<commit_message>
Création du premier affichage pour les sondages
</commit_message>
<xml_diff>
--- a/doc/Rapport-Lombardo-TPI.docx
+++ b/doc/Rapport-Lombardo-TPI.docx
@@ -155,7 +155,7 @@
             <v:path o:extrusionok="f" gradientshapeok="t" o:connecttype="rect"/>
             <o:lock v:ext="edit" aspectratio="t"/>
           </v:shapetype>
-          <v:shape id="_x0000_i1025" type="#_x0000_t75" style="width:450.15pt;height:235.4pt">
+          <v:shape id="_x0000_i1029" type="#_x0000_t75" style="width:450.15pt;height:235.4pt">
             <v:imagedata r:id="rId8" o:title="5-1"/>
           </v:shape>
         </w:pict>
@@ -304,8 +304,20 @@
           <w:sz w:val="18"/>
           <w:szCs w:val="18"/>
         </w:rPr>
-        <w:t>Auteur : Robustiano</w:t>
-      </w:r>
+        <w:t xml:space="preserve">Auteur : </w:t>
+      </w:r>
+      <w:proofErr w:type="spellStart"/>
+      <w:r>
+        <w:rPr>
+          <w:rFonts w:asciiTheme="majorHAnsi" w:hAnsiTheme="majorHAnsi" w:cstheme="majorHAnsi"/>
+          <w:b/>
+          <w:color w:val="A6A6A6" w:themeColor="background1" w:themeShade="A6"/>
+          <w:sz w:val="18"/>
+          <w:szCs w:val="18"/>
+        </w:rPr>
+        <w:t>Robustiano</w:t>
+      </w:r>
+      <w:proofErr w:type="spellEnd"/>
       <w:r>
         <w:rPr>
           <w:rFonts w:asciiTheme="majorHAnsi" w:hAnsiTheme="majorHAnsi" w:cstheme="majorHAnsi"/>
@@ -442,7 +454,17 @@
           <w:sz w:val="18"/>
           <w:szCs w:val="18"/>
         </w:rPr>
-        <w:t>Version :  1.1</w:t>
+        <w:t>Version :  2</w:t>
+      </w:r>
+      <w:r>
+        <w:rPr>
+          <w:rFonts w:asciiTheme="majorHAnsi" w:hAnsiTheme="majorHAnsi" w:cstheme="majorHAnsi"/>
+          <w:b/>
+          <w:color w:val="A6A6A6" w:themeColor="background1" w:themeShade="A6"/>
+          <w:sz w:val="18"/>
+          <w:szCs w:val="18"/>
+        </w:rPr>
+        <w:t>.2</w:t>
       </w:r>
     </w:p>
     <w:p>
@@ -475,7 +497,17 @@
           <w:sz w:val="18"/>
           <w:szCs w:val="18"/>
         </w:rPr>
-        <w:t>ate de dernière mise à jour : 02</w:t>
+        <w:t xml:space="preserve">ate de </w:t>
+      </w:r>
+      <w:r>
+        <w:rPr>
+          <w:rFonts w:asciiTheme="majorHAnsi" w:hAnsiTheme="majorHAnsi" w:cstheme="majorHAnsi"/>
+          <w:b/>
+          <w:color w:val="A6A6A6" w:themeColor="background1" w:themeShade="A6"/>
+          <w:sz w:val="18"/>
+          <w:szCs w:val="18"/>
+        </w:rPr>
+        <w:t>dernière mise à jour : 08</w:t>
       </w:r>
       <w:r>
         <w:rPr>
@@ -615,7 +647,7 @@
             </w:rPr>
             <w:fldChar w:fldCharType="separate"/>
           </w:r>
-          <w:hyperlink w:anchor="_Toc165880165" w:history="1">
+          <w:hyperlink w:anchor="_Toc166049872" w:history="1">
             <w:r>
               <w:rPr>
                 <w:rStyle w:val="Lienhypertexte"/>
@@ -665,7 +697,7 @@
                 <w:noProof/>
                 <w:webHidden/>
               </w:rPr>
-              <w:instrText xml:space="preserve"> PAGEREF _Toc165880165 \h </w:instrText>
+              <w:instrText xml:space="preserve"> PAGEREF _Toc166049872 \h </w:instrText>
             </w:r>
             <w:r>
               <w:rPr>
@@ -711,7 +743,7 @@
               <w:lang w:eastAsia="fr-CH"/>
             </w:rPr>
           </w:pPr>
-          <w:hyperlink w:anchor="_Toc165880166" w:history="1">
+          <w:hyperlink w:anchor="_Toc166049873" w:history="1">
             <w:r>
               <w:rPr>
                 <w:rStyle w:val="Lienhypertexte"/>
@@ -761,7 +793,7 @@
                 <w:noProof/>
                 <w:webHidden/>
               </w:rPr>
-              <w:instrText xml:space="preserve"> PAGEREF _Toc165880166 \h </w:instrText>
+              <w:instrText xml:space="preserve"> PAGEREF _Toc166049873 \h </w:instrText>
             </w:r>
             <w:r>
               <w:rPr>
@@ -806,7 +838,7 @@
               <w:lang w:eastAsia="fr-CH"/>
             </w:rPr>
           </w:pPr>
-          <w:hyperlink w:anchor="_Toc165880167" w:history="1">
+          <w:hyperlink w:anchor="_Toc166049874" w:history="1">
             <w:r>
               <w:rPr>
                 <w:rStyle w:val="Lienhypertexte"/>
@@ -834,7 +866,7 @@
                 <w:noProof/>
                 <w:webHidden/>
               </w:rPr>
-              <w:instrText xml:space="preserve"> PAGEREF _Toc165880167 \h </w:instrText>
+              <w:instrText xml:space="preserve"> PAGEREF _Toc166049874 \h </w:instrText>
             </w:r>
             <w:r>
               <w:rPr>
@@ -879,7 +911,7 @@
               <w:lang w:eastAsia="fr-CH"/>
             </w:rPr>
           </w:pPr>
-          <w:hyperlink w:anchor="_Toc165880168" w:history="1">
+          <w:hyperlink w:anchor="_Toc166049875" w:history="1">
             <w:r>
               <w:rPr>
                 <w:rStyle w:val="Lienhypertexte"/>
@@ -907,7 +939,7 @@
                 <w:noProof/>
                 <w:webHidden/>
               </w:rPr>
-              <w:instrText xml:space="preserve"> PAGEREF _Toc165880168 \h </w:instrText>
+              <w:instrText xml:space="preserve"> PAGEREF _Toc166049875 \h </w:instrText>
             </w:r>
             <w:r>
               <w:rPr>
@@ -952,7 +984,7 @@
               <w:lang w:eastAsia="fr-CH"/>
             </w:rPr>
           </w:pPr>
-          <w:hyperlink w:anchor="_Toc165880169" w:history="1">
+          <w:hyperlink w:anchor="_Toc166049876" w:history="1">
             <w:r>
               <w:rPr>
                 <w:rStyle w:val="Lienhypertexte"/>
@@ -980,7 +1012,7 @@
                 <w:noProof/>
                 <w:webHidden/>
               </w:rPr>
-              <w:instrText xml:space="preserve"> PAGEREF _Toc165880169 \h </w:instrText>
+              <w:instrText xml:space="preserve"> PAGEREF _Toc166049876 \h </w:instrText>
             </w:r>
             <w:r>
               <w:rPr>
@@ -1026,7 +1058,7 @@
               <w:lang w:eastAsia="fr-CH"/>
             </w:rPr>
           </w:pPr>
-          <w:hyperlink w:anchor="_Toc165880170" w:history="1">
+          <w:hyperlink w:anchor="_Toc166049877" w:history="1">
             <w:r>
               <w:rPr>
                 <w:rStyle w:val="Lienhypertexte"/>
@@ -1076,7 +1108,7 @@
                 <w:noProof/>
                 <w:webHidden/>
               </w:rPr>
-              <w:instrText xml:space="preserve"> PAGEREF _Toc165880170 \h </w:instrText>
+              <w:instrText xml:space="preserve"> PAGEREF _Toc166049877 \h </w:instrText>
             </w:r>
             <w:r>
               <w:rPr>
@@ -1121,7 +1153,7 @@
               <w:lang w:eastAsia="fr-CH"/>
             </w:rPr>
           </w:pPr>
-          <w:hyperlink w:anchor="_Toc165880171" w:history="1">
+          <w:hyperlink w:anchor="_Toc166049878" w:history="1">
             <w:r>
               <w:rPr>
                 <w:rStyle w:val="Lienhypertexte"/>
@@ -1149,7 +1181,7 @@
                 <w:noProof/>
                 <w:webHidden/>
               </w:rPr>
-              <w:instrText xml:space="preserve"> PAGEREF _Toc165880171 \h </w:instrText>
+              <w:instrText xml:space="preserve"> PAGEREF _Toc166049878 \h </w:instrText>
             </w:r>
             <w:r>
               <w:rPr>
@@ -1194,7 +1226,7 @@
               <w:lang w:eastAsia="fr-CH"/>
             </w:rPr>
           </w:pPr>
-          <w:hyperlink w:anchor="_Toc165880172" w:history="1">
+          <w:hyperlink w:anchor="_Toc166049879" w:history="1">
             <w:r>
               <w:rPr>
                 <w:rStyle w:val="Lienhypertexte"/>
@@ -1222,7 +1254,7 @@
                 <w:noProof/>
                 <w:webHidden/>
               </w:rPr>
-              <w:instrText xml:space="preserve"> PAGEREF _Toc165880172 \h </w:instrText>
+              <w:instrText xml:space="preserve"> PAGEREF _Toc166049879 \h </w:instrText>
             </w:r>
             <w:r>
               <w:rPr>
@@ -1243,6 +1275,225 @@
                 <w:webHidden/>
               </w:rPr>
               <w:t>6</w:t>
+            </w:r>
+            <w:r>
+              <w:rPr>
+                <w:noProof/>
+                <w:webHidden/>
+              </w:rPr>
+              <w:fldChar w:fldCharType="end"/>
+            </w:r>
+          </w:hyperlink>
+        </w:p>
+        <w:p>
+          <w:pPr>
+            <w:pStyle w:val="TM2"/>
+            <w:tabs>
+              <w:tab w:val="right" w:leader="dot" w:pos="9062"/>
+            </w:tabs>
+            <w:rPr>
+              <w:rFonts w:asciiTheme="minorHAnsi" w:eastAsiaTheme="minorEastAsia" w:hAnsiTheme="minorHAnsi" w:cstheme="minorBidi"/>
+              <w:noProof/>
+              <w:sz w:val="22"/>
+              <w:szCs w:val="22"/>
+              <w:lang w:eastAsia="fr-CH"/>
+            </w:rPr>
+          </w:pPr>
+          <w:hyperlink w:anchor="_Toc166049880" w:history="1">
+            <w:r>
+              <w:rPr>
+                <w:rStyle w:val="Lienhypertexte"/>
+                <w:rFonts w:eastAsiaTheme="majorEastAsia"/>
+                <w:noProof/>
+              </w:rPr>
+              <w:t>3.3 Faker/Seeder</w:t>
+            </w:r>
+            <w:r>
+              <w:rPr>
+                <w:noProof/>
+                <w:webHidden/>
+              </w:rPr>
+              <w:tab/>
+            </w:r>
+            <w:r>
+              <w:rPr>
+                <w:noProof/>
+                <w:webHidden/>
+              </w:rPr>
+              <w:fldChar w:fldCharType="begin"/>
+            </w:r>
+            <w:r>
+              <w:rPr>
+                <w:noProof/>
+                <w:webHidden/>
+              </w:rPr>
+              <w:instrText xml:space="preserve"> PAGEREF _Toc166049880 \h </w:instrText>
+            </w:r>
+            <w:r>
+              <w:rPr>
+                <w:noProof/>
+                <w:webHidden/>
+              </w:rPr>
+            </w:r>
+            <w:r>
+              <w:rPr>
+                <w:noProof/>
+                <w:webHidden/>
+              </w:rPr>
+              <w:fldChar w:fldCharType="separate"/>
+            </w:r>
+            <w:r>
+              <w:rPr>
+                <w:noProof/>
+                <w:webHidden/>
+              </w:rPr>
+              <w:t>7</w:t>
+            </w:r>
+            <w:r>
+              <w:rPr>
+                <w:noProof/>
+                <w:webHidden/>
+              </w:rPr>
+              <w:fldChar w:fldCharType="end"/>
+            </w:r>
+          </w:hyperlink>
+        </w:p>
+        <w:p>
+          <w:pPr>
+            <w:pStyle w:val="TM2"/>
+            <w:tabs>
+              <w:tab w:val="right" w:leader="dot" w:pos="9062"/>
+            </w:tabs>
+            <w:rPr>
+              <w:rFonts w:asciiTheme="minorHAnsi" w:eastAsiaTheme="minorEastAsia" w:hAnsiTheme="minorHAnsi" w:cstheme="minorBidi"/>
+              <w:noProof/>
+              <w:sz w:val="22"/>
+              <w:szCs w:val="22"/>
+              <w:lang w:eastAsia="fr-CH"/>
+            </w:rPr>
+          </w:pPr>
+          <w:hyperlink w:anchor="_Toc166049881" w:history="1">
+            <w:r>
+              <w:rPr>
+                <w:rStyle w:val="Lienhypertexte"/>
+                <w:rFonts w:eastAsiaTheme="majorEastAsia"/>
+                <w:noProof/>
+              </w:rPr>
+              <w:t>3.4 Description des tests effectués</w:t>
+            </w:r>
+            <w:r>
+              <w:rPr>
+                <w:noProof/>
+                <w:webHidden/>
+              </w:rPr>
+              <w:tab/>
+            </w:r>
+            <w:r>
+              <w:rPr>
+                <w:noProof/>
+                <w:webHidden/>
+              </w:rPr>
+              <w:fldChar w:fldCharType="begin"/>
+            </w:r>
+            <w:r>
+              <w:rPr>
+                <w:noProof/>
+                <w:webHidden/>
+              </w:rPr>
+              <w:instrText xml:space="preserve"> PAGEREF _Toc166049881 \h </w:instrText>
+            </w:r>
+            <w:r>
+              <w:rPr>
+                <w:noProof/>
+                <w:webHidden/>
+              </w:rPr>
+            </w:r>
+            <w:r>
+              <w:rPr>
+                <w:noProof/>
+                <w:webHidden/>
+              </w:rPr>
+              <w:fldChar w:fldCharType="separate"/>
+            </w:r>
+            <w:r>
+              <w:rPr>
+                <w:noProof/>
+                <w:webHidden/>
+              </w:rPr>
+              <w:t>7</w:t>
+            </w:r>
+            <w:r>
+              <w:rPr>
+                <w:noProof/>
+                <w:webHidden/>
+              </w:rPr>
+              <w:fldChar w:fldCharType="end"/>
+            </w:r>
+          </w:hyperlink>
+        </w:p>
+        <w:p>
+          <w:pPr>
+            <w:pStyle w:val="TM2"/>
+            <w:tabs>
+              <w:tab w:val="right" w:leader="dot" w:pos="9062"/>
+            </w:tabs>
+            <w:rPr>
+              <w:rFonts w:asciiTheme="minorHAnsi" w:eastAsiaTheme="minorEastAsia" w:hAnsiTheme="minorHAnsi" w:cstheme="minorBidi"/>
+              <w:noProof/>
+              <w:sz w:val="22"/>
+              <w:szCs w:val="22"/>
+              <w:lang w:eastAsia="fr-CH"/>
+            </w:rPr>
+          </w:pPr>
+          <w:hyperlink w:anchor="_Toc166049882" w:history="1">
+            <w:r>
+              <w:rPr>
+                <w:rStyle w:val="Lienhypertexte"/>
+                <w:rFonts w:eastAsiaTheme="majorEastAsia"/>
+                <w:noProof/>
+              </w:rPr>
+              <w:t>3.5 Problèmes rencontrer</w:t>
+            </w:r>
+            <w:r>
+              <w:rPr>
+                <w:noProof/>
+                <w:webHidden/>
+              </w:rPr>
+              <w:tab/>
+            </w:r>
+            <w:r>
+              <w:rPr>
+                <w:noProof/>
+                <w:webHidden/>
+              </w:rPr>
+              <w:fldChar w:fldCharType="begin"/>
+            </w:r>
+            <w:r>
+              <w:rPr>
+                <w:noProof/>
+                <w:webHidden/>
+              </w:rPr>
+              <w:instrText xml:space="preserve"> PAGEREF _Toc166049882 \h </w:instrText>
+            </w:r>
+            <w:r>
+              <w:rPr>
+                <w:noProof/>
+                <w:webHidden/>
+              </w:rPr>
+            </w:r>
+            <w:r>
+              <w:rPr>
+                <w:noProof/>
+                <w:webHidden/>
+              </w:rPr>
+              <w:fldChar w:fldCharType="separate"/>
+            </w:r>
+            <w:r>
+              <w:rPr>
+                <w:noProof/>
+                <w:webHidden/>
+              </w:rPr>
+              <w:t>7</w:t>
             </w:r>
             <w:r>
               <w:rPr>
@@ -1268,7 +1519,7 @@
               <w:lang w:eastAsia="fr-CH"/>
             </w:rPr>
           </w:pPr>
-          <w:hyperlink w:anchor="_Toc165880173" w:history="1">
+          <w:hyperlink w:anchor="_Toc166049883" w:history="1">
             <w:r>
               <w:rPr>
                 <w:rStyle w:val="Lienhypertexte"/>
@@ -1318,7 +1569,7 @@
                 <w:noProof/>
                 <w:webHidden/>
               </w:rPr>
-              <w:instrText xml:space="preserve"> PAGEREF _Toc165880173 \h </w:instrText>
+              <w:instrText xml:space="preserve"> PAGEREF _Toc166049883 \h </w:instrText>
             </w:r>
             <w:r>
               <w:rPr>
@@ -1338,7 +1589,7 @@
                 <w:noProof/>
                 <w:webHidden/>
               </w:rPr>
-              <w:t>6</w:t>
+              <w:t>7</w:t>
             </w:r>
             <w:r>
               <w:rPr>
@@ -1364,7 +1615,7 @@
               <w:lang w:eastAsia="fr-CH"/>
             </w:rPr>
           </w:pPr>
-          <w:hyperlink w:anchor="_Toc165880174" w:history="1">
+          <w:hyperlink w:anchor="_Toc166049884" w:history="1">
             <w:r>
               <w:rPr>
                 <w:rStyle w:val="Lienhypertexte"/>
@@ -1414,7 +1665,7 @@
                 <w:noProof/>
                 <w:webHidden/>
               </w:rPr>
-              <w:instrText xml:space="preserve"> PAGEREF _Toc165880174 \h </w:instrText>
+              <w:instrText xml:space="preserve"> PAGEREF _Toc166049884 \h </w:instrText>
             </w:r>
             <w:r>
               <w:rPr>
@@ -1434,7 +1685,7 @@
                 <w:noProof/>
                 <w:webHidden/>
               </w:rPr>
-              <w:t>6</w:t>
+              <w:t>7</w:t>
             </w:r>
             <w:r>
               <w:rPr>
@@ -1495,7 +1746,7 @@
           <w:color w:val="000000" w:themeColor="text1"/>
         </w:rPr>
       </w:pPr>
-      <w:bookmarkStart w:id="0" w:name="_Toc165880165"/>
+      <w:bookmarkStart w:id="0" w:name="_Toc166049872"/>
       <w:r>
         <w:rPr>
           <w:rFonts w:asciiTheme="minorHAnsi" w:hAnsiTheme="minorHAnsi" w:cstheme="minorHAnsi"/>
@@ -1533,8 +1784,21 @@
       <w:r>
         <w:t xml:space="preserve">en utilisant </w:t>
       </w:r>
-      <w:r>
-        <w:t xml:space="preserve">Laravel et le Kit Jetstream (Inertia.js/Vue.js/Tailwind CSS). </w:t>
+      <w:proofErr w:type="spellStart"/>
+      <w:r>
+        <w:t>Laravel</w:t>
+      </w:r>
+      <w:proofErr w:type="spellEnd"/>
+      <w:r>
+        <w:t xml:space="preserve"> et le Kit Jetstream (Inertia.js/Vue.js/</w:t>
+      </w:r>
+      <w:proofErr w:type="spellStart"/>
+      <w:r>
+        <w:t>Tailwind</w:t>
+      </w:r>
+      <w:proofErr w:type="spellEnd"/>
+      <w:r>
+        <w:t xml:space="preserve"> CSS). </w:t>
       </w:r>
       <w:r>
         <w:t>Le projet doit</w:t>
@@ -1545,13 +1809,6 @@
       <w:r>
         <w:t>une base de données MySQL.</w:t>
       </w:r>
-    </w:p>
-    <w:p>
-      <w:pPr>
-        <w:pStyle w:val="Paragraphedeliste"/>
-        <w:ind w:left="284"/>
-        <w:jc w:val="both"/>
-      </w:pPr>
     </w:p>
     <w:p>
       <w:pPr>
@@ -1565,9 +1822,9 @@
           <w:lang w:eastAsia="fr-CH"/>
         </w:rPr>
         <w:drawing>
-          <wp:inline distT="0" distB="0" distL="0" distR="0" wp14:anchorId="45ACA036" wp14:editId="0A8B0E63">
-            <wp:extent cx="2352675" cy="797793"/>
-            <wp:effectExtent l="0" t="0" r="0" b="2540"/>
+          <wp:inline distT="0" distB="0" distL="0" distR="0" wp14:anchorId="45ACA036" wp14:editId="770D54DE">
+            <wp:extent cx="2067339" cy="701036"/>
+            <wp:effectExtent l="0" t="0" r="0" b="4445"/>
             <wp:docPr id="5" name="Image 5" descr="Laravel: Using Vue3 with Inertia. Learn how to build a modern monolith… |  by Jacob Fitzpatrick | Medium"/>
             <wp:cNvGraphicFramePr>
               <a:graphicFrameLocks xmlns:a="http://schemas.openxmlformats.org/drawingml/2006/main" noChangeAspect="1"/>
@@ -1582,7 +1839,7 @@
                     </pic:cNvPicPr>
                   </pic:nvPicPr>
                   <pic:blipFill rotWithShape="1">
-                    <a:blip r:embed="rId9">
+                    <a:blip r:embed="rId9" cstate="print">
                       <a:extLst>
                         <a:ext uri="{28A0092B-C50C-407E-A947-70E740481C1C}">
                           <a14:useLocalDpi xmlns:a14="http://schemas.microsoft.com/office/drawing/2010/main" val="0"/>
@@ -1595,7 +1852,7 @@
                   <pic:spPr bwMode="auto">
                     <a:xfrm>
                       <a:off x="0" y="0"/>
-                      <a:ext cx="2401642" cy="814398"/>
+                      <a:ext cx="2140607" cy="725881"/>
                     </a:xfrm>
                     <a:prstGeom prst="rect">
                       <a:avLst/>
@@ -1663,6 +1920,9 @@
         <w:t>l’application est</w:t>
       </w:r>
       <w:r>
+        <w:t xml:space="preserve"> donc</w:t>
+      </w:r>
+      <w:r>
         <w:t xml:space="preserve"> basé </w:t>
       </w:r>
       <w:r>
@@ -1707,7 +1967,7 @@
           <w:color w:val="000000" w:themeColor="text1"/>
         </w:rPr>
       </w:pPr>
-      <w:bookmarkStart w:id="1" w:name="_Toc165880166"/>
+      <w:bookmarkStart w:id="1" w:name="_Toc166049873"/>
       <w:r>
         <w:rPr>
           <w:rFonts w:asciiTheme="minorHAnsi" w:hAnsiTheme="minorHAnsi" w:cstheme="minorHAnsi"/>
@@ -1736,7 +1996,7 @@
         <w:pStyle w:val="Titre2"/>
         <w:ind w:firstLine="284"/>
       </w:pPr>
-      <w:bookmarkStart w:id="2" w:name="_Toc165880167"/>
+      <w:bookmarkStart w:id="2" w:name="_Toc166049874"/>
       <w:r>
         <w:t>2.1 Base de données</w:t>
       </w:r>
@@ -1910,33 +2170,31 @@
     </w:p>
     <w:p>
       <w:pPr>
-        <w:spacing w:before="100" w:beforeAutospacing="1" w:after="100" w:afterAutospacing="1"/>
-        <w:jc w:val="center"/>
-        <w:rPr>
-          <w:rFonts w:ascii="Times New Roman" w:hAnsi="Times New Roman"/>
-          <w:szCs w:val="24"/>
-          <w:lang w:eastAsia="fr-CH"/>
-        </w:rPr>
-      </w:pPr>
+        <w:pStyle w:val="Titre2"/>
+        <w:ind w:firstLine="284"/>
+        <w:sectPr>
+          <w:footerReference w:type="default" r:id="rId13"/>
+          <w:pgSz w:w="11906" w:h="16838"/>
+          <w:pgMar w:top="851" w:right="1417" w:bottom="1417" w:left="1417" w:header="708" w:footer="567" w:gutter="0"/>
+          <w:pgBorders w:offsetFrom="page">
+            <w:top w:val="single" w:sz="4" w:space="24" w:color="808080" w:themeColor="background1" w:themeShade="80"/>
+            <w:left w:val="single" w:sz="4" w:space="24" w:color="808080" w:themeColor="background1" w:themeShade="80"/>
+            <w:bottom w:val="single" w:sz="4" w:space="24" w:color="808080" w:themeColor="background1" w:themeShade="80"/>
+            <w:right w:val="single" w:sz="4" w:space="24" w:color="808080" w:themeColor="background1" w:themeShade="80"/>
+          </w:pgBorders>
+          <w:cols w:space="708"/>
+          <w:docGrid w:linePitch="360"/>
+        </w:sectPr>
+      </w:pPr>
+      <w:bookmarkStart w:id="3" w:name="_Toc166049875"/>
     </w:p>
     <w:p>
       <w:pPr>
-        <w:spacing w:before="100" w:beforeAutospacing="1" w:after="100" w:afterAutospacing="1"/>
-        <w:jc w:val="center"/>
-        <w:rPr>
-          <w:rFonts w:ascii="Times New Roman" w:hAnsi="Times New Roman"/>
-          <w:szCs w:val="24"/>
-          <w:lang w:eastAsia="fr-CH"/>
-        </w:rPr>
-      </w:pPr>
-    </w:p>
-    <w:p>
-      <w:pPr>
         <w:pStyle w:val="Titre2"/>
         <w:ind w:firstLine="284"/>
       </w:pPr>
-      <w:bookmarkStart w:id="3" w:name="_Toc165880168"/>
-      <w:r>
+      <w:r>
+        <w:lastRenderedPageBreak/>
         <w:t xml:space="preserve">2.2 </w:t>
       </w:r>
       <w:r>
@@ -1947,17 +2205,68 @@
     <w:p>
       <w:pPr>
         <w:pStyle w:val="Paragraphedeliste"/>
-        <w:ind w:left="284"/>
+        <w:ind w:left="284" w:right="536"/>
         <w:jc w:val="both"/>
       </w:pPr>
       <w:r>
-        <w:t xml:space="preserve">On sait depuis longtemps que travailler avec du texte lisible et contenant du sens est source de distractions, et empêche de se concentrer sur la mise en page elle-même. L'avantage du Lorem Ipsum sur un texte générique comme 'Du texte. Du texte. Du texte.' est qu'il possède une distribution de lettres plus ou moins normale, </w:t>
+        <w:t xml:space="preserve">Les fonctionnalités de l’application sont tester grâce à Pest, celui-ci est un </w:t>
+      </w:r>
+      <w:proofErr w:type="spellStart"/>
+      <w:r>
+        <w:t>framework</w:t>
+      </w:r>
+      <w:proofErr w:type="spellEnd"/>
+      <w:r>
+        <w:t xml:space="preserve"> de tests unitaires. Son utilisation a été demandé par le client pour la réalisation des tests.</w:t>
+      </w:r>
+      <w:r>
+        <w:t xml:space="preserve"> Les tests </w:t>
+      </w:r>
+      <w:r>
+        <w:t>unitaires</w:t>
+      </w:r>
+      <w:r>
+        <w:t xml:space="preserve"> servent à vérifier les fonctionnalités CRUD, la génération des </w:t>
+      </w:r>
+      <w:proofErr w:type="spellStart"/>
+      <w:r>
+        <w:t>PDFs</w:t>
+      </w:r>
+      <w:proofErr w:type="spellEnd"/>
+      <w:r>
+        <w:t>, la génération des fichiers d’export Excel, la création du graphique et la gestion des droits d’accès</w:t>
+      </w:r>
+      <w:r>
+        <w:t xml:space="preserve"> pour les différents utilisateurs</w:t>
+      </w:r>
+      <w:r>
+        <w:t xml:space="preserve">. </w:t>
+      </w:r>
+      <w:r>
+        <w:t>L’application s’occupent de générer de fausse données pour que les tests puissent s’exécuter sans problème.</w:t>
+      </w:r>
+      <w:r>
+        <w:t xml:space="preserve"> </w:t>
+      </w:r>
+      <w:bookmarkStart w:id="4" w:name="_GoBack"/>
+      <w:bookmarkEnd w:id="4"/>
+      <w:r>
+        <w:t xml:space="preserve">Les tests </w:t>
+      </w:r>
+      <w:r>
+        <w:t>couvrent</w:t>
+      </w:r>
+      <w:r>
+        <w:t xml:space="preserve"> environ 90%</w:t>
+      </w:r>
+      <w:r>
+        <w:t xml:space="preserve"> des fonctionnalités, par exemple les tests unitaires ne peuvent pas vérifier le bon affichage du graphique, mais plutôt uniquement les données que celui-ci affiche.</w:t>
       </w:r>
     </w:p>
     <w:p>
       <w:pPr>
         <w:pStyle w:val="Paragraphedeliste"/>
-        <w:ind w:left="284"/>
+        <w:ind w:left="284" w:right="536"/>
         <w:jc w:val="both"/>
       </w:pPr>
     </w:p>
@@ -1966,7 +2275,7 @@
         <w:pStyle w:val="Titre2"/>
         <w:ind w:firstLine="284"/>
       </w:pPr>
-      <w:bookmarkStart w:id="4" w:name="_Toc165880169"/>
+      <w:bookmarkStart w:id="5" w:name="_Toc166049876"/>
       <w:r>
         <w:t xml:space="preserve">2.3 </w:t>
       </w:r>
@@ -1976,12 +2285,25 @@
       <w:r>
         <w:t xml:space="preserve"> initiale</w:t>
       </w:r>
-      <w:bookmarkEnd w:id="4"/>
+      <w:bookmarkEnd w:id="5"/>
     </w:p>
     <w:p/>
     <w:p>
       <w:pPr>
         <w:jc w:val="center"/>
+        <w:sectPr>
+          <w:footerReference w:type="default" r:id="rId14"/>
+          <w:pgSz w:w="16838" w:h="11906" w:orient="landscape"/>
+          <w:pgMar w:top="1417" w:right="851" w:bottom="1417" w:left="1417" w:header="680" w:footer="567" w:gutter="0"/>
+          <w:pgBorders w:offsetFrom="page">
+            <w:top w:val="single" w:sz="4" w:space="24" w:color="808080" w:themeColor="background1" w:themeShade="80"/>
+            <w:left w:val="single" w:sz="4" w:space="24" w:color="808080" w:themeColor="background1" w:themeShade="80"/>
+            <w:bottom w:val="single" w:sz="4" w:space="24" w:color="808080" w:themeColor="background1" w:themeShade="80"/>
+            <w:right w:val="single" w:sz="4" w:space="24" w:color="808080" w:themeColor="background1" w:themeShade="80"/>
+          </w:pgBorders>
+          <w:cols w:space="708"/>
+          <w:docGrid w:linePitch="360"/>
+        </w:sectPr>
       </w:pPr>
       <w:r>
         <w:rPr>
@@ -1989,9 +2311,9 @@
           <w:lang w:eastAsia="fr-CH"/>
         </w:rPr>
         <w:drawing>
-          <wp:inline distT="0" distB="0" distL="0" distR="0" wp14:anchorId="0E3FEB36" wp14:editId="2DB189CA">
-            <wp:extent cx="5484239" cy="2212975"/>
-            <wp:effectExtent l="0" t="0" r="2540" b="0"/>
+          <wp:inline distT="0" distB="0" distL="0" distR="0" wp14:anchorId="0E3FEB36" wp14:editId="6E8021EB">
+            <wp:extent cx="8660921" cy="3468283"/>
+            <wp:effectExtent l="0" t="0" r="6985" b="0"/>
             <wp:docPr id="19" name="Image 19"/>
             <wp:cNvGraphicFramePr>
               <a:graphicFrameLocks xmlns:a="http://schemas.openxmlformats.org/drawingml/2006/main" noChangeAspect="1"/>
@@ -2004,7 +2326,7 @@
                     <pic:cNvPicPr/>
                   </pic:nvPicPr>
                   <pic:blipFill>
-                    <a:blip r:embed="rId13"/>
+                    <a:blip r:embed="rId15"/>
                     <a:stretch>
                       <a:fillRect/>
                     </a:stretch>
@@ -2012,7 +2334,7 @@
                   <pic:spPr>
                     <a:xfrm>
                       <a:off x="0" y="0"/>
-                      <a:ext cx="5579366" cy="2251360"/>
+                      <a:ext cx="8900636" cy="3564277"/>
                     </a:xfrm>
                     <a:prstGeom prst="rect">
                       <a:avLst/>
@@ -2041,7 +2363,7 @@
           <w:color w:val="000000" w:themeColor="text1"/>
         </w:rPr>
       </w:pPr>
-      <w:bookmarkStart w:id="5" w:name="_Toc165880170"/>
+      <w:bookmarkStart w:id="6" w:name="_Toc166049877"/>
       <w:r>
         <w:rPr>
           <w:rFonts w:asciiTheme="minorHAnsi" w:hAnsiTheme="minorHAnsi" w:cstheme="minorHAnsi"/>
@@ -2050,26 +2372,27 @@
           <w:noProof/>
           <w:color w:val="000000" w:themeColor="text1"/>
         </w:rPr>
+        <w:lastRenderedPageBreak/>
         <w:t>Implémentation</w:t>
-      </w:r>
-      <w:bookmarkEnd w:id="5"/>
-    </w:p>
-    <w:p>
-      <w:pPr>
-        <w:pStyle w:val="Titre2"/>
-        <w:ind w:firstLine="284"/>
-      </w:pPr>
-      <w:bookmarkStart w:id="6" w:name="_Toc165880171"/>
-      <w:r>
-        <w:t>3.1</w:t>
-      </w:r>
-      <w:r>
-        <w:t xml:space="preserve"> Mise en place de l’environnement</w:t>
       </w:r>
       <w:bookmarkEnd w:id="6"/>
     </w:p>
     <w:p>
       <w:pPr>
+        <w:pStyle w:val="Titre2"/>
+        <w:ind w:firstLine="284"/>
+      </w:pPr>
+      <w:bookmarkStart w:id="7" w:name="_Toc166049878"/>
+      <w:r>
+        <w:t>3.1</w:t>
+      </w:r>
+      <w:r>
+        <w:t xml:space="preserve"> Mise en place de l’environnement</w:t>
+      </w:r>
+      <w:bookmarkEnd w:id="7"/>
+    </w:p>
+    <w:p>
+      <w:pPr>
         <w:pStyle w:val="Paragraphedeliste"/>
         <w:ind w:left="284"/>
         <w:jc w:val="both"/>
@@ -2080,19 +2403,44 @@
       <w:r>
         <w:t>,</w:t>
       </w:r>
-      <w:bookmarkStart w:id="7" w:name="_GoBack"/>
-      <w:bookmarkEnd w:id="7"/>
-      <w:r>
-        <w:t xml:space="preserve"> il vous faut avoir une version de </w:t>
-      </w:r>
-      <w:r>
-        <w:t>PHP supérieur ou égal à la 8.2. Il vous faut avoir Composer, Node.js et Xampp installé sur votre machine.</w:t>
+      <w:r>
+        <w:t xml:space="preserve"> </w:t>
+      </w:r>
+      <w:r>
+        <w:t>le projet nécessite</w:t>
+      </w:r>
+      <w:r>
+        <w:t xml:space="preserve"> </w:t>
+      </w:r>
+      <w:r>
+        <w:t>d’</w:t>
+      </w:r>
+      <w:r>
+        <w:t xml:space="preserve">avoir une version de </w:t>
+      </w:r>
+      <w:r>
+        <w:t>PHP supérieur ou égal à la 8.2</w:t>
+      </w:r>
+      <w:r>
+        <w:t>, la dernière version de</w:t>
+      </w:r>
+      <w:r>
+        <w:t xml:space="preserve"> Composer, Node.js et </w:t>
+      </w:r>
+      <w:proofErr w:type="spellStart"/>
+      <w:r>
+        <w:t>Xampp</w:t>
+      </w:r>
+      <w:proofErr w:type="spellEnd"/>
+      <w:r>
+        <w:t xml:space="preserve"> installé</w:t>
+      </w:r>
+      <w:r>
+        <w:t>.</w:t>
       </w:r>
     </w:p>
     <w:p>
       <w:pPr>
-        <w:pStyle w:val="Paragraphedeliste"/>
-        <w:ind w:left="284"/>
         <w:jc w:val="both"/>
       </w:pPr>
     </w:p>
@@ -2139,7 +2487,7 @@
                     <pic:cNvPicPr/>
                   </pic:nvPicPr>
                   <pic:blipFill>
-                    <a:blip r:embed="rId14">
+                    <a:blip r:embed="rId16">
                       <a:extLst>
                         <a:ext uri="{28A0092B-C50C-407E-A947-70E740481C1C}">
                           <a14:useLocalDpi xmlns:a14="http://schemas.microsoft.com/office/drawing/2010/main" val="0"/>
@@ -2177,14 +2525,22 @@
       <w:r>
         <w:t xml:space="preserve">our la création du projet, exécuter la commande de création d’un nouveau projet </w:t>
       </w:r>
+      <w:proofErr w:type="spellStart"/>
       <w:r>
         <w:t>Laravel</w:t>
       </w:r>
-      <w:r>
-        <w:t xml:space="preserve"> qui est ensuite vous devez choisir les paramètres suivant pour mettre votre environnement </w:t>
-      </w:r>
-      <w:r>
-        <w:t>en place :</w:t>
+      <w:proofErr w:type="spellEnd"/>
+      <w:r>
+        <w:t xml:space="preserve"> qui est ensuite, voici les paramètres à</w:t>
+      </w:r>
+      <w:r>
+        <w:t xml:space="preserve"> choisir pour mettre </w:t>
+      </w:r>
+      <w:r>
+        <w:t>en place l’environnement</w:t>
+      </w:r>
+      <w:r>
+        <w:t> :</w:t>
       </w:r>
     </w:p>
     <w:p>
@@ -2199,9 +2555,9 @@
           <w:lang w:eastAsia="fr-CH"/>
         </w:rPr>
         <w:drawing>
-          <wp:inline distT="0" distB="0" distL="0" distR="0" wp14:anchorId="60B2623F" wp14:editId="1831CC8A">
-            <wp:extent cx="3786505" cy="3395207"/>
-            <wp:effectExtent l="0" t="0" r="4445" b="0"/>
+          <wp:inline distT="0" distB="0" distL="0" distR="0" wp14:anchorId="60B2623F" wp14:editId="58285F27">
+            <wp:extent cx="3785951" cy="3204375"/>
+            <wp:effectExtent l="0" t="0" r="5080" b="0"/>
             <wp:docPr id="4" name="Image 4"/>
             <wp:cNvGraphicFramePr>
               <a:graphicFrameLocks xmlns:a="http://schemas.openxmlformats.org/drawingml/2006/main" noChangeAspect="1"/>
@@ -2214,7 +2570,7 @@
                     <pic:cNvPicPr/>
                   </pic:nvPicPr>
                   <pic:blipFill>
-                    <a:blip r:embed="rId15"/>
+                    <a:blip r:embed="rId17"/>
                     <a:stretch>
                       <a:fillRect/>
                     </a:stretch>
@@ -2222,7 +2578,7 @@
                   <pic:spPr>
                     <a:xfrm>
                       <a:off x="0" y="0"/>
-                      <a:ext cx="3843696" cy="3446488"/>
+                      <a:ext cx="3851295" cy="3259681"/>
                     </a:xfrm>
                     <a:prstGeom prst="rect">
                       <a:avLst/>
@@ -2246,15 +2602,14 @@
           <w:noProof/>
           <w:lang w:eastAsia="fr-CH"/>
         </w:rPr>
-        <w:lastRenderedPageBreak/>
         <w:drawing>
-          <wp:anchor distT="0" distB="0" distL="114300" distR="114300" simplePos="0" relativeHeight="251663360" behindDoc="1" locked="0" layoutInCell="1" allowOverlap="1" wp14:anchorId="3EACB253" wp14:editId="6B9FA897">
+          <wp:anchor distT="0" distB="0" distL="114300" distR="114300" simplePos="0" relativeHeight="251663360" behindDoc="1" locked="0" layoutInCell="1" allowOverlap="1" wp14:anchorId="3EACB253" wp14:editId="4202C7AB">
             <wp:simplePos x="0" y="0"/>
             <wp:positionH relativeFrom="column">
-              <wp:posOffset>583565</wp:posOffset>
+              <wp:posOffset>185420</wp:posOffset>
             </wp:positionH>
             <wp:positionV relativeFrom="paragraph">
-              <wp:posOffset>796290</wp:posOffset>
+              <wp:posOffset>803882</wp:posOffset>
             </wp:positionV>
             <wp:extent cx="1948180" cy="128905"/>
             <wp:effectExtent l="0" t="0" r="0" b="4445"/>
@@ -2279,7 +2634,7 @@
                     <pic:cNvPicPr/>
                   </pic:nvPicPr>
                   <pic:blipFill>
-                    <a:blip r:embed="rId16">
+                    <a:blip r:embed="rId18">
                       <a:extLst>
                         <a:ext uri="{28A0092B-C50C-407E-A947-70E740481C1C}">
                           <a14:useLocalDpi xmlns:a14="http://schemas.microsoft.com/office/drawing/2010/main" val="0"/>
@@ -2317,13 +2672,13 @@
           <w:lang w:eastAsia="fr-CH"/>
         </w:rPr>
         <w:drawing>
-          <wp:anchor distT="0" distB="0" distL="114300" distR="114300" simplePos="0" relativeHeight="251662336" behindDoc="1" locked="0" layoutInCell="1" allowOverlap="1" wp14:anchorId="11D2CB78" wp14:editId="3C027789">
+          <wp:anchor distT="0" distB="0" distL="114300" distR="114300" simplePos="0" relativeHeight="251662336" behindDoc="1" locked="0" layoutInCell="1" allowOverlap="1" wp14:anchorId="11D2CB78" wp14:editId="55E3CC7E">
             <wp:simplePos x="0" y="0"/>
-            <wp:positionH relativeFrom="column">
-              <wp:posOffset>2499360</wp:posOffset>
+            <wp:positionH relativeFrom="margin">
+              <wp:posOffset>1553541</wp:posOffset>
             </wp:positionH>
             <wp:positionV relativeFrom="paragraph">
-              <wp:posOffset>602986</wp:posOffset>
+              <wp:posOffset>610235</wp:posOffset>
             </wp:positionV>
             <wp:extent cx="2520950" cy="133350"/>
             <wp:effectExtent l="0" t="0" r="0" b="0"/>
@@ -2348,7 +2703,7 @@
                     <pic:cNvPicPr/>
                   </pic:nvPicPr>
                   <pic:blipFill>
-                    <a:blip r:embed="rId17">
+                    <a:blip r:embed="rId19">
                       <a:extLst>
                         <a:ext uri="{28A0092B-C50C-407E-A947-70E740481C1C}">
                           <a14:useLocalDpi xmlns:a14="http://schemas.microsoft.com/office/drawing/2010/main" val="0"/>
@@ -2386,13 +2741,13 @@
           <w:lang w:eastAsia="fr-CH"/>
         </w:rPr>
         <w:drawing>
-          <wp:anchor distT="0" distB="0" distL="114300" distR="114300" simplePos="0" relativeHeight="251661312" behindDoc="1" locked="0" layoutInCell="1" allowOverlap="1" wp14:anchorId="039E6C29" wp14:editId="50C2E991">
+          <wp:anchor distT="0" distB="0" distL="114300" distR="114300" simplePos="0" relativeHeight="251661312" behindDoc="1" locked="0" layoutInCell="1" allowOverlap="1" wp14:anchorId="039E6C29" wp14:editId="6AA74728">
             <wp:simplePos x="0" y="0"/>
             <wp:positionH relativeFrom="column">
-              <wp:posOffset>1147181</wp:posOffset>
+              <wp:posOffset>789002</wp:posOffset>
             </wp:positionH>
             <wp:positionV relativeFrom="paragraph">
-              <wp:posOffset>416560</wp:posOffset>
+              <wp:posOffset>424511</wp:posOffset>
             </wp:positionV>
             <wp:extent cx="1312545" cy="128905"/>
             <wp:effectExtent l="0" t="0" r="1905" b="4445"/>
@@ -2417,7 +2772,7 @@
                     <pic:cNvPicPr/>
                   </pic:nvPicPr>
                   <pic:blipFill rotWithShape="1">
-                    <a:blip r:embed="rId18">
+                    <a:blip r:embed="rId20">
                       <a:extLst>
                         <a:ext uri="{28A0092B-C50C-407E-A947-70E740481C1C}">
                           <a14:useLocalDpi xmlns:a14="http://schemas.microsoft.com/office/drawing/2010/main" val="0"/>
@@ -2493,7 +2848,7 @@
                     <pic:cNvPicPr/>
                   </pic:nvPicPr>
                   <pic:blipFill rotWithShape="1">
-                    <a:blip r:embed="rId19">
+                    <a:blip r:embed="rId21">
                       <a:extLst>
                         <a:ext uri="{28A0092B-C50C-407E-A947-70E740481C1C}">
                           <a14:useLocalDpi xmlns:a14="http://schemas.microsoft.com/office/drawing/2010/main" val="0"/>
@@ -2533,7 +2888,13 @@
         </w:drawing>
       </w:r>
       <w:r>
-        <w:t>Lorsque vous avez donc créer votre projet, installé dans celui-ci les 4 packages suivants</w:t>
+        <w:t xml:space="preserve">Lorsque </w:t>
+      </w:r>
+      <w:r>
+        <w:t>de la création du projet</w:t>
+      </w:r>
+      <w:r>
+        <w:t>, installé dans celui-ci les 4 packages suivants</w:t>
       </w:r>
       <w:r>
         <w:t> : pour la gesti</w:t>
@@ -2586,18 +2947,14 @@
         <w:t xml:space="preserve">Pour faciliter le développement sous cette </w:t>
       </w:r>
       <w:r>
-        <w:t>environnement vous pouvez utiliser les extensions suivantes :</w:t>
+        <w:t xml:space="preserve">environnement </w:t>
+      </w:r>
+      <w:r>
+        <w:t>voici des extensions utiles sur Visual Studio code :</w:t>
       </w:r>
       <w:r>
         <w:t xml:space="preserve"> </w:t>
       </w:r>
-    </w:p>
-    <w:p>
-      <w:pPr>
-        <w:pStyle w:val="Paragraphedeliste"/>
-        <w:ind w:left="284"/>
-        <w:jc w:val="both"/>
-      </w:pPr>
     </w:p>
     <w:p>
       <w:pPr>
@@ -2611,9 +2968,9 @@
           <w:lang w:eastAsia="fr-CH"/>
         </w:rPr>
         <w:drawing>
-          <wp:inline distT="0" distB="0" distL="0" distR="0" wp14:anchorId="0DBFBE9C" wp14:editId="7867DC08">
-            <wp:extent cx="2639216" cy="2707165"/>
-            <wp:effectExtent l="0" t="0" r="8890" b="0"/>
+          <wp:inline distT="0" distB="0" distL="0" distR="0" wp14:anchorId="0DBFBE9C" wp14:editId="5D0C504A">
+            <wp:extent cx="2907653" cy="2576223"/>
+            <wp:effectExtent l="0" t="0" r="7620" b="0"/>
             <wp:docPr id="25" name="Image 25"/>
             <wp:cNvGraphicFramePr>
               <a:graphicFrameLocks xmlns:a="http://schemas.openxmlformats.org/drawingml/2006/main" noChangeAspect="1"/>
@@ -2626,14 +2983,14 @@
                     <pic:cNvPicPr/>
                   </pic:nvPicPr>
                   <pic:blipFill rotWithShape="1">
-                    <a:blip r:embed="rId20"/>
+                    <a:blip r:embed="rId22"/>
                     <a:srcRect l="961" t="947" r="1108"/>
                     <a:stretch/>
                   </pic:blipFill>
                   <pic:spPr bwMode="auto">
                     <a:xfrm>
                       <a:off x="0" y="0"/>
-                      <a:ext cx="2639831" cy="2707796"/>
+                      <a:ext cx="2941098" cy="2605856"/>
                     </a:xfrm>
                     <a:prstGeom prst="rect">
                       <a:avLst/>
@@ -2668,10 +3025,24 @@
         <w:jc w:val="both"/>
       </w:pPr>
       <w:r>
-        <w:t>Vo</w:t>
-      </w:r>
-      <w:r>
-        <w:t>us avez donc désormais un environnement propice au développement de cette application Laravel avec un kit Jetstream.</w:t>
+        <w:t xml:space="preserve">L’environnement est donc </w:t>
+      </w:r>
+      <w:r>
+        <w:t>désormais propice au</w:t>
+      </w:r>
+      <w:r>
+        <w:t xml:space="preserve"> bon</w:t>
+      </w:r>
+      <w:r>
+        <w:t xml:space="preserve"> développement de cette application </w:t>
+      </w:r>
+      <w:proofErr w:type="spellStart"/>
+      <w:r>
+        <w:t>Laravel</w:t>
+      </w:r>
+      <w:proofErr w:type="spellEnd"/>
+      <w:r>
+        <w:t xml:space="preserve"> avec un kit Jetstream.</w:t>
       </w:r>
     </w:p>
     <w:p>
@@ -2686,7 +3057,7 @@
         <w:pStyle w:val="Titre2"/>
         <w:ind w:firstLine="284"/>
       </w:pPr>
-      <w:bookmarkStart w:id="8" w:name="_Toc165880172"/>
+      <w:bookmarkStart w:id="8" w:name="_Toc166049879"/>
       <w:r>
         <w:t>3.</w:t>
       </w:r>
@@ -2741,7 +3112,7 @@
                     <pic:cNvPicPr/>
                   </pic:nvPicPr>
                   <pic:blipFill>
-                    <a:blip r:embed="rId21">
+                    <a:blip r:embed="rId23">
                       <a:extLst>
                         <a:ext uri="{28A0092B-C50C-407E-A947-70E740481C1C}">
                           <a14:useLocalDpi xmlns:a14="http://schemas.microsoft.com/office/drawing/2010/main" val="0"/>
@@ -2774,10 +3145,29 @@
         </w:drawing>
       </w:r>
       <w:r>
-        <w:t>La création des modèles s’effectue grâce à la commande le « -a » sers à créer tous les éléments en rapport avec le modèle comme le controller, le seeder et encore d’autres fichiers.</w:t>
-      </w:r>
-      <w:r>
-        <w:t xml:space="preserve"> Il vous faut donc créer ces éléments est le configurer pour qu’ils vous retourne les données dont vous avez besoin.</w:t>
+        <w:t xml:space="preserve">La création des modèles s’effectue grâce à la commande le « -a » sers à créer tous les éléments en rapport avec le modèle comme le </w:t>
+      </w:r>
+      <w:proofErr w:type="spellStart"/>
+      <w:r>
+        <w:t>controller</w:t>
+      </w:r>
+      <w:proofErr w:type="spellEnd"/>
+      <w:r>
+        <w:t xml:space="preserve">, le </w:t>
+      </w:r>
+      <w:proofErr w:type="spellStart"/>
+      <w:r>
+        <w:t>seeder</w:t>
+      </w:r>
+      <w:proofErr w:type="spellEnd"/>
+      <w:r>
+        <w:t xml:space="preserve"> et encore d’autres fichiers.</w:t>
+      </w:r>
+      <w:r>
+        <w:t xml:space="preserve"> </w:t>
+      </w:r>
+      <w:r>
+        <w:t>La création et la configuration de ces éléments est donc obligatoire pour que des données soient retourner de la base de données.</w:t>
       </w:r>
       <w:r>
         <w:rPr>
@@ -2799,8 +3189,13 @@
         <w:ind w:left="284"/>
         <w:jc w:val="both"/>
       </w:pPr>
-      <w:r>
-        <w:t xml:space="preserve">Jetsteam ayant déjà </w:t>
+      <w:proofErr w:type="spellStart"/>
+      <w:r>
+        <w:t>Jetsteam</w:t>
+      </w:r>
+      <w:proofErr w:type="spellEnd"/>
+      <w:r>
+        <w:t xml:space="preserve"> ayant déjà </w:t>
       </w:r>
       <w:r>
         <w:t>un</w:t>
@@ -2809,22 +3204,19 @@
         <w:t xml:space="preserve"> système de</w:t>
       </w:r>
       <w:r>
-        <w:t xml:space="preserve"> gestion des utilisateurs, vous devez </w:t>
-      </w:r>
-      <w:r>
-        <w:t>modifier</w:t>
-      </w:r>
-      <w:r>
-        <w:t xml:space="preserve"> le fichie</w:t>
-      </w:r>
-      <w:r>
-        <w:t xml:space="preserve">r </w:t>
+        <w:t xml:space="preserve"> gestion des utilisateurs, la modification du fichier</w:t>
+      </w:r>
+      <w:r>
+        <w:t xml:space="preserve"> </w:t>
       </w:r>
       <w:r>
         <w:t>model</w:t>
       </w:r>
       <w:r>
-        <w:t xml:space="preserve"> et le fichier </w:t>
+        <w:t xml:space="preserve"> et du</w:t>
+      </w:r>
+      <w:r>
+        <w:t xml:space="preserve"> fichier </w:t>
       </w:r>
       <w:r>
         <w:t>de migration</w:t>
@@ -2833,7 +3225,21 @@
         <w:t xml:space="preserve"> </w:t>
       </w:r>
       <w:r>
-        <w:t>de la table users pour appliquer vos modifications</w:t>
+        <w:t xml:space="preserve">de la table </w:t>
+      </w:r>
+      <w:proofErr w:type="spellStart"/>
+      <w:r>
+        <w:t>users</w:t>
+      </w:r>
+      <w:proofErr w:type="spellEnd"/>
+      <w:r>
+        <w:t xml:space="preserve"> pour appliquer </w:t>
+      </w:r>
+      <w:r>
+        <w:t>les modifications apportées</w:t>
+      </w:r>
+      <w:r>
+        <w:t xml:space="preserve"> à cette table</w:t>
       </w:r>
       <w:r>
         <w:t>.</w:t>
@@ -2866,7 +3272,7 @@
                     <pic:cNvPicPr/>
                   </pic:nvPicPr>
                   <pic:blipFill>
-                    <a:blip r:embed="rId22"/>
+                    <a:blip r:embed="rId24"/>
                     <a:stretch>
                       <a:fillRect/>
                     </a:stretch>
@@ -2910,7 +3316,7 @@
                     <pic:cNvPicPr/>
                   </pic:nvPicPr>
                   <pic:blipFill>
-                    <a:blip r:embed="rId23"/>
+                    <a:blip r:embed="rId25"/>
                     <a:stretch>
                       <a:fillRect/>
                     </a:stretch>
@@ -2935,7 +3341,58 @@
       <w:pPr>
         <w:pStyle w:val="Paragraphedeliste"/>
         <w:ind w:left="284"/>
-      </w:pPr>
+        <w:jc w:val="both"/>
+      </w:pPr>
+      <w:r>
+        <w:t>La modification des</w:t>
+      </w:r>
+      <w:r>
+        <w:t xml:space="preserve"> fichiers V</w:t>
+      </w:r>
+      <w:r>
+        <w:t xml:space="preserve">ue ou </w:t>
+      </w:r>
+      <w:r>
+        <w:t>PHP</w:t>
+      </w:r>
+      <w:r>
+        <w:t xml:space="preserve"> contenant des références au champ « </w:t>
+      </w:r>
+      <w:proofErr w:type="spellStart"/>
+      <w:r>
+        <w:t>nam</w:t>
+      </w:r>
+      <w:r>
+        <w:t>e</w:t>
+      </w:r>
+      <w:proofErr w:type="spellEnd"/>
+      <w:r>
+        <w:t> » est obligatoire, celui-ci n’existant plus la valeur de ce champ retourne une erreur.</w:t>
+      </w:r>
+    </w:p>
+    <w:p>
+      <w:pPr>
+        <w:pStyle w:val="Titre2"/>
+        <w:ind w:firstLine="284"/>
+      </w:pPr>
+      <w:bookmarkStart w:id="9" w:name="_Toc166049880"/>
+      <w:r>
+        <w:t xml:space="preserve">3.3 </w:t>
+      </w:r>
+      <w:proofErr w:type="spellStart"/>
+      <w:r>
+        <w:t>Faker</w:t>
+      </w:r>
+      <w:proofErr w:type="spellEnd"/>
+      <w:r>
+        <w:t>/</w:t>
+      </w:r>
+      <w:proofErr w:type="spellStart"/>
+      <w:r>
+        <w:t>Seeder</w:t>
+      </w:r>
+      <w:bookmarkEnd w:id="9"/>
+      <w:proofErr w:type="spellEnd"/>
     </w:p>
     <w:p>
       <w:pPr>
@@ -2944,54 +3401,23 @@
         <w:jc w:val="both"/>
       </w:pPr>
       <w:r>
-        <w:t>Il faut au</w:t>
-      </w:r>
-      <w:r>
-        <w:t>ssi modifier dans les fichiers V</w:t>
-      </w:r>
-      <w:r>
-        <w:t xml:space="preserve">ue ou </w:t>
-      </w:r>
-      <w:r>
-        <w:t>PHP</w:t>
-      </w:r>
-      <w:r>
-        <w:t xml:space="preserve"> contenant des références au champ « name », celui-ci n’existant plus il faut donc le remplacer</w:t>
-      </w:r>
-      <w:r>
-        <w:t xml:space="preserve"> dans ces</w:t>
-      </w:r>
-      <w:r>
-        <w:t xml:space="preserve"> fichier</w:t>
-      </w:r>
-      <w:r>
-        <w:t>s</w:t>
-      </w:r>
-      <w:r>
-        <w:t>. </w:t>
-      </w:r>
-    </w:p>
-    <w:p>
-      <w:pPr>
-        <w:pStyle w:val="Titre2"/>
-        <w:ind w:firstLine="284"/>
-      </w:pPr>
-      <w:r>
-        <w:lastRenderedPageBreak/>
-        <w:t xml:space="preserve">3.3 </w:t>
-      </w:r>
-      <w:r>
-        <w:t>Faker/Seeder</w:t>
-      </w:r>
-    </w:p>
-    <w:p>
-      <w:pPr>
-        <w:pStyle w:val="Paragraphedeliste"/>
-        <w:ind w:left="284"/>
-        <w:jc w:val="both"/>
-      </w:pPr>
-      <w:r>
-        <w:t>Les fakers et seeders sont utiliser pour la générat</w:t>
+        <w:t xml:space="preserve">Les </w:t>
+      </w:r>
+      <w:proofErr w:type="spellStart"/>
+      <w:r>
+        <w:t>fakers</w:t>
+      </w:r>
+      <w:proofErr w:type="spellEnd"/>
+      <w:r>
+        <w:t xml:space="preserve"> et </w:t>
+      </w:r>
+      <w:proofErr w:type="spellStart"/>
+      <w:r>
+        <w:t>seeders</w:t>
+      </w:r>
+      <w:proofErr w:type="spellEnd"/>
+      <w:r>
+        <w:t xml:space="preserve"> sont utiliser pour la générat</w:t>
       </w:r>
       <w:r>
         <w:t xml:space="preserve">ion de données de tests. Ces fichiers ont été générer au préalable grâce à la commande </w:t>
@@ -3000,16 +3426,42 @@
         <w:t>de création des modèles. Les fichier</w:t>
       </w:r>
       <w:r>
-        <w:t xml:space="preserve">s fakers servent </w:t>
+        <w:t xml:space="preserve">s </w:t>
+      </w:r>
+      <w:proofErr w:type="spellStart"/>
+      <w:r>
+        <w:t>fakers</w:t>
+      </w:r>
+      <w:proofErr w:type="spellEnd"/>
+      <w:r>
+        <w:t xml:space="preserve"> servent </w:t>
       </w:r>
       <w:r>
         <w:t xml:space="preserve">de modèle pour la génération des données. </w:t>
       </w:r>
       <w:r>
-        <w:t xml:space="preserve">Vous pouvez donc </w:t>
-      </w:r>
-      <w:r>
-        <w:t>créer définir les valeurs de chaque élément de votre table, voici un exemple :</w:t>
+        <w:t>La création des</w:t>
+      </w:r>
+      <w:r>
+        <w:t xml:space="preserve"> </w:t>
+      </w:r>
+      <w:r>
+        <w:t>valeurs de chaq</w:t>
+      </w:r>
+      <w:r>
+        <w:t>ue élément de la</w:t>
+      </w:r>
+      <w:r>
+        <w:t xml:space="preserve"> table</w:t>
+      </w:r>
+      <w:r>
+        <w:t xml:space="preserve"> choisi</w:t>
+      </w:r>
+      <w:r>
+        <w:t xml:space="preserve"> ce fait ici</w:t>
+      </w:r>
+      <w:r>
+        <w:t>, voici un exemple :</w:t>
       </w:r>
     </w:p>
     <w:p>
@@ -3046,7 +3498,7 @@
                     <pic:cNvPicPr/>
                   </pic:nvPicPr>
                   <pic:blipFill>
-                    <a:blip r:embed="rId24"/>
+                    <a:blip r:embed="rId26"/>
                     <a:stretch>
                       <a:fillRect/>
                     </a:stretch>
@@ -3117,7 +3569,7 @@
                     <pic:cNvPicPr/>
                   </pic:nvPicPr>
                   <pic:blipFill rotWithShape="1">
-                    <a:blip r:embed="rId25">
+                    <a:blip r:embed="rId27">
                       <a:extLst>
                         <a:ext uri="{28A0092B-C50C-407E-A947-70E740481C1C}">
                           <a14:useLocalDpi xmlns:a14="http://schemas.microsoft.com/office/drawing/2010/main" val="0"/>
@@ -3154,22 +3606,80 @@
         </w:drawing>
       </w:r>
       <w:r>
-        <w:t xml:space="preserve">Pour les fichiers seeders appelé uniquement la classe correspondante à votre faker, </w:t>
+        <w:t xml:space="preserve">Pour les fichiers </w:t>
+      </w:r>
+      <w:proofErr w:type="spellStart"/>
+      <w:r>
+        <w:t>seeders</w:t>
+      </w:r>
+      <w:proofErr w:type="spellEnd"/>
+      <w:r>
+        <w:t xml:space="preserve"> appelle</w:t>
+      </w:r>
+      <w:r>
+        <w:t xml:space="preserve"> uniquement la classe correspondante à </w:t>
+      </w:r>
+      <w:r>
+        <w:t>son</w:t>
+      </w:r>
+      <w:r>
+        <w:t xml:space="preserve"> </w:t>
+      </w:r>
+      <w:proofErr w:type="spellStart"/>
+      <w:r>
+        <w:t>faker</w:t>
+      </w:r>
+      <w:proofErr w:type="spellEnd"/>
+      <w:r>
+        <w:t xml:space="preserve">, </w:t>
       </w:r>
       <w:r>
         <w:t>utilisé dans</w:t>
       </w:r>
       <w:r>
-        <w:t xml:space="preserve"> le seeder pour générer le nombre de données de votre choix.</w:t>
-      </w:r>
-      <w:r>
-        <w:t xml:space="preserve"> Et dans votre fichier « DatabaSeeder.php »</w:t>
+        <w:t xml:space="preserve"> le </w:t>
+      </w:r>
+      <w:proofErr w:type="spellStart"/>
+      <w:r>
+        <w:t>seeder</w:t>
+      </w:r>
+      <w:proofErr w:type="spellEnd"/>
+      <w:r>
+        <w:t xml:space="preserve"> pour génér</w:t>
+      </w:r>
+      <w:r>
+        <w:t>er le nombre de données de prédéfini</w:t>
+      </w:r>
+      <w:r>
+        <w:t>.</w:t>
+      </w:r>
+      <w:r>
+        <w:t xml:space="preserve"> Et dans le</w:t>
+      </w:r>
+      <w:r>
+        <w:t xml:space="preserve"> fichier « </w:t>
+      </w:r>
+      <w:proofErr w:type="spellStart"/>
+      <w:r>
+        <w:t>DatabaSeeder.php</w:t>
+      </w:r>
+      <w:proofErr w:type="spellEnd"/>
+      <w:r>
+        <w:t> »</w:t>
       </w:r>
       <w:r>
         <w:t xml:space="preserve"> appelé les</w:t>
       </w:r>
       <w:r>
-        <w:t xml:space="preserve"> tous les autres seeders, comme ceux-ci :</w:t>
+        <w:t xml:space="preserve"> tous les autres </w:t>
+      </w:r>
+      <w:proofErr w:type="spellStart"/>
+      <w:r>
+        <w:t>seeders</w:t>
+      </w:r>
+      <w:proofErr w:type="spellEnd"/>
+      <w:r>
+        <w:t>, comme ceux-ci :</w:t>
       </w:r>
     </w:p>
     <w:p>
@@ -3206,7 +3716,7 @@
                     <pic:cNvPicPr/>
                   </pic:nvPicPr>
                   <pic:blipFill>
-                    <a:blip r:embed="rId26"/>
+                    <a:blip r:embed="rId28"/>
                     <a:stretch>
                       <a:fillRect/>
                     </a:stretch>
@@ -3239,7 +3749,9 @@
         <w:pStyle w:val="Titre2"/>
         <w:ind w:firstLine="284"/>
       </w:pPr>
-      <w:r>
+      <w:bookmarkStart w:id="10" w:name="_Toc166049881"/>
+      <w:r>
+        <w:lastRenderedPageBreak/>
         <w:t xml:space="preserve">3.4 </w:t>
       </w:r>
       <w:r>
@@ -3248,6 +3760,7 @@
       <w:r>
         <w:t>des tests effectués</w:t>
       </w:r>
+      <w:bookmarkEnd w:id="10"/>
     </w:p>
     <w:p>
       <w:pPr>
@@ -3256,7 +3769,23 @@
         <w:jc w:val="both"/>
       </w:pPr>
       <w:r>
-        <w:t xml:space="preserve">On sait depuis longtemps que travailler avec du texte lisible et contenant du sens est source de distractions, et empêche de se concentrer sur la mise en page elle-même. L'avantage du Lorem Ipsum sur un texte générique comme 'Du texte. Du texte. Du texte.' est qu'il possède une distribution de lettres plus ou moins normale, </w:t>
+        <w:t xml:space="preserve">On sait depuis longtemps que travailler avec du texte lisible et contenant du sens est source de distractions, et empêche de se concentrer sur la mise en page elle-même. L'avantage du </w:t>
+      </w:r>
+      <w:proofErr w:type="spellStart"/>
+      <w:r>
+        <w:t>Lorem</w:t>
+      </w:r>
+      <w:proofErr w:type="spellEnd"/>
+      <w:r>
+        <w:t xml:space="preserve"> </w:t>
+      </w:r>
+      <w:proofErr w:type="spellStart"/>
+      <w:r>
+        <w:t>Ipsum</w:t>
+      </w:r>
+      <w:proofErr w:type="spellEnd"/>
+      <w:r>
+        <w:t xml:space="preserve"> sur un texte générique comme 'Du texte. Du texte. Du texte.' est qu'il possède une distribution de lettres plus ou moins normale, </w:t>
       </w:r>
     </w:p>
     <w:p>
@@ -3271,6 +3800,7 @@
         <w:pStyle w:val="Titre2"/>
         <w:ind w:firstLine="284"/>
       </w:pPr>
+      <w:bookmarkStart w:id="11" w:name="_Toc166049882"/>
       <w:r>
         <w:t>3.5</w:t>
       </w:r>
@@ -3280,6 +3810,7 @@
       <w:r>
         <w:t>Problèmes rencontrer</w:t>
       </w:r>
+      <w:bookmarkEnd w:id="11"/>
     </w:p>
     <w:p>
       <w:pPr>
@@ -3293,7 +3824,23 @@
         </w:rPr>
       </w:pPr>
       <w:r>
-        <w:t xml:space="preserve">On sait depuis longtemps que travailler avec du texte lisible et contenant du sens est source de distractions, et empêche de se concentrer sur la mise en page elle-même. L'avantage du Lorem Ipsum sur un texte générique comme 'Du texte. Du texte. Du texte.' est qu'il possède une distribution de lettres plus ou moins normale, </w:t>
+        <w:t xml:space="preserve">On sait depuis longtemps que travailler avec du texte lisible et contenant du sens est source de distractions, et empêche de se concentrer sur la mise en page elle-même. L'avantage du </w:t>
+      </w:r>
+      <w:proofErr w:type="spellStart"/>
+      <w:r>
+        <w:t>Lorem</w:t>
+      </w:r>
+      <w:proofErr w:type="spellEnd"/>
+      <w:r>
+        <w:t xml:space="preserve"> </w:t>
+      </w:r>
+      <w:proofErr w:type="spellStart"/>
+      <w:r>
+        <w:t>Ipsum</w:t>
+      </w:r>
+      <w:proofErr w:type="spellEnd"/>
+      <w:r>
+        <w:t xml:space="preserve"> sur un texte générique comme 'Du texte. Du texte. Du texte.' est qu'il possède une distribution de lettres plus ou moins normale, </w:t>
       </w:r>
     </w:p>
     <w:p>
@@ -3312,7 +3859,7 @@
           <w:color w:val="000000" w:themeColor="text1"/>
         </w:rPr>
       </w:pPr>
-      <w:bookmarkStart w:id="9" w:name="_Toc165880173"/>
+      <w:bookmarkStart w:id="12" w:name="_Toc166049883"/>
       <w:r>
         <w:rPr>
           <w:rFonts w:asciiTheme="minorHAnsi" w:hAnsiTheme="minorHAnsi" w:cstheme="minorHAnsi"/>
@@ -3323,7 +3870,7 @@
         </w:rPr>
         <w:t>Conclusion</w:t>
       </w:r>
-      <w:bookmarkEnd w:id="9"/>
+      <w:bookmarkEnd w:id="12"/>
     </w:p>
     <w:p>
       <w:pPr>
@@ -3341,7 +3888,7 @@
           <w:color w:val="000000" w:themeColor="text1"/>
         </w:rPr>
       </w:pPr>
-      <w:bookmarkStart w:id="10" w:name="_Toc165880174"/>
+      <w:bookmarkStart w:id="13" w:name="_Toc166049884"/>
       <w:r>
         <w:rPr>
           <w:rFonts w:asciiTheme="minorHAnsi" w:hAnsiTheme="minorHAnsi" w:cstheme="minorHAnsi"/>
@@ -3352,7 +3899,7 @@
         </w:rPr>
         <w:t>Annexes</w:t>
       </w:r>
-      <w:bookmarkEnd w:id="10"/>
+      <w:bookmarkEnd w:id="13"/>
     </w:p>
     <w:p>
       <w:pPr>
@@ -3384,7 +3931,23 @@
         <w:jc w:val="both"/>
       </w:pPr>
       <w:r>
-        <w:t xml:space="preserve">On sait depuis longtemps que travailler avec du texte lisible et contenant du sens est source de distractions, et empêche de se concentrer sur la mise en page elle-même. L'avantage du Lorem Ipsum sur un texte générique comme 'Du texte. Du texte. Du texte.' est qu'il possède une distribution de lettres plus ou moins normale, </w:t>
+        <w:t xml:space="preserve">On sait depuis longtemps que travailler avec du texte lisible et contenant du sens est source de distractions, et empêche de se concentrer sur la mise en page elle-même. L'avantage du </w:t>
+      </w:r>
+      <w:proofErr w:type="spellStart"/>
+      <w:r>
+        <w:t>Lorem</w:t>
+      </w:r>
+      <w:proofErr w:type="spellEnd"/>
+      <w:r>
+        <w:t xml:space="preserve"> </w:t>
+      </w:r>
+      <w:proofErr w:type="spellStart"/>
+      <w:r>
+        <w:t>Ipsum</w:t>
+      </w:r>
+      <w:proofErr w:type="spellEnd"/>
+      <w:r>
+        <w:t xml:space="preserve"> sur un texte générique comme 'Du texte. Du texte. Du texte.' est qu'il possède une distribution de lettres plus ou moins normale, </w:t>
       </w:r>
     </w:p>
     <w:p>
@@ -3424,11 +3987,23 @@
         <w:jc w:val="both"/>
       </w:pPr>
       <w:r>
-        <w:t>On sait depuis longtemps que travailler avec du texte lisible et contenant du sens est source de distractions, et empêche de se concentrer sur la mise en page elle-</w:t>
-      </w:r>
-      <w:r>
-        <w:lastRenderedPageBreak/>
-        <w:t xml:space="preserve">même. L'avantage du Lorem Ipsum sur un texte générique comme 'Du texte. Du texte. Du texte.' est qu'il possède une distribution de lettres plus ou moins normale, </w:t>
+        <w:t xml:space="preserve">On sait depuis longtemps que travailler avec du texte lisible et contenant du sens est source de distractions, et empêche de se concentrer sur la mise en page elle-même. L'avantage du </w:t>
+      </w:r>
+      <w:proofErr w:type="spellStart"/>
+      <w:r>
+        <w:t>Lorem</w:t>
+      </w:r>
+      <w:proofErr w:type="spellEnd"/>
+      <w:r>
+        <w:t xml:space="preserve"> </w:t>
+      </w:r>
+      <w:proofErr w:type="spellStart"/>
+      <w:r>
+        <w:t>Ipsum</w:t>
+      </w:r>
+      <w:proofErr w:type="spellEnd"/>
+      <w:r>
+        <w:t xml:space="preserve"> sur un texte générique comme 'Du texte. Du texte. Du texte.' est qu'il possède une distribution de lettres plus ou moins normale, </w:t>
       </w:r>
     </w:p>
     <w:p>
@@ -3473,12 +4048,29 @@
         </w:rPr>
       </w:pPr>
       <w:r>
-        <w:t xml:space="preserve">On sait depuis longtemps que travailler avec du texte lisible et contenant du sens est source de distractions, et empêche de se concentrer sur la mise en page elle-même. L'avantage du Lorem Ipsum sur un texte générique comme 'Du texte. Du texte. Du texte.' est qu'il possède une distribution de lettres plus ou moins normale, </w:t>
+        <w:t xml:space="preserve">On sait depuis longtemps que travailler avec du texte lisible et contenant du sens est source de distractions, et empêche de se concentrer sur la mise en page elle-même. L'avantage du </w:t>
+      </w:r>
+      <w:proofErr w:type="spellStart"/>
+      <w:r>
+        <w:t>Lorem</w:t>
+      </w:r>
+      <w:proofErr w:type="spellEnd"/>
+      <w:r>
+        <w:t xml:space="preserve"> </w:t>
+      </w:r>
+      <w:proofErr w:type="spellStart"/>
+      <w:r>
+        <w:t>Ipsum</w:t>
+      </w:r>
+      <w:proofErr w:type="spellEnd"/>
+      <w:r>
+        <w:t xml:space="preserve"> sur un texte générique comme 'Du texte. Du texte. Du texte.' est qu'il possède une distribution de lettres plus ou moins normale, </w:t>
       </w:r>
     </w:p>
     <w:sectPr>
+      <w:footerReference w:type="default" r:id="rId29"/>
       <w:pgSz w:w="11906" w:h="16838"/>
-      <w:pgMar w:top="851" w:right="1417" w:bottom="1417" w:left="1417" w:header="708" w:footer="311" w:gutter="0"/>
+      <w:pgMar w:top="851" w:right="1417" w:bottom="1417" w:left="1417" w:header="708" w:footer="567" w:gutter="0"/>
       <w:pgBorders w:offsetFrom="page">
         <w:top w:val="single" w:sz="4" w:space="24" w:color="808080" w:themeColor="background1" w:themeShade="80"/>
         <w:left w:val="single" w:sz="4" w:space="24" w:color="808080" w:themeColor="background1" w:themeShade="80"/>
@@ -3509,6 +4101,312 @@
     </w:p>
   </w:endnote>
 </w:endnotes>
+</file>
+
+<file path=word/footer1.xml><?xml version="1.0" encoding="utf-8"?>
+<w:ftr xmlns:wpc="http://schemas.microsoft.com/office/word/2010/wordprocessingCanvas" xmlns:cx="http://schemas.microsoft.com/office/drawing/2014/chartex" xmlns:cx1="http://schemas.microsoft.com/office/drawing/2015/9/8/chartex" xmlns:mc="http://schemas.openxmlformats.org/markup-compatibility/2006" xmlns:o="urn:schemas-microsoft-com:office:office" xmlns:r="http://schemas.openxmlformats.org/officeDocument/2006/relationships" xmlns:m="http://schemas.openxmlformats.org/officeDocument/2006/math" xmlns:v="urn:schemas-microsoft-com:vml" xmlns:wp14="http://schemas.microsoft.com/office/word/2010/wordprocessingDrawing" xmlns:wp="http://schemas.openxmlformats.org/drawingml/2006/wordprocessingDrawing" xmlns:w10="urn:schemas-microsoft-com:office:word" xmlns:w="http://schemas.openxmlformats.org/wordprocessingml/2006/main" xmlns:w14="http://schemas.microsoft.com/office/word/2010/wordml" xmlns:w15="http://schemas.microsoft.com/office/word/2012/wordml" xmlns:w16se="http://schemas.microsoft.com/office/word/2015/wordml/symex" xmlns:wpg="http://schemas.microsoft.com/office/word/2010/wordprocessingGroup" xmlns:wpi="http://schemas.microsoft.com/office/word/2010/wordprocessingInk" xmlns:wne="http://schemas.microsoft.com/office/word/2006/wordml" xmlns:wps="http://schemas.microsoft.com/office/word/2010/wordprocessingShape" mc:Ignorable="w14 w15 w16se wp14">
+  <w:p>
+    <w:pPr>
+      <w:pStyle w:val="Pieddepage"/>
+      <w:rPr>
+        <w:sz w:val="18"/>
+      </w:rPr>
+    </w:pPr>
+    <w:proofErr w:type="spellStart"/>
+    <w:r>
+      <w:rPr>
+        <w:sz w:val="18"/>
+      </w:rPr>
+      <w:t>Robustiano</w:t>
+    </w:r>
+    <w:proofErr w:type="spellEnd"/>
+    <w:r>
+      <w:rPr>
+        <w:sz w:val="18"/>
+      </w:rPr>
+      <w:t xml:space="preserve"> Lombardo</w:t>
+    </w:r>
+    <w:r>
+      <w:rPr>
+        <w:sz w:val="18"/>
+      </w:rPr>
+      <w:tab/>
+    </w:r>
+    <w:sdt>
+      <w:sdtPr>
+        <w:rPr>
+          <w:sz w:val="18"/>
+        </w:rPr>
+        <w:id w:val="-1078593405"/>
+        <w:docPartObj>
+          <w:docPartGallery w:val="Page Numbers (Bottom of Page)"/>
+          <w:docPartUnique/>
+        </w:docPartObj>
+      </w:sdtPr>
+      <w:sdtContent>
+        <w:r>
+          <w:rPr>
+            <w:sz w:val="18"/>
+          </w:rPr>
+          <w:fldChar w:fldCharType="begin"/>
+        </w:r>
+        <w:r>
+          <w:rPr>
+            <w:sz w:val="18"/>
+          </w:rPr>
+          <w:instrText>PAGE   \* MERGEFORMAT</w:instrText>
+        </w:r>
+        <w:r>
+          <w:rPr>
+            <w:sz w:val="18"/>
+          </w:rPr>
+          <w:fldChar w:fldCharType="separate"/>
+        </w:r>
+        <w:r>
+          <w:rPr>
+            <w:noProof/>
+            <w:sz w:val="18"/>
+            <w:lang w:val="fr-FR"/>
+          </w:rPr>
+          <w:t>4</w:t>
+        </w:r>
+        <w:r>
+          <w:rPr>
+            <w:sz w:val="18"/>
+          </w:rPr>
+          <w:fldChar w:fldCharType="end"/>
+        </w:r>
+      </w:sdtContent>
+    </w:sdt>
+    <w:r>
+      <w:rPr>
+        <w:sz w:val="18"/>
+      </w:rPr>
+      <w:tab/>
+      <w:t>08.05.2024</w:t>
+    </w:r>
+  </w:p>
+  <w:p>
+    <w:pPr>
+      <w:pStyle w:val="Pieddepage"/>
+      <w:rPr>
+        <w:sz w:val="18"/>
+      </w:rPr>
+    </w:pPr>
+  </w:p>
+</w:ftr>
+</file>
+
+<file path=word/footer2.xml><?xml version="1.0" encoding="utf-8"?>
+<w:ftr xmlns:wpc="http://schemas.microsoft.com/office/word/2010/wordprocessingCanvas" xmlns:cx="http://schemas.microsoft.com/office/drawing/2014/chartex" xmlns:cx1="http://schemas.microsoft.com/office/drawing/2015/9/8/chartex" xmlns:mc="http://schemas.openxmlformats.org/markup-compatibility/2006" xmlns:o="urn:schemas-microsoft-com:office:office" xmlns:r="http://schemas.openxmlformats.org/officeDocument/2006/relationships" xmlns:m="http://schemas.openxmlformats.org/officeDocument/2006/math" xmlns:v="urn:schemas-microsoft-com:vml" xmlns:wp14="http://schemas.microsoft.com/office/word/2010/wordprocessingDrawing" xmlns:wp="http://schemas.openxmlformats.org/drawingml/2006/wordprocessingDrawing" xmlns:w10="urn:schemas-microsoft-com:office:word" xmlns:w="http://schemas.openxmlformats.org/wordprocessingml/2006/main" xmlns:w14="http://schemas.microsoft.com/office/word/2010/wordml" xmlns:w15="http://schemas.microsoft.com/office/word/2012/wordml" xmlns:w16se="http://schemas.microsoft.com/office/word/2015/wordml/symex" xmlns:wpg="http://schemas.microsoft.com/office/word/2010/wordprocessingGroup" xmlns:wpi="http://schemas.microsoft.com/office/word/2010/wordprocessingInk" xmlns:wne="http://schemas.microsoft.com/office/word/2006/wordml" xmlns:wps="http://schemas.microsoft.com/office/word/2010/wordprocessingShape" mc:Ignorable="w14 w15 w16se wp14">
+  <w:p>
+    <w:pPr>
+      <w:pStyle w:val="Pieddepage"/>
+      <w:tabs>
+        <w:tab w:val="clear" w:pos="9072"/>
+        <w:tab w:val="left" w:pos="6521"/>
+        <w:tab w:val="left" w:pos="13183"/>
+      </w:tabs>
+      <w:rPr>
+        <w:rFonts w:ascii="Book Antiqua" w:hAnsi="Book Antiqua"/>
+        <w:sz w:val="18"/>
+      </w:rPr>
+    </w:pPr>
+    <w:proofErr w:type="spellStart"/>
+    <w:r>
+      <w:rPr>
+        <w:rFonts w:ascii="Book Antiqua" w:hAnsi="Book Antiqua"/>
+        <w:sz w:val="18"/>
+      </w:rPr>
+      <w:t>Robustiano</w:t>
+    </w:r>
+    <w:proofErr w:type="spellEnd"/>
+    <w:r>
+      <w:rPr>
+        <w:rFonts w:ascii="Book Antiqua" w:hAnsi="Book Antiqua"/>
+        <w:sz w:val="18"/>
+      </w:rPr>
+      <w:t xml:space="preserve"> Lombardo</w:t>
+    </w:r>
+    <w:r>
+      <w:rPr>
+        <w:rFonts w:ascii="Book Antiqua" w:hAnsi="Book Antiqua"/>
+        <w:sz w:val="18"/>
+      </w:rPr>
+      <w:tab/>
+    </w:r>
+    <w:r>
+      <w:rPr>
+        <w:rFonts w:ascii="Book Antiqua" w:hAnsi="Book Antiqua"/>
+        <w:sz w:val="18"/>
+      </w:rPr>
+      <w:tab/>
+    </w:r>
+    <w:sdt>
+      <w:sdtPr>
+        <w:rPr>
+          <w:rFonts w:ascii="Book Antiqua" w:hAnsi="Book Antiqua"/>
+          <w:sz w:val="18"/>
+        </w:rPr>
+        <w:id w:val="-1319268615"/>
+        <w:docPartObj>
+          <w:docPartGallery w:val="Page Numbers (Bottom of Page)"/>
+          <w:docPartUnique/>
+        </w:docPartObj>
+      </w:sdtPr>
+      <w:sdtContent>
+        <w:r>
+          <w:rPr>
+            <w:rFonts w:ascii="Book Antiqua" w:hAnsi="Book Antiqua"/>
+            <w:sz w:val="18"/>
+          </w:rPr>
+          <w:fldChar w:fldCharType="begin"/>
+        </w:r>
+        <w:r>
+          <w:rPr>
+            <w:rFonts w:ascii="Book Antiqua" w:hAnsi="Book Antiqua"/>
+            <w:sz w:val="18"/>
+          </w:rPr>
+          <w:instrText>PAGE   \* MERGEFORMAT</w:instrText>
+        </w:r>
+        <w:r>
+          <w:rPr>
+            <w:rFonts w:ascii="Book Antiqua" w:hAnsi="Book Antiqua"/>
+            <w:sz w:val="18"/>
+          </w:rPr>
+          <w:fldChar w:fldCharType="separate"/>
+        </w:r>
+        <w:r>
+          <w:rPr>
+            <w:rFonts w:ascii="Book Antiqua" w:hAnsi="Book Antiqua"/>
+            <w:noProof/>
+            <w:sz w:val="18"/>
+            <w:lang w:val="fr-FR"/>
+          </w:rPr>
+          <w:t>5</w:t>
+        </w:r>
+        <w:r>
+          <w:rPr>
+            <w:rFonts w:ascii="Book Antiqua" w:hAnsi="Book Antiqua"/>
+            <w:sz w:val="18"/>
+          </w:rPr>
+          <w:fldChar w:fldCharType="end"/>
+        </w:r>
+      </w:sdtContent>
+    </w:sdt>
+    <w:r>
+      <w:rPr>
+        <w:rFonts w:ascii="Book Antiqua" w:hAnsi="Book Antiqua"/>
+        <w:sz w:val="18"/>
+      </w:rPr>
+      <w:tab/>
+      <w:t>08.05.2024</w:t>
+    </w:r>
+  </w:p>
+  <w:p>
+    <w:pPr>
+      <w:pStyle w:val="Pieddepage"/>
+      <w:rPr>
+        <w:rFonts w:ascii="Book Antiqua" w:hAnsi="Book Antiqua"/>
+        <w:sz w:val="18"/>
+      </w:rPr>
+    </w:pPr>
+  </w:p>
+</w:ftr>
+</file>
+
+<file path=word/footer3.xml><?xml version="1.0" encoding="utf-8"?>
+<w:ftr xmlns:wpc="http://schemas.microsoft.com/office/word/2010/wordprocessingCanvas" xmlns:cx="http://schemas.microsoft.com/office/drawing/2014/chartex" xmlns:cx1="http://schemas.microsoft.com/office/drawing/2015/9/8/chartex" xmlns:mc="http://schemas.openxmlformats.org/markup-compatibility/2006" xmlns:o="urn:schemas-microsoft-com:office:office" xmlns:r="http://schemas.openxmlformats.org/officeDocument/2006/relationships" xmlns:m="http://schemas.openxmlformats.org/officeDocument/2006/math" xmlns:v="urn:schemas-microsoft-com:vml" xmlns:wp14="http://schemas.microsoft.com/office/word/2010/wordprocessingDrawing" xmlns:wp="http://schemas.openxmlformats.org/drawingml/2006/wordprocessingDrawing" xmlns:w10="urn:schemas-microsoft-com:office:word" xmlns:w="http://schemas.openxmlformats.org/wordprocessingml/2006/main" xmlns:w14="http://schemas.microsoft.com/office/word/2010/wordml" xmlns:w15="http://schemas.microsoft.com/office/word/2012/wordml" xmlns:w16se="http://schemas.microsoft.com/office/word/2015/wordml/symex" xmlns:wpg="http://schemas.microsoft.com/office/word/2010/wordprocessingGroup" xmlns:wpi="http://schemas.microsoft.com/office/word/2010/wordprocessingInk" xmlns:wne="http://schemas.microsoft.com/office/word/2006/wordml" xmlns:wps="http://schemas.microsoft.com/office/word/2010/wordprocessingShape" mc:Ignorable="w14 w15 w16se wp14">
+  <w:p>
+    <w:pPr>
+      <w:pStyle w:val="Pieddepage"/>
+      <w:rPr>
+        <w:sz w:val="18"/>
+      </w:rPr>
+    </w:pPr>
+    <w:proofErr w:type="spellStart"/>
+    <w:r>
+      <w:rPr>
+        <w:sz w:val="18"/>
+      </w:rPr>
+      <w:t>Robustiano</w:t>
+    </w:r>
+    <w:proofErr w:type="spellEnd"/>
+    <w:r>
+      <w:rPr>
+        <w:sz w:val="18"/>
+      </w:rPr>
+      <w:t xml:space="preserve"> Lombardo</w:t>
+    </w:r>
+    <w:r>
+      <w:rPr>
+        <w:sz w:val="18"/>
+      </w:rPr>
+      <w:tab/>
+    </w:r>
+    <w:sdt>
+      <w:sdtPr>
+        <w:rPr>
+          <w:sz w:val="18"/>
+        </w:rPr>
+        <w:id w:val="-1796899736"/>
+        <w:docPartObj>
+          <w:docPartGallery w:val="Page Numbers (Bottom of Page)"/>
+          <w:docPartUnique/>
+        </w:docPartObj>
+      </w:sdtPr>
+      <w:sdtContent>
+        <w:r>
+          <w:rPr>
+            <w:sz w:val="18"/>
+          </w:rPr>
+          <w:fldChar w:fldCharType="begin"/>
+        </w:r>
+        <w:r>
+          <w:rPr>
+            <w:sz w:val="18"/>
+          </w:rPr>
+          <w:instrText>PAGE   \* MERGEFORMAT</w:instrText>
+        </w:r>
+        <w:r>
+          <w:rPr>
+            <w:sz w:val="18"/>
+          </w:rPr>
+          <w:fldChar w:fldCharType="separate"/>
+        </w:r>
+        <w:r>
+          <w:rPr>
+            <w:noProof/>
+            <w:sz w:val="18"/>
+            <w:lang w:val="fr-FR"/>
+          </w:rPr>
+          <w:t>8</w:t>
+        </w:r>
+        <w:r>
+          <w:rPr>
+            <w:sz w:val="18"/>
+          </w:rPr>
+          <w:fldChar w:fldCharType="end"/>
+        </w:r>
+      </w:sdtContent>
+    </w:sdt>
+    <w:r>
+      <w:rPr>
+        <w:sz w:val="18"/>
+      </w:rPr>
+      <w:tab/>
+      <w:t>08.05.2024</w:t>
+    </w:r>
+  </w:p>
+  <w:p>
+    <w:pPr>
+      <w:pStyle w:val="Pieddepage"/>
+      <w:rPr>
+        <w:sz w:val="18"/>
+      </w:rPr>
+    </w:pPr>
+  </w:p>
+</w:ftr>
 </file>
 
 <file path=word/footnotes.xml><?xml version="1.0" encoding="utf-8"?>
@@ -8748,6 +9646,553 @@
 </w:styles>
 </file>
 
+<file path=word/glossary/document.xml><?xml version="1.0" encoding="utf-8"?>
+<w:glossaryDocument xmlns:wpc="http://schemas.microsoft.com/office/word/2010/wordprocessingCanvas" xmlns:cx="http://schemas.microsoft.com/office/drawing/2014/chartex" xmlns:cx1="http://schemas.microsoft.com/office/drawing/2015/9/8/chartex" xmlns:mc="http://schemas.openxmlformats.org/markup-compatibility/2006" xmlns:o="urn:schemas-microsoft-com:office:office" xmlns:r="http://schemas.openxmlformats.org/officeDocument/2006/relationships" xmlns:m="http://schemas.openxmlformats.org/officeDocument/2006/math" xmlns:v="urn:schemas-microsoft-com:vml" xmlns:wp14="http://schemas.microsoft.com/office/word/2010/wordprocessingDrawing" xmlns:wp="http://schemas.openxmlformats.org/drawingml/2006/wordprocessingDrawing" xmlns:w10="urn:schemas-microsoft-com:office:word" xmlns:w="http://schemas.openxmlformats.org/wordprocessingml/2006/main" xmlns:w14="http://schemas.microsoft.com/office/word/2010/wordml" xmlns:w15="http://schemas.microsoft.com/office/word/2012/wordml" xmlns:w16se="http://schemas.microsoft.com/office/word/2015/wordml/symex" xmlns:wpg="http://schemas.microsoft.com/office/word/2010/wordprocessingGroup" xmlns:wpi="http://schemas.microsoft.com/office/word/2010/wordprocessingInk" xmlns:wne="http://schemas.microsoft.com/office/word/2006/wordml" xmlns:wps="http://schemas.microsoft.com/office/word/2010/wordprocessingShape" mc:Ignorable="w14 w15 w16se wp14"/>
+</file>
+
+<file path=word/glossary/fontTable.xml><?xml version="1.0" encoding="utf-8"?>
+<w:fonts xmlns:mc="http://schemas.openxmlformats.org/markup-compatibility/2006" xmlns:r="http://schemas.openxmlformats.org/officeDocument/2006/relationships" xmlns:w="http://schemas.openxmlformats.org/wordprocessingml/2006/main" xmlns:w14="http://schemas.microsoft.com/office/word/2010/wordml" xmlns:w15="http://schemas.microsoft.com/office/word/2012/wordml" xmlns:w16se="http://schemas.microsoft.com/office/word/2015/wordml/symex" mc:Ignorable="w14 w15 w16se">
+  <w:font w:name="Times New Roman">
+    <w:panose1 w:val="02020603050405020304"/>
+    <w:charset w:val="00"/>
+    <w:family w:val="roman"/>
+    <w:pitch w:val="variable"/>
+    <w:sig w:usb0="E0002AFF" w:usb1="C0007843" w:usb2="00000009" w:usb3="00000000" w:csb0="000001FF" w:csb1="00000000"/>
+  </w:font>
+  <w:font w:name="Wingdings">
+    <w:panose1 w:val="05000000000000000000"/>
+    <w:charset w:val="02"/>
+    <w:family w:val="auto"/>
+    <w:pitch w:val="variable"/>
+    <w:sig w:usb0="00000000" w:usb1="10000000" w:usb2="00000000" w:usb3="00000000" w:csb0="80000000" w:csb1="00000000"/>
+  </w:font>
+  <w:font w:name="Calibri">
+    <w:panose1 w:val="020F0502020204030204"/>
+    <w:charset w:val="00"/>
+    <w:family w:val="swiss"/>
+    <w:pitch w:val="variable"/>
+    <w:sig w:usb0="E0002AFF" w:usb1="4000ACFF" w:usb2="00000001" w:usb3="00000000" w:csb0="000001FF" w:csb1="00000000"/>
+  </w:font>
+  <w:font w:name="Courier New">
+    <w:panose1 w:val="02070309020205020404"/>
+    <w:charset w:val="00"/>
+    <w:family w:val="modern"/>
+    <w:pitch w:val="fixed"/>
+    <w:sig w:usb0="E0002EFF" w:usb1="C0007843" w:usb2="00000009" w:usb3="00000000" w:csb0="000001FF" w:csb1="00000000"/>
+  </w:font>
+  <w:font w:name="Symbol">
+    <w:panose1 w:val="05050102010706020507"/>
+    <w:charset w:val="02"/>
+    <w:family w:val="roman"/>
+    <w:pitch w:val="variable"/>
+    <w:sig w:usb0="00000000" w:usb1="10000000" w:usb2="00000000" w:usb3="00000000" w:csb0="80000000" w:csb1="00000000"/>
+  </w:font>
+  <w:font w:name="Arial">
+    <w:panose1 w:val="020B0604020202020204"/>
+    <w:charset w:val="00"/>
+    <w:family w:val="swiss"/>
+    <w:pitch w:val="variable"/>
+    <w:sig w:usb0="E0002AFF" w:usb1="C0007843" w:usb2="00000009" w:usb3="00000000" w:csb0="000001FF" w:csb1="00000000"/>
+  </w:font>
+  <w:font w:name="Book Antiqua">
+    <w:panose1 w:val="02040602050305030304"/>
+    <w:charset w:val="00"/>
+    <w:family w:val="roman"/>
+    <w:pitch w:val="variable"/>
+    <w:sig w:usb0="00000287" w:usb1="00000000" w:usb2="00000000" w:usb3="00000000" w:csb0="0000009F" w:csb1="00000000"/>
+  </w:font>
+  <w:font w:name="Calibri Light">
+    <w:panose1 w:val="020F0302020204030204"/>
+    <w:charset w:val="00"/>
+    <w:family w:val="swiss"/>
+    <w:pitch w:val="variable"/>
+    <w:sig w:usb0="A0002AEF" w:usb1="4000207B" w:usb2="00000000" w:usb3="00000000" w:csb0="000001FF" w:csb1="00000000"/>
+  </w:font>
+  <w:font w:name="Segoe UI">
+    <w:panose1 w:val="020B0502040204020203"/>
+    <w:charset w:val="00"/>
+    <w:family w:val="swiss"/>
+    <w:pitch w:val="variable"/>
+    <w:sig w:usb0="E4002EFF" w:usb1="C000E47F" w:usb2="00000009" w:usb3="00000000" w:csb0="000001FF" w:csb1="00000000"/>
+  </w:font>
+</w:fonts>
+</file>
+
+<file path=word/glossary/settings.xml><?xml version="1.0" encoding="utf-8"?>
+<w:settings xmlns:mc="http://schemas.openxmlformats.org/markup-compatibility/2006" xmlns:o="urn:schemas-microsoft-com:office:office" xmlns:r="http://schemas.openxmlformats.org/officeDocument/2006/relationships" xmlns:m="http://schemas.openxmlformats.org/officeDocument/2006/math" xmlns:v="urn:schemas-microsoft-com:vml" xmlns:w10="urn:schemas-microsoft-com:office:word" xmlns:w="http://schemas.openxmlformats.org/wordprocessingml/2006/main" xmlns:w14="http://schemas.microsoft.com/office/word/2010/wordml" xmlns:w15="http://schemas.microsoft.com/office/word/2012/wordml" xmlns:w16se="http://schemas.microsoft.com/office/word/2015/wordml/symex" xmlns:sl="http://schemas.openxmlformats.org/schemaLibrary/2006/main" mc:Ignorable="w14 w15 w16se">
+  <w:view w:val="normal"/>
+  <w:defaultTabStop w:val="708"/>
+  <w:hyphenationZone w:val="425"/>
+  <w:characterSpacingControl w:val="doNotCompress"/>
+  <w:compat>
+    <w:useFELayout/>
+    <w:compatSetting w:name="compatibilityMode" w:uri="http://schemas.microsoft.com/office/word" w:val="15"/>
+    <w:compatSetting w:name="overrideTableStyleFontSizeAndJustification" w:uri="http://schemas.microsoft.com/office/word" w:val="1"/>
+    <w:compatSetting w:name="enableOpenTypeFeatures" w:uri="http://schemas.microsoft.com/office/word" w:val="1"/>
+    <w:compatSetting w:name="doNotFlipMirrorIndents" w:uri="http://schemas.microsoft.com/office/word" w:val="1"/>
+    <w:compatSetting w:name="differentiateMultirowTableHeaders" w:uri="http://schemas.microsoft.com/office/word" w:val="1"/>
+  </w:compat>
+  <w:rsids>
+    <w:rsidRoot w:val="00F55478"/>
+    <w:rsid w:val="00235A67"/>
+    <w:rsid w:val="00F55478"/>
+  </w:rsids>
+  <m:mathPr>
+    <m:mathFont m:val="Cambria Math"/>
+    <m:brkBin m:val="before"/>
+    <m:brkBinSub m:val="--"/>
+    <m:smallFrac m:val="0"/>
+    <m:dispDef/>
+    <m:lMargin m:val="0"/>
+    <m:rMargin m:val="0"/>
+    <m:defJc m:val="centerGroup"/>
+    <m:wrapIndent m:val="1440"/>
+    <m:intLim m:val="subSup"/>
+    <m:naryLim m:val="undOvr"/>
+  </m:mathPr>
+  <w:themeFontLang w:val="fr-CH"/>
+  <w:clrSchemeMapping w:bg1="light1" w:t1="dark1" w:bg2="light2" w:t2="dark2" w:accent1="accent1" w:accent2="accent2" w:accent3="accent3" w:accent4="accent4" w:accent5="accent5" w:accent6="accent6" w:hyperlink="hyperlink" w:followedHyperlink="followedHyperlink"/>
+  <w:decimalSymbol w:val="."/>
+  <w:listSeparator w:val=";"/>
+  <w15:chartTrackingRefBased/>
+</w:settings>
+</file>
+
+<file path=word/glossary/styles.xml><?xml version="1.0" encoding="utf-8"?>
+<w:styles xmlns:mc="http://schemas.openxmlformats.org/markup-compatibility/2006" xmlns:r="http://schemas.openxmlformats.org/officeDocument/2006/relationships" xmlns:w="http://schemas.openxmlformats.org/wordprocessingml/2006/main" xmlns:w14="http://schemas.microsoft.com/office/word/2010/wordml" xmlns:w15="http://schemas.microsoft.com/office/word/2012/wordml" xmlns:w16se="http://schemas.microsoft.com/office/word/2015/wordml/symex" mc:Ignorable="w14 w15 w16se">
+  <w:docDefaults>
+    <w:rPrDefault>
+      <w:rPr>
+        <w:rFonts w:asciiTheme="minorHAnsi" w:eastAsiaTheme="minorEastAsia" w:hAnsiTheme="minorHAnsi" w:cstheme="minorBidi"/>
+        <w:sz w:val="22"/>
+        <w:szCs w:val="22"/>
+        <w:lang w:val="fr-CH" w:eastAsia="fr-CH" w:bidi="ar-SA"/>
+      </w:rPr>
+    </w:rPrDefault>
+    <w:pPrDefault>
+      <w:pPr>
+        <w:spacing w:after="160" w:line="259" w:lineRule="auto"/>
+      </w:pPr>
+    </w:pPrDefault>
+  </w:docDefaults>
+  <w:latentStyles w:defLockedState="0" w:defUIPriority="99" w:defSemiHidden="0" w:defUnhideWhenUsed="0" w:defQFormat="0" w:count="371">
+    <w:lsdException w:name="Normal" w:uiPriority="0" w:qFormat="1"/>
+    <w:lsdException w:name="heading 1" w:uiPriority="9" w:qFormat="1"/>
+    <w:lsdException w:name="heading 2" w:semiHidden="1" w:uiPriority="9" w:unhideWhenUsed="1" w:qFormat="1"/>
+    <w:lsdException w:name="heading 3" w:semiHidden="1" w:uiPriority="9" w:unhideWhenUsed="1" w:qFormat="1"/>
+    <w:lsdException w:name="heading 4" w:semiHidden="1" w:uiPriority="9" w:unhideWhenUsed="1" w:qFormat="1"/>
+    <w:lsdException w:name="heading 5" w:semiHidden="1" w:uiPriority="9" w:unhideWhenUsed="1" w:qFormat="1"/>
+    <w:lsdException w:name="heading 6" w:semiHidden="1" w:uiPriority="9" w:unhideWhenUsed="1" w:qFormat="1"/>
+    <w:lsdException w:name="heading 7" w:semiHidden="1" w:uiPriority="9" w:unhideWhenUsed="1" w:qFormat="1"/>
+    <w:lsdException w:name="heading 8" w:semiHidden="1" w:uiPriority="9" w:unhideWhenUsed="1" w:qFormat="1"/>
+    <w:lsdException w:name="heading 9" w:semiHidden="1" w:uiPriority="9" w:unhideWhenUsed="1" w:qFormat="1"/>
+    <w:lsdException w:name="index 1" w:semiHidden="1" w:unhideWhenUsed="1"/>
+    <w:lsdException w:name="index 2" w:semiHidden="1" w:unhideWhenUsed="1"/>
+    <w:lsdException w:name="index 3" w:semiHidden="1" w:unhideWhenUsed="1"/>
+    <w:lsdException w:name="index 4" w:semiHidden="1" w:unhideWhenUsed="1"/>
+    <w:lsdException w:name="index 5" w:semiHidden="1" w:unhideWhenUsed="1"/>
+    <w:lsdException w:name="index 6" w:semiHidden="1" w:unhideWhenUsed="1"/>
+    <w:lsdException w:name="index 7" w:semiHidden="1" w:unhideWhenUsed="1"/>
+    <w:lsdException w:name="index 8" w:semiHidden="1" w:unhideWhenUsed="1"/>
+    <w:lsdException w:name="index 9" w:semiHidden="1" w:unhideWhenUsed="1"/>
+    <w:lsdException w:name="toc 1" w:semiHidden="1" w:uiPriority="39" w:unhideWhenUsed="1"/>
+    <w:lsdException w:name="toc 2" w:semiHidden="1" w:uiPriority="39" w:unhideWhenUsed="1"/>
+    <w:lsdException w:name="toc 3" w:semiHidden="1" w:uiPriority="39" w:unhideWhenUsed="1"/>
+    <w:lsdException w:name="toc 4" w:semiHidden="1" w:uiPriority="39" w:unhideWhenUsed="1"/>
+    <w:lsdException w:name="toc 5" w:semiHidden="1" w:uiPriority="39" w:unhideWhenUsed="1"/>
+    <w:lsdException w:name="toc 6" w:semiHidden="1" w:uiPriority="39" w:unhideWhenUsed="1"/>
+    <w:lsdException w:name="toc 7" w:semiHidden="1" w:uiPriority="39" w:unhideWhenUsed="1"/>
+    <w:lsdException w:name="toc 8" w:semiHidden="1" w:uiPriority="39" w:unhideWhenUsed="1"/>
+    <w:lsdException w:name="toc 9" w:semiHidden="1" w:uiPriority="39" w:unhideWhenUsed="1"/>
+    <w:lsdException w:name="Normal Indent" w:semiHidden="1" w:unhideWhenUsed="1"/>
+    <w:lsdException w:name="footnote text" w:semiHidden="1" w:unhideWhenUsed="1"/>
+    <w:lsdException w:name="annotation text" w:semiHidden="1" w:unhideWhenUsed="1"/>
+    <w:lsdException w:name="header" w:semiHidden="1" w:unhideWhenUsed="1"/>
+    <w:lsdException w:name="footer" w:semiHidden="1" w:unhideWhenUsed="1"/>
+    <w:lsdException w:name="index heading" w:semiHidden="1" w:unhideWhenUsed="1"/>
+    <w:lsdException w:name="caption" w:semiHidden="1" w:uiPriority="35" w:unhideWhenUsed="1" w:qFormat="1"/>
+    <w:lsdException w:name="table of figures" w:semiHidden="1" w:unhideWhenUsed="1"/>
+    <w:lsdException w:name="envelope address" w:semiHidden="1" w:unhideWhenUsed="1"/>
+    <w:lsdException w:name="envelope return" w:semiHidden="1" w:unhideWhenUsed="1"/>
+    <w:lsdException w:name="footnote reference" w:semiHidden="1" w:unhideWhenUsed="1"/>
+    <w:lsdException w:name="annotation reference" w:semiHidden="1" w:unhideWhenUsed="1"/>
+    <w:lsdException w:name="line number" w:semiHidden="1" w:unhideWhenUsed="1"/>
+    <w:lsdException w:name="page number" w:semiHidden="1" w:unhideWhenUsed="1"/>
+    <w:lsdException w:name="endnote reference" w:semiHidden="1" w:unhideWhenUsed="1"/>
+    <w:lsdException w:name="endnote text" w:semiHidden="1" w:unhideWhenUsed="1"/>
+    <w:lsdException w:name="table of authorities" w:semiHidden="1" w:unhideWhenUsed="1"/>
+    <w:lsdException w:name="macro" w:semiHidden="1" w:unhideWhenUsed="1"/>
+    <w:lsdException w:name="toa heading" w:semiHidden="1" w:unhideWhenUsed="1"/>
+    <w:lsdException w:name="List" w:semiHidden="1" w:unhideWhenUsed="1"/>
+    <w:lsdException w:name="List Bullet" w:semiHidden="1" w:unhideWhenUsed="1"/>
+    <w:lsdException w:name="List Number" w:semiHidden="1" w:unhideWhenUsed="1"/>
+    <w:lsdException w:name="List 2" w:semiHidden="1" w:unhideWhenUsed="1"/>
+    <w:lsdException w:name="List 3" w:semiHidden="1" w:unhideWhenUsed="1"/>
+    <w:lsdException w:name="List 4" w:semiHidden="1" w:unhideWhenUsed="1"/>
+    <w:lsdException w:name="List 5" w:semiHidden="1" w:unhideWhenUsed="1"/>
+    <w:lsdException w:name="List Bullet 2" w:semiHidden="1" w:unhideWhenUsed="1"/>
+    <w:lsdException w:name="List Bullet 3" w:semiHidden="1" w:unhideWhenUsed="1"/>
+    <w:lsdException w:name="List Bullet 4" w:semiHidden="1" w:unhideWhenUsed="1"/>
+    <w:lsdException w:name="List Bullet 5" w:semiHidden="1" w:unhideWhenUsed="1"/>
+    <w:lsdException w:name="List Number 2" w:semiHidden="1" w:unhideWhenUsed="1"/>
+    <w:lsdException w:name="List Number 3" w:semiHidden="1" w:unhideWhenUsed="1"/>
+    <w:lsdException w:name="List Number 4" w:semiHidden="1" w:unhideWhenUsed="1"/>
+    <w:lsdException w:name="List Number 5" w:semiHidden="1" w:unhideWhenUsed="1"/>
+    <w:lsdException w:name="Title" w:uiPriority="10" w:qFormat="1"/>
+    <w:lsdException w:name="Closing" w:semiHidden="1" w:unhideWhenUsed="1"/>
+    <w:lsdException w:name="Signature" w:semiHidden="1" w:unhideWhenUsed="1"/>
+    <w:lsdException w:name="Default Paragraph Font" w:semiHidden="1" w:uiPriority="1" w:unhideWhenUsed="1"/>
+    <w:lsdException w:name="Body Text" w:semiHidden="1" w:unhideWhenUsed="1"/>
+    <w:lsdException w:name="Body Text Indent" w:semiHidden="1" w:unhideWhenUsed="1"/>
+    <w:lsdException w:name="List Continue" w:semiHidden="1" w:unhideWhenUsed="1"/>
+    <w:lsdException w:name="List Continue 2" w:semiHidden="1" w:unhideWhenUsed="1"/>
+    <w:lsdException w:name="List Continue 3" w:semiHidden="1" w:unhideWhenUsed="1"/>
+    <w:lsdException w:name="List Continue 4" w:semiHidden="1" w:unhideWhenUsed="1"/>
+    <w:lsdException w:name="List Continue 5" w:semiHidden="1" w:unhideWhenUsed="1"/>
+    <w:lsdException w:name="Message Header" w:semiHidden="1" w:unhideWhenUsed="1"/>
+    <w:lsdException w:name="Subtitle" w:uiPriority="11" w:qFormat="1"/>
+    <w:lsdException w:name="Salutation" w:semiHidden="1" w:unhideWhenUsed="1"/>
+    <w:lsdException w:name="Date" w:semiHidden="1" w:unhideWhenUsed="1"/>
+    <w:lsdException w:name="Body Text First Indent" w:semiHidden="1" w:unhideWhenUsed="1"/>
+    <w:lsdException w:name="Body Text First Indent 2" w:semiHidden="1" w:unhideWhenUsed="1"/>
+    <w:lsdException w:name="Note Heading" w:semiHidden="1" w:unhideWhenUsed="1"/>
+    <w:lsdException w:name="Body Text 2" w:semiHidden="1" w:unhideWhenUsed="1"/>
+    <w:lsdException w:name="Body Text 3" w:semiHidden="1" w:unhideWhenUsed="1"/>
+    <w:lsdException w:name="Body Text Indent 2" w:semiHidden="1" w:unhideWhenUsed="1"/>
+    <w:lsdException w:name="Body Text Indent 3" w:semiHidden="1" w:unhideWhenUsed="1"/>
+    <w:lsdException w:name="Block Text" w:semiHidden="1" w:unhideWhenUsed="1"/>
+    <w:lsdException w:name="Hyperlink" w:semiHidden="1" w:unhideWhenUsed="1"/>
+    <w:lsdException w:name="FollowedHyperlink" w:semiHidden="1" w:unhideWhenUsed="1"/>
+    <w:lsdException w:name="Strong" w:uiPriority="22" w:qFormat="1"/>
+    <w:lsdException w:name="Emphasis" w:uiPriority="20" w:qFormat="1"/>
+    <w:lsdException w:name="Document Map" w:semiHidden="1" w:unhideWhenUsed="1"/>
+    <w:lsdException w:name="Plain Text" w:semiHidden="1" w:unhideWhenUsed="1"/>
+    <w:lsdException w:name="E-mail Signature" w:semiHidden="1" w:unhideWhenUsed="1"/>
+    <w:lsdException w:name="HTML Top of Form" w:semiHidden="1" w:unhideWhenUsed="1"/>
+    <w:lsdException w:name="HTML Bottom of Form" w:semiHidden="1" w:unhideWhenUsed="1"/>
+    <w:lsdException w:name="Normal (Web)" w:semiHidden="1" w:unhideWhenUsed="1"/>
+    <w:lsdException w:name="HTML Acronym" w:semiHidden="1" w:unhideWhenUsed="1"/>
+    <w:lsdException w:name="HTML Address" w:semiHidden="1" w:unhideWhenUsed="1"/>
+    <w:lsdException w:name="HTML Cite" w:semiHidden="1" w:unhideWhenUsed="1"/>
+    <w:lsdException w:name="HTML Code" w:semiHidden="1" w:unhideWhenUsed="1"/>
+    <w:lsdException w:name="HTML Definition" w:semiHidden="1" w:unhideWhenUsed="1"/>
+    <w:lsdException w:name="HTML Keyboard" w:semiHidden="1" w:unhideWhenUsed="1"/>
+    <w:lsdException w:name="HTML Preformatted" w:semiHidden="1" w:unhideWhenUsed="1"/>
+    <w:lsdException w:name="HTML Sample" w:semiHidden="1" w:unhideWhenUsed="1"/>
+    <w:lsdException w:name="HTML Typewriter" w:semiHidden="1" w:unhideWhenUsed="1"/>
+    <w:lsdException w:name="HTML Variable" w:semiHidden="1" w:unhideWhenUsed="1"/>
+    <w:lsdException w:name="Normal Table" w:semiHidden="1" w:unhideWhenUsed="1"/>
+    <w:lsdException w:name="annotation subject" w:semiHidden="1" w:unhideWhenUsed="1"/>
+    <w:lsdException w:name="No List" w:semiHidden="1" w:unhideWhenUsed="1"/>
+    <w:lsdException w:name="Outline List 1" w:semiHidden="1" w:unhideWhenUsed="1"/>
+    <w:lsdException w:name="Outline List 2" w:semiHidden="1" w:unhideWhenUsed="1"/>
+    <w:lsdException w:name="Outline List 3" w:semiHidden="1" w:unhideWhenUsed="1"/>
+    <w:lsdException w:name="Table Simple 1" w:semiHidden="1" w:unhideWhenUsed="1"/>
+    <w:lsdException w:name="Table Simple 2" w:semiHidden="1" w:unhideWhenUsed="1"/>
+    <w:lsdException w:name="Table Simple 3" w:semiHidden="1" w:unhideWhenUsed="1"/>
+    <w:lsdException w:name="Table Classic 1" w:semiHidden="1" w:unhideWhenUsed="1"/>
+    <w:lsdException w:name="Table Classic 2" w:semiHidden="1" w:unhideWhenUsed="1"/>
+    <w:lsdException w:name="Table Classic 3" w:semiHidden="1" w:unhideWhenUsed="1"/>
+    <w:lsdException w:name="Table Classic 4" w:semiHidden="1" w:unhideWhenUsed="1"/>
+    <w:lsdException w:name="Table Colorful 1" w:semiHidden="1" w:unhideWhenUsed="1"/>
+    <w:lsdException w:name="Table Colorful 2" w:semiHidden="1" w:unhideWhenUsed="1"/>
+    <w:lsdException w:name="Table Colorful 3" w:semiHidden="1" w:unhideWhenUsed="1"/>
+    <w:lsdException w:name="Table Columns 1" w:semiHidden="1" w:unhideWhenUsed="1"/>
+    <w:lsdException w:name="Table Columns 2" w:semiHidden="1" w:unhideWhenUsed="1"/>
+    <w:lsdException w:name="Table Columns 3" w:semiHidden="1" w:unhideWhenUsed="1"/>
+    <w:lsdException w:name="Table Columns 4" w:semiHidden="1" w:unhideWhenUsed="1"/>
+    <w:lsdException w:name="Table Columns 5" w:semiHidden="1" w:unhideWhenUsed="1"/>
+    <w:lsdException w:name="Table Grid 1" w:semiHidden="1" w:unhideWhenUsed="1"/>
+    <w:lsdException w:name="Table Grid 2" w:semiHidden="1" w:unhideWhenUsed="1"/>
+    <w:lsdException w:name="Table Grid 3" w:semiHidden="1" w:unhideWhenUsed="1"/>
+    <w:lsdException w:name="Table Grid 4" w:semiHidden="1" w:unhideWhenUsed="1"/>
+    <w:lsdException w:name="Table Grid 5" w:semiHidden="1" w:unhideWhenUsed="1"/>
+    <w:lsdException w:name="Table Grid 6" w:semiHidden="1" w:unhideWhenUsed="1"/>
+    <w:lsdException w:name="Table Grid 7" w:semiHidden="1" w:unhideWhenUsed="1"/>
+    <w:lsdException w:name="Table Grid 8" w:semiHidden="1" w:unhideWhenUsed="1"/>
+    <w:lsdException w:name="Table List 1" w:semiHidden="1" w:unhideWhenUsed="1"/>
+    <w:lsdException w:name="Table List 2" w:semiHidden="1" w:unhideWhenUsed="1"/>
+    <w:lsdException w:name="Table List 3" w:semiHidden="1" w:unhideWhenUsed="1"/>
+    <w:lsdException w:name="Table List 4" w:semiHidden="1" w:unhideWhenUsed="1"/>
+    <w:lsdException w:name="Table List 5" w:semiHidden="1" w:unhideWhenUsed="1"/>
+    <w:lsdException w:name="Table List 6" w:semiHidden="1" w:unhideWhenUsed="1"/>
+    <w:lsdException w:name="Table List 7" w:semiHidden="1" w:unhideWhenUsed="1"/>
+    <w:lsdException w:name="Table List 8" w:semiHidden="1" w:unhideWhenUsed="1"/>
+    <w:lsdException w:name="Table 3D effects 1" w:semiHidden="1" w:unhideWhenUsed="1"/>
+    <w:lsdException w:name="Table 3D effects 2" w:semiHidden="1" w:unhideWhenUsed="1"/>
+    <w:lsdException w:name="Table 3D effects 3" w:semiHidden="1" w:unhideWhenUsed="1"/>
+    <w:lsdException w:name="Table Contemporary" w:semiHidden="1" w:unhideWhenUsed="1"/>
+    <w:lsdException w:name="Table Elegant" w:semiHidden="1" w:unhideWhenUsed="1"/>
+    <w:lsdException w:name="Table Professional" w:semiHidden="1" w:unhideWhenUsed="1"/>
+    <w:lsdException w:name="Table Subtle 1" w:semiHidden="1" w:unhideWhenUsed="1"/>
+    <w:lsdException w:name="Table Subtle 2" w:semiHidden="1" w:unhideWhenUsed="1"/>
+    <w:lsdException w:name="Table Web 1" w:semiHidden="1" w:unhideWhenUsed="1"/>
+    <w:lsdException w:name="Table Web 2" w:semiHidden="1" w:unhideWhenUsed="1"/>
+    <w:lsdException w:name="Table Web 3" w:semiHidden="1" w:unhideWhenUsed="1"/>
+    <w:lsdException w:name="Balloon Text" w:semiHidden="1" w:unhideWhenUsed="1"/>
+    <w:lsdException w:name="Table Grid" w:uiPriority="39"/>
+    <w:lsdException w:name="Table Theme" w:semiHidden="1" w:unhideWhenUsed="1"/>
+    <w:lsdException w:name="Placeholder Text" w:semiHidden="1"/>
+    <w:lsdException w:name="No Spacing" w:uiPriority="1" w:qFormat="1"/>
+    <w:lsdException w:name="Light Shading" w:uiPriority="60"/>
+    <w:lsdException w:name="Light List" w:uiPriority="61"/>
+    <w:lsdException w:name="Light Grid" w:uiPriority="62"/>
+    <w:lsdException w:name="Medium Shading 1" w:uiPriority="63"/>
+    <w:lsdException w:name="Medium Shading 2" w:uiPriority="64"/>
+    <w:lsdException w:name="Medium List 1" w:uiPriority="65"/>
+    <w:lsdException w:name="Medium List 2" w:uiPriority="66"/>
+    <w:lsdException w:name="Medium Grid 1" w:uiPriority="67"/>
+    <w:lsdException w:name="Medium Grid 2" w:uiPriority="68"/>
+    <w:lsdException w:name="Medium Grid 3" w:uiPriority="69"/>
+    <w:lsdException w:name="Dark List" w:uiPriority="70"/>
+    <w:lsdException w:name="Colorful Shading" w:uiPriority="71"/>
+    <w:lsdException w:name="Colorful List" w:uiPriority="72"/>
+    <w:lsdException w:name="Colorful Grid" w:uiPriority="73"/>
+    <w:lsdException w:name="Light Shading Accent 1" w:uiPriority="60"/>
+    <w:lsdException w:name="Light List Accent 1" w:uiPriority="61"/>
+    <w:lsdException w:name="Light Grid Accent 1" w:uiPriority="62"/>
+    <w:lsdException w:name="Medium Shading 1 Accent 1" w:uiPriority="63"/>
+    <w:lsdException w:name="Medium Shading 2 Accent 1" w:uiPriority="64"/>
+    <w:lsdException w:name="Medium List 1 Accent 1" w:uiPriority="65"/>
+    <w:lsdException w:name="Revision" w:semiHidden="1"/>
+    <w:lsdException w:name="List Paragraph" w:uiPriority="34" w:qFormat="1"/>
+    <w:lsdException w:name="Quote" w:uiPriority="29" w:qFormat="1"/>
+    <w:lsdException w:name="Intense Quote" w:uiPriority="30" w:qFormat="1"/>
+    <w:lsdException w:name="Medium List 2 Accent 1" w:uiPriority="66"/>
+    <w:lsdException w:name="Medium Grid 1 Accent 1" w:uiPriority="67"/>
+    <w:lsdException w:name="Medium Grid 2 Accent 1" w:uiPriority="68"/>
+    <w:lsdException w:name="Medium Grid 3 Accent 1" w:uiPriority="69"/>
+    <w:lsdException w:name="Dark List Accent 1" w:uiPriority="70"/>
+    <w:lsdException w:name="Colorful Shading Accent 1" w:uiPriority="71"/>
+    <w:lsdException w:name="Colorful List Accent 1" w:uiPriority="72"/>
+    <w:lsdException w:name="Colorful Grid Accent 1" w:uiPriority="73"/>
+    <w:lsdException w:name="Light Shading Accent 2" w:uiPriority="60"/>
+    <w:lsdException w:name="Light List Accent 2" w:uiPriority="61"/>
+    <w:lsdException w:name="Light Grid Accent 2" w:uiPriority="62"/>
+    <w:lsdException w:name="Medium Shading 1 Accent 2" w:uiPriority="63"/>
+    <w:lsdException w:name="Medium Shading 2 Accent 2" w:uiPriority="64"/>
+    <w:lsdException w:name="Medium List 1 Accent 2" w:uiPriority="65"/>
+    <w:lsdException w:name="Medium List 2 Accent 2" w:uiPriority="66"/>
+    <w:lsdException w:name="Medium Grid 1 Accent 2" w:uiPriority="67"/>
+    <w:lsdException w:name="Medium Grid 2 Accent 2" w:uiPriority="68"/>
+    <w:lsdException w:name="Medium Grid 3 Accent 2" w:uiPriority="69"/>
+    <w:lsdException w:name="Dark List Accent 2" w:uiPriority="70"/>
+    <w:lsdException w:name="Colorful Shading Accent 2" w:uiPriority="71"/>
+    <w:lsdException w:name="Colorful List Accent 2" w:uiPriority="72"/>
+    <w:lsdException w:name="Colorful Grid Accent 2" w:uiPriority="73"/>
+    <w:lsdException w:name="Light Shading Accent 3" w:uiPriority="60"/>
+    <w:lsdException w:name="Light List Accent 3" w:uiPriority="61"/>
+    <w:lsdException w:name="Light Grid Accent 3" w:uiPriority="62"/>
+    <w:lsdException w:name="Medium Shading 1 Accent 3" w:uiPriority="63"/>
+    <w:lsdException w:name="Medium Shading 2 Accent 3" w:uiPriority="64"/>
+    <w:lsdException w:name="Medium List 1 Accent 3" w:uiPriority="65"/>
+    <w:lsdException w:name="Medium List 2 Accent 3" w:uiPriority="66"/>
+    <w:lsdException w:name="Medium Grid 1 Accent 3" w:uiPriority="67"/>
+    <w:lsdException w:name="Medium Grid 2 Accent 3" w:uiPriority="68"/>
+    <w:lsdException w:name="Medium Grid 3 Accent 3" w:uiPriority="69"/>
+    <w:lsdException w:name="Dark List Accent 3" w:uiPriority="70"/>
+    <w:lsdException w:name="Colorful Shading Accent 3" w:uiPriority="71"/>
+    <w:lsdException w:name="Colorful List Accent 3" w:uiPriority="72"/>
+    <w:lsdException w:name="Colorful Grid Accent 3" w:uiPriority="73"/>
+    <w:lsdException w:name="Light Shading Accent 4" w:uiPriority="60"/>
+    <w:lsdException w:name="Light List Accent 4" w:uiPriority="61"/>
+    <w:lsdException w:name="Light Grid Accent 4" w:uiPriority="62"/>
+    <w:lsdException w:name="Medium Shading 1 Accent 4" w:uiPriority="63"/>
+    <w:lsdException w:name="Medium Shading 2 Accent 4" w:uiPriority="64"/>
+    <w:lsdException w:name="Medium List 1 Accent 4" w:uiPriority="65"/>
+    <w:lsdException w:name="Medium List 2 Accent 4" w:uiPriority="66"/>
+    <w:lsdException w:name="Medium Grid 1 Accent 4" w:uiPriority="67"/>
+    <w:lsdException w:name="Medium Grid 2 Accent 4" w:uiPriority="68"/>
+    <w:lsdException w:name="Medium Grid 3 Accent 4" w:uiPriority="69"/>
+    <w:lsdException w:name="Dark List Accent 4" w:uiPriority="70"/>
+    <w:lsdException w:name="Colorful Shading Accent 4" w:uiPriority="71"/>
+    <w:lsdException w:name="Colorful List Accent 4" w:uiPriority="72"/>
+    <w:lsdException w:name="Colorful Grid Accent 4" w:uiPriority="73"/>
+    <w:lsdException w:name="Light Shading Accent 5" w:uiPriority="60"/>
+    <w:lsdException w:name="Light List Accent 5" w:uiPriority="61"/>
+    <w:lsdException w:name="Light Grid Accent 5" w:uiPriority="62"/>
+    <w:lsdException w:name="Medium Shading 1 Accent 5" w:uiPriority="63"/>
+    <w:lsdException w:name="Medium Shading 2 Accent 5" w:uiPriority="64"/>
+    <w:lsdException w:name="Medium List 1 Accent 5" w:uiPriority="65"/>
+    <w:lsdException w:name="Medium List 2 Accent 5" w:uiPriority="66"/>
+    <w:lsdException w:name="Medium Grid 1 Accent 5" w:uiPriority="67"/>
+    <w:lsdException w:name="Medium Grid 2 Accent 5" w:uiPriority="68"/>
+    <w:lsdException w:name="Medium Grid 3 Accent 5" w:uiPriority="69"/>
+    <w:lsdException w:name="Dark List Accent 5" w:uiPriority="70"/>
+    <w:lsdException w:name="Colorful Shading Accent 5" w:uiPriority="71"/>
+    <w:lsdException w:name="Colorful List Accent 5" w:uiPriority="72"/>
+    <w:lsdException w:name="Colorful Grid Accent 5" w:uiPriority="73"/>
+    <w:lsdException w:name="Light Shading Accent 6" w:uiPriority="60"/>
+    <w:lsdException w:name="Light List Accent 6" w:uiPriority="61"/>
+    <w:lsdException w:name="Light Grid Accent 6" w:uiPriority="62"/>
+    <w:lsdException w:name="Medium Shading 1 Accent 6" w:uiPriority="63"/>
+    <w:lsdException w:name="Medium Shading 2 Accent 6" w:uiPriority="64"/>
+    <w:lsdException w:name="Medium List 1 Accent 6" w:uiPriority="65"/>
+    <w:lsdException w:name="Medium List 2 Accent 6" w:uiPriority="66"/>
+    <w:lsdException w:name="Medium Grid 1 Accent 6" w:uiPriority="67"/>
+    <w:lsdException w:name="Medium Grid 2 Accent 6" w:uiPriority="68"/>
+    <w:lsdException w:name="Medium Grid 3 Accent 6" w:uiPriority="69"/>
+    <w:lsdException w:name="Dark List Accent 6" w:uiPriority="70"/>
+    <w:lsdException w:name="Colorful Shading Accent 6" w:uiPriority="71"/>
+    <w:lsdException w:name="Colorful List Accent 6" w:uiPriority="72"/>
+    <w:lsdException w:name="Colorful Grid Accent 6" w:uiPriority="73"/>
+    <w:lsdException w:name="Subtle Emphasis" w:uiPriority="19" w:qFormat="1"/>
+    <w:lsdException w:name="Intense Emphasis" w:uiPriority="21" w:qFormat="1"/>
+    <w:lsdException w:name="Subtle Reference" w:uiPriority="31" w:qFormat="1"/>
+    <w:lsdException w:name="Intense Reference" w:uiPriority="32" w:qFormat="1"/>
+    <w:lsdException w:name="Book Title" w:uiPriority="33" w:qFormat="1"/>
+    <w:lsdException w:name="Bibliography" w:semiHidden="1" w:uiPriority="37" w:unhideWhenUsed="1"/>
+    <w:lsdException w:name="TOC Heading" w:semiHidden="1" w:uiPriority="39" w:unhideWhenUsed="1" w:qFormat="1"/>
+    <w:lsdException w:name="Plain Table 1" w:uiPriority="41"/>
+    <w:lsdException w:name="Plain Table 2" w:uiPriority="42"/>
+    <w:lsdException w:name="Plain Table 3" w:uiPriority="43"/>
+    <w:lsdException w:name="Plain Table 4" w:uiPriority="44"/>
+    <w:lsdException w:name="Plain Table 5" w:uiPriority="45"/>
+    <w:lsdException w:name="Grid Table Light" w:uiPriority="40"/>
+    <w:lsdException w:name="Grid Table 1 Light" w:uiPriority="46"/>
+    <w:lsdException w:name="Grid Table 2" w:uiPriority="47"/>
+    <w:lsdException w:name="Grid Table 3" w:uiPriority="48"/>
+    <w:lsdException w:name="Grid Table 4" w:uiPriority="49"/>
+    <w:lsdException w:name="Grid Table 5 Dark" w:uiPriority="50"/>
+    <w:lsdException w:name="Grid Table 6 Colorful" w:uiPriority="51"/>
+    <w:lsdException w:name="Grid Table 7 Colorful" w:uiPriority="52"/>
+    <w:lsdException w:name="Grid Table 1 Light Accent 1" w:uiPriority="46"/>
+    <w:lsdException w:name="Grid Table 2 Accent 1" w:uiPriority="47"/>
+    <w:lsdException w:name="Grid Table 3 Accent 1" w:uiPriority="48"/>
+    <w:lsdException w:name="Grid Table 4 Accent 1" w:uiPriority="49"/>
+    <w:lsdException w:name="Grid Table 5 Dark Accent 1" w:uiPriority="50"/>
+    <w:lsdException w:name="Grid Table 6 Colorful Accent 1" w:uiPriority="51"/>
+    <w:lsdException w:name="Grid Table 7 Colorful Accent 1" w:uiPriority="52"/>
+    <w:lsdException w:name="Grid Table 1 Light Accent 2" w:uiPriority="46"/>
+    <w:lsdException w:name="Grid Table 2 Accent 2" w:uiPriority="47"/>
+    <w:lsdException w:name="Grid Table 3 Accent 2" w:uiPriority="48"/>
+    <w:lsdException w:name="Grid Table 4 Accent 2" w:uiPriority="49"/>
+    <w:lsdException w:name="Grid Table 5 Dark Accent 2" w:uiPriority="50"/>
+    <w:lsdException w:name="Grid Table 6 Colorful Accent 2" w:uiPriority="51"/>
+    <w:lsdException w:name="Grid Table 7 Colorful Accent 2" w:uiPriority="52"/>
+    <w:lsdException w:name="Grid Table 1 Light Accent 3" w:uiPriority="46"/>
+    <w:lsdException w:name="Grid Table 2 Accent 3" w:uiPriority="47"/>
+    <w:lsdException w:name="Grid Table 3 Accent 3" w:uiPriority="48"/>
+    <w:lsdException w:name="Grid Table 4 Accent 3" w:uiPriority="49"/>
+    <w:lsdException w:name="Grid Table 5 Dark Accent 3" w:uiPriority="50"/>
+    <w:lsdException w:name="Grid Table 6 Colorful Accent 3" w:uiPriority="51"/>
+    <w:lsdException w:name="Grid Table 7 Colorful Accent 3" w:uiPriority="52"/>
+    <w:lsdException w:name="Grid Table 1 Light Accent 4" w:uiPriority="46"/>
+    <w:lsdException w:name="Grid Table 2 Accent 4" w:uiPriority="47"/>
+    <w:lsdException w:name="Grid Table 3 Accent 4" w:uiPriority="48"/>
+    <w:lsdException w:name="Grid Table 4 Accent 4" w:uiPriority="49"/>
+    <w:lsdException w:name="Grid Table 5 Dark Accent 4" w:uiPriority="50"/>
+    <w:lsdException w:name="Grid Table 6 Colorful Accent 4" w:uiPriority="51"/>
+    <w:lsdException w:name="Grid Table 7 Colorful Accent 4" w:uiPriority="52"/>
+    <w:lsdException w:name="Grid Table 1 Light Accent 5" w:uiPriority="46"/>
+    <w:lsdException w:name="Grid Table 2 Accent 5" w:uiPriority="47"/>
+    <w:lsdException w:name="Grid Table 3 Accent 5" w:uiPriority="48"/>
+    <w:lsdException w:name="Grid Table 4 Accent 5" w:uiPriority="49"/>
+    <w:lsdException w:name="Grid Table 5 Dark Accent 5" w:uiPriority="50"/>
+    <w:lsdException w:name="Grid Table 6 Colorful Accent 5" w:uiPriority="51"/>
+    <w:lsdException w:name="Grid Table 7 Colorful Accent 5" w:uiPriority="52"/>
+    <w:lsdException w:name="Grid Table 1 Light Accent 6" w:uiPriority="46"/>
+    <w:lsdException w:name="Grid Table 2 Accent 6" w:uiPriority="47"/>
+    <w:lsdException w:name="Grid Table 3 Accent 6" w:uiPriority="48"/>
+    <w:lsdException w:name="Grid Table 4 Accent 6" w:uiPriority="49"/>
+    <w:lsdException w:name="Grid Table 5 Dark Accent 6" w:uiPriority="50"/>
+    <w:lsdException w:name="Grid Table 6 Colorful Accent 6" w:uiPriority="51"/>
+    <w:lsdException w:name="Grid Table 7 Colorful Accent 6" w:uiPriority="52"/>
+    <w:lsdException w:name="List Table 1 Light" w:uiPriority="46"/>
+    <w:lsdException w:name="List Table 2" w:uiPriority="47"/>
+    <w:lsdException w:name="List Table 3" w:uiPriority="48"/>
+    <w:lsdException w:name="List Table 4" w:uiPriority="49"/>
+    <w:lsdException w:name="List Table 5 Dark" w:uiPriority="50"/>
+    <w:lsdException w:name="List Table 6 Colorful" w:uiPriority="51"/>
+    <w:lsdException w:name="List Table 7 Colorful" w:uiPriority="52"/>
+    <w:lsdException w:name="List Table 1 Light Accent 1" w:uiPriority="46"/>
+    <w:lsdException w:name="List Table 2 Accent 1" w:uiPriority="47"/>
+    <w:lsdException w:name="List Table 3 Accent 1" w:uiPriority="48"/>
+    <w:lsdException w:name="List Table 4 Accent 1" w:uiPriority="49"/>
+    <w:lsdException w:name="List Table 5 Dark Accent 1" w:uiPriority="50"/>
+    <w:lsdException w:name="List Table 6 Colorful Accent 1" w:uiPriority="51"/>
+    <w:lsdException w:name="List Table 7 Colorful Accent 1" w:uiPriority="52"/>
+    <w:lsdException w:name="List Table 1 Light Accent 2" w:uiPriority="46"/>
+    <w:lsdException w:name="List Table 2 Accent 2" w:uiPriority="47"/>
+    <w:lsdException w:name="List Table 3 Accent 2" w:uiPriority="48"/>
+    <w:lsdException w:name="List Table 4 Accent 2" w:uiPriority="49"/>
+    <w:lsdException w:name="List Table 5 Dark Accent 2" w:uiPriority="50"/>
+    <w:lsdException w:name="List Table 6 Colorful Accent 2" w:uiPriority="51"/>
+    <w:lsdException w:name="List Table 7 Colorful Accent 2" w:uiPriority="52"/>
+    <w:lsdException w:name="List Table 1 Light Accent 3" w:uiPriority="46"/>
+    <w:lsdException w:name="List Table 2 Accent 3" w:uiPriority="47"/>
+    <w:lsdException w:name="List Table 3 Accent 3" w:uiPriority="48"/>
+    <w:lsdException w:name="List Table 4 Accent 3" w:uiPriority="49"/>
+    <w:lsdException w:name="List Table 5 Dark Accent 3" w:uiPriority="50"/>
+    <w:lsdException w:name="List Table 6 Colorful Accent 3" w:uiPriority="51"/>
+    <w:lsdException w:name="List Table 7 Colorful Accent 3" w:uiPriority="52"/>
+    <w:lsdException w:name="List Table 1 Light Accent 4" w:uiPriority="46"/>
+    <w:lsdException w:name="List Table 2 Accent 4" w:uiPriority="47"/>
+    <w:lsdException w:name="List Table 3 Accent 4" w:uiPriority="48"/>
+    <w:lsdException w:name="List Table 4 Accent 4" w:uiPriority="49"/>
+    <w:lsdException w:name="List Table 5 Dark Accent 4" w:uiPriority="50"/>
+    <w:lsdException w:name="List Table 6 Colorful Accent 4" w:uiPriority="51"/>
+    <w:lsdException w:name="List Table 7 Colorful Accent 4" w:uiPriority="52"/>
+    <w:lsdException w:name="List Table 1 Light Accent 5" w:uiPriority="46"/>
+    <w:lsdException w:name="List Table 2 Accent 5" w:uiPriority="47"/>
+    <w:lsdException w:name="List Table 3 Accent 5" w:uiPriority="48"/>
+    <w:lsdException w:name="List Table 4 Accent 5" w:uiPriority="49"/>
+    <w:lsdException w:name="List Table 5 Dark Accent 5" w:uiPriority="50"/>
+    <w:lsdException w:name="List Table 6 Colorful Accent 5" w:uiPriority="51"/>
+    <w:lsdException w:name="List Table 7 Colorful Accent 5" w:uiPriority="52"/>
+    <w:lsdException w:name="List Table 1 Light Accent 6" w:uiPriority="46"/>
+    <w:lsdException w:name="List Table 2 Accent 6" w:uiPriority="47"/>
+    <w:lsdException w:name="List Table 3 Accent 6" w:uiPriority="48"/>
+    <w:lsdException w:name="List Table 4 Accent 6" w:uiPriority="49"/>
+    <w:lsdException w:name="List Table 5 Dark Accent 6" w:uiPriority="50"/>
+    <w:lsdException w:name="List Table 6 Colorful Accent 6" w:uiPriority="51"/>
+    <w:lsdException w:name="List Table 7 Colorful Accent 6" w:uiPriority="52"/>
+  </w:latentStyles>
+  <w:style w:type="paragraph" w:default="1" w:styleId="Normal">
+    <w:name w:val="Normal"/>
+    <w:qFormat/>
+  </w:style>
+  <w:style w:type="character" w:default="1" w:styleId="Policepardfaut">
+    <w:name w:val="Default Paragraph Font"/>
+    <w:uiPriority w:val="1"/>
+    <w:semiHidden/>
+    <w:unhideWhenUsed/>
+  </w:style>
+  <w:style w:type="table" w:default="1" w:styleId="TableauNormal">
+    <w:name w:val="Normal Table"/>
+    <w:uiPriority w:val="99"/>
+    <w:semiHidden/>
+    <w:unhideWhenUsed/>
+    <w:tblPr>
+      <w:tblInd w:w="0" w:type="dxa"/>
+      <w:tblCellMar>
+        <w:top w:w="0" w:type="dxa"/>
+        <w:left w:w="108" w:type="dxa"/>
+        <w:bottom w:w="0" w:type="dxa"/>
+        <w:right w:w="108" w:type="dxa"/>
+      </w:tblCellMar>
+    </w:tblPr>
+  </w:style>
+  <w:style w:type="numbering" w:default="1" w:styleId="Aucuneliste">
+    <w:name w:val="No List"/>
+    <w:uiPriority w:val="99"/>
+    <w:semiHidden/>
+    <w:unhideWhenUsed/>
+  </w:style>
+  <w:style w:type="paragraph" w:customStyle="1" w:styleId="0BBFADBA0A8847C3A93C97BBFC6BB487">
+    <w:name w:val="0BBFADBA0A8847C3A93C97BBFC6BB487"/>
+    <w:rsid w:val="00F55478"/>
+  </w:style>
+</w:styles>
+</file>
+
+<file path=word/glossary/webSettings.xml><?xml version="1.0" encoding="utf-8"?>
+<w:webSettings xmlns:mc="http://schemas.openxmlformats.org/markup-compatibility/2006" xmlns:r="http://schemas.openxmlformats.org/officeDocument/2006/relationships" xmlns:w="http://schemas.openxmlformats.org/wordprocessingml/2006/main" xmlns:w14="http://schemas.microsoft.com/office/word/2010/wordml" xmlns:w15="http://schemas.microsoft.com/office/word/2012/wordml" xmlns:w16se="http://schemas.microsoft.com/office/word/2015/wordml/symex" mc:Ignorable="w14 w15 w16se">
+  <w:optimizeForBrowser/>
+  <w:allowPNG/>
+</w:webSettings>
+</file>
+
 <file path=word/theme/theme1.xml><?xml version="1.0" encoding="utf-8"?>
 <a:theme xmlns:a="http://schemas.openxmlformats.org/drawingml/2006/main" name="Thème Office">
   <a:themeElements>
@@ -9014,7 +10459,7 @@
 </file>
 
 <file path=customXml/itemProps1.xml><?xml version="1.0" encoding="utf-8"?>
-<ds:datastoreItem xmlns:ds="http://schemas.openxmlformats.org/officeDocument/2006/customXml" ds:itemID="{7AD2B693-9474-40BA-ABFE-1A56B6B7C9ED}">
+<ds:datastoreItem xmlns:ds="http://schemas.openxmlformats.org/officeDocument/2006/customXml" ds:itemID="{49205D7C-02DD-42B0-BD4C-7E8FFC60FF15}">
   <ds:schemaRefs>
     <ds:schemaRef ds:uri="http://schemas.openxmlformats.org/officeDocument/2006/bibliography"/>
   </ds:schemaRefs>

</xml_diff>

<commit_message>
Affichage pour la création des sondages
</commit_message>
<xml_diff>
--- a/doc/Rapport-Lombardo-TPI.docx
+++ b/doc/Rapport-Lombardo-TPI.docx
@@ -155,7 +155,7 @@
             <v:path o:extrusionok="f" gradientshapeok="t" o:connecttype="rect"/>
             <o:lock v:ext="edit" aspectratio="t"/>
           </v:shapetype>
-          <v:shape id="_x0000_i1029" type="#_x0000_t75" style="width:450.15pt;height:235.4pt">
+          <v:shape id="_x0000_i1025" type="#_x0000_t75" style="width:450.35pt;height:235.7pt">
             <v:imagedata r:id="rId8" o:title="5-1"/>
           </v:shape>
         </w:pict>
@@ -464,7 +464,7 @@
           <w:sz w:val="18"/>
           <w:szCs w:val="18"/>
         </w:rPr>
-        <w:t>.2</w:t>
+        <w:t>.3</w:t>
       </w:r>
     </w:p>
     <w:p>
@@ -647,86 +647,139 @@
             </w:rPr>
             <w:fldChar w:fldCharType="separate"/>
           </w:r>
-          <w:hyperlink w:anchor="_Toc166049872" w:history="1">
-            <w:r>
-              <w:rPr>
-                <w:rStyle w:val="Lienhypertexte"/>
-                <w:rFonts w:eastAsiaTheme="majorEastAsia" w:cstheme="minorHAnsi"/>
-                <w:b/>
-                <w:bCs/>
-                <w:noProof/>
-              </w:rPr>
-              <w:t>1.</w:t>
-            </w:r>
-            <w:r>
-              <w:rPr>
-                <w:rFonts w:asciiTheme="minorHAnsi" w:eastAsiaTheme="minorEastAsia" w:hAnsiTheme="minorHAnsi" w:cstheme="minorBidi"/>
-                <w:noProof/>
-                <w:sz w:val="22"/>
-                <w:szCs w:val="22"/>
-                <w:lang w:eastAsia="fr-CH"/>
-              </w:rPr>
-              <w:tab/>
-            </w:r>
-            <w:r>
-              <w:rPr>
-                <w:rStyle w:val="Lienhypertexte"/>
-                <w:rFonts w:eastAsiaTheme="majorEastAsia" w:cstheme="minorHAnsi"/>
-                <w:b/>
-                <w:bCs/>
-                <w:noProof/>
-              </w:rPr>
-              <w:t>Presentation du projet</w:t>
-            </w:r>
-            <w:r>
-              <w:rPr>
-                <w:noProof/>
-                <w:webHidden/>
-              </w:rPr>
-              <w:tab/>
-            </w:r>
-            <w:r>
-              <w:rPr>
-                <w:noProof/>
-                <w:webHidden/>
-              </w:rPr>
-              <w:fldChar w:fldCharType="begin"/>
-            </w:r>
-            <w:r>
-              <w:rPr>
-                <w:noProof/>
-                <w:webHidden/>
-              </w:rPr>
-              <w:instrText xml:space="preserve"> PAGEREF _Toc166049872 \h </w:instrText>
-            </w:r>
-            <w:r>
-              <w:rPr>
-                <w:noProof/>
-                <w:webHidden/>
-              </w:rPr>
-            </w:r>
-            <w:r>
-              <w:rPr>
-                <w:noProof/>
-                <w:webHidden/>
-              </w:rPr>
-              <w:fldChar w:fldCharType="separate"/>
-            </w:r>
-            <w:r>
-              <w:rPr>
-                <w:noProof/>
-                <w:webHidden/>
-              </w:rPr>
-              <w:t>3</w:t>
-            </w:r>
-            <w:r>
-              <w:rPr>
-                <w:noProof/>
-                <w:webHidden/>
-              </w:rPr>
-              <w:fldChar w:fldCharType="end"/>
-            </w:r>
-          </w:hyperlink>
+          <w:bookmarkStart w:id="0" w:name="_GoBack"/>
+          <w:bookmarkEnd w:id="0"/>
+          <w:r>
+            <w:rPr>
+              <w:rStyle w:val="Lienhypertexte"/>
+              <w:rFonts w:eastAsiaTheme="majorEastAsia"/>
+              <w:noProof/>
+            </w:rPr>
+            <w:fldChar w:fldCharType="begin"/>
+          </w:r>
+          <w:r>
+            <w:rPr>
+              <w:rStyle w:val="Lienhypertexte"/>
+              <w:rFonts w:eastAsiaTheme="majorEastAsia"/>
+              <w:noProof/>
+            </w:rPr>
+            <w:instrText xml:space="preserve"> </w:instrText>
+          </w:r>
+          <w:r>
+            <w:rPr>
+              <w:noProof/>
+            </w:rPr>
+            <w:instrText>HYPERLINK \l "_Toc166078245"</w:instrText>
+          </w:r>
+          <w:r>
+            <w:rPr>
+              <w:rStyle w:val="Lienhypertexte"/>
+              <w:rFonts w:eastAsiaTheme="majorEastAsia"/>
+              <w:noProof/>
+            </w:rPr>
+            <w:instrText xml:space="preserve"> </w:instrText>
+          </w:r>
+          <w:r>
+            <w:rPr>
+              <w:rStyle w:val="Lienhypertexte"/>
+              <w:rFonts w:eastAsiaTheme="majorEastAsia"/>
+              <w:noProof/>
+            </w:rPr>
+          </w:r>
+          <w:r>
+            <w:rPr>
+              <w:rStyle w:val="Lienhypertexte"/>
+              <w:rFonts w:eastAsiaTheme="majorEastAsia"/>
+              <w:noProof/>
+            </w:rPr>
+            <w:fldChar w:fldCharType="separate"/>
+          </w:r>
+          <w:r>
+            <w:rPr>
+              <w:rStyle w:val="Lienhypertexte"/>
+              <w:rFonts w:eastAsiaTheme="majorEastAsia" w:cstheme="minorHAnsi"/>
+              <w:b/>
+              <w:bCs/>
+              <w:noProof/>
+            </w:rPr>
+            <w:t>1.</w:t>
+          </w:r>
+          <w:r>
+            <w:rPr>
+              <w:rFonts w:asciiTheme="minorHAnsi" w:eastAsiaTheme="minorEastAsia" w:hAnsiTheme="minorHAnsi" w:cstheme="minorBidi"/>
+              <w:noProof/>
+              <w:sz w:val="22"/>
+              <w:szCs w:val="22"/>
+              <w:lang w:eastAsia="fr-CH"/>
+            </w:rPr>
+            <w:tab/>
+          </w:r>
+          <w:r>
+            <w:rPr>
+              <w:rStyle w:val="Lienhypertexte"/>
+              <w:rFonts w:eastAsiaTheme="majorEastAsia" w:cstheme="minorHAnsi"/>
+              <w:b/>
+              <w:bCs/>
+              <w:noProof/>
+            </w:rPr>
+            <w:t>Presentation du projet</w:t>
+          </w:r>
+          <w:r>
+            <w:rPr>
+              <w:noProof/>
+              <w:webHidden/>
+            </w:rPr>
+            <w:tab/>
+          </w:r>
+          <w:r>
+            <w:rPr>
+              <w:noProof/>
+              <w:webHidden/>
+            </w:rPr>
+            <w:fldChar w:fldCharType="begin"/>
+          </w:r>
+          <w:r>
+            <w:rPr>
+              <w:noProof/>
+              <w:webHidden/>
+            </w:rPr>
+            <w:instrText xml:space="preserve"> PAGEREF _Toc166078245 \h </w:instrText>
+          </w:r>
+          <w:r>
+            <w:rPr>
+              <w:noProof/>
+              <w:webHidden/>
+            </w:rPr>
+          </w:r>
+          <w:r>
+            <w:rPr>
+              <w:noProof/>
+              <w:webHidden/>
+            </w:rPr>
+            <w:fldChar w:fldCharType="separate"/>
+          </w:r>
+          <w:r>
+            <w:rPr>
+              <w:noProof/>
+              <w:webHidden/>
+            </w:rPr>
+            <w:t>3</w:t>
+          </w:r>
+          <w:r>
+            <w:rPr>
+              <w:noProof/>
+              <w:webHidden/>
+            </w:rPr>
+            <w:fldChar w:fldCharType="end"/>
+          </w:r>
+          <w:r>
+            <w:rPr>
+              <w:rStyle w:val="Lienhypertexte"/>
+              <w:rFonts w:eastAsiaTheme="majorEastAsia"/>
+              <w:noProof/>
+            </w:rPr>
+            <w:fldChar w:fldCharType="end"/>
+          </w:r>
         </w:p>
         <w:p>
           <w:pPr>
@@ -743,7 +796,7 @@
               <w:lang w:eastAsia="fr-CH"/>
             </w:rPr>
           </w:pPr>
-          <w:hyperlink w:anchor="_Toc166049873" w:history="1">
+          <w:hyperlink w:anchor="_Toc166078246" w:history="1">
             <w:r>
               <w:rPr>
                 <w:rStyle w:val="Lienhypertexte"/>
@@ -793,7 +846,7 @@
                 <w:noProof/>
                 <w:webHidden/>
               </w:rPr>
-              <w:instrText xml:space="preserve"> PAGEREF _Toc166049873 \h </w:instrText>
+              <w:instrText xml:space="preserve"> PAGEREF _Toc166078246 \h </w:instrText>
             </w:r>
             <w:r>
               <w:rPr>
@@ -838,7 +891,7 @@
               <w:lang w:eastAsia="fr-CH"/>
             </w:rPr>
           </w:pPr>
-          <w:hyperlink w:anchor="_Toc166049874" w:history="1">
+          <w:hyperlink w:anchor="_Toc166078247" w:history="1">
             <w:r>
               <w:rPr>
                 <w:rStyle w:val="Lienhypertexte"/>
@@ -866,7 +919,7 @@
                 <w:noProof/>
                 <w:webHidden/>
               </w:rPr>
-              <w:instrText xml:space="preserve"> PAGEREF _Toc166049874 \h </w:instrText>
+              <w:instrText xml:space="preserve"> PAGEREF _Toc166078247 \h </w:instrText>
             </w:r>
             <w:r>
               <w:rPr>
@@ -911,7 +964,7 @@
               <w:lang w:eastAsia="fr-CH"/>
             </w:rPr>
           </w:pPr>
-          <w:hyperlink w:anchor="_Toc166049875" w:history="1">
+          <w:hyperlink w:anchor="_Toc166078248" w:history="1">
             <w:r>
               <w:rPr>
                 <w:rStyle w:val="Lienhypertexte"/>
@@ -939,80 +992,7 @@
                 <w:noProof/>
                 <w:webHidden/>
               </w:rPr>
-              <w:instrText xml:space="preserve"> PAGEREF _Toc166049875 \h </w:instrText>
-            </w:r>
-            <w:r>
-              <w:rPr>
-                <w:noProof/>
-                <w:webHidden/>
-              </w:rPr>
-            </w:r>
-            <w:r>
-              <w:rPr>
-                <w:noProof/>
-                <w:webHidden/>
-              </w:rPr>
-              <w:fldChar w:fldCharType="separate"/>
-            </w:r>
-            <w:r>
-              <w:rPr>
-                <w:noProof/>
-                <w:webHidden/>
-              </w:rPr>
-              <w:t>5</w:t>
-            </w:r>
-            <w:r>
-              <w:rPr>
-                <w:noProof/>
-                <w:webHidden/>
-              </w:rPr>
-              <w:fldChar w:fldCharType="end"/>
-            </w:r>
-          </w:hyperlink>
-        </w:p>
-        <w:p>
-          <w:pPr>
-            <w:pStyle w:val="TM2"/>
-            <w:tabs>
-              <w:tab w:val="right" w:leader="dot" w:pos="9062"/>
-            </w:tabs>
-            <w:rPr>
-              <w:rFonts w:asciiTheme="minorHAnsi" w:eastAsiaTheme="minorEastAsia" w:hAnsiTheme="minorHAnsi" w:cstheme="minorBidi"/>
-              <w:noProof/>
-              <w:sz w:val="22"/>
-              <w:szCs w:val="22"/>
-              <w:lang w:eastAsia="fr-CH"/>
-            </w:rPr>
-          </w:pPr>
-          <w:hyperlink w:anchor="_Toc166049876" w:history="1">
-            <w:r>
-              <w:rPr>
-                <w:rStyle w:val="Lienhypertexte"/>
-                <w:rFonts w:eastAsiaTheme="majorEastAsia"/>
-                <w:noProof/>
-              </w:rPr>
-              <w:t>2.3 Planification initiale</w:t>
-            </w:r>
-            <w:r>
-              <w:rPr>
-                <w:noProof/>
-                <w:webHidden/>
-              </w:rPr>
-              <w:tab/>
-            </w:r>
-            <w:r>
-              <w:rPr>
-                <w:noProof/>
-                <w:webHidden/>
-              </w:rPr>
-              <w:fldChar w:fldCharType="begin"/>
-            </w:r>
-            <w:r>
-              <w:rPr>
-                <w:noProof/>
-                <w:webHidden/>
-              </w:rPr>
-              <w:instrText xml:space="preserve"> PAGEREF _Toc166049876 \h </w:instrText>
+              <w:instrText xml:space="preserve"> PAGEREF _Toc166078248 \h </w:instrText>
             </w:r>
             <w:r>
               <w:rPr>
@@ -1058,7 +1038,7 @@
               <w:lang w:eastAsia="fr-CH"/>
             </w:rPr>
           </w:pPr>
-          <w:hyperlink w:anchor="_Toc166049877" w:history="1">
+          <w:hyperlink w:anchor="_Toc166078249" w:history="1">
             <w:r>
               <w:rPr>
                 <w:rStyle w:val="Lienhypertexte"/>
@@ -1108,7 +1088,7 @@
                 <w:noProof/>
                 <w:webHidden/>
               </w:rPr>
-              <w:instrText xml:space="preserve"> PAGEREF _Toc166049877 \h </w:instrText>
+              <w:instrText xml:space="preserve"> PAGEREF _Toc166078249 \h </w:instrText>
             </w:r>
             <w:r>
               <w:rPr>
@@ -1153,7 +1133,7 @@
               <w:lang w:eastAsia="fr-CH"/>
             </w:rPr>
           </w:pPr>
-          <w:hyperlink w:anchor="_Toc166049878" w:history="1">
+          <w:hyperlink w:anchor="_Toc166078250" w:history="1">
             <w:r>
               <w:rPr>
                 <w:rStyle w:val="Lienhypertexte"/>
@@ -1181,7 +1161,7 @@
                 <w:noProof/>
                 <w:webHidden/>
               </w:rPr>
-              <w:instrText xml:space="preserve"> PAGEREF _Toc166049878 \h </w:instrText>
+              <w:instrText xml:space="preserve"> PAGEREF _Toc166078250 \h </w:instrText>
             </w:r>
             <w:r>
               <w:rPr>
@@ -1226,7 +1206,7 @@
               <w:lang w:eastAsia="fr-CH"/>
             </w:rPr>
           </w:pPr>
-          <w:hyperlink w:anchor="_Toc166049879" w:history="1">
+          <w:hyperlink w:anchor="_Toc166078251" w:history="1">
             <w:r>
               <w:rPr>
                 <w:rStyle w:val="Lienhypertexte"/>
@@ -1254,7 +1234,7 @@
                 <w:noProof/>
                 <w:webHidden/>
               </w:rPr>
-              <w:instrText xml:space="preserve"> PAGEREF _Toc166049879 \h </w:instrText>
+              <w:instrText xml:space="preserve"> PAGEREF _Toc166078251 \h </w:instrText>
             </w:r>
             <w:r>
               <w:rPr>
@@ -1299,7 +1279,7 @@
               <w:lang w:eastAsia="fr-CH"/>
             </w:rPr>
           </w:pPr>
-          <w:hyperlink w:anchor="_Toc166049880" w:history="1">
+          <w:hyperlink w:anchor="_Toc166078252" w:history="1">
             <w:r>
               <w:rPr>
                 <w:rStyle w:val="Lienhypertexte"/>
@@ -1327,7 +1307,7 @@
                 <w:noProof/>
                 <w:webHidden/>
               </w:rPr>
-              <w:instrText xml:space="preserve"> PAGEREF _Toc166049880 \h </w:instrText>
+              <w:instrText xml:space="preserve"> PAGEREF _Toc166078252 \h </w:instrText>
             </w:r>
             <w:r>
               <w:rPr>
@@ -1372,7 +1352,7 @@
               <w:lang w:eastAsia="fr-CH"/>
             </w:rPr>
           </w:pPr>
-          <w:hyperlink w:anchor="_Toc166049881" w:history="1">
+          <w:hyperlink w:anchor="_Toc166078253" w:history="1">
             <w:r>
               <w:rPr>
                 <w:rStyle w:val="Lienhypertexte"/>
@@ -1400,7 +1380,7 @@
                 <w:noProof/>
                 <w:webHidden/>
               </w:rPr>
-              <w:instrText xml:space="preserve"> PAGEREF _Toc166049881 \h </w:instrText>
+              <w:instrText xml:space="preserve"> PAGEREF _Toc166078253 \h </w:instrText>
             </w:r>
             <w:r>
               <w:rPr>
@@ -1445,7 +1425,7 @@
               <w:lang w:eastAsia="fr-CH"/>
             </w:rPr>
           </w:pPr>
-          <w:hyperlink w:anchor="_Toc166049882" w:history="1">
+          <w:hyperlink w:anchor="_Toc166078254" w:history="1">
             <w:r>
               <w:rPr>
                 <w:rStyle w:val="Lienhypertexte"/>
@@ -1473,7 +1453,7 @@
                 <w:noProof/>
                 <w:webHidden/>
               </w:rPr>
-              <w:instrText xml:space="preserve"> PAGEREF _Toc166049882 \h </w:instrText>
+              <w:instrText xml:space="preserve"> PAGEREF _Toc166078254 \h </w:instrText>
             </w:r>
             <w:r>
               <w:rPr>
@@ -1519,7 +1499,7 @@
               <w:lang w:eastAsia="fr-CH"/>
             </w:rPr>
           </w:pPr>
-          <w:hyperlink w:anchor="_Toc166049883" w:history="1">
+          <w:hyperlink w:anchor="_Toc166078255" w:history="1">
             <w:r>
               <w:rPr>
                 <w:rStyle w:val="Lienhypertexte"/>
@@ -1569,7 +1549,7 @@
                 <w:noProof/>
                 <w:webHidden/>
               </w:rPr>
-              <w:instrText xml:space="preserve"> PAGEREF _Toc166049883 \h </w:instrText>
+              <w:instrText xml:space="preserve"> PAGEREF _Toc166078255 \h </w:instrText>
             </w:r>
             <w:r>
               <w:rPr>
@@ -1615,7 +1595,7 @@
               <w:lang w:eastAsia="fr-CH"/>
             </w:rPr>
           </w:pPr>
-          <w:hyperlink w:anchor="_Toc166049884" w:history="1">
+          <w:hyperlink w:anchor="_Toc166078256" w:history="1">
             <w:r>
               <w:rPr>
                 <w:rStyle w:val="Lienhypertexte"/>
@@ -1665,7 +1645,7 @@
                 <w:noProof/>
                 <w:webHidden/>
               </w:rPr>
-              <w:instrText xml:space="preserve"> PAGEREF _Toc166049884 \h </w:instrText>
+              <w:instrText xml:space="preserve"> PAGEREF _Toc166078256 \h </w:instrText>
             </w:r>
             <w:r>
               <w:rPr>
@@ -1746,7 +1726,7 @@
           <w:color w:val="000000" w:themeColor="text1"/>
         </w:rPr>
       </w:pPr>
-      <w:bookmarkStart w:id="0" w:name="_Toc166049872"/>
+      <w:bookmarkStart w:id="1" w:name="_Toc166078245"/>
       <w:r>
         <w:rPr>
           <w:rFonts w:asciiTheme="minorHAnsi" w:hAnsiTheme="minorHAnsi" w:cstheme="minorHAnsi"/>
@@ -1758,7 +1738,7 @@
         <w:lastRenderedPageBreak/>
         <w:t>Presentation du projet</w:t>
       </w:r>
-      <w:bookmarkEnd w:id="0"/>
+      <w:bookmarkEnd w:id="1"/>
     </w:p>
     <w:p>
       <w:pPr>
@@ -1967,7 +1947,7 @@
           <w:color w:val="000000" w:themeColor="text1"/>
         </w:rPr>
       </w:pPr>
-      <w:bookmarkStart w:id="1" w:name="_Toc166049873"/>
+      <w:bookmarkStart w:id="2" w:name="_Toc166078246"/>
       <w:r>
         <w:rPr>
           <w:rFonts w:asciiTheme="minorHAnsi" w:hAnsiTheme="minorHAnsi" w:cstheme="minorHAnsi"/>
@@ -1989,18 +1969,18 @@
         </w:rPr>
         <w:t>ption</w:t>
       </w:r>
-      <w:bookmarkEnd w:id="1"/>
+      <w:bookmarkEnd w:id="2"/>
     </w:p>
     <w:p>
       <w:pPr>
         <w:pStyle w:val="Titre2"/>
         <w:ind w:firstLine="284"/>
       </w:pPr>
-      <w:bookmarkStart w:id="2" w:name="_Toc166049874"/>
+      <w:bookmarkStart w:id="3" w:name="_Toc166078247"/>
       <w:r>
         <w:t>2.1 Base de données</w:t>
       </w:r>
-      <w:bookmarkEnd w:id="2"/>
+      <w:bookmarkEnd w:id="3"/>
     </w:p>
     <w:p>
       <w:pPr>
@@ -2186,13 +2166,13 @@
           <w:docGrid w:linePitch="360"/>
         </w:sectPr>
       </w:pPr>
-      <w:bookmarkStart w:id="3" w:name="_Toc166049875"/>
     </w:p>
     <w:p>
       <w:pPr>
         <w:pStyle w:val="Titre2"/>
         <w:ind w:firstLine="284"/>
       </w:pPr>
+      <w:bookmarkStart w:id="4" w:name="_Toc166078248"/>
       <w:r>
         <w:lastRenderedPageBreak/>
         <w:t xml:space="preserve">2.2 </w:t>
@@ -2200,12 +2180,12 @@
       <w:r>
         <w:t>Stratégie de test</w:t>
       </w:r>
-      <w:bookmarkEnd w:id="3"/>
+      <w:bookmarkEnd w:id="4"/>
     </w:p>
     <w:p>
       <w:pPr>
         <w:pStyle w:val="Paragraphedeliste"/>
-        <w:ind w:left="284" w:right="536"/>
+        <w:ind w:left="284"/>
         <w:jc w:val="both"/>
       </w:pPr>
       <w:r>
@@ -2248,8 +2228,6 @@
       <w:r>
         <w:t xml:space="preserve"> </w:t>
       </w:r>
-      <w:bookmarkStart w:id="4" w:name="_GoBack"/>
-      <w:bookmarkEnd w:id="4"/>
       <w:r>
         <w:t xml:space="preserve">Les tests </w:t>
       </w:r>
@@ -2261,90 +2239,6 @@
       </w:r>
       <w:r>
         <w:t xml:space="preserve"> des fonctionnalités, par exemple les tests unitaires ne peuvent pas vérifier le bon affichage du graphique, mais plutôt uniquement les données que celui-ci affiche.</w:t>
-      </w:r>
-    </w:p>
-    <w:p>
-      <w:pPr>
-        <w:pStyle w:val="Paragraphedeliste"/>
-        <w:ind w:left="284" w:right="536"/>
-        <w:jc w:val="both"/>
-      </w:pPr>
-    </w:p>
-    <w:p>
-      <w:pPr>
-        <w:pStyle w:val="Titre2"/>
-        <w:ind w:firstLine="284"/>
-      </w:pPr>
-      <w:bookmarkStart w:id="5" w:name="_Toc166049876"/>
-      <w:r>
-        <w:t xml:space="preserve">2.3 </w:t>
-      </w:r>
-      <w:r>
-        <w:t>Planification</w:t>
-      </w:r>
-      <w:r>
-        <w:t xml:space="preserve"> initiale</w:t>
-      </w:r>
-      <w:bookmarkEnd w:id="5"/>
-    </w:p>
-    <w:p/>
-    <w:p>
-      <w:pPr>
-        <w:jc w:val="center"/>
-        <w:sectPr>
-          <w:footerReference w:type="default" r:id="rId14"/>
-          <w:pgSz w:w="16838" w:h="11906" w:orient="landscape"/>
-          <w:pgMar w:top="1417" w:right="851" w:bottom="1417" w:left="1417" w:header="680" w:footer="567" w:gutter="0"/>
-          <w:pgBorders w:offsetFrom="page">
-            <w:top w:val="single" w:sz="4" w:space="24" w:color="808080" w:themeColor="background1" w:themeShade="80"/>
-            <w:left w:val="single" w:sz="4" w:space="24" w:color="808080" w:themeColor="background1" w:themeShade="80"/>
-            <w:bottom w:val="single" w:sz="4" w:space="24" w:color="808080" w:themeColor="background1" w:themeShade="80"/>
-            <w:right w:val="single" w:sz="4" w:space="24" w:color="808080" w:themeColor="background1" w:themeShade="80"/>
-          </w:pgBorders>
-          <w:cols w:space="708"/>
-          <w:docGrid w:linePitch="360"/>
-        </w:sectPr>
-      </w:pPr>
-      <w:r>
-        <w:rPr>
-          <w:noProof/>
-          <w:lang w:eastAsia="fr-CH"/>
-        </w:rPr>
-        <w:drawing>
-          <wp:inline distT="0" distB="0" distL="0" distR="0" wp14:anchorId="0E3FEB36" wp14:editId="6E8021EB">
-            <wp:extent cx="8660921" cy="3468283"/>
-            <wp:effectExtent l="0" t="0" r="6985" b="0"/>
-            <wp:docPr id="19" name="Image 19"/>
-            <wp:cNvGraphicFramePr>
-              <a:graphicFrameLocks xmlns:a="http://schemas.openxmlformats.org/drawingml/2006/main" noChangeAspect="1"/>
-            </wp:cNvGraphicFramePr>
-            <a:graphic xmlns:a="http://schemas.openxmlformats.org/drawingml/2006/main">
-              <a:graphicData uri="http://schemas.openxmlformats.org/drawingml/2006/picture">
-                <pic:pic xmlns:pic="http://schemas.openxmlformats.org/drawingml/2006/picture">
-                  <pic:nvPicPr>
-                    <pic:cNvPr id="1" name=""/>
-                    <pic:cNvPicPr/>
-                  </pic:nvPicPr>
-                  <pic:blipFill>
-                    <a:blip r:embed="rId15"/>
-                    <a:stretch>
-                      <a:fillRect/>
-                    </a:stretch>
-                  </pic:blipFill>
-                  <pic:spPr>
-                    <a:xfrm>
-                      <a:off x="0" y="0"/>
-                      <a:ext cx="8900636" cy="3564277"/>
-                    </a:xfrm>
-                    <a:prstGeom prst="rect">
-                      <a:avLst/>
-                    </a:prstGeom>
-                  </pic:spPr>
-                </pic:pic>
-              </a:graphicData>
-            </a:graphic>
-          </wp:inline>
-        </w:drawing>
       </w:r>
     </w:p>
     <w:p>
@@ -2363,7 +2257,7 @@
           <w:color w:val="000000" w:themeColor="text1"/>
         </w:rPr>
       </w:pPr>
-      <w:bookmarkStart w:id="6" w:name="_Toc166049877"/>
+      <w:bookmarkStart w:id="5" w:name="_Toc166078249"/>
       <w:r>
         <w:rPr>
           <w:rFonts w:asciiTheme="minorHAnsi" w:hAnsiTheme="minorHAnsi" w:cstheme="minorHAnsi"/>
@@ -2372,24 +2266,23 @@
           <w:noProof/>
           <w:color w:val="000000" w:themeColor="text1"/>
         </w:rPr>
-        <w:lastRenderedPageBreak/>
         <w:t>Implémentation</w:t>
       </w:r>
-      <w:bookmarkEnd w:id="6"/>
+      <w:bookmarkEnd w:id="5"/>
     </w:p>
     <w:p>
       <w:pPr>
         <w:pStyle w:val="Titre2"/>
         <w:ind w:firstLine="284"/>
       </w:pPr>
-      <w:bookmarkStart w:id="7" w:name="_Toc166049878"/>
+      <w:bookmarkStart w:id="6" w:name="_Toc166078250"/>
       <w:r>
         <w:t>3.1</w:t>
       </w:r>
       <w:r>
         <w:t xml:space="preserve"> Mise en place de l’environnement</w:t>
       </w:r>
-      <w:bookmarkEnd w:id="7"/>
+      <w:bookmarkEnd w:id="6"/>
     </w:p>
     <w:p>
       <w:pPr>
@@ -2487,7 +2380,7 @@
                     <pic:cNvPicPr/>
                   </pic:nvPicPr>
                   <pic:blipFill>
-                    <a:blip r:embed="rId16">
+                    <a:blip r:embed="rId14">
                       <a:extLst>
                         <a:ext uri="{28A0092B-C50C-407E-A947-70E740481C1C}">
                           <a14:useLocalDpi xmlns:a14="http://schemas.microsoft.com/office/drawing/2010/main" val="0"/>
@@ -2570,7 +2463,7 @@
                     <pic:cNvPicPr/>
                   </pic:nvPicPr>
                   <pic:blipFill>
-                    <a:blip r:embed="rId17"/>
+                    <a:blip r:embed="rId15"/>
                     <a:stretch>
                       <a:fillRect/>
                     </a:stretch>
@@ -2634,7 +2527,7 @@
                     <pic:cNvPicPr/>
                   </pic:nvPicPr>
                   <pic:blipFill>
-                    <a:blip r:embed="rId18">
+                    <a:blip r:embed="rId16">
                       <a:extLst>
                         <a:ext uri="{28A0092B-C50C-407E-A947-70E740481C1C}">
                           <a14:useLocalDpi xmlns:a14="http://schemas.microsoft.com/office/drawing/2010/main" val="0"/>
@@ -2703,7 +2596,7 @@
                     <pic:cNvPicPr/>
                   </pic:nvPicPr>
                   <pic:blipFill>
-                    <a:blip r:embed="rId19">
+                    <a:blip r:embed="rId17">
                       <a:extLst>
                         <a:ext uri="{28A0092B-C50C-407E-A947-70E740481C1C}">
                           <a14:useLocalDpi xmlns:a14="http://schemas.microsoft.com/office/drawing/2010/main" val="0"/>
@@ -2772,7 +2665,7 @@
                     <pic:cNvPicPr/>
                   </pic:nvPicPr>
                   <pic:blipFill rotWithShape="1">
-                    <a:blip r:embed="rId20">
+                    <a:blip r:embed="rId18">
                       <a:extLst>
                         <a:ext uri="{28A0092B-C50C-407E-A947-70E740481C1C}">
                           <a14:useLocalDpi xmlns:a14="http://schemas.microsoft.com/office/drawing/2010/main" val="0"/>
@@ -2848,7 +2741,7 @@
                     <pic:cNvPicPr/>
                   </pic:nvPicPr>
                   <pic:blipFill rotWithShape="1">
-                    <a:blip r:embed="rId21">
+                    <a:blip r:embed="rId19">
                       <a:extLst>
                         <a:ext uri="{28A0092B-C50C-407E-A947-70E740481C1C}">
                           <a14:useLocalDpi xmlns:a14="http://schemas.microsoft.com/office/drawing/2010/main" val="0"/>
@@ -2932,18 +2825,20 @@
     </w:p>
     <w:p>
       <w:pPr>
+        <w:spacing w:after="160" w:line="259" w:lineRule="auto"/>
+      </w:pPr>
+      <w:r>
+        <w:br w:type="page"/>
+      </w:r>
+    </w:p>
+    <w:p>
+      <w:pPr>
         <w:pStyle w:val="Paragraphedeliste"/>
         <w:ind w:left="284"/>
         <w:jc w:val="both"/>
       </w:pPr>
-    </w:p>
-    <w:p>
-      <w:pPr>
-        <w:pStyle w:val="Paragraphedeliste"/>
-        <w:ind w:left="284"/>
-        <w:jc w:val="both"/>
-      </w:pPr>
-      <w:r>
+      <w:r>
+        <w:lastRenderedPageBreak/>
         <w:t xml:space="preserve">Pour faciliter le développement sous cette </w:t>
       </w:r>
       <w:r>
@@ -2983,7 +2878,7 @@
                     <pic:cNvPicPr/>
                   </pic:nvPicPr>
                   <pic:blipFill rotWithShape="1">
-                    <a:blip r:embed="rId22"/>
+                    <a:blip r:embed="rId20"/>
                     <a:srcRect l="961" t="947" r="1108"/>
                     <a:stretch/>
                   </pic:blipFill>
@@ -3057,7 +2952,7 @@
         <w:pStyle w:val="Titre2"/>
         <w:ind w:firstLine="284"/>
       </w:pPr>
-      <w:bookmarkStart w:id="8" w:name="_Toc166049879"/>
+      <w:bookmarkStart w:id="7" w:name="_Toc166078251"/>
       <w:r>
         <w:t>3.</w:t>
       </w:r>
@@ -3067,7 +2962,7 @@
       <w:r>
         <w:t xml:space="preserve"> Model</w:t>
       </w:r>
-      <w:bookmarkEnd w:id="8"/>
+      <w:bookmarkEnd w:id="7"/>
     </w:p>
     <w:p>
       <w:pPr>
@@ -3112,7 +3007,7 @@
                     <pic:cNvPicPr/>
                   </pic:nvPicPr>
                   <pic:blipFill>
-                    <a:blip r:embed="rId23">
+                    <a:blip r:embed="rId21">
                       <a:extLst>
                         <a:ext uri="{28A0092B-C50C-407E-A947-70E740481C1C}">
                           <a14:useLocalDpi xmlns:a14="http://schemas.microsoft.com/office/drawing/2010/main" val="0"/>
@@ -3272,7 +3167,7 @@
                     <pic:cNvPicPr/>
                   </pic:nvPicPr>
                   <pic:blipFill>
-                    <a:blip r:embed="rId24"/>
+                    <a:blip r:embed="rId22"/>
                     <a:stretch>
                       <a:fillRect/>
                     </a:stretch>
@@ -3316,7 +3211,7 @@
                     <pic:cNvPicPr/>
                   </pic:nvPicPr>
                   <pic:blipFill>
-                    <a:blip r:embed="rId25"/>
+                    <a:blip r:embed="rId23"/>
                     <a:stretch>
                       <a:fillRect/>
                     </a:stretch>
@@ -3372,11 +3267,20 @@
     </w:p>
     <w:p>
       <w:pPr>
+        <w:spacing w:after="160" w:line="259" w:lineRule="auto"/>
+      </w:pPr>
+      <w:r>
+        <w:br w:type="page"/>
+      </w:r>
+    </w:p>
+    <w:p>
+      <w:pPr>
         <w:pStyle w:val="Titre2"/>
         <w:ind w:firstLine="284"/>
       </w:pPr>
-      <w:bookmarkStart w:id="9" w:name="_Toc166049880"/>
-      <w:r>
+      <w:bookmarkStart w:id="8" w:name="_Toc166078252"/>
+      <w:r>
+        <w:lastRenderedPageBreak/>
         <w:t xml:space="preserve">3.3 </w:t>
       </w:r>
       <w:proofErr w:type="spellStart"/>
@@ -3391,7 +3295,7 @@
       <w:r>
         <w:t>Seeder</w:t>
       </w:r>
-      <w:bookmarkEnd w:id="9"/>
+      <w:bookmarkEnd w:id="8"/>
       <w:proofErr w:type="spellEnd"/>
     </w:p>
     <w:p>
@@ -3498,7 +3402,7 @@
                     <pic:cNvPicPr/>
                   </pic:nvPicPr>
                   <pic:blipFill>
-                    <a:blip r:embed="rId26"/>
+                    <a:blip r:embed="rId24"/>
                     <a:stretch>
                       <a:fillRect/>
                     </a:stretch>
@@ -3569,7 +3473,7 @@
                     <pic:cNvPicPr/>
                   </pic:nvPicPr>
                   <pic:blipFill rotWithShape="1">
-                    <a:blip r:embed="rId27">
+                    <a:blip r:embed="rId25">
                       <a:extLst>
                         <a:ext uri="{28A0092B-C50C-407E-A947-70E740481C1C}">
                           <a14:useLocalDpi xmlns:a14="http://schemas.microsoft.com/office/drawing/2010/main" val="0"/>
@@ -3716,7 +3620,7 @@
                     <pic:cNvPicPr/>
                   </pic:nvPicPr>
                   <pic:blipFill>
-                    <a:blip r:embed="rId28"/>
+                    <a:blip r:embed="rId26"/>
                     <a:stretch>
                       <a:fillRect/>
                     </a:stretch>
@@ -3749,9 +3653,8 @@
         <w:pStyle w:val="Titre2"/>
         <w:ind w:firstLine="284"/>
       </w:pPr>
-      <w:bookmarkStart w:id="10" w:name="_Toc166049881"/>
-      <w:r>
-        <w:lastRenderedPageBreak/>
+      <w:bookmarkStart w:id="9" w:name="_Toc166078253"/>
+      <w:r>
         <w:t xml:space="preserve">3.4 </w:t>
       </w:r>
       <w:r>
@@ -3760,7 +3663,7 @@
       <w:r>
         <w:t>des tests effectués</w:t>
       </w:r>
-      <w:bookmarkEnd w:id="10"/>
+      <w:bookmarkEnd w:id="9"/>
     </w:p>
     <w:p>
       <w:pPr>
@@ -3800,7 +3703,7 @@
         <w:pStyle w:val="Titre2"/>
         <w:ind w:firstLine="284"/>
       </w:pPr>
-      <w:bookmarkStart w:id="11" w:name="_Toc166049882"/>
+      <w:bookmarkStart w:id="10" w:name="_Toc166078254"/>
       <w:r>
         <w:t>3.5</w:t>
       </w:r>
@@ -3810,7 +3713,7 @@
       <w:r>
         <w:t>Problèmes rencontrer</w:t>
       </w:r>
-      <w:bookmarkEnd w:id="11"/>
+      <w:bookmarkEnd w:id="10"/>
     </w:p>
     <w:p>
       <w:pPr>
@@ -3859,7 +3762,7 @@
           <w:color w:val="000000" w:themeColor="text1"/>
         </w:rPr>
       </w:pPr>
-      <w:bookmarkStart w:id="12" w:name="_Toc166049883"/>
+      <w:bookmarkStart w:id="11" w:name="_Toc166078255"/>
       <w:r>
         <w:rPr>
           <w:rFonts w:asciiTheme="minorHAnsi" w:hAnsiTheme="minorHAnsi" w:cstheme="minorHAnsi"/>
@@ -3870,7 +3773,7 @@
         </w:rPr>
         <w:t>Conclusion</w:t>
       </w:r>
-      <w:bookmarkEnd w:id="12"/>
+      <w:bookmarkEnd w:id="11"/>
     </w:p>
     <w:p>
       <w:pPr>
@@ -3888,7 +3791,7 @@
           <w:color w:val="000000" w:themeColor="text1"/>
         </w:rPr>
       </w:pPr>
-      <w:bookmarkStart w:id="13" w:name="_Toc166049884"/>
+      <w:bookmarkStart w:id="12" w:name="_Toc166078256"/>
       <w:r>
         <w:rPr>
           <w:rFonts w:asciiTheme="minorHAnsi" w:hAnsiTheme="minorHAnsi" w:cstheme="minorHAnsi"/>
@@ -3899,7 +3802,7 @@
         </w:rPr>
         <w:t>Annexes</w:t>
       </w:r>
-      <w:bookmarkEnd w:id="13"/>
+      <w:bookmarkEnd w:id="12"/>
     </w:p>
     <w:p>
       <w:pPr>
@@ -3965,11 +3868,6 @@
           <w:numId w:val="1"/>
         </w:numPr>
         <w:ind w:left="567" w:hanging="426"/>
-        <w:rPr>
-          <w:rFonts w:ascii="Calibri" w:hAnsi="Calibri" w:cs="Calibri"/>
-          <w:b/>
-          <w:bCs/>
-        </w:rPr>
       </w:pPr>
       <w:r>
         <w:rPr>
@@ -3982,35 +3880,19 @@
     </w:p>
     <w:p>
       <w:pPr>
-        <w:pStyle w:val="Paragraphedeliste"/>
-        <w:ind w:left="284"/>
-        <w:jc w:val="both"/>
-      </w:pPr>
-      <w:r>
-        <w:t xml:space="preserve">On sait depuis longtemps que travailler avec du texte lisible et contenant du sens est source de distractions, et empêche de se concentrer sur la mise en page elle-même. L'avantage du </w:t>
-      </w:r>
-      <w:proofErr w:type="spellStart"/>
-      <w:r>
-        <w:t>Lorem</w:t>
-      </w:r>
-      <w:proofErr w:type="spellEnd"/>
-      <w:r>
-        <w:t xml:space="preserve"> </w:t>
-      </w:r>
-      <w:proofErr w:type="spellStart"/>
-      <w:r>
-        <w:t>Ipsum</w:t>
-      </w:r>
-      <w:proofErr w:type="spellEnd"/>
-      <w:r>
-        <w:t xml:space="preserve"> sur un texte générique comme 'Du texte. Du texte. Du texte.' est qu'il possède une distribution de lettres plus ou moins normale, </w:t>
-      </w:r>
-    </w:p>
-    <w:p>
-      <w:pPr>
-        <w:pStyle w:val="Paragraphedeliste"/>
-        <w:ind w:left="284"/>
-        <w:jc w:val="both"/>
+        <w:sectPr>
+          <w:footerReference w:type="default" r:id="rId27"/>
+          <w:pgSz w:w="11906" w:h="16838"/>
+          <w:pgMar w:top="851" w:right="1417" w:bottom="1417" w:left="1417" w:header="708" w:footer="567" w:gutter="0"/>
+          <w:pgBorders w:offsetFrom="page">
+            <w:top w:val="single" w:sz="4" w:space="24" w:color="808080" w:themeColor="background1" w:themeShade="80"/>
+            <w:left w:val="single" w:sz="4" w:space="24" w:color="808080" w:themeColor="background1" w:themeShade="80"/>
+            <w:bottom w:val="single" w:sz="4" w:space="24" w:color="808080" w:themeColor="background1" w:themeShade="80"/>
+            <w:right w:val="single" w:sz="4" w:space="24" w:color="808080" w:themeColor="background1" w:themeShade="80"/>
+          </w:pgBorders>
+          <w:cols w:space="708"/>
+          <w:docGrid w:linePitch="360"/>
+        </w:sectPr>
       </w:pPr>
     </w:p>
     <w:p>
@@ -4033,13 +3915,99 @@
           <w:b/>
           <w:bCs/>
         </w:rPr>
-        <w:t>Journal de Travail</w:t>
+        <w:lastRenderedPageBreak/>
+        <w:t>Planification Initial</w:t>
       </w:r>
     </w:p>
     <w:p>
       <w:pPr>
+        <w:ind w:left="141"/>
+        <w:rPr>
+          <w:rFonts w:ascii="Calibri" w:hAnsi="Calibri" w:cs="Calibri"/>
+          <w:b/>
+          <w:bCs/>
+        </w:rPr>
+      </w:pPr>
+      <w:r>
+        <w:rPr>
+          <w:noProof/>
+          <w:lang w:eastAsia="fr-CH"/>
+        </w:rPr>
+        <w:drawing>
+          <wp:inline distT="0" distB="0" distL="0" distR="0" wp14:anchorId="18B62FCD" wp14:editId="58DCC819">
+            <wp:extent cx="8831775" cy="3536207"/>
+            <wp:effectExtent l="0" t="0" r="7620" b="7620"/>
+            <wp:docPr id="19" name="Image 19"/>
+            <wp:cNvGraphicFramePr>
+              <a:graphicFrameLocks xmlns:a="http://schemas.openxmlformats.org/drawingml/2006/main" noChangeAspect="1"/>
+            </wp:cNvGraphicFramePr>
+            <a:graphic xmlns:a="http://schemas.openxmlformats.org/drawingml/2006/main">
+              <a:graphicData uri="http://schemas.openxmlformats.org/drawingml/2006/picture">
+                <pic:pic xmlns:pic="http://schemas.openxmlformats.org/drawingml/2006/picture">
+                  <pic:nvPicPr>
+                    <pic:cNvPr id="1" name=""/>
+                    <pic:cNvPicPr/>
+                  </pic:nvPicPr>
+                  <pic:blipFill>
+                    <a:blip r:embed="rId28"/>
+                    <a:stretch>
+                      <a:fillRect/>
+                    </a:stretch>
+                  </pic:blipFill>
+                  <pic:spPr>
+                    <a:xfrm>
+                      <a:off x="0" y="0"/>
+                      <a:ext cx="8909105" cy="3567170"/>
+                    </a:xfrm>
+                    <a:prstGeom prst="rect">
+                      <a:avLst/>
+                    </a:prstGeom>
+                  </pic:spPr>
+                </pic:pic>
+              </a:graphicData>
+            </a:graphic>
+          </wp:inline>
+        </w:drawing>
+      </w:r>
+    </w:p>
+    <w:p>
+      <w:pPr>
+        <w:ind w:left="141"/>
+      </w:pPr>
+    </w:p>
+    <w:p>
+      <w:pPr>
         <w:pStyle w:val="Paragraphedeliste"/>
         <w:ind w:left="284"/>
+        <w:jc w:val="both"/>
+      </w:pPr>
+    </w:p>
+    <w:p>
+      <w:pPr>
+        <w:pStyle w:val="Paragraphedeliste"/>
+        <w:numPr>
+          <w:ilvl w:val="1"/>
+          <w:numId w:val="1"/>
+        </w:numPr>
+        <w:ind w:left="567" w:hanging="426"/>
+        <w:rPr>
+          <w:rFonts w:ascii="Calibri" w:hAnsi="Calibri" w:cs="Calibri"/>
+          <w:b/>
+          <w:bCs/>
+        </w:rPr>
+      </w:pPr>
+      <w:r>
+        <w:rPr>
+          <w:rFonts w:ascii="Calibri" w:hAnsi="Calibri" w:cs="Calibri"/>
+          <w:b/>
+          <w:bCs/>
+        </w:rPr>
+        <w:t>Journal de Travail</w:t>
+      </w:r>
+    </w:p>
+    <w:p>
+      <w:pPr>
+        <w:ind w:left="142" w:right="536"/>
         <w:jc w:val="both"/>
         <w:rPr>
           <w:rFonts w:ascii="Calibri" w:hAnsi="Calibri" w:cs="Calibri"/>
@@ -4069,8 +4037,8 @@
     </w:p>
     <w:sectPr>
       <w:footerReference w:type="default" r:id="rId29"/>
-      <w:pgSz w:w="11906" w:h="16838"/>
-      <w:pgMar w:top="851" w:right="1417" w:bottom="1417" w:left="1417" w:header="708" w:footer="567" w:gutter="0"/>
+      <w:pgSz w:w="16838" w:h="11906" w:orient="landscape"/>
+      <w:pgMar w:top="1417" w:right="851" w:bottom="1417" w:left="1417" w:header="708" w:footer="567" w:gutter="0"/>
       <w:pgBorders w:offsetFrom="page">
         <w:top w:val="single" w:sz="4" w:space="24" w:color="808080" w:themeColor="background1" w:themeShade="80"/>
         <w:left w:val="single" w:sz="4" w:space="24" w:color="808080" w:themeColor="background1" w:themeShade="80"/>
@@ -4143,6 +4111,7 @@
           <w:docPartUnique/>
         </w:docPartObj>
       </w:sdtPr>
+      <w:sdtEndPr/>
       <w:sdtContent>
         <w:r>
           <w:rPr>
@@ -4202,124 +4171,6 @@
   <w:p>
     <w:pPr>
       <w:pStyle w:val="Pieddepage"/>
-      <w:tabs>
-        <w:tab w:val="clear" w:pos="9072"/>
-        <w:tab w:val="left" w:pos="6521"/>
-        <w:tab w:val="left" w:pos="13183"/>
-      </w:tabs>
-      <w:rPr>
-        <w:rFonts w:ascii="Book Antiqua" w:hAnsi="Book Antiqua"/>
-        <w:sz w:val="18"/>
-      </w:rPr>
-    </w:pPr>
-    <w:proofErr w:type="spellStart"/>
-    <w:r>
-      <w:rPr>
-        <w:rFonts w:ascii="Book Antiqua" w:hAnsi="Book Antiqua"/>
-        <w:sz w:val="18"/>
-      </w:rPr>
-      <w:t>Robustiano</w:t>
-    </w:r>
-    <w:proofErr w:type="spellEnd"/>
-    <w:r>
-      <w:rPr>
-        <w:rFonts w:ascii="Book Antiqua" w:hAnsi="Book Antiqua"/>
-        <w:sz w:val="18"/>
-      </w:rPr>
-      <w:t xml:space="preserve"> Lombardo</w:t>
-    </w:r>
-    <w:r>
-      <w:rPr>
-        <w:rFonts w:ascii="Book Antiqua" w:hAnsi="Book Antiqua"/>
-        <w:sz w:val="18"/>
-      </w:rPr>
-      <w:tab/>
-    </w:r>
-    <w:r>
-      <w:rPr>
-        <w:rFonts w:ascii="Book Antiqua" w:hAnsi="Book Antiqua"/>
-        <w:sz w:val="18"/>
-      </w:rPr>
-      <w:tab/>
-    </w:r>
-    <w:sdt>
-      <w:sdtPr>
-        <w:rPr>
-          <w:rFonts w:ascii="Book Antiqua" w:hAnsi="Book Antiqua"/>
-          <w:sz w:val="18"/>
-        </w:rPr>
-        <w:id w:val="-1319268615"/>
-        <w:docPartObj>
-          <w:docPartGallery w:val="Page Numbers (Bottom of Page)"/>
-          <w:docPartUnique/>
-        </w:docPartObj>
-      </w:sdtPr>
-      <w:sdtContent>
-        <w:r>
-          <w:rPr>
-            <w:rFonts w:ascii="Book Antiqua" w:hAnsi="Book Antiqua"/>
-            <w:sz w:val="18"/>
-          </w:rPr>
-          <w:fldChar w:fldCharType="begin"/>
-        </w:r>
-        <w:r>
-          <w:rPr>
-            <w:rFonts w:ascii="Book Antiqua" w:hAnsi="Book Antiqua"/>
-            <w:sz w:val="18"/>
-          </w:rPr>
-          <w:instrText>PAGE   \* MERGEFORMAT</w:instrText>
-        </w:r>
-        <w:r>
-          <w:rPr>
-            <w:rFonts w:ascii="Book Antiqua" w:hAnsi="Book Antiqua"/>
-            <w:sz w:val="18"/>
-          </w:rPr>
-          <w:fldChar w:fldCharType="separate"/>
-        </w:r>
-        <w:r>
-          <w:rPr>
-            <w:rFonts w:ascii="Book Antiqua" w:hAnsi="Book Antiqua"/>
-            <w:noProof/>
-            <w:sz w:val="18"/>
-            <w:lang w:val="fr-FR"/>
-          </w:rPr>
-          <w:t>5</w:t>
-        </w:r>
-        <w:r>
-          <w:rPr>
-            <w:rFonts w:ascii="Book Antiqua" w:hAnsi="Book Antiqua"/>
-            <w:sz w:val="18"/>
-          </w:rPr>
-          <w:fldChar w:fldCharType="end"/>
-        </w:r>
-      </w:sdtContent>
-    </w:sdt>
-    <w:r>
-      <w:rPr>
-        <w:rFonts w:ascii="Book Antiqua" w:hAnsi="Book Antiqua"/>
-        <w:sz w:val="18"/>
-      </w:rPr>
-      <w:tab/>
-      <w:t>08.05.2024</w:t>
-    </w:r>
-  </w:p>
-  <w:p>
-    <w:pPr>
-      <w:pStyle w:val="Pieddepage"/>
-      <w:rPr>
-        <w:rFonts w:ascii="Book Antiqua" w:hAnsi="Book Antiqua"/>
-        <w:sz w:val="18"/>
-      </w:rPr>
-    </w:pPr>
-  </w:p>
-</w:ftr>
-</file>
-
-<file path=word/footer3.xml><?xml version="1.0" encoding="utf-8"?>
-<w:ftr xmlns:wpc="http://schemas.microsoft.com/office/word/2010/wordprocessingCanvas" xmlns:cx="http://schemas.microsoft.com/office/drawing/2014/chartex" xmlns:cx1="http://schemas.microsoft.com/office/drawing/2015/9/8/chartex" xmlns:mc="http://schemas.openxmlformats.org/markup-compatibility/2006" xmlns:o="urn:schemas-microsoft-com:office:office" xmlns:r="http://schemas.openxmlformats.org/officeDocument/2006/relationships" xmlns:m="http://schemas.openxmlformats.org/officeDocument/2006/math" xmlns:v="urn:schemas-microsoft-com:vml" xmlns:wp14="http://schemas.microsoft.com/office/word/2010/wordprocessingDrawing" xmlns:wp="http://schemas.openxmlformats.org/drawingml/2006/wordprocessingDrawing" xmlns:w10="urn:schemas-microsoft-com:office:word" xmlns:w="http://schemas.openxmlformats.org/wordprocessingml/2006/main" xmlns:w14="http://schemas.microsoft.com/office/word/2010/wordml" xmlns:w15="http://schemas.microsoft.com/office/word/2012/wordml" xmlns:w16se="http://schemas.microsoft.com/office/word/2015/wordml/symex" xmlns:wpg="http://schemas.microsoft.com/office/word/2010/wordprocessingGroup" xmlns:wpi="http://schemas.microsoft.com/office/word/2010/wordprocessingInk" xmlns:wne="http://schemas.microsoft.com/office/word/2006/wordml" xmlns:wps="http://schemas.microsoft.com/office/word/2010/wordprocessingShape" mc:Ignorable="w14 w15 w16se wp14">
-  <w:p>
-    <w:pPr>
-      <w:pStyle w:val="Pieddepage"/>
       <w:rPr>
         <w:sz w:val="18"/>
       </w:rPr>
@@ -4355,6 +4206,108 @@
           <w:docPartUnique/>
         </w:docPartObj>
       </w:sdtPr>
+      <w:sdtEndPr/>
+      <w:sdtContent>
+        <w:r>
+          <w:rPr>
+            <w:sz w:val="18"/>
+          </w:rPr>
+          <w:fldChar w:fldCharType="begin"/>
+        </w:r>
+        <w:r>
+          <w:rPr>
+            <w:sz w:val="18"/>
+          </w:rPr>
+          <w:instrText>PAGE   \* MERGEFORMAT</w:instrText>
+        </w:r>
+        <w:r>
+          <w:rPr>
+            <w:sz w:val="18"/>
+          </w:rPr>
+          <w:fldChar w:fldCharType="separate"/>
+        </w:r>
+        <w:r>
+          <w:rPr>
+            <w:noProof/>
+            <w:sz w:val="18"/>
+            <w:lang w:val="fr-FR"/>
+          </w:rPr>
+          <w:t>7</w:t>
+        </w:r>
+        <w:r>
+          <w:rPr>
+            <w:sz w:val="18"/>
+          </w:rPr>
+          <w:fldChar w:fldCharType="end"/>
+        </w:r>
+      </w:sdtContent>
+    </w:sdt>
+    <w:r>
+      <w:rPr>
+        <w:sz w:val="18"/>
+      </w:rPr>
+      <w:tab/>
+      <w:t>08.05.2024</w:t>
+    </w:r>
+  </w:p>
+  <w:p>
+    <w:pPr>
+      <w:pStyle w:val="Pieddepage"/>
+      <w:rPr>
+        <w:sz w:val="18"/>
+      </w:rPr>
+    </w:pPr>
+  </w:p>
+</w:ftr>
+</file>
+
+<file path=word/footer3.xml><?xml version="1.0" encoding="utf-8"?>
+<w:ftr xmlns:wpc="http://schemas.microsoft.com/office/word/2010/wordprocessingCanvas" xmlns:cx="http://schemas.microsoft.com/office/drawing/2014/chartex" xmlns:cx1="http://schemas.microsoft.com/office/drawing/2015/9/8/chartex" xmlns:mc="http://schemas.openxmlformats.org/markup-compatibility/2006" xmlns:o="urn:schemas-microsoft-com:office:office" xmlns:r="http://schemas.openxmlformats.org/officeDocument/2006/relationships" xmlns:m="http://schemas.openxmlformats.org/officeDocument/2006/math" xmlns:v="urn:schemas-microsoft-com:vml" xmlns:wp14="http://schemas.microsoft.com/office/word/2010/wordprocessingDrawing" xmlns:wp="http://schemas.openxmlformats.org/drawingml/2006/wordprocessingDrawing" xmlns:w10="urn:schemas-microsoft-com:office:word" xmlns:w="http://schemas.openxmlformats.org/wordprocessingml/2006/main" xmlns:w14="http://schemas.microsoft.com/office/word/2010/wordml" xmlns:w15="http://schemas.microsoft.com/office/word/2012/wordml" xmlns:w16se="http://schemas.microsoft.com/office/word/2015/wordml/symex" xmlns:wpg="http://schemas.microsoft.com/office/word/2010/wordprocessingGroup" xmlns:wpi="http://schemas.microsoft.com/office/word/2010/wordprocessingInk" xmlns:wne="http://schemas.microsoft.com/office/word/2006/wordml" xmlns:wps="http://schemas.microsoft.com/office/word/2010/wordprocessingShape" mc:Ignorable="w14 w15 w16se wp14">
+  <w:p>
+    <w:pPr>
+      <w:pStyle w:val="Pieddepage"/>
+      <w:tabs>
+        <w:tab w:val="clear" w:pos="4536"/>
+        <w:tab w:val="clear" w:pos="9072"/>
+        <w:tab w:val="center" w:pos="6521"/>
+        <w:tab w:val="right" w:pos="14034"/>
+      </w:tabs>
+      <w:rPr>
+        <w:sz w:val="18"/>
+      </w:rPr>
+    </w:pPr>
+    <w:proofErr w:type="spellStart"/>
+    <w:r>
+      <w:rPr>
+        <w:sz w:val="18"/>
+      </w:rPr>
+      <w:t>Robustiano</w:t>
+    </w:r>
+    <w:proofErr w:type="spellEnd"/>
+    <w:r>
+      <w:rPr>
+        <w:sz w:val="18"/>
+      </w:rPr>
+      <w:t xml:space="preserve"> Lombardo</w:t>
+    </w:r>
+    <w:r>
+      <w:rPr>
+        <w:sz w:val="18"/>
+      </w:rPr>
+      <w:tab/>
+    </w:r>
+    <w:sdt>
+      <w:sdtPr>
+        <w:rPr>
+          <w:sz w:val="18"/>
+        </w:rPr>
+        <w:id w:val="-923880998"/>
+        <w:docPartObj>
+          <w:docPartGallery w:val="Page Numbers (Bottom of Page)"/>
+          <w:docPartUnique/>
+        </w:docPartObj>
+      </w:sdtPr>
+      <w:sdtEndPr/>
       <w:sdtContent>
         <w:r>
           <w:rPr>
@@ -9646,553 +9599,6 @@
 </w:styles>
 </file>
 
-<file path=word/glossary/document.xml><?xml version="1.0" encoding="utf-8"?>
-<w:glossaryDocument xmlns:wpc="http://schemas.microsoft.com/office/word/2010/wordprocessingCanvas" xmlns:cx="http://schemas.microsoft.com/office/drawing/2014/chartex" xmlns:cx1="http://schemas.microsoft.com/office/drawing/2015/9/8/chartex" xmlns:mc="http://schemas.openxmlformats.org/markup-compatibility/2006" xmlns:o="urn:schemas-microsoft-com:office:office" xmlns:r="http://schemas.openxmlformats.org/officeDocument/2006/relationships" xmlns:m="http://schemas.openxmlformats.org/officeDocument/2006/math" xmlns:v="urn:schemas-microsoft-com:vml" xmlns:wp14="http://schemas.microsoft.com/office/word/2010/wordprocessingDrawing" xmlns:wp="http://schemas.openxmlformats.org/drawingml/2006/wordprocessingDrawing" xmlns:w10="urn:schemas-microsoft-com:office:word" xmlns:w="http://schemas.openxmlformats.org/wordprocessingml/2006/main" xmlns:w14="http://schemas.microsoft.com/office/word/2010/wordml" xmlns:w15="http://schemas.microsoft.com/office/word/2012/wordml" xmlns:w16se="http://schemas.microsoft.com/office/word/2015/wordml/symex" xmlns:wpg="http://schemas.microsoft.com/office/word/2010/wordprocessingGroup" xmlns:wpi="http://schemas.microsoft.com/office/word/2010/wordprocessingInk" xmlns:wne="http://schemas.microsoft.com/office/word/2006/wordml" xmlns:wps="http://schemas.microsoft.com/office/word/2010/wordprocessingShape" mc:Ignorable="w14 w15 w16se wp14"/>
-</file>
-
-<file path=word/glossary/fontTable.xml><?xml version="1.0" encoding="utf-8"?>
-<w:fonts xmlns:mc="http://schemas.openxmlformats.org/markup-compatibility/2006" xmlns:r="http://schemas.openxmlformats.org/officeDocument/2006/relationships" xmlns:w="http://schemas.openxmlformats.org/wordprocessingml/2006/main" xmlns:w14="http://schemas.microsoft.com/office/word/2010/wordml" xmlns:w15="http://schemas.microsoft.com/office/word/2012/wordml" xmlns:w16se="http://schemas.microsoft.com/office/word/2015/wordml/symex" mc:Ignorable="w14 w15 w16se">
-  <w:font w:name="Times New Roman">
-    <w:panose1 w:val="02020603050405020304"/>
-    <w:charset w:val="00"/>
-    <w:family w:val="roman"/>
-    <w:pitch w:val="variable"/>
-    <w:sig w:usb0="E0002AFF" w:usb1="C0007843" w:usb2="00000009" w:usb3="00000000" w:csb0="000001FF" w:csb1="00000000"/>
-  </w:font>
-  <w:font w:name="Wingdings">
-    <w:panose1 w:val="05000000000000000000"/>
-    <w:charset w:val="02"/>
-    <w:family w:val="auto"/>
-    <w:pitch w:val="variable"/>
-    <w:sig w:usb0="00000000" w:usb1="10000000" w:usb2="00000000" w:usb3="00000000" w:csb0="80000000" w:csb1="00000000"/>
-  </w:font>
-  <w:font w:name="Calibri">
-    <w:panose1 w:val="020F0502020204030204"/>
-    <w:charset w:val="00"/>
-    <w:family w:val="swiss"/>
-    <w:pitch w:val="variable"/>
-    <w:sig w:usb0="E0002AFF" w:usb1="4000ACFF" w:usb2="00000001" w:usb3="00000000" w:csb0="000001FF" w:csb1="00000000"/>
-  </w:font>
-  <w:font w:name="Courier New">
-    <w:panose1 w:val="02070309020205020404"/>
-    <w:charset w:val="00"/>
-    <w:family w:val="modern"/>
-    <w:pitch w:val="fixed"/>
-    <w:sig w:usb0="E0002EFF" w:usb1="C0007843" w:usb2="00000009" w:usb3="00000000" w:csb0="000001FF" w:csb1="00000000"/>
-  </w:font>
-  <w:font w:name="Symbol">
-    <w:panose1 w:val="05050102010706020507"/>
-    <w:charset w:val="02"/>
-    <w:family w:val="roman"/>
-    <w:pitch w:val="variable"/>
-    <w:sig w:usb0="00000000" w:usb1="10000000" w:usb2="00000000" w:usb3="00000000" w:csb0="80000000" w:csb1="00000000"/>
-  </w:font>
-  <w:font w:name="Arial">
-    <w:panose1 w:val="020B0604020202020204"/>
-    <w:charset w:val="00"/>
-    <w:family w:val="swiss"/>
-    <w:pitch w:val="variable"/>
-    <w:sig w:usb0="E0002AFF" w:usb1="C0007843" w:usb2="00000009" w:usb3="00000000" w:csb0="000001FF" w:csb1="00000000"/>
-  </w:font>
-  <w:font w:name="Book Antiqua">
-    <w:panose1 w:val="02040602050305030304"/>
-    <w:charset w:val="00"/>
-    <w:family w:val="roman"/>
-    <w:pitch w:val="variable"/>
-    <w:sig w:usb0="00000287" w:usb1="00000000" w:usb2="00000000" w:usb3="00000000" w:csb0="0000009F" w:csb1="00000000"/>
-  </w:font>
-  <w:font w:name="Calibri Light">
-    <w:panose1 w:val="020F0302020204030204"/>
-    <w:charset w:val="00"/>
-    <w:family w:val="swiss"/>
-    <w:pitch w:val="variable"/>
-    <w:sig w:usb0="A0002AEF" w:usb1="4000207B" w:usb2="00000000" w:usb3="00000000" w:csb0="000001FF" w:csb1="00000000"/>
-  </w:font>
-  <w:font w:name="Segoe UI">
-    <w:panose1 w:val="020B0502040204020203"/>
-    <w:charset w:val="00"/>
-    <w:family w:val="swiss"/>
-    <w:pitch w:val="variable"/>
-    <w:sig w:usb0="E4002EFF" w:usb1="C000E47F" w:usb2="00000009" w:usb3="00000000" w:csb0="000001FF" w:csb1="00000000"/>
-  </w:font>
-</w:fonts>
-</file>
-
-<file path=word/glossary/settings.xml><?xml version="1.0" encoding="utf-8"?>
-<w:settings xmlns:mc="http://schemas.openxmlformats.org/markup-compatibility/2006" xmlns:o="urn:schemas-microsoft-com:office:office" xmlns:r="http://schemas.openxmlformats.org/officeDocument/2006/relationships" xmlns:m="http://schemas.openxmlformats.org/officeDocument/2006/math" xmlns:v="urn:schemas-microsoft-com:vml" xmlns:w10="urn:schemas-microsoft-com:office:word" xmlns:w="http://schemas.openxmlformats.org/wordprocessingml/2006/main" xmlns:w14="http://schemas.microsoft.com/office/word/2010/wordml" xmlns:w15="http://schemas.microsoft.com/office/word/2012/wordml" xmlns:w16se="http://schemas.microsoft.com/office/word/2015/wordml/symex" xmlns:sl="http://schemas.openxmlformats.org/schemaLibrary/2006/main" mc:Ignorable="w14 w15 w16se">
-  <w:view w:val="normal"/>
-  <w:defaultTabStop w:val="708"/>
-  <w:hyphenationZone w:val="425"/>
-  <w:characterSpacingControl w:val="doNotCompress"/>
-  <w:compat>
-    <w:useFELayout/>
-    <w:compatSetting w:name="compatibilityMode" w:uri="http://schemas.microsoft.com/office/word" w:val="15"/>
-    <w:compatSetting w:name="overrideTableStyleFontSizeAndJustification" w:uri="http://schemas.microsoft.com/office/word" w:val="1"/>
-    <w:compatSetting w:name="enableOpenTypeFeatures" w:uri="http://schemas.microsoft.com/office/word" w:val="1"/>
-    <w:compatSetting w:name="doNotFlipMirrorIndents" w:uri="http://schemas.microsoft.com/office/word" w:val="1"/>
-    <w:compatSetting w:name="differentiateMultirowTableHeaders" w:uri="http://schemas.microsoft.com/office/word" w:val="1"/>
-  </w:compat>
-  <w:rsids>
-    <w:rsidRoot w:val="00F55478"/>
-    <w:rsid w:val="00235A67"/>
-    <w:rsid w:val="00F55478"/>
-  </w:rsids>
-  <m:mathPr>
-    <m:mathFont m:val="Cambria Math"/>
-    <m:brkBin m:val="before"/>
-    <m:brkBinSub m:val="--"/>
-    <m:smallFrac m:val="0"/>
-    <m:dispDef/>
-    <m:lMargin m:val="0"/>
-    <m:rMargin m:val="0"/>
-    <m:defJc m:val="centerGroup"/>
-    <m:wrapIndent m:val="1440"/>
-    <m:intLim m:val="subSup"/>
-    <m:naryLim m:val="undOvr"/>
-  </m:mathPr>
-  <w:themeFontLang w:val="fr-CH"/>
-  <w:clrSchemeMapping w:bg1="light1" w:t1="dark1" w:bg2="light2" w:t2="dark2" w:accent1="accent1" w:accent2="accent2" w:accent3="accent3" w:accent4="accent4" w:accent5="accent5" w:accent6="accent6" w:hyperlink="hyperlink" w:followedHyperlink="followedHyperlink"/>
-  <w:decimalSymbol w:val="."/>
-  <w:listSeparator w:val=";"/>
-  <w15:chartTrackingRefBased/>
-</w:settings>
-</file>
-
-<file path=word/glossary/styles.xml><?xml version="1.0" encoding="utf-8"?>
-<w:styles xmlns:mc="http://schemas.openxmlformats.org/markup-compatibility/2006" xmlns:r="http://schemas.openxmlformats.org/officeDocument/2006/relationships" xmlns:w="http://schemas.openxmlformats.org/wordprocessingml/2006/main" xmlns:w14="http://schemas.microsoft.com/office/word/2010/wordml" xmlns:w15="http://schemas.microsoft.com/office/word/2012/wordml" xmlns:w16se="http://schemas.microsoft.com/office/word/2015/wordml/symex" mc:Ignorable="w14 w15 w16se">
-  <w:docDefaults>
-    <w:rPrDefault>
-      <w:rPr>
-        <w:rFonts w:asciiTheme="minorHAnsi" w:eastAsiaTheme="minorEastAsia" w:hAnsiTheme="minorHAnsi" w:cstheme="minorBidi"/>
-        <w:sz w:val="22"/>
-        <w:szCs w:val="22"/>
-        <w:lang w:val="fr-CH" w:eastAsia="fr-CH" w:bidi="ar-SA"/>
-      </w:rPr>
-    </w:rPrDefault>
-    <w:pPrDefault>
-      <w:pPr>
-        <w:spacing w:after="160" w:line="259" w:lineRule="auto"/>
-      </w:pPr>
-    </w:pPrDefault>
-  </w:docDefaults>
-  <w:latentStyles w:defLockedState="0" w:defUIPriority="99" w:defSemiHidden="0" w:defUnhideWhenUsed="0" w:defQFormat="0" w:count="371">
-    <w:lsdException w:name="Normal" w:uiPriority="0" w:qFormat="1"/>
-    <w:lsdException w:name="heading 1" w:uiPriority="9" w:qFormat="1"/>
-    <w:lsdException w:name="heading 2" w:semiHidden="1" w:uiPriority="9" w:unhideWhenUsed="1" w:qFormat="1"/>
-    <w:lsdException w:name="heading 3" w:semiHidden="1" w:uiPriority="9" w:unhideWhenUsed="1" w:qFormat="1"/>
-    <w:lsdException w:name="heading 4" w:semiHidden="1" w:uiPriority="9" w:unhideWhenUsed="1" w:qFormat="1"/>
-    <w:lsdException w:name="heading 5" w:semiHidden="1" w:uiPriority="9" w:unhideWhenUsed="1" w:qFormat="1"/>
-    <w:lsdException w:name="heading 6" w:semiHidden="1" w:uiPriority="9" w:unhideWhenUsed="1" w:qFormat="1"/>
-    <w:lsdException w:name="heading 7" w:semiHidden="1" w:uiPriority="9" w:unhideWhenUsed="1" w:qFormat="1"/>
-    <w:lsdException w:name="heading 8" w:semiHidden="1" w:uiPriority="9" w:unhideWhenUsed="1" w:qFormat="1"/>
-    <w:lsdException w:name="heading 9" w:semiHidden="1" w:uiPriority="9" w:unhideWhenUsed="1" w:qFormat="1"/>
-    <w:lsdException w:name="index 1" w:semiHidden="1" w:unhideWhenUsed="1"/>
-    <w:lsdException w:name="index 2" w:semiHidden="1" w:unhideWhenUsed="1"/>
-    <w:lsdException w:name="index 3" w:semiHidden="1" w:unhideWhenUsed="1"/>
-    <w:lsdException w:name="index 4" w:semiHidden="1" w:unhideWhenUsed="1"/>
-    <w:lsdException w:name="index 5" w:semiHidden="1" w:unhideWhenUsed="1"/>
-    <w:lsdException w:name="index 6" w:semiHidden="1" w:unhideWhenUsed="1"/>
-    <w:lsdException w:name="index 7" w:semiHidden="1" w:unhideWhenUsed="1"/>
-    <w:lsdException w:name="index 8" w:semiHidden="1" w:unhideWhenUsed="1"/>
-    <w:lsdException w:name="index 9" w:semiHidden="1" w:unhideWhenUsed="1"/>
-    <w:lsdException w:name="toc 1" w:semiHidden="1" w:uiPriority="39" w:unhideWhenUsed="1"/>
-    <w:lsdException w:name="toc 2" w:semiHidden="1" w:uiPriority="39" w:unhideWhenUsed="1"/>
-    <w:lsdException w:name="toc 3" w:semiHidden="1" w:uiPriority="39" w:unhideWhenUsed="1"/>
-    <w:lsdException w:name="toc 4" w:semiHidden="1" w:uiPriority="39" w:unhideWhenUsed="1"/>
-    <w:lsdException w:name="toc 5" w:semiHidden="1" w:uiPriority="39" w:unhideWhenUsed="1"/>
-    <w:lsdException w:name="toc 6" w:semiHidden="1" w:uiPriority="39" w:unhideWhenUsed="1"/>
-    <w:lsdException w:name="toc 7" w:semiHidden="1" w:uiPriority="39" w:unhideWhenUsed="1"/>
-    <w:lsdException w:name="toc 8" w:semiHidden="1" w:uiPriority="39" w:unhideWhenUsed="1"/>
-    <w:lsdException w:name="toc 9" w:semiHidden="1" w:uiPriority="39" w:unhideWhenUsed="1"/>
-    <w:lsdException w:name="Normal Indent" w:semiHidden="1" w:unhideWhenUsed="1"/>
-    <w:lsdException w:name="footnote text" w:semiHidden="1" w:unhideWhenUsed="1"/>
-    <w:lsdException w:name="annotation text" w:semiHidden="1" w:unhideWhenUsed="1"/>
-    <w:lsdException w:name="header" w:semiHidden="1" w:unhideWhenUsed="1"/>
-    <w:lsdException w:name="footer" w:semiHidden="1" w:unhideWhenUsed="1"/>
-    <w:lsdException w:name="index heading" w:semiHidden="1" w:unhideWhenUsed="1"/>
-    <w:lsdException w:name="caption" w:semiHidden="1" w:uiPriority="35" w:unhideWhenUsed="1" w:qFormat="1"/>
-    <w:lsdException w:name="table of figures" w:semiHidden="1" w:unhideWhenUsed="1"/>
-    <w:lsdException w:name="envelope address" w:semiHidden="1" w:unhideWhenUsed="1"/>
-    <w:lsdException w:name="envelope return" w:semiHidden="1" w:unhideWhenUsed="1"/>
-    <w:lsdException w:name="footnote reference" w:semiHidden="1" w:unhideWhenUsed="1"/>
-    <w:lsdException w:name="annotation reference" w:semiHidden="1" w:unhideWhenUsed="1"/>
-    <w:lsdException w:name="line number" w:semiHidden="1" w:unhideWhenUsed="1"/>
-    <w:lsdException w:name="page number" w:semiHidden="1" w:unhideWhenUsed="1"/>
-    <w:lsdException w:name="endnote reference" w:semiHidden="1" w:unhideWhenUsed="1"/>
-    <w:lsdException w:name="endnote text" w:semiHidden="1" w:unhideWhenUsed="1"/>
-    <w:lsdException w:name="table of authorities" w:semiHidden="1" w:unhideWhenUsed="1"/>
-    <w:lsdException w:name="macro" w:semiHidden="1" w:unhideWhenUsed="1"/>
-    <w:lsdException w:name="toa heading" w:semiHidden="1" w:unhideWhenUsed="1"/>
-    <w:lsdException w:name="List" w:semiHidden="1" w:unhideWhenUsed="1"/>
-    <w:lsdException w:name="List Bullet" w:semiHidden="1" w:unhideWhenUsed="1"/>
-    <w:lsdException w:name="List Number" w:semiHidden="1" w:unhideWhenUsed="1"/>
-    <w:lsdException w:name="List 2" w:semiHidden="1" w:unhideWhenUsed="1"/>
-    <w:lsdException w:name="List 3" w:semiHidden="1" w:unhideWhenUsed="1"/>
-    <w:lsdException w:name="List 4" w:semiHidden="1" w:unhideWhenUsed="1"/>
-    <w:lsdException w:name="List 5" w:semiHidden="1" w:unhideWhenUsed="1"/>
-    <w:lsdException w:name="List Bullet 2" w:semiHidden="1" w:unhideWhenUsed="1"/>
-    <w:lsdException w:name="List Bullet 3" w:semiHidden="1" w:unhideWhenUsed="1"/>
-    <w:lsdException w:name="List Bullet 4" w:semiHidden="1" w:unhideWhenUsed="1"/>
-    <w:lsdException w:name="List Bullet 5" w:semiHidden="1" w:unhideWhenUsed="1"/>
-    <w:lsdException w:name="List Number 2" w:semiHidden="1" w:unhideWhenUsed="1"/>
-    <w:lsdException w:name="List Number 3" w:semiHidden="1" w:unhideWhenUsed="1"/>
-    <w:lsdException w:name="List Number 4" w:semiHidden="1" w:unhideWhenUsed="1"/>
-    <w:lsdException w:name="List Number 5" w:semiHidden="1" w:unhideWhenUsed="1"/>
-    <w:lsdException w:name="Title" w:uiPriority="10" w:qFormat="1"/>
-    <w:lsdException w:name="Closing" w:semiHidden="1" w:unhideWhenUsed="1"/>
-    <w:lsdException w:name="Signature" w:semiHidden="1" w:unhideWhenUsed="1"/>
-    <w:lsdException w:name="Default Paragraph Font" w:semiHidden="1" w:uiPriority="1" w:unhideWhenUsed="1"/>
-    <w:lsdException w:name="Body Text" w:semiHidden="1" w:unhideWhenUsed="1"/>
-    <w:lsdException w:name="Body Text Indent" w:semiHidden="1" w:unhideWhenUsed="1"/>
-    <w:lsdException w:name="List Continue" w:semiHidden="1" w:unhideWhenUsed="1"/>
-    <w:lsdException w:name="List Continue 2" w:semiHidden="1" w:unhideWhenUsed="1"/>
-    <w:lsdException w:name="List Continue 3" w:semiHidden="1" w:unhideWhenUsed="1"/>
-    <w:lsdException w:name="List Continue 4" w:semiHidden="1" w:unhideWhenUsed="1"/>
-    <w:lsdException w:name="List Continue 5" w:semiHidden="1" w:unhideWhenUsed="1"/>
-    <w:lsdException w:name="Message Header" w:semiHidden="1" w:unhideWhenUsed="1"/>
-    <w:lsdException w:name="Subtitle" w:uiPriority="11" w:qFormat="1"/>
-    <w:lsdException w:name="Salutation" w:semiHidden="1" w:unhideWhenUsed="1"/>
-    <w:lsdException w:name="Date" w:semiHidden="1" w:unhideWhenUsed="1"/>
-    <w:lsdException w:name="Body Text First Indent" w:semiHidden="1" w:unhideWhenUsed="1"/>
-    <w:lsdException w:name="Body Text First Indent 2" w:semiHidden="1" w:unhideWhenUsed="1"/>
-    <w:lsdException w:name="Note Heading" w:semiHidden="1" w:unhideWhenUsed="1"/>
-    <w:lsdException w:name="Body Text 2" w:semiHidden="1" w:unhideWhenUsed="1"/>
-    <w:lsdException w:name="Body Text 3" w:semiHidden="1" w:unhideWhenUsed="1"/>
-    <w:lsdException w:name="Body Text Indent 2" w:semiHidden="1" w:unhideWhenUsed="1"/>
-    <w:lsdException w:name="Body Text Indent 3" w:semiHidden="1" w:unhideWhenUsed="1"/>
-    <w:lsdException w:name="Block Text" w:semiHidden="1" w:unhideWhenUsed="1"/>
-    <w:lsdException w:name="Hyperlink" w:semiHidden="1" w:unhideWhenUsed="1"/>
-    <w:lsdException w:name="FollowedHyperlink" w:semiHidden="1" w:unhideWhenUsed="1"/>
-    <w:lsdException w:name="Strong" w:uiPriority="22" w:qFormat="1"/>
-    <w:lsdException w:name="Emphasis" w:uiPriority="20" w:qFormat="1"/>
-    <w:lsdException w:name="Document Map" w:semiHidden="1" w:unhideWhenUsed="1"/>
-    <w:lsdException w:name="Plain Text" w:semiHidden="1" w:unhideWhenUsed="1"/>
-    <w:lsdException w:name="E-mail Signature" w:semiHidden="1" w:unhideWhenUsed="1"/>
-    <w:lsdException w:name="HTML Top of Form" w:semiHidden="1" w:unhideWhenUsed="1"/>
-    <w:lsdException w:name="HTML Bottom of Form" w:semiHidden="1" w:unhideWhenUsed="1"/>
-    <w:lsdException w:name="Normal (Web)" w:semiHidden="1" w:unhideWhenUsed="1"/>
-    <w:lsdException w:name="HTML Acronym" w:semiHidden="1" w:unhideWhenUsed="1"/>
-    <w:lsdException w:name="HTML Address" w:semiHidden="1" w:unhideWhenUsed="1"/>
-    <w:lsdException w:name="HTML Cite" w:semiHidden="1" w:unhideWhenUsed="1"/>
-    <w:lsdException w:name="HTML Code" w:semiHidden="1" w:unhideWhenUsed="1"/>
-    <w:lsdException w:name="HTML Definition" w:semiHidden="1" w:unhideWhenUsed="1"/>
-    <w:lsdException w:name="HTML Keyboard" w:semiHidden="1" w:unhideWhenUsed="1"/>
-    <w:lsdException w:name="HTML Preformatted" w:semiHidden="1" w:unhideWhenUsed="1"/>
-    <w:lsdException w:name="HTML Sample" w:semiHidden="1" w:unhideWhenUsed="1"/>
-    <w:lsdException w:name="HTML Typewriter" w:semiHidden="1" w:unhideWhenUsed="1"/>
-    <w:lsdException w:name="HTML Variable" w:semiHidden="1" w:unhideWhenUsed="1"/>
-    <w:lsdException w:name="Normal Table" w:semiHidden="1" w:unhideWhenUsed="1"/>
-    <w:lsdException w:name="annotation subject" w:semiHidden="1" w:unhideWhenUsed="1"/>
-    <w:lsdException w:name="No List" w:semiHidden="1" w:unhideWhenUsed="1"/>
-    <w:lsdException w:name="Outline List 1" w:semiHidden="1" w:unhideWhenUsed="1"/>
-    <w:lsdException w:name="Outline List 2" w:semiHidden="1" w:unhideWhenUsed="1"/>
-    <w:lsdException w:name="Outline List 3" w:semiHidden="1" w:unhideWhenUsed="1"/>
-    <w:lsdException w:name="Table Simple 1" w:semiHidden="1" w:unhideWhenUsed="1"/>
-    <w:lsdException w:name="Table Simple 2" w:semiHidden="1" w:unhideWhenUsed="1"/>
-    <w:lsdException w:name="Table Simple 3" w:semiHidden="1" w:unhideWhenUsed="1"/>
-    <w:lsdException w:name="Table Classic 1" w:semiHidden="1" w:unhideWhenUsed="1"/>
-    <w:lsdException w:name="Table Classic 2" w:semiHidden="1" w:unhideWhenUsed="1"/>
-    <w:lsdException w:name="Table Classic 3" w:semiHidden="1" w:unhideWhenUsed="1"/>
-    <w:lsdException w:name="Table Classic 4" w:semiHidden="1" w:unhideWhenUsed="1"/>
-    <w:lsdException w:name="Table Colorful 1" w:semiHidden="1" w:unhideWhenUsed="1"/>
-    <w:lsdException w:name="Table Colorful 2" w:semiHidden="1" w:unhideWhenUsed="1"/>
-    <w:lsdException w:name="Table Colorful 3" w:semiHidden="1" w:unhideWhenUsed="1"/>
-    <w:lsdException w:name="Table Columns 1" w:semiHidden="1" w:unhideWhenUsed="1"/>
-    <w:lsdException w:name="Table Columns 2" w:semiHidden="1" w:unhideWhenUsed="1"/>
-    <w:lsdException w:name="Table Columns 3" w:semiHidden="1" w:unhideWhenUsed="1"/>
-    <w:lsdException w:name="Table Columns 4" w:semiHidden="1" w:unhideWhenUsed="1"/>
-    <w:lsdException w:name="Table Columns 5" w:semiHidden="1" w:unhideWhenUsed="1"/>
-    <w:lsdException w:name="Table Grid 1" w:semiHidden="1" w:unhideWhenUsed="1"/>
-    <w:lsdException w:name="Table Grid 2" w:semiHidden="1" w:unhideWhenUsed="1"/>
-    <w:lsdException w:name="Table Grid 3" w:semiHidden="1" w:unhideWhenUsed="1"/>
-    <w:lsdException w:name="Table Grid 4" w:semiHidden="1" w:unhideWhenUsed="1"/>
-    <w:lsdException w:name="Table Grid 5" w:semiHidden="1" w:unhideWhenUsed="1"/>
-    <w:lsdException w:name="Table Grid 6" w:semiHidden="1" w:unhideWhenUsed="1"/>
-    <w:lsdException w:name="Table Grid 7" w:semiHidden="1" w:unhideWhenUsed="1"/>
-    <w:lsdException w:name="Table Grid 8" w:semiHidden="1" w:unhideWhenUsed="1"/>
-    <w:lsdException w:name="Table List 1" w:semiHidden="1" w:unhideWhenUsed="1"/>
-    <w:lsdException w:name="Table List 2" w:semiHidden="1" w:unhideWhenUsed="1"/>
-    <w:lsdException w:name="Table List 3" w:semiHidden="1" w:unhideWhenUsed="1"/>
-    <w:lsdException w:name="Table List 4" w:semiHidden="1" w:unhideWhenUsed="1"/>
-    <w:lsdException w:name="Table List 5" w:semiHidden="1" w:unhideWhenUsed="1"/>
-    <w:lsdException w:name="Table List 6" w:semiHidden="1" w:unhideWhenUsed="1"/>
-    <w:lsdException w:name="Table List 7" w:semiHidden="1" w:unhideWhenUsed="1"/>
-    <w:lsdException w:name="Table List 8" w:semiHidden="1" w:unhideWhenUsed="1"/>
-    <w:lsdException w:name="Table 3D effects 1" w:semiHidden="1" w:unhideWhenUsed="1"/>
-    <w:lsdException w:name="Table 3D effects 2" w:semiHidden="1" w:unhideWhenUsed="1"/>
-    <w:lsdException w:name="Table 3D effects 3" w:semiHidden="1" w:unhideWhenUsed="1"/>
-    <w:lsdException w:name="Table Contemporary" w:semiHidden="1" w:unhideWhenUsed="1"/>
-    <w:lsdException w:name="Table Elegant" w:semiHidden="1" w:unhideWhenUsed="1"/>
-    <w:lsdException w:name="Table Professional" w:semiHidden="1" w:unhideWhenUsed="1"/>
-    <w:lsdException w:name="Table Subtle 1" w:semiHidden="1" w:unhideWhenUsed="1"/>
-    <w:lsdException w:name="Table Subtle 2" w:semiHidden="1" w:unhideWhenUsed="1"/>
-    <w:lsdException w:name="Table Web 1" w:semiHidden="1" w:unhideWhenUsed="1"/>
-    <w:lsdException w:name="Table Web 2" w:semiHidden="1" w:unhideWhenUsed="1"/>
-    <w:lsdException w:name="Table Web 3" w:semiHidden="1" w:unhideWhenUsed="1"/>
-    <w:lsdException w:name="Balloon Text" w:semiHidden="1" w:unhideWhenUsed="1"/>
-    <w:lsdException w:name="Table Grid" w:uiPriority="39"/>
-    <w:lsdException w:name="Table Theme" w:semiHidden="1" w:unhideWhenUsed="1"/>
-    <w:lsdException w:name="Placeholder Text" w:semiHidden="1"/>
-    <w:lsdException w:name="No Spacing" w:uiPriority="1" w:qFormat="1"/>
-    <w:lsdException w:name="Light Shading" w:uiPriority="60"/>
-    <w:lsdException w:name="Light List" w:uiPriority="61"/>
-    <w:lsdException w:name="Light Grid" w:uiPriority="62"/>
-    <w:lsdException w:name="Medium Shading 1" w:uiPriority="63"/>
-    <w:lsdException w:name="Medium Shading 2" w:uiPriority="64"/>
-    <w:lsdException w:name="Medium List 1" w:uiPriority="65"/>
-    <w:lsdException w:name="Medium List 2" w:uiPriority="66"/>
-    <w:lsdException w:name="Medium Grid 1" w:uiPriority="67"/>
-    <w:lsdException w:name="Medium Grid 2" w:uiPriority="68"/>
-    <w:lsdException w:name="Medium Grid 3" w:uiPriority="69"/>
-    <w:lsdException w:name="Dark List" w:uiPriority="70"/>
-    <w:lsdException w:name="Colorful Shading" w:uiPriority="71"/>
-    <w:lsdException w:name="Colorful List" w:uiPriority="72"/>
-    <w:lsdException w:name="Colorful Grid" w:uiPriority="73"/>
-    <w:lsdException w:name="Light Shading Accent 1" w:uiPriority="60"/>
-    <w:lsdException w:name="Light List Accent 1" w:uiPriority="61"/>
-    <w:lsdException w:name="Light Grid Accent 1" w:uiPriority="62"/>
-    <w:lsdException w:name="Medium Shading 1 Accent 1" w:uiPriority="63"/>
-    <w:lsdException w:name="Medium Shading 2 Accent 1" w:uiPriority="64"/>
-    <w:lsdException w:name="Medium List 1 Accent 1" w:uiPriority="65"/>
-    <w:lsdException w:name="Revision" w:semiHidden="1"/>
-    <w:lsdException w:name="List Paragraph" w:uiPriority="34" w:qFormat="1"/>
-    <w:lsdException w:name="Quote" w:uiPriority="29" w:qFormat="1"/>
-    <w:lsdException w:name="Intense Quote" w:uiPriority="30" w:qFormat="1"/>
-    <w:lsdException w:name="Medium List 2 Accent 1" w:uiPriority="66"/>
-    <w:lsdException w:name="Medium Grid 1 Accent 1" w:uiPriority="67"/>
-    <w:lsdException w:name="Medium Grid 2 Accent 1" w:uiPriority="68"/>
-    <w:lsdException w:name="Medium Grid 3 Accent 1" w:uiPriority="69"/>
-    <w:lsdException w:name="Dark List Accent 1" w:uiPriority="70"/>
-    <w:lsdException w:name="Colorful Shading Accent 1" w:uiPriority="71"/>
-    <w:lsdException w:name="Colorful List Accent 1" w:uiPriority="72"/>
-    <w:lsdException w:name="Colorful Grid Accent 1" w:uiPriority="73"/>
-    <w:lsdException w:name="Light Shading Accent 2" w:uiPriority="60"/>
-    <w:lsdException w:name="Light List Accent 2" w:uiPriority="61"/>
-    <w:lsdException w:name="Light Grid Accent 2" w:uiPriority="62"/>
-    <w:lsdException w:name="Medium Shading 1 Accent 2" w:uiPriority="63"/>
-    <w:lsdException w:name="Medium Shading 2 Accent 2" w:uiPriority="64"/>
-    <w:lsdException w:name="Medium List 1 Accent 2" w:uiPriority="65"/>
-    <w:lsdException w:name="Medium List 2 Accent 2" w:uiPriority="66"/>
-    <w:lsdException w:name="Medium Grid 1 Accent 2" w:uiPriority="67"/>
-    <w:lsdException w:name="Medium Grid 2 Accent 2" w:uiPriority="68"/>
-    <w:lsdException w:name="Medium Grid 3 Accent 2" w:uiPriority="69"/>
-    <w:lsdException w:name="Dark List Accent 2" w:uiPriority="70"/>
-    <w:lsdException w:name="Colorful Shading Accent 2" w:uiPriority="71"/>
-    <w:lsdException w:name="Colorful List Accent 2" w:uiPriority="72"/>
-    <w:lsdException w:name="Colorful Grid Accent 2" w:uiPriority="73"/>
-    <w:lsdException w:name="Light Shading Accent 3" w:uiPriority="60"/>
-    <w:lsdException w:name="Light List Accent 3" w:uiPriority="61"/>
-    <w:lsdException w:name="Light Grid Accent 3" w:uiPriority="62"/>
-    <w:lsdException w:name="Medium Shading 1 Accent 3" w:uiPriority="63"/>
-    <w:lsdException w:name="Medium Shading 2 Accent 3" w:uiPriority="64"/>
-    <w:lsdException w:name="Medium List 1 Accent 3" w:uiPriority="65"/>
-    <w:lsdException w:name="Medium List 2 Accent 3" w:uiPriority="66"/>
-    <w:lsdException w:name="Medium Grid 1 Accent 3" w:uiPriority="67"/>
-    <w:lsdException w:name="Medium Grid 2 Accent 3" w:uiPriority="68"/>
-    <w:lsdException w:name="Medium Grid 3 Accent 3" w:uiPriority="69"/>
-    <w:lsdException w:name="Dark List Accent 3" w:uiPriority="70"/>
-    <w:lsdException w:name="Colorful Shading Accent 3" w:uiPriority="71"/>
-    <w:lsdException w:name="Colorful List Accent 3" w:uiPriority="72"/>
-    <w:lsdException w:name="Colorful Grid Accent 3" w:uiPriority="73"/>
-    <w:lsdException w:name="Light Shading Accent 4" w:uiPriority="60"/>
-    <w:lsdException w:name="Light List Accent 4" w:uiPriority="61"/>
-    <w:lsdException w:name="Light Grid Accent 4" w:uiPriority="62"/>
-    <w:lsdException w:name="Medium Shading 1 Accent 4" w:uiPriority="63"/>
-    <w:lsdException w:name="Medium Shading 2 Accent 4" w:uiPriority="64"/>
-    <w:lsdException w:name="Medium List 1 Accent 4" w:uiPriority="65"/>
-    <w:lsdException w:name="Medium List 2 Accent 4" w:uiPriority="66"/>
-    <w:lsdException w:name="Medium Grid 1 Accent 4" w:uiPriority="67"/>
-    <w:lsdException w:name="Medium Grid 2 Accent 4" w:uiPriority="68"/>
-    <w:lsdException w:name="Medium Grid 3 Accent 4" w:uiPriority="69"/>
-    <w:lsdException w:name="Dark List Accent 4" w:uiPriority="70"/>
-    <w:lsdException w:name="Colorful Shading Accent 4" w:uiPriority="71"/>
-    <w:lsdException w:name="Colorful List Accent 4" w:uiPriority="72"/>
-    <w:lsdException w:name="Colorful Grid Accent 4" w:uiPriority="73"/>
-    <w:lsdException w:name="Light Shading Accent 5" w:uiPriority="60"/>
-    <w:lsdException w:name="Light List Accent 5" w:uiPriority="61"/>
-    <w:lsdException w:name="Light Grid Accent 5" w:uiPriority="62"/>
-    <w:lsdException w:name="Medium Shading 1 Accent 5" w:uiPriority="63"/>
-    <w:lsdException w:name="Medium Shading 2 Accent 5" w:uiPriority="64"/>
-    <w:lsdException w:name="Medium List 1 Accent 5" w:uiPriority="65"/>
-    <w:lsdException w:name="Medium List 2 Accent 5" w:uiPriority="66"/>
-    <w:lsdException w:name="Medium Grid 1 Accent 5" w:uiPriority="67"/>
-    <w:lsdException w:name="Medium Grid 2 Accent 5" w:uiPriority="68"/>
-    <w:lsdException w:name="Medium Grid 3 Accent 5" w:uiPriority="69"/>
-    <w:lsdException w:name="Dark List Accent 5" w:uiPriority="70"/>
-    <w:lsdException w:name="Colorful Shading Accent 5" w:uiPriority="71"/>
-    <w:lsdException w:name="Colorful List Accent 5" w:uiPriority="72"/>
-    <w:lsdException w:name="Colorful Grid Accent 5" w:uiPriority="73"/>
-    <w:lsdException w:name="Light Shading Accent 6" w:uiPriority="60"/>
-    <w:lsdException w:name="Light List Accent 6" w:uiPriority="61"/>
-    <w:lsdException w:name="Light Grid Accent 6" w:uiPriority="62"/>
-    <w:lsdException w:name="Medium Shading 1 Accent 6" w:uiPriority="63"/>
-    <w:lsdException w:name="Medium Shading 2 Accent 6" w:uiPriority="64"/>
-    <w:lsdException w:name="Medium List 1 Accent 6" w:uiPriority="65"/>
-    <w:lsdException w:name="Medium List 2 Accent 6" w:uiPriority="66"/>
-    <w:lsdException w:name="Medium Grid 1 Accent 6" w:uiPriority="67"/>
-    <w:lsdException w:name="Medium Grid 2 Accent 6" w:uiPriority="68"/>
-    <w:lsdException w:name="Medium Grid 3 Accent 6" w:uiPriority="69"/>
-    <w:lsdException w:name="Dark List Accent 6" w:uiPriority="70"/>
-    <w:lsdException w:name="Colorful Shading Accent 6" w:uiPriority="71"/>
-    <w:lsdException w:name="Colorful List Accent 6" w:uiPriority="72"/>
-    <w:lsdException w:name="Colorful Grid Accent 6" w:uiPriority="73"/>
-    <w:lsdException w:name="Subtle Emphasis" w:uiPriority="19" w:qFormat="1"/>
-    <w:lsdException w:name="Intense Emphasis" w:uiPriority="21" w:qFormat="1"/>
-    <w:lsdException w:name="Subtle Reference" w:uiPriority="31" w:qFormat="1"/>
-    <w:lsdException w:name="Intense Reference" w:uiPriority="32" w:qFormat="1"/>
-    <w:lsdException w:name="Book Title" w:uiPriority="33" w:qFormat="1"/>
-    <w:lsdException w:name="Bibliography" w:semiHidden="1" w:uiPriority="37" w:unhideWhenUsed="1"/>
-    <w:lsdException w:name="TOC Heading" w:semiHidden="1" w:uiPriority="39" w:unhideWhenUsed="1" w:qFormat="1"/>
-    <w:lsdException w:name="Plain Table 1" w:uiPriority="41"/>
-    <w:lsdException w:name="Plain Table 2" w:uiPriority="42"/>
-    <w:lsdException w:name="Plain Table 3" w:uiPriority="43"/>
-    <w:lsdException w:name="Plain Table 4" w:uiPriority="44"/>
-    <w:lsdException w:name="Plain Table 5" w:uiPriority="45"/>
-    <w:lsdException w:name="Grid Table Light" w:uiPriority="40"/>
-    <w:lsdException w:name="Grid Table 1 Light" w:uiPriority="46"/>
-    <w:lsdException w:name="Grid Table 2" w:uiPriority="47"/>
-    <w:lsdException w:name="Grid Table 3" w:uiPriority="48"/>
-    <w:lsdException w:name="Grid Table 4" w:uiPriority="49"/>
-    <w:lsdException w:name="Grid Table 5 Dark" w:uiPriority="50"/>
-    <w:lsdException w:name="Grid Table 6 Colorful" w:uiPriority="51"/>
-    <w:lsdException w:name="Grid Table 7 Colorful" w:uiPriority="52"/>
-    <w:lsdException w:name="Grid Table 1 Light Accent 1" w:uiPriority="46"/>
-    <w:lsdException w:name="Grid Table 2 Accent 1" w:uiPriority="47"/>
-    <w:lsdException w:name="Grid Table 3 Accent 1" w:uiPriority="48"/>
-    <w:lsdException w:name="Grid Table 4 Accent 1" w:uiPriority="49"/>
-    <w:lsdException w:name="Grid Table 5 Dark Accent 1" w:uiPriority="50"/>
-    <w:lsdException w:name="Grid Table 6 Colorful Accent 1" w:uiPriority="51"/>
-    <w:lsdException w:name="Grid Table 7 Colorful Accent 1" w:uiPriority="52"/>
-    <w:lsdException w:name="Grid Table 1 Light Accent 2" w:uiPriority="46"/>
-    <w:lsdException w:name="Grid Table 2 Accent 2" w:uiPriority="47"/>
-    <w:lsdException w:name="Grid Table 3 Accent 2" w:uiPriority="48"/>
-    <w:lsdException w:name="Grid Table 4 Accent 2" w:uiPriority="49"/>
-    <w:lsdException w:name="Grid Table 5 Dark Accent 2" w:uiPriority="50"/>
-    <w:lsdException w:name="Grid Table 6 Colorful Accent 2" w:uiPriority="51"/>
-    <w:lsdException w:name="Grid Table 7 Colorful Accent 2" w:uiPriority="52"/>
-    <w:lsdException w:name="Grid Table 1 Light Accent 3" w:uiPriority="46"/>
-    <w:lsdException w:name="Grid Table 2 Accent 3" w:uiPriority="47"/>
-    <w:lsdException w:name="Grid Table 3 Accent 3" w:uiPriority="48"/>
-    <w:lsdException w:name="Grid Table 4 Accent 3" w:uiPriority="49"/>
-    <w:lsdException w:name="Grid Table 5 Dark Accent 3" w:uiPriority="50"/>
-    <w:lsdException w:name="Grid Table 6 Colorful Accent 3" w:uiPriority="51"/>
-    <w:lsdException w:name="Grid Table 7 Colorful Accent 3" w:uiPriority="52"/>
-    <w:lsdException w:name="Grid Table 1 Light Accent 4" w:uiPriority="46"/>
-    <w:lsdException w:name="Grid Table 2 Accent 4" w:uiPriority="47"/>
-    <w:lsdException w:name="Grid Table 3 Accent 4" w:uiPriority="48"/>
-    <w:lsdException w:name="Grid Table 4 Accent 4" w:uiPriority="49"/>
-    <w:lsdException w:name="Grid Table 5 Dark Accent 4" w:uiPriority="50"/>
-    <w:lsdException w:name="Grid Table 6 Colorful Accent 4" w:uiPriority="51"/>
-    <w:lsdException w:name="Grid Table 7 Colorful Accent 4" w:uiPriority="52"/>
-    <w:lsdException w:name="Grid Table 1 Light Accent 5" w:uiPriority="46"/>
-    <w:lsdException w:name="Grid Table 2 Accent 5" w:uiPriority="47"/>
-    <w:lsdException w:name="Grid Table 3 Accent 5" w:uiPriority="48"/>
-    <w:lsdException w:name="Grid Table 4 Accent 5" w:uiPriority="49"/>
-    <w:lsdException w:name="Grid Table 5 Dark Accent 5" w:uiPriority="50"/>
-    <w:lsdException w:name="Grid Table 6 Colorful Accent 5" w:uiPriority="51"/>
-    <w:lsdException w:name="Grid Table 7 Colorful Accent 5" w:uiPriority="52"/>
-    <w:lsdException w:name="Grid Table 1 Light Accent 6" w:uiPriority="46"/>
-    <w:lsdException w:name="Grid Table 2 Accent 6" w:uiPriority="47"/>
-    <w:lsdException w:name="Grid Table 3 Accent 6" w:uiPriority="48"/>
-    <w:lsdException w:name="Grid Table 4 Accent 6" w:uiPriority="49"/>
-    <w:lsdException w:name="Grid Table 5 Dark Accent 6" w:uiPriority="50"/>
-    <w:lsdException w:name="Grid Table 6 Colorful Accent 6" w:uiPriority="51"/>
-    <w:lsdException w:name="Grid Table 7 Colorful Accent 6" w:uiPriority="52"/>
-    <w:lsdException w:name="List Table 1 Light" w:uiPriority="46"/>
-    <w:lsdException w:name="List Table 2" w:uiPriority="47"/>
-    <w:lsdException w:name="List Table 3" w:uiPriority="48"/>
-    <w:lsdException w:name="List Table 4" w:uiPriority="49"/>
-    <w:lsdException w:name="List Table 5 Dark" w:uiPriority="50"/>
-    <w:lsdException w:name="List Table 6 Colorful" w:uiPriority="51"/>
-    <w:lsdException w:name="List Table 7 Colorful" w:uiPriority="52"/>
-    <w:lsdException w:name="List Table 1 Light Accent 1" w:uiPriority="46"/>
-    <w:lsdException w:name="List Table 2 Accent 1" w:uiPriority="47"/>
-    <w:lsdException w:name="List Table 3 Accent 1" w:uiPriority="48"/>
-    <w:lsdException w:name="List Table 4 Accent 1" w:uiPriority="49"/>
-    <w:lsdException w:name="List Table 5 Dark Accent 1" w:uiPriority="50"/>
-    <w:lsdException w:name="List Table 6 Colorful Accent 1" w:uiPriority="51"/>
-    <w:lsdException w:name="List Table 7 Colorful Accent 1" w:uiPriority="52"/>
-    <w:lsdException w:name="List Table 1 Light Accent 2" w:uiPriority="46"/>
-    <w:lsdException w:name="List Table 2 Accent 2" w:uiPriority="47"/>
-    <w:lsdException w:name="List Table 3 Accent 2" w:uiPriority="48"/>
-    <w:lsdException w:name="List Table 4 Accent 2" w:uiPriority="49"/>
-    <w:lsdException w:name="List Table 5 Dark Accent 2" w:uiPriority="50"/>
-    <w:lsdException w:name="List Table 6 Colorful Accent 2" w:uiPriority="51"/>
-    <w:lsdException w:name="List Table 7 Colorful Accent 2" w:uiPriority="52"/>
-    <w:lsdException w:name="List Table 1 Light Accent 3" w:uiPriority="46"/>
-    <w:lsdException w:name="List Table 2 Accent 3" w:uiPriority="47"/>
-    <w:lsdException w:name="List Table 3 Accent 3" w:uiPriority="48"/>
-    <w:lsdException w:name="List Table 4 Accent 3" w:uiPriority="49"/>
-    <w:lsdException w:name="List Table 5 Dark Accent 3" w:uiPriority="50"/>
-    <w:lsdException w:name="List Table 6 Colorful Accent 3" w:uiPriority="51"/>
-    <w:lsdException w:name="List Table 7 Colorful Accent 3" w:uiPriority="52"/>
-    <w:lsdException w:name="List Table 1 Light Accent 4" w:uiPriority="46"/>
-    <w:lsdException w:name="List Table 2 Accent 4" w:uiPriority="47"/>
-    <w:lsdException w:name="List Table 3 Accent 4" w:uiPriority="48"/>
-    <w:lsdException w:name="List Table 4 Accent 4" w:uiPriority="49"/>
-    <w:lsdException w:name="List Table 5 Dark Accent 4" w:uiPriority="50"/>
-    <w:lsdException w:name="List Table 6 Colorful Accent 4" w:uiPriority="51"/>
-    <w:lsdException w:name="List Table 7 Colorful Accent 4" w:uiPriority="52"/>
-    <w:lsdException w:name="List Table 1 Light Accent 5" w:uiPriority="46"/>
-    <w:lsdException w:name="List Table 2 Accent 5" w:uiPriority="47"/>
-    <w:lsdException w:name="List Table 3 Accent 5" w:uiPriority="48"/>
-    <w:lsdException w:name="List Table 4 Accent 5" w:uiPriority="49"/>
-    <w:lsdException w:name="List Table 5 Dark Accent 5" w:uiPriority="50"/>
-    <w:lsdException w:name="List Table 6 Colorful Accent 5" w:uiPriority="51"/>
-    <w:lsdException w:name="List Table 7 Colorful Accent 5" w:uiPriority="52"/>
-    <w:lsdException w:name="List Table 1 Light Accent 6" w:uiPriority="46"/>
-    <w:lsdException w:name="List Table 2 Accent 6" w:uiPriority="47"/>
-    <w:lsdException w:name="List Table 3 Accent 6" w:uiPriority="48"/>
-    <w:lsdException w:name="List Table 4 Accent 6" w:uiPriority="49"/>
-    <w:lsdException w:name="List Table 5 Dark Accent 6" w:uiPriority="50"/>
-    <w:lsdException w:name="List Table 6 Colorful Accent 6" w:uiPriority="51"/>
-    <w:lsdException w:name="List Table 7 Colorful Accent 6" w:uiPriority="52"/>
-  </w:latentStyles>
-  <w:style w:type="paragraph" w:default="1" w:styleId="Normal">
-    <w:name w:val="Normal"/>
-    <w:qFormat/>
-  </w:style>
-  <w:style w:type="character" w:default="1" w:styleId="Policepardfaut">
-    <w:name w:val="Default Paragraph Font"/>
-    <w:uiPriority w:val="1"/>
-    <w:semiHidden/>
-    <w:unhideWhenUsed/>
-  </w:style>
-  <w:style w:type="table" w:default="1" w:styleId="TableauNormal">
-    <w:name w:val="Normal Table"/>
-    <w:uiPriority w:val="99"/>
-    <w:semiHidden/>
-    <w:unhideWhenUsed/>
-    <w:tblPr>
-      <w:tblInd w:w="0" w:type="dxa"/>
-      <w:tblCellMar>
-        <w:top w:w="0" w:type="dxa"/>
-        <w:left w:w="108" w:type="dxa"/>
-        <w:bottom w:w="0" w:type="dxa"/>
-        <w:right w:w="108" w:type="dxa"/>
-      </w:tblCellMar>
-    </w:tblPr>
-  </w:style>
-  <w:style w:type="numbering" w:default="1" w:styleId="Aucuneliste">
-    <w:name w:val="No List"/>
-    <w:uiPriority w:val="99"/>
-    <w:semiHidden/>
-    <w:unhideWhenUsed/>
-  </w:style>
-  <w:style w:type="paragraph" w:customStyle="1" w:styleId="0BBFADBA0A8847C3A93C97BBFC6BB487">
-    <w:name w:val="0BBFADBA0A8847C3A93C97BBFC6BB487"/>
-    <w:rsid w:val="00F55478"/>
-  </w:style>
-</w:styles>
-</file>
-
-<file path=word/glossary/webSettings.xml><?xml version="1.0" encoding="utf-8"?>
-<w:webSettings xmlns:mc="http://schemas.openxmlformats.org/markup-compatibility/2006" xmlns:r="http://schemas.openxmlformats.org/officeDocument/2006/relationships" xmlns:w="http://schemas.openxmlformats.org/wordprocessingml/2006/main" xmlns:w14="http://schemas.microsoft.com/office/word/2010/wordml" xmlns:w15="http://schemas.microsoft.com/office/word/2012/wordml" xmlns:w16se="http://schemas.microsoft.com/office/word/2015/wordml/symex" mc:Ignorable="w14 w15 w16se">
-  <w:optimizeForBrowser/>
-  <w:allowPNG/>
-</w:webSettings>
-</file>
-
 <file path=word/theme/theme1.xml><?xml version="1.0" encoding="utf-8"?>
 <a:theme xmlns:a="http://schemas.openxmlformats.org/drawingml/2006/main" name="Thème Office">
   <a:themeElements>
@@ -10459,7 +9865,7 @@
 </file>
 
 <file path=customXml/itemProps1.xml><?xml version="1.0" encoding="utf-8"?>
-<ds:datastoreItem xmlns:ds="http://schemas.openxmlformats.org/officeDocument/2006/customXml" ds:itemID="{49205D7C-02DD-42B0-BD4C-7E8FFC60FF15}">
+<ds:datastoreItem xmlns:ds="http://schemas.openxmlformats.org/officeDocument/2006/customXml" ds:itemID="{89DC0A64-0F93-4C67-A84B-34AEBB357B76}">
   <ds:schemaRefs>
     <ds:schemaRef ds:uri="http://schemas.openxmlformats.org/officeDocument/2006/bibliography"/>
   </ds:schemaRefs>

</xml_diff>

<commit_message>
Commencer la modification des sondages
</commit_message>
<xml_diff>
--- a/doc/Rapport-Lombardo-TPI.docx
+++ b/doc/Rapport-Lombardo-TPI.docx
@@ -155,7 +155,7 @@
             <v:path o:extrusionok="f" gradientshapeok="t" o:connecttype="rect"/>
             <o:lock v:ext="edit" aspectratio="t"/>
           </v:shapetype>
-          <v:shape id="_x0000_i1025" type="#_x0000_t75" style="width:450.35pt;height:235.7pt">
+          <v:shape id="_x0000_i1025" type="#_x0000_t75" style="width:450.15pt;height:235.4pt">
             <v:imagedata r:id="rId8" o:title="5-1"/>
           </v:shape>
         </w:pict>
@@ -454,7 +454,7 @@
           <w:sz w:val="18"/>
           <w:szCs w:val="18"/>
         </w:rPr>
-        <w:t>Version :  2</w:t>
+        <w:t>Version :  3</w:t>
       </w:r>
       <w:r>
         <w:rPr>
@@ -464,8 +464,20 @@
           <w:sz w:val="18"/>
           <w:szCs w:val="18"/>
         </w:rPr>
-        <w:t>.3</w:t>
-      </w:r>
+        <w:t>.</w:t>
+      </w:r>
+      <w:r>
+        <w:rPr>
+          <w:rFonts w:asciiTheme="majorHAnsi" w:hAnsiTheme="majorHAnsi" w:cstheme="majorHAnsi"/>
+          <w:b/>
+          <w:color w:val="A6A6A6" w:themeColor="background1" w:themeShade="A6"/>
+          <w:sz w:val="18"/>
+          <w:szCs w:val="18"/>
+        </w:rPr>
+        <w:t>1</w:t>
+      </w:r>
+      <w:bookmarkStart w:id="0" w:name="_GoBack"/>
+      <w:bookmarkEnd w:id="0"/>
     </w:p>
     <w:p>
       <w:pPr>
@@ -647,139 +659,86 @@
             </w:rPr>
             <w:fldChar w:fldCharType="separate"/>
           </w:r>
-          <w:bookmarkStart w:id="0" w:name="_GoBack"/>
-          <w:bookmarkEnd w:id="0"/>
-          <w:r>
-            <w:rPr>
-              <w:rStyle w:val="Lienhypertexte"/>
-              <w:rFonts w:eastAsiaTheme="majorEastAsia"/>
-              <w:noProof/>
-            </w:rPr>
-            <w:fldChar w:fldCharType="begin"/>
-          </w:r>
-          <w:r>
-            <w:rPr>
-              <w:rStyle w:val="Lienhypertexte"/>
-              <w:rFonts w:eastAsiaTheme="majorEastAsia"/>
-              <w:noProof/>
-            </w:rPr>
-            <w:instrText xml:space="preserve"> </w:instrText>
-          </w:r>
-          <w:r>
-            <w:rPr>
-              <w:noProof/>
-            </w:rPr>
-            <w:instrText>HYPERLINK \l "_Toc166078245"</w:instrText>
-          </w:r>
-          <w:r>
-            <w:rPr>
-              <w:rStyle w:val="Lienhypertexte"/>
-              <w:rFonts w:eastAsiaTheme="majorEastAsia"/>
-              <w:noProof/>
-            </w:rPr>
-            <w:instrText xml:space="preserve"> </w:instrText>
-          </w:r>
-          <w:r>
-            <w:rPr>
-              <w:rStyle w:val="Lienhypertexte"/>
-              <w:rFonts w:eastAsiaTheme="majorEastAsia"/>
-              <w:noProof/>
-            </w:rPr>
-          </w:r>
-          <w:r>
-            <w:rPr>
-              <w:rStyle w:val="Lienhypertexte"/>
-              <w:rFonts w:eastAsiaTheme="majorEastAsia"/>
-              <w:noProof/>
-            </w:rPr>
-            <w:fldChar w:fldCharType="separate"/>
-          </w:r>
-          <w:r>
-            <w:rPr>
-              <w:rStyle w:val="Lienhypertexte"/>
-              <w:rFonts w:eastAsiaTheme="majorEastAsia" w:cstheme="minorHAnsi"/>
-              <w:b/>
-              <w:bCs/>
-              <w:noProof/>
-            </w:rPr>
-            <w:t>1.</w:t>
-          </w:r>
-          <w:r>
-            <w:rPr>
-              <w:rFonts w:asciiTheme="minorHAnsi" w:eastAsiaTheme="minorEastAsia" w:hAnsiTheme="minorHAnsi" w:cstheme="minorBidi"/>
-              <w:noProof/>
-              <w:sz w:val="22"/>
-              <w:szCs w:val="22"/>
-              <w:lang w:eastAsia="fr-CH"/>
-            </w:rPr>
-            <w:tab/>
-          </w:r>
-          <w:r>
-            <w:rPr>
-              <w:rStyle w:val="Lienhypertexte"/>
-              <w:rFonts w:eastAsiaTheme="majorEastAsia" w:cstheme="minorHAnsi"/>
-              <w:b/>
-              <w:bCs/>
-              <w:noProof/>
-            </w:rPr>
-            <w:t>Presentation du projet</w:t>
-          </w:r>
-          <w:r>
-            <w:rPr>
-              <w:noProof/>
-              <w:webHidden/>
-            </w:rPr>
-            <w:tab/>
-          </w:r>
-          <w:r>
-            <w:rPr>
-              <w:noProof/>
-              <w:webHidden/>
-            </w:rPr>
-            <w:fldChar w:fldCharType="begin"/>
-          </w:r>
-          <w:r>
-            <w:rPr>
-              <w:noProof/>
-              <w:webHidden/>
-            </w:rPr>
-            <w:instrText xml:space="preserve"> PAGEREF _Toc166078245 \h </w:instrText>
-          </w:r>
-          <w:r>
-            <w:rPr>
-              <w:noProof/>
-              <w:webHidden/>
-            </w:rPr>
-          </w:r>
-          <w:r>
-            <w:rPr>
-              <w:noProof/>
-              <w:webHidden/>
-            </w:rPr>
-            <w:fldChar w:fldCharType="separate"/>
-          </w:r>
-          <w:r>
-            <w:rPr>
-              <w:noProof/>
-              <w:webHidden/>
-            </w:rPr>
-            <w:t>3</w:t>
-          </w:r>
-          <w:r>
-            <w:rPr>
-              <w:noProof/>
-              <w:webHidden/>
-            </w:rPr>
-            <w:fldChar w:fldCharType="end"/>
-          </w:r>
-          <w:r>
-            <w:rPr>
-              <w:rStyle w:val="Lienhypertexte"/>
-              <w:rFonts w:eastAsiaTheme="majorEastAsia"/>
-              <w:noProof/>
-            </w:rPr>
-            <w:fldChar w:fldCharType="end"/>
-          </w:r>
+          <w:hyperlink w:anchor="_Toc166078245" w:history="1">
+            <w:r>
+              <w:rPr>
+                <w:rStyle w:val="Lienhypertexte"/>
+                <w:rFonts w:eastAsiaTheme="majorEastAsia" w:cstheme="minorHAnsi"/>
+                <w:b/>
+                <w:bCs/>
+                <w:noProof/>
+              </w:rPr>
+              <w:t>1.</w:t>
+            </w:r>
+            <w:r>
+              <w:rPr>
+                <w:rFonts w:asciiTheme="minorHAnsi" w:eastAsiaTheme="minorEastAsia" w:hAnsiTheme="minorHAnsi" w:cstheme="minorBidi"/>
+                <w:noProof/>
+                <w:sz w:val="22"/>
+                <w:szCs w:val="22"/>
+                <w:lang w:eastAsia="fr-CH"/>
+              </w:rPr>
+              <w:tab/>
+            </w:r>
+            <w:r>
+              <w:rPr>
+                <w:rStyle w:val="Lienhypertexte"/>
+                <w:rFonts w:eastAsiaTheme="majorEastAsia" w:cstheme="minorHAnsi"/>
+                <w:b/>
+                <w:bCs/>
+                <w:noProof/>
+              </w:rPr>
+              <w:t>Presentation du projet</w:t>
+            </w:r>
+            <w:r>
+              <w:rPr>
+                <w:noProof/>
+                <w:webHidden/>
+              </w:rPr>
+              <w:tab/>
+            </w:r>
+            <w:r>
+              <w:rPr>
+                <w:noProof/>
+                <w:webHidden/>
+              </w:rPr>
+              <w:fldChar w:fldCharType="begin"/>
+            </w:r>
+            <w:r>
+              <w:rPr>
+                <w:noProof/>
+                <w:webHidden/>
+              </w:rPr>
+              <w:instrText xml:space="preserve"> PAGEREF _Toc166078245 \h </w:instrText>
+            </w:r>
+            <w:r>
+              <w:rPr>
+                <w:noProof/>
+                <w:webHidden/>
+              </w:rPr>
+            </w:r>
+            <w:r>
+              <w:rPr>
+                <w:noProof/>
+                <w:webHidden/>
+              </w:rPr>
+              <w:fldChar w:fldCharType="separate"/>
+            </w:r>
+            <w:r>
+              <w:rPr>
+                <w:noProof/>
+                <w:webHidden/>
+              </w:rPr>
+              <w:t>3</w:t>
+            </w:r>
+            <w:r>
+              <w:rPr>
+                <w:noProof/>
+                <w:webHidden/>
+              </w:rPr>
+              <w:fldChar w:fldCharType="end"/>
+            </w:r>
+          </w:hyperlink>
         </w:p>
         <w:p>
           <w:pPr>
@@ -3641,292 +3600,357 @@
         </w:drawing>
       </w:r>
     </w:p>
-    <w:p>
-      <w:pPr>
-        <w:pStyle w:val="Paragraphedeliste"/>
+    <w:p/>
+    <w:p>
+      <w:pPr>
+        <w:pStyle w:val="Titre2"/>
+        <w:ind w:firstLine="284"/>
+      </w:pPr>
+      <w:bookmarkStart w:id="9" w:name="_Toc166078253"/>
+      <w:r>
+        <w:t>3.4</w:t>
+      </w:r>
+      <w:r>
+        <w:t xml:space="preserve"> CRUD pour les </w:t>
+      </w:r>
+      <w:r>
+        <w:t>sondages</w:t>
+      </w:r>
+    </w:p>
+    <w:p>
+      <w:pPr>
+        <w:ind w:left="284"/>
+        <w:jc w:val="both"/>
+      </w:pPr>
+      <w:r>
+        <w:t xml:space="preserve">Pour illustrer l’implémentation des fonctionnalités CRUD, celles de la table </w:t>
+      </w:r>
+      <w:proofErr w:type="spellStart"/>
+      <w:r>
+        <w:rPr>
+          <w:b/>
+        </w:rPr>
+        <w:t>survey</w:t>
+      </w:r>
+      <w:r>
+        <w:rPr>
+          <w:b/>
+        </w:rPr>
+        <w:t>s</w:t>
+      </w:r>
+      <w:proofErr w:type="spellEnd"/>
+      <w:r>
+        <w:rPr>
+          <w:b/>
+        </w:rPr>
+        <w:t xml:space="preserve"> </w:t>
+      </w:r>
+      <w:r>
+        <w:t>semble être la plus approprié vu le niveau de complexité de celle-ci.</w:t>
+      </w:r>
+      <w:r>
+        <w:t xml:space="preserve"> Car lorsqu’une modification à lieu sur un de ces éléments, les éléments de la table </w:t>
+      </w:r>
+      <w:r>
+        <w:rPr>
+          <w:b/>
+        </w:rPr>
+        <w:t>questions</w:t>
+      </w:r>
+      <w:r>
+        <w:rPr>
+          <w:b/>
+        </w:rPr>
+        <w:t xml:space="preserve"> </w:t>
+      </w:r>
+      <w:r>
+        <w:t xml:space="preserve">et </w:t>
+      </w:r>
+      <w:proofErr w:type="spellStart"/>
+      <w:r>
+        <w:rPr>
+          <w:b/>
+        </w:rPr>
+        <w:t>answers</w:t>
+      </w:r>
+      <w:proofErr w:type="spellEnd"/>
+      <w:r>
+        <w:t>.</w:t>
+      </w:r>
+    </w:p>
+    <w:p>
+      <w:pPr>
+        <w:ind w:left="284"/>
+        <w:jc w:val="both"/>
+      </w:pPr>
+    </w:p>
+    <w:p>
+      <w:pPr>
+        <w:ind w:left="284"/>
+        <w:jc w:val="both"/>
+      </w:pPr>
+      <w:r>
+        <w:t xml:space="preserve">Comme citées précédemment, la fonctionnalité </w:t>
+      </w:r>
+      <w:r>
+        <w:rPr>
+          <w:b/>
+        </w:rPr>
+        <w:t>CREATION</w:t>
+      </w:r>
+      <w:r>
+        <w:rPr>
+          <w:b/>
+        </w:rPr>
+        <w:t xml:space="preserve"> </w:t>
+      </w:r>
+      <w:r>
+        <w:t xml:space="preserve">va devoir en plus de créer un élément </w:t>
+      </w:r>
+      <w:proofErr w:type="spellStart"/>
+      <w:r>
+        <w:rPr>
+          <w:b/>
+        </w:rPr>
+        <w:t>surveys</w:t>
+      </w:r>
+      <w:proofErr w:type="spellEnd"/>
+      <w:r>
+        <w:t xml:space="preserve">, créer des éléments </w:t>
+      </w:r>
+      <w:r>
+        <w:rPr>
+          <w:b/>
+        </w:rPr>
+        <w:t xml:space="preserve">questions </w:t>
+      </w:r>
+      <w:r>
+        <w:t xml:space="preserve">et </w:t>
+      </w:r>
+      <w:proofErr w:type="spellStart"/>
+      <w:r>
+        <w:rPr>
+          <w:b/>
+        </w:rPr>
+        <w:t>answers</w:t>
+      </w:r>
+      <w:proofErr w:type="spellEnd"/>
+      <w:r>
+        <w:t xml:space="preserve"> en lien avec celui-ci.</w:t>
+      </w:r>
+      <w:r>
+        <w:t xml:space="preserve"> Donc le </w:t>
+      </w:r>
+      <w:proofErr w:type="spellStart"/>
+      <w:r>
+        <w:t>controller</w:t>
+      </w:r>
+      <w:proofErr w:type="spellEnd"/>
+      <w:r>
+        <w:t xml:space="preserve"> et l’affichage </w:t>
+      </w:r>
+      <w:proofErr w:type="spellStart"/>
+      <w:r>
+        <w:t>VueJs</w:t>
+      </w:r>
+      <w:proofErr w:type="spellEnd"/>
+      <w:r>
+        <w:t xml:space="preserve"> doivent aussi permettre la création de ces 2 éléments.</w:t>
+      </w:r>
+      <w:r>
+        <w:t xml:space="preserve"> Dans l’affichage</w:t>
+      </w:r>
+      <w:r>
+        <w:t>, la création de variable est nécessaire pour récupérer données entrée par l’utilisateur</w:t>
+      </w:r>
+      <w:r>
+        <w:t xml:space="preserve">. Toutes les variables ne sont pas ensuite </w:t>
+      </w:r>
+      <w:r>
+        <w:t xml:space="preserve">envoyées au </w:t>
+      </w:r>
+      <w:proofErr w:type="spellStart"/>
+      <w:r>
+        <w:t>controller</w:t>
+      </w:r>
+      <w:proofErr w:type="spellEnd"/>
+      <w:r>
+        <w:t>, certain</w:t>
+      </w:r>
+      <w:r>
+        <w:t>es</w:t>
+      </w:r>
+      <w:r>
+        <w:t xml:space="preserve"> sont juste présent</w:t>
+      </w:r>
+      <w:r>
+        <w:t>es</w:t>
+      </w:r>
+      <w:r>
+        <w:t xml:space="preserve"> pour rendre le formulaire dynamique.</w:t>
+      </w:r>
+    </w:p>
+    <w:p>
+      <w:pPr>
         <w:ind w:left="284"/>
         <w:jc w:val="center"/>
       </w:pPr>
-    </w:p>
-    <w:p>
-      <w:pPr>
-        <w:pStyle w:val="Titre2"/>
-        <w:ind w:firstLine="284"/>
-      </w:pPr>
-      <w:bookmarkStart w:id="9" w:name="_Toc166078253"/>
-      <w:r>
-        <w:t xml:space="preserve">3.4 </w:t>
-      </w:r>
-      <w:r>
-        <w:t xml:space="preserve">Description </w:t>
-      </w:r>
-      <w:r>
-        <w:t>des tests effectués</w:t>
-      </w:r>
-      <w:bookmarkEnd w:id="9"/>
-    </w:p>
-    <w:p>
-      <w:pPr>
-        <w:pStyle w:val="Paragraphedeliste"/>
+      <w:r>
+        <w:rPr>
+          <w:noProof/>
+          <w:lang w:eastAsia="fr-CH"/>
+        </w:rPr>
+        <w:drawing>
+          <wp:inline distT="0" distB="0" distL="0" distR="0" wp14:anchorId="3CE6591D" wp14:editId="13495BC2">
+            <wp:extent cx="2576968" cy="2154803"/>
+            <wp:effectExtent l="0" t="0" r="0" b="0"/>
+            <wp:docPr id="6" name="Image 6"/>
+            <wp:cNvGraphicFramePr>
+              <a:graphicFrameLocks xmlns:a="http://schemas.openxmlformats.org/drawingml/2006/main" noChangeAspect="1"/>
+            </wp:cNvGraphicFramePr>
+            <a:graphic xmlns:a="http://schemas.openxmlformats.org/drawingml/2006/main">
+              <a:graphicData uri="http://schemas.openxmlformats.org/drawingml/2006/picture">
+                <pic:pic xmlns:pic="http://schemas.openxmlformats.org/drawingml/2006/picture">
+                  <pic:nvPicPr>
+                    <pic:cNvPr id="1" name=""/>
+                    <pic:cNvPicPr/>
+                  </pic:nvPicPr>
+                  <pic:blipFill>
+                    <a:blip r:embed="rId27"/>
+                    <a:stretch>
+                      <a:fillRect/>
+                    </a:stretch>
+                  </pic:blipFill>
+                  <pic:spPr>
+                    <a:xfrm>
+                      <a:off x="0" y="0"/>
+                      <a:ext cx="2587224" cy="2163379"/>
+                    </a:xfrm>
+                    <a:prstGeom prst="rect">
+                      <a:avLst/>
+                    </a:prstGeom>
+                  </pic:spPr>
+                </pic:pic>
+              </a:graphicData>
+            </a:graphic>
+          </wp:inline>
+        </w:drawing>
+      </w:r>
+    </w:p>
+    <w:p>
+      <w:pPr>
         <w:ind w:left="284"/>
         <w:jc w:val="both"/>
       </w:pPr>
       <w:r>
-        <w:t xml:space="preserve">On sait depuis longtemps que travailler avec du texte lisible et contenant du sens est source de distractions, et empêche de se concentrer sur la mise en page elle-même. L'avantage du </w:t>
+        <w:lastRenderedPageBreak/>
+        <w:t>P</w:t>
+      </w:r>
+      <w:r>
+        <w:t>ar exemple, la</w:t>
+      </w:r>
+      <w:r>
+        <w:t xml:space="preserve"> variable </w:t>
       </w:r>
       <w:proofErr w:type="spellStart"/>
       <w:r>
-        <w:t>Lorem</w:t>
+        <w:rPr>
+          <w:b/>
+        </w:rPr>
+        <w:t>numberQ</w:t>
+      </w:r>
+      <w:r>
+        <w:rPr>
+          <w:b/>
+        </w:rPr>
+        <w:t>uestion</w:t>
       </w:r>
       <w:proofErr w:type="spellEnd"/>
       <w:r>
+        <w:rPr>
+          <w:b/>
+        </w:rPr>
         <w:t xml:space="preserve"> </w:t>
       </w:r>
+      <w:r>
+        <w:t>va</w:t>
+      </w:r>
+      <w:r>
+        <w:t xml:space="preserve"> générer des champs de formulaires supplémentaire permettant la création de plus de question.</w:t>
+      </w:r>
+      <w:r>
+        <w:t xml:space="preserve"> Alors que </w:t>
+      </w:r>
       <w:proofErr w:type="spellStart"/>
       <w:r>
-        <w:t>Ipsum</w:t>
+        <w:rPr>
+          <w:b/>
+        </w:rPr>
+        <w:t>form</w:t>
       </w:r>
       <w:proofErr w:type="spellEnd"/>
       <w:r>
-        <w:t xml:space="preserve"> sur un texte générique comme 'Du texte. Du texte. Du texte.' est qu'il possède une distribution de lettres plus ou moins normale, </w:t>
-      </w:r>
-    </w:p>
-    <w:p>
-      <w:pPr>
-        <w:pStyle w:val="Paragraphedeliste"/>
+        <w:t xml:space="preserve"> va servir à récupérer tous les champs du formulaire pour les transmettre au </w:t>
+      </w:r>
+      <w:proofErr w:type="spellStart"/>
+      <w:r>
+        <w:t>controller</w:t>
+      </w:r>
+      <w:proofErr w:type="spellEnd"/>
+      <w:r>
+        <w:t>.</w:t>
+      </w:r>
+    </w:p>
+    <w:p>
+      <w:pPr>
         <w:ind w:left="284"/>
         <w:jc w:val="both"/>
       </w:pPr>
     </w:p>
     <w:p>
       <w:pPr>
-        <w:pStyle w:val="Titre2"/>
-        <w:ind w:firstLine="284"/>
-      </w:pPr>
-      <w:bookmarkStart w:id="10" w:name="_Toc166078254"/>
-      <w:r>
-        <w:t>3.5</w:t>
-      </w:r>
-      <w:r>
-        <w:t xml:space="preserve"> </w:t>
-      </w:r>
-      <w:r>
-        <w:t>Problèmes rencontrer</w:t>
-      </w:r>
-      <w:bookmarkEnd w:id="10"/>
-    </w:p>
-    <w:p>
-      <w:pPr>
-        <w:pStyle w:val="Paragraphedeliste"/>
         <w:ind w:left="284"/>
         <w:jc w:val="both"/>
-        <w:rPr>
-          <w:rFonts w:ascii="Calibri" w:hAnsi="Calibri" w:cs="Calibri"/>
+      </w:pPr>
+      <w:r>
+        <w:t xml:space="preserve">Dans le </w:t>
+      </w:r>
+      <w:proofErr w:type="spellStart"/>
+      <w:r>
+        <w:t>controller</w:t>
+      </w:r>
+      <w:proofErr w:type="spellEnd"/>
+      <w:r>
+        <w:t xml:space="preserve">, pour la création de ces champs voici comment procéder. Vu que le </w:t>
+      </w:r>
+      <w:proofErr w:type="spellStart"/>
+      <w:r>
+        <w:rPr>
           <w:b/>
-          <w:bCs/>
-        </w:rPr>
-      </w:pPr>
-      <w:r>
-        <w:t xml:space="preserve">On sait depuis longtemps que travailler avec du texte lisible et contenant du sens est source de distractions, et empêche de se concentrer sur la mise en page elle-même. L'avantage du </w:t>
-      </w:r>
-      <w:proofErr w:type="spellStart"/>
-      <w:r>
-        <w:t>Lorem</w:t>
+        </w:rPr>
+        <w:t>survey</w:t>
       </w:r>
       <w:proofErr w:type="spellEnd"/>
       <w:r>
+        <w:rPr>
+          <w:b/>
+        </w:rPr>
         <w:t xml:space="preserve"> </w:t>
       </w:r>
-      <w:proofErr w:type="spellStart"/>
-      <w:r>
-        <w:t>Ipsum</w:t>
-      </w:r>
-      <w:proofErr w:type="spellEnd"/>
-      <w:r>
-        <w:t xml:space="preserve"> sur un texte générique comme 'Du texte. Du texte. Du texte.' est qu'il possède une distribution de lettres plus ou moins normale, </w:t>
-      </w:r>
-    </w:p>
-    <w:p>
-      <w:pPr>
-        <w:pStyle w:val="Titre1"/>
-        <w:numPr>
-          <w:ilvl w:val="0"/>
-          <w:numId w:val="1"/>
-        </w:numPr>
-        <w:ind w:left="284"/>
-        <w:rPr>
-          <w:rFonts w:asciiTheme="minorHAnsi" w:hAnsiTheme="minorHAnsi" w:cstheme="minorHAnsi"/>
-          <w:b/>
-          <w:bCs/>
-          <w:noProof/>
-          <w:color w:val="000000" w:themeColor="text1"/>
-        </w:rPr>
-      </w:pPr>
-      <w:bookmarkStart w:id="11" w:name="_Toc166078255"/>
-      <w:r>
-        <w:rPr>
-          <w:rFonts w:asciiTheme="minorHAnsi" w:hAnsiTheme="minorHAnsi" w:cstheme="minorHAnsi"/>
-          <w:b/>
-          <w:bCs/>
-          <w:noProof/>
-          <w:color w:val="000000" w:themeColor="text1"/>
-        </w:rPr>
-        <w:t>Conclusion</w:t>
-      </w:r>
-      <w:bookmarkEnd w:id="11"/>
-    </w:p>
-    <w:p>
-      <w:pPr>
-        <w:pStyle w:val="Titre1"/>
-        <w:numPr>
-          <w:ilvl w:val="0"/>
-          <w:numId w:val="1"/>
-        </w:numPr>
-        <w:ind w:left="284"/>
-        <w:rPr>
-          <w:rFonts w:asciiTheme="minorHAnsi" w:hAnsiTheme="minorHAnsi" w:cstheme="minorHAnsi"/>
-          <w:b/>
-          <w:bCs/>
-          <w:noProof/>
-          <w:color w:val="000000" w:themeColor="text1"/>
-        </w:rPr>
-      </w:pPr>
-      <w:bookmarkStart w:id="12" w:name="_Toc166078256"/>
-      <w:r>
-        <w:rPr>
-          <w:rFonts w:asciiTheme="minorHAnsi" w:hAnsiTheme="minorHAnsi" w:cstheme="minorHAnsi"/>
-          <w:b/>
-          <w:bCs/>
-          <w:noProof/>
-          <w:color w:val="000000" w:themeColor="text1"/>
-        </w:rPr>
-        <w:t>Annexes</w:t>
-      </w:r>
-      <w:bookmarkEnd w:id="12"/>
-    </w:p>
-    <w:p>
-      <w:pPr>
-        <w:pStyle w:val="Paragraphedeliste"/>
-        <w:numPr>
-          <w:ilvl w:val="1"/>
-          <w:numId w:val="1"/>
-        </w:numPr>
-        <w:ind w:left="567" w:hanging="426"/>
-        <w:rPr>
-          <w:rFonts w:ascii="Calibri" w:hAnsi="Calibri" w:cs="Calibri"/>
-          <w:b/>
-          <w:bCs/>
-        </w:rPr>
-      </w:pPr>
-      <w:r>
-        <w:rPr>
-          <w:rFonts w:ascii="Calibri" w:hAnsi="Calibri" w:cs="Calibri"/>
-          <w:b/>
-          <w:bCs/>
-        </w:rPr>
-        <w:t>Résumé du rapport du TPI</w:t>
-      </w:r>
-    </w:p>
-    <w:p>
-      <w:pPr>
-        <w:pStyle w:val="Paragraphedeliste"/>
+      <w:r>
+        <w:t xml:space="preserve">doit contenir une image, le stockage de celle-ci dans l’application et ensuite transmettre le chemin et le nom de l’image à la DB pour qu’il soit stocker. </w:t>
+      </w:r>
+    </w:p>
+    <w:p>
+      <w:pPr>
         <w:ind w:left="284"/>
         <w:jc w:val="both"/>
       </w:pPr>
-      <w:r>
-        <w:t xml:space="preserve">On sait depuis longtemps que travailler avec du texte lisible et contenant du sens est source de distractions, et empêche de se concentrer sur la mise en page elle-même. L'avantage du </w:t>
-      </w:r>
-      <w:proofErr w:type="spellStart"/>
-      <w:r>
-        <w:t>Lorem</w:t>
-      </w:r>
-      <w:proofErr w:type="spellEnd"/>
-      <w:r>
-        <w:t xml:space="preserve"> </w:t>
-      </w:r>
-      <w:proofErr w:type="spellStart"/>
-      <w:r>
-        <w:t>Ipsum</w:t>
-      </w:r>
-      <w:proofErr w:type="spellEnd"/>
-      <w:r>
-        <w:t xml:space="preserve"> sur un texte générique comme 'Du texte. Du texte. Du texte.' est qu'il possède une distribution de lettres plus ou moins normale, </w:t>
-      </w:r>
-    </w:p>
-    <w:p>
-      <w:pPr>
-        <w:pStyle w:val="Paragraphedeliste"/>
+    </w:p>
+    <w:p>
+      <w:pPr>
         <w:ind w:left="284"/>
-        <w:jc w:val="both"/>
-      </w:pPr>
-    </w:p>
-    <w:p>
-      <w:pPr>
-        <w:pStyle w:val="Paragraphedeliste"/>
-        <w:numPr>
-          <w:ilvl w:val="1"/>
-          <w:numId w:val="1"/>
-        </w:numPr>
-        <w:ind w:left="567" w:hanging="426"/>
-      </w:pPr>
-      <w:r>
-        <w:rPr>
-          <w:rFonts w:ascii="Calibri" w:hAnsi="Calibri" w:cs="Calibri"/>
-          <w:b/>
-          <w:bCs/>
-        </w:rPr>
-        <w:t>Sources</w:t>
-      </w:r>
-    </w:p>
-    <w:p>
-      <w:pPr>
-        <w:sectPr>
-          <w:footerReference w:type="default" r:id="rId27"/>
-          <w:pgSz w:w="11906" w:h="16838"/>
-          <w:pgMar w:top="851" w:right="1417" w:bottom="1417" w:left="1417" w:header="708" w:footer="567" w:gutter="0"/>
-          <w:pgBorders w:offsetFrom="page">
-            <w:top w:val="single" w:sz="4" w:space="24" w:color="808080" w:themeColor="background1" w:themeShade="80"/>
-            <w:left w:val="single" w:sz="4" w:space="24" w:color="808080" w:themeColor="background1" w:themeShade="80"/>
-            <w:bottom w:val="single" w:sz="4" w:space="24" w:color="808080" w:themeColor="background1" w:themeShade="80"/>
-            <w:right w:val="single" w:sz="4" w:space="24" w:color="808080" w:themeColor="background1" w:themeShade="80"/>
-          </w:pgBorders>
-          <w:cols w:space="708"/>
-          <w:docGrid w:linePitch="360"/>
-        </w:sectPr>
-      </w:pPr>
-    </w:p>
-    <w:p>
-      <w:pPr>
-        <w:pStyle w:val="Paragraphedeliste"/>
-        <w:numPr>
-          <w:ilvl w:val="1"/>
-          <w:numId w:val="1"/>
-        </w:numPr>
-        <w:ind w:left="567" w:hanging="426"/>
-        <w:rPr>
-          <w:rFonts w:ascii="Calibri" w:hAnsi="Calibri" w:cs="Calibri"/>
-          <w:b/>
-          <w:bCs/>
-        </w:rPr>
-      </w:pPr>
-      <w:r>
-        <w:rPr>
-          <w:rFonts w:ascii="Calibri" w:hAnsi="Calibri" w:cs="Calibri"/>
-          <w:b/>
-          <w:bCs/>
-        </w:rPr>
-        <w:lastRenderedPageBreak/>
-        <w:t>Planification Initial</w:t>
-      </w:r>
-    </w:p>
-    <w:p>
-      <w:pPr>
-        <w:ind w:left="141"/>
-        <w:rPr>
-          <w:rFonts w:ascii="Calibri" w:hAnsi="Calibri" w:cs="Calibri"/>
-          <w:b/>
-          <w:bCs/>
-        </w:rPr>
+        <w:jc w:val="center"/>
       </w:pPr>
       <w:r>
         <w:rPr>
@@ -3934,10 +3958,10 @@
           <w:lang w:eastAsia="fr-CH"/>
         </w:rPr>
         <w:drawing>
-          <wp:inline distT="0" distB="0" distL="0" distR="0" wp14:anchorId="18B62FCD" wp14:editId="58DCC819">
-            <wp:extent cx="8831775" cy="3536207"/>
-            <wp:effectExtent l="0" t="0" r="7620" b="7620"/>
-            <wp:docPr id="19" name="Image 19"/>
+          <wp:inline distT="0" distB="0" distL="0" distR="0" wp14:anchorId="50C30529" wp14:editId="5DB2D48C">
+            <wp:extent cx="5247861" cy="442528"/>
+            <wp:effectExtent l="0" t="0" r="0" b="0"/>
+            <wp:docPr id="9" name="Image 9"/>
             <wp:cNvGraphicFramePr>
               <a:graphicFrameLocks xmlns:a="http://schemas.openxmlformats.org/drawingml/2006/main" noChangeAspect="1"/>
             </wp:cNvGraphicFramePr>
@@ -3957,6 +3981,565 @@
                   <pic:spPr>
                     <a:xfrm>
                       <a:off x="0" y="0"/>
+                      <a:ext cx="5446193" cy="459252"/>
+                    </a:xfrm>
+                    <a:prstGeom prst="rect">
+                      <a:avLst/>
+                    </a:prstGeom>
+                  </pic:spPr>
+                </pic:pic>
+              </a:graphicData>
+            </a:graphic>
+          </wp:inline>
+        </w:drawing>
+      </w:r>
+    </w:p>
+    <w:p>
+      <w:pPr>
+        <w:ind w:left="284"/>
+        <w:jc w:val="center"/>
+      </w:pPr>
+    </w:p>
+    <w:p>
+      <w:pPr>
+        <w:ind w:left="284"/>
+        <w:jc w:val="both"/>
+      </w:pPr>
+      <w:r>
+        <w:t>Ensuite pour la création des questions</w:t>
+      </w:r>
+      <w:r>
+        <w:t xml:space="preserve"> et des réponses</w:t>
+      </w:r>
+      <w:r>
+        <w:t>, voici comment procéder :</w:t>
+      </w:r>
+    </w:p>
+    <w:p>
+      <w:pPr>
+        <w:ind w:left="284"/>
+        <w:jc w:val="both"/>
+      </w:pPr>
+    </w:p>
+    <w:p>
+      <w:pPr>
+        <w:ind w:left="284"/>
+        <w:jc w:val="center"/>
+      </w:pPr>
+      <w:r>
+        <w:rPr>
+          <w:noProof/>
+          <w:lang w:eastAsia="fr-CH"/>
+        </w:rPr>
+        <w:drawing>
+          <wp:inline distT="0" distB="0" distL="0" distR="0" wp14:anchorId="78B14D39" wp14:editId="3EBC22DE">
+            <wp:extent cx="4277802" cy="2362635"/>
+            <wp:effectExtent l="0" t="0" r="8890" b="0"/>
+            <wp:docPr id="10" name="Image 10"/>
+            <wp:cNvGraphicFramePr>
+              <a:graphicFrameLocks xmlns:a="http://schemas.openxmlformats.org/drawingml/2006/main" noChangeAspect="1"/>
+            </wp:cNvGraphicFramePr>
+            <a:graphic xmlns:a="http://schemas.openxmlformats.org/drawingml/2006/main">
+              <a:graphicData uri="http://schemas.openxmlformats.org/drawingml/2006/picture">
+                <pic:pic xmlns:pic="http://schemas.openxmlformats.org/drawingml/2006/picture">
+                  <pic:nvPicPr>
+                    <pic:cNvPr id="1" name=""/>
+                    <pic:cNvPicPr/>
+                  </pic:nvPicPr>
+                  <pic:blipFill>
+                    <a:blip r:embed="rId29"/>
+                    <a:stretch>
+                      <a:fillRect/>
+                    </a:stretch>
+                  </pic:blipFill>
+                  <pic:spPr>
+                    <a:xfrm>
+                      <a:off x="0" y="0"/>
+                      <a:ext cx="4305245" cy="2377792"/>
+                    </a:xfrm>
+                    <a:prstGeom prst="rect">
+                      <a:avLst/>
+                    </a:prstGeom>
+                  </pic:spPr>
+                </pic:pic>
+              </a:graphicData>
+            </a:graphic>
+          </wp:inline>
+        </w:drawing>
+      </w:r>
+    </w:p>
+    <w:p>
+      <w:pPr>
+        <w:ind w:left="284"/>
+        <w:jc w:val="center"/>
+      </w:pPr>
+    </w:p>
+    <w:p>
+      <w:pPr>
+        <w:ind w:left="284"/>
+        <w:jc w:val="both"/>
+      </w:pPr>
+      <w:r>
+        <w:t>(Parlé du fonctionnement pour la création)</w:t>
+      </w:r>
+    </w:p>
+    <w:p>
+      <w:pPr>
+        <w:ind w:left="284"/>
+        <w:jc w:val="both"/>
+      </w:pPr>
+      <w:r>
+        <w:t>(</w:t>
+      </w:r>
+      <w:proofErr w:type="spellStart"/>
+      <w:r>
+        <w:t>Delete</w:t>
+      </w:r>
+      <w:proofErr w:type="spellEnd"/>
+      <w:r>
+        <w:t xml:space="preserve"> parlé de comment configurer les tables pour la suppression en cascade)</w:t>
+      </w:r>
+      <w:r>
+        <w:t xml:space="preserve"> </w:t>
+      </w:r>
+    </w:p>
+    <w:p>
+      <w:pPr>
+        <w:ind w:left="284"/>
+        <w:jc w:val="both"/>
+      </w:pPr>
+    </w:p>
+    <w:p>
+      <w:pPr>
+        <w:ind w:left="284"/>
+        <w:jc w:val="both"/>
+      </w:pPr>
+      <w:r>
+        <w:t xml:space="preserve">La fonctionnalité </w:t>
+      </w:r>
+      <w:r>
+        <w:rPr>
+          <w:b/>
+        </w:rPr>
+        <w:t>READ</w:t>
+      </w:r>
+      <w:r>
+        <w:rPr>
+          <w:b/>
+        </w:rPr>
+        <w:t xml:space="preserve"> </w:t>
+      </w:r>
+      <w:r>
+        <w:t xml:space="preserve">est la plus simple, celle-ci doit juste retourner le sondage choisi avec les questions et les réponses qui lui son liée. </w:t>
+      </w:r>
+      <w:r>
+        <w:t xml:space="preserve">Donc voici à quoi ressemble le code dans le </w:t>
+      </w:r>
+      <w:proofErr w:type="spellStart"/>
+      <w:r>
+        <w:t>controller</w:t>
+      </w:r>
+      <w:proofErr w:type="spellEnd"/>
+      <w:r>
+        <w:t> :</w:t>
+      </w:r>
+    </w:p>
+    <w:p>
+      <w:pPr>
+        <w:ind w:left="284"/>
+        <w:jc w:val="both"/>
+      </w:pPr>
+    </w:p>
+    <w:p>
+      <w:pPr>
+        <w:ind w:left="284"/>
+        <w:jc w:val="center"/>
+      </w:pPr>
+      <w:r>
+        <w:rPr>
+          <w:noProof/>
+          <w:lang w:eastAsia="fr-CH"/>
+        </w:rPr>
+        <w:drawing>
+          <wp:inline distT="0" distB="0" distL="0" distR="0" wp14:anchorId="264D8735" wp14:editId="2C9B3E27">
+            <wp:extent cx="5474524" cy="1353172"/>
+            <wp:effectExtent l="0" t="0" r="0" b="0"/>
+            <wp:docPr id="1" name="Image 1"/>
+            <wp:cNvGraphicFramePr>
+              <a:graphicFrameLocks xmlns:a="http://schemas.openxmlformats.org/drawingml/2006/main" noChangeAspect="1"/>
+            </wp:cNvGraphicFramePr>
+            <a:graphic xmlns:a="http://schemas.openxmlformats.org/drawingml/2006/main">
+              <a:graphicData uri="http://schemas.openxmlformats.org/drawingml/2006/picture">
+                <pic:pic xmlns:pic="http://schemas.openxmlformats.org/drawingml/2006/picture">
+                  <pic:nvPicPr>
+                    <pic:cNvPr id="1" name=""/>
+                    <pic:cNvPicPr/>
+                  </pic:nvPicPr>
+                  <pic:blipFill rotWithShape="1">
+                    <a:blip r:embed="rId30"/>
+                    <a:srcRect l="323" r="468" b="11681"/>
+                    <a:stretch/>
+                  </pic:blipFill>
+                  <pic:spPr bwMode="auto">
+                    <a:xfrm>
+                      <a:off x="0" y="0"/>
+                      <a:ext cx="5486104" cy="1356034"/>
+                    </a:xfrm>
+                    <a:prstGeom prst="rect">
+                      <a:avLst/>
+                    </a:prstGeom>
+                    <a:ln>
+                      <a:noFill/>
+                    </a:ln>
+                    <a:extLst>
+                      <a:ext uri="{53640926-AAD7-44D8-BBD7-CCE9431645EC}">
+                        <a14:shadowObscured xmlns:a14="http://schemas.microsoft.com/office/drawing/2010/main"/>
+                      </a:ext>
+                    </a:extLst>
+                  </pic:spPr>
+                </pic:pic>
+              </a:graphicData>
+            </a:graphic>
+          </wp:inline>
+        </w:drawing>
+      </w:r>
+    </w:p>
+    <w:p>
+      <w:pPr>
+        <w:ind w:left="284"/>
+        <w:jc w:val="both"/>
+      </w:pPr>
+    </w:p>
+    <w:p>
+      <w:pPr>
+        <w:ind w:left="284"/>
+        <w:jc w:val="both"/>
+      </w:pPr>
+    </w:p>
+    <w:p>
+      <w:pPr>
+        <w:ind w:left="284"/>
+        <w:jc w:val="both"/>
+      </w:pPr>
+    </w:p>
+    <w:p>
+      <w:pPr>
+        <w:pStyle w:val="Titre2"/>
+        <w:ind w:firstLine="284"/>
+      </w:pPr>
+      <w:r>
+        <w:t>3.5</w:t>
+      </w:r>
+      <w:r>
+        <w:t xml:space="preserve"> </w:t>
+      </w:r>
+      <w:r>
+        <w:t xml:space="preserve">Description </w:t>
+      </w:r>
+      <w:r>
+        <w:t>des tests effectués</w:t>
+      </w:r>
+      <w:bookmarkEnd w:id="9"/>
+    </w:p>
+    <w:p>
+      <w:pPr>
+        <w:pStyle w:val="Paragraphedeliste"/>
+        <w:ind w:left="284"/>
+        <w:jc w:val="both"/>
+      </w:pPr>
+      <w:r>
+        <w:t>On sait depuis longtemps que travailler avec du texte lisible et contenant du sens est source de distractions, et empêche de se concentrer sur la mise en page elle-</w:t>
+      </w:r>
+      <w:r>
+        <w:lastRenderedPageBreak/>
+        <w:t xml:space="preserve">même. L'avantage du </w:t>
+      </w:r>
+      <w:proofErr w:type="spellStart"/>
+      <w:r>
+        <w:t>Lorem</w:t>
+      </w:r>
+      <w:proofErr w:type="spellEnd"/>
+      <w:r>
+        <w:t xml:space="preserve"> </w:t>
+      </w:r>
+      <w:proofErr w:type="spellStart"/>
+      <w:r>
+        <w:t>Ipsum</w:t>
+      </w:r>
+      <w:proofErr w:type="spellEnd"/>
+      <w:r>
+        <w:t xml:space="preserve"> sur un texte générique comme 'Du texte. Du texte. Du texte.' est qu'il possède une distribution de lettres plus ou moins normale, </w:t>
+      </w:r>
+    </w:p>
+    <w:p>
+      <w:pPr>
+        <w:pStyle w:val="Paragraphedeliste"/>
+        <w:ind w:left="284"/>
+        <w:jc w:val="both"/>
+      </w:pPr>
+    </w:p>
+    <w:p>
+      <w:pPr>
+        <w:pStyle w:val="Titre2"/>
+        <w:ind w:firstLine="284"/>
+      </w:pPr>
+      <w:bookmarkStart w:id="10" w:name="_Toc166078254"/>
+      <w:r>
+        <w:t>3.</w:t>
+      </w:r>
+      <w:r>
+        <w:t>6</w:t>
+      </w:r>
+      <w:r>
+        <w:t xml:space="preserve"> </w:t>
+      </w:r>
+      <w:r>
+        <w:t>Problèmes rencontrer</w:t>
+      </w:r>
+      <w:bookmarkEnd w:id="10"/>
+    </w:p>
+    <w:p>
+      <w:pPr>
+        <w:pStyle w:val="Paragraphedeliste"/>
+        <w:ind w:left="284"/>
+        <w:jc w:val="both"/>
+        <w:rPr>
+          <w:rFonts w:ascii="Calibri" w:hAnsi="Calibri" w:cs="Calibri"/>
+          <w:b/>
+          <w:bCs/>
+        </w:rPr>
+      </w:pPr>
+      <w:r>
+        <w:t xml:space="preserve">On sait depuis longtemps que travailler avec du texte lisible et contenant du sens est source de distractions, et empêche de se concentrer sur la mise en page elle-même. L'avantage du </w:t>
+      </w:r>
+      <w:proofErr w:type="spellStart"/>
+      <w:r>
+        <w:t>Lorem</w:t>
+      </w:r>
+      <w:proofErr w:type="spellEnd"/>
+      <w:r>
+        <w:t xml:space="preserve"> </w:t>
+      </w:r>
+      <w:proofErr w:type="spellStart"/>
+      <w:r>
+        <w:t>Ipsum</w:t>
+      </w:r>
+      <w:proofErr w:type="spellEnd"/>
+      <w:r>
+        <w:t xml:space="preserve"> sur un texte générique comme 'Du texte. Du texte. Du texte.' est qu'il possède une distribution de lettres plus ou moins normale, </w:t>
+      </w:r>
+    </w:p>
+    <w:p>
+      <w:pPr>
+        <w:pStyle w:val="Titre1"/>
+        <w:numPr>
+          <w:ilvl w:val="0"/>
+          <w:numId w:val="1"/>
+        </w:numPr>
+        <w:ind w:left="284"/>
+        <w:rPr>
+          <w:rFonts w:asciiTheme="minorHAnsi" w:hAnsiTheme="minorHAnsi" w:cstheme="minorHAnsi"/>
+          <w:b/>
+          <w:bCs/>
+          <w:noProof/>
+          <w:color w:val="000000" w:themeColor="text1"/>
+        </w:rPr>
+      </w:pPr>
+      <w:bookmarkStart w:id="11" w:name="_Toc166078255"/>
+      <w:r>
+        <w:rPr>
+          <w:rFonts w:asciiTheme="minorHAnsi" w:hAnsiTheme="minorHAnsi" w:cstheme="minorHAnsi"/>
+          <w:b/>
+          <w:bCs/>
+          <w:noProof/>
+          <w:color w:val="000000" w:themeColor="text1"/>
+        </w:rPr>
+        <w:t>Conclusion</w:t>
+      </w:r>
+      <w:bookmarkEnd w:id="11"/>
+    </w:p>
+    <w:p>
+      <w:pPr>
+        <w:pStyle w:val="Titre1"/>
+        <w:numPr>
+          <w:ilvl w:val="0"/>
+          <w:numId w:val="1"/>
+        </w:numPr>
+        <w:ind w:left="284"/>
+        <w:rPr>
+          <w:rFonts w:asciiTheme="minorHAnsi" w:hAnsiTheme="minorHAnsi" w:cstheme="minorHAnsi"/>
+          <w:b/>
+          <w:bCs/>
+          <w:noProof/>
+          <w:color w:val="000000" w:themeColor="text1"/>
+        </w:rPr>
+      </w:pPr>
+      <w:bookmarkStart w:id="12" w:name="_Toc166078256"/>
+      <w:r>
+        <w:rPr>
+          <w:rFonts w:asciiTheme="minorHAnsi" w:hAnsiTheme="minorHAnsi" w:cstheme="minorHAnsi"/>
+          <w:b/>
+          <w:bCs/>
+          <w:noProof/>
+          <w:color w:val="000000" w:themeColor="text1"/>
+        </w:rPr>
+        <w:t>Annexes</w:t>
+      </w:r>
+      <w:bookmarkEnd w:id="12"/>
+    </w:p>
+    <w:p>
+      <w:pPr>
+        <w:pStyle w:val="Paragraphedeliste"/>
+        <w:numPr>
+          <w:ilvl w:val="1"/>
+          <w:numId w:val="1"/>
+        </w:numPr>
+        <w:ind w:left="567" w:hanging="426"/>
+        <w:rPr>
+          <w:rFonts w:ascii="Calibri" w:hAnsi="Calibri" w:cs="Calibri"/>
+          <w:b/>
+          <w:bCs/>
+        </w:rPr>
+      </w:pPr>
+      <w:r>
+        <w:rPr>
+          <w:rFonts w:ascii="Calibri" w:hAnsi="Calibri" w:cs="Calibri"/>
+          <w:b/>
+          <w:bCs/>
+        </w:rPr>
+        <w:t>Résumé du rapport du TPI</w:t>
+      </w:r>
+    </w:p>
+    <w:p>
+      <w:pPr>
+        <w:pStyle w:val="Paragraphedeliste"/>
+        <w:ind w:left="284"/>
+        <w:jc w:val="both"/>
+      </w:pPr>
+      <w:r>
+        <w:t xml:space="preserve">On sait depuis longtemps que travailler avec du texte lisible et contenant du sens est source de distractions, et empêche de se concentrer sur la mise en page elle-même. L'avantage du </w:t>
+      </w:r>
+      <w:proofErr w:type="spellStart"/>
+      <w:r>
+        <w:t>Lorem</w:t>
+      </w:r>
+      <w:proofErr w:type="spellEnd"/>
+      <w:r>
+        <w:t xml:space="preserve"> </w:t>
+      </w:r>
+      <w:proofErr w:type="spellStart"/>
+      <w:r>
+        <w:t>Ipsum</w:t>
+      </w:r>
+      <w:proofErr w:type="spellEnd"/>
+      <w:r>
+        <w:t xml:space="preserve"> sur un texte générique comme 'Du texte. Du texte. Du texte.' est qu'il possède une distribution de lettres plus ou moins normale, </w:t>
+      </w:r>
+    </w:p>
+    <w:p>
+      <w:pPr>
+        <w:pStyle w:val="Paragraphedeliste"/>
+        <w:ind w:left="284"/>
+        <w:jc w:val="both"/>
+      </w:pPr>
+    </w:p>
+    <w:p>
+      <w:pPr>
+        <w:pStyle w:val="Paragraphedeliste"/>
+        <w:numPr>
+          <w:ilvl w:val="1"/>
+          <w:numId w:val="1"/>
+        </w:numPr>
+        <w:ind w:left="567" w:hanging="426"/>
+      </w:pPr>
+      <w:r>
+        <w:rPr>
+          <w:rFonts w:ascii="Calibri" w:hAnsi="Calibri" w:cs="Calibri"/>
+          <w:b/>
+          <w:bCs/>
+        </w:rPr>
+        <w:t>Sources</w:t>
+      </w:r>
+    </w:p>
+    <w:p>
+      <w:pPr>
+        <w:sectPr>
+          <w:footerReference w:type="default" r:id="rId31"/>
+          <w:pgSz w:w="11906" w:h="16838"/>
+          <w:pgMar w:top="851" w:right="1417" w:bottom="1417" w:left="1417" w:header="708" w:footer="567" w:gutter="0"/>
+          <w:pgBorders w:offsetFrom="page">
+            <w:top w:val="single" w:sz="4" w:space="24" w:color="808080" w:themeColor="background1" w:themeShade="80"/>
+            <w:left w:val="single" w:sz="4" w:space="24" w:color="808080" w:themeColor="background1" w:themeShade="80"/>
+            <w:bottom w:val="single" w:sz="4" w:space="24" w:color="808080" w:themeColor="background1" w:themeShade="80"/>
+            <w:right w:val="single" w:sz="4" w:space="24" w:color="808080" w:themeColor="background1" w:themeShade="80"/>
+          </w:pgBorders>
+          <w:cols w:space="708"/>
+          <w:docGrid w:linePitch="360"/>
+        </w:sectPr>
+      </w:pPr>
+    </w:p>
+    <w:p>
+      <w:pPr>
+        <w:pStyle w:val="Paragraphedeliste"/>
+        <w:numPr>
+          <w:ilvl w:val="1"/>
+          <w:numId w:val="1"/>
+        </w:numPr>
+        <w:ind w:left="567" w:hanging="426"/>
+        <w:rPr>
+          <w:rFonts w:ascii="Calibri" w:hAnsi="Calibri" w:cs="Calibri"/>
+          <w:b/>
+          <w:bCs/>
+        </w:rPr>
+      </w:pPr>
+      <w:r>
+        <w:rPr>
+          <w:rFonts w:ascii="Calibri" w:hAnsi="Calibri" w:cs="Calibri"/>
+          <w:b/>
+          <w:bCs/>
+        </w:rPr>
+        <w:lastRenderedPageBreak/>
+        <w:t>Planification Initial</w:t>
+      </w:r>
+    </w:p>
+    <w:p>
+      <w:pPr>
+        <w:ind w:left="141"/>
+        <w:rPr>
+          <w:rFonts w:ascii="Calibri" w:hAnsi="Calibri" w:cs="Calibri"/>
+          <w:b/>
+          <w:bCs/>
+        </w:rPr>
+      </w:pPr>
+      <w:r>
+        <w:rPr>
+          <w:noProof/>
+          <w:lang w:eastAsia="fr-CH"/>
+        </w:rPr>
+        <w:drawing>
+          <wp:inline distT="0" distB="0" distL="0" distR="0" wp14:anchorId="18B62FCD" wp14:editId="58DCC819">
+            <wp:extent cx="8831775" cy="3536207"/>
+            <wp:effectExtent l="0" t="0" r="7620" b="7620"/>
+            <wp:docPr id="19" name="Image 19"/>
+            <wp:cNvGraphicFramePr>
+              <a:graphicFrameLocks xmlns:a="http://schemas.openxmlformats.org/drawingml/2006/main" noChangeAspect="1"/>
+            </wp:cNvGraphicFramePr>
+            <a:graphic xmlns:a="http://schemas.openxmlformats.org/drawingml/2006/main">
+              <a:graphicData uri="http://schemas.openxmlformats.org/drawingml/2006/picture">
+                <pic:pic xmlns:pic="http://schemas.openxmlformats.org/drawingml/2006/picture">
+                  <pic:nvPicPr>
+                    <pic:cNvPr id="1" name=""/>
+                    <pic:cNvPicPr/>
+                  </pic:nvPicPr>
+                  <pic:blipFill>
+                    <a:blip r:embed="rId32"/>
+                    <a:stretch>
+                      <a:fillRect/>
+                    </a:stretch>
+                  </pic:blipFill>
+                  <pic:spPr>
+                    <a:xfrm>
+                      <a:off x="0" y="0"/>
                       <a:ext cx="8909105" cy="3567170"/>
                     </a:xfrm>
                     <a:prstGeom prst="rect">
@@ -4036,7 +4619,7 @@
       </w:r>
     </w:p>
     <w:sectPr>
-      <w:footerReference w:type="default" r:id="rId29"/>
+      <w:footerReference w:type="default" r:id="rId33"/>
       <w:pgSz w:w="16838" w:h="11906" w:orient="landscape"/>
       <w:pgMar w:top="1417" w:right="851" w:bottom="1417" w:left="1417" w:header="708" w:footer="567" w:gutter="0"/>
       <w:pgBorders w:offsetFrom="page">
@@ -4137,7 +4720,7 @@
             <w:sz w:val="18"/>
             <w:lang w:val="fr-FR"/>
           </w:rPr>
-          <w:t>4</w:t>
+          <w:t>2</w:t>
         </w:r>
         <w:r>
           <w:rPr>
@@ -4232,7 +4815,7 @@
             <w:sz w:val="18"/>
             <w:lang w:val="fr-FR"/>
           </w:rPr>
-          <w:t>7</w:t>
+          <w:t>9</w:t>
         </w:r>
         <w:r>
           <w:rPr>
@@ -4333,7 +4916,7 @@
             <w:sz w:val="18"/>
             <w:lang w:val="fr-FR"/>
           </w:rPr>
-          <w:t>8</w:t>
+          <w:t>10</w:t>
         </w:r>
         <w:r>
           <w:rPr>
@@ -9201,7 +9784,6 @@
   <w:style w:type="character" w:default="1" w:styleId="Policepardfaut">
     <w:name w:val="Default Paragraph Font"/>
     <w:uiPriority w:val="1"/>
-    <w:semiHidden/>
     <w:unhideWhenUsed/>
   </w:style>
   <w:style w:type="table" w:default="1" w:styleId="TableauNormal">
@@ -9865,7 +10447,7 @@
 </file>
 
 <file path=customXml/itemProps1.xml><?xml version="1.0" encoding="utf-8"?>
-<ds:datastoreItem xmlns:ds="http://schemas.openxmlformats.org/officeDocument/2006/customXml" ds:itemID="{89DC0A64-0F93-4C67-A84B-34AEBB357B76}">
+<ds:datastoreItem xmlns:ds="http://schemas.openxmlformats.org/officeDocument/2006/customXml" ds:itemID="{2998B932-8606-4082-B946-0FF57A102575}">
   <ds:schemaRefs>
     <ds:schemaRef ds:uri="http://schemas.openxmlformats.org/officeDocument/2006/bibliography"/>
   </ds:schemaRefs>

</xml_diff>

<commit_message>
Finir le CRUD pour les sondages
</commit_message>
<xml_diff>
--- a/doc/Rapport-Lombardo-TPI.docx
+++ b/doc/Rapport-Lombardo-TPI.docx
@@ -474,10 +474,8 @@
           <w:sz w:val="18"/>
           <w:szCs w:val="18"/>
         </w:rPr>
-        <w:t>1</w:t>
-      </w:r>
-      <w:bookmarkStart w:id="0" w:name="_GoBack"/>
-      <w:bookmarkEnd w:id="0"/>
+        <w:t>2</w:t>
+      </w:r>
     </w:p>
     <w:p>
       <w:pPr>
@@ -659,7 +657,7 @@
             </w:rPr>
             <w:fldChar w:fldCharType="separate"/>
           </w:r>
-          <w:hyperlink w:anchor="_Toc166078245" w:history="1">
+          <w:hyperlink w:anchor="_Toc166757718" w:history="1">
             <w:r>
               <w:rPr>
                 <w:rStyle w:val="Lienhypertexte"/>
@@ -709,7 +707,7 @@
                 <w:noProof/>
                 <w:webHidden/>
               </w:rPr>
-              <w:instrText xml:space="preserve"> PAGEREF _Toc166078245 \h </w:instrText>
+              <w:instrText xml:space="preserve"> PAGEREF _Toc166757718 \h </w:instrText>
             </w:r>
             <w:r>
               <w:rPr>
@@ -755,7 +753,7 @@
               <w:lang w:eastAsia="fr-CH"/>
             </w:rPr>
           </w:pPr>
-          <w:hyperlink w:anchor="_Toc166078246" w:history="1">
+          <w:hyperlink w:anchor="_Toc166757719" w:history="1">
             <w:r>
               <w:rPr>
                 <w:rStyle w:val="Lienhypertexte"/>
@@ -805,7 +803,7 @@
                 <w:noProof/>
                 <w:webHidden/>
               </w:rPr>
-              <w:instrText xml:space="preserve"> PAGEREF _Toc166078246 \h </w:instrText>
+              <w:instrText xml:space="preserve"> PAGEREF _Toc166757719 \h </w:instrText>
             </w:r>
             <w:r>
               <w:rPr>
@@ -850,7 +848,7 @@
               <w:lang w:eastAsia="fr-CH"/>
             </w:rPr>
           </w:pPr>
-          <w:hyperlink w:anchor="_Toc166078247" w:history="1">
+          <w:hyperlink w:anchor="_Toc166757720" w:history="1">
             <w:r>
               <w:rPr>
                 <w:rStyle w:val="Lienhypertexte"/>
@@ -878,7 +876,7 @@
                 <w:noProof/>
                 <w:webHidden/>
               </w:rPr>
-              <w:instrText xml:space="preserve"> PAGEREF _Toc166078247 \h </w:instrText>
+              <w:instrText xml:space="preserve"> PAGEREF _Toc166757720 \h </w:instrText>
             </w:r>
             <w:r>
               <w:rPr>
@@ -923,7 +921,7 @@
               <w:lang w:eastAsia="fr-CH"/>
             </w:rPr>
           </w:pPr>
-          <w:hyperlink w:anchor="_Toc166078248" w:history="1">
+          <w:hyperlink w:anchor="_Toc166757721" w:history="1">
             <w:r>
               <w:rPr>
                 <w:rStyle w:val="Lienhypertexte"/>
@@ -951,7 +949,7 @@
                 <w:noProof/>
                 <w:webHidden/>
               </w:rPr>
-              <w:instrText xml:space="preserve"> PAGEREF _Toc166078248 \h </w:instrText>
+              <w:instrText xml:space="preserve"> PAGEREF _Toc166757721 \h </w:instrText>
             </w:r>
             <w:r>
               <w:rPr>
@@ -997,7 +995,7 @@
               <w:lang w:eastAsia="fr-CH"/>
             </w:rPr>
           </w:pPr>
-          <w:hyperlink w:anchor="_Toc166078249" w:history="1">
+          <w:hyperlink w:anchor="_Toc166757722" w:history="1">
             <w:r>
               <w:rPr>
                 <w:rStyle w:val="Lienhypertexte"/>
@@ -1047,7 +1045,7 @@
                 <w:noProof/>
                 <w:webHidden/>
               </w:rPr>
-              <w:instrText xml:space="preserve"> PAGEREF _Toc166078249 \h </w:instrText>
+              <w:instrText xml:space="preserve"> PAGEREF _Toc166757722 \h </w:instrText>
             </w:r>
             <w:r>
               <w:rPr>
@@ -1092,7 +1090,7 @@
               <w:lang w:eastAsia="fr-CH"/>
             </w:rPr>
           </w:pPr>
-          <w:hyperlink w:anchor="_Toc166078250" w:history="1">
+          <w:hyperlink w:anchor="_Toc166757723" w:history="1">
             <w:r>
               <w:rPr>
                 <w:rStyle w:val="Lienhypertexte"/>
@@ -1120,7 +1118,7 @@
                 <w:noProof/>
                 <w:webHidden/>
               </w:rPr>
-              <w:instrText xml:space="preserve"> PAGEREF _Toc166078250 \h </w:instrText>
+              <w:instrText xml:space="preserve"> PAGEREF _Toc166757723 \h </w:instrText>
             </w:r>
             <w:r>
               <w:rPr>
@@ -1165,7 +1163,7 @@
               <w:lang w:eastAsia="fr-CH"/>
             </w:rPr>
           </w:pPr>
-          <w:hyperlink w:anchor="_Toc166078251" w:history="1">
+          <w:hyperlink w:anchor="_Toc166757724" w:history="1">
             <w:r>
               <w:rPr>
                 <w:rStyle w:val="Lienhypertexte"/>
@@ -1193,7 +1191,7 @@
                 <w:noProof/>
                 <w:webHidden/>
               </w:rPr>
-              <w:instrText xml:space="preserve"> PAGEREF _Toc166078251 \h </w:instrText>
+              <w:instrText xml:space="preserve"> PAGEREF _Toc166757724 \h </w:instrText>
             </w:r>
             <w:r>
               <w:rPr>
@@ -1238,7 +1236,7 @@
               <w:lang w:eastAsia="fr-CH"/>
             </w:rPr>
           </w:pPr>
-          <w:hyperlink w:anchor="_Toc166078252" w:history="1">
+          <w:hyperlink w:anchor="_Toc166757725" w:history="1">
             <w:r>
               <w:rPr>
                 <w:rStyle w:val="Lienhypertexte"/>
@@ -1266,7 +1264,7 @@
                 <w:noProof/>
                 <w:webHidden/>
               </w:rPr>
-              <w:instrText xml:space="preserve"> PAGEREF _Toc166078252 \h </w:instrText>
+              <w:instrText xml:space="preserve"> PAGEREF _Toc166757725 \h </w:instrText>
             </w:r>
             <w:r>
               <w:rPr>
@@ -1311,14 +1309,14 @@
               <w:lang w:eastAsia="fr-CH"/>
             </w:rPr>
           </w:pPr>
-          <w:hyperlink w:anchor="_Toc166078253" w:history="1">
+          <w:hyperlink w:anchor="_Toc166757726" w:history="1">
             <w:r>
               <w:rPr>
                 <w:rStyle w:val="Lienhypertexte"/>
                 <w:rFonts w:eastAsiaTheme="majorEastAsia"/>
                 <w:noProof/>
               </w:rPr>
-              <w:t>3.4 Description des tests effectués</w:t>
+              <w:t>3.4 CRUD pour les sondages</w:t>
             </w:r>
             <w:r>
               <w:rPr>
@@ -1339,7 +1337,7 @@
                 <w:noProof/>
                 <w:webHidden/>
               </w:rPr>
-              <w:instrText xml:space="preserve"> PAGEREF _Toc166078253 \h </w:instrText>
+              <w:instrText xml:space="preserve"> PAGEREF _Toc166757726 \h </w:instrText>
             </w:r>
             <w:r>
               <w:rPr>
@@ -1384,14 +1382,14 @@
               <w:lang w:eastAsia="fr-CH"/>
             </w:rPr>
           </w:pPr>
-          <w:hyperlink w:anchor="_Toc166078254" w:history="1">
+          <w:hyperlink w:anchor="_Toc166757727" w:history="1">
             <w:r>
               <w:rPr>
                 <w:rStyle w:val="Lienhypertexte"/>
                 <w:rFonts w:eastAsiaTheme="majorEastAsia"/>
                 <w:noProof/>
               </w:rPr>
-              <w:t>3.5 Problèmes rencontrer</w:t>
+              <w:t>3.5 Description des tests effectués</w:t>
             </w:r>
             <w:r>
               <w:rPr>
@@ -1412,7 +1410,7 @@
                 <w:noProof/>
                 <w:webHidden/>
               </w:rPr>
-              <w:instrText xml:space="preserve"> PAGEREF _Toc166078254 \h </w:instrText>
+              <w:instrText xml:space="preserve"> PAGEREF _Toc166757727 \h </w:instrText>
             </w:r>
             <w:r>
               <w:rPr>
@@ -1432,7 +1430,80 @@
                 <w:noProof/>
                 <w:webHidden/>
               </w:rPr>
-              <w:t>7</w:t>
+              <w:t>8</w:t>
+            </w:r>
+            <w:r>
+              <w:rPr>
+                <w:noProof/>
+                <w:webHidden/>
+              </w:rPr>
+              <w:fldChar w:fldCharType="end"/>
+            </w:r>
+          </w:hyperlink>
+        </w:p>
+        <w:p>
+          <w:pPr>
+            <w:pStyle w:val="TM2"/>
+            <w:tabs>
+              <w:tab w:val="right" w:leader="dot" w:pos="9062"/>
+            </w:tabs>
+            <w:rPr>
+              <w:rFonts w:asciiTheme="minorHAnsi" w:eastAsiaTheme="minorEastAsia" w:hAnsiTheme="minorHAnsi" w:cstheme="minorBidi"/>
+              <w:noProof/>
+              <w:sz w:val="22"/>
+              <w:szCs w:val="22"/>
+              <w:lang w:eastAsia="fr-CH"/>
+            </w:rPr>
+          </w:pPr>
+          <w:hyperlink w:anchor="_Toc166757728" w:history="1">
+            <w:r>
+              <w:rPr>
+                <w:rStyle w:val="Lienhypertexte"/>
+                <w:rFonts w:eastAsiaTheme="majorEastAsia"/>
+                <w:noProof/>
+              </w:rPr>
+              <w:t>3.6 Problèmes rencontrer</w:t>
+            </w:r>
+            <w:r>
+              <w:rPr>
+                <w:noProof/>
+                <w:webHidden/>
+              </w:rPr>
+              <w:tab/>
+            </w:r>
+            <w:r>
+              <w:rPr>
+                <w:noProof/>
+                <w:webHidden/>
+              </w:rPr>
+              <w:fldChar w:fldCharType="begin"/>
+            </w:r>
+            <w:r>
+              <w:rPr>
+                <w:noProof/>
+                <w:webHidden/>
+              </w:rPr>
+              <w:instrText xml:space="preserve"> PAGEREF _Toc166757728 \h </w:instrText>
+            </w:r>
+            <w:r>
+              <w:rPr>
+                <w:noProof/>
+                <w:webHidden/>
+              </w:rPr>
+            </w:r>
+            <w:r>
+              <w:rPr>
+                <w:noProof/>
+                <w:webHidden/>
+              </w:rPr>
+              <w:fldChar w:fldCharType="separate"/>
+            </w:r>
+            <w:r>
+              <w:rPr>
+                <w:noProof/>
+                <w:webHidden/>
+              </w:rPr>
+              <w:t>9</w:t>
             </w:r>
             <w:r>
               <w:rPr>
@@ -1458,7 +1529,7 @@
               <w:lang w:eastAsia="fr-CH"/>
             </w:rPr>
           </w:pPr>
-          <w:hyperlink w:anchor="_Toc166078255" w:history="1">
+          <w:hyperlink w:anchor="_Toc166757729" w:history="1">
             <w:r>
               <w:rPr>
                 <w:rStyle w:val="Lienhypertexte"/>
@@ -1508,7 +1579,7 @@
                 <w:noProof/>
                 <w:webHidden/>
               </w:rPr>
-              <w:instrText xml:space="preserve"> PAGEREF _Toc166078255 \h </w:instrText>
+              <w:instrText xml:space="preserve"> PAGEREF _Toc166757729 \h </w:instrText>
             </w:r>
             <w:r>
               <w:rPr>
@@ -1528,7 +1599,7 @@
                 <w:noProof/>
                 <w:webHidden/>
               </w:rPr>
-              <w:t>7</w:t>
+              <w:t>9</w:t>
             </w:r>
             <w:r>
               <w:rPr>
@@ -1554,7 +1625,7 @@
               <w:lang w:eastAsia="fr-CH"/>
             </w:rPr>
           </w:pPr>
-          <w:hyperlink w:anchor="_Toc166078256" w:history="1">
+          <w:hyperlink w:anchor="_Toc166757730" w:history="1">
             <w:r>
               <w:rPr>
                 <w:rStyle w:val="Lienhypertexte"/>
@@ -1604,7 +1675,7 @@
                 <w:noProof/>
                 <w:webHidden/>
               </w:rPr>
-              <w:instrText xml:space="preserve"> PAGEREF _Toc166078256 \h </w:instrText>
+              <w:instrText xml:space="preserve"> PAGEREF _Toc166757730 \h </w:instrText>
             </w:r>
             <w:r>
               <w:rPr>
@@ -1624,7 +1695,7 @@
                 <w:noProof/>
                 <w:webHidden/>
               </w:rPr>
-              <w:t>7</w:t>
+              <w:t>9</w:t>
             </w:r>
             <w:r>
               <w:rPr>
@@ -1685,7 +1756,7 @@
           <w:color w:val="000000" w:themeColor="text1"/>
         </w:rPr>
       </w:pPr>
-      <w:bookmarkStart w:id="1" w:name="_Toc166078245"/>
+      <w:bookmarkStart w:id="0" w:name="_Toc166757718"/>
       <w:r>
         <w:rPr>
           <w:rFonts w:asciiTheme="minorHAnsi" w:hAnsiTheme="minorHAnsi" w:cstheme="minorHAnsi"/>
@@ -1697,7 +1768,7 @@
         <w:lastRenderedPageBreak/>
         <w:t>Presentation du projet</w:t>
       </w:r>
-      <w:bookmarkEnd w:id="1"/>
+      <w:bookmarkEnd w:id="0"/>
     </w:p>
     <w:p>
       <w:pPr>
@@ -1906,7 +1977,7 @@
           <w:color w:val="000000" w:themeColor="text1"/>
         </w:rPr>
       </w:pPr>
-      <w:bookmarkStart w:id="2" w:name="_Toc166078246"/>
+      <w:bookmarkStart w:id="1" w:name="_Toc166757719"/>
       <w:r>
         <w:rPr>
           <w:rFonts w:asciiTheme="minorHAnsi" w:hAnsiTheme="minorHAnsi" w:cstheme="minorHAnsi"/>
@@ -1928,18 +1999,18 @@
         </w:rPr>
         <w:t>ption</w:t>
       </w:r>
-      <w:bookmarkEnd w:id="2"/>
+      <w:bookmarkEnd w:id="1"/>
     </w:p>
     <w:p>
       <w:pPr>
         <w:pStyle w:val="Titre2"/>
         <w:ind w:firstLine="284"/>
       </w:pPr>
-      <w:bookmarkStart w:id="3" w:name="_Toc166078247"/>
+      <w:bookmarkStart w:id="2" w:name="_Toc166757720"/>
       <w:r>
         <w:t>2.1 Base de données</w:t>
       </w:r>
-      <w:bookmarkEnd w:id="3"/>
+      <w:bookmarkEnd w:id="2"/>
     </w:p>
     <w:p>
       <w:pPr>
@@ -2131,7 +2202,7 @@
         <w:pStyle w:val="Titre2"/>
         <w:ind w:firstLine="284"/>
       </w:pPr>
-      <w:bookmarkStart w:id="4" w:name="_Toc166078248"/>
+      <w:bookmarkStart w:id="3" w:name="_Toc166757721"/>
       <w:r>
         <w:lastRenderedPageBreak/>
         <w:t xml:space="preserve">2.2 </w:t>
@@ -2139,7 +2210,7 @@
       <w:r>
         <w:t>Stratégie de test</w:t>
       </w:r>
-      <w:bookmarkEnd w:id="4"/>
+      <w:bookmarkEnd w:id="3"/>
     </w:p>
     <w:p>
       <w:pPr>
@@ -2216,7 +2287,7 @@
           <w:color w:val="000000" w:themeColor="text1"/>
         </w:rPr>
       </w:pPr>
-      <w:bookmarkStart w:id="5" w:name="_Toc166078249"/>
+      <w:bookmarkStart w:id="4" w:name="_Toc166757722"/>
       <w:r>
         <w:rPr>
           <w:rFonts w:asciiTheme="minorHAnsi" w:hAnsiTheme="minorHAnsi" w:cstheme="minorHAnsi"/>
@@ -2227,21 +2298,21 @@
         </w:rPr>
         <w:t>Implémentation</w:t>
       </w:r>
-      <w:bookmarkEnd w:id="5"/>
+      <w:bookmarkEnd w:id="4"/>
     </w:p>
     <w:p>
       <w:pPr>
         <w:pStyle w:val="Titre2"/>
         <w:ind w:firstLine="284"/>
       </w:pPr>
-      <w:bookmarkStart w:id="6" w:name="_Toc166078250"/>
+      <w:bookmarkStart w:id="5" w:name="_Toc166757723"/>
       <w:r>
         <w:t>3.1</w:t>
       </w:r>
       <w:r>
         <w:t xml:space="preserve"> Mise en place de l’environnement</w:t>
       </w:r>
-      <w:bookmarkEnd w:id="6"/>
+      <w:bookmarkEnd w:id="5"/>
     </w:p>
     <w:p>
       <w:pPr>
@@ -2911,7 +2982,7 @@
         <w:pStyle w:val="Titre2"/>
         <w:ind w:firstLine="284"/>
       </w:pPr>
-      <w:bookmarkStart w:id="7" w:name="_Toc166078251"/>
+      <w:bookmarkStart w:id="6" w:name="_Toc166757724"/>
       <w:r>
         <w:t>3.</w:t>
       </w:r>
@@ -2921,7 +2992,7 @@
       <w:r>
         <w:t xml:space="preserve"> Model</w:t>
       </w:r>
-      <w:bookmarkEnd w:id="7"/>
+      <w:bookmarkEnd w:id="6"/>
     </w:p>
     <w:p>
       <w:pPr>
@@ -3237,7 +3308,7 @@
         <w:pStyle w:val="Titre2"/>
         <w:ind w:firstLine="284"/>
       </w:pPr>
-      <w:bookmarkStart w:id="8" w:name="_Toc166078252"/>
+      <w:bookmarkStart w:id="7" w:name="_Toc166757725"/>
       <w:r>
         <w:lastRenderedPageBreak/>
         <w:t xml:space="preserve">3.3 </w:t>
@@ -3254,7 +3325,7 @@
       <w:r>
         <w:t>Seeder</w:t>
       </w:r>
-      <w:bookmarkEnd w:id="8"/>
+      <w:bookmarkEnd w:id="7"/>
       <w:proofErr w:type="spellEnd"/>
     </w:p>
     <w:p>
@@ -3606,7 +3677,7 @@
         <w:pStyle w:val="Titre2"/>
         <w:ind w:firstLine="284"/>
       </w:pPr>
-      <w:bookmarkStart w:id="9" w:name="_Toc166078253"/>
+      <w:bookmarkStart w:id="8" w:name="_Toc166757726"/>
       <w:r>
         <w:t>3.4</w:t>
       </w:r>
@@ -3616,6 +3687,7 @@
       <w:r>
         <w:t>sondages</w:t>
       </w:r>
+      <w:bookmarkEnd w:id="8"/>
     </w:p>
     <w:p>
       <w:pPr>
@@ -4071,36 +4143,31 @@
     <w:p>
       <w:pPr>
         <w:ind w:left="284"/>
-        <w:jc w:val="center"/>
-      </w:pPr>
-    </w:p>
-    <w:p>
-      <w:pPr>
-        <w:ind w:left="284"/>
         <w:jc w:val="both"/>
       </w:pPr>
       <w:r>
-        <w:t>(Parlé du fonctionnement pour la création)</w:t>
-      </w:r>
-    </w:p>
-    <w:p>
-      <w:pPr>
-        <w:ind w:left="284"/>
-        <w:jc w:val="both"/>
-      </w:pPr>
-      <w:r>
-        <w:t>(</w:t>
-      </w:r>
-      <w:proofErr w:type="spellStart"/>
-      <w:r>
-        <w:t>Delete</w:t>
-      </w:r>
-      <w:proofErr w:type="spellEnd"/>
-      <w:r>
-        <w:t xml:space="preserve"> parlé de comment configurer les tables pour la suppression en cascade)</w:t>
-      </w:r>
-      <w:r>
+        <w:t xml:space="preserve">La boucle va vérifier combien de question l’utilisateur a créée et ensuite les créer dans la DB. Pour les </w:t>
+      </w:r>
+      <w:r>
+        <w:t>réponses, l’utilisation d’une boucle imbriquée semble être la manière la plus simple pour la création de celle-ci. Cette boucle permet de récupérer directement l’</w:t>
+      </w:r>
+      <w:r>
+        <w:rPr>
+          <w:b/>
+        </w:rPr>
+        <w:t>id</w:t>
+      </w:r>
+      <w:r>
+        <w:rPr>
+          <w:b/>
+        </w:rPr>
         <w:t xml:space="preserve"> </w:t>
+      </w:r>
+      <w:r>
+        <w:t>de la question qui vient d’être créée et le transmettre immédiatement à toutes les questions</w:t>
+      </w:r>
+      <w:r>
+        <w:t xml:space="preserve"> qui lui sont liées.</w:t>
       </w:r>
     </w:p>
     <w:p>
@@ -4215,301 +4282,182 @@
         <w:ind w:left="284"/>
         <w:jc w:val="both"/>
       </w:pPr>
+      <w:r>
+        <w:t>La fonctionnalité </w:t>
+      </w:r>
+      <w:r>
+        <w:rPr>
+          <w:b/>
+        </w:rPr>
+        <w:t>UPDATE</w:t>
+      </w:r>
+      <w:r>
+        <w:t xml:space="preserve"> est la plus complexe, pourquoi est-ce la plus complexe ? Car en premier point, le formulaire doit avoir les champs pré-remplis avec les champs déjà existant dans la base de données </w:t>
+      </w:r>
+      <w:r>
+        <w:t>et sur un formulaire dynamique ce n’est pas chose facile.</w:t>
+      </w:r>
     </w:p>
     <w:p>
       <w:pPr>
         <w:ind w:left="284"/>
         <w:jc w:val="both"/>
       </w:pPr>
-    </w:p>
-    <w:p>
-      <w:pPr>
-        <w:pStyle w:val="Titre2"/>
-        <w:ind w:firstLine="284"/>
-      </w:pPr>
-      <w:r>
-        <w:t>3.5</w:t>
-      </w:r>
-      <w:r>
+      <w:r>
+        <w:lastRenderedPageBreak/>
+        <w:t xml:space="preserve">L’utilisation de </w:t>
+      </w:r>
+      <w:proofErr w:type="spellStart"/>
+      <w:r>
+        <w:rPr>
+          <w:b/>
+        </w:rPr>
+        <w:t>o</w:t>
+      </w:r>
+      <w:r>
+        <w:rPr>
+          <w:b/>
+        </w:rPr>
+        <w:t>nBeforeMount</w:t>
+      </w:r>
+      <w:proofErr w:type="spellEnd"/>
+      <w:r>
+        <w:rPr>
+          <w:b/>
+        </w:rPr>
         <w:t xml:space="preserve"> </w:t>
       </w:r>
       <w:r>
-        <w:t xml:space="preserve">Description </w:t>
-      </w:r>
-      <w:r>
-        <w:t>des tests effectués</w:t>
-      </w:r>
-      <w:bookmarkEnd w:id="9"/>
-    </w:p>
-    <w:p>
-      <w:pPr>
-        <w:pStyle w:val="Paragraphedeliste"/>
+        <w:t xml:space="preserve">fourni par </w:t>
+      </w:r>
+      <w:proofErr w:type="spellStart"/>
+      <w:r>
+        <w:t>VueJs</w:t>
+      </w:r>
+      <w:proofErr w:type="spellEnd"/>
+      <w:r>
+        <w:t xml:space="preserve"> semble être parfaite</w:t>
+      </w:r>
+      <w:r>
+        <w:t>,</w:t>
+      </w:r>
+      <w:r>
+        <w:t xml:space="preserve"> </w:t>
+      </w:r>
+      <w:r>
+        <w:t>car</w:t>
+      </w:r>
+      <w:r>
+        <w:t xml:space="preserve"> celle-ci permet de définir des valeurs à certaines variables avant même que l’affichage soit </w:t>
+      </w:r>
+      <w:r>
+        <w:t>chargé</w:t>
+      </w:r>
+      <w:r>
+        <w:t xml:space="preserve">. Par exemple voici comment est prédéfini le titre du formulaire : </w:t>
+      </w:r>
+    </w:p>
+    <w:p>
+      <w:pPr>
         <w:ind w:left="284"/>
         <w:jc w:val="both"/>
       </w:pPr>
-      <w:r>
-        <w:t>On sait depuis longtemps que travailler avec du texte lisible et contenant du sens est source de distractions, et empêche de se concentrer sur la mise en page elle-</w:t>
-      </w:r>
-      <w:r>
-        <w:lastRenderedPageBreak/>
-        <w:t xml:space="preserve">même. L'avantage du </w:t>
-      </w:r>
-      <w:proofErr w:type="spellStart"/>
-      <w:r>
-        <w:t>Lorem</w:t>
-      </w:r>
-      <w:proofErr w:type="spellEnd"/>
-      <w:r>
-        <w:t xml:space="preserve"> </w:t>
-      </w:r>
-      <w:proofErr w:type="spellStart"/>
-      <w:r>
-        <w:t>Ipsum</w:t>
-      </w:r>
-      <w:proofErr w:type="spellEnd"/>
-      <w:r>
-        <w:t xml:space="preserve"> sur un texte générique comme 'Du texte. Du texte. Du texte.' est qu'il possède une distribution de lettres plus ou moins normale, </w:t>
-      </w:r>
-    </w:p>
-    <w:p>
-      <w:pPr>
-        <w:pStyle w:val="Paragraphedeliste"/>
+    </w:p>
+    <w:p>
+      <w:pPr>
+        <w:ind w:left="284"/>
+        <w:jc w:val="center"/>
+      </w:pPr>
+      <w:r>
+        <w:rPr>
+          <w:noProof/>
+          <w:lang w:eastAsia="fr-CH"/>
+        </w:rPr>
+        <w:drawing>
+          <wp:inline distT="0" distB="0" distL="0" distR="0" wp14:anchorId="09AD1DB0" wp14:editId="5158A9AD">
+            <wp:extent cx="3867150" cy="1266825"/>
+            <wp:effectExtent l="0" t="0" r="0" b="9525"/>
+            <wp:docPr id="8" name="Image 8"/>
+            <wp:cNvGraphicFramePr>
+              <a:graphicFrameLocks xmlns:a="http://schemas.openxmlformats.org/drawingml/2006/main" noChangeAspect="1"/>
+            </wp:cNvGraphicFramePr>
+            <a:graphic xmlns:a="http://schemas.openxmlformats.org/drawingml/2006/main">
+              <a:graphicData uri="http://schemas.openxmlformats.org/drawingml/2006/picture">
+                <pic:pic xmlns:pic="http://schemas.openxmlformats.org/drawingml/2006/picture">
+                  <pic:nvPicPr>
+                    <pic:cNvPr id="1" name=""/>
+                    <pic:cNvPicPr/>
+                  </pic:nvPicPr>
+                  <pic:blipFill>
+                    <a:blip r:embed="rId31"/>
+                    <a:stretch>
+                      <a:fillRect/>
+                    </a:stretch>
+                  </pic:blipFill>
+                  <pic:spPr>
+                    <a:xfrm>
+                      <a:off x="0" y="0"/>
+                      <a:ext cx="3867150" cy="1266825"/>
+                    </a:xfrm>
+                    <a:prstGeom prst="rect">
+                      <a:avLst/>
+                    </a:prstGeom>
+                  </pic:spPr>
+                </pic:pic>
+              </a:graphicData>
+            </a:graphic>
+          </wp:inline>
+        </w:drawing>
+      </w:r>
+    </w:p>
+    <w:p>
+      <w:pPr>
         <w:ind w:left="284"/>
         <w:jc w:val="both"/>
       </w:pPr>
     </w:p>
     <w:p>
       <w:pPr>
-        <w:pStyle w:val="Titre2"/>
-        <w:ind w:firstLine="284"/>
-      </w:pPr>
-      <w:bookmarkStart w:id="10" w:name="_Toc166078254"/>
-      <w:r>
-        <w:t>3.</w:t>
-      </w:r>
-      <w:r>
-        <w:t>6</w:t>
-      </w:r>
-      <w:r>
-        <w:t xml:space="preserve"> </w:t>
-      </w:r>
-      <w:r>
-        <w:t>Problèmes rencontrer</w:t>
-      </w:r>
-      <w:bookmarkEnd w:id="10"/>
-    </w:p>
-    <w:p>
-      <w:pPr>
-        <w:pStyle w:val="Paragraphedeliste"/>
         <w:ind w:left="284"/>
         <w:jc w:val="both"/>
-        <w:rPr>
-          <w:rFonts w:ascii="Calibri" w:hAnsi="Calibri" w:cs="Calibri"/>
+      </w:pPr>
+      <w:r>
+        <w:t xml:space="preserve">Ensuite après avoir récupérer toutes les valeurs du formulaire (le fonctionnement est le même que pour la fonctionnalité </w:t>
+      </w:r>
+      <w:r>
+        <w:rPr>
           <w:b/>
-          <w:bCs/>
-        </w:rPr>
-      </w:pPr>
-      <w:r>
-        <w:t xml:space="preserve">On sait depuis longtemps que travailler avec du texte lisible et contenant du sens est source de distractions, et empêche de se concentrer sur la mise en page elle-même. L'avantage du </w:t>
+        </w:rPr>
+        <w:t>CREATE</w:t>
+      </w:r>
+      <w:r>
+        <w:t>)</w:t>
+      </w:r>
+      <w:r>
+        <w:t>.</w:t>
+      </w:r>
+      <w:r>
+        <w:t xml:space="preserve"> Le </w:t>
       </w:r>
       <w:proofErr w:type="spellStart"/>
       <w:r>
-        <w:t>Lorem</w:t>
+        <w:t>controller</w:t>
       </w:r>
       <w:proofErr w:type="spellEnd"/>
       <w:r>
-        <w:t xml:space="preserve"> </w:t>
-      </w:r>
-      <w:proofErr w:type="spellStart"/>
-      <w:r>
-        <w:t>Ipsum</w:t>
-      </w:r>
-      <w:proofErr w:type="spellEnd"/>
-      <w:r>
-        <w:t xml:space="preserve"> sur un texte générique comme 'Du texte. Du texte. Du texte.' est qu'il possède une distribution de lettres plus ou moins normale, </w:t>
-      </w:r>
-    </w:p>
-    <w:p>
-      <w:pPr>
-        <w:pStyle w:val="Titre1"/>
-        <w:numPr>
-          <w:ilvl w:val="0"/>
-          <w:numId w:val="1"/>
-        </w:numPr>
-        <w:ind w:left="284"/>
-        <w:rPr>
-          <w:rFonts w:asciiTheme="minorHAnsi" w:hAnsiTheme="minorHAnsi" w:cstheme="minorHAnsi"/>
-          <w:b/>
-          <w:bCs/>
-          <w:noProof/>
-          <w:color w:val="000000" w:themeColor="text1"/>
-        </w:rPr>
-      </w:pPr>
-      <w:bookmarkStart w:id="11" w:name="_Toc166078255"/>
-      <w:r>
-        <w:rPr>
-          <w:rFonts w:asciiTheme="minorHAnsi" w:hAnsiTheme="minorHAnsi" w:cstheme="minorHAnsi"/>
-          <w:b/>
-          <w:bCs/>
-          <w:noProof/>
-          <w:color w:val="000000" w:themeColor="text1"/>
-        </w:rPr>
-        <w:t>Conclusion</w:t>
-      </w:r>
-      <w:bookmarkEnd w:id="11"/>
-    </w:p>
-    <w:p>
-      <w:pPr>
-        <w:pStyle w:val="Titre1"/>
-        <w:numPr>
-          <w:ilvl w:val="0"/>
-          <w:numId w:val="1"/>
-        </w:numPr>
-        <w:ind w:left="284"/>
-        <w:rPr>
-          <w:rFonts w:asciiTheme="minorHAnsi" w:hAnsiTheme="minorHAnsi" w:cstheme="minorHAnsi"/>
-          <w:b/>
-          <w:bCs/>
-          <w:noProof/>
-          <w:color w:val="000000" w:themeColor="text1"/>
-        </w:rPr>
-      </w:pPr>
-      <w:bookmarkStart w:id="12" w:name="_Toc166078256"/>
-      <w:r>
-        <w:rPr>
-          <w:rFonts w:asciiTheme="minorHAnsi" w:hAnsiTheme="minorHAnsi" w:cstheme="minorHAnsi"/>
-          <w:b/>
-          <w:bCs/>
-          <w:noProof/>
-          <w:color w:val="000000" w:themeColor="text1"/>
-        </w:rPr>
-        <w:t>Annexes</w:t>
-      </w:r>
-      <w:bookmarkEnd w:id="12"/>
-    </w:p>
-    <w:p>
-      <w:pPr>
-        <w:pStyle w:val="Paragraphedeliste"/>
-        <w:numPr>
-          <w:ilvl w:val="1"/>
-          <w:numId w:val="1"/>
-        </w:numPr>
-        <w:ind w:left="567" w:hanging="426"/>
-        <w:rPr>
-          <w:rFonts w:ascii="Calibri" w:hAnsi="Calibri" w:cs="Calibri"/>
-          <w:b/>
-          <w:bCs/>
-        </w:rPr>
-      </w:pPr>
-      <w:r>
-        <w:rPr>
-          <w:rFonts w:ascii="Calibri" w:hAnsi="Calibri" w:cs="Calibri"/>
-          <w:b/>
-          <w:bCs/>
-        </w:rPr>
-        <w:t>Résumé du rapport du TPI</w:t>
-      </w:r>
-    </w:p>
-    <w:p>
-      <w:pPr>
-        <w:pStyle w:val="Paragraphedeliste"/>
+        <w:t xml:space="preserve"> doit s’occuper des différentes modifications. Appliquer les modifications aux champs se retrouvant directement dans le formulaire telle que le titre et l’image.</w:t>
+      </w:r>
+    </w:p>
+    <w:p>
+      <w:pPr>
         <w:ind w:left="284"/>
         <w:jc w:val="both"/>
       </w:pPr>
-      <w:r>
-        <w:t xml:space="preserve">On sait depuis longtemps que travailler avec du texte lisible et contenant du sens est source de distractions, et empêche de se concentrer sur la mise en page elle-même. L'avantage du </w:t>
-      </w:r>
-      <w:proofErr w:type="spellStart"/>
-      <w:r>
-        <w:t>Lorem</w:t>
-      </w:r>
-      <w:proofErr w:type="spellEnd"/>
-      <w:r>
-        <w:t xml:space="preserve"> </w:t>
-      </w:r>
-      <w:proofErr w:type="spellStart"/>
-      <w:r>
-        <w:t>Ipsum</w:t>
-      </w:r>
-      <w:proofErr w:type="spellEnd"/>
-      <w:r>
-        <w:t xml:space="preserve"> sur un texte générique comme 'Du texte. Du texte. Du texte.' est qu'il possède une distribution de lettres plus ou moins normale, </w:t>
-      </w:r>
-    </w:p>
-    <w:p>
-      <w:pPr>
-        <w:pStyle w:val="Paragraphedeliste"/>
+    </w:p>
+    <w:p>
+      <w:pPr>
         <w:ind w:left="284"/>
-        <w:jc w:val="both"/>
-      </w:pPr>
-    </w:p>
-    <w:p>
-      <w:pPr>
-        <w:pStyle w:val="Paragraphedeliste"/>
-        <w:numPr>
-          <w:ilvl w:val="1"/>
-          <w:numId w:val="1"/>
-        </w:numPr>
-        <w:ind w:left="567" w:hanging="426"/>
-      </w:pPr>
-      <w:r>
-        <w:rPr>
-          <w:rFonts w:ascii="Calibri" w:hAnsi="Calibri" w:cs="Calibri"/>
-          <w:b/>
-          <w:bCs/>
-        </w:rPr>
-        <w:t>Sources</w:t>
-      </w:r>
-    </w:p>
-    <w:p>
-      <w:pPr>
-        <w:sectPr>
-          <w:footerReference w:type="default" r:id="rId31"/>
-          <w:pgSz w:w="11906" w:h="16838"/>
-          <w:pgMar w:top="851" w:right="1417" w:bottom="1417" w:left="1417" w:header="708" w:footer="567" w:gutter="0"/>
-          <w:pgBorders w:offsetFrom="page">
-            <w:top w:val="single" w:sz="4" w:space="24" w:color="808080" w:themeColor="background1" w:themeShade="80"/>
-            <w:left w:val="single" w:sz="4" w:space="24" w:color="808080" w:themeColor="background1" w:themeShade="80"/>
-            <w:bottom w:val="single" w:sz="4" w:space="24" w:color="808080" w:themeColor="background1" w:themeShade="80"/>
-            <w:right w:val="single" w:sz="4" w:space="24" w:color="808080" w:themeColor="background1" w:themeShade="80"/>
-          </w:pgBorders>
-          <w:cols w:space="708"/>
-          <w:docGrid w:linePitch="360"/>
-        </w:sectPr>
-      </w:pPr>
-    </w:p>
-    <w:p>
-      <w:pPr>
-        <w:pStyle w:val="Paragraphedeliste"/>
-        <w:numPr>
-          <w:ilvl w:val="1"/>
-          <w:numId w:val="1"/>
-        </w:numPr>
-        <w:ind w:left="567" w:hanging="426"/>
-        <w:rPr>
-          <w:rFonts w:ascii="Calibri" w:hAnsi="Calibri" w:cs="Calibri"/>
-          <w:b/>
-          <w:bCs/>
-        </w:rPr>
-      </w:pPr>
-      <w:r>
-        <w:rPr>
-          <w:rFonts w:ascii="Calibri" w:hAnsi="Calibri" w:cs="Calibri"/>
-          <w:b/>
-          <w:bCs/>
-        </w:rPr>
-        <w:lastRenderedPageBreak/>
-        <w:t>Planification Initial</w:t>
-      </w:r>
-    </w:p>
-    <w:p>
-      <w:pPr>
-        <w:ind w:left="141"/>
-        <w:rPr>
-          <w:rFonts w:ascii="Calibri" w:hAnsi="Calibri" w:cs="Calibri"/>
-          <w:b/>
-          <w:bCs/>
-        </w:rPr>
+        <w:jc w:val="center"/>
       </w:pPr>
       <w:r>
         <w:rPr>
@@ -4517,10 +4465,10 @@
           <w:lang w:eastAsia="fr-CH"/>
         </w:rPr>
         <w:drawing>
-          <wp:inline distT="0" distB="0" distL="0" distR="0" wp14:anchorId="18B62FCD" wp14:editId="58DCC819">
-            <wp:extent cx="8831775" cy="3536207"/>
-            <wp:effectExtent l="0" t="0" r="7620" b="7620"/>
-            <wp:docPr id="19" name="Image 19"/>
+          <wp:inline distT="0" distB="0" distL="0" distR="0" wp14:anchorId="43E8A1F2" wp14:editId="3CD6845A">
+            <wp:extent cx="5502303" cy="1369511"/>
+            <wp:effectExtent l="0" t="0" r="3175" b="2540"/>
+            <wp:docPr id="11" name="Image 11"/>
             <wp:cNvGraphicFramePr>
               <a:graphicFrameLocks xmlns:a="http://schemas.openxmlformats.org/drawingml/2006/main" noChangeAspect="1"/>
             </wp:cNvGraphicFramePr>
@@ -4540,6 +4488,707 @@
                   <pic:spPr>
                     <a:xfrm>
                       <a:off x="0" y="0"/>
+                      <a:ext cx="5528801" cy="1376106"/>
+                    </a:xfrm>
+                    <a:prstGeom prst="rect">
+                      <a:avLst/>
+                    </a:prstGeom>
+                  </pic:spPr>
+                </pic:pic>
+              </a:graphicData>
+            </a:graphic>
+          </wp:inline>
+        </w:drawing>
+      </w:r>
+    </w:p>
+    <w:p>
+      <w:pPr>
+        <w:ind w:left="284"/>
+        <w:jc w:val="both"/>
+      </w:pPr>
+    </w:p>
+    <w:p>
+      <w:pPr>
+        <w:ind w:left="284"/>
+        <w:jc w:val="both"/>
+      </w:pPr>
+      <w:r>
+        <w:t xml:space="preserve">Ensuite, le </w:t>
+      </w:r>
+      <w:proofErr w:type="spellStart"/>
+      <w:r>
+        <w:t>controller</w:t>
+      </w:r>
+      <w:proofErr w:type="spellEnd"/>
+      <w:r>
+        <w:t xml:space="preserve"> doit vérifier si les questions que le front vient de lui transmettre existe déjà pour effectuer une modification/suppression/création doit être effectuer pour les questions. La même opération est </w:t>
+      </w:r>
+      <w:bookmarkStart w:id="9" w:name="_GoBack"/>
+      <w:bookmarkEnd w:id="9"/>
+      <w:r>
+        <w:t>effectuée</w:t>
+      </w:r>
+      <w:r>
+        <w:t xml:space="preserve"> pour les réponses. </w:t>
+      </w:r>
+    </w:p>
+    <w:p>
+      <w:pPr>
+        <w:ind w:left="284"/>
+        <w:jc w:val="both"/>
+      </w:pPr>
+    </w:p>
+    <w:p>
+      <w:pPr>
+        <w:ind w:left="284"/>
+        <w:jc w:val="center"/>
+      </w:pPr>
+      <w:r>
+        <w:rPr>
+          <w:noProof/>
+          <w:lang w:eastAsia="fr-CH"/>
+        </w:rPr>
+        <w:drawing>
+          <wp:inline distT="0" distB="0" distL="0" distR="0" wp14:anchorId="3577C58C" wp14:editId="4EE2591C">
+            <wp:extent cx="4943475" cy="2514600"/>
+            <wp:effectExtent l="0" t="0" r="9525" b="0"/>
+            <wp:docPr id="12" name="Image 12"/>
+            <wp:cNvGraphicFramePr>
+              <a:graphicFrameLocks xmlns:a="http://schemas.openxmlformats.org/drawingml/2006/main" noChangeAspect="1"/>
+            </wp:cNvGraphicFramePr>
+            <a:graphic xmlns:a="http://schemas.openxmlformats.org/drawingml/2006/main">
+              <a:graphicData uri="http://schemas.openxmlformats.org/drawingml/2006/picture">
+                <pic:pic xmlns:pic="http://schemas.openxmlformats.org/drawingml/2006/picture">
+                  <pic:nvPicPr>
+                    <pic:cNvPr id="1" name=""/>
+                    <pic:cNvPicPr/>
+                  </pic:nvPicPr>
+                  <pic:blipFill>
+                    <a:blip r:embed="rId33"/>
+                    <a:stretch>
+                      <a:fillRect/>
+                    </a:stretch>
+                  </pic:blipFill>
+                  <pic:spPr>
+                    <a:xfrm>
+                      <a:off x="0" y="0"/>
+                      <a:ext cx="4943475" cy="2514600"/>
+                    </a:xfrm>
+                    <a:prstGeom prst="rect">
+                      <a:avLst/>
+                    </a:prstGeom>
+                  </pic:spPr>
+                </pic:pic>
+              </a:graphicData>
+            </a:graphic>
+          </wp:inline>
+        </w:drawing>
+      </w:r>
+    </w:p>
+    <w:p>
+      <w:pPr>
+        <w:ind w:left="284"/>
+        <w:jc w:val="both"/>
+      </w:pPr>
+    </w:p>
+    <w:p>
+      <w:pPr>
+        <w:ind w:left="284"/>
+        <w:jc w:val="both"/>
+      </w:pPr>
+      <w:r>
+        <w:t>La fonction</w:t>
+      </w:r>
+      <w:r>
+        <w:t>nalité</w:t>
+      </w:r>
+      <w:r>
+        <w:t xml:space="preserve"> </w:t>
+      </w:r>
+      <w:r>
+        <w:rPr>
+          <w:b/>
+        </w:rPr>
+        <w:t>DELETE</w:t>
+      </w:r>
+      <w:r>
+        <w:rPr>
+          <w:b/>
+        </w:rPr>
+        <w:t xml:space="preserve"> </w:t>
+      </w:r>
+      <w:r>
+        <w:t xml:space="preserve">peut être abordé de plusieurs façon, soit en supprimant tous les éléments 1 par 1 manuellement dans le </w:t>
+      </w:r>
+      <w:proofErr w:type="spellStart"/>
+      <w:r>
+        <w:t>controller</w:t>
+      </w:r>
+      <w:proofErr w:type="spellEnd"/>
+      <w:r>
+        <w:t xml:space="preserve">, soit en ayant paramétrer une suppression des relations en cascade. </w:t>
+      </w:r>
+      <w:r>
+        <w:t>La meilleure option</w:t>
+      </w:r>
+      <w:r>
+        <w:t xml:space="preserve"> dans cette situation semble être la 2</w:t>
+      </w:r>
+      <w:r>
+        <w:rPr>
+          <w:vertAlign w:val="superscript"/>
+        </w:rPr>
+        <w:t>ème</w:t>
+      </w:r>
+      <w:r>
+        <w:t>.</w:t>
+      </w:r>
+    </w:p>
+    <w:p>
+      <w:pPr>
+        <w:ind w:left="284"/>
+        <w:jc w:val="both"/>
+      </w:pPr>
+      <w:r>
+        <w:lastRenderedPageBreak/>
+        <w:t xml:space="preserve">Cette opération doit être effectuer lors de la création de la DB. Donc dans les fichiers de migration qui vont être impacté par la suppression. Dans ce cas </w:t>
+      </w:r>
+      <w:r>
+        <w:t>se</w:t>
+      </w:r>
+      <w:r>
+        <w:t xml:space="preserve"> sont les fichiers </w:t>
+      </w:r>
+      <w:r>
+        <w:rPr>
+          <w:b/>
+        </w:rPr>
+        <w:t>questions_tables.php</w:t>
+      </w:r>
+      <w:r>
+        <w:t xml:space="preserve">, </w:t>
+      </w:r>
+      <w:r>
+        <w:rPr>
+          <w:b/>
+        </w:rPr>
+        <w:t>answers_tables.php</w:t>
+      </w:r>
+      <w:r>
+        <w:t xml:space="preserve"> et </w:t>
+      </w:r>
+      <w:r>
+        <w:rPr>
+          <w:b/>
+        </w:rPr>
+        <w:t>user_answers_tables.php</w:t>
+      </w:r>
+      <w:r>
+        <w:t xml:space="preserve">. </w:t>
+      </w:r>
+      <w:r>
+        <w:t xml:space="preserve">La ligne permettant relation grâce à une </w:t>
+      </w:r>
+      <w:r>
+        <w:rPr>
+          <w:b/>
+        </w:rPr>
+        <w:t>FK</w:t>
+      </w:r>
+      <w:r>
+        <w:rPr>
+          <w:b/>
+        </w:rPr>
+        <w:t xml:space="preserve"> </w:t>
+      </w:r>
+      <w:r>
+        <w:t>doit ressembler à ceci :</w:t>
+      </w:r>
+    </w:p>
+    <w:p>
+      <w:pPr>
+        <w:ind w:left="284"/>
+        <w:jc w:val="center"/>
+      </w:pPr>
+      <w:r>
+        <w:rPr>
+          <w:noProof/>
+          <w:lang w:eastAsia="fr-CH"/>
+        </w:rPr>
+        <w:drawing>
+          <wp:inline distT="0" distB="0" distL="0" distR="0" wp14:anchorId="45794798" wp14:editId="7B18A214">
+            <wp:extent cx="5243752" cy="107950"/>
+            <wp:effectExtent l="0" t="0" r="0" b="6350"/>
+            <wp:docPr id="2" name="Image 2"/>
+            <wp:cNvGraphicFramePr>
+              <a:graphicFrameLocks xmlns:a="http://schemas.openxmlformats.org/drawingml/2006/main" noChangeAspect="1"/>
+            </wp:cNvGraphicFramePr>
+            <a:graphic xmlns:a="http://schemas.openxmlformats.org/drawingml/2006/main">
+              <a:graphicData uri="http://schemas.openxmlformats.org/drawingml/2006/picture">
+                <pic:pic xmlns:pic="http://schemas.openxmlformats.org/drawingml/2006/picture">
+                  <pic:nvPicPr>
+                    <pic:cNvPr id="1" name=""/>
+                    <pic:cNvPicPr/>
+                  </pic:nvPicPr>
+                  <pic:blipFill rotWithShape="1">
+                    <a:blip r:embed="rId34"/>
+                    <a:srcRect l="370" t="1" r="291" b="13706"/>
+                    <a:stretch/>
+                  </pic:blipFill>
+                  <pic:spPr bwMode="auto">
+                    <a:xfrm>
+                      <a:off x="0" y="0"/>
+                      <a:ext cx="6818886" cy="140376"/>
+                    </a:xfrm>
+                    <a:prstGeom prst="rect">
+                      <a:avLst/>
+                    </a:prstGeom>
+                    <a:ln>
+                      <a:noFill/>
+                    </a:ln>
+                    <a:extLst>
+                      <a:ext uri="{53640926-AAD7-44D8-BBD7-CCE9431645EC}">
+                        <a14:shadowObscured xmlns:a14="http://schemas.microsoft.com/office/drawing/2010/main"/>
+                      </a:ext>
+                    </a:extLst>
+                  </pic:spPr>
+                </pic:pic>
+              </a:graphicData>
+            </a:graphic>
+          </wp:inline>
+        </w:drawing>
+      </w:r>
+    </w:p>
+    <w:p>
+      <w:pPr>
+        <w:jc w:val="both"/>
+      </w:pPr>
+    </w:p>
+    <w:p>
+      <w:pPr>
+        <w:ind w:left="284"/>
+        <w:jc w:val="both"/>
+      </w:pPr>
+      <w:r>
+        <w:t xml:space="preserve">Le premier paramètre est le nom du champ, le deuxième est le nom de table pour effectuer la relation. Ensuite ce sont les actions à </w:t>
+      </w:r>
+      <w:r>
+        <w:t>effectuer</w:t>
+      </w:r>
+      <w:r>
+        <w:t xml:space="preserve"> en cas de mise à jour ou de suppression de l’éléments en lien.</w:t>
+      </w:r>
+    </w:p>
+    <w:p>
+      <w:pPr>
+        <w:ind w:left="284"/>
+        <w:jc w:val="both"/>
+      </w:pPr>
+    </w:p>
+    <w:p>
+      <w:pPr>
+        <w:ind w:left="284"/>
+        <w:jc w:val="both"/>
+      </w:pPr>
+      <w:r>
+        <w:t xml:space="preserve">Finalement, dans la fonction </w:t>
+      </w:r>
+      <w:r>
+        <w:rPr>
+          <w:b/>
+        </w:rPr>
+        <w:t>destroy</w:t>
+      </w:r>
+      <w:r>
+        <w:rPr>
+          <w:b/>
+        </w:rPr>
+        <w:t xml:space="preserve"> </w:t>
+      </w:r>
+      <w:r>
+        <w:t>ajouter ceci pour supprimer le sondage et l’image qui lui est liée dans l’application.</w:t>
+      </w:r>
+    </w:p>
+    <w:p>
+      <w:pPr>
+        <w:ind w:left="284"/>
+        <w:jc w:val="both"/>
+      </w:pPr>
+    </w:p>
+    <w:p>
+      <w:pPr>
+        <w:ind w:left="284"/>
+        <w:jc w:val="center"/>
+      </w:pPr>
+      <w:r>
+        <w:rPr>
+          <w:noProof/>
+          <w:lang w:eastAsia="fr-CH"/>
+        </w:rPr>
+        <w:drawing>
+          <wp:inline distT="0" distB="0" distL="0" distR="0" wp14:anchorId="06881DB4" wp14:editId="2EE83259">
+            <wp:extent cx="3829050" cy="885825"/>
+            <wp:effectExtent l="0" t="0" r="0" b="9525"/>
+            <wp:docPr id="7" name="Image 7"/>
+            <wp:cNvGraphicFramePr>
+              <a:graphicFrameLocks xmlns:a="http://schemas.openxmlformats.org/drawingml/2006/main" noChangeAspect="1"/>
+            </wp:cNvGraphicFramePr>
+            <a:graphic xmlns:a="http://schemas.openxmlformats.org/drawingml/2006/main">
+              <a:graphicData uri="http://schemas.openxmlformats.org/drawingml/2006/picture">
+                <pic:pic xmlns:pic="http://schemas.openxmlformats.org/drawingml/2006/picture">
+                  <pic:nvPicPr>
+                    <pic:cNvPr id="1" name=""/>
+                    <pic:cNvPicPr/>
+                  </pic:nvPicPr>
+                  <pic:blipFill>
+                    <a:blip r:embed="rId35"/>
+                    <a:stretch>
+                      <a:fillRect/>
+                    </a:stretch>
+                  </pic:blipFill>
+                  <pic:spPr>
+                    <a:xfrm>
+                      <a:off x="0" y="0"/>
+                      <a:ext cx="3829050" cy="885825"/>
+                    </a:xfrm>
+                    <a:prstGeom prst="rect">
+                      <a:avLst/>
+                    </a:prstGeom>
+                  </pic:spPr>
+                </pic:pic>
+              </a:graphicData>
+            </a:graphic>
+          </wp:inline>
+        </w:drawing>
+      </w:r>
+    </w:p>
+    <w:p>
+      <w:pPr>
+        <w:ind w:left="284"/>
+        <w:jc w:val="both"/>
+      </w:pPr>
+    </w:p>
+    <w:p>
+      <w:pPr>
+        <w:ind w:left="284"/>
+        <w:jc w:val="both"/>
+      </w:pPr>
+    </w:p>
+    <w:p>
+      <w:pPr>
+        <w:pStyle w:val="Titre2"/>
+        <w:ind w:firstLine="284"/>
+      </w:pPr>
+      <w:bookmarkStart w:id="10" w:name="_Toc166757727"/>
+      <w:r>
+        <w:t>3.5</w:t>
+      </w:r>
+      <w:r>
+        <w:t xml:space="preserve"> </w:t>
+      </w:r>
+      <w:r>
+        <w:t xml:space="preserve">Description </w:t>
+      </w:r>
+      <w:r>
+        <w:t>des tests effectués</w:t>
+      </w:r>
+      <w:bookmarkEnd w:id="10"/>
+    </w:p>
+    <w:p>
+      <w:pPr>
+        <w:pStyle w:val="Paragraphedeliste"/>
+        <w:ind w:left="284"/>
+        <w:jc w:val="both"/>
+      </w:pPr>
+      <w:r>
+        <w:t xml:space="preserve">On sait depuis longtemps que travailler avec du texte lisible et contenant du sens est source de distractions, et empêche de se concentrer sur la mise en page elle-même. L'avantage du </w:t>
+      </w:r>
+      <w:proofErr w:type="spellStart"/>
+      <w:r>
+        <w:t>Lorem</w:t>
+      </w:r>
+      <w:proofErr w:type="spellEnd"/>
+      <w:r>
+        <w:t xml:space="preserve"> </w:t>
+      </w:r>
+      <w:proofErr w:type="spellStart"/>
+      <w:r>
+        <w:t>Ipsum</w:t>
+      </w:r>
+      <w:proofErr w:type="spellEnd"/>
+      <w:r>
+        <w:t xml:space="preserve"> sur un texte générique comme 'Du texte. Du texte. Du texte.' est qu'il possède une distribution de lettres plus ou moins normale, </w:t>
+      </w:r>
+    </w:p>
+    <w:p>
+      <w:pPr>
+        <w:pStyle w:val="Paragraphedeliste"/>
+        <w:ind w:left="284"/>
+        <w:jc w:val="both"/>
+      </w:pPr>
+    </w:p>
+    <w:p>
+      <w:pPr>
+        <w:pStyle w:val="Titre2"/>
+        <w:ind w:firstLine="284"/>
+      </w:pPr>
+      <w:bookmarkStart w:id="11" w:name="_Toc166757728"/>
+      <w:r>
+        <w:t>3.</w:t>
+      </w:r>
+      <w:r>
+        <w:t>6</w:t>
+      </w:r>
+      <w:r>
+        <w:t xml:space="preserve"> </w:t>
+      </w:r>
+      <w:r>
+        <w:t>Problèmes rencontrer</w:t>
+      </w:r>
+      <w:bookmarkEnd w:id="11"/>
+    </w:p>
+    <w:p>
+      <w:pPr>
+        <w:pStyle w:val="Paragraphedeliste"/>
+        <w:ind w:left="284"/>
+        <w:jc w:val="both"/>
+        <w:rPr>
+          <w:rFonts w:ascii="Calibri" w:hAnsi="Calibri" w:cs="Calibri"/>
+          <w:b/>
+          <w:bCs/>
+        </w:rPr>
+      </w:pPr>
+      <w:r>
+        <w:t xml:space="preserve">On sait depuis longtemps que travailler avec du texte lisible et contenant du sens est source de distractions, et empêche de se concentrer sur la mise en page elle-même. L'avantage du </w:t>
+      </w:r>
+      <w:proofErr w:type="spellStart"/>
+      <w:r>
+        <w:t>Lorem</w:t>
+      </w:r>
+      <w:proofErr w:type="spellEnd"/>
+      <w:r>
+        <w:t xml:space="preserve"> </w:t>
+      </w:r>
+      <w:proofErr w:type="spellStart"/>
+      <w:r>
+        <w:t>Ipsum</w:t>
+      </w:r>
+      <w:proofErr w:type="spellEnd"/>
+      <w:r>
+        <w:t xml:space="preserve"> sur un texte générique comme 'Du texte. Du texte. Du texte.' est qu'il possède une distribution de lettres plus ou moins normale, </w:t>
+      </w:r>
+    </w:p>
+    <w:p>
+      <w:pPr>
+        <w:pStyle w:val="Titre1"/>
+        <w:numPr>
+          <w:ilvl w:val="0"/>
+          <w:numId w:val="1"/>
+        </w:numPr>
+        <w:ind w:left="284"/>
+        <w:rPr>
+          <w:rFonts w:asciiTheme="minorHAnsi" w:hAnsiTheme="minorHAnsi" w:cstheme="minorHAnsi"/>
+          <w:b/>
+          <w:bCs/>
+          <w:noProof/>
+          <w:color w:val="000000" w:themeColor="text1"/>
+        </w:rPr>
+      </w:pPr>
+      <w:bookmarkStart w:id="12" w:name="_Toc166757729"/>
+      <w:r>
+        <w:rPr>
+          <w:rFonts w:asciiTheme="minorHAnsi" w:hAnsiTheme="minorHAnsi" w:cstheme="minorHAnsi"/>
+          <w:b/>
+          <w:bCs/>
+          <w:noProof/>
+          <w:color w:val="000000" w:themeColor="text1"/>
+        </w:rPr>
+        <w:t>Conclusion</w:t>
+      </w:r>
+      <w:bookmarkEnd w:id="12"/>
+    </w:p>
+    <w:p>
+      <w:pPr>
+        <w:pStyle w:val="Titre1"/>
+        <w:numPr>
+          <w:ilvl w:val="0"/>
+          <w:numId w:val="1"/>
+        </w:numPr>
+        <w:ind w:left="284"/>
+        <w:rPr>
+          <w:rFonts w:asciiTheme="minorHAnsi" w:hAnsiTheme="minorHAnsi" w:cstheme="minorHAnsi"/>
+          <w:b/>
+          <w:bCs/>
+          <w:noProof/>
+          <w:color w:val="000000" w:themeColor="text1"/>
+        </w:rPr>
+      </w:pPr>
+      <w:bookmarkStart w:id="13" w:name="_Toc166757730"/>
+      <w:r>
+        <w:rPr>
+          <w:rFonts w:asciiTheme="minorHAnsi" w:hAnsiTheme="minorHAnsi" w:cstheme="minorHAnsi"/>
+          <w:b/>
+          <w:bCs/>
+          <w:noProof/>
+          <w:color w:val="000000" w:themeColor="text1"/>
+        </w:rPr>
+        <w:t>Annexes</w:t>
+      </w:r>
+      <w:bookmarkEnd w:id="13"/>
+    </w:p>
+    <w:p>
+      <w:pPr>
+        <w:pStyle w:val="Paragraphedeliste"/>
+        <w:numPr>
+          <w:ilvl w:val="1"/>
+          <w:numId w:val="1"/>
+        </w:numPr>
+        <w:ind w:left="567" w:hanging="426"/>
+        <w:rPr>
+          <w:rFonts w:ascii="Calibri" w:hAnsi="Calibri" w:cs="Calibri"/>
+          <w:b/>
+          <w:bCs/>
+        </w:rPr>
+      </w:pPr>
+      <w:r>
+        <w:rPr>
+          <w:rFonts w:ascii="Calibri" w:hAnsi="Calibri" w:cs="Calibri"/>
+          <w:b/>
+          <w:bCs/>
+        </w:rPr>
+        <w:t>Résumé du rapport du TPI</w:t>
+      </w:r>
+    </w:p>
+    <w:p>
+      <w:pPr>
+        <w:pStyle w:val="Paragraphedeliste"/>
+        <w:ind w:left="284"/>
+        <w:jc w:val="both"/>
+      </w:pPr>
+      <w:r>
+        <w:t xml:space="preserve">On sait depuis longtemps que travailler avec du texte lisible et contenant du sens est source de distractions, et empêche de se concentrer sur la mise en page elle-même. L'avantage du </w:t>
+      </w:r>
+      <w:proofErr w:type="spellStart"/>
+      <w:r>
+        <w:t>Lorem</w:t>
+      </w:r>
+      <w:proofErr w:type="spellEnd"/>
+      <w:r>
+        <w:t xml:space="preserve"> </w:t>
+      </w:r>
+      <w:proofErr w:type="spellStart"/>
+      <w:r>
+        <w:t>Ipsum</w:t>
+      </w:r>
+      <w:proofErr w:type="spellEnd"/>
+      <w:r>
+        <w:t xml:space="preserve"> sur un texte générique comme 'Du texte. Du texte. Du texte.' est qu'il possède une distribution de lettres plus ou moins normale, </w:t>
+      </w:r>
+    </w:p>
+    <w:p>
+      <w:pPr>
+        <w:pStyle w:val="Paragraphedeliste"/>
+        <w:ind w:left="284"/>
+        <w:jc w:val="both"/>
+      </w:pPr>
+    </w:p>
+    <w:p>
+      <w:pPr>
+        <w:pStyle w:val="Paragraphedeliste"/>
+        <w:numPr>
+          <w:ilvl w:val="1"/>
+          <w:numId w:val="1"/>
+        </w:numPr>
+        <w:ind w:left="567" w:hanging="426"/>
+      </w:pPr>
+      <w:r>
+        <w:rPr>
+          <w:rFonts w:ascii="Calibri" w:hAnsi="Calibri" w:cs="Calibri"/>
+          <w:b/>
+          <w:bCs/>
+        </w:rPr>
+        <w:t>Sources</w:t>
+      </w:r>
+    </w:p>
+    <w:p>
+      <w:pPr>
+        <w:sectPr>
+          <w:footerReference w:type="default" r:id="rId36"/>
+          <w:pgSz w:w="11906" w:h="16838"/>
+          <w:pgMar w:top="851" w:right="1417" w:bottom="1417" w:left="1417" w:header="708" w:footer="567" w:gutter="0"/>
+          <w:pgBorders w:offsetFrom="page">
+            <w:top w:val="single" w:sz="4" w:space="24" w:color="808080" w:themeColor="background1" w:themeShade="80"/>
+            <w:left w:val="single" w:sz="4" w:space="24" w:color="808080" w:themeColor="background1" w:themeShade="80"/>
+            <w:bottom w:val="single" w:sz="4" w:space="24" w:color="808080" w:themeColor="background1" w:themeShade="80"/>
+            <w:right w:val="single" w:sz="4" w:space="24" w:color="808080" w:themeColor="background1" w:themeShade="80"/>
+          </w:pgBorders>
+          <w:cols w:space="708"/>
+          <w:docGrid w:linePitch="360"/>
+        </w:sectPr>
+      </w:pPr>
+    </w:p>
+    <w:p>
+      <w:pPr>
+        <w:pStyle w:val="Paragraphedeliste"/>
+        <w:numPr>
+          <w:ilvl w:val="1"/>
+          <w:numId w:val="1"/>
+        </w:numPr>
+        <w:ind w:left="567" w:hanging="426"/>
+        <w:rPr>
+          <w:rFonts w:ascii="Calibri" w:hAnsi="Calibri" w:cs="Calibri"/>
+          <w:b/>
+          <w:bCs/>
+        </w:rPr>
+      </w:pPr>
+      <w:r>
+        <w:rPr>
+          <w:rFonts w:ascii="Calibri" w:hAnsi="Calibri" w:cs="Calibri"/>
+          <w:b/>
+          <w:bCs/>
+        </w:rPr>
+        <w:lastRenderedPageBreak/>
+        <w:t>Planification Initial</w:t>
+      </w:r>
+    </w:p>
+    <w:p>
+      <w:pPr>
+        <w:ind w:left="141"/>
+        <w:rPr>
+          <w:rFonts w:ascii="Calibri" w:hAnsi="Calibri" w:cs="Calibri"/>
+          <w:b/>
+          <w:bCs/>
+        </w:rPr>
+      </w:pPr>
+      <w:r>
+        <w:rPr>
+          <w:noProof/>
+          <w:lang w:eastAsia="fr-CH"/>
+        </w:rPr>
+        <w:drawing>
+          <wp:inline distT="0" distB="0" distL="0" distR="0" wp14:anchorId="18B62FCD" wp14:editId="58DCC819">
+            <wp:extent cx="8831775" cy="3536207"/>
+            <wp:effectExtent l="0" t="0" r="7620" b="7620"/>
+            <wp:docPr id="19" name="Image 19"/>
+            <wp:cNvGraphicFramePr>
+              <a:graphicFrameLocks xmlns:a="http://schemas.openxmlformats.org/drawingml/2006/main" noChangeAspect="1"/>
+            </wp:cNvGraphicFramePr>
+            <a:graphic xmlns:a="http://schemas.openxmlformats.org/drawingml/2006/main">
+              <a:graphicData uri="http://schemas.openxmlformats.org/drawingml/2006/picture">
+                <pic:pic xmlns:pic="http://schemas.openxmlformats.org/drawingml/2006/picture">
+                  <pic:nvPicPr>
+                    <pic:cNvPr id="1" name=""/>
+                    <pic:cNvPicPr/>
+                  </pic:nvPicPr>
+                  <pic:blipFill>
+                    <a:blip r:embed="rId37"/>
+                    <a:stretch>
+                      <a:fillRect/>
+                    </a:stretch>
+                  </pic:blipFill>
+                  <pic:spPr>
+                    <a:xfrm>
+                      <a:off x="0" y="0"/>
                       <a:ext cx="8909105" cy="3567170"/>
                     </a:xfrm>
                     <a:prstGeom prst="rect">
@@ -4619,7 +5268,7 @@
       </w:r>
     </w:p>
     <w:sectPr>
-      <w:footerReference w:type="default" r:id="rId33"/>
+      <w:footerReference w:type="default" r:id="rId38"/>
       <w:pgSz w:w="16838" w:h="11906" w:orient="landscape"/>
       <w:pgMar w:top="1417" w:right="851" w:bottom="1417" w:left="1417" w:header="708" w:footer="567" w:gutter="0"/>
       <w:pgBorders w:offsetFrom="page">
@@ -4720,7 +5369,7 @@
             <w:sz w:val="18"/>
             <w:lang w:val="fr-FR"/>
           </w:rPr>
-          <w:t>2</w:t>
+          <w:t>4</w:t>
         </w:r>
         <w:r>
           <w:rPr>
@@ -4916,7 +5565,7 @@
             <w:sz w:val="18"/>
             <w:lang w:val="fr-FR"/>
           </w:rPr>
-          <w:t>10</w:t>
+          <w:t>11</w:t>
         </w:r>
         <w:r>
           <w:rPr>
@@ -9784,6 +10433,7 @@
   <w:style w:type="character" w:default="1" w:styleId="Policepardfaut">
     <w:name w:val="Default Paragraph Font"/>
     <w:uiPriority w:val="1"/>
+    <w:semiHidden/>
     <w:unhideWhenUsed/>
   </w:style>
   <w:style w:type="table" w:default="1" w:styleId="TableauNormal">
@@ -10447,7 +11097,7 @@
 </file>
 
 <file path=customXml/itemProps1.xml><?xml version="1.0" encoding="utf-8"?>
-<ds:datastoreItem xmlns:ds="http://schemas.openxmlformats.org/officeDocument/2006/customXml" ds:itemID="{2998B932-8606-4082-B946-0FF57A102575}">
+<ds:datastoreItem xmlns:ds="http://schemas.openxmlformats.org/officeDocument/2006/customXml" ds:itemID="{CF68575D-3D14-4F24-88AE-028732F86A35}">
   <ds:schemaRefs>
     <ds:schemaRef ds:uri="http://schemas.openxmlformats.org/officeDocument/2006/bibliography"/>
   </ds:schemaRefs>

</xml_diff>

<commit_message>
CRUD pour les questions
</commit_message>
<xml_diff>
--- a/doc/Rapport-Lombardo-TPI.docx
+++ b/doc/Rapport-Lombardo-TPI.docx
@@ -474,8 +474,10 @@
           <w:sz w:val="18"/>
           <w:szCs w:val="18"/>
         </w:rPr>
-        <w:t>2</w:t>
-      </w:r>
+        <w:t>3</w:t>
+      </w:r>
+      <w:bookmarkStart w:id="0" w:name="_GoBack"/>
+      <w:bookmarkEnd w:id="0"/>
     </w:p>
     <w:p>
       <w:pPr>
@@ -657,7 +659,7 @@
             </w:rPr>
             <w:fldChar w:fldCharType="separate"/>
           </w:r>
-          <w:hyperlink w:anchor="_Toc166757718" w:history="1">
+          <w:hyperlink w:anchor="_Toc166826295" w:history="1">
             <w:r>
               <w:rPr>
                 <w:rStyle w:val="Lienhypertexte"/>
@@ -707,7 +709,7 @@
                 <w:noProof/>
                 <w:webHidden/>
               </w:rPr>
-              <w:instrText xml:space="preserve"> PAGEREF _Toc166757718 \h </w:instrText>
+              <w:instrText xml:space="preserve"> PAGEREF _Toc166826295 \h </w:instrText>
             </w:r>
             <w:r>
               <w:rPr>
@@ -753,7 +755,7 @@
               <w:lang w:eastAsia="fr-CH"/>
             </w:rPr>
           </w:pPr>
-          <w:hyperlink w:anchor="_Toc166757719" w:history="1">
+          <w:hyperlink w:anchor="_Toc166826296" w:history="1">
             <w:r>
               <w:rPr>
                 <w:rStyle w:val="Lienhypertexte"/>
@@ -803,7 +805,7 @@
                 <w:noProof/>
                 <w:webHidden/>
               </w:rPr>
-              <w:instrText xml:space="preserve"> PAGEREF _Toc166757719 \h </w:instrText>
+              <w:instrText xml:space="preserve"> PAGEREF _Toc166826296 \h </w:instrText>
             </w:r>
             <w:r>
               <w:rPr>
@@ -848,7 +850,7 @@
               <w:lang w:eastAsia="fr-CH"/>
             </w:rPr>
           </w:pPr>
-          <w:hyperlink w:anchor="_Toc166757720" w:history="1">
+          <w:hyperlink w:anchor="_Toc166826297" w:history="1">
             <w:r>
               <w:rPr>
                 <w:rStyle w:val="Lienhypertexte"/>
@@ -876,7 +878,7 @@
                 <w:noProof/>
                 <w:webHidden/>
               </w:rPr>
-              <w:instrText xml:space="preserve"> PAGEREF _Toc166757720 \h </w:instrText>
+              <w:instrText xml:space="preserve"> PAGEREF _Toc166826297 \h </w:instrText>
             </w:r>
             <w:r>
               <w:rPr>
@@ -921,7 +923,7 @@
               <w:lang w:eastAsia="fr-CH"/>
             </w:rPr>
           </w:pPr>
-          <w:hyperlink w:anchor="_Toc166757721" w:history="1">
+          <w:hyperlink w:anchor="_Toc166826298" w:history="1">
             <w:r>
               <w:rPr>
                 <w:rStyle w:val="Lienhypertexte"/>
@@ -949,7 +951,7 @@
                 <w:noProof/>
                 <w:webHidden/>
               </w:rPr>
-              <w:instrText xml:space="preserve"> PAGEREF _Toc166757721 \h </w:instrText>
+              <w:instrText xml:space="preserve"> PAGEREF _Toc166826298 \h </w:instrText>
             </w:r>
             <w:r>
               <w:rPr>
@@ -995,7 +997,7 @@
               <w:lang w:eastAsia="fr-CH"/>
             </w:rPr>
           </w:pPr>
-          <w:hyperlink w:anchor="_Toc166757722" w:history="1">
+          <w:hyperlink w:anchor="_Toc166826299" w:history="1">
             <w:r>
               <w:rPr>
                 <w:rStyle w:val="Lienhypertexte"/>
@@ -1045,7 +1047,7 @@
                 <w:noProof/>
                 <w:webHidden/>
               </w:rPr>
-              <w:instrText xml:space="preserve"> PAGEREF _Toc166757722 \h </w:instrText>
+              <w:instrText xml:space="preserve"> PAGEREF _Toc166826299 \h </w:instrText>
             </w:r>
             <w:r>
               <w:rPr>
@@ -1090,7 +1092,7 @@
               <w:lang w:eastAsia="fr-CH"/>
             </w:rPr>
           </w:pPr>
-          <w:hyperlink w:anchor="_Toc166757723" w:history="1">
+          <w:hyperlink w:anchor="_Toc166826300" w:history="1">
             <w:r>
               <w:rPr>
                 <w:rStyle w:val="Lienhypertexte"/>
@@ -1118,7 +1120,7 @@
                 <w:noProof/>
                 <w:webHidden/>
               </w:rPr>
-              <w:instrText xml:space="preserve"> PAGEREF _Toc166757723 \h </w:instrText>
+              <w:instrText xml:space="preserve"> PAGEREF _Toc166826300 \h </w:instrText>
             </w:r>
             <w:r>
               <w:rPr>
@@ -1163,7 +1165,7 @@
               <w:lang w:eastAsia="fr-CH"/>
             </w:rPr>
           </w:pPr>
-          <w:hyperlink w:anchor="_Toc166757724" w:history="1">
+          <w:hyperlink w:anchor="_Toc166826301" w:history="1">
             <w:r>
               <w:rPr>
                 <w:rStyle w:val="Lienhypertexte"/>
@@ -1191,7 +1193,7 @@
                 <w:noProof/>
                 <w:webHidden/>
               </w:rPr>
-              <w:instrText xml:space="preserve"> PAGEREF _Toc166757724 \h </w:instrText>
+              <w:instrText xml:space="preserve"> PAGEREF _Toc166826301 \h </w:instrText>
             </w:r>
             <w:r>
               <w:rPr>
@@ -1236,7 +1238,7 @@
               <w:lang w:eastAsia="fr-CH"/>
             </w:rPr>
           </w:pPr>
-          <w:hyperlink w:anchor="_Toc166757725" w:history="1">
+          <w:hyperlink w:anchor="_Toc166826302" w:history="1">
             <w:r>
               <w:rPr>
                 <w:rStyle w:val="Lienhypertexte"/>
@@ -1264,7 +1266,7 @@
                 <w:noProof/>
                 <w:webHidden/>
               </w:rPr>
-              <w:instrText xml:space="preserve"> PAGEREF _Toc166757725 \h </w:instrText>
+              <w:instrText xml:space="preserve"> PAGEREF _Toc166826302 \h </w:instrText>
             </w:r>
             <w:r>
               <w:rPr>
@@ -1309,7 +1311,7 @@
               <w:lang w:eastAsia="fr-CH"/>
             </w:rPr>
           </w:pPr>
-          <w:hyperlink w:anchor="_Toc166757726" w:history="1">
+          <w:hyperlink w:anchor="_Toc166826303" w:history="1">
             <w:r>
               <w:rPr>
                 <w:rStyle w:val="Lienhypertexte"/>
@@ -1337,7 +1339,7 @@
                 <w:noProof/>
                 <w:webHidden/>
               </w:rPr>
-              <w:instrText xml:space="preserve"> PAGEREF _Toc166757726 \h </w:instrText>
+              <w:instrText xml:space="preserve"> PAGEREF _Toc166826303 \h </w:instrText>
             </w:r>
             <w:r>
               <w:rPr>
@@ -1382,7 +1384,7 @@
               <w:lang w:eastAsia="fr-CH"/>
             </w:rPr>
           </w:pPr>
-          <w:hyperlink w:anchor="_Toc166757727" w:history="1">
+          <w:hyperlink w:anchor="_Toc166826304" w:history="1">
             <w:r>
               <w:rPr>
                 <w:rStyle w:val="Lienhypertexte"/>
@@ -1410,7 +1412,7 @@
                 <w:noProof/>
                 <w:webHidden/>
               </w:rPr>
-              <w:instrText xml:space="preserve"> PAGEREF _Toc166757727 \h </w:instrText>
+              <w:instrText xml:space="preserve"> PAGEREF _Toc166826304 \h </w:instrText>
             </w:r>
             <w:r>
               <w:rPr>
@@ -1430,7 +1432,7 @@
                 <w:noProof/>
                 <w:webHidden/>
               </w:rPr>
-              <w:t>8</w:t>
+              <w:t>10</w:t>
             </w:r>
             <w:r>
               <w:rPr>
@@ -1455,7 +1457,7 @@
               <w:lang w:eastAsia="fr-CH"/>
             </w:rPr>
           </w:pPr>
-          <w:hyperlink w:anchor="_Toc166757728" w:history="1">
+          <w:hyperlink w:anchor="_Toc166826305" w:history="1">
             <w:r>
               <w:rPr>
                 <w:rStyle w:val="Lienhypertexte"/>
@@ -1483,7 +1485,7 @@
                 <w:noProof/>
                 <w:webHidden/>
               </w:rPr>
-              <w:instrText xml:space="preserve"> PAGEREF _Toc166757728 \h </w:instrText>
+              <w:instrText xml:space="preserve"> PAGEREF _Toc166826305 \h </w:instrText>
             </w:r>
             <w:r>
               <w:rPr>
@@ -1503,7 +1505,7 @@
                 <w:noProof/>
                 <w:webHidden/>
               </w:rPr>
-              <w:t>9</w:t>
+              <w:t>10</w:t>
             </w:r>
             <w:r>
               <w:rPr>
@@ -1529,7 +1531,7 @@
               <w:lang w:eastAsia="fr-CH"/>
             </w:rPr>
           </w:pPr>
-          <w:hyperlink w:anchor="_Toc166757729" w:history="1">
+          <w:hyperlink w:anchor="_Toc166826306" w:history="1">
             <w:r>
               <w:rPr>
                 <w:rStyle w:val="Lienhypertexte"/>
@@ -1579,7 +1581,7 @@
                 <w:noProof/>
                 <w:webHidden/>
               </w:rPr>
-              <w:instrText xml:space="preserve"> PAGEREF _Toc166757729 \h </w:instrText>
+              <w:instrText xml:space="preserve"> PAGEREF _Toc166826306 \h </w:instrText>
             </w:r>
             <w:r>
               <w:rPr>
@@ -1599,7 +1601,7 @@
                 <w:noProof/>
                 <w:webHidden/>
               </w:rPr>
-              <w:t>9</w:t>
+              <w:t>10</w:t>
             </w:r>
             <w:r>
               <w:rPr>
@@ -1625,7 +1627,7 @@
               <w:lang w:eastAsia="fr-CH"/>
             </w:rPr>
           </w:pPr>
-          <w:hyperlink w:anchor="_Toc166757730" w:history="1">
+          <w:hyperlink w:anchor="_Toc166826307" w:history="1">
             <w:r>
               <w:rPr>
                 <w:rStyle w:val="Lienhypertexte"/>
@@ -1675,7 +1677,7 @@
                 <w:noProof/>
                 <w:webHidden/>
               </w:rPr>
-              <w:instrText xml:space="preserve"> PAGEREF _Toc166757730 \h </w:instrText>
+              <w:instrText xml:space="preserve"> PAGEREF _Toc166826307 \h </w:instrText>
             </w:r>
             <w:r>
               <w:rPr>
@@ -1695,7 +1697,7 @@
                 <w:noProof/>
                 <w:webHidden/>
               </w:rPr>
-              <w:t>9</w:t>
+              <w:t>10</w:t>
             </w:r>
             <w:r>
               <w:rPr>
@@ -1756,7 +1758,7 @@
           <w:color w:val="000000" w:themeColor="text1"/>
         </w:rPr>
       </w:pPr>
-      <w:bookmarkStart w:id="0" w:name="_Toc166757718"/>
+      <w:bookmarkStart w:id="1" w:name="_Toc166826295"/>
       <w:r>
         <w:rPr>
           <w:rFonts w:asciiTheme="minorHAnsi" w:hAnsiTheme="minorHAnsi" w:cstheme="minorHAnsi"/>
@@ -1768,7 +1770,7 @@
         <w:lastRenderedPageBreak/>
         <w:t>Presentation du projet</w:t>
       </w:r>
-      <w:bookmarkEnd w:id="0"/>
+      <w:bookmarkEnd w:id="1"/>
     </w:p>
     <w:p>
       <w:pPr>
@@ -1977,7 +1979,7 @@
           <w:color w:val="000000" w:themeColor="text1"/>
         </w:rPr>
       </w:pPr>
-      <w:bookmarkStart w:id="1" w:name="_Toc166757719"/>
+      <w:bookmarkStart w:id="2" w:name="_Toc166826296"/>
       <w:r>
         <w:rPr>
           <w:rFonts w:asciiTheme="minorHAnsi" w:hAnsiTheme="minorHAnsi" w:cstheme="minorHAnsi"/>
@@ -1999,18 +2001,18 @@
         </w:rPr>
         <w:t>ption</w:t>
       </w:r>
-      <w:bookmarkEnd w:id="1"/>
+      <w:bookmarkEnd w:id="2"/>
     </w:p>
     <w:p>
       <w:pPr>
         <w:pStyle w:val="Titre2"/>
         <w:ind w:firstLine="284"/>
       </w:pPr>
-      <w:bookmarkStart w:id="2" w:name="_Toc166757720"/>
+      <w:bookmarkStart w:id="3" w:name="_Toc166826297"/>
       <w:r>
         <w:t>2.1 Base de données</w:t>
       </w:r>
-      <w:bookmarkEnd w:id="2"/>
+      <w:bookmarkEnd w:id="3"/>
     </w:p>
     <w:p>
       <w:pPr>
@@ -2202,7 +2204,7 @@
         <w:pStyle w:val="Titre2"/>
         <w:ind w:firstLine="284"/>
       </w:pPr>
-      <w:bookmarkStart w:id="3" w:name="_Toc166757721"/>
+      <w:bookmarkStart w:id="4" w:name="_Toc166826298"/>
       <w:r>
         <w:lastRenderedPageBreak/>
         <w:t xml:space="preserve">2.2 </w:t>
@@ -2210,7 +2212,7 @@
       <w:r>
         <w:t>Stratégie de test</w:t>
       </w:r>
-      <w:bookmarkEnd w:id="3"/>
+      <w:bookmarkEnd w:id="4"/>
     </w:p>
     <w:p>
       <w:pPr>
@@ -2287,7 +2289,7 @@
           <w:color w:val="000000" w:themeColor="text1"/>
         </w:rPr>
       </w:pPr>
-      <w:bookmarkStart w:id="4" w:name="_Toc166757722"/>
+      <w:bookmarkStart w:id="5" w:name="_Toc166826299"/>
       <w:r>
         <w:rPr>
           <w:rFonts w:asciiTheme="minorHAnsi" w:hAnsiTheme="minorHAnsi" w:cstheme="minorHAnsi"/>
@@ -2298,21 +2300,21 @@
         </w:rPr>
         <w:t>Implémentation</w:t>
       </w:r>
-      <w:bookmarkEnd w:id="4"/>
+      <w:bookmarkEnd w:id="5"/>
     </w:p>
     <w:p>
       <w:pPr>
         <w:pStyle w:val="Titre2"/>
         <w:ind w:firstLine="284"/>
       </w:pPr>
-      <w:bookmarkStart w:id="5" w:name="_Toc166757723"/>
+      <w:bookmarkStart w:id="6" w:name="_Toc166826300"/>
       <w:r>
         <w:t>3.1</w:t>
       </w:r>
       <w:r>
         <w:t xml:space="preserve"> Mise en place de l’environnement</w:t>
       </w:r>
-      <w:bookmarkEnd w:id="5"/>
+      <w:bookmarkEnd w:id="6"/>
     </w:p>
     <w:p>
       <w:pPr>
@@ -2982,7 +2984,7 @@
         <w:pStyle w:val="Titre2"/>
         <w:ind w:firstLine="284"/>
       </w:pPr>
-      <w:bookmarkStart w:id="6" w:name="_Toc166757724"/>
+      <w:bookmarkStart w:id="7" w:name="_Toc166826301"/>
       <w:r>
         <w:t>3.</w:t>
       </w:r>
@@ -2992,7 +2994,7 @@
       <w:r>
         <w:t xml:space="preserve"> Model</w:t>
       </w:r>
-      <w:bookmarkEnd w:id="6"/>
+      <w:bookmarkEnd w:id="7"/>
     </w:p>
     <w:p>
       <w:pPr>
@@ -3308,7 +3310,7 @@
         <w:pStyle w:val="Titre2"/>
         <w:ind w:firstLine="284"/>
       </w:pPr>
-      <w:bookmarkStart w:id="7" w:name="_Toc166757725"/>
+      <w:bookmarkStart w:id="8" w:name="_Toc166826302"/>
       <w:r>
         <w:lastRenderedPageBreak/>
         <w:t xml:space="preserve">3.3 </w:t>
@@ -3325,7 +3327,7 @@
       <w:r>
         <w:t>Seeder</w:t>
       </w:r>
-      <w:bookmarkEnd w:id="7"/>
+      <w:bookmarkEnd w:id="8"/>
       <w:proofErr w:type="spellEnd"/>
     </w:p>
     <w:p>
@@ -3677,7 +3679,7 @@
         <w:pStyle w:val="Titre2"/>
         <w:ind w:firstLine="284"/>
       </w:pPr>
-      <w:bookmarkStart w:id="8" w:name="_Toc166757726"/>
+      <w:bookmarkStart w:id="9" w:name="_Toc166826303"/>
       <w:r>
         <w:t>3.4</w:t>
       </w:r>
@@ -3687,7 +3689,7 @@
       <w:r>
         <w:t>sondages</w:t>
       </w:r>
-      <w:bookmarkEnd w:id="8"/>
+      <w:bookmarkEnd w:id="9"/>
     </w:p>
     <w:p>
       <w:pPr>
@@ -4523,8 +4525,6 @@
       <w:r>
         <w:t xml:space="preserve"> doit vérifier si les questions que le front vient de lui transmettre existe déjà pour effectuer une modification/suppression/création doit être effectuer pour les questions. La même opération est </w:t>
       </w:r>
-      <w:bookmarkStart w:id="9" w:name="_GoBack"/>
-      <w:bookmarkEnd w:id="9"/>
       <w:r>
         <w:t>effectuée</w:t>
       </w:r>
@@ -4791,7 +4791,10 @@
         <w:jc w:val="both"/>
       </w:pPr>
       <w:r>
-        <w:t xml:space="preserve">Finalement, dans la fonction </w:t>
+        <w:t>D</w:t>
+      </w:r>
+      <w:r>
+        <w:t xml:space="preserve">ans la fonction </w:t>
       </w:r>
       <w:r>
         <w:rPr>
@@ -4873,292 +4876,157 @@
         <w:ind w:left="284"/>
         <w:jc w:val="both"/>
       </w:pPr>
-    </w:p>
-    <w:p>
-      <w:pPr>
-        <w:pStyle w:val="Titre2"/>
-        <w:ind w:firstLine="284"/>
-      </w:pPr>
-      <w:bookmarkStart w:id="10" w:name="_Toc166757727"/>
-      <w:r>
-        <w:t>3.5</w:t>
-      </w:r>
-      <w:r>
-        <w:t xml:space="preserve"> </w:t>
-      </w:r>
-      <w:r>
-        <w:t xml:space="preserve">Description </w:t>
-      </w:r>
-      <w:r>
-        <w:t>des tests effectués</w:t>
-      </w:r>
-      <w:bookmarkEnd w:id="10"/>
-    </w:p>
-    <w:p>
-      <w:pPr>
-        <w:pStyle w:val="Paragraphedeliste"/>
+      <w:r>
+        <w:t xml:space="preserve">De plus </w:t>
+      </w:r>
+      <w:r>
+        <w:t>d’une suppression d</w:t>
+      </w:r>
+      <w:r>
+        <w:t>e classique, cette fonctionnalité doit</w:t>
+      </w:r>
+      <w:r>
+        <w:t xml:space="preserve"> avoir une double validation et lorsque la suppression a été effectuer la position du scroll doit être préserver.</w:t>
+      </w:r>
+    </w:p>
+    <w:p>
+      <w:pPr>
         <w:ind w:left="284"/>
         <w:jc w:val="both"/>
       </w:pPr>
-      <w:r>
-        <w:t xml:space="preserve">On sait depuis longtemps que travailler avec du texte lisible et contenant du sens est source de distractions, et empêche de se concentrer sur la mise en page elle-même. L'avantage du </w:t>
-      </w:r>
-      <w:proofErr w:type="spellStart"/>
-      <w:r>
-        <w:t>Lorem</w:t>
-      </w:r>
-      <w:proofErr w:type="spellEnd"/>
-      <w:r>
-        <w:t xml:space="preserve"> </w:t>
-      </w:r>
-      <w:proofErr w:type="spellStart"/>
-      <w:r>
-        <w:t>Ipsum</w:t>
-      </w:r>
-      <w:proofErr w:type="spellEnd"/>
-      <w:r>
-        <w:t xml:space="preserve"> sur un texte générique comme 'Du texte. Du texte. Du texte.' est qu'il possède une distribution de lettres plus ou moins normale, </w:t>
-      </w:r>
-    </w:p>
-    <w:p>
-      <w:pPr>
-        <w:pStyle w:val="Paragraphedeliste"/>
+    </w:p>
+    <w:p>
+      <w:pPr>
         <w:ind w:left="284"/>
         <w:jc w:val="both"/>
       </w:pPr>
-    </w:p>
-    <w:p>
-      <w:pPr>
-        <w:pStyle w:val="Titre2"/>
-        <w:ind w:firstLine="284"/>
-      </w:pPr>
-      <w:bookmarkStart w:id="11" w:name="_Toc166757728"/>
-      <w:r>
-        <w:t>3.</w:t>
-      </w:r>
-      <w:r>
-        <w:t>6</w:t>
-      </w:r>
-      <w:r>
-        <w:t xml:space="preserve"> </w:t>
-      </w:r>
-      <w:r>
-        <w:t>Problèmes rencontrer</w:t>
-      </w:r>
-      <w:bookmarkEnd w:id="11"/>
-    </w:p>
-    <w:p>
-      <w:pPr>
-        <w:pStyle w:val="Paragraphedeliste"/>
+      <w:r>
+        <w:t>Pour</w:t>
+      </w:r>
+      <w:r>
+        <w:t xml:space="preserve"> la validation de suppression, en utilisant le kit de démarrage Jetstream tous les éléments nécessaires sont déjà fourni. Donc pour éviter de faire le travail en double ut</w:t>
+      </w:r>
+      <w:r>
+        <w:t xml:space="preserve">iliser ces composants. Les composants </w:t>
+      </w:r>
+      <w:r>
+        <w:t xml:space="preserve">utiles sont « </w:t>
+      </w:r>
+      <w:proofErr w:type="spellStart"/>
+      <w:r>
+        <w:rPr>
+          <w:b/>
+        </w:rPr>
+        <w:t>ConfirmationModal</w:t>
+      </w:r>
+      <w:proofErr w:type="spellEnd"/>
+      <w:r>
+        <w:t xml:space="preserve">, </w:t>
+      </w:r>
+      <w:proofErr w:type="spellStart"/>
+      <w:r>
+        <w:rPr>
+          <w:b/>
+        </w:rPr>
+        <w:t>DangerButton</w:t>
+      </w:r>
+      <w:proofErr w:type="spellEnd"/>
+      <w:r>
+        <w:t xml:space="preserve"> et </w:t>
+      </w:r>
+      <w:proofErr w:type="spellStart"/>
+      <w:r>
+        <w:rPr>
+          <w:b/>
+        </w:rPr>
+        <w:t>SecondaryButton</w:t>
+      </w:r>
+      <w:proofErr w:type="spellEnd"/>
+      <w:r>
+        <w:t xml:space="preserve"> ».</w:t>
+      </w:r>
+    </w:p>
+    <w:p>
+      <w:pPr>
         <w:ind w:left="284"/>
         <w:jc w:val="both"/>
-        <w:rPr>
-          <w:rFonts w:ascii="Calibri" w:hAnsi="Calibri" w:cs="Calibri"/>
-          <w:b/>
-          <w:bCs/>
-        </w:rPr>
-      </w:pPr>
-      <w:r>
-        <w:t xml:space="preserve">On sait depuis longtemps que travailler avec du texte lisible et contenant du sens est source de distractions, et empêche de se concentrer sur la mise en page elle-même. L'avantage du </w:t>
-      </w:r>
-      <w:proofErr w:type="spellStart"/>
-      <w:r>
-        <w:t>Lorem</w:t>
-      </w:r>
-      <w:proofErr w:type="spellEnd"/>
-      <w:r>
-        <w:t xml:space="preserve"> </w:t>
-      </w:r>
-      <w:proofErr w:type="spellStart"/>
-      <w:r>
-        <w:t>Ipsum</w:t>
-      </w:r>
-      <w:proofErr w:type="spellEnd"/>
-      <w:r>
-        <w:t xml:space="preserve"> sur un texte générique comme 'Du texte. Du texte. Du texte.' est qu'il possède une distribution de lettres plus ou moins normale, </w:t>
-      </w:r>
-    </w:p>
-    <w:p>
-      <w:pPr>
-        <w:pStyle w:val="Titre1"/>
-        <w:numPr>
-          <w:ilvl w:val="0"/>
-          <w:numId w:val="1"/>
-        </w:numPr>
+      </w:pPr>
+    </w:p>
+    <w:p>
+      <w:pPr>
         <w:ind w:left="284"/>
-        <w:rPr>
-          <w:rFonts w:asciiTheme="minorHAnsi" w:hAnsiTheme="minorHAnsi" w:cstheme="minorHAnsi"/>
-          <w:b/>
-          <w:bCs/>
+        <w:jc w:val="center"/>
+      </w:pPr>
+      <w:r>
+        <w:rPr>
           <w:noProof/>
-          <w:color w:val="000000" w:themeColor="text1"/>
-        </w:rPr>
-      </w:pPr>
-      <w:bookmarkStart w:id="12" w:name="_Toc166757729"/>
-      <w:r>
-        <w:rPr>
-          <w:rFonts w:asciiTheme="minorHAnsi" w:hAnsiTheme="minorHAnsi" w:cstheme="minorHAnsi"/>
-          <w:b/>
-          <w:bCs/>
-          <w:noProof/>
-          <w:color w:val="000000" w:themeColor="text1"/>
-        </w:rPr>
-        <w:t>Conclusion</w:t>
-      </w:r>
-      <w:bookmarkEnd w:id="12"/>
-    </w:p>
-    <w:p>
-      <w:pPr>
-        <w:pStyle w:val="Titre1"/>
-        <w:numPr>
-          <w:ilvl w:val="0"/>
-          <w:numId w:val="1"/>
-        </w:numPr>
-        <w:ind w:left="284"/>
-        <w:rPr>
-          <w:rFonts w:asciiTheme="minorHAnsi" w:hAnsiTheme="minorHAnsi" w:cstheme="minorHAnsi"/>
-          <w:b/>
-          <w:bCs/>
-          <w:noProof/>
-          <w:color w:val="000000" w:themeColor="text1"/>
-        </w:rPr>
-      </w:pPr>
-      <w:bookmarkStart w:id="13" w:name="_Toc166757730"/>
-      <w:r>
-        <w:rPr>
-          <w:rFonts w:asciiTheme="minorHAnsi" w:hAnsiTheme="minorHAnsi" w:cstheme="minorHAnsi"/>
-          <w:b/>
-          <w:bCs/>
-          <w:noProof/>
-          <w:color w:val="000000" w:themeColor="text1"/>
-        </w:rPr>
-        <w:t>Annexes</w:t>
-      </w:r>
-      <w:bookmarkEnd w:id="13"/>
-    </w:p>
-    <w:p>
-      <w:pPr>
-        <w:pStyle w:val="Paragraphedeliste"/>
-        <w:numPr>
-          <w:ilvl w:val="1"/>
-          <w:numId w:val="1"/>
-        </w:numPr>
-        <w:ind w:left="567" w:hanging="426"/>
-        <w:rPr>
-          <w:rFonts w:ascii="Calibri" w:hAnsi="Calibri" w:cs="Calibri"/>
-          <w:b/>
-          <w:bCs/>
-        </w:rPr>
-      </w:pPr>
-      <w:r>
-        <w:rPr>
-          <w:rFonts w:ascii="Calibri" w:hAnsi="Calibri" w:cs="Calibri"/>
-          <w:b/>
-          <w:bCs/>
-        </w:rPr>
-        <w:t>Résumé du rapport du TPI</w:t>
-      </w:r>
-    </w:p>
-    <w:p>
-      <w:pPr>
-        <w:pStyle w:val="Paragraphedeliste"/>
+          <w:lang w:eastAsia="fr-CH"/>
+        </w:rPr>
+        <w:drawing>
+          <wp:inline distT="0" distB="0" distL="0" distR="0" wp14:anchorId="0D321C72" wp14:editId="2C9627AD">
+            <wp:extent cx="5049079" cy="1959078"/>
+            <wp:effectExtent l="0" t="0" r="0" b="3175"/>
+            <wp:docPr id="14" name="Image 14"/>
+            <wp:cNvGraphicFramePr>
+              <a:graphicFrameLocks xmlns:a="http://schemas.openxmlformats.org/drawingml/2006/main" noChangeAspect="1"/>
+            </wp:cNvGraphicFramePr>
+            <a:graphic xmlns:a="http://schemas.openxmlformats.org/drawingml/2006/main">
+              <a:graphicData uri="http://schemas.openxmlformats.org/drawingml/2006/picture">
+                <pic:pic xmlns:pic="http://schemas.openxmlformats.org/drawingml/2006/picture">
+                  <pic:nvPicPr>
+                    <pic:cNvPr id="1" name=""/>
+                    <pic:cNvPicPr/>
+                  </pic:nvPicPr>
+                  <pic:blipFill>
+                    <a:blip r:embed="rId36"/>
+                    <a:stretch>
+                      <a:fillRect/>
+                    </a:stretch>
+                  </pic:blipFill>
+                  <pic:spPr>
+                    <a:xfrm>
+                      <a:off x="0" y="0"/>
+                      <a:ext cx="5077526" cy="1970116"/>
+                    </a:xfrm>
+                    <a:prstGeom prst="rect">
+                      <a:avLst/>
+                    </a:prstGeom>
+                  </pic:spPr>
+                </pic:pic>
+              </a:graphicData>
+            </a:graphic>
+          </wp:inline>
+        </w:drawing>
+      </w:r>
+    </w:p>
+    <w:p>
+      <w:pPr>
         <w:ind w:left="284"/>
         <w:jc w:val="both"/>
       </w:pPr>
-      <w:r>
-        <w:t xml:space="preserve">On sait depuis longtemps que travailler avec du texte lisible et contenant du sens est source de distractions, et empêche de se concentrer sur la mise en page elle-même. L'avantage du </w:t>
-      </w:r>
-      <w:proofErr w:type="spellStart"/>
-      <w:r>
-        <w:t>Lorem</w:t>
-      </w:r>
-      <w:proofErr w:type="spellEnd"/>
-      <w:r>
-        <w:t xml:space="preserve"> </w:t>
-      </w:r>
-      <w:proofErr w:type="spellStart"/>
-      <w:r>
-        <w:t>Ipsum</w:t>
-      </w:r>
-      <w:proofErr w:type="spellEnd"/>
-      <w:r>
-        <w:t xml:space="preserve"> sur un texte générique comme 'Du texte. Du texte. Du texte.' est qu'il possède une distribution de lettres plus ou moins normale, </w:t>
-      </w:r>
-    </w:p>
-    <w:p>
-      <w:pPr>
-        <w:pStyle w:val="Paragraphedeliste"/>
+    </w:p>
+    <w:p>
+      <w:pPr>
         <w:ind w:left="284"/>
         <w:jc w:val="both"/>
       </w:pPr>
-    </w:p>
-    <w:p>
-      <w:pPr>
-        <w:pStyle w:val="Paragraphedeliste"/>
-        <w:numPr>
-          <w:ilvl w:val="1"/>
-          <w:numId w:val="1"/>
-        </w:numPr>
-        <w:ind w:left="567" w:hanging="426"/>
-      </w:pPr>
-      <w:r>
-        <w:rPr>
-          <w:rFonts w:ascii="Calibri" w:hAnsi="Calibri" w:cs="Calibri"/>
-          <w:b/>
-          <w:bCs/>
-        </w:rPr>
-        <w:t>Sources</w:t>
-      </w:r>
-    </w:p>
-    <w:p>
-      <w:pPr>
-        <w:sectPr>
-          <w:footerReference w:type="default" r:id="rId36"/>
-          <w:pgSz w:w="11906" w:h="16838"/>
-          <w:pgMar w:top="851" w:right="1417" w:bottom="1417" w:left="1417" w:header="708" w:footer="567" w:gutter="0"/>
-          <w:pgBorders w:offsetFrom="page">
-            <w:top w:val="single" w:sz="4" w:space="24" w:color="808080" w:themeColor="background1" w:themeShade="80"/>
-            <w:left w:val="single" w:sz="4" w:space="24" w:color="808080" w:themeColor="background1" w:themeShade="80"/>
-            <w:bottom w:val="single" w:sz="4" w:space="24" w:color="808080" w:themeColor="background1" w:themeShade="80"/>
-            <w:right w:val="single" w:sz="4" w:space="24" w:color="808080" w:themeColor="background1" w:themeShade="80"/>
-          </w:pgBorders>
-          <w:cols w:space="708"/>
-          <w:docGrid w:linePitch="360"/>
-        </w:sectPr>
-      </w:pPr>
-    </w:p>
-    <w:p>
-      <w:pPr>
-        <w:pStyle w:val="Paragraphedeliste"/>
-        <w:numPr>
-          <w:ilvl w:val="1"/>
-          <w:numId w:val="1"/>
-        </w:numPr>
-        <w:ind w:left="567" w:hanging="426"/>
-        <w:rPr>
-          <w:rFonts w:ascii="Calibri" w:hAnsi="Calibri" w:cs="Calibri"/>
-          <w:b/>
-          <w:bCs/>
-        </w:rPr>
-      </w:pPr>
-      <w:r>
-        <w:rPr>
-          <w:rFonts w:ascii="Calibri" w:hAnsi="Calibri" w:cs="Calibri"/>
-          <w:b/>
-          <w:bCs/>
-        </w:rPr>
-        <w:lastRenderedPageBreak/>
-        <w:t>Planification Initial</w:t>
-      </w:r>
-    </w:p>
-    <w:p>
-      <w:pPr>
-        <w:ind w:left="141"/>
-        <w:rPr>
-          <w:rFonts w:ascii="Calibri" w:hAnsi="Calibri" w:cs="Calibri"/>
-          <w:b/>
-          <w:bCs/>
-        </w:rPr>
+      <w:r>
+        <w:t xml:space="preserve">Pour pouvoir utilisé correctement ces composants, </w:t>
+      </w:r>
+      <w:r>
+        <w:t>ceux-ci ont besoin de variables ou fonctions à leur déclanchement. Et pour récupérer les informations de l’objet à supprimer, c’est transmis lorsque l’utilisateur appuie sur le bouton de suppression.</w:t>
+      </w:r>
+    </w:p>
+    <w:p>
+      <w:pPr>
+        <w:ind w:left="284"/>
+        <w:jc w:val="center"/>
+      </w:pPr>
+    </w:p>
+    <w:p>
+      <w:pPr>
+        <w:ind w:left="284"/>
+        <w:jc w:val="center"/>
       </w:pPr>
       <w:r>
         <w:rPr>
@@ -5166,10 +5034,10 @@
           <w:lang w:eastAsia="fr-CH"/>
         </w:rPr>
         <w:drawing>
-          <wp:inline distT="0" distB="0" distL="0" distR="0" wp14:anchorId="18B62FCD" wp14:editId="58DCC819">
-            <wp:extent cx="8831775" cy="3536207"/>
-            <wp:effectExtent l="0" t="0" r="7620" b="7620"/>
-            <wp:docPr id="19" name="Image 19"/>
+          <wp:inline distT="0" distB="0" distL="0" distR="0" wp14:anchorId="53EE514C" wp14:editId="78B1B60F">
+            <wp:extent cx="3505200" cy="533400"/>
+            <wp:effectExtent l="0" t="0" r="0" b="0"/>
+            <wp:docPr id="15" name="Image 15"/>
             <wp:cNvGraphicFramePr>
               <a:graphicFrameLocks xmlns:a="http://schemas.openxmlformats.org/drawingml/2006/main" noChangeAspect="1"/>
             </wp:cNvGraphicFramePr>
@@ -5189,6 +5057,425 @@
                   <pic:spPr>
                     <a:xfrm>
                       <a:off x="0" y="0"/>
+                      <a:ext cx="3505200" cy="533400"/>
+                    </a:xfrm>
+                    <a:prstGeom prst="rect">
+                      <a:avLst/>
+                    </a:prstGeom>
+                  </pic:spPr>
+                </pic:pic>
+              </a:graphicData>
+            </a:graphic>
+          </wp:inline>
+        </w:drawing>
+      </w:r>
+    </w:p>
+    <w:p>
+      <w:pPr>
+        <w:ind w:left="284"/>
+        <w:jc w:val="both"/>
+      </w:pPr>
+    </w:p>
+    <w:p>
+      <w:pPr>
+        <w:jc w:val="both"/>
+      </w:pPr>
+    </w:p>
+    <w:p>
+      <w:pPr>
+        <w:ind w:left="284"/>
+        <w:jc w:val="both"/>
+      </w:pPr>
+      <w:r>
+        <w:lastRenderedPageBreak/>
+        <w:t xml:space="preserve">Finalement, pour préserver le scroll de la page. Celui-ci s’applique à l’envoie de la requête de suppression sur le front. En plus d’envoyer l’id de l’élément à supprimer, rajouter la variable </w:t>
+      </w:r>
+      <w:proofErr w:type="spellStart"/>
+      <w:r>
+        <w:rPr>
+          <w:b/>
+        </w:rPr>
+        <w:t>preserveScroll</w:t>
+      </w:r>
+      <w:proofErr w:type="spellEnd"/>
+      <w:r>
+        <w:t xml:space="preserve"> en paramètre. </w:t>
+      </w:r>
+    </w:p>
+    <w:p>
+      <w:pPr>
+        <w:ind w:left="284"/>
+        <w:jc w:val="both"/>
+      </w:pPr>
+    </w:p>
+    <w:p>
+      <w:pPr>
+        <w:ind w:left="284"/>
+        <w:jc w:val="center"/>
+      </w:pPr>
+      <w:r>
+        <w:rPr>
+          <w:noProof/>
+          <w:lang w:eastAsia="fr-CH"/>
+        </w:rPr>
+        <w:drawing>
+          <wp:inline distT="0" distB="0" distL="0" distR="0" wp14:anchorId="2C3E49C0" wp14:editId="6CA00318">
+            <wp:extent cx="4343400" cy="714375"/>
+            <wp:effectExtent l="0" t="0" r="0" b="9525"/>
+            <wp:docPr id="13" name="Image 13"/>
+            <wp:cNvGraphicFramePr>
+              <a:graphicFrameLocks xmlns:a="http://schemas.openxmlformats.org/drawingml/2006/main" noChangeAspect="1"/>
+            </wp:cNvGraphicFramePr>
+            <a:graphic xmlns:a="http://schemas.openxmlformats.org/drawingml/2006/main">
+              <a:graphicData uri="http://schemas.openxmlformats.org/drawingml/2006/picture">
+                <pic:pic xmlns:pic="http://schemas.openxmlformats.org/drawingml/2006/picture">
+                  <pic:nvPicPr>
+                    <pic:cNvPr id="1" name=""/>
+                    <pic:cNvPicPr/>
+                  </pic:nvPicPr>
+                  <pic:blipFill>
+                    <a:blip r:embed="rId38"/>
+                    <a:stretch>
+                      <a:fillRect/>
+                    </a:stretch>
+                  </pic:blipFill>
+                  <pic:spPr>
+                    <a:xfrm>
+                      <a:off x="0" y="0"/>
+                      <a:ext cx="4343400" cy="714375"/>
+                    </a:xfrm>
+                    <a:prstGeom prst="rect">
+                      <a:avLst/>
+                    </a:prstGeom>
+                  </pic:spPr>
+                </pic:pic>
+              </a:graphicData>
+            </a:graphic>
+          </wp:inline>
+        </w:drawing>
+      </w:r>
+    </w:p>
+    <w:p>
+      <w:pPr>
+        <w:ind w:left="284"/>
+        <w:jc w:val="both"/>
+      </w:pPr>
+    </w:p>
+    <w:p>
+      <w:pPr>
+        <w:pStyle w:val="Titre2"/>
+        <w:ind w:firstLine="284"/>
+      </w:pPr>
+      <w:bookmarkStart w:id="10" w:name="_Toc166826304"/>
+      <w:r>
+        <w:t>3.5</w:t>
+      </w:r>
+      <w:r>
+        <w:t xml:space="preserve"> </w:t>
+      </w:r>
+      <w:r>
+        <w:t xml:space="preserve">Description </w:t>
+      </w:r>
+      <w:r>
+        <w:t>des tests effectués</w:t>
+      </w:r>
+      <w:bookmarkEnd w:id="10"/>
+    </w:p>
+    <w:p>
+      <w:pPr>
+        <w:pStyle w:val="Paragraphedeliste"/>
+        <w:ind w:left="284"/>
+        <w:jc w:val="both"/>
+      </w:pPr>
+      <w:r>
+        <w:t xml:space="preserve">On sait depuis longtemps que travailler avec du texte lisible et contenant du sens est source de distractions, et empêche de se concentrer sur la mise en page elle-même. L'avantage du </w:t>
+      </w:r>
+      <w:proofErr w:type="spellStart"/>
+      <w:r>
+        <w:t>Lorem</w:t>
+      </w:r>
+      <w:proofErr w:type="spellEnd"/>
+      <w:r>
+        <w:t xml:space="preserve"> </w:t>
+      </w:r>
+      <w:proofErr w:type="spellStart"/>
+      <w:r>
+        <w:t>Ipsum</w:t>
+      </w:r>
+      <w:proofErr w:type="spellEnd"/>
+      <w:r>
+        <w:t xml:space="preserve"> sur un texte générique comme 'Du texte. Du texte. Du texte.' est qu'il possède une distribution de lettres plus ou moins normale, </w:t>
+      </w:r>
+    </w:p>
+    <w:p>
+      <w:pPr>
+        <w:pStyle w:val="Paragraphedeliste"/>
+        <w:ind w:left="284"/>
+        <w:jc w:val="both"/>
+      </w:pPr>
+    </w:p>
+    <w:p>
+      <w:pPr>
+        <w:pStyle w:val="Titre2"/>
+        <w:ind w:firstLine="284"/>
+      </w:pPr>
+      <w:bookmarkStart w:id="11" w:name="_Toc166826305"/>
+      <w:r>
+        <w:t>3.</w:t>
+      </w:r>
+      <w:r>
+        <w:t>6</w:t>
+      </w:r>
+      <w:r>
+        <w:t xml:space="preserve"> </w:t>
+      </w:r>
+      <w:r>
+        <w:t>Problèmes rencontrer</w:t>
+      </w:r>
+      <w:bookmarkEnd w:id="11"/>
+    </w:p>
+    <w:p>
+      <w:pPr>
+        <w:pStyle w:val="Paragraphedeliste"/>
+        <w:ind w:left="284"/>
+        <w:jc w:val="both"/>
+        <w:rPr>
+          <w:rFonts w:ascii="Calibri" w:hAnsi="Calibri" w:cs="Calibri"/>
+          <w:b/>
+          <w:bCs/>
+        </w:rPr>
+      </w:pPr>
+      <w:r>
+        <w:t xml:space="preserve">On sait depuis longtemps que travailler avec du texte lisible et contenant du sens est source de distractions, et empêche de se concentrer sur la mise en page elle-même. L'avantage du </w:t>
+      </w:r>
+      <w:proofErr w:type="spellStart"/>
+      <w:r>
+        <w:t>Lorem</w:t>
+      </w:r>
+      <w:proofErr w:type="spellEnd"/>
+      <w:r>
+        <w:t xml:space="preserve"> </w:t>
+      </w:r>
+      <w:proofErr w:type="spellStart"/>
+      <w:r>
+        <w:t>Ipsum</w:t>
+      </w:r>
+      <w:proofErr w:type="spellEnd"/>
+      <w:r>
+        <w:t xml:space="preserve"> sur un texte générique comme 'Du texte. Du texte. Du texte.' est qu'il possède une distribution de lettres plus ou moins normale, </w:t>
+      </w:r>
+    </w:p>
+    <w:p>
+      <w:pPr>
+        <w:pStyle w:val="Titre1"/>
+        <w:numPr>
+          <w:ilvl w:val="0"/>
+          <w:numId w:val="1"/>
+        </w:numPr>
+        <w:ind w:left="284"/>
+        <w:rPr>
+          <w:rFonts w:asciiTheme="minorHAnsi" w:hAnsiTheme="minorHAnsi" w:cstheme="minorHAnsi"/>
+          <w:b/>
+          <w:bCs/>
+          <w:noProof/>
+          <w:color w:val="000000" w:themeColor="text1"/>
+        </w:rPr>
+      </w:pPr>
+      <w:bookmarkStart w:id="12" w:name="_Toc166826306"/>
+      <w:r>
+        <w:rPr>
+          <w:rFonts w:asciiTheme="minorHAnsi" w:hAnsiTheme="minorHAnsi" w:cstheme="minorHAnsi"/>
+          <w:b/>
+          <w:bCs/>
+          <w:noProof/>
+          <w:color w:val="000000" w:themeColor="text1"/>
+        </w:rPr>
+        <w:t>Conclusion</w:t>
+      </w:r>
+      <w:bookmarkEnd w:id="12"/>
+    </w:p>
+    <w:p>
+      <w:pPr>
+        <w:pStyle w:val="Titre1"/>
+        <w:numPr>
+          <w:ilvl w:val="0"/>
+          <w:numId w:val="1"/>
+        </w:numPr>
+        <w:ind w:left="284"/>
+        <w:rPr>
+          <w:rFonts w:asciiTheme="minorHAnsi" w:hAnsiTheme="minorHAnsi" w:cstheme="minorHAnsi"/>
+          <w:b/>
+          <w:bCs/>
+          <w:noProof/>
+          <w:color w:val="000000" w:themeColor="text1"/>
+        </w:rPr>
+      </w:pPr>
+      <w:bookmarkStart w:id="13" w:name="_Toc166826307"/>
+      <w:r>
+        <w:rPr>
+          <w:rFonts w:asciiTheme="minorHAnsi" w:hAnsiTheme="minorHAnsi" w:cstheme="minorHAnsi"/>
+          <w:b/>
+          <w:bCs/>
+          <w:noProof/>
+          <w:color w:val="000000" w:themeColor="text1"/>
+        </w:rPr>
+        <w:t>Annexes</w:t>
+      </w:r>
+      <w:bookmarkEnd w:id="13"/>
+    </w:p>
+    <w:p>
+      <w:pPr>
+        <w:pStyle w:val="Paragraphedeliste"/>
+        <w:numPr>
+          <w:ilvl w:val="1"/>
+          <w:numId w:val="1"/>
+        </w:numPr>
+        <w:ind w:left="567" w:hanging="426"/>
+        <w:rPr>
+          <w:rFonts w:ascii="Calibri" w:hAnsi="Calibri" w:cs="Calibri"/>
+          <w:b/>
+          <w:bCs/>
+        </w:rPr>
+      </w:pPr>
+      <w:r>
+        <w:rPr>
+          <w:rFonts w:ascii="Calibri" w:hAnsi="Calibri" w:cs="Calibri"/>
+          <w:b/>
+          <w:bCs/>
+        </w:rPr>
+        <w:t>Résumé du rapport du TPI</w:t>
+      </w:r>
+    </w:p>
+    <w:p>
+      <w:pPr>
+        <w:pStyle w:val="Paragraphedeliste"/>
+        <w:ind w:left="284"/>
+        <w:jc w:val="both"/>
+      </w:pPr>
+      <w:r>
+        <w:t xml:space="preserve">On sait depuis longtemps que travailler avec du texte lisible et contenant du sens est source de distractions, et empêche de se concentrer sur la mise en page elle-même. L'avantage du </w:t>
+      </w:r>
+      <w:proofErr w:type="spellStart"/>
+      <w:r>
+        <w:t>Lorem</w:t>
+      </w:r>
+      <w:proofErr w:type="spellEnd"/>
+      <w:r>
+        <w:t xml:space="preserve"> </w:t>
+      </w:r>
+      <w:proofErr w:type="spellStart"/>
+      <w:r>
+        <w:t>Ipsum</w:t>
+      </w:r>
+      <w:proofErr w:type="spellEnd"/>
+      <w:r>
+        <w:t xml:space="preserve"> sur un texte générique comme 'Du texte. Du texte. Du texte.' est qu'il possède une distribution de lettres plus ou moins normale, </w:t>
+      </w:r>
+    </w:p>
+    <w:p>
+      <w:pPr>
+        <w:pStyle w:val="Paragraphedeliste"/>
+        <w:ind w:left="284"/>
+        <w:jc w:val="both"/>
+      </w:pPr>
+    </w:p>
+    <w:p>
+      <w:pPr>
+        <w:pStyle w:val="Paragraphedeliste"/>
+        <w:numPr>
+          <w:ilvl w:val="1"/>
+          <w:numId w:val="1"/>
+        </w:numPr>
+        <w:ind w:left="567" w:hanging="426"/>
+      </w:pPr>
+      <w:r>
+        <w:rPr>
+          <w:rFonts w:ascii="Calibri" w:hAnsi="Calibri" w:cs="Calibri"/>
+          <w:b/>
+          <w:bCs/>
+        </w:rPr>
+        <w:t>Sources</w:t>
+      </w:r>
+    </w:p>
+    <w:p>
+      <w:pPr>
+        <w:sectPr>
+          <w:footerReference w:type="default" r:id="rId39"/>
+          <w:pgSz w:w="11906" w:h="16838"/>
+          <w:pgMar w:top="851" w:right="1417" w:bottom="1417" w:left="1417" w:header="708" w:footer="567" w:gutter="0"/>
+          <w:pgBorders w:offsetFrom="page">
+            <w:top w:val="single" w:sz="4" w:space="24" w:color="808080" w:themeColor="background1" w:themeShade="80"/>
+            <w:left w:val="single" w:sz="4" w:space="24" w:color="808080" w:themeColor="background1" w:themeShade="80"/>
+            <w:bottom w:val="single" w:sz="4" w:space="24" w:color="808080" w:themeColor="background1" w:themeShade="80"/>
+            <w:right w:val="single" w:sz="4" w:space="24" w:color="808080" w:themeColor="background1" w:themeShade="80"/>
+          </w:pgBorders>
+          <w:cols w:space="708"/>
+          <w:docGrid w:linePitch="360"/>
+        </w:sectPr>
+      </w:pPr>
+    </w:p>
+    <w:p>
+      <w:pPr>
+        <w:pStyle w:val="Paragraphedeliste"/>
+        <w:numPr>
+          <w:ilvl w:val="1"/>
+          <w:numId w:val="1"/>
+        </w:numPr>
+        <w:ind w:left="567" w:hanging="426"/>
+        <w:rPr>
+          <w:rFonts w:ascii="Calibri" w:hAnsi="Calibri" w:cs="Calibri"/>
+          <w:b/>
+          <w:bCs/>
+        </w:rPr>
+      </w:pPr>
+      <w:r>
+        <w:rPr>
+          <w:rFonts w:ascii="Calibri" w:hAnsi="Calibri" w:cs="Calibri"/>
+          <w:b/>
+          <w:bCs/>
+        </w:rPr>
+        <w:lastRenderedPageBreak/>
+        <w:t>Planification Initial</w:t>
+      </w:r>
+    </w:p>
+    <w:p>
+      <w:pPr>
+        <w:ind w:left="141"/>
+        <w:rPr>
+          <w:rFonts w:ascii="Calibri" w:hAnsi="Calibri" w:cs="Calibri"/>
+          <w:b/>
+          <w:bCs/>
+        </w:rPr>
+      </w:pPr>
+      <w:r>
+        <w:rPr>
+          <w:noProof/>
+          <w:lang w:eastAsia="fr-CH"/>
+        </w:rPr>
+        <w:drawing>
+          <wp:inline distT="0" distB="0" distL="0" distR="0" wp14:anchorId="18B62FCD" wp14:editId="58DCC819">
+            <wp:extent cx="8831775" cy="3536207"/>
+            <wp:effectExtent l="0" t="0" r="7620" b="7620"/>
+            <wp:docPr id="19" name="Image 19"/>
+            <wp:cNvGraphicFramePr>
+              <a:graphicFrameLocks xmlns:a="http://schemas.openxmlformats.org/drawingml/2006/main" noChangeAspect="1"/>
+            </wp:cNvGraphicFramePr>
+            <a:graphic xmlns:a="http://schemas.openxmlformats.org/drawingml/2006/main">
+              <a:graphicData uri="http://schemas.openxmlformats.org/drawingml/2006/picture">
+                <pic:pic xmlns:pic="http://schemas.openxmlformats.org/drawingml/2006/picture">
+                  <pic:nvPicPr>
+                    <pic:cNvPr id="1" name=""/>
+                    <pic:cNvPicPr/>
+                  </pic:nvPicPr>
+                  <pic:blipFill>
+                    <a:blip r:embed="rId40"/>
+                    <a:stretch>
+                      <a:fillRect/>
+                    </a:stretch>
+                  </pic:blipFill>
+                  <pic:spPr>
+                    <a:xfrm>
+                      <a:off x="0" y="0"/>
                       <a:ext cx="8909105" cy="3567170"/>
                     </a:xfrm>
                     <a:prstGeom prst="rect">
@@ -5268,7 +5555,7 @@
       </w:r>
     </w:p>
     <w:sectPr>
-      <w:footerReference w:type="default" r:id="rId38"/>
+      <w:footerReference w:type="default" r:id="rId41"/>
       <w:pgSz w:w="16838" w:h="11906" w:orient="landscape"/>
       <w:pgMar w:top="1417" w:right="851" w:bottom="1417" w:left="1417" w:header="708" w:footer="567" w:gutter="0"/>
       <w:pgBorders w:offsetFrom="page">
@@ -5369,7 +5656,7 @@
             <w:sz w:val="18"/>
             <w:lang w:val="fr-FR"/>
           </w:rPr>
-          <w:t>4</w:t>
+          <w:t>2</w:t>
         </w:r>
         <w:r>
           <w:rPr>
@@ -5464,7 +5751,7 @@
             <w:sz w:val="18"/>
             <w:lang w:val="fr-FR"/>
           </w:rPr>
-          <w:t>9</w:t>
+          <w:t>11</w:t>
         </w:r>
         <w:r>
           <w:rPr>
@@ -5565,7 +5852,7 @@
             <w:sz w:val="18"/>
             <w:lang w:val="fr-FR"/>
           </w:rPr>
-          <w:t>11</w:t>
+          <w:t>12</w:t>
         </w:r>
         <w:r>
           <w:rPr>
@@ -11097,7 +11384,7 @@
 </file>
 
 <file path=customXml/itemProps1.xml><?xml version="1.0" encoding="utf-8"?>
-<ds:datastoreItem xmlns:ds="http://schemas.openxmlformats.org/officeDocument/2006/customXml" ds:itemID="{CF68575D-3D14-4F24-88AE-028732F86A35}">
+<ds:datastoreItem xmlns:ds="http://schemas.openxmlformats.org/officeDocument/2006/customXml" ds:itemID="{FB08EAFA-9A78-4B70-B5AE-4AF92595D66C}">
   <ds:schemaRefs>
     <ds:schemaRef ds:uri="http://schemas.openxmlformats.org/officeDocument/2006/bibliography"/>
   </ds:schemaRefs>

</xml_diff>

<commit_message>
Maj de la maquette
</commit_message>
<xml_diff>
--- a/doc/Rapport-Lombardo-TPI.docx
+++ b/doc/Rapport-Lombardo-TPI.docx
@@ -1,6 +1,6 @@
 
 <file path=word/document.xml><?xml version="1.0" encoding="utf-8"?>
-<w:document xmlns:wpc="http://schemas.microsoft.com/office/word/2010/wordprocessingCanvas" xmlns:cx="http://schemas.microsoft.com/office/drawing/2014/chartex" xmlns:cx1="http://schemas.microsoft.com/office/drawing/2015/9/8/chartex" xmlns:cx2="http://schemas.microsoft.com/office/drawing/2015/10/21/chartex" xmlns:cx3="http://schemas.microsoft.com/office/drawing/2016/5/9/chartex" xmlns:cx4="http://schemas.microsoft.com/office/drawing/2016/5/10/chartex" xmlns:cx5="http://schemas.microsoft.com/office/drawing/2016/5/11/chartex" xmlns:cx6="http://schemas.microsoft.com/office/drawing/2016/5/12/chartex" xmlns:cx7="http://schemas.microsoft.com/office/drawing/2016/5/13/chartex" xmlns:cx8="http://schemas.microsoft.com/office/drawing/2016/5/14/chartex" xmlns:mc="http://schemas.openxmlformats.org/markup-compatibility/2006" xmlns:aink="http://schemas.microsoft.com/office/drawing/2016/ink" xmlns:am3d="http://schemas.microsoft.com/office/drawing/2017/model3d" xmlns:o="urn:schemas-microsoft-com:office:office" xmlns:oel="http://schemas.microsoft.com/office/2019/extlst" xmlns:r="http://schemas.openxmlformats.org/officeDocument/2006/relationships" xmlns:m="http://schemas.openxmlformats.org/officeDocument/2006/math" xmlns:v="urn:schemas-microsoft-com:vml" xmlns:wp14="http://schemas.microsoft.com/office/word/2010/wordprocessingDrawing" xmlns:wp="http://schemas.openxmlformats.org/drawingml/2006/wordprocessingDrawing" xmlns:w10="urn:schemas-microsoft-com:office:word" xmlns:w="http://schemas.openxmlformats.org/wordprocessingml/2006/main" xmlns:w14="http://schemas.microsoft.com/office/word/2010/wordml" xmlns:w15="http://schemas.microsoft.com/office/word/2012/wordml" xmlns:w16cex="http://schemas.microsoft.com/office/word/2018/wordml/cex" xmlns:w16cid="http://schemas.microsoft.com/office/word/2016/wordml/cid" xmlns:w16="http://schemas.microsoft.com/office/word/2018/wordml" xmlns:w16du="http://schemas.microsoft.com/office/word/2023/wordml/word16du" xmlns:w16sdtdh="http://schemas.microsoft.com/office/word/2020/wordml/sdtdatahash" xmlns:w16se="http://schemas.microsoft.com/office/word/2015/wordml/symex" xmlns:wpg="http://schemas.microsoft.com/office/word/2010/wordprocessingGroup" xmlns:wpi="http://schemas.microsoft.com/office/word/2010/wordprocessingInk" xmlns:wne="http://schemas.microsoft.com/office/word/2006/wordml" xmlns:wps="http://schemas.microsoft.com/office/word/2010/wordprocessingShape" mc:Ignorable="w14 w15 w16se w16cid w16 w16cex w16sdtdh w16du wp14">
+<w:document xmlns:wpc="http://schemas.microsoft.com/office/word/2010/wordprocessingCanvas" xmlns:cx="http://schemas.microsoft.com/office/drawing/2014/chartex" xmlns:cx1="http://schemas.microsoft.com/office/drawing/2015/9/8/chartex" xmlns:mc="http://schemas.openxmlformats.org/markup-compatibility/2006" xmlns:o="urn:schemas-microsoft-com:office:office" xmlns:r="http://schemas.openxmlformats.org/officeDocument/2006/relationships" xmlns:m="http://schemas.openxmlformats.org/officeDocument/2006/math" xmlns:v="urn:schemas-microsoft-com:vml" xmlns:wp14="http://schemas.microsoft.com/office/word/2010/wordprocessingDrawing" xmlns:wp="http://schemas.openxmlformats.org/drawingml/2006/wordprocessingDrawing" xmlns:w10="urn:schemas-microsoft-com:office:word" xmlns:w="http://schemas.openxmlformats.org/wordprocessingml/2006/main" xmlns:w14="http://schemas.microsoft.com/office/word/2010/wordml" xmlns:w15="http://schemas.microsoft.com/office/word/2012/wordml" xmlns:w16se="http://schemas.microsoft.com/office/word/2015/wordml/symex" xmlns:wpg="http://schemas.microsoft.com/office/word/2010/wordprocessingGroup" xmlns:wpi="http://schemas.microsoft.com/office/word/2010/wordprocessingInk" xmlns:wne="http://schemas.microsoft.com/office/word/2006/wordml" xmlns:wps="http://schemas.microsoft.com/office/word/2010/wordprocessingShape" mc:Ignorable="w14 w15 w16se wp14">
   <w:body>
     <w:p>
       <w:pPr>
@@ -462,7 +462,7 @@
           <w:sz w:val="18"/>
           <w:szCs w:val="18"/>
         </w:rPr>
-        <w:t>0</w:t>
+        <w:t>1</w:t>
       </w:r>
     </w:p>
     <w:p>
@@ -505,7 +505,7 @@
           <w:sz w:val="18"/>
           <w:szCs w:val="18"/>
         </w:rPr>
-        <w:t>dernière mise à jour : 08</w:t>
+        <w:t>dernière mise à jour : 22</w:t>
       </w:r>
       <w:r>
         <w:rPr>
@@ -517,6 +517,8 @@
         </w:rPr>
         <w:t>.0</w:t>
       </w:r>
+      <w:bookmarkStart w:id="0" w:name="_GoBack"/>
+      <w:bookmarkEnd w:id="0"/>
       <w:r>
         <w:rPr>
           <w:rFonts w:asciiTheme="majorHAnsi" w:hAnsiTheme="majorHAnsi" w:cstheme="majorHAnsi"/>
@@ -1751,7 +1753,7 @@
           <w:color w:val="000000" w:themeColor="text1"/>
         </w:rPr>
       </w:pPr>
-      <w:bookmarkStart w:id="0" w:name="_Toc166826295"/>
+      <w:bookmarkStart w:id="1" w:name="_Toc166826295"/>
       <w:r>
         <w:rPr>
           <w:rFonts w:asciiTheme="minorHAnsi" w:hAnsiTheme="minorHAnsi" w:cstheme="minorHAnsi"/>
@@ -1763,7 +1765,7 @@
         <w:lastRenderedPageBreak/>
         <w:t>Presentation du projet</w:t>
       </w:r>
-      <w:bookmarkEnd w:id="0"/>
+      <w:bookmarkEnd w:id="1"/>
     </w:p>
     <w:p>
       <w:pPr>
@@ -1972,7 +1974,7 @@
           <w:color w:val="000000" w:themeColor="text1"/>
         </w:rPr>
       </w:pPr>
-      <w:bookmarkStart w:id="1" w:name="_Toc166826296"/>
+      <w:bookmarkStart w:id="2" w:name="_Toc166826296"/>
       <w:r>
         <w:rPr>
           <w:rFonts w:asciiTheme="minorHAnsi" w:hAnsiTheme="minorHAnsi" w:cstheme="minorHAnsi"/>
@@ -1994,18 +1996,18 @@
         </w:rPr>
         <w:t>ption</w:t>
       </w:r>
-      <w:bookmarkEnd w:id="1"/>
+      <w:bookmarkEnd w:id="2"/>
     </w:p>
     <w:p>
       <w:pPr>
         <w:pStyle w:val="Titre2"/>
         <w:ind w:firstLine="284"/>
       </w:pPr>
-      <w:bookmarkStart w:id="2" w:name="_Toc166826297"/>
+      <w:bookmarkStart w:id="3" w:name="_Toc166826297"/>
       <w:r>
         <w:t>2.1 Base de données</w:t>
       </w:r>
-      <w:bookmarkEnd w:id="2"/>
+      <w:bookmarkEnd w:id="3"/>
     </w:p>
     <w:p>
       <w:pPr>
@@ -2199,7 +2201,7 @@
         <w:pStyle w:val="Titre2"/>
         <w:ind w:firstLine="284"/>
       </w:pPr>
-      <w:bookmarkStart w:id="3" w:name="_Toc166826298"/>
+      <w:bookmarkStart w:id="4" w:name="_Toc166826298"/>
       <w:r>
         <w:lastRenderedPageBreak/>
         <w:t xml:space="preserve">2.2 </w:t>
@@ -2207,7 +2209,7 @@
       <w:r>
         <w:t>Stratégie de test</w:t>
       </w:r>
-      <w:bookmarkEnd w:id="3"/>
+      <w:bookmarkEnd w:id="4"/>
     </w:p>
     <w:p>
       <w:pPr>
@@ -2284,7 +2286,7 @@
           <w:color w:val="000000" w:themeColor="text1"/>
         </w:rPr>
       </w:pPr>
-      <w:bookmarkStart w:id="4" w:name="_Toc166826299"/>
+      <w:bookmarkStart w:id="5" w:name="_Toc166826299"/>
       <w:r>
         <w:rPr>
           <w:rFonts w:asciiTheme="minorHAnsi" w:hAnsiTheme="minorHAnsi" w:cstheme="minorHAnsi"/>
@@ -2295,21 +2297,21 @@
         </w:rPr>
         <w:t>Implémentation</w:t>
       </w:r>
-      <w:bookmarkEnd w:id="4"/>
+      <w:bookmarkEnd w:id="5"/>
     </w:p>
     <w:p>
       <w:pPr>
         <w:pStyle w:val="Titre2"/>
         <w:ind w:firstLine="284"/>
       </w:pPr>
-      <w:bookmarkStart w:id="5" w:name="_Toc166826300"/>
+      <w:bookmarkStart w:id="6" w:name="_Toc166826300"/>
       <w:r>
         <w:t>3.1</w:t>
       </w:r>
       <w:r>
         <w:t xml:space="preserve"> Mise en place de l’environnement</w:t>
       </w:r>
-      <w:bookmarkEnd w:id="5"/>
+      <w:bookmarkEnd w:id="6"/>
     </w:p>
     <w:p>
       <w:pPr>
@@ -2979,7 +2981,7 @@
         <w:pStyle w:val="Titre2"/>
         <w:ind w:firstLine="284"/>
       </w:pPr>
-      <w:bookmarkStart w:id="6" w:name="_Toc166826301"/>
+      <w:bookmarkStart w:id="7" w:name="_Toc166826301"/>
       <w:r>
         <w:t>3.</w:t>
       </w:r>
@@ -2989,7 +2991,7 @@
       <w:r>
         <w:t xml:space="preserve"> Model</w:t>
       </w:r>
-      <w:bookmarkEnd w:id="6"/>
+      <w:bookmarkEnd w:id="7"/>
     </w:p>
     <w:p>
       <w:pPr>
@@ -3075,7 +3077,15 @@
       </w:r>
       <w:proofErr w:type="spellEnd"/>
       <w:r>
-        <w:t>, le seeder et encore d’autres fichiers.</w:t>
+        <w:t xml:space="preserve">, le </w:t>
+      </w:r>
+      <w:proofErr w:type="spellStart"/>
+      <w:r>
+        <w:t>seeder</w:t>
+      </w:r>
+      <w:proofErr w:type="spellEnd"/>
+      <w:r>
+        <w:t xml:space="preserve"> et encore d’autres fichiers.</w:t>
       </w:r>
       <w:r>
         <w:t xml:space="preserve"> </w:t>
@@ -3297,7 +3307,7 @@
         <w:pStyle w:val="Titre2"/>
         <w:ind w:firstLine="284"/>
       </w:pPr>
-      <w:bookmarkStart w:id="7" w:name="_Toc166826302"/>
+      <w:bookmarkStart w:id="8" w:name="_Toc166826302"/>
       <w:r>
         <w:lastRenderedPageBreak/>
         <w:t xml:space="preserve">3.3 </w:t>
@@ -3308,9 +3318,14 @@
       </w:r>
       <w:proofErr w:type="spellEnd"/>
       <w:r>
-        <w:t>/Seeder</w:t>
-      </w:r>
-      <w:bookmarkEnd w:id="7"/>
+        <w:t>/</w:t>
+      </w:r>
+      <w:proofErr w:type="spellStart"/>
+      <w:r>
+        <w:t>Seeder</w:t>
+      </w:r>
+      <w:bookmarkEnd w:id="8"/>
+      <w:proofErr w:type="spellEnd"/>
     </w:p>
     <w:p>
       <w:pPr>
@@ -3327,7 +3342,15 @@
       </w:r>
       <w:proofErr w:type="spellEnd"/>
       <w:r>
-        <w:t xml:space="preserve"> et seeders sont utiliser pour la générat</w:t>
+        <w:t xml:space="preserve"> et </w:t>
+      </w:r>
+      <w:proofErr w:type="spellStart"/>
+      <w:r>
+        <w:t>seeders</w:t>
+      </w:r>
+      <w:proofErr w:type="spellEnd"/>
+      <w:r>
+        <w:t xml:space="preserve"> sont utiliser pour la générat</w:t>
       </w:r>
       <w:r>
         <w:t xml:space="preserve">ion de données de tests. Ces fichiers ont été générer au préalable grâce à la commande </w:t>
@@ -3629,7 +3652,7 @@
         <w:pStyle w:val="Titre2"/>
         <w:ind w:firstLine="284"/>
       </w:pPr>
-      <w:bookmarkStart w:id="8" w:name="_Toc166826303"/>
+      <w:bookmarkStart w:id="9" w:name="_Toc166826303"/>
       <w:r>
         <w:t>3.4</w:t>
       </w:r>
@@ -3639,7 +3662,7 @@
       <w:r>
         <w:t>sondages</w:t>
       </w:r>
-      <w:bookmarkEnd w:id="8"/>
+      <w:bookmarkEnd w:id="9"/>
     </w:p>
     <w:p>
       <w:pPr>
@@ -5110,7 +5133,7 @@
         <w:pStyle w:val="Titre2"/>
         <w:ind w:firstLine="284"/>
       </w:pPr>
-      <w:bookmarkStart w:id="9" w:name="_Toc166826304"/>
+      <w:bookmarkStart w:id="10" w:name="_Toc166826304"/>
       <w:r>
         <w:t>3.5</w:t>
       </w:r>
@@ -5123,7 +5146,7 @@
       <w:r>
         <w:t>des tests effectués</w:t>
       </w:r>
-      <w:bookmarkEnd w:id="9"/>
+      <w:bookmarkEnd w:id="10"/>
     </w:p>
     <w:p>
       <w:pPr>
@@ -5147,7 +5170,7 @@
         <w:pStyle w:val="Titre2"/>
         <w:ind w:firstLine="284"/>
       </w:pPr>
-      <w:bookmarkStart w:id="10" w:name="_Toc166826305"/>
+      <w:bookmarkStart w:id="11" w:name="_Toc166826305"/>
       <w:r>
         <w:t>3.</w:t>
       </w:r>
@@ -5160,7 +5183,7 @@
       <w:r>
         <w:t>Problèmes rencontrer</w:t>
       </w:r>
-      <w:bookmarkEnd w:id="10"/>
+      <w:bookmarkEnd w:id="11"/>
     </w:p>
     <w:p>
       <w:pPr>
@@ -5206,7 +5229,7 @@
           <w:docGrid w:linePitch="360"/>
         </w:sectPr>
       </w:pPr>
-      <w:bookmarkStart w:id="11" w:name="_Toc166826306"/>
+      <w:bookmarkStart w:id="12" w:name="_Toc166826306"/>
       <w:r>
         <w:rPr>
           <w:rFonts w:asciiTheme="minorHAnsi" w:hAnsiTheme="minorHAnsi" w:cstheme="minorHAnsi"/>
@@ -5217,7 +5240,7 @@
         </w:rPr>
         <w:t>Conclusion</w:t>
       </w:r>
-      <w:bookmarkEnd w:id="11"/>
+      <w:bookmarkEnd w:id="12"/>
     </w:p>
     <w:p>
       <w:pPr>
@@ -5235,7 +5258,7 @@
           <w:color w:val="000000" w:themeColor="text1"/>
         </w:rPr>
       </w:pPr>
-      <w:bookmarkStart w:id="12" w:name="_Toc166826307"/>
+      <w:bookmarkStart w:id="13" w:name="_Toc166826307"/>
       <w:r>
         <w:rPr>
           <w:rFonts w:asciiTheme="minorHAnsi" w:hAnsiTheme="minorHAnsi" w:cstheme="minorHAnsi"/>
@@ -5247,7 +5270,7 @@
         <w:lastRenderedPageBreak/>
         <w:t>Annexes</w:t>
       </w:r>
-      <w:bookmarkEnd w:id="12"/>
+      <w:bookmarkEnd w:id="13"/>
     </w:p>
     <w:p>
       <w:pPr>
@@ -5465,16 +5488,726 @@
           <w:bCs/>
         </w:rPr>
       </w:pPr>
-      <w:r>
+    </w:p>
+    <w:p>
+      <w:pPr>
+        <w:ind w:left="141"/>
+        <w:rPr>
+          <w:rFonts w:ascii="Calibri" w:hAnsi="Calibri" w:cs="Calibri"/>
+          <w:b/>
+          <w:bCs/>
+        </w:rPr>
+      </w:pPr>
+      <w:r>
+        <w:rPr>
+          <w:rFonts w:ascii="Calibri" w:hAnsi="Calibri" w:cs="Calibri"/>
+          <w:b/>
+          <w:bCs/>
+        </w:rPr>
+        <w:pict w14:anchorId="08227073">
+          <v:shape id="_x0000_i1033" type="#_x0000_t75" style="width:727.5pt;height:409.5pt">
+            <v:imagedata r:id="rId43" o:title="Connexion"/>
+          </v:shape>
+        </w:pict>
+      </w:r>
+    </w:p>
+    <w:p>
+      <w:pPr>
+        <w:ind w:left="141"/>
+        <w:rPr>
+          <w:rFonts w:ascii="Calibri" w:hAnsi="Calibri" w:cs="Calibri"/>
+          <w:b/>
+          <w:bCs/>
+        </w:rPr>
+      </w:pPr>
+      <w:r>
+        <w:rPr>
+          <w:rFonts w:ascii="Calibri" w:hAnsi="Calibri" w:cs="Calibri"/>
+          <w:b/>
+          <w:bCs/>
+        </w:rPr>
+        <w:lastRenderedPageBreak/>
+        <w:pict w14:anchorId="7818209F">
+          <v:shape id="_x0000_i1035" type="#_x0000_t75" style="width:727.5pt;height:409.5pt">
+            <v:imagedata r:id="rId44" o:title="Login"/>
+          </v:shape>
+        </w:pict>
+      </w:r>
+    </w:p>
+    <w:p>
+      <w:pPr>
+        <w:ind w:left="141"/>
+        <w:rPr>
+          <w:rFonts w:ascii="Calibri" w:hAnsi="Calibri" w:cs="Calibri"/>
+          <w:b/>
+          <w:bCs/>
+        </w:rPr>
+      </w:pPr>
+      <w:r>
+        <w:rPr>
+          <w:rFonts w:ascii="Calibri" w:hAnsi="Calibri" w:cs="Calibri"/>
+          <w:b/>
+          <w:bCs/>
+        </w:rPr>
+        <w:lastRenderedPageBreak/>
+        <w:pict w14:anchorId="70DD8F00">
+          <v:shape id="_x0000_i1040" type="#_x0000_t75" style="width:9in;height:364.5pt">
+            <v:imagedata r:id="rId45" o:title="Connexion attente"/>
+          </v:shape>
+        </w:pict>
+      </w:r>
+    </w:p>
+    <w:p>
+      <w:pPr>
+        <w:ind w:left="141"/>
+        <w:rPr>
+          <w:rFonts w:ascii="Calibri" w:hAnsi="Calibri" w:cs="Calibri"/>
+          <w:b/>
+          <w:bCs/>
+        </w:rPr>
+      </w:pPr>
+    </w:p>
+    <w:p>
+      <w:pPr>
+        <w:ind w:left="141"/>
+        <w:rPr>
+          <w:rFonts w:ascii="Calibri" w:hAnsi="Calibri" w:cs="Calibri"/>
+          <w:b/>
+          <w:bCs/>
+        </w:rPr>
+      </w:pPr>
+    </w:p>
+    <w:p>
+      <w:pPr>
+        <w:ind w:left="141"/>
+        <w:rPr>
+          <w:rFonts w:ascii="Calibri" w:hAnsi="Calibri" w:cs="Calibri"/>
+          <w:b/>
+          <w:bCs/>
+        </w:rPr>
+      </w:pPr>
+    </w:p>
+    <w:p>
+      <w:pPr>
+        <w:ind w:left="141"/>
+        <w:rPr>
+          <w:rFonts w:ascii="Calibri" w:hAnsi="Calibri" w:cs="Calibri"/>
+          <w:b/>
+          <w:bCs/>
+        </w:rPr>
+      </w:pPr>
+    </w:p>
+    <w:p>
+      <w:pPr>
+        <w:ind w:left="141"/>
+        <w:rPr>
+          <w:rFonts w:ascii="Calibri" w:hAnsi="Calibri" w:cs="Calibri"/>
+          <w:b/>
+          <w:bCs/>
+        </w:rPr>
+      </w:pPr>
+    </w:p>
+    <w:p>
+      <w:pPr>
+        <w:ind w:left="141"/>
+        <w:rPr>
+          <w:rFonts w:ascii="Calibri" w:hAnsi="Calibri" w:cs="Calibri"/>
+          <w:b/>
+          <w:bCs/>
+        </w:rPr>
+      </w:pPr>
+    </w:p>
+    <w:p>
+      <w:pPr>
+        <w:ind w:left="141"/>
+        <w:rPr>
+          <w:rFonts w:ascii="Calibri" w:hAnsi="Calibri" w:cs="Calibri"/>
+          <w:b/>
+          <w:bCs/>
+        </w:rPr>
+      </w:pPr>
+    </w:p>
+    <w:p>
+      <w:pPr>
+        <w:ind w:left="141"/>
+        <w:rPr>
+          <w:rFonts w:ascii="Calibri" w:hAnsi="Calibri" w:cs="Calibri"/>
+          <w:b/>
+          <w:bCs/>
+        </w:rPr>
+      </w:pPr>
+      <w:r>
+        <w:rPr>
+          <w:rFonts w:ascii="Calibri" w:hAnsi="Calibri" w:cs="Calibri"/>
+          <w:b/>
+          <w:bCs/>
+        </w:rPr>
+        <w:pict w14:anchorId="7C2E8888">
+          <v:shape id="_x0000_i1046" type="#_x0000_t75" style="width:727.5pt;height:409.5pt">
+            <v:imagedata r:id="rId46" o:title="Vos Sondages"/>
+          </v:shape>
+        </w:pict>
+      </w:r>
+    </w:p>
+    <w:p>
+      <w:pPr>
+        <w:ind w:left="141"/>
+        <w:rPr>
+          <w:rFonts w:ascii="Calibri" w:hAnsi="Calibri" w:cs="Calibri"/>
+          <w:b/>
+          <w:bCs/>
+        </w:rPr>
+      </w:pPr>
+      <w:r>
+        <w:rPr>
+          <w:rFonts w:ascii="Calibri" w:hAnsi="Calibri" w:cs="Calibri"/>
+          <w:b/>
+          <w:bCs/>
+        </w:rPr>
+        <w:lastRenderedPageBreak/>
+        <w:pict w14:anchorId="646B45D0">
+          <v:shape id="_x0000_i1042" type="#_x0000_t75" style="width:727.5pt;height:409.5pt">
+            <v:imagedata r:id="rId47" o:title="DashBoard Sondage"/>
+          </v:shape>
+        </w:pict>
+      </w:r>
+    </w:p>
+    <w:p>
+      <w:pPr>
+        <w:ind w:left="141"/>
+        <w:rPr>
+          <w:rFonts w:ascii="Calibri" w:hAnsi="Calibri" w:cs="Calibri"/>
+          <w:b/>
+          <w:bCs/>
+        </w:rPr>
+      </w:pPr>
+      <w:r>
+        <w:rPr>
+          <w:rFonts w:ascii="Calibri" w:hAnsi="Calibri" w:cs="Calibri"/>
+          <w:b/>
+          <w:bCs/>
+        </w:rPr>
+        <w:lastRenderedPageBreak/>
+        <w:pict w14:anchorId="5EF2D94D">
+          <v:shape id="_x0000_i1044" type="#_x0000_t75" style="width:727.5pt;height:409.5pt">
+            <v:imagedata r:id="rId48" o:title="Supprimer Sondage"/>
+          </v:shape>
+        </w:pict>
+      </w:r>
+    </w:p>
+    <w:p>
+      <w:pPr>
+        <w:ind w:left="141"/>
+        <w:rPr>
+          <w:rFonts w:ascii="Calibri" w:hAnsi="Calibri" w:cs="Calibri"/>
+          <w:b/>
+          <w:bCs/>
+        </w:rPr>
+      </w:pPr>
+    </w:p>
+    <w:p>
+      <w:pPr>
+        <w:ind w:left="141"/>
+        <w:rPr>
+          <w:rFonts w:ascii="Calibri" w:hAnsi="Calibri" w:cs="Calibri"/>
+          <w:b/>
+          <w:bCs/>
+        </w:rPr>
+      </w:pPr>
+      <w:r>
+        <w:rPr>
+          <w:rFonts w:ascii="Calibri" w:hAnsi="Calibri" w:cs="Calibri"/>
+          <w:b/>
+          <w:bCs/>
+        </w:rPr>
+        <w:lastRenderedPageBreak/>
+        <w:pict w14:anchorId="26EE7C44">
+          <v:shape id="_x0000_i1077" type="#_x0000_t75" style="width:678pt;height:453pt">
+            <v:imagedata r:id="rId49" o:title="Modifier Sondage Text"/>
+          </v:shape>
+        </w:pict>
+      </w:r>
+    </w:p>
+    <w:p>
+      <w:pPr>
+        <w:ind w:left="141"/>
+        <w:jc w:val="center"/>
+        <w:rPr>
+          <w:rFonts w:ascii="Calibri" w:hAnsi="Calibri" w:cs="Calibri"/>
+          <w:b/>
+          <w:bCs/>
+        </w:rPr>
+      </w:pPr>
+      <w:r>
+        <w:rPr>
+          <w:rFonts w:ascii="Calibri" w:hAnsi="Calibri" w:cs="Calibri"/>
+          <w:b/>
+          <w:bCs/>
+        </w:rPr>
+        <w:lastRenderedPageBreak/>
+        <w:pict w14:anchorId="7DA8DF6B">
+          <v:shape id="_x0000_i1060" type="#_x0000_t75" style="width:678pt;height:453pt">
+            <v:imagedata r:id="rId50" o:title="Création Sondage Text"/>
+          </v:shape>
+        </w:pict>
+      </w:r>
+    </w:p>
+    <w:p>
+      <w:pPr>
+        <w:ind w:left="141"/>
+        <w:jc w:val="center"/>
+        <w:rPr>
+          <w:rFonts w:ascii="Calibri" w:hAnsi="Calibri" w:cs="Calibri"/>
+          <w:b/>
+          <w:bCs/>
+        </w:rPr>
+      </w:pPr>
+      <w:r>
+        <w:rPr>
+          <w:rFonts w:ascii="Calibri" w:hAnsi="Calibri" w:cs="Calibri"/>
+          <w:b/>
+          <w:bCs/>
+        </w:rPr>
+        <w:lastRenderedPageBreak/>
+        <w:pict w14:anchorId="298AB61C">
+          <v:shape id="_x0000_i1063" type="#_x0000_t75" style="width:727.5pt;height:409.5pt">
+            <v:imagedata r:id="rId51" o:title="Création Sondage Contenu"/>
+          </v:shape>
+        </w:pict>
+      </w:r>
+    </w:p>
+    <w:p>
+      <w:pPr>
+        <w:ind w:left="141"/>
+        <w:jc w:val="center"/>
+        <w:rPr>
+          <w:rFonts w:ascii="Calibri" w:hAnsi="Calibri" w:cs="Calibri"/>
+          <w:b/>
+          <w:bCs/>
+        </w:rPr>
+      </w:pPr>
+    </w:p>
+    <w:p>
+      <w:pPr>
+        <w:ind w:left="141"/>
+        <w:jc w:val="center"/>
+        <w:rPr>
+          <w:rFonts w:ascii="Calibri" w:hAnsi="Calibri" w:cs="Calibri"/>
+          <w:b/>
+          <w:bCs/>
+        </w:rPr>
+      </w:pPr>
+    </w:p>
+    <w:p>
+      <w:pPr>
+        <w:ind w:left="141"/>
+        <w:jc w:val="center"/>
+        <w:rPr>
+          <w:rFonts w:ascii="Calibri" w:hAnsi="Calibri" w:cs="Calibri"/>
+          <w:b/>
+          <w:bCs/>
+        </w:rPr>
+      </w:pPr>
+    </w:p>
+    <w:p>
+      <w:pPr>
+        <w:ind w:left="141"/>
+        <w:jc w:val="center"/>
+        <w:rPr>
+          <w:rFonts w:ascii="Calibri" w:hAnsi="Calibri" w:cs="Calibri"/>
+          <w:b/>
+          <w:bCs/>
+        </w:rPr>
+      </w:pPr>
+      <w:r>
+        <w:rPr>
+          <w:rFonts w:ascii="Calibri" w:hAnsi="Calibri" w:cs="Calibri"/>
+          <w:b/>
+          <w:bCs/>
+        </w:rPr>
+        <w:lastRenderedPageBreak/>
+        <w:pict w14:anchorId="7A52530C">
+          <v:shape id="_x0000_i1068" type="#_x0000_t75" style="width:555.75pt;height:453pt">
+            <v:imagedata r:id="rId52" o:title="Création Sondage Réponse"/>
+          </v:shape>
+        </w:pict>
+      </w:r>
+    </w:p>
+    <w:p>
+      <w:pPr>
+        <w:ind w:left="141"/>
+        <w:rPr>
+          <w:rFonts w:ascii="Calibri" w:hAnsi="Calibri" w:cs="Calibri"/>
+          <w:b/>
+          <w:bCs/>
+        </w:rPr>
+      </w:pPr>
+      <w:r>
+        <w:rPr>
+          <w:rFonts w:ascii="Calibri" w:hAnsi="Calibri" w:cs="Calibri"/>
+          <w:b/>
+          <w:bCs/>
+        </w:rPr>
+        <w:lastRenderedPageBreak/>
+        <w:pict w14:anchorId="74151BB5">
+          <v:shape id="_x0000_i1078" type="#_x0000_t75" style="width:727.5pt;height:409.5pt">
+            <v:imagedata r:id="rId53" o:title="DashBoard Question"/>
+          </v:shape>
+        </w:pict>
+      </w:r>
+    </w:p>
+    <w:p>
+      <w:pPr>
+        <w:ind w:left="141"/>
+        <w:rPr>
+          <w:rFonts w:ascii="Calibri" w:hAnsi="Calibri" w:cs="Calibri"/>
+          <w:b/>
+          <w:bCs/>
+        </w:rPr>
+      </w:pPr>
+    </w:p>
+    <w:p>
+      <w:pPr>
+        <w:ind w:left="141"/>
+        <w:rPr>
+          <w:rFonts w:ascii="Calibri" w:hAnsi="Calibri" w:cs="Calibri"/>
+          <w:b/>
+          <w:bCs/>
+        </w:rPr>
+      </w:pPr>
+      <w:r>
+        <w:rPr>
+          <w:rFonts w:ascii="Calibri" w:hAnsi="Calibri" w:cs="Calibri"/>
+          <w:b/>
+          <w:bCs/>
+        </w:rPr>
+        <w:lastRenderedPageBreak/>
+        <w:pict w14:anchorId="702A0D39">
+          <v:shape id="_x0000_i1080" type="#_x0000_t75" style="width:727.5pt;height:409.5pt">
+            <v:imagedata r:id="rId54" o:title="Création Question Text"/>
+          </v:shape>
+        </w:pict>
+      </w:r>
+      <w:r>
+        <w:rPr>
+          <w:rFonts w:ascii="Calibri" w:hAnsi="Calibri" w:cs="Calibri"/>
+          <w:b/>
+          <w:bCs/>
+        </w:rPr>
+        <w:lastRenderedPageBreak/>
+        <w:pict w14:anchorId="78080A15">
+          <v:shape id="_x0000_i1081" type="#_x0000_t75" style="width:657.75pt;height:453.75pt">
+            <v:imagedata r:id="rId55" o:title="Création Question Select"/>
+          </v:shape>
+        </w:pict>
+      </w:r>
+      <w:r>
+        <w:rPr>
+          <w:rFonts w:ascii="Calibri" w:hAnsi="Calibri" w:cs="Calibri"/>
+          <w:b/>
+          <w:bCs/>
+        </w:rPr>
+        <w:lastRenderedPageBreak/>
+        <w:pict w14:anchorId="28A9B471">
+          <v:shape id="_x0000_i1096" type="#_x0000_t75" style="width:555.75pt;height:453pt">
+            <v:imagedata r:id="rId56" o:title="Création Sondage Question"/>
+          </v:shape>
+        </w:pict>
+      </w:r>
+    </w:p>
+    <w:p>
+      <w:pPr>
+        <w:ind w:left="141"/>
+        <w:rPr>
+          <w:rFonts w:ascii="Calibri" w:hAnsi="Calibri" w:cs="Calibri"/>
+          <w:b/>
+          <w:bCs/>
+        </w:rPr>
+      </w:pPr>
+      <w:r>
+        <w:rPr>
+          <w:rFonts w:ascii="Calibri" w:hAnsi="Calibri" w:cs="Calibri"/>
+          <w:b/>
+          <w:bCs/>
+        </w:rPr>
+        <w:lastRenderedPageBreak/>
+        <w:pict w14:anchorId="2505E9D9">
+          <v:shape id="_x0000_i1106" type="#_x0000_t75" style="width:507pt;height:453pt">
+            <v:imagedata r:id="rId57" o:title="Modifier Utilisateur"/>
+          </v:shape>
+        </w:pict>
+      </w:r>
+    </w:p>
+    <w:p>
+      <w:pPr>
+        <w:ind w:left="141"/>
+        <w:rPr>
+          <w:rFonts w:ascii="Calibri" w:hAnsi="Calibri" w:cs="Calibri"/>
+          <w:b/>
+          <w:bCs/>
+        </w:rPr>
+      </w:pPr>
+      <w:r>
+        <w:rPr>
+          <w:rFonts w:ascii="Calibri" w:hAnsi="Calibri" w:cs="Calibri"/>
+          <w:b/>
+          <w:bCs/>
+        </w:rPr>
+        <w:lastRenderedPageBreak/>
+        <w:t>Vue Admin</w:t>
+      </w:r>
+    </w:p>
+    <w:p>
+      <w:pPr>
+        <w:ind w:left="141"/>
         <w:rPr>
           <w:noProof/>
           <w:lang w:eastAsia="fr-CH"/>
         </w:rPr>
+      </w:pPr>
+      <w:r>
+        <w:rPr>
+          <w:noProof/>
+          <w:lang w:eastAsia="fr-CH"/>
+        </w:rPr>
+        <w:pict w14:anchorId="4BB54D45">
+          <v:shape id="_x0000_i1108" type="#_x0000_t75" style="width:727.5pt;height:409.5pt">
+            <v:imagedata r:id="rId58" o:title="DashBoard Utilisateur"/>
+          </v:shape>
+        </w:pict>
+      </w:r>
+    </w:p>
+    <w:p>
+      <w:pPr>
+        <w:ind w:left="141"/>
+        <w:rPr>
+          <w:noProof/>
+          <w:lang w:eastAsia="fr-CH"/>
+        </w:rPr>
+      </w:pPr>
+      <w:r>
+        <w:rPr>
+          <w:noProof/>
+          <w:lang w:eastAsia="fr-CH"/>
+        </w:rPr>
+        <w:lastRenderedPageBreak/>
+        <w:pict w14:anchorId="3F423185">
+          <v:shape id="_x0000_i1124" type="#_x0000_t75" style="width:727.5pt;height:409.5pt">
+            <v:imagedata r:id="rId59" o:title="Exportation Créateur"/>
+          </v:shape>
+        </w:pict>
+      </w:r>
+    </w:p>
+    <w:p>
+      <w:pPr>
+        <w:ind w:left="141"/>
+        <w:rPr>
+          <w:noProof/>
+          <w:lang w:eastAsia="fr-CH"/>
+        </w:rPr>
+      </w:pPr>
+    </w:p>
+    <w:p>
+      <w:pPr>
+        <w:ind w:left="141"/>
+        <w:rPr>
+          <w:noProof/>
+          <w:lang w:eastAsia="fr-CH"/>
+        </w:rPr>
+      </w:pPr>
+    </w:p>
+    <w:p>
+      <w:pPr>
+        <w:ind w:left="141"/>
+        <w:rPr>
+          <w:noProof/>
+          <w:lang w:eastAsia="fr-CH"/>
+        </w:rPr>
+      </w:pPr>
+      <w:r>
+        <w:rPr>
+          <w:noProof/>
+          <w:lang w:eastAsia="fr-CH"/>
+        </w:rPr>
+        <w:lastRenderedPageBreak/>
+        <w:pict w14:anchorId="2B9A50C9">
+          <v:shape id="_x0000_i1110" type="#_x0000_t75" style="width:727.5pt;height:409.5pt">
+            <v:imagedata r:id="rId60" o:title="Valid Utilisateur"/>
+          </v:shape>
+        </w:pict>
+      </w:r>
+    </w:p>
+    <w:p>
+      <w:pPr>
+        <w:ind w:left="141"/>
+        <w:rPr>
+          <w:noProof/>
+          <w:lang w:eastAsia="fr-CH"/>
+        </w:rPr>
+      </w:pPr>
+      <w:r>
+        <w:rPr>
+          <w:noProof/>
+          <w:lang w:eastAsia="fr-CH"/>
+        </w:rPr>
+        <w:lastRenderedPageBreak/>
+        <w:pict w14:anchorId="684B5192">
+          <v:shape id="_x0000_i1112" type="#_x0000_t75" style="width:727.5pt;height:409.5pt">
+            <v:imagedata r:id="rId61" o:title="Rejeter Utilisateur"/>
+          </v:shape>
+        </w:pict>
+      </w:r>
+    </w:p>
+    <w:p>
+      <w:pPr>
+        <w:ind w:left="141"/>
+        <w:rPr>
+          <w:noProof/>
+          <w:lang w:eastAsia="fr-CH"/>
+        </w:rPr>
+      </w:pPr>
+      <w:r>
+        <w:rPr>
+          <w:noProof/>
+          <w:lang w:eastAsia="fr-CH"/>
+        </w:rPr>
+        <w:lastRenderedPageBreak/>
+        <w:pict w14:anchorId="3B8D0B9A">
+          <v:shape id="_x0000_i1114" type="#_x0000_t75" style="width:727.5pt;height:409.5pt">
+            <v:imagedata r:id="rId62" o:title="Confirmer User"/>
+          </v:shape>
+        </w:pict>
+      </w:r>
+    </w:p>
+    <w:p>
+      <w:pPr>
+        <w:ind w:left="141"/>
+        <w:rPr>
+          <w:noProof/>
+          <w:lang w:eastAsia="fr-CH"/>
+        </w:rPr>
+      </w:pPr>
+      <w:r>
+        <w:rPr>
+          <w:noProof/>
+          <w:lang w:eastAsia="fr-CH"/>
+        </w:rPr>
+        <w:lastRenderedPageBreak/>
+        <w:pict w14:anchorId="2915C8BF">
+          <v:shape id="_x0000_i1116" type="#_x0000_t75" style="width:727.5pt;height:409.5pt">
+            <v:imagedata r:id="rId63" o:title="Création Utilisateur"/>
+          </v:shape>
+        </w:pict>
+      </w:r>
+    </w:p>
+    <w:p>
+      <w:pPr>
+        <w:ind w:left="141"/>
+        <w:rPr>
+          <w:noProof/>
+          <w:lang w:eastAsia="fr-CH"/>
+        </w:rPr>
+      </w:pPr>
+      <w:r>
+        <w:rPr>
+          <w:noProof/>
+          <w:lang w:eastAsia="fr-CH"/>
+        </w:rPr>
+        <w:lastRenderedPageBreak/>
+        <w:pict w14:anchorId="27458209">
+          <v:shape id="_x0000_i1126" type="#_x0000_t75" style="width:528pt;height:453.75pt">
+            <v:imagedata r:id="rId64" o:title="Modifier Utilisateur"/>
+          </v:shape>
+        </w:pict>
+      </w:r>
+      <w:r>
+        <w:rPr>
+          <w:noProof/>
+          <w:lang w:eastAsia="fr-CH"/>
+        </w:rPr>
+        <w:lastRenderedPageBreak/>
+        <w:pict w14:anchorId="7293EE10">
+          <v:shape id="_x0000_i1127" type="#_x0000_t75" style="width:727.5pt;height:409.5pt">
+            <v:imagedata r:id="rId65" o:title="DashBoard Sondage Admin"/>
+          </v:shape>
+        </w:pict>
+      </w:r>
+    </w:p>
+    <w:p>
+      <w:pPr>
+        <w:ind w:left="141"/>
+        <w:rPr>
+          <w:noProof/>
+          <w:lang w:eastAsia="fr-CH"/>
+        </w:rPr>
+      </w:pPr>
+      <w:r>
+        <w:rPr>
+          <w:noProof/>
+          <w:lang w:eastAsia="fr-CH"/>
+        </w:rPr>
+        <w:lastRenderedPageBreak/>
+        <w:pict w14:anchorId="7BD6A809">
+          <v:shape id="_x0000_i1130" type="#_x0000_t75" style="width:727.5pt;height:409.5pt">
+            <v:imagedata r:id="rId66" o:title="Exportation Sondage"/>
+          </v:shape>
+        </w:pict>
+      </w:r>
+    </w:p>
+    <w:p>
+      <w:pPr>
+        <w:ind w:left="141"/>
+        <w:rPr>
+          <w:rFonts w:ascii="Calibri" w:hAnsi="Calibri" w:cs="Calibri"/>
+          <w:b/>
+          <w:bCs/>
+        </w:rPr>
+      </w:pPr>
+      <w:r>
+        <w:rPr>
+          <w:noProof/>
+          <w:lang w:eastAsia="fr-CH"/>
+        </w:rPr>
+        <w:lastRenderedPageBreak/>
+        <w:pict w14:anchorId="335F7A8B">
+          <v:shape id="_x0000_i1132" type="#_x0000_t75" style="width:555.75pt;height:453pt">
+            <v:imagedata r:id="rId67" o:title="Création Sondage Réponse"/>
+          </v:shape>
+        </w:pict>
+      </w:r>
+    </w:p>
+    <w:p>
+      <w:pPr>
+        <w:ind w:left="141"/>
+        <w:rPr>
+          <w:rFonts w:ascii="Calibri" w:hAnsi="Calibri" w:cs="Calibri"/>
+          <w:b/>
+          <w:bCs/>
+        </w:rPr>
+      </w:pPr>
+    </w:p>
+    <w:p>
+      <w:pPr>
+        <w:ind w:left="141"/>
+        <w:rPr>
+          <w:rFonts w:ascii="Calibri" w:hAnsi="Calibri" w:cs="Calibri"/>
+          <w:b/>
+          <w:bCs/>
+        </w:rPr>
+      </w:pPr>
+      <w:r>
+        <w:rPr>
+          <w:rFonts w:ascii="Calibri" w:hAnsi="Calibri" w:cs="Calibri"/>
+          <w:b/>
+          <w:bCs/>
+          <w:noProof/>
+          <w:lang w:eastAsia="fr-CH"/>
+        </w:rPr>
         <w:drawing>
-          <wp:inline distT="0" distB="0" distL="0" distR="0" wp14:anchorId="1FFD2A76" wp14:editId="7728E98E">
-            <wp:extent cx="7304959" cy="4810125"/>
+          <wp:inline distT="0" distB="0" distL="0" distR="0" wp14:anchorId="7244FC22" wp14:editId="3A108AD1">
+            <wp:extent cx="7791450" cy="4381500"/>
             <wp:effectExtent l="0" t="0" r="0" b="0"/>
-            <wp:docPr id="16" name="Image 16"/>
+            <wp:docPr id="42" name="Image 42" descr="C:\Users\pg78vgj\AppData\Local\Microsoft\Windows\INetCache\Content.Word\Contenu Réponse.png"/>
             <wp:cNvGraphicFramePr>
               <a:graphicFrameLocks xmlns:a="http://schemas.openxmlformats.org/drawingml/2006/main" noChangeAspect="1"/>
             </wp:cNvGraphicFramePr>
@@ -5482,23 +6215,36 @@
               <a:graphicData uri="http://schemas.openxmlformats.org/drawingml/2006/picture">
                 <pic:pic xmlns:pic="http://schemas.openxmlformats.org/drawingml/2006/picture">
                   <pic:nvPicPr>
-                    <pic:cNvPr id="1" name=""/>
-                    <pic:cNvPicPr/>
+                    <pic:cNvPr id="0" name="Picture 112" descr="C:\Users\pg78vgj\AppData\Local\Microsoft\Windows\INetCache\Content.Word\Contenu Réponse.png"/>
+                    <pic:cNvPicPr>
+                      <a:picLocks noChangeAspect="1" noChangeArrowheads="1"/>
+                    </pic:cNvPicPr>
                   </pic:nvPicPr>
                   <pic:blipFill>
-                    <a:blip r:embed="rId43"/>
+                    <a:blip r:embed="rId68" cstate="print">
+                      <a:extLst>
+                        <a:ext uri="{28A0092B-C50C-407E-A947-70E740481C1C}">
+                          <a14:useLocalDpi xmlns:a14="http://schemas.microsoft.com/office/drawing/2010/main" val="0"/>
+                        </a:ext>
+                      </a:extLst>
+                    </a:blip>
+                    <a:srcRect/>
                     <a:stretch>
                       <a:fillRect/>
                     </a:stretch>
                   </pic:blipFill>
-                  <pic:spPr>
+                  <pic:spPr bwMode="auto">
                     <a:xfrm>
                       <a:off x="0" y="0"/>
-                      <a:ext cx="7316577" cy="4817775"/>
+                      <a:ext cx="7791450" cy="4381500"/>
                     </a:xfrm>
                     <a:prstGeom prst="rect">
                       <a:avLst/>
                     </a:prstGeom>
+                    <a:noFill/>
+                    <a:ln>
+                      <a:noFill/>
+                    </a:ln>
                   </pic:spPr>
                 </pic:pic>
               </a:graphicData>
@@ -5510,124 +6256,121 @@
     <w:p>
       <w:pPr>
         <w:ind w:left="141"/>
-        <w:jc w:val="center"/>
         <w:rPr>
           <w:rFonts w:ascii="Calibri" w:hAnsi="Calibri" w:cs="Calibri"/>
           <w:b/>
           <w:bCs/>
         </w:rPr>
       </w:pPr>
-      <w:r>
-        <w:rPr>
-          <w:noProof/>
-          <w:lang w:eastAsia="fr-CH"/>
+    </w:p>
+    <w:p>
+      <w:pPr>
+        <w:ind w:left="141"/>
+        <w:rPr>
+          <w:rFonts w:ascii="Calibri" w:hAnsi="Calibri" w:cs="Calibri"/>
+          <w:b/>
+          <w:bCs/>
+        </w:rPr>
+      </w:pPr>
+    </w:p>
+    <w:p>
+      <w:pPr>
+        <w:ind w:left="141"/>
+        <w:rPr>
+          <w:rFonts w:ascii="Calibri" w:hAnsi="Calibri" w:cs="Calibri"/>
+          <w:b/>
+          <w:bCs/>
+        </w:rPr>
+      </w:pPr>
+    </w:p>
+    <w:p>
+      <w:pPr>
+        <w:ind w:left="141"/>
+        <w:rPr>
+          <w:rFonts w:ascii="Calibri" w:hAnsi="Calibri" w:cs="Calibri"/>
+          <w:b/>
+          <w:bCs/>
+        </w:rPr>
+      </w:pPr>
+    </w:p>
+    <w:p>
+      <w:pPr>
+        <w:ind w:left="141"/>
+        <w:rPr>
+          <w:rFonts w:ascii="Calibri" w:hAnsi="Calibri" w:cs="Calibri"/>
+          <w:b/>
+          <w:bCs/>
+        </w:rPr>
+      </w:pPr>
+    </w:p>
+    <w:p>
+      <w:pPr>
+        <w:ind w:left="141"/>
+        <w:rPr>
+          <w:rFonts w:ascii="Calibri" w:hAnsi="Calibri" w:cs="Calibri"/>
+          <w:b/>
+          <w:bCs/>
+        </w:rPr>
+      </w:pPr>
+    </w:p>
+    <w:p>
+      <w:pPr>
+        <w:ind w:left="141"/>
+        <w:rPr>
+          <w:rFonts w:ascii="Calibri" w:hAnsi="Calibri" w:cs="Calibri"/>
+          <w:b/>
+          <w:bCs/>
+        </w:rPr>
+      </w:pPr>
+      <w:r>
+        <w:rPr>
+          <w:rFonts w:ascii="Calibri" w:hAnsi="Calibri" w:cs="Calibri"/>
+          <w:b/>
+          <w:bCs/>
         </w:rPr>
         <w:lastRenderedPageBreak/>
-        <w:drawing>
-          <wp:inline distT="0" distB="0" distL="0" distR="0" wp14:anchorId="65682840" wp14:editId="1E80CF47">
-            <wp:extent cx="7352193" cy="4714875"/>
-            <wp:effectExtent l="0" t="0" r="1270" b="0"/>
-            <wp:docPr id="17" name="Image 17"/>
-            <wp:cNvGraphicFramePr>
-              <a:graphicFrameLocks xmlns:a="http://schemas.openxmlformats.org/drawingml/2006/main" noChangeAspect="1"/>
-            </wp:cNvGraphicFramePr>
-            <a:graphic xmlns:a="http://schemas.openxmlformats.org/drawingml/2006/main">
-              <a:graphicData uri="http://schemas.openxmlformats.org/drawingml/2006/picture">
-                <pic:pic xmlns:pic="http://schemas.openxmlformats.org/drawingml/2006/picture">
-                  <pic:nvPicPr>
-                    <pic:cNvPr id="1" name=""/>
-                    <pic:cNvPicPr/>
-                  </pic:nvPicPr>
-                  <pic:blipFill>
-                    <a:blip r:embed="rId44"/>
-                    <a:stretch>
-                      <a:fillRect/>
-                    </a:stretch>
-                  </pic:blipFill>
-                  <pic:spPr>
-                    <a:xfrm>
-                      <a:off x="0" y="0"/>
-                      <a:ext cx="7358147" cy="4718693"/>
-                    </a:xfrm>
-                    <a:prstGeom prst="rect">
-                      <a:avLst/>
-                    </a:prstGeom>
-                  </pic:spPr>
-                </pic:pic>
-              </a:graphicData>
-            </a:graphic>
-          </wp:inline>
-        </w:drawing>
+        <w:t>Vue Répondant</w:t>
       </w:r>
     </w:p>
     <w:p>
       <w:pPr>
         <w:ind w:left="141"/>
         <w:rPr>
-          <w:noProof/>
-          <w:lang w:eastAsia="fr-CH"/>
-        </w:rPr>
-      </w:pPr>
+          <w:rFonts w:ascii="Calibri" w:hAnsi="Calibri" w:cs="Calibri"/>
+          <w:b/>
+          <w:bCs/>
+        </w:rPr>
+      </w:pPr>
+      <w:r>
+        <w:rPr>
+          <w:rFonts w:ascii="Calibri" w:hAnsi="Calibri" w:cs="Calibri"/>
+          <w:b/>
+          <w:bCs/>
+        </w:rPr>
+        <w:pict w14:anchorId="428614C8">
+          <v:shape id="_x0000_i1137" type="#_x0000_t75" style="width:501.75pt;height:409.5pt">
+            <v:imagedata r:id="rId69" o:title="User Sondage"/>
+          </v:shape>
+        </w:pict>
+      </w:r>
+      <w:r>
+        <w:rPr>
+          <w:rFonts w:ascii="Calibri" w:hAnsi="Calibri" w:cs="Calibri"/>
+          <w:b/>
+          <w:bCs/>
+        </w:rPr>
+        <w:t>¨</w:t>
+      </w:r>
     </w:p>
     <w:p>
       <w:pPr>
         <w:ind w:left="141"/>
-        <w:jc w:val="center"/>
         <w:rPr>
           <w:rFonts w:ascii="Calibri" w:hAnsi="Calibri" w:cs="Calibri"/>
           <w:b/>
           <w:bCs/>
         </w:rPr>
       </w:pPr>
-      <w:r>
-        <w:rPr>
-          <w:noProof/>
-          <w:lang w:eastAsia="fr-CH"/>
-        </w:rPr>
-        <w:lastRenderedPageBreak/>
-        <w:drawing>
-          <wp:inline distT="0" distB="0" distL="0" distR="0" wp14:anchorId="1846E4A1" wp14:editId="6F90CDB8">
-            <wp:extent cx="7460615" cy="5229225"/>
-            <wp:effectExtent l="0" t="0" r="6985" b="9525"/>
-            <wp:docPr id="18" name="Image 18"/>
-            <wp:cNvGraphicFramePr>
-              <a:graphicFrameLocks xmlns:a="http://schemas.openxmlformats.org/drawingml/2006/main" noChangeAspect="1"/>
-            </wp:cNvGraphicFramePr>
-            <a:graphic xmlns:a="http://schemas.openxmlformats.org/drawingml/2006/main">
-              <a:graphicData uri="http://schemas.openxmlformats.org/drawingml/2006/picture">
-                <pic:pic xmlns:pic="http://schemas.openxmlformats.org/drawingml/2006/picture">
-                  <pic:nvPicPr>
-                    <pic:cNvPr id="1" name=""/>
-                    <pic:cNvPicPr/>
-                  </pic:nvPicPr>
-                  <pic:blipFill rotWithShape="1">
-                    <a:blip r:embed="rId45"/>
-                    <a:srcRect t="1412" r="563"/>
-                    <a:stretch/>
-                  </pic:blipFill>
-                  <pic:spPr bwMode="auto">
-                    <a:xfrm>
-                      <a:off x="0" y="0"/>
-                      <a:ext cx="7463790" cy="5231450"/>
-                    </a:xfrm>
-                    <a:prstGeom prst="rect">
-                      <a:avLst/>
-                    </a:prstGeom>
-                    <a:ln>
-                      <a:noFill/>
-                    </a:ln>
-                    <a:extLst>
-                      <a:ext uri="{53640926-AAD7-44D8-BBD7-CCE9431645EC}">
-                        <a14:shadowObscured xmlns:a14="http://schemas.microsoft.com/office/drawing/2010/main"/>
-                      </a:ext>
-                    </a:extLst>
-                  </pic:spPr>
-                </pic:pic>
-              </a:graphicData>
-            </a:graphic>
-          </wp:inline>
-        </w:drawing>
-      </w:r>
     </w:p>
     <w:p>
       <w:pPr>
@@ -5638,490 +6381,6 @@
           <w:bCs/>
         </w:rPr>
       </w:pPr>
-    </w:p>
-    <w:p>
-      <w:pPr>
-        <w:ind w:left="141"/>
-        <w:jc w:val="center"/>
-        <w:rPr>
-          <w:rFonts w:ascii="Calibri" w:hAnsi="Calibri" w:cs="Calibri"/>
-          <w:b/>
-          <w:bCs/>
-        </w:rPr>
-      </w:pPr>
-      <w:r>
-        <w:rPr>
-          <w:noProof/>
-          <w:lang w:eastAsia="fr-CH"/>
-        </w:rPr>
-        <w:lastRenderedPageBreak/>
-        <w:t>§</w:t>
-      </w:r>
-      <w:r>
-        <w:rPr>
-          <w:noProof/>
-          <w:lang w:eastAsia="fr-CH"/>
-        </w:rPr>
-        <w:drawing>
-          <wp:inline distT="0" distB="0" distL="0" distR="0" wp14:anchorId="3DC00794" wp14:editId="4EBC396A">
-            <wp:extent cx="7733311" cy="4638675"/>
-            <wp:effectExtent l="0" t="0" r="1270" b="0"/>
-            <wp:docPr id="30" name="Image 30"/>
-            <wp:cNvGraphicFramePr>
-              <a:graphicFrameLocks xmlns:a="http://schemas.openxmlformats.org/drawingml/2006/main" noChangeAspect="1"/>
-            </wp:cNvGraphicFramePr>
-            <a:graphic xmlns:a="http://schemas.openxmlformats.org/drawingml/2006/main">
-              <a:graphicData uri="http://schemas.openxmlformats.org/drawingml/2006/picture">
-                <pic:pic xmlns:pic="http://schemas.openxmlformats.org/drawingml/2006/picture">
-                  <pic:nvPicPr>
-                    <pic:cNvPr id="1" name=""/>
-                    <pic:cNvPicPr/>
-                  </pic:nvPicPr>
-                  <pic:blipFill>
-                    <a:blip r:embed="rId46"/>
-                    <a:stretch>
-                      <a:fillRect/>
-                    </a:stretch>
-                  </pic:blipFill>
-                  <pic:spPr>
-                    <a:xfrm>
-                      <a:off x="0" y="0"/>
-                      <a:ext cx="7753529" cy="4650802"/>
-                    </a:xfrm>
-                    <a:prstGeom prst="rect">
-                      <a:avLst/>
-                    </a:prstGeom>
-                  </pic:spPr>
-                </pic:pic>
-              </a:graphicData>
-            </a:graphic>
-          </wp:inline>
-        </w:drawing>
-      </w:r>
-    </w:p>
-    <w:p>
-      <w:pPr>
-        <w:ind w:left="141"/>
-        <w:jc w:val="center"/>
-        <w:rPr>
-          <w:rFonts w:ascii="Calibri" w:hAnsi="Calibri" w:cs="Calibri"/>
-          <w:b/>
-          <w:bCs/>
-        </w:rPr>
-      </w:pPr>
-      <w:r>
-        <w:rPr>
-          <w:noProof/>
-          <w:lang w:eastAsia="fr-CH"/>
-        </w:rPr>
-        <w:lastRenderedPageBreak/>
-        <w:drawing>
-          <wp:inline distT="0" distB="0" distL="0" distR="0" wp14:anchorId="7CB22E53" wp14:editId="6D468B1D">
-            <wp:extent cx="7428435" cy="4705350"/>
-            <wp:effectExtent l="0" t="0" r="1270" b="0"/>
-            <wp:docPr id="32" name="Image 32"/>
-            <wp:cNvGraphicFramePr>
-              <a:graphicFrameLocks xmlns:a="http://schemas.openxmlformats.org/drawingml/2006/main" noChangeAspect="1"/>
-            </wp:cNvGraphicFramePr>
-            <a:graphic xmlns:a="http://schemas.openxmlformats.org/drawingml/2006/main">
-              <a:graphicData uri="http://schemas.openxmlformats.org/drawingml/2006/picture">
-                <pic:pic xmlns:pic="http://schemas.openxmlformats.org/drawingml/2006/picture">
-                  <pic:nvPicPr>
-                    <pic:cNvPr id="1" name=""/>
-                    <pic:cNvPicPr/>
-                  </pic:nvPicPr>
-                  <pic:blipFill>
-                    <a:blip r:embed="rId47"/>
-                    <a:stretch>
-                      <a:fillRect/>
-                    </a:stretch>
-                  </pic:blipFill>
-                  <pic:spPr>
-                    <a:xfrm>
-                      <a:off x="0" y="0"/>
-                      <a:ext cx="7437164" cy="4710879"/>
-                    </a:xfrm>
-                    <a:prstGeom prst="rect">
-                      <a:avLst/>
-                    </a:prstGeom>
-                  </pic:spPr>
-                </pic:pic>
-              </a:graphicData>
-            </a:graphic>
-          </wp:inline>
-        </w:drawing>
-      </w:r>
-    </w:p>
-    <w:p>
-      <w:pPr>
-        <w:ind w:left="141"/>
-        <w:jc w:val="center"/>
-        <w:rPr>
-          <w:rFonts w:ascii="Calibri" w:hAnsi="Calibri" w:cs="Calibri"/>
-          <w:b/>
-          <w:bCs/>
-        </w:rPr>
-      </w:pPr>
-      <w:r>
-        <w:rPr>
-          <w:noProof/>
-          <w:lang w:eastAsia="fr-CH"/>
-        </w:rPr>
-        <w:lastRenderedPageBreak/>
-        <w:drawing>
-          <wp:inline distT="0" distB="0" distL="0" distR="0" wp14:anchorId="3251D8F8" wp14:editId="0A49D654">
-            <wp:extent cx="7791439" cy="4924425"/>
-            <wp:effectExtent l="0" t="0" r="635" b="0"/>
-            <wp:docPr id="33" name="Image 33"/>
-            <wp:cNvGraphicFramePr>
-              <a:graphicFrameLocks xmlns:a="http://schemas.openxmlformats.org/drawingml/2006/main" noChangeAspect="1"/>
-            </wp:cNvGraphicFramePr>
-            <a:graphic xmlns:a="http://schemas.openxmlformats.org/drawingml/2006/main">
-              <a:graphicData uri="http://schemas.openxmlformats.org/drawingml/2006/picture">
-                <pic:pic xmlns:pic="http://schemas.openxmlformats.org/drawingml/2006/picture">
-                  <pic:nvPicPr>
-                    <pic:cNvPr id="1" name=""/>
-                    <pic:cNvPicPr/>
-                  </pic:nvPicPr>
-                  <pic:blipFill>
-                    <a:blip r:embed="rId48"/>
-                    <a:stretch>
-                      <a:fillRect/>
-                    </a:stretch>
-                  </pic:blipFill>
-                  <pic:spPr>
-                    <a:xfrm>
-                      <a:off x="0" y="0"/>
-                      <a:ext cx="7798240" cy="4928723"/>
-                    </a:xfrm>
-                    <a:prstGeom prst="rect">
-                      <a:avLst/>
-                    </a:prstGeom>
-                  </pic:spPr>
-                </pic:pic>
-              </a:graphicData>
-            </a:graphic>
-          </wp:inline>
-        </w:drawing>
-      </w:r>
-    </w:p>
-    <w:p>
-      <w:pPr>
-        <w:ind w:left="141"/>
-        <w:jc w:val="center"/>
-        <w:rPr>
-          <w:rFonts w:ascii="Calibri" w:hAnsi="Calibri" w:cs="Calibri"/>
-          <w:b/>
-          <w:bCs/>
-        </w:rPr>
-      </w:pPr>
-      <w:r>
-        <w:rPr>
-          <w:noProof/>
-          <w:lang w:eastAsia="fr-CH"/>
-        </w:rPr>
-        <w:lastRenderedPageBreak/>
-        <w:drawing>
-          <wp:inline distT="0" distB="0" distL="0" distR="0" wp14:anchorId="407D401D" wp14:editId="650AEDA5">
-            <wp:extent cx="7885602" cy="4800600"/>
-            <wp:effectExtent l="0" t="0" r="1270" b="0"/>
-            <wp:docPr id="34" name="Image 34"/>
-            <wp:cNvGraphicFramePr>
-              <a:graphicFrameLocks xmlns:a="http://schemas.openxmlformats.org/drawingml/2006/main" noChangeAspect="1"/>
-            </wp:cNvGraphicFramePr>
-            <a:graphic xmlns:a="http://schemas.openxmlformats.org/drawingml/2006/main">
-              <a:graphicData uri="http://schemas.openxmlformats.org/drawingml/2006/picture">
-                <pic:pic xmlns:pic="http://schemas.openxmlformats.org/drawingml/2006/picture">
-                  <pic:nvPicPr>
-                    <pic:cNvPr id="1" name=""/>
-                    <pic:cNvPicPr/>
-                  </pic:nvPicPr>
-                  <pic:blipFill>
-                    <a:blip r:embed="rId49"/>
-                    <a:stretch>
-                      <a:fillRect/>
-                    </a:stretch>
-                  </pic:blipFill>
-                  <pic:spPr>
-                    <a:xfrm>
-                      <a:off x="0" y="0"/>
-                      <a:ext cx="7893351" cy="4805318"/>
-                    </a:xfrm>
-                    <a:prstGeom prst="rect">
-                      <a:avLst/>
-                    </a:prstGeom>
-                  </pic:spPr>
-                </pic:pic>
-              </a:graphicData>
-            </a:graphic>
-          </wp:inline>
-        </w:drawing>
-      </w:r>
-    </w:p>
-    <w:p>
-      <w:pPr>
-        <w:ind w:left="141"/>
-        <w:jc w:val="center"/>
-        <w:rPr>
-          <w:rFonts w:ascii="Calibri" w:hAnsi="Calibri" w:cs="Calibri"/>
-          <w:b/>
-          <w:bCs/>
-        </w:rPr>
-      </w:pPr>
-      <w:r>
-        <w:rPr>
-          <w:noProof/>
-          <w:lang w:eastAsia="fr-CH"/>
-        </w:rPr>
-        <w:lastRenderedPageBreak/>
-        <w:drawing>
-          <wp:inline distT="0" distB="0" distL="0" distR="0" wp14:anchorId="06CA56FA" wp14:editId="1461BD36">
-            <wp:extent cx="7910195" cy="5219700"/>
-            <wp:effectExtent l="0" t="0" r="0" b="0"/>
-            <wp:docPr id="35" name="Image 35"/>
-            <wp:cNvGraphicFramePr>
-              <a:graphicFrameLocks xmlns:a="http://schemas.openxmlformats.org/drawingml/2006/main" noChangeAspect="1"/>
-            </wp:cNvGraphicFramePr>
-            <a:graphic xmlns:a="http://schemas.openxmlformats.org/drawingml/2006/main">
-              <a:graphicData uri="http://schemas.openxmlformats.org/drawingml/2006/picture">
-                <pic:pic xmlns:pic="http://schemas.openxmlformats.org/drawingml/2006/picture">
-                  <pic:nvPicPr>
-                    <pic:cNvPr id="1" name=""/>
-                    <pic:cNvPicPr/>
-                  </pic:nvPicPr>
-                  <pic:blipFill>
-                    <a:blip r:embed="rId50"/>
-                    <a:stretch>
-                      <a:fillRect/>
-                    </a:stretch>
-                  </pic:blipFill>
-                  <pic:spPr>
-                    <a:xfrm>
-                      <a:off x="0" y="0"/>
-                      <a:ext cx="7914846" cy="5222769"/>
-                    </a:xfrm>
-                    <a:prstGeom prst="rect">
-                      <a:avLst/>
-                    </a:prstGeom>
-                  </pic:spPr>
-                </pic:pic>
-              </a:graphicData>
-            </a:graphic>
-          </wp:inline>
-        </w:drawing>
-      </w:r>
-    </w:p>
-    <w:p>
-      <w:pPr>
-        <w:ind w:left="141"/>
-        <w:jc w:val="center"/>
-        <w:rPr>
-          <w:rFonts w:ascii="Calibri" w:hAnsi="Calibri" w:cs="Calibri"/>
-          <w:b/>
-          <w:bCs/>
-        </w:rPr>
-      </w:pPr>
-      <w:r>
-        <w:rPr>
-          <w:noProof/>
-          <w:lang w:eastAsia="fr-CH"/>
-        </w:rPr>
-        <w:lastRenderedPageBreak/>
-        <w:drawing>
-          <wp:inline distT="0" distB="0" distL="0" distR="0" wp14:anchorId="3CB03C2F" wp14:editId="7D955CAE">
-            <wp:extent cx="7677135" cy="5010150"/>
-            <wp:effectExtent l="0" t="0" r="635" b="0"/>
-            <wp:docPr id="36" name="Image 36"/>
-            <wp:cNvGraphicFramePr>
-              <a:graphicFrameLocks xmlns:a="http://schemas.openxmlformats.org/drawingml/2006/main" noChangeAspect="1"/>
-            </wp:cNvGraphicFramePr>
-            <a:graphic xmlns:a="http://schemas.openxmlformats.org/drawingml/2006/main">
-              <a:graphicData uri="http://schemas.openxmlformats.org/drawingml/2006/picture">
-                <pic:pic xmlns:pic="http://schemas.openxmlformats.org/drawingml/2006/picture">
-                  <pic:nvPicPr>
-                    <pic:cNvPr id="1" name=""/>
-                    <pic:cNvPicPr/>
-                  </pic:nvPicPr>
-                  <pic:blipFill>
-                    <a:blip r:embed="rId51"/>
-                    <a:stretch>
-                      <a:fillRect/>
-                    </a:stretch>
-                  </pic:blipFill>
-                  <pic:spPr>
-                    <a:xfrm>
-                      <a:off x="0" y="0"/>
-                      <a:ext cx="7692950" cy="5020471"/>
-                    </a:xfrm>
-                    <a:prstGeom prst="rect">
-                      <a:avLst/>
-                    </a:prstGeom>
-                  </pic:spPr>
-                </pic:pic>
-              </a:graphicData>
-            </a:graphic>
-          </wp:inline>
-        </w:drawing>
-      </w:r>
-    </w:p>
-    <w:p>
-      <w:pPr>
-        <w:ind w:left="141"/>
-        <w:jc w:val="center"/>
-        <w:rPr>
-          <w:rFonts w:ascii="Calibri" w:hAnsi="Calibri" w:cs="Calibri"/>
-          <w:b/>
-          <w:bCs/>
-        </w:rPr>
-      </w:pPr>
-      <w:r>
-        <w:rPr>
-          <w:noProof/>
-          <w:lang w:eastAsia="fr-CH"/>
-        </w:rPr>
-        <w:lastRenderedPageBreak/>
-        <w:drawing>
-          <wp:inline distT="0" distB="0" distL="0" distR="0" wp14:anchorId="1A94DBFA" wp14:editId="77761673">
-            <wp:extent cx="7905750" cy="5275928"/>
-            <wp:effectExtent l="0" t="0" r="0" b="1270"/>
-            <wp:docPr id="37" name="Image 37"/>
-            <wp:cNvGraphicFramePr>
-              <a:graphicFrameLocks xmlns:a="http://schemas.openxmlformats.org/drawingml/2006/main" noChangeAspect="1"/>
-            </wp:cNvGraphicFramePr>
-            <a:graphic xmlns:a="http://schemas.openxmlformats.org/drawingml/2006/main">
-              <a:graphicData uri="http://schemas.openxmlformats.org/drawingml/2006/picture">
-                <pic:pic xmlns:pic="http://schemas.openxmlformats.org/drawingml/2006/picture">
-                  <pic:nvPicPr>
-                    <pic:cNvPr id="1" name=""/>
-                    <pic:cNvPicPr/>
-                  </pic:nvPicPr>
-                  <pic:blipFill>
-                    <a:blip r:embed="rId52"/>
-                    <a:stretch>
-                      <a:fillRect/>
-                    </a:stretch>
-                  </pic:blipFill>
-                  <pic:spPr>
-                    <a:xfrm>
-                      <a:off x="0" y="0"/>
-                      <a:ext cx="7913899" cy="5281366"/>
-                    </a:xfrm>
-                    <a:prstGeom prst="rect">
-                      <a:avLst/>
-                    </a:prstGeom>
-                  </pic:spPr>
-                </pic:pic>
-              </a:graphicData>
-            </a:graphic>
-          </wp:inline>
-        </w:drawing>
-      </w:r>
-    </w:p>
-    <w:p>
-      <w:pPr>
-        <w:ind w:left="141"/>
-        <w:jc w:val="center"/>
-        <w:rPr>
-          <w:rFonts w:ascii="Calibri" w:hAnsi="Calibri" w:cs="Calibri"/>
-          <w:b/>
-          <w:bCs/>
-        </w:rPr>
-      </w:pPr>
-      <w:r>
-        <w:rPr>
-          <w:noProof/>
-          <w:lang w:eastAsia="fr-CH"/>
-        </w:rPr>
-        <w:lastRenderedPageBreak/>
-        <w:drawing>
-          <wp:inline distT="0" distB="0" distL="0" distR="0" wp14:anchorId="64F5ECD7" wp14:editId="498BE878">
-            <wp:extent cx="7073900" cy="5760720"/>
-            <wp:effectExtent l="0" t="0" r="0" b="0"/>
-            <wp:docPr id="38" name="Image 38"/>
-            <wp:cNvGraphicFramePr>
-              <a:graphicFrameLocks xmlns:a="http://schemas.openxmlformats.org/drawingml/2006/main" noChangeAspect="1"/>
-            </wp:cNvGraphicFramePr>
-            <a:graphic xmlns:a="http://schemas.openxmlformats.org/drawingml/2006/main">
-              <a:graphicData uri="http://schemas.openxmlformats.org/drawingml/2006/picture">
-                <pic:pic xmlns:pic="http://schemas.openxmlformats.org/drawingml/2006/picture">
-                  <pic:nvPicPr>
-                    <pic:cNvPr id="1" name=""/>
-                    <pic:cNvPicPr/>
-                  </pic:nvPicPr>
-                  <pic:blipFill>
-                    <a:blip r:embed="rId53"/>
-                    <a:stretch>
-                      <a:fillRect/>
-                    </a:stretch>
-                  </pic:blipFill>
-                  <pic:spPr>
-                    <a:xfrm>
-                      <a:off x="0" y="0"/>
-                      <a:ext cx="7073900" cy="5760720"/>
-                    </a:xfrm>
-                    <a:prstGeom prst="rect">
-                      <a:avLst/>
-                    </a:prstGeom>
-                  </pic:spPr>
-                </pic:pic>
-              </a:graphicData>
-            </a:graphic>
-          </wp:inline>
-        </w:drawing>
-      </w:r>
-    </w:p>
-    <w:p>
-      <w:pPr>
-        <w:ind w:left="141"/>
-        <w:jc w:val="center"/>
-        <w:rPr>
-          <w:rFonts w:ascii="Calibri" w:hAnsi="Calibri" w:cs="Calibri"/>
-          <w:b/>
-          <w:bCs/>
-        </w:rPr>
-      </w:pPr>
-      <w:r>
-        <w:rPr>
-          <w:noProof/>
-          <w:lang w:eastAsia="fr-CH"/>
-        </w:rPr>
-        <w:lastRenderedPageBreak/>
-        <w:drawing>
-          <wp:inline distT="0" distB="0" distL="0" distR="0" wp14:anchorId="34CF7892" wp14:editId="7E1275EF">
-            <wp:extent cx="7981950" cy="5558790"/>
-            <wp:effectExtent l="0" t="0" r="0" b="3810"/>
-            <wp:docPr id="40" name="Image 40"/>
-            <wp:cNvGraphicFramePr>
-              <a:graphicFrameLocks xmlns:a="http://schemas.openxmlformats.org/drawingml/2006/main" noChangeAspect="1"/>
-            </wp:cNvGraphicFramePr>
-            <a:graphic xmlns:a="http://schemas.openxmlformats.org/drawingml/2006/main">
-              <a:graphicData uri="http://schemas.openxmlformats.org/drawingml/2006/picture">
-                <pic:pic xmlns:pic="http://schemas.openxmlformats.org/drawingml/2006/picture">
-                  <pic:nvPicPr>
-                    <pic:cNvPr id="1" name=""/>
-                    <pic:cNvPicPr/>
-                  </pic:nvPicPr>
-                  <pic:blipFill>
-                    <a:blip r:embed="rId54"/>
-                    <a:stretch>
-                      <a:fillRect/>
-                    </a:stretch>
-                  </pic:blipFill>
-                  <pic:spPr>
-                    <a:xfrm>
-                      <a:off x="0" y="0"/>
-                      <a:ext cx="7997781" cy="5569815"/>
-                    </a:xfrm>
-                    <a:prstGeom prst="rect">
-                      <a:avLst/>
-                    </a:prstGeom>
-                  </pic:spPr>
-                </pic:pic>
-              </a:graphicData>
-            </a:graphic>
-          </wp:inline>
-        </w:drawing>
-      </w:r>
     </w:p>
     <w:p>
       <w:pPr>
@@ -6153,7 +6412,6 @@
           <w:b/>
           <w:bCs/>
         </w:rPr>
-        <w:lastRenderedPageBreak/>
         <w:t>Journal de Travail</w:t>
       </w:r>
     </w:p>
@@ -6172,7 +6430,7 @@
       </w:r>
     </w:p>
     <w:sectPr>
-      <w:footerReference w:type="default" r:id="rId55"/>
+      <w:footerReference w:type="default" r:id="rId70"/>
       <w:pgSz w:w="16838" w:h="11906" w:orient="landscape"/>
       <w:pgMar w:top="1417" w:right="851" w:bottom="1417" w:left="1417" w:header="708" w:footer="567" w:gutter="0"/>
       <w:pgBorders w:offsetFrom="page">
@@ -6189,7 +6447,7 @@
 </file>
 
 <file path=word/endnotes.xml><?xml version="1.0" encoding="utf-8"?>
-<w:endnotes xmlns:wpc="http://schemas.microsoft.com/office/word/2010/wordprocessingCanvas" xmlns:cx="http://schemas.microsoft.com/office/drawing/2014/chartex" xmlns:cx1="http://schemas.microsoft.com/office/drawing/2015/9/8/chartex" xmlns:cx2="http://schemas.microsoft.com/office/drawing/2015/10/21/chartex" xmlns:cx3="http://schemas.microsoft.com/office/drawing/2016/5/9/chartex" xmlns:cx4="http://schemas.microsoft.com/office/drawing/2016/5/10/chartex" xmlns:cx5="http://schemas.microsoft.com/office/drawing/2016/5/11/chartex" xmlns:cx6="http://schemas.microsoft.com/office/drawing/2016/5/12/chartex" xmlns:cx7="http://schemas.microsoft.com/office/drawing/2016/5/13/chartex" xmlns:cx8="http://schemas.microsoft.com/office/drawing/2016/5/14/chartex" xmlns:mc="http://schemas.openxmlformats.org/markup-compatibility/2006" xmlns:aink="http://schemas.microsoft.com/office/drawing/2016/ink" xmlns:am3d="http://schemas.microsoft.com/office/drawing/2017/model3d" xmlns:o="urn:schemas-microsoft-com:office:office" xmlns:oel="http://schemas.microsoft.com/office/2019/extlst" xmlns:r="http://schemas.openxmlformats.org/officeDocument/2006/relationships" xmlns:m="http://schemas.openxmlformats.org/officeDocument/2006/math" xmlns:v="urn:schemas-microsoft-com:vml" xmlns:wp14="http://schemas.microsoft.com/office/word/2010/wordprocessingDrawing" xmlns:wp="http://schemas.openxmlformats.org/drawingml/2006/wordprocessingDrawing" xmlns:w10="urn:schemas-microsoft-com:office:word" xmlns:w="http://schemas.openxmlformats.org/wordprocessingml/2006/main" xmlns:w14="http://schemas.microsoft.com/office/word/2010/wordml" xmlns:w15="http://schemas.microsoft.com/office/word/2012/wordml" xmlns:w16cex="http://schemas.microsoft.com/office/word/2018/wordml/cex" xmlns:w16cid="http://schemas.microsoft.com/office/word/2016/wordml/cid" xmlns:w16="http://schemas.microsoft.com/office/word/2018/wordml" xmlns:w16du="http://schemas.microsoft.com/office/word/2023/wordml/word16du" xmlns:w16sdtdh="http://schemas.microsoft.com/office/word/2020/wordml/sdtdatahash" xmlns:w16se="http://schemas.microsoft.com/office/word/2015/wordml/symex" xmlns:wpg="http://schemas.microsoft.com/office/word/2010/wordprocessingGroup" xmlns:wpi="http://schemas.microsoft.com/office/word/2010/wordprocessingInk" xmlns:wne="http://schemas.microsoft.com/office/word/2006/wordml" xmlns:wps="http://schemas.microsoft.com/office/word/2010/wordprocessingShape" mc:Ignorable="w14 w15 w16se w16cid w16 w16cex w16sdtdh w16du wp14">
+<w:endnotes xmlns:wpc="http://schemas.microsoft.com/office/word/2010/wordprocessingCanvas" xmlns:cx="http://schemas.microsoft.com/office/drawing/2014/chartex" xmlns:cx1="http://schemas.microsoft.com/office/drawing/2015/9/8/chartex" xmlns:mc="http://schemas.openxmlformats.org/markup-compatibility/2006" xmlns:o="urn:schemas-microsoft-com:office:office" xmlns:r="http://schemas.openxmlformats.org/officeDocument/2006/relationships" xmlns:m="http://schemas.openxmlformats.org/officeDocument/2006/math" xmlns:v="urn:schemas-microsoft-com:vml" xmlns:wp14="http://schemas.microsoft.com/office/word/2010/wordprocessingDrawing" xmlns:wp="http://schemas.openxmlformats.org/drawingml/2006/wordprocessingDrawing" xmlns:w10="urn:schemas-microsoft-com:office:word" xmlns:w="http://schemas.openxmlformats.org/wordprocessingml/2006/main" xmlns:w14="http://schemas.microsoft.com/office/word/2010/wordml" xmlns:w15="http://schemas.microsoft.com/office/word/2012/wordml" xmlns:w16se="http://schemas.microsoft.com/office/word/2015/wordml/symex" xmlns:wpg="http://schemas.microsoft.com/office/word/2010/wordprocessingGroup" xmlns:wpi="http://schemas.microsoft.com/office/word/2010/wordprocessingInk" xmlns:wne="http://schemas.microsoft.com/office/word/2006/wordml" xmlns:wps="http://schemas.microsoft.com/office/word/2010/wordprocessingShape" mc:Ignorable="w14 w15 w16se wp14">
   <w:endnote w:type="separator" w:id="-1">
     <w:p>
       <w:r>
@@ -6208,7 +6466,7 @@
 </file>
 
 <file path=word/footer1.xml><?xml version="1.0" encoding="utf-8"?>
-<w:ftr xmlns:wpc="http://schemas.microsoft.com/office/word/2010/wordprocessingCanvas" xmlns:cx="http://schemas.microsoft.com/office/drawing/2014/chartex" xmlns:cx1="http://schemas.microsoft.com/office/drawing/2015/9/8/chartex" xmlns:cx2="http://schemas.microsoft.com/office/drawing/2015/10/21/chartex" xmlns:cx3="http://schemas.microsoft.com/office/drawing/2016/5/9/chartex" xmlns:cx4="http://schemas.microsoft.com/office/drawing/2016/5/10/chartex" xmlns:cx5="http://schemas.microsoft.com/office/drawing/2016/5/11/chartex" xmlns:cx6="http://schemas.microsoft.com/office/drawing/2016/5/12/chartex" xmlns:cx7="http://schemas.microsoft.com/office/drawing/2016/5/13/chartex" xmlns:cx8="http://schemas.microsoft.com/office/drawing/2016/5/14/chartex" xmlns:mc="http://schemas.openxmlformats.org/markup-compatibility/2006" xmlns:aink="http://schemas.microsoft.com/office/drawing/2016/ink" xmlns:am3d="http://schemas.microsoft.com/office/drawing/2017/model3d" xmlns:o="urn:schemas-microsoft-com:office:office" xmlns:oel="http://schemas.microsoft.com/office/2019/extlst" xmlns:r="http://schemas.openxmlformats.org/officeDocument/2006/relationships" xmlns:m="http://schemas.openxmlformats.org/officeDocument/2006/math" xmlns:v="urn:schemas-microsoft-com:vml" xmlns:wp14="http://schemas.microsoft.com/office/word/2010/wordprocessingDrawing" xmlns:wp="http://schemas.openxmlformats.org/drawingml/2006/wordprocessingDrawing" xmlns:w10="urn:schemas-microsoft-com:office:word" xmlns:w="http://schemas.openxmlformats.org/wordprocessingml/2006/main" xmlns:w14="http://schemas.microsoft.com/office/word/2010/wordml" xmlns:w15="http://schemas.microsoft.com/office/word/2012/wordml" xmlns:w16cex="http://schemas.microsoft.com/office/word/2018/wordml/cex" xmlns:w16cid="http://schemas.microsoft.com/office/word/2016/wordml/cid" xmlns:w16="http://schemas.microsoft.com/office/word/2018/wordml" xmlns:w16du="http://schemas.microsoft.com/office/word/2023/wordml/word16du" xmlns:w16sdtdh="http://schemas.microsoft.com/office/word/2020/wordml/sdtdatahash" xmlns:w16se="http://schemas.microsoft.com/office/word/2015/wordml/symex" xmlns:wpg="http://schemas.microsoft.com/office/word/2010/wordprocessingGroup" xmlns:wpi="http://schemas.microsoft.com/office/word/2010/wordprocessingInk" xmlns:wne="http://schemas.microsoft.com/office/word/2006/wordml" xmlns:wps="http://schemas.microsoft.com/office/word/2010/wordprocessingShape" mc:Ignorable="w14 w15 w16se w16cid w16 w16cex w16sdtdh w16du wp14">
+<w:ftr xmlns:wpc="http://schemas.microsoft.com/office/word/2010/wordprocessingCanvas" xmlns:cx="http://schemas.microsoft.com/office/drawing/2014/chartex" xmlns:cx1="http://schemas.microsoft.com/office/drawing/2015/9/8/chartex" xmlns:mc="http://schemas.openxmlformats.org/markup-compatibility/2006" xmlns:o="urn:schemas-microsoft-com:office:office" xmlns:r="http://schemas.openxmlformats.org/officeDocument/2006/relationships" xmlns:m="http://schemas.openxmlformats.org/officeDocument/2006/math" xmlns:v="urn:schemas-microsoft-com:vml" xmlns:wp14="http://schemas.microsoft.com/office/word/2010/wordprocessingDrawing" xmlns:wp="http://schemas.openxmlformats.org/drawingml/2006/wordprocessingDrawing" xmlns:w10="urn:schemas-microsoft-com:office:word" xmlns:w="http://schemas.openxmlformats.org/wordprocessingml/2006/main" xmlns:w14="http://schemas.microsoft.com/office/word/2010/wordml" xmlns:w15="http://schemas.microsoft.com/office/word/2012/wordml" xmlns:w16se="http://schemas.microsoft.com/office/word/2015/wordml/symex" xmlns:wpg="http://schemas.microsoft.com/office/word/2010/wordprocessingGroup" xmlns:wpi="http://schemas.microsoft.com/office/word/2010/wordprocessingInk" xmlns:wne="http://schemas.microsoft.com/office/word/2006/wordml" xmlns:wps="http://schemas.microsoft.com/office/word/2010/wordprocessingShape" mc:Ignorable="w14 w15 w16se wp14">
   <w:p>
     <w:pPr>
       <w:pStyle w:val="Pieddepage"/>
@@ -6233,6 +6491,7 @@
           <w:docPartUnique/>
         </w:docPartObj>
       </w:sdtPr>
+      <w:sdtEndPr/>
       <w:sdtContent>
         <w:r>
           <w:fldChar w:fldCharType="begin"/>
@@ -6277,7 +6536,7 @@
 </file>
 
 <file path=word/footer2.xml><?xml version="1.0" encoding="utf-8"?>
-<w:ftr xmlns:wpc="http://schemas.microsoft.com/office/word/2010/wordprocessingCanvas" xmlns:cx="http://schemas.microsoft.com/office/drawing/2014/chartex" xmlns:cx1="http://schemas.microsoft.com/office/drawing/2015/9/8/chartex" xmlns:cx2="http://schemas.microsoft.com/office/drawing/2015/10/21/chartex" xmlns:cx3="http://schemas.microsoft.com/office/drawing/2016/5/9/chartex" xmlns:cx4="http://schemas.microsoft.com/office/drawing/2016/5/10/chartex" xmlns:cx5="http://schemas.microsoft.com/office/drawing/2016/5/11/chartex" xmlns:cx6="http://schemas.microsoft.com/office/drawing/2016/5/12/chartex" xmlns:cx7="http://schemas.microsoft.com/office/drawing/2016/5/13/chartex" xmlns:cx8="http://schemas.microsoft.com/office/drawing/2016/5/14/chartex" xmlns:mc="http://schemas.openxmlformats.org/markup-compatibility/2006" xmlns:aink="http://schemas.microsoft.com/office/drawing/2016/ink" xmlns:am3d="http://schemas.microsoft.com/office/drawing/2017/model3d" xmlns:o="urn:schemas-microsoft-com:office:office" xmlns:oel="http://schemas.microsoft.com/office/2019/extlst" xmlns:r="http://schemas.openxmlformats.org/officeDocument/2006/relationships" xmlns:m="http://schemas.openxmlformats.org/officeDocument/2006/math" xmlns:v="urn:schemas-microsoft-com:vml" xmlns:wp14="http://schemas.microsoft.com/office/word/2010/wordprocessingDrawing" xmlns:wp="http://schemas.openxmlformats.org/drawingml/2006/wordprocessingDrawing" xmlns:w10="urn:schemas-microsoft-com:office:word" xmlns:w="http://schemas.openxmlformats.org/wordprocessingml/2006/main" xmlns:w14="http://schemas.microsoft.com/office/word/2010/wordml" xmlns:w15="http://schemas.microsoft.com/office/word/2012/wordml" xmlns:w16cex="http://schemas.microsoft.com/office/word/2018/wordml/cex" xmlns:w16cid="http://schemas.microsoft.com/office/word/2016/wordml/cid" xmlns:w16="http://schemas.microsoft.com/office/word/2018/wordml" xmlns:w16du="http://schemas.microsoft.com/office/word/2023/wordml/word16du" xmlns:w16sdtdh="http://schemas.microsoft.com/office/word/2020/wordml/sdtdatahash" xmlns:w16se="http://schemas.microsoft.com/office/word/2015/wordml/symex" xmlns:wpg="http://schemas.microsoft.com/office/word/2010/wordprocessingGroup" xmlns:wpi="http://schemas.microsoft.com/office/word/2010/wordprocessingInk" xmlns:wne="http://schemas.microsoft.com/office/word/2006/wordml" xmlns:wps="http://schemas.microsoft.com/office/word/2010/wordprocessingShape" mc:Ignorable="w14 w15 w16se w16cid w16 w16cex w16sdtdh w16du wp14">
+<w:ftr xmlns:wpc="http://schemas.microsoft.com/office/word/2010/wordprocessingCanvas" xmlns:cx="http://schemas.microsoft.com/office/drawing/2014/chartex" xmlns:cx1="http://schemas.microsoft.com/office/drawing/2015/9/8/chartex" xmlns:mc="http://schemas.openxmlformats.org/markup-compatibility/2006" xmlns:o="urn:schemas-microsoft-com:office:office" xmlns:r="http://schemas.openxmlformats.org/officeDocument/2006/relationships" xmlns:m="http://schemas.openxmlformats.org/officeDocument/2006/math" xmlns:v="urn:schemas-microsoft-com:vml" xmlns:wp14="http://schemas.microsoft.com/office/word/2010/wordprocessingDrawing" xmlns:wp="http://schemas.openxmlformats.org/drawingml/2006/wordprocessingDrawing" xmlns:w10="urn:schemas-microsoft-com:office:word" xmlns:w="http://schemas.openxmlformats.org/wordprocessingml/2006/main" xmlns:w14="http://schemas.microsoft.com/office/word/2010/wordml" xmlns:w15="http://schemas.microsoft.com/office/word/2012/wordml" xmlns:w16se="http://schemas.microsoft.com/office/word/2015/wordml/symex" xmlns:wpg="http://schemas.microsoft.com/office/word/2010/wordprocessingGroup" xmlns:wpi="http://schemas.microsoft.com/office/word/2010/wordprocessingInk" xmlns:wne="http://schemas.microsoft.com/office/word/2006/wordml" xmlns:wps="http://schemas.microsoft.com/office/word/2010/wordprocessingShape" mc:Ignorable="w14 w15 w16se wp14">
   <w:p>
     <w:pPr>
       <w:pStyle w:val="Pieddepage"/>
@@ -6302,6 +6561,7 @@
           <w:docPartUnique/>
         </w:docPartObj>
       </w:sdtPr>
+      <w:sdtEndPr/>
       <w:sdtContent>
         <w:r>
           <w:fldChar w:fldCharType="begin"/>
@@ -6343,7 +6603,7 @@
 </file>
 
 <file path=word/footer3.xml><?xml version="1.0" encoding="utf-8"?>
-<w:ftr xmlns:wpc="http://schemas.microsoft.com/office/word/2010/wordprocessingCanvas" xmlns:cx="http://schemas.microsoft.com/office/drawing/2014/chartex" xmlns:cx1="http://schemas.microsoft.com/office/drawing/2015/9/8/chartex" xmlns:cx2="http://schemas.microsoft.com/office/drawing/2015/10/21/chartex" xmlns:cx3="http://schemas.microsoft.com/office/drawing/2016/5/9/chartex" xmlns:cx4="http://schemas.microsoft.com/office/drawing/2016/5/10/chartex" xmlns:cx5="http://schemas.microsoft.com/office/drawing/2016/5/11/chartex" xmlns:cx6="http://schemas.microsoft.com/office/drawing/2016/5/12/chartex" xmlns:cx7="http://schemas.microsoft.com/office/drawing/2016/5/13/chartex" xmlns:cx8="http://schemas.microsoft.com/office/drawing/2016/5/14/chartex" xmlns:mc="http://schemas.openxmlformats.org/markup-compatibility/2006" xmlns:aink="http://schemas.microsoft.com/office/drawing/2016/ink" xmlns:am3d="http://schemas.microsoft.com/office/drawing/2017/model3d" xmlns:o="urn:schemas-microsoft-com:office:office" xmlns:oel="http://schemas.microsoft.com/office/2019/extlst" xmlns:r="http://schemas.openxmlformats.org/officeDocument/2006/relationships" xmlns:m="http://schemas.openxmlformats.org/officeDocument/2006/math" xmlns:v="urn:schemas-microsoft-com:vml" xmlns:wp14="http://schemas.microsoft.com/office/word/2010/wordprocessingDrawing" xmlns:wp="http://schemas.openxmlformats.org/drawingml/2006/wordprocessingDrawing" xmlns:w10="urn:schemas-microsoft-com:office:word" xmlns:w="http://schemas.openxmlformats.org/wordprocessingml/2006/main" xmlns:w14="http://schemas.microsoft.com/office/word/2010/wordml" xmlns:w15="http://schemas.microsoft.com/office/word/2012/wordml" xmlns:w16cex="http://schemas.microsoft.com/office/word/2018/wordml/cex" xmlns:w16cid="http://schemas.microsoft.com/office/word/2016/wordml/cid" xmlns:w16="http://schemas.microsoft.com/office/word/2018/wordml" xmlns:w16du="http://schemas.microsoft.com/office/word/2023/wordml/word16du" xmlns:w16sdtdh="http://schemas.microsoft.com/office/word/2020/wordml/sdtdatahash" xmlns:w16se="http://schemas.microsoft.com/office/word/2015/wordml/symex" xmlns:wpg="http://schemas.microsoft.com/office/word/2010/wordprocessingGroup" xmlns:wpi="http://schemas.microsoft.com/office/word/2010/wordprocessingInk" xmlns:wne="http://schemas.microsoft.com/office/word/2006/wordml" xmlns:wps="http://schemas.microsoft.com/office/word/2010/wordprocessingShape" mc:Ignorable="w14 w15 w16se w16cid w16 w16cex w16sdtdh w16du wp14">
+<w:ftr xmlns:wpc="http://schemas.microsoft.com/office/word/2010/wordprocessingCanvas" xmlns:cx="http://schemas.microsoft.com/office/drawing/2014/chartex" xmlns:cx1="http://schemas.microsoft.com/office/drawing/2015/9/8/chartex" xmlns:mc="http://schemas.openxmlformats.org/markup-compatibility/2006" xmlns:o="urn:schemas-microsoft-com:office:office" xmlns:r="http://schemas.openxmlformats.org/officeDocument/2006/relationships" xmlns:m="http://schemas.openxmlformats.org/officeDocument/2006/math" xmlns:v="urn:schemas-microsoft-com:vml" xmlns:wp14="http://schemas.microsoft.com/office/word/2010/wordprocessingDrawing" xmlns:wp="http://schemas.openxmlformats.org/drawingml/2006/wordprocessingDrawing" xmlns:w10="urn:schemas-microsoft-com:office:word" xmlns:w="http://schemas.openxmlformats.org/wordprocessingml/2006/main" xmlns:w14="http://schemas.microsoft.com/office/word/2010/wordml" xmlns:w15="http://schemas.microsoft.com/office/word/2012/wordml" xmlns:w16se="http://schemas.microsoft.com/office/word/2015/wordml/symex" xmlns:wpg="http://schemas.microsoft.com/office/word/2010/wordprocessingGroup" xmlns:wpi="http://schemas.microsoft.com/office/word/2010/wordprocessingInk" xmlns:wne="http://schemas.microsoft.com/office/word/2006/wordml" xmlns:wps="http://schemas.microsoft.com/office/word/2010/wordprocessingShape" mc:Ignorable="w14 w15 w16se wp14">
   <w:p>
     <w:pPr>
       <w:pStyle w:val="Pieddepage"/>
@@ -6374,6 +6634,7 @@
           <w:docPartUnique/>
         </w:docPartObj>
       </w:sdtPr>
+      <w:sdtEndPr/>
       <w:sdtContent>
         <w:r>
           <w:rPr>
@@ -6429,7 +6690,7 @@
 </file>
 
 <file path=word/footer4.xml><?xml version="1.0" encoding="utf-8"?>
-<w:ftr xmlns:wpc="http://schemas.microsoft.com/office/word/2010/wordprocessingCanvas" xmlns:cx="http://schemas.microsoft.com/office/drawing/2014/chartex" xmlns:cx1="http://schemas.microsoft.com/office/drawing/2015/9/8/chartex" xmlns:cx2="http://schemas.microsoft.com/office/drawing/2015/10/21/chartex" xmlns:cx3="http://schemas.microsoft.com/office/drawing/2016/5/9/chartex" xmlns:cx4="http://schemas.microsoft.com/office/drawing/2016/5/10/chartex" xmlns:cx5="http://schemas.microsoft.com/office/drawing/2016/5/11/chartex" xmlns:cx6="http://schemas.microsoft.com/office/drawing/2016/5/12/chartex" xmlns:cx7="http://schemas.microsoft.com/office/drawing/2016/5/13/chartex" xmlns:cx8="http://schemas.microsoft.com/office/drawing/2016/5/14/chartex" xmlns:mc="http://schemas.openxmlformats.org/markup-compatibility/2006" xmlns:aink="http://schemas.microsoft.com/office/drawing/2016/ink" xmlns:am3d="http://schemas.microsoft.com/office/drawing/2017/model3d" xmlns:o="urn:schemas-microsoft-com:office:office" xmlns:oel="http://schemas.microsoft.com/office/2019/extlst" xmlns:r="http://schemas.openxmlformats.org/officeDocument/2006/relationships" xmlns:m="http://schemas.openxmlformats.org/officeDocument/2006/math" xmlns:v="urn:schemas-microsoft-com:vml" xmlns:wp14="http://schemas.microsoft.com/office/word/2010/wordprocessingDrawing" xmlns:wp="http://schemas.openxmlformats.org/drawingml/2006/wordprocessingDrawing" xmlns:w10="urn:schemas-microsoft-com:office:word" xmlns:w="http://schemas.openxmlformats.org/wordprocessingml/2006/main" xmlns:w14="http://schemas.microsoft.com/office/word/2010/wordml" xmlns:w15="http://schemas.microsoft.com/office/word/2012/wordml" xmlns:w16cex="http://schemas.microsoft.com/office/word/2018/wordml/cex" xmlns:w16cid="http://schemas.microsoft.com/office/word/2016/wordml/cid" xmlns:w16="http://schemas.microsoft.com/office/word/2018/wordml" xmlns:w16du="http://schemas.microsoft.com/office/word/2023/wordml/word16du" xmlns:w16sdtdh="http://schemas.microsoft.com/office/word/2020/wordml/sdtdatahash" xmlns:w16se="http://schemas.microsoft.com/office/word/2015/wordml/symex" xmlns:wpg="http://schemas.microsoft.com/office/word/2010/wordprocessingGroup" xmlns:wpi="http://schemas.microsoft.com/office/word/2010/wordprocessingInk" xmlns:wne="http://schemas.microsoft.com/office/word/2006/wordml" xmlns:wps="http://schemas.microsoft.com/office/word/2010/wordprocessingShape" mc:Ignorable="w14 w15 w16se w16cid w16 w16cex w16sdtdh w16du wp14">
+<w:ftr xmlns:wpc="http://schemas.microsoft.com/office/word/2010/wordprocessingCanvas" xmlns:cx="http://schemas.microsoft.com/office/drawing/2014/chartex" xmlns:cx1="http://schemas.microsoft.com/office/drawing/2015/9/8/chartex" xmlns:mc="http://schemas.openxmlformats.org/markup-compatibility/2006" xmlns:o="urn:schemas-microsoft-com:office:office" xmlns:r="http://schemas.openxmlformats.org/officeDocument/2006/relationships" xmlns:m="http://schemas.openxmlformats.org/officeDocument/2006/math" xmlns:v="urn:schemas-microsoft-com:vml" xmlns:wp14="http://schemas.microsoft.com/office/word/2010/wordprocessingDrawing" xmlns:wp="http://schemas.openxmlformats.org/drawingml/2006/wordprocessingDrawing" xmlns:w10="urn:schemas-microsoft-com:office:word" xmlns:w="http://schemas.openxmlformats.org/wordprocessingml/2006/main" xmlns:w14="http://schemas.microsoft.com/office/word/2010/wordml" xmlns:w15="http://schemas.microsoft.com/office/word/2012/wordml" xmlns:w16se="http://schemas.microsoft.com/office/word/2015/wordml/symex" xmlns:wpg="http://schemas.microsoft.com/office/word/2010/wordprocessingGroup" xmlns:wpi="http://schemas.microsoft.com/office/word/2010/wordprocessingInk" xmlns:wne="http://schemas.microsoft.com/office/word/2006/wordml" xmlns:wps="http://schemas.microsoft.com/office/word/2010/wordprocessingShape" mc:Ignorable="w14 w15 w16se wp14">
   <w:p>
     <w:pPr>
       <w:pStyle w:val="Pieddepage"/>
@@ -6511,7 +6772,7 @@
 </file>
 
 <file path=word/footer5.xml><?xml version="1.0" encoding="utf-8"?>
-<w:ftr xmlns:wpc="http://schemas.microsoft.com/office/word/2010/wordprocessingCanvas" xmlns:cx="http://schemas.microsoft.com/office/drawing/2014/chartex" xmlns:cx1="http://schemas.microsoft.com/office/drawing/2015/9/8/chartex" xmlns:cx2="http://schemas.microsoft.com/office/drawing/2015/10/21/chartex" xmlns:cx3="http://schemas.microsoft.com/office/drawing/2016/5/9/chartex" xmlns:cx4="http://schemas.microsoft.com/office/drawing/2016/5/10/chartex" xmlns:cx5="http://schemas.microsoft.com/office/drawing/2016/5/11/chartex" xmlns:cx6="http://schemas.microsoft.com/office/drawing/2016/5/12/chartex" xmlns:cx7="http://schemas.microsoft.com/office/drawing/2016/5/13/chartex" xmlns:cx8="http://schemas.microsoft.com/office/drawing/2016/5/14/chartex" xmlns:mc="http://schemas.openxmlformats.org/markup-compatibility/2006" xmlns:aink="http://schemas.microsoft.com/office/drawing/2016/ink" xmlns:am3d="http://schemas.microsoft.com/office/drawing/2017/model3d" xmlns:o="urn:schemas-microsoft-com:office:office" xmlns:oel="http://schemas.microsoft.com/office/2019/extlst" xmlns:r="http://schemas.openxmlformats.org/officeDocument/2006/relationships" xmlns:m="http://schemas.openxmlformats.org/officeDocument/2006/math" xmlns:v="urn:schemas-microsoft-com:vml" xmlns:wp14="http://schemas.microsoft.com/office/word/2010/wordprocessingDrawing" xmlns:wp="http://schemas.openxmlformats.org/drawingml/2006/wordprocessingDrawing" xmlns:w10="urn:schemas-microsoft-com:office:word" xmlns:w="http://schemas.openxmlformats.org/wordprocessingml/2006/main" xmlns:w14="http://schemas.microsoft.com/office/word/2010/wordml" xmlns:w15="http://schemas.microsoft.com/office/word/2012/wordml" xmlns:w16cex="http://schemas.microsoft.com/office/word/2018/wordml/cex" xmlns:w16cid="http://schemas.microsoft.com/office/word/2016/wordml/cid" xmlns:w16="http://schemas.microsoft.com/office/word/2018/wordml" xmlns:w16du="http://schemas.microsoft.com/office/word/2023/wordml/word16du" xmlns:w16sdtdh="http://schemas.microsoft.com/office/word/2020/wordml/sdtdatahash" xmlns:w16se="http://schemas.microsoft.com/office/word/2015/wordml/symex" xmlns:wpg="http://schemas.microsoft.com/office/word/2010/wordprocessingGroup" xmlns:wpi="http://schemas.microsoft.com/office/word/2010/wordprocessingInk" xmlns:wne="http://schemas.microsoft.com/office/word/2006/wordml" xmlns:wps="http://schemas.microsoft.com/office/word/2010/wordprocessingShape" mc:Ignorable="w14 w15 w16se w16cid w16 w16cex w16sdtdh w16du wp14">
+<w:ftr xmlns:wpc="http://schemas.microsoft.com/office/word/2010/wordprocessingCanvas" xmlns:cx="http://schemas.microsoft.com/office/drawing/2014/chartex" xmlns:cx1="http://schemas.microsoft.com/office/drawing/2015/9/8/chartex" xmlns:mc="http://schemas.openxmlformats.org/markup-compatibility/2006" xmlns:o="urn:schemas-microsoft-com:office:office" xmlns:r="http://schemas.openxmlformats.org/officeDocument/2006/relationships" xmlns:m="http://schemas.openxmlformats.org/officeDocument/2006/math" xmlns:v="urn:schemas-microsoft-com:vml" xmlns:wp14="http://schemas.microsoft.com/office/word/2010/wordprocessingDrawing" xmlns:wp="http://schemas.openxmlformats.org/drawingml/2006/wordprocessingDrawing" xmlns:w10="urn:schemas-microsoft-com:office:word" xmlns:w="http://schemas.openxmlformats.org/wordprocessingml/2006/main" xmlns:w14="http://schemas.microsoft.com/office/word/2010/wordml" xmlns:w15="http://schemas.microsoft.com/office/word/2012/wordml" xmlns:w16se="http://schemas.microsoft.com/office/word/2015/wordml/symex" xmlns:wpg="http://schemas.microsoft.com/office/word/2010/wordprocessingGroup" xmlns:wpi="http://schemas.microsoft.com/office/word/2010/wordprocessingInk" xmlns:wne="http://schemas.microsoft.com/office/word/2006/wordml" xmlns:wps="http://schemas.microsoft.com/office/word/2010/wordprocessingShape" mc:Ignorable="w14 w15 w16se wp14">
   <w:p>
     <w:pPr>
       <w:pStyle w:val="Pieddepage"/>
@@ -6603,7 +6864,7 @@
 </file>
 
 <file path=word/footnotes.xml><?xml version="1.0" encoding="utf-8"?>
-<w:footnotes xmlns:wpc="http://schemas.microsoft.com/office/word/2010/wordprocessingCanvas" xmlns:cx="http://schemas.microsoft.com/office/drawing/2014/chartex" xmlns:cx1="http://schemas.microsoft.com/office/drawing/2015/9/8/chartex" xmlns:cx2="http://schemas.microsoft.com/office/drawing/2015/10/21/chartex" xmlns:cx3="http://schemas.microsoft.com/office/drawing/2016/5/9/chartex" xmlns:cx4="http://schemas.microsoft.com/office/drawing/2016/5/10/chartex" xmlns:cx5="http://schemas.microsoft.com/office/drawing/2016/5/11/chartex" xmlns:cx6="http://schemas.microsoft.com/office/drawing/2016/5/12/chartex" xmlns:cx7="http://schemas.microsoft.com/office/drawing/2016/5/13/chartex" xmlns:cx8="http://schemas.microsoft.com/office/drawing/2016/5/14/chartex" xmlns:mc="http://schemas.openxmlformats.org/markup-compatibility/2006" xmlns:aink="http://schemas.microsoft.com/office/drawing/2016/ink" xmlns:am3d="http://schemas.microsoft.com/office/drawing/2017/model3d" xmlns:o="urn:schemas-microsoft-com:office:office" xmlns:oel="http://schemas.microsoft.com/office/2019/extlst" xmlns:r="http://schemas.openxmlformats.org/officeDocument/2006/relationships" xmlns:m="http://schemas.openxmlformats.org/officeDocument/2006/math" xmlns:v="urn:schemas-microsoft-com:vml" xmlns:wp14="http://schemas.microsoft.com/office/word/2010/wordprocessingDrawing" xmlns:wp="http://schemas.openxmlformats.org/drawingml/2006/wordprocessingDrawing" xmlns:w10="urn:schemas-microsoft-com:office:word" xmlns:w="http://schemas.openxmlformats.org/wordprocessingml/2006/main" xmlns:w14="http://schemas.microsoft.com/office/word/2010/wordml" xmlns:w15="http://schemas.microsoft.com/office/word/2012/wordml" xmlns:w16cex="http://schemas.microsoft.com/office/word/2018/wordml/cex" xmlns:w16cid="http://schemas.microsoft.com/office/word/2016/wordml/cid" xmlns:w16="http://schemas.microsoft.com/office/word/2018/wordml" xmlns:w16du="http://schemas.microsoft.com/office/word/2023/wordml/word16du" xmlns:w16sdtdh="http://schemas.microsoft.com/office/word/2020/wordml/sdtdatahash" xmlns:w16se="http://schemas.microsoft.com/office/word/2015/wordml/symex" xmlns:wpg="http://schemas.microsoft.com/office/word/2010/wordprocessingGroup" xmlns:wpi="http://schemas.microsoft.com/office/word/2010/wordprocessingInk" xmlns:wne="http://schemas.microsoft.com/office/word/2006/wordml" xmlns:wps="http://schemas.microsoft.com/office/word/2010/wordprocessingShape" mc:Ignorable="w14 w15 w16se w16cid w16 w16cex w16sdtdh w16du wp14">
+<w:footnotes xmlns:wpc="http://schemas.microsoft.com/office/word/2010/wordprocessingCanvas" xmlns:cx="http://schemas.microsoft.com/office/drawing/2014/chartex" xmlns:cx1="http://schemas.microsoft.com/office/drawing/2015/9/8/chartex" xmlns:mc="http://schemas.openxmlformats.org/markup-compatibility/2006" xmlns:o="urn:schemas-microsoft-com:office:office" xmlns:r="http://schemas.openxmlformats.org/officeDocument/2006/relationships" xmlns:m="http://schemas.openxmlformats.org/officeDocument/2006/math" xmlns:v="urn:schemas-microsoft-com:vml" xmlns:wp14="http://schemas.microsoft.com/office/word/2010/wordprocessingDrawing" xmlns:wp="http://schemas.openxmlformats.org/drawingml/2006/wordprocessingDrawing" xmlns:w10="urn:schemas-microsoft-com:office:word" xmlns:w="http://schemas.openxmlformats.org/wordprocessingml/2006/main" xmlns:w14="http://schemas.microsoft.com/office/word/2010/wordml" xmlns:w15="http://schemas.microsoft.com/office/word/2012/wordml" xmlns:w16se="http://schemas.microsoft.com/office/word/2015/wordml/symex" xmlns:wpg="http://schemas.microsoft.com/office/word/2010/wordprocessingGroup" xmlns:wpi="http://schemas.microsoft.com/office/word/2010/wordprocessingInk" xmlns:wne="http://schemas.microsoft.com/office/word/2006/wordml" xmlns:wps="http://schemas.microsoft.com/office/word/2010/wordprocessingShape" mc:Ignorable="w14 w15 w16se wp14">
   <w:footnote w:type="separator" w:id="-1">
     <w:p>
       <w:r>
@@ -6622,7 +6883,7 @@
 </file>
 
 <file path=word/numbering.xml><?xml version="1.0" encoding="utf-8"?>
-<w:numbering xmlns:wpc="http://schemas.microsoft.com/office/word/2010/wordprocessingCanvas" xmlns:cx="http://schemas.microsoft.com/office/drawing/2014/chartex" xmlns:cx1="http://schemas.microsoft.com/office/drawing/2015/9/8/chartex" xmlns:cx2="http://schemas.microsoft.com/office/drawing/2015/10/21/chartex" xmlns:cx3="http://schemas.microsoft.com/office/drawing/2016/5/9/chartex" xmlns:cx4="http://schemas.microsoft.com/office/drawing/2016/5/10/chartex" xmlns:cx5="http://schemas.microsoft.com/office/drawing/2016/5/11/chartex" xmlns:cx6="http://schemas.microsoft.com/office/drawing/2016/5/12/chartex" xmlns:cx7="http://schemas.microsoft.com/office/drawing/2016/5/13/chartex" xmlns:cx8="http://schemas.microsoft.com/office/drawing/2016/5/14/chartex" xmlns:mc="http://schemas.openxmlformats.org/markup-compatibility/2006" xmlns:aink="http://schemas.microsoft.com/office/drawing/2016/ink" xmlns:am3d="http://schemas.microsoft.com/office/drawing/2017/model3d" xmlns:o="urn:schemas-microsoft-com:office:office" xmlns:oel="http://schemas.microsoft.com/office/2019/extlst" xmlns:r="http://schemas.openxmlformats.org/officeDocument/2006/relationships" xmlns:m="http://schemas.openxmlformats.org/officeDocument/2006/math" xmlns:v="urn:schemas-microsoft-com:vml" xmlns:wp14="http://schemas.microsoft.com/office/word/2010/wordprocessingDrawing" xmlns:wp="http://schemas.openxmlformats.org/drawingml/2006/wordprocessingDrawing" xmlns:w10="urn:schemas-microsoft-com:office:word" xmlns:w="http://schemas.openxmlformats.org/wordprocessingml/2006/main" xmlns:w14="http://schemas.microsoft.com/office/word/2010/wordml" xmlns:w15="http://schemas.microsoft.com/office/word/2012/wordml" xmlns:w16cex="http://schemas.microsoft.com/office/word/2018/wordml/cex" xmlns:w16cid="http://schemas.microsoft.com/office/word/2016/wordml/cid" xmlns:w16="http://schemas.microsoft.com/office/word/2018/wordml" xmlns:w16du="http://schemas.microsoft.com/office/word/2023/wordml/word16du" xmlns:w16sdtdh="http://schemas.microsoft.com/office/word/2020/wordml/sdtdatahash" xmlns:w16se="http://schemas.microsoft.com/office/word/2015/wordml/symex" xmlns:wpg="http://schemas.microsoft.com/office/word/2010/wordprocessingGroup" xmlns:wpi="http://schemas.microsoft.com/office/word/2010/wordprocessingInk" xmlns:wne="http://schemas.microsoft.com/office/word/2006/wordml" xmlns:wps="http://schemas.microsoft.com/office/word/2010/wordprocessingShape" mc:Ignorable="w14 w15 w16se w16cid w16 w16cex w16sdtdh w16du wp14">
+<w:numbering xmlns:wpc="http://schemas.microsoft.com/office/word/2010/wordprocessingCanvas" xmlns:cx="http://schemas.microsoft.com/office/drawing/2014/chartex" xmlns:cx1="http://schemas.microsoft.com/office/drawing/2015/9/8/chartex" xmlns:mc="http://schemas.openxmlformats.org/markup-compatibility/2006" xmlns:o="urn:schemas-microsoft-com:office:office" xmlns:r="http://schemas.openxmlformats.org/officeDocument/2006/relationships" xmlns:m="http://schemas.openxmlformats.org/officeDocument/2006/math" xmlns:v="urn:schemas-microsoft-com:vml" xmlns:wp14="http://schemas.microsoft.com/office/word/2010/wordprocessingDrawing" xmlns:wp="http://schemas.openxmlformats.org/drawingml/2006/wordprocessingDrawing" xmlns:w10="urn:schemas-microsoft-com:office:word" xmlns:w="http://schemas.openxmlformats.org/wordprocessingml/2006/main" xmlns:w14="http://schemas.microsoft.com/office/word/2010/wordml" xmlns:w15="http://schemas.microsoft.com/office/word/2012/wordml" xmlns:w16se="http://schemas.microsoft.com/office/word/2015/wordml/symex" xmlns:wpg="http://schemas.microsoft.com/office/word/2010/wordprocessingGroup" xmlns:wpi="http://schemas.microsoft.com/office/word/2010/wordprocessingInk" xmlns:wne="http://schemas.microsoft.com/office/word/2006/wordml" xmlns:wps="http://schemas.microsoft.com/office/word/2010/wordprocessingShape" mc:Ignorable="w14 w15 w16se wp14">
   <w:abstractNum w:abstractNumId="0" w15:restartNumberingAfterBreak="0">
     <w:nsid w:val="07807AAE"/>
     <w:multiLevelType w:val="hybridMultilevel"/>
@@ -10827,142 +11088,142 @@
       </w:pPr>
     </w:lvl>
   </w:abstractNum>
-  <w:num w:numId="1" w16cid:durableId="765733046">
+  <w:num w:numId="1">
     <w:abstractNumId w:val="15"/>
   </w:num>
-  <w:num w:numId="2" w16cid:durableId="177081734">
+  <w:num w:numId="2">
     <w:abstractNumId w:val="3"/>
   </w:num>
-  <w:num w:numId="3" w16cid:durableId="987976161">
+  <w:num w:numId="3">
     <w:abstractNumId w:val="22"/>
   </w:num>
-  <w:num w:numId="4" w16cid:durableId="680619623">
+  <w:num w:numId="4">
     <w:abstractNumId w:val="43"/>
   </w:num>
-  <w:num w:numId="5" w16cid:durableId="439568404">
+  <w:num w:numId="5">
     <w:abstractNumId w:val="40"/>
   </w:num>
-  <w:num w:numId="6" w16cid:durableId="1329597069">
+  <w:num w:numId="6">
     <w:abstractNumId w:val="44"/>
   </w:num>
-  <w:num w:numId="7" w16cid:durableId="648873078">
+  <w:num w:numId="7">
     <w:abstractNumId w:val="23"/>
   </w:num>
-  <w:num w:numId="8" w16cid:durableId="236939964">
+  <w:num w:numId="8">
     <w:abstractNumId w:val="19"/>
   </w:num>
-  <w:num w:numId="9" w16cid:durableId="715663611">
+  <w:num w:numId="9">
     <w:abstractNumId w:val="5"/>
   </w:num>
-  <w:num w:numId="10" w16cid:durableId="1128428752">
+  <w:num w:numId="10">
     <w:abstractNumId w:val="27"/>
   </w:num>
-  <w:num w:numId="11" w16cid:durableId="1989089362">
+  <w:num w:numId="11">
     <w:abstractNumId w:val="31"/>
   </w:num>
-  <w:num w:numId="12" w16cid:durableId="979573874">
+  <w:num w:numId="12">
     <w:abstractNumId w:val="34"/>
   </w:num>
-  <w:num w:numId="13" w16cid:durableId="1187981574">
+  <w:num w:numId="13">
     <w:abstractNumId w:val="30"/>
   </w:num>
-  <w:num w:numId="14" w16cid:durableId="1630210738">
+  <w:num w:numId="14">
     <w:abstractNumId w:val="14"/>
   </w:num>
-  <w:num w:numId="15" w16cid:durableId="756169663">
+  <w:num w:numId="15">
     <w:abstractNumId w:val="25"/>
   </w:num>
-  <w:num w:numId="16" w16cid:durableId="622467860">
+  <w:num w:numId="16">
     <w:abstractNumId w:val="18"/>
   </w:num>
-  <w:num w:numId="17" w16cid:durableId="2076657428">
+  <w:num w:numId="17">
     <w:abstractNumId w:val="9"/>
   </w:num>
-  <w:num w:numId="18" w16cid:durableId="1474758569">
+  <w:num w:numId="18">
     <w:abstractNumId w:val="20"/>
   </w:num>
-  <w:num w:numId="19" w16cid:durableId="1391617459">
+  <w:num w:numId="19">
     <w:abstractNumId w:val="33"/>
   </w:num>
-  <w:num w:numId="20" w16cid:durableId="1380283767">
+  <w:num w:numId="20">
     <w:abstractNumId w:val="35"/>
   </w:num>
-  <w:num w:numId="21" w16cid:durableId="614023267">
+  <w:num w:numId="21">
     <w:abstractNumId w:val="13"/>
   </w:num>
-  <w:num w:numId="22" w16cid:durableId="476456378">
+  <w:num w:numId="22">
     <w:abstractNumId w:val="37"/>
   </w:num>
-  <w:num w:numId="23" w16cid:durableId="1299266641">
+  <w:num w:numId="23">
     <w:abstractNumId w:val="11"/>
   </w:num>
-  <w:num w:numId="24" w16cid:durableId="1204975794">
+  <w:num w:numId="24">
     <w:abstractNumId w:val="26"/>
   </w:num>
-  <w:num w:numId="25" w16cid:durableId="1174108885">
+  <w:num w:numId="25">
     <w:abstractNumId w:val="36"/>
   </w:num>
-  <w:num w:numId="26" w16cid:durableId="276104320">
+  <w:num w:numId="26">
     <w:abstractNumId w:val="12"/>
   </w:num>
-  <w:num w:numId="27" w16cid:durableId="1169054259">
+  <w:num w:numId="27">
     <w:abstractNumId w:val="24"/>
   </w:num>
-  <w:num w:numId="28" w16cid:durableId="1063678774">
+  <w:num w:numId="28">
     <w:abstractNumId w:val="0"/>
   </w:num>
-  <w:num w:numId="29" w16cid:durableId="1553731695">
+  <w:num w:numId="29">
     <w:abstractNumId w:val="7"/>
   </w:num>
-  <w:num w:numId="30" w16cid:durableId="1991012078">
+  <w:num w:numId="30">
     <w:abstractNumId w:val="21"/>
   </w:num>
-  <w:num w:numId="31" w16cid:durableId="1210803131">
+  <w:num w:numId="31">
     <w:abstractNumId w:val="4"/>
   </w:num>
-  <w:num w:numId="32" w16cid:durableId="550844694">
+  <w:num w:numId="32">
     <w:abstractNumId w:val="42"/>
   </w:num>
-  <w:num w:numId="33" w16cid:durableId="382173060">
+  <w:num w:numId="33">
     <w:abstractNumId w:val="6"/>
   </w:num>
-  <w:num w:numId="34" w16cid:durableId="2122455148">
+  <w:num w:numId="34">
     <w:abstractNumId w:val="17"/>
   </w:num>
-  <w:num w:numId="35" w16cid:durableId="1826315495">
+  <w:num w:numId="35">
     <w:abstractNumId w:val="8"/>
   </w:num>
-  <w:num w:numId="36" w16cid:durableId="72246065">
+  <w:num w:numId="36">
     <w:abstractNumId w:val="38"/>
   </w:num>
-  <w:num w:numId="37" w16cid:durableId="220018003">
+  <w:num w:numId="37">
     <w:abstractNumId w:val="28"/>
   </w:num>
-  <w:num w:numId="38" w16cid:durableId="635570557">
+  <w:num w:numId="38">
     <w:abstractNumId w:val="39"/>
   </w:num>
-  <w:num w:numId="39" w16cid:durableId="1937011661">
+  <w:num w:numId="39">
     <w:abstractNumId w:val="29"/>
   </w:num>
-  <w:num w:numId="40" w16cid:durableId="540240439">
+  <w:num w:numId="40">
     <w:abstractNumId w:val="41"/>
   </w:num>
-  <w:num w:numId="41" w16cid:durableId="1801338060">
+  <w:num w:numId="41">
     <w:abstractNumId w:val="32"/>
   </w:num>
-  <w:num w:numId="42" w16cid:durableId="445543343">
+  <w:num w:numId="42">
     <w:abstractNumId w:val="10"/>
   </w:num>
-  <w:num w:numId="43" w16cid:durableId="1464619960">
+  <w:num w:numId="43">
     <w:abstractNumId w:val="2"/>
   </w:num>
-  <w:num w:numId="44" w16cid:durableId="1537355285">
+  <w:num w:numId="44">
     <w:abstractNumId w:val="45"/>
   </w:num>
-  <w:num w:numId="45" w16cid:durableId="616448430">
+  <w:num w:numId="45">
     <w:abstractNumId w:val="1"/>
   </w:num>
-  <w:num w:numId="46" w16cid:durableId="1361852677">
+  <w:num w:numId="46">
     <w:abstractNumId w:val="16"/>
   </w:num>
   <w:numIdMacAtCleanup w:val="14"/>
@@ -10970,7 +11231,7 @@
 </file>
 
 <file path=word/styles.xml><?xml version="1.0" encoding="utf-8"?>
-<w:styles xmlns:mc="http://schemas.openxmlformats.org/markup-compatibility/2006" xmlns:r="http://schemas.openxmlformats.org/officeDocument/2006/relationships" xmlns:w="http://schemas.openxmlformats.org/wordprocessingml/2006/main" xmlns:w14="http://schemas.microsoft.com/office/word/2010/wordml" xmlns:w15="http://schemas.microsoft.com/office/word/2012/wordml" xmlns:w16cex="http://schemas.microsoft.com/office/word/2018/wordml/cex" xmlns:w16cid="http://schemas.microsoft.com/office/word/2016/wordml/cid" xmlns:w16="http://schemas.microsoft.com/office/word/2018/wordml" xmlns:w16du="http://schemas.microsoft.com/office/word/2023/wordml/word16du" xmlns:w16sdtdh="http://schemas.microsoft.com/office/word/2020/wordml/sdtdatahash" xmlns:w16se="http://schemas.microsoft.com/office/word/2015/wordml/symex" mc:Ignorable="w14 w15 w16se w16cid w16 w16cex w16sdtdh w16du">
+<w:styles xmlns:mc="http://schemas.openxmlformats.org/markup-compatibility/2006" xmlns:r="http://schemas.openxmlformats.org/officeDocument/2006/relationships" xmlns:w="http://schemas.openxmlformats.org/wordprocessingml/2006/main" xmlns:w14="http://schemas.microsoft.com/office/word/2010/wordml" xmlns:w15="http://schemas.microsoft.com/office/word/2012/wordml" xmlns:w16se="http://schemas.microsoft.com/office/word/2015/wordml/symex" mc:Ignorable="w14 w15 w16se">
   <w:docDefaults>
     <w:rPrDefault>
       <w:rPr>
@@ -10986,7 +11247,7 @@
       </w:pPr>
     </w:pPrDefault>
   </w:docDefaults>
-  <w:latentStyles w:defLockedState="0" w:defUIPriority="99" w:defSemiHidden="0" w:defUnhideWhenUsed="0" w:defQFormat="0" w:count="376">
+  <w:latentStyles w:defLockedState="0" w:defUIPriority="99" w:defSemiHidden="0" w:defUnhideWhenUsed="0" w:defQFormat="0" w:count="371">
     <w:lsdException w:name="Normal" w:uiPriority="0" w:qFormat="1"/>
     <w:lsdException w:name="heading 1" w:uiPriority="9" w:qFormat="1"/>
     <w:lsdException w:name="heading 2" w:semiHidden="1" w:uiPriority="9" w:unhideWhenUsed="1" w:qFormat="1"/>
@@ -11358,11 +11619,6 @@
     <w:lsdException w:name="List Table 5 Dark Accent 6" w:uiPriority="50"/>
     <w:lsdException w:name="List Table 6 Colorful Accent 6" w:uiPriority="51"/>
     <w:lsdException w:name="List Table 7 Colorful Accent 6" w:uiPriority="52"/>
-    <w:lsdException w:name="Mention" w:semiHidden="1" w:unhideWhenUsed="1"/>
-    <w:lsdException w:name="Smart Hyperlink" w:semiHidden="1" w:unhideWhenUsed="1"/>
-    <w:lsdException w:name="Hashtag" w:semiHidden="1" w:unhideWhenUsed="1"/>
-    <w:lsdException w:name="Unresolved Mention" w:semiHidden="1" w:unhideWhenUsed="1"/>
-    <w:lsdException w:name="Smart Link" w:semiHidden="1" w:unhideWhenUsed="1"/>
   </w:latentStyles>
   <w:style w:type="paragraph" w:default="1" w:styleId="Normal">
     <w:name w:val="Normal"/>
@@ -12110,7 +12366,7 @@
 </file>
 
 <file path=customXml/itemProps1.xml><?xml version="1.0" encoding="utf-8"?>
-<ds:datastoreItem xmlns:ds="http://schemas.openxmlformats.org/officeDocument/2006/customXml" ds:itemID="{72031107-48D0-429A-965B-7BC1A0CE7DFD}">
+<ds:datastoreItem xmlns:ds="http://schemas.openxmlformats.org/officeDocument/2006/customXml" ds:itemID="{3B2F18FD-93AC-43A2-8EFF-405BBE54DB48}">
   <ds:schemaRefs>
     <ds:schemaRef ds:uri="http://schemas.openxmlformats.org/officeDocument/2006/bibliography"/>
   </ds:schemaRefs>

</xml_diff>

<commit_message>
Correction des accès depuis le middelware
</commit_message>
<xml_diff>
--- a/doc/Rapport-Lombardo-TPI.docx
+++ b/doc/Rapport-Lombardo-TPI.docx
@@ -462,7 +462,7 @@
           <w:sz w:val="18"/>
           <w:szCs w:val="18"/>
         </w:rPr>
-        <w:t>0</w:t>
+        <w:t>1</w:t>
       </w:r>
     </w:p>
     <w:p>
@@ -2183,8 +2183,6 @@
       <w:pPr>
         <w:jc w:val="both"/>
       </w:pPr>
-      <w:bookmarkStart w:id="1" w:name="_GoBack"/>
-      <w:bookmarkEnd w:id="1"/>
       <w:r>
         <w:br w:type="page"/>
       </w:r>
@@ -2205,7 +2203,7 @@
           <w:color w:val="000000" w:themeColor="text1"/>
         </w:rPr>
       </w:pPr>
-      <w:bookmarkStart w:id="2" w:name="_Toc167458624"/>
+      <w:bookmarkStart w:id="1" w:name="_Toc167458624"/>
       <w:r>
         <w:rPr>
           <w:rFonts w:asciiTheme="minorHAnsi" w:hAnsiTheme="minorHAnsi" w:cstheme="minorHAnsi"/>
@@ -2227,18 +2225,18 @@
         </w:rPr>
         <w:t>ption</w:t>
       </w:r>
-      <w:bookmarkEnd w:id="2"/>
+      <w:bookmarkEnd w:id="1"/>
     </w:p>
     <w:p>
       <w:pPr>
         <w:pStyle w:val="Titre2"/>
         <w:ind w:firstLine="284"/>
       </w:pPr>
-      <w:bookmarkStart w:id="3" w:name="_Toc167458625"/>
+      <w:bookmarkStart w:id="2" w:name="_Toc167458625"/>
       <w:r>
         <w:t>2.1 Base de données</w:t>
       </w:r>
-      <w:bookmarkEnd w:id="3"/>
+      <w:bookmarkEnd w:id="2"/>
     </w:p>
     <w:p>
       <w:pPr>
@@ -2432,7 +2430,7 @@
         <w:pStyle w:val="Titre2"/>
         <w:ind w:firstLine="284"/>
       </w:pPr>
-      <w:bookmarkStart w:id="4" w:name="_Toc167458626"/>
+      <w:bookmarkStart w:id="3" w:name="_Toc167458626"/>
       <w:r>
         <w:lastRenderedPageBreak/>
         <w:t xml:space="preserve">2.2 </w:t>
@@ -2440,7 +2438,7 @@
       <w:r>
         <w:t>Stratégie de test</w:t>
       </w:r>
-      <w:bookmarkEnd w:id="4"/>
+      <w:bookmarkEnd w:id="3"/>
     </w:p>
     <w:p>
       <w:pPr>
@@ -2531,8 +2529,8 @@
           <w:color w:val="000000" w:themeColor="text1"/>
         </w:rPr>
       </w:pPr>
-      <w:bookmarkStart w:id="5" w:name="_Ref167452559"/>
-      <w:bookmarkStart w:id="6" w:name="_Toc167458627"/>
+      <w:bookmarkStart w:id="4" w:name="_Ref167452559"/>
+      <w:bookmarkStart w:id="5" w:name="_Toc167458627"/>
       <w:r>
         <w:rPr>
           <w:rFonts w:asciiTheme="minorHAnsi" w:hAnsiTheme="minorHAnsi" w:cstheme="minorHAnsi"/>
@@ -2543,24 +2541,24 @@
         </w:rPr>
         <w:t>Implémentation</w:t>
       </w:r>
+      <w:bookmarkEnd w:id="4"/>
       <w:bookmarkEnd w:id="5"/>
-      <w:bookmarkEnd w:id="6"/>
     </w:p>
     <w:p>
       <w:pPr>
         <w:pStyle w:val="Titre2"/>
         <w:ind w:firstLine="284"/>
       </w:pPr>
-      <w:bookmarkStart w:id="7" w:name="_Ref167452578"/>
-      <w:bookmarkStart w:id="8" w:name="_Toc167458628"/>
+      <w:bookmarkStart w:id="6" w:name="_Ref167452578"/>
+      <w:bookmarkStart w:id="7" w:name="_Toc167458628"/>
       <w:r>
         <w:t>3.1</w:t>
       </w:r>
       <w:r>
         <w:t xml:space="preserve"> Mise en place de l’environnement</w:t>
       </w:r>
+      <w:bookmarkEnd w:id="6"/>
       <w:bookmarkEnd w:id="7"/>
-      <w:bookmarkEnd w:id="8"/>
     </w:p>
     <w:p>
       <w:pPr>
@@ -3230,7 +3228,7 @@
         <w:pStyle w:val="Titre2"/>
         <w:ind w:firstLine="284"/>
       </w:pPr>
-      <w:bookmarkStart w:id="9" w:name="_Toc167458629"/>
+      <w:bookmarkStart w:id="8" w:name="_Toc167458629"/>
       <w:r>
         <w:t>3.</w:t>
       </w:r>
@@ -3240,7 +3238,7 @@
       <w:r>
         <w:t xml:space="preserve"> Model</w:t>
       </w:r>
-      <w:bookmarkEnd w:id="9"/>
+      <w:bookmarkEnd w:id="8"/>
     </w:p>
     <w:p>
       <w:pPr>
@@ -3556,7 +3554,7 @@
         <w:pStyle w:val="Titre2"/>
         <w:ind w:firstLine="284"/>
       </w:pPr>
-      <w:bookmarkStart w:id="10" w:name="_Toc167458630"/>
+      <w:bookmarkStart w:id="9" w:name="_Toc167458630"/>
       <w:r>
         <w:lastRenderedPageBreak/>
         <w:t xml:space="preserve">3.3 </w:t>
@@ -3573,7 +3571,7 @@
       <w:r>
         <w:t>Seeder</w:t>
       </w:r>
-      <w:bookmarkEnd w:id="10"/>
+      <w:bookmarkEnd w:id="9"/>
       <w:proofErr w:type="spellEnd"/>
     </w:p>
     <w:p>
@@ -3901,7 +3899,7 @@
         <w:pStyle w:val="Titre2"/>
         <w:ind w:firstLine="284"/>
       </w:pPr>
-      <w:bookmarkStart w:id="11" w:name="_Toc167458631"/>
+      <w:bookmarkStart w:id="10" w:name="_Toc167458631"/>
       <w:r>
         <w:t>3.4</w:t>
       </w:r>
@@ -3911,7 +3909,7 @@
       <w:r>
         <w:t>sondages</w:t>
       </w:r>
-      <w:bookmarkEnd w:id="11"/>
+      <w:bookmarkEnd w:id="10"/>
     </w:p>
     <w:p>
       <w:pPr>
@@ -5620,14 +5618,14 @@
         <w:pStyle w:val="Titre2"/>
         <w:ind w:left="284"/>
       </w:pPr>
-      <w:bookmarkStart w:id="12" w:name="_Toc167458632"/>
+      <w:bookmarkStart w:id="11" w:name="_Toc167458632"/>
       <w:r>
         <w:t>3.5</w:t>
       </w:r>
       <w:r>
         <w:t xml:space="preserve"> Graphique</w:t>
       </w:r>
-      <w:bookmarkEnd w:id="12"/>
+      <w:bookmarkEnd w:id="11"/>
     </w:p>
     <w:p>
       <w:pPr>
@@ -6546,236 +6544,62 @@
         <w:pStyle w:val="Titre2"/>
         <w:ind w:firstLine="284"/>
       </w:pPr>
-      <w:bookmarkStart w:id="13" w:name="_Toc167458633"/>
-      <w:r>
-        <w:t xml:space="preserve">3.6 </w:t>
-      </w:r>
-      <w:r>
-        <w:t xml:space="preserve">Description </w:t>
-      </w:r>
-      <w:r>
-        <w:t>des tests effectués</w:t>
-      </w:r>
-      <w:bookmarkEnd w:id="13"/>
-    </w:p>
-    <w:p>
-      <w:pPr>
-        <w:pStyle w:val="Paragraphedeliste"/>
+      <w:bookmarkStart w:id="12" w:name="_Toc167458633"/>
+      <w:r>
+        <w:t>3.6 Rôles et permissions</w:t>
+      </w:r>
+    </w:p>
+    <w:p>
+      <w:pPr>
         <w:ind w:left="284"/>
         <w:jc w:val="both"/>
       </w:pPr>
       <w:r>
-        <w:t xml:space="preserve">On sait depuis longtemps que travailler avec du texte lisible et contenant du sens est source de distractions, et empêche de se concentrer sur la mise en page elle-même. L'avantage du Lorem Ipsum sur un texte générique comme 'Du texte. Du texte. Du texte.' est qu'il possède une distribution de lettres plus ou moins normale, </w:t>
-      </w:r>
-    </w:p>
-    <w:p>
-      <w:pPr>
-        <w:pStyle w:val="Paragraphedeliste"/>
+        <w:t>L’application doit pouvoir gérer les accès de certain utilisateur grâce au rôle et aux permissions qui leur sont accordés</w:t>
+      </w:r>
+      <w:r>
+        <w:t xml:space="preserve">. Donc comme pour les graphiques la librairie </w:t>
+      </w:r>
+      <w:proofErr w:type="spellStart"/>
+      <w:r>
+        <w:rPr>
+          <w:b/>
+        </w:rPr>
+        <w:t>Laravel</w:t>
+      </w:r>
+      <w:proofErr w:type="spellEnd"/>
+      <w:r>
+        <w:rPr>
+          <w:b/>
+        </w:rPr>
+        <w:t xml:space="preserve">-permission </w:t>
+      </w:r>
+      <w:r>
+        <w:t>permettant ce</w:t>
+      </w:r>
+      <w:r>
+        <w:t>tte gestion est déjà installé.</w:t>
+      </w:r>
+    </w:p>
+    <w:p>
+      <w:pPr>
         <w:ind w:left="284"/>
         <w:jc w:val="both"/>
       </w:pPr>
     </w:p>
     <w:p>
       <w:pPr>
-        <w:pStyle w:val="Titre2"/>
-        <w:ind w:firstLine="284"/>
-      </w:pPr>
-      <w:bookmarkStart w:id="14" w:name="_Toc167458634"/>
-      <w:r>
-        <w:t>3.</w:t>
-      </w:r>
-      <w:r>
-        <w:t>7</w:t>
-      </w:r>
-      <w:r>
-        <w:t xml:space="preserve"> </w:t>
-      </w:r>
-      <w:r>
-        <w:t>Problèmes rencontrer</w:t>
-      </w:r>
-      <w:bookmarkEnd w:id="14"/>
-    </w:p>
-    <w:p>
-      <w:pPr>
-        <w:pStyle w:val="Paragraphedeliste"/>
         <w:ind w:left="284"/>
         <w:jc w:val="both"/>
-        <w:rPr>
-          <w:rFonts w:ascii="Calibri" w:hAnsi="Calibri" w:cs="Calibri"/>
-          <w:b/>
-          <w:bCs/>
-        </w:rPr>
-      </w:pPr>
-      <w:r>
-        <w:t xml:space="preserve">On sait depuis longtemps que travailler avec du texte lisible et contenant du sens est source de distractions, et empêche de se concentrer sur la mise en page elle-même. L'avantage du Lorem Ipsum sur un texte générique comme 'Du texte. Du texte. Du texte.' est qu'il possède une distribution de lettres plus ou moins normale, </w:t>
-      </w:r>
-    </w:p>
-    <w:p>
-      <w:pPr>
-        <w:pStyle w:val="Titre1"/>
-        <w:numPr>
-          <w:ilvl w:val="0"/>
-          <w:numId w:val="1"/>
-        </w:numPr>
-        <w:ind w:left="284"/>
-        <w:rPr>
-          <w:rFonts w:asciiTheme="minorHAnsi" w:hAnsiTheme="minorHAnsi" w:cstheme="minorHAnsi"/>
-          <w:b/>
-          <w:bCs/>
-          <w:noProof/>
-          <w:color w:val="000000" w:themeColor="text1"/>
-        </w:rPr>
-        <w:sectPr>
-          <w:footerReference w:type="default" r:id="rId50"/>
-          <w:pgSz w:w="11906" w:h="16838"/>
-          <w:pgMar w:top="851" w:right="1417" w:bottom="1417" w:left="1417" w:header="708" w:footer="567" w:gutter="0"/>
-          <w:pgBorders w:offsetFrom="page">
-            <w:top w:val="single" w:sz="4" w:space="24" w:color="808080" w:themeColor="background1" w:themeShade="80"/>
-            <w:left w:val="single" w:sz="4" w:space="24" w:color="808080" w:themeColor="background1" w:themeShade="80"/>
-            <w:bottom w:val="single" w:sz="4" w:space="24" w:color="808080" w:themeColor="background1" w:themeShade="80"/>
-            <w:right w:val="single" w:sz="4" w:space="24" w:color="808080" w:themeColor="background1" w:themeShade="80"/>
-          </w:pgBorders>
-          <w:cols w:space="708"/>
-          <w:docGrid w:linePitch="360"/>
-        </w:sectPr>
-      </w:pPr>
-      <w:bookmarkStart w:id="15" w:name="_Toc167458635"/>
-      <w:r>
-        <w:rPr>
-          <w:rFonts w:asciiTheme="minorHAnsi" w:hAnsiTheme="minorHAnsi" w:cstheme="minorHAnsi"/>
-          <w:b/>
-          <w:bCs/>
-          <w:noProof/>
-          <w:color w:val="000000" w:themeColor="text1"/>
-        </w:rPr>
-        <w:t>Conclusion</w:t>
-      </w:r>
-      <w:bookmarkEnd w:id="15"/>
-    </w:p>
-    <w:p>
-      <w:pPr>
-        <w:pStyle w:val="Titre1"/>
-        <w:numPr>
-          <w:ilvl w:val="0"/>
-          <w:numId w:val="1"/>
-        </w:numPr>
-        <w:ind w:left="284"/>
-        <w:rPr>
-          <w:rFonts w:asciiTheme="minorHAnsi" w:hAnsiTheme="minorHAnsi" w:cstheme="minorHAnsi"/>
-          <w:b/>
-          <w:bCs/>
-          <w:noProof/>
-          <w:color w:val="000000" w:themeColor="text1"/>
-        </w:rPr>
-      </w:pPr>
-      <w:bookmarkStart w:id="16" w:name="_Toc167458636"/>
-      <w:r>
-        <w:rPr>
-          <w:rFonts w:asciiTheme="minorHAnsi" w:hAnsiTheme="minorHAnsi" w:cstheme="minorHAnsi"/>
-          <w:b/>
-          <w:bCs/>
-          <w:noProof/>
-          <w:color w:val="000000" w:themeColor="text1"/>
-        </w:rPr>
-        <w:lastRenderedPageBreak/>
-        <w:t>Annexes</w:t>
-      </w:r>
-      <w:bookmarkEnd w:id="16"/>
-    </w:p>
-    <w:p>
-      <w:pPr>
-        <w:pStyle w:val="Paragraphedeliste"/>
-        <w:numPr>
-          <w:ilvl w:val="1"/>
-          <w:numId w:val="1"/>
-        </w:numPr>
-        <w:ind w:left="567" w:hanging="426"/>
-        <w:rPr>
-          <w:rFonts w:ascii="Calibri" w:hAnsi="Calibri" w:cs="Calibri"/>
-          <w:b/>
-          <w:bCs/>
-        </w:rPr>
-      </w:pPr>
-      <w:r>
-        <w:rPr>
-          <w:rFonts w:ascii="Calibri" w:hAnsi="Calibri" w:cs="Calibri"/>
-          <w:b/>
-          <w:bCs/>
-        </w:rPr>
-        <w:t>Résumé du rapport du TPI</w:t>
-      </w:r>
-    </w:p>
-    <w:p>
-      <w:pPr>
-        <w:pStyle w:val="Paragraphedeliste"/>
-        <w:ind w:left="284"/>
-        <w:jc w:val="both"/>
-      </w:pPr>
-      <w:r>
-        <w:t xml:space="preserve">On sait depuis longtemps que travailler avec du texte lisible et contenant du sens est source de distractions, et empêche de se concentrer sur la mise en page elle-même. L'avantage du Lorem Ipsum sur un texte générique comme 'Du texte. Du texte. Du texte.' est qu'il possède une distribution de lettres plus ou moins normale, </w:t>
-      </w:r>
-    </w:p>
-    <w:p>
-      <w:pPr>
-        <w:pStyle w:val="Paragraphedeliste"/>
-        <w:ind w:left="284"/>
-        <w:jc w:val="both"/>
-      </w:pPr>
-    </w:p>
-    <w:p>
-      <w:pPr>
-        <w:pStyle w:val="Paragraphedeliste"/>
-        <w:numPr>
-          <w:ilvl w:val="1"/>
-          <w:numId w:val="1"/>
-        </w:numPr>
-        <w:ind w:left="567" w:hanging="426"/>
-        <w:rPr>
-          <w:rFonts w:ascii="Calibri" w:hAnsi="Calibri" w:cs="Calibri"/>
-          <w:b/>
-          <w:bCs/>
-        </w:rPr>
-      </w:pPr>
-      <w:r>
-        <w:rPr>
-          <w:rFonts w:ascii="Calibri" w:hAnsi="Calibri" w:cs="Calibri"/>
-          <w:b/>
-          <w:bCs/>
-        </w:rPr>
-        <w:t>Sources</w:t>
-      </w:r>
-    </w:p>
-    <w:p>
-      <w:pPr>
-        <w:pStyle w:val="Paragraphedeliste"/>
-        <w:numPr>
-          <w:ilvl w:val="1"/>
-          <w:numId w:val="1"/>
-        </w:numPr>
-        <w:ind w:left="567" w:hanging="426"/>
-        <w:rPr>
-          <w:rFonts w:ascii="Calibri" w:hAnsi="Calibri" w:cs="Calibri"/>
-          <w:b/>
-          <w:bCs/>
-        </w:rPr>
-      </w:pPr>
-      <w:r>
-        <w:rPr>
-          <w:rFonts w:ascii="Calibri" w:hAnsi="Calibri" w:cs="Calibri"/>
-          <w:b/>
-          <w:bCs/>
-        </w:rPr>
-        <w:t>Planification Initial</w:t>
-      </w:r>
-    </w:p>
-    <w:p>
-      <w:pPr>
-        <w:ind w:left="141"/>
-        <w:rPr>
-          <w:rFonts w:ascii="Calibri" w:hAnsi="Calibri" w:cs="Calibri"/>
-          <w:b/>
-          <w:bCs/>
-        </w:rPr>
+      </w:pPr>
+      <w:r>
+        <w:t xml:space="preserve">Tout d’abord, récupérer les fichiers permettant la configuration et la création de nouveau rôles et de permission grâce à la commande : </w:t>
+      </w:r>
+    </w:p>
+    <w:p>
+      <w:pPr>
+        <w:ind w:left="284"/>
+        <w:jc w:val="center"/>
       </w:pPr>
       <w:r>
         <w:rPr>
@@ -6783,10 +6607,99 @@
           <w:lang w:eastAsia="fr-CH"/>
         </w:rPr>
         <w:drawing>
-          <wp:inline distT="0" distB="0" distL="0" distR="0" wp14:anchorId="18B62FCD" wp14:editId="58DCC819">
-            <wp:extent cx="8831775" cy="3536207"/>
-            <wp:effectExtent l="0" t="0" r="7620" b="7620"/>
-            <wp:docPr id="19" name="Image 19"/>
+          <wp:inline distT="0" distB="0" distL="0" distR="0" wp14:anchorId="65F7C32A" wp14:editId="5FE5A892">
+            <wp:extent cx="5400136" cy="166823"/>
+            <wp:effectExtent l="0" t="0" r="0" b="5080"/>
+            <wp:docPr id="6" name="Image 6"/>
+            <wp:cNvGraphicFramePr>
+              <a:graphicFrameLocks xmlns:a="http://schemas.openxmlformats.org/drawingml/2006/main" noChangeAspect="1"/>
+            </wp:cNvGraphicFramePr>
+            <a:graphic xmlns:a="http://schemas.openxmlformats.org/drawingml/2006/main">
+              <a:graphicData uri="http://schemas.openxmlformats.org/drawingml/2006/picture">
+                <pic:pic xmlns:pic="http://schemas.openxmlformats.org/drawingml/2006/picture">
+                  <pic:nvPicPr>
+                    <pic:cNvPr id="1" name=""/>
+                    <pic:cNvPicPr/>
+                  </pic:nvPicPr>
+                  <pic:blipFill rotWithShape="1">
+                    <a:blip r:embed="rId50"/>
+                    <a:srcRect l="-1" r="399" b="-5883"/>
+                    <a:stretch/>
+                  </pic:blipFill>
+                  <pic:spPr bwMode="auto">
+                    <a:xfrm>
+                      <a:off x="0" y="0"/>
+                      <a:ext cx="5519876" cy="170522"/>
+                    </a:xfrm>
+                    <a:prstGeom prst="rect">
+                      <a:avLst/>
+                    </a:prstGeom>
+                    <a:ln>
+                      <a:noFill/>
+                    </a:ln>
+                    <a:extLst>
+                      <a:ext uri="{53640926-AAD7-44D8-BBD7-CCE9431645EC}">
+                        <a14:shadowObscured xmlns:a14="http://schemas.microsoft.com/office/drawing/2010/main"/>
+                      </a:ext>
+                    </a:extLst>
+                  </pic:spPr>
+                </pic:pic>
+              </a:graphicData>
+            </a:graphic>
+          </wp:inline>
+        </w:drawing>
+      </w:r>
+    </w:p>
+    <w:p>
+      <w:pPr>
+        <w:spacing w:after="160" w:line="259" w:lineRule="auto"/>
+      </w:pPr>
+      <w:r>
+        <w:br w:type="page"/>
+      </w:r>
+    </w:p>
+    <w:p>
+      <w:pPr>
+        <w:ind w:left="284"/>
+        <w:jc w:val="both"/>
+      </w:pPr>
+      <w:r>
+        <w:lastRenderedPageBreak/>
+        <w:t xml:space="preserve">Créer ensuite un fichier </w:t>
+      </w:r>
+      <w:proofErr w:type="spellStart"/>
+      <w:r>
+        <w:rPr>
+          <w:b/>
+        </w:rPr>
+        <w:t>Seeder</w:t>
+      </w:r>
+      <w:proofErr w:type="spellEnd"/>
+      <w:r>
+        <w:t xml:space="preserve"> permettant la création des 2 rôles que vont contenir l’application.</w:t>
+      </w:r>
+    </w:p>
+    <w:p>
+      <w:pPr>
+        <w:ind w:left="284"/>
+        <w:jc w:val="both"/>
+      </w:pPr>
+    </w:p>
+    <w:p>
+      <w:pPr>
+        <w:ind w:left="284"/>
+        <w:jc w:val="center"/>
+      </w:pPr>
+      <w:r>
+        <w:rPr>
+          <w:noProof/>
+          <w:lang w:eastAsia="fr-CH"/>
+        </w:rPr>
+        <w:drawing>
+          <wp:inline distT="0" distB="0" distL="0" distR="0" wp14:anchorId="57626C55" wp14:editId="75E2D2F1">
+            <wp:extent cx="4371975" cy="1762125"/>
+            <wp:effectExtent l="0" t="0" r="9525" b="9525"/>
+            <wp:docPr id="8" name="Image 8"/>
             <wp:cNvGraphicFramePr>
               <a:graphicFrameLocks xmlns:a="http://schemas.openxmlformats.org/drawingml/2006/main" noChangeAspect="1"/>
             </wp:cNvGraphicFramePr>
@@ -6806,6 +6719,1418 @@
                   <pic:spPr>
                     <a:xfrm>
                       <a:off x="0" y="0"/>
+                      <a:ext cx="4371975" cy="1762125"/>
+                    </a:xfrm>
+                    <a:prstGeom prst="rect">
+                      <a:avLst/>
+                    </a:prstGeom>
+                  </pic:spPr>
+                </pic:pic>
+              </a:graphicData>
+            </a:graphic>
+          </wp:inline>
+        </w:drawing>
+      </w:r>
+    </w:p>
+    <w:p>
+      <w:pPr>
+        <w:ind w:left="284"/>
+        <w:jc w:val="both"/>
+      </w:pPr>
+    </w:p>
+    <w:p>
+      <w:pPr>
+        <w:ind w:left="284"/>
+        <w:jc w:val="both"/>
+      </w:pPr>
+      <w:r>
+        <w:rPr>
+          <w:noProof/>
+          <w:lang w:eastAsia="fr-CH"/>
+        </w:rPr>
+        <w:drawing>
+          <wp:anchor distT="0" distB="0" distL="114300" distR="114300" simplePos="0" relativeHeight="251665408" behindDoc="0" locked="0" layoutInCell="1" allowOverlap="1" wp14:anchorId="24813608" wp14:editId="56A9DA21">
+            <wp:simplePos x="0" y="0"/>
+            <wp:positionH relativeFrom="column">
+              <wp:posOffset>3671570</wp:posOffset>
+            </wp:positionH>
+            <wp:positionV relativeFrom="paragraph">
+              <wp:posOffset>225054</wp:posOffset>
+            </wp:positionV>
+            <wp:extent cx="914400" cy="149225"/>
+            <wp:effectExtent l="0" t="0" r="0" b="3175"/>
+            <wp:wrapSquare wrapText="bothSides"/>
+            <wp:docPr id="12" name="Image 12"/>
+            <wp:cNvGraphicFramePr>
+              <a:graphicFrameLocks xmlns:a="http://schemas.openxmlformats.org/drawingml/2006/main" noChangeAspect="1"/>
+            </wp:cNvGraphicFramePr>
+            <a:graphic xmlns:a="http://schemas.openxmlformats.org/drawingml/2006/main">
+              <a:graphicData uri="http://schemas.openxmlformats.org/drawingml/2006/picture">
+                <pic:pic xmlns:pic="http://schemas.openxmlformats.org/drawingml/2006/picture">
+                  <pic:nvPicPr>
+                    <pic:cNvPr id="1" name=""/>
+                    <pic:cNvPicPr/>
+                  </pic:nvPicPr>
+                  <pic:blipFill>
+                    <a:blip r:embed="rId52">
+                      <a:extLst>
+                        <a:ext uri="{28A0092B-C50C-407E-A947-70E740481C1C}">
+                          <a14:useLocalDpi xmlns:a14="http://schemas.microsoft.com/office/drawing/2010/main" val="0"/>
+                        </a:ext>
+                      </a:extLst>
+                    </a:blip>
+                    <a:stretch>
+                      <a:fillRect/>
+                    </a:stretch>
+                  </pic:blipFill>
+                  <pic:spPr>
+                    <a:xfrm>
+                      <a:off x="0" y="0"/>
+                      <a:ext cx="914400" cy="149225"/>
+                    </a:xfrm>
+                    <a:prstGeom prst="rect">
+                      <a:avLst/>
+                    </a:prstGeom>
+                  </pic:spPr>
+                </pic:pic>
+              </a:graphicData>
+            </a:graphic>
+          </wp:anchor>
+        </w:drawing>
+      </w:r>
+      <w:r>
+        <w:t>Ensuite pour que les utilisateurs puissent se voir attribuer un rôle,</w:t>
+      </w:r>
+      <w:r>
+        <w:t xml:space="preserve"> la modification du modèle de ceux-ci est nécessaire</w:t>
+      </w:r>
+      <w:r>
+        <w:t>.</w:t>
+      </w:r>
+      <w:r>
+        <w:t xml:space="preserve"> Ajouter donc cette élément permet de faire comprendre à la librairie que le modèle peut recevoir un rôle.</w:t>
+      </w:r>
+      <w:r>
+        <w:t xml:space="preserve"> </w:t>
+      </w:r>
+      <w:r>
+        <w:t>N’oublier p</w:t>
+      </w:r>
+      <w:r>
+        <w:t>as d’attribuer les rôles aux utilisateurs de tests</w:t>
+      </w:r>
+      <w:r>
+        <w:t xml:space="preserve"> dans le fichier </w:t>
+      </w:r>
+      <w:proofErr w:type="spellStart"/>
+      <w:r>
+        <w:rPr>
+          <w:b/>
+        </w:rPr>
+        <w:t>Seeder</w:t>
+      </w:r>
+      <w:proofErr w:type="spellEnd"/>
+      <w:r>
+        <w:t xml:space="preserve"> des utilisateurs</w:t>
+      </w:r>
+      <w:r>
+        <w:t>.</w:t>
+      </w:r>
+    </w:p>
+    <w:p>
+      <w:pPr>
+        <w:ind w:left="284"/>
+        <w:jc w:val="both"/>
+      </w:pPr>
+    </w:p>
+    <w:p>
+      <w:pPr>
+        <w:ind w:left="284"/>
+        <w:jc w:val="center"/>
+      </w:pPr>
+      <w:r>
+        <w:rPr>
+          <w:noProof/>
+          <w:lang w:eastAsia="fr-CH"/>
+        </w:rPr>
+        <w:drawing>
+          <wp:inline distT="0" distB="0" distL="0" distR="0" wp14:anchorId="5FCC3B6E" wp14:editId="6818D89E">
+            <wp:extent cx="3000378" cy="2363638"/>
+            <wp:effectExtent l="0" t="0" r="0" b="0"/>
+            <wp:docPr id="11" name="Image 11"/>
+            <wp:cNvGraphicFramePr>
+              <a:graphicFrameLocks xmlns:a="http://schemas.openxmlformats.org/drawingml/2006/main" noChangeAspect="1"/>
+            </wp:cNvGraphicFramePr>
+            <a:graphic xmlns:a="http://schemas.openxmlformats.org/drawingml/2006/main">
+              <a:graphicData uri="http://schemas.openxmlformats.org/drawingml/2006/picture">
+                <pic:pic xmlns:pic="http://schemas.openxmlformats.org/drawingml/2006/picture">
+                  <pic:nvPicPr>
+                    <pic:cNvPr id="1" name=""/>
+                    <pic:cNvPicPr/>
+                  </pic:nvPicPr>
+                  <pic:blipFill>
+                    <a:blip r:embed="rId53"/>
+                    <a:stretch>
+                      <a:fillRect/>
+                    </a:stretch>
+                  </pic:blipFill>
+                  <pic:spPr>
+                    <a:xfrm>
+                      <a:off x="0" y="0"/>
+                      <a:ext cx="3052476" cy="2404680"/>
+                    </a:xfrm>
+                    <a:prstGeom prst="rect">
+                      <a:avLst/>
+                    </a:prstGeom>
+                  </pic:spPr>
+                </pic:pic>
+              </a:graphicData>
+            </a:graphic>
+          </wp:inline>
+        </w:drawing>
+      </w:r>
+    </w:p>
+    <w:p>
+      <w:pPr>
+        <w:ind w:left="284"/>
+        <w:jc w:val="both"/>
+      </w:pPr>
+    </w:p>
+    <w:p>
+      <w:pPr>
+        <w:ind w:left="284"/>
+        <w:jc w:val="both"/>
+      </w:pPr>
+      <w:r>
+        <w:t>La prochaine étape est la vérification des</w:t>
+      </w:r>
+      <w:r>
+        <w:t xml:space="preserve"> accès permettant</w:t>
+      </w:r>
+      <w:r>
+        <w:t xml:space="preserve"> de </w:t>
+      </w:r>
+      <w:r>
+        <w:t>restreindre</w:t>
+      </w:r>
+      <w:r>
+        <w:t xml:space="preserve"> </w:t>
+      </w:r>
+      <w:r>
+        <w:t>les accès d’u</w:t>
+      </w:r>
+      <w:r>
+        <w:t>n certain rôle</w:t>
+      </w:r>
+      <w:r>
+        <w:t>.</w:t>
+      </w:r>
+      <w:r>
+        <w:t xml:space="preserve"> Celle-ci peut s’effectuer à </w:t>
+      </w:r>
+      <w:r>
+        <w:t>plusieurs endroits</w:t>
+      </w:r>
+      <w:r>
+        <w:t xml:space="preserve"> dans l’</w:t>
+      </w:r>
+      <w:r>
+        <w:t>application.</w:t>
+      </w:r>
+      <w:r>
+        <w:t xml:space="preserve"> En premier, c’est dans le fichier de </w:t>
+      </w:r>
+      <w:r>
+        <w:rPr>
+          <w:b/>
+        </w:rPr>
+        <w:t>route</w:t>
+      </w:r>
+      <w:r>
+        <w:t xml:space="preserve"> </w:t>
+      </w:r>
+      <w:proofErr w:type="spellStart"/>
+      <w:r>
+        <w:rPr>
+          <w:b/>
+        </w:rPr>
+        <w:t>web.php</w:t>
+      </w:r>
+      <w:proofErr w:type="spellEnd"/>
+      <w:r>
+        <w:t>.</w:t>
+      </w:r>
+      <w:r>
+        <w:t xml:space="preserve"> </w:t>
+      </w:r>
+      <w:r>
+        <w:t xml:space="preserve">Ce fichier permet d’attribuer les différentes requêtes </w:t>
+      </w:r>
+      <w:r>
+        <w:rPr>
+          <w:b/>
+        </w:rPr>
+        <w:t xml:space="preserve">http </w:t>
+      </w:r>
+      <w:r>
+        <w:t xml:space="preserve">à une fonction d’un </w:t>
+      </w:r>
+      <w:proofErr w:type="spellStart"/>
+      <w:r>
+        <w:rPr>
+          <w:b/>
+        </w:rPr>
+        <w:t>controller</w:t>
+      </w:r>
+      <w:proofErr w:type="spellEnd"/>
+      <w:r>
+        <w:t xml:space="preserve"> permettant </w:t>
+      </w:r>
+      <w:r>
+        <w:t>par exemple l’affichage ou la création de données.</w:t>
+      </w:r>
+    </w:p>
+    <w:p>
+      <w:pPr>
+        <w:ind w:left="284"/>
+        <w:jc w:val="both"/>
+      </w:pPr>
+    </w:p>
+    <w:p>
+      <w:pPr>
+        <w:ind w:left="284"/>
+        <w:jc w:val="both"/>
+      </w:pPr>
+      <w:r>
+        <w:t xml:space="preserve">La vérification ici ce fait aux travers du </w:t>
+      </w:r>
+      <w:proofErr w:type="spellStart"/>
+      <w:r>
+        <w:rPr>
+          <w:b/>
+        </w:rPr>
+        <w:t>middelware</w:t>
+      </w:r>
+      <w:proofErr w:type="spellEnd"/>
+      <w:r>
+        <w:t xml:space="preserve">, </w:t>
+      </w:r>
+      <w:r>
+        <w:t>en ajoutant par exemple cette élément qui va vérifier si l’utilisateur qui souhaite accéder à l’</w:t>
+      </w:r>
+      <w:r>
+        <w:rPr>
+          <w:b/>
+        </w:rPr>
+        <w:t>url</w:t>
+      </w:r>
+      <w:r>
+        <w:t xml:space="preserve"> « </w:t>
+      </w:r>
+      <w:r>
+        <w:rPr>
+          <w:b/>
+        </w:rPr>
+        <w:t>/</w:t>
+      </w:r>
+      <w:proofErr w:type="spellStart"/>
+      <w:r>
+        <w:rPr>
+          <w:b/>
+        </w:rPr>
+        <w:t>survey</w:t>
+      </w:r>
+      <w:proofErr w:type="spellEnd"/>
+      <w:r>
+        <w:rPr>
+          <w:b/>
+        </w:rPr>
+        <w:t>/</w:t>
+      </w:r>
+      <w:proofErr w:type="spellStart"/>
+      <w:r>
+        <w:rPr>
+          <w:b/>
+        </w:rPr>
+        <w:t>create</w:t>
+      </w:r>
+      <w:proofErr w:type="spellEnd"/>
+      <w:r>
+        <w:t> » possède le rôle «</w:t>
+      </w:r>
+      <w:r>
+        <w:rPr>
+          <w:b/>
+        </w:rPr>
+        <w:t xml:space="preserve"> user</w:t>
+      </w:r>
+      <w:r>
+        <w:t> ».</w:t>
+      </w:r>
+      <w:r>
+        <w:t xml:space="preserve"> Si celui-ci dispose belle et bien de ce rôle, l’</w:t>
+      </w:r>
+      <w:r>
+        <w:t xml:space="preserve">accès lui est autoriser, sinon </w:t>
+      </w:r>
+      <w:r>
+        <w:t>l’application lui renvoie un statut 403 lui expliquant que l’utilisateur ne dispose pas du rôle nécessaire pour accéder à cette page.</w:t>
+      </w:r>
+    </w:p>
+    <w:p>
+      <w:pPr>
+        <w:ind w:left="284"/>
+        <w:jc w:val="both"/>
+      </w:pPr>
+    </w:p>
+    <w:p>
+      <w:pPr>
+        <w:ind w:left="284"/>
+        <w:jc w:val="center"/>
+      </w:pPr>
+      <w:r>
+        <w:rPr>
+          <w:noProof/>
+          <w:lang w:eastAsia="fr-CH"/>
+        </w:rPr>
+        <w:drawing>
+          <wp:inline distT="0" distB="0" distL="0" distR="0" wp14:anchorId="37AD8BC2" wp14:editId="092677EE">
+            <wp:extent cx="5443268" cy="430805"/>
+            <wp:effectExtent l="0" t="0" r="5080" b="7620"/>
+            <wp:docPr id="37" name="Image 37"/>
+            <wp:cNvGraphicFramePr>
+              <a:graphicFrameLocks xmlns:a="http://schemas.openxmlformats.org/drawingml/2006/main" noChangeAspect="1"/>
+            </wp:cNvGraphicFramePr>
+            <a:graphic xmlns:a="http://schemas.openxmlformats.org/drawingml/2006/main">
+              <a:graphicData uri="http://schemas.openxmlformats.org/drawingml/2006/picture">
+                <pic:pic xmlns:pic="http://schemas.openxmlformats.org/drawingml/2006/picture">
+                  <pic:nvPicPr>
+                    <pic:cNvPr id="1" name=""/>
+                    <pic:cNvPicPr/>
+                  </pic:nvPicPr>
+                  <pic:blipFill>
+                    <a:blip r:embed="rId54"/>
+                    <a:stretch>
+                      <a:fillRect/>
+                    </a:stretch>
+                  </pic:blipFill>
+                  <pic:spPr>
+                    <a:xfrm>
+                      <a:off x="0" y="0"/>
+                      <a:ext cx="5523641" cy="437166"/>
+                    </a:xfrm>
+                    <a:prstGeom prst="rect">
+                      <a:avLst/>
+                    </a:prstGeom>
+                  </pic:spPr>
+                </pic:pic>
+              </a:graphicData>
+            </a:graphic>
+          </wp:inline>
+        </w:drawing>
+      </w:r>
+    </w:p>
+    <w:p>
+      <w:pPr>
+        <w:ind w:left="284"/>
+        <w:jc w:val="both"/>
+      </w:pPr>
+    </w:p>
+    <w:p>
+      <w:pPr>
+        <w:ind w:left="284"/>
+        <w:jc w:val="both"/>
+      </w:pPr>
+    </w:p>
+    <w:p>
+      <w:pPr>
+        <w:ind w:left="284"/>
+        <w:jc w:val="both"/>
+      </w:pPr>
+      <w:r>
+        <w:t>M</w:t>
+      </w:r>
+      <w:r>
+        <w:t xml:space="preserve">ais pour pouvoir vérifier le </w:t>
+      </w:r>
+      <w:r>
+        <w:t>rôle</w:t>
+      </w:r>
+      <w:r>
+        <w:t xml:space="preserve"> de l’</w:t>
+      </w:r>
+      <w:r>
+        <w:t xml:space="preserve">utilisateur, la modification du </w:t>
+      </w:r>
+      <w:proofErr w:type="spellStart"/>
+      <w:r>
+        <w:rPr>
+          <w:b/>
+        </w:rPr>
+        <w:t>middelware</w:t>
+      </w:r>
+      <w:proofErr w:type="spellEnd"/>
+      <w:r>
+        <w:t xml:space="preserve"> est nécessaire</w:t>
+      </w:r>
+      <w:r>
+        <w:t xml:space="preserve">. </w:t>
+      </w:r>
+      <w:r>
+        <w:t>Celle-ci s’effectue</w:t>
+      </w:r>
+      <w:r>
+        <w:t xml:space="preserve"> en ajoutant l’alias « </w:t>
+      </w:r>
+      <w:proofErr w:type="spellStart"/>
+      <w:r>
+        <w:rPr>
+          <w:b/>
+        </w:rPr>
+        <w:t>role</w:t>
+      </w:r>
+      <w:proofErr w:type="spellEnd"/>
+      <w:r>
+        <w:t> »</w:t>
+      </w:r>
+      <w:r>
+        <w:t xml:space="preserve"> dans le fichier </w:t>
+      </w:r>
+      <w:proofErr w:type="spellStart"/>
+      <w:r>
+        <w:rPr>
+          <w:b/>
+        </w:rPr>
+        <w:t>app.php</w:t>
+      </w:r>
+      <w:proofErr w:type="spellEnd"/>
+      <w:r>
+        <w:t>.</w:t>
+      </w:r>
+    </w:p>
+    <w:p>
+      <w:pPr>
+        <w:ind w:left="284"/>
+        <w:jc w:val="both"/>
+      </w:pPr>
+    </w:p>
+    <w:p>
+      <w:pPr>
+        <w:ind w:left="284"/>
+        <w:jc w:val="center"/>
+      </w:pPr>
+      <w:r>
+        <w:rPr>
+          <w:noProof/>
+          <w:lang w:eastAsia="fr-CH"/>
+        </w:rPr>
+        <w:drawing>
+          <wp:inline distT="0" distB="0" distL="0" distR="0" wp14:anchorId="44434B20" wp14:editId="701B02B6">
+            <wp:extent cx="5331124" cy="1524467"/>
+            <wp:effectExtent l="0" t="0" r="3175" b="0"/>
+            <wp:docPr id="38" name="Image 38"/>
+            <wp:cNvGraphicFramePr>
+              <a:graphicFrameLocks xmlns:a="http://schemas.openxmlformats.org/drawingml/2006/main" noChangeAspect="1"/>
+            </wp:cNvGraphicFramePr>
+            <a:graphic xmlns:a="http://schemas.openxmlformats.org/drawingml/2006/main">
+              <a:graphicData uri="http://schemas.openxmlformats.org/drawingml/2006/picture">
+                <pic:pic xmlns:pic="http://schemas.openxmlformats.org/drawingml/2006/picture">
+                  <pic:nvPicPr>
+                    <pic:cNvPr id="1" name=""/>
+                    <pic:cNvPicPr/>
+                  </pic:nvPicPr>
+                  <pic:blipFill>
+                    <a:blip r:embed="rId55"/>
+                    <a:stretch>
+                      <a:fillRect/>
+                    </a:stretch>
+                  </pic:blipFill>
+                  <pic:spPr>
+                    <a:xfrm>
+                      <a:off x="0" y="0"/>
+                      <a:ext cx="5348121" cy="1529327"/>
+                    </a:xfrm>
+                    <a:prstGeom prst="rect">
+                      <a:avLst/>
+                    </a:prstGeom>
+                  </pic:spPr>
+                </pic:pic>
+              </a:graphicData>
+            </a:graphic>
+          </wp:inline>
+        </w:drawing>
+      </w:r>
+    </w:p>
+    <w:p>
+      <w:pPr>
+        <w:ind w:left="284"/>
+        <w:jc w:val="both"/>
+      </w:pPr>
+      <w:r>
+        <w:rPr>
+          <w:noProof/>
+          <w:lang w:eastAsia="fr-CH"/>
+        </w:rPr>
+        <w:drawing>
+          <wp:anchor distT="0" distB="0" distL="114300" distR="114300" simplePos="0" relativeHeight="251666432" behindDoc="0" locked="0" layoutInCell="1" allowOverlap="1" wp14:anchorId="452AB85E" wp14:editId="0FCB3E37">
+            <wp:simplePos x="0" y="0"/>
+            <wp:positionH relativeFrom="column">
+              <wp:posOffset>922020</wp:posOffset>
+            </wp:positionH>
+            <wp:positionV relativeFrom="paragraph">
+              <wp:posOffset>205476</wp:posOffset>
+            </wp:positionV>
+            <wp:extent cx="2544445" cy="163830"/>
+            <wp:effectExtent l="0" t="0" r="8255" b="7620"/>
+            <wp:wrapSquare wrapText="bothSides"/>
+            <wp:docPr id="41" name="Image 41"/>
+            <wp:cNvGraphicFramePr>
+              <a:graphicFrameLocks xmlns:a="http://schemas.openxmlformats.org/drawingml/2006/main" noChangeAspect="1"/>
+            </wp:cNvGraphicFramePr>
+            <a:graphic xmlns:a="http://schemas.openxmlformats.org/drawingml/2006/main">
+              <a:graphicData uri="http://schemas.openxmlformats.org/drawingml/2006/picture">
+                <pic:pic xmlns:pic="http://schemas.openxmlformats.org/drawingml/2006/picture">
+                  <pic:nvPicPr>
+                    <pic:cNvPr id="1" name=""/>
+                    <pic:cNvPicPr/>
+                  </pic:nvPicPr>
+                  <pic:blipFill>
+                    <a:blip r:embed="rId56">
+                      <a:extLst>
+                        <a:ext uri="{28A0092B-C50C-407E-A947-70E740481C1C}">
+                          <a14:useLocalDpi xmlns:a14="http://schemas.microsoft.com/office/drawing/2010/main" val="0"/>
+                        </a:ext>
+                      </a:extLst>
+                    </a:blip>
+                    <a:stretch>
+                      <a:fillRect/>
+                    </a:stretch>
+                  </pic:blipFill>
+                  <pic:spPr>
+                    <a:xfrm>
+                      <a:off x="0" y="0"/>
+                      <a:ext cx="2544445" cy="163830"/>
+                    </a:xfrm>
+                    <a:prstGeom prst="rect">
+                      <a:avLst/>
+                    </a:prstGeom>
+                  </pic:spPr>
+                </pic:pic>
+              </a:graphicData>
+            </a:graphic>
+          </wp:anchor>
+        </w:drawing>
+      </w:r>
+      <w:r>
+        <w:t xml:space="preserve">Pour utiliser les rôles dans le </w:t>
+      </w:r>
+      <w:proofErr w:type="spellStart"/>
+      <w:r>
+        <w:rPr>
+          <w:b/>
+        </w:rPr>
+        <w:t>controller</w:t>
+      </w:r>
+      <w:proofErr w:type="spellEnd"/>
+      <w:r>
+        <w:t xml:space="preserve"> c’</w:t>
+      </w:r>
+      <w:r>
+        <w:t>est beaucoup plus simple. En ajoutant la référence dans le fichier désirer. Cela permet à l’application de récupérer les informations de l’utilisateur qui est actuellement connectez donc savoir son rôle.</w:t>
+      </w:r>
+      <w:r>
+        <w:t xml:space="preserve"> Ensuite vérifier son rôle grâce à l’objet « </w:t>
+      </w:r>
+      <w:proofErr w:type="spellStart"/>
+      <w:r>
+        <w:rPr>
+          <w:b/>
+        </w:rPr>
+        <w:t>Auth</w:t>
+      </w:r>
+      <w:proofErr w:type="spellEnd"/>
+      <w:r>
+        <w:t> »</w:t>
+      </w:r>
+      <w:r>
+        <w:t xml:space="preserve">. Voici un exemple dans le fichier </w:t>
+      </w:r>
+      <w:proofErr w:type="spellStart"/>
+      <w:r>
+        <w:rPr>
+          <w:b/>
+        </w:rPr>
+        <w:t>SurveyController.php</w:t>
+      </w:r>
+      <w:proofErr w:type="spellEnd"/>
+      <w:r>
+        <w:t>.</w:t>
+      </w:r>
+      <w:r>
+        <w:t xml:space="preserve">  </w:t>
+      </w:r>
+    </w:p>
+    <w:p>
+      <w:pPr>
+        <w:ind w:left="284"/>
+        <w:jc w:val="both"/>
+      </w:pPr>
+    </w:p>
+    <w:p>
+      <w:pPr>
+        <w:ind w:left="284"/>
+        <w:jc w:val="center"/>
+      </w:pPr>
+      <w:r>
+        <w:rPr>
+          <w:noProof/>
+          <w:lang w:eastAsia="fr-CH"/>
+        </w:rPr>
+        <w:drawing>
+          <wp:inline distT="0" distB="0" distL="0" distR="0" wp14:anchorId="576FEB2B" wp14:editId="28546D8D">
+            <wp:extent cx="5348377" cy="1511600"/>
+            <wp:effectExtent l="0" t="0" r="5080" b="0"/>
+            <wp:docPr id="40" name="Image 40"/>
+            <wp:cNvGraphicFramePr>
+              <a:graphicFrameLocks xmlns:a="http://schemas.openxmlformats.org/drawingml/2006/main" noChangeAspect="1"/>
+            </wp:cNvGraphicFramePr>
+            <a:graphic xmlns:a="http://schemas.openxmlformats.org/drawingml/2006/main">
+              <a:graphicData uri="http://schemas.openxmlformats.org/drawingml/2006/picture">
+                <pic:pic xmlns:pic="http://schemas.openxmlformats.org/drawingml/2006/picture">
+                  <pic:nvPicPr>
+                    <pic:cNvPr id="1" name=""/>
+                    <pic:cNvPicPr/>
+                  </pic:nvPicPr>
+                  <pic:blipFill>
+                    <a:blip r:embed="rId57"/>
+                    <a:stretch>
+                      <a:fillRect/>
+                    </a:stretch>
+                  </pic:blipFill>
+                  <pic:spPr>
+                    <a:xfrm>
+                      <a:off x="0" y="0"/>
+                      <a:ext cx="5373436" cy="1518682"/>
+                    </a:xfrm>
+                    <a:prstGeom prst="rect">
+                      <a:avLst/>
+                    </a:prstGeom>
+                  </pic:spPr>
+                </pic:pic>
+              </a:graphicData>
+            </a:graphic>
+          </wp:inline>
+        </w:drawing>
+      </w:r>
+    </w:p>
+    <w:p>
+      <w:pPr>
+        <w:ind w:left="284"/>
+        <w:jc w:val="center"/>
+      </w:pPr>
+    </w:p>
+    <w:p>
+      <w:pPr>
+        <w:ind w:left="284"/>
+        <w:jc w:val="both"/>
+      </w:pPr>
+      <w:r>
+        <w:t xml:space="preserve">Le premier cas retourne toutes les données de la table </w:t>
+      </w:r>
+      <w:proofErr w:type="spellStart"/>
+      <w:r>
+        <w:rPr>
+          <w:b/>
+        </w:rPr>
+        <w:t>s</w:t>
+      </w:r>
+      <w:r>
+        <w:rPr>
+          <w:b/>
+        </w:rPr>
+        <w:t>urveys</w:t>
+      </w:r>
+      <w:proofErr w:type="spellEnd"/>
+      <w:r>
+        <w:rPr>
+          <w:b/>
+        </w:rPr>
+        <w:t xml:space="preserve"> </w:t>
+      </w:r>
+      <w:r>
+        <w:t xml:space="preserve">vu que l’utilisateur </w:t>
+      </w:r>
+      <w:r>
+        <w:t xml:space="preserve">actuellement connecter est un </w:t>
+      </w:r>
+      <w:r>
+        <w:t>admin</w:t>
+      </w:r>
+      <w:r>
+        <w:t>istrateur</w:t>
+      </w:r>
+      <w:r>
+        <w:t>.</w:t>
+      </w:r>
+      <w:r>
+        <w:t xml:space="preserve"> Dans l’</w:t>
+      </w:r>
+      <w:r>
+        <w:t>autre cas, les données retourner sont uniquement celles que l’utilisateur à créer.</w:t>
+      </w:r>
+    </w:p>
+    <w:p>
+      <w:pPr>
+        <w:ind w:left="284"/>
+        <w:jc w:val="both"/>
+      </w:pPr>
+    </w:p>
+    <w:p>
+      <w:pPr>
+        <w:ind w:left="284"/>
+        <w:jc w:val="both"/>
+      </w:pPr>
+      <w:r>
+        <w:t xml:space="preserve">Le dernier </w:t>
+      </w:r>
+      <w:r>
+        <w:t>endroit où</w:t>
+      </w:r>
+      <w:r>
+        <w:t xml:space="preserve"> utiliser ces fichiers </w:t>
+      </w:r>
+      <w:r>
+        <w:t xml:space="preserve">est dans </w:t>
+      </w:r>
+      <w:r>
+        <w:t>le</w:t>
+      </w:r>
+      <w:r>
+        <w:t xml:space="preserve"> </w:t>
+      </w:r>
+      <w:proofErr w:type="spellStart"/>
+      <w:r>
+        <w:rPr>
+          <w:b/>
+        </w:rPr>
+        <w:t>frontend</w:t>
+      </w:r>
+      <w:proofErr w:type="spellEnd"/>
+      <w:r>
+        <w:t xml:space="preserve"> avec </w:t>
+      </w:r>
+      <w:proofErr w:type="spellStart"/>
+      <w:r>
+        <w:rPr>
+          <w:b/>
+        </w:rPr>
+        <w:t>Vuejs</w:t>
+      </w:r>
+      <w:proofErr w:type="spellEnd"/>
+      <w:r>
+        <w:t>.</w:t>
+      </w:r>
+      <w:r>
+        <w:t xml:space="preserve"> Ici, c’est assez simple de vérifier le rôle d’un utilisateur</w:t>
+      </w:r>
+      <w:r>
+        <w:t>.</w:t>
+      </w:r>
+      <w:r>
+        <w:t xml:space="preserve"> En rajoutant un simple </w:t>
+      </w:r>
+      <w:r>
+        <w:rPr>
+          <w:b/>
+        </w:rPr>
+        <w:t xml:space="preserve">if </w:t>
+      </w:r>
+      <w:r>
+        <w:t xml:space="preserve">qui a comme condition </w:t>
+      </w:r>
+      <w:r>
+        <w:t xml:space="preserve">que </w:t>
+      </w:r>
+      <w:r>
+        <w:t xml:space="preserve">l’utilisateur actuel </w:t>
+      </w:r>
+      <w:r>
+        <w:t xml:space="preserve">doit avoir le </w:t>
+      </w:r>
+      <w:r>
+        <w:t>rôle</w:t>
+      </w:r>
+      <w:r>
+        <w:t xml:space="preserve"> cité. </w:t>
+      </w:r>
+      <w:r>
+        <w:t>Presque toutes les affichage</w:t>
+      </w:r>
+      <w:r>
+        <w:t>s</w:t>
+      </w:r>
+      <w:r>
+        <w:t xml:space="preserve"> dispose de cette information </w:t>
+      </w:r>
+      <w:r>
+        <w:t xml:space="preserve">grâce à « </w:t>
+      </w:r>
+      <w:r>
+        <w:rPr>
+          <w:b/>
+        </w:rPr>
+        <w:t>$</w:t>
+      </w:r>
+      <w:proofErr w:type="spellStart"/>
+      <w:proofErr w:type="gramStart"/>
+      <w:r>
+        <w:rPr>
+          <w:b/>
+        </w:rPr>
+        <w:t>page.props</w:t>
+      </w:r>
+      <w:proofErr w:type="gramEnd"/>
+      <w:r>
+        <w:rPr>
+          <w:b/>
+        </w:rPr>
+        <w:t>.auth.user</w:t>
+      </w:r>
+      <w:proofErr w:type="spellEnd"/>
+      <w:r>
+        <w:t> »</w:t>
+      </w:r>
+      <w:r>
+        <w:t xml:space="preserve"> qui contient les information de l’utilisateur</w:t>
+      </w:r>
+      <w:r>
+        <w:t>.</w:t>
+      </w:r>
+      <w:r>
+        <w:t xml:space="preserve"> Voici </w:t>
+      </w:r>
+      <w:r>
+        <w:t>comment c’</w:t>
+      </w:r>
+      <w:bookmarkStart w:id="13" w:name="_GoBack"/>
+      <w:bookmarkEnd w:id="13"/>
+      <w:r>
+        <w:t>est appliqué</w:t>
+      </w:r>
+      <w:r>
+        <w:t xml:space="preserve"> </w:t>
+      </w:r>
+      <w:r>
+        <w:t>dans le</w:t>
+      </w:r>
+      <w:r>
+        <w:t xml:space="preserve"> fichier </w:t>
+      </w:r>
+      <w:proofErr w:type="spellStart"/>
+      <w:r>
+        <w:rPr>
+          <w:b/>
+        </w:rPr>
+        <w:t>AppLayout.vue</w:t>
+      </w:r>
+      <w:proofErr w:type="spellEnd"/>
+      <w:r>
+        <w:t xml:space="preserve"> qui sers de </w:t>
+      </w:r>
+      <w:r>
+        <w:rPr>
+          <w:b/>
+        </w:rPr>
+        <w:t>Header</w:t>
+      </w:r>
+      <w:r>
+        <w:t> :</w:t>
+      </w:r>
+    </w:p>
+    <w:p>
+      <w:pPr>
+        <w:ind w:left="284"/>
+        <w:jc w:val="both"/>
+      </w:pPr>
+    </w:p>
+    <w:p>
+      <w:pPr>
+        <w:ind w:left="284"/>
+        <w:jc w:val="center"/>
+      </w:pPr>
+      <w:r>
+        <w:rPr>
+          <w:noProof/>
+          <w:lang w:eastAsia="fr-CH"/>
+        </w:rPr>
+        <w:drawing>
+          <wp:inline distT="0" distB="0" distL="0" distR="0" wp14:anchorId="38DEBFE9" wp14:editId="642C671C">
+            <wp:extent cx="5365630" cy="152594"/>
+            <wp:effectExtent l="0" t="0" r="0" b="0"/>
+            <wp:docPr id="43" name="Image 43"/>
+            <wp:cNvGraphicFramePr>
+              <a:graphicFrameLocks xmlns:a="http://schemas.openxmlformats.org/drawingml/2006/main" noChangeAspect="1"/>
+            </wp:cNvGraphicFramePr>
+            <a:graphic xmlns:a="http://schemas.openxmlformats.org/drawingml/2006/main">
+              <a:graphicData uri="http://schemas.openxmlformats.org/drawingml/2006/picture">
+                <pic:pic xmlns:pic="http://schemas.openxmlformats.org/drawingml/2006/picture">
+                  <pic:nvPicPr>
+                    <pic:cNvPr id="1" name=""/>
+                    <pic:cNvPicPr/>
+                  </pic:nvPicPr>
+                  <pic:blipFill>
+                    <a:blip r:embed="rId58"/>
+                    <a:stretch>
+                      <a:fillRect/>
+                    </a:stretch>
+                  </pic:blipFill>
+                  <pic:spPr>
+                    <a:xfrm>
+                      <a:off x="0" y="0"/>
+                      <a:ext cx="5511072" cy="156730"/>
+                    </a:xfrm>
+                    <a:prstGeom prst="rect">
+                      <a:avLst/>
+                    </a:prstGeom>
+                  </pic:spPr>
+                </pic:pic>
+              </a:graphicData>
+            </a:graphic>
+          </wp:inline>
+        </w:drawing>
+      </w:r>
+    </w:p>
+    <w:p>
+      <w:pPr>
+        <w:ind w:left="284"/>
+        <w:jc w:val="both"/>
+      </w:pPr>
+    </w:p>
+    <w:p>
+      <w:pPr>
+        <w:ind w:left="284"/>
+        <w:jc w:val="both"/>
+      </w:pPr>
+      <w:r>
+        <w:t xml:space="preserve">Voici l’affichage à quoi ressemble le </w:t>
+      </w:r>
+      <w:r>
+        <w:rPr>
+          <w:b/>
+        </w:rPr>
+        <w:t>Header</w:t>
+      </w:r>
+      <w:r>
+        <w:t xml:space="preserve"> d’un utilisateur ayant le </w:t>
+      </w:r>
+      <w:r>
+        <w:t>rôle</w:t>
+      </w:r>
+      <w:r>
+        <w:t xml:space="preserve"> « </w:t>
+      </w:r>
+      <w:r>
+        <w:rPr>
+          <w:b/>
+        </w:rPr>
+        <w:t>admin</w:t>
+      </w:r>
+      <w:r>
+        <w:t> »</w:t>
+      </w:r>
+      <w:r>
+        <w:t> :</w:t>
+      </w:r>
+    </w:p>
+    <w:p>
+      <w:pPr>
+        <w:ind w:left="284"/>
+        <w:jc w:val="both"/>
+      </w:pPr>
+    </w:p>
+    <w:p>
+      <w:pPr>
+        <w:ind w:left="284"/>
+        <w:jc w:val="center"/>
+      </w:pPr>
+      <w:r>
+        <w:rPr>
+          <w:noProof/>
+          <w:lang w:eastAsia="fr-CH"/>
+        </w:rPr>
+        <w:drawing>
+          <wp:inline distT="0" distB="0" distL="0" distR="0" wp14:anchorId="4F5E21D8" wp14:editId="352AE3A9">
+            <wp:extent cx="5382883" cy="303203"/>
+            <wp:effectExtent l="0" t="0" r="0" b="1905"/>
+            <wp:docPr id="51" name="Image 51"/>
+            <wp:cNvGraphicFramePr>
+              <a:graphicFrameLocks xmlns:a="http://schemas.openxmlformats.org/drawingml/2006/main" noChangeAspect="1"/>
+            </wp:cNvGraphicFramePr>
+            <a:graphic xmlns:a="http://schemas.openxmlformats.org/drawingml/2006/main">
+              <a:graphicData uri="http://schemas.openxmlformats.org/drawingml/2006/picture">
+                <pic:pic xmlns:pic="http://schemas.openxmlformats.org/drawingml/2006/picture">
+                  <pic:nvPicPr>
+                    <pic:cNvPr id="1" name=""/>
+                    <pic:cNvPicPr/>
+                  </pic:nvPicPr>
+                  <pic:blipFill>
+                    <a:blip r:embed="rId59"/>
+                    <a:stretch>
+                      <a:fillRect/>
+                    </a:stretch>
+                  </pic:blipFill>
+                  <pic:spPr>
+                    <a:xfrm>
+                      <a:off x="0" y="0"/>
+                      <a:ext cx="5382883" cy="303203"/>
+                    </a:xfrm>
+                    <a:prstGeom prst="rect">
+                      <a:avLst/>
+                    </a:prstGeom>
+                  </pic:spPr>
+                </pic:pic>
+              </a:graphicData>
+            </a:graphic>
+          </wp:inline>
+        </w:drawing>
+      </w:r>
+    </w:p>
+    <w:p>
+      <w:pPr>
+        <w:ind w:left="284"/>
+        <w:jc w:val="center"/>
+      </w:pPr>
+    </w:p>
+    <w:p>
+      <w:pPr>
+        <w:ind w:left="284"/>
+        <w:jc w:val="both"/>
+      </w:pPr>
+      <w:r>
+        <w:t>Et voici celui d’un utilisateur ne disposant pas de ce rôle :</w:t>
+      </w:r>
+    </w:p>
+    <w:p>
+      <w:pPr>
+        <w:ind w:left="284"/>
+        <w:jc w:val="both"/>
+      </w:pPr>
+    </w:p>
+    <w:p>
+      <w:pPr>
+        <w:ind w:left="284"/>
+        <w:jc w:val="center"/>
+      </w:pPr>
+      <w:r>
+        <w:rPr>
+          <w:noProof/>
+          <w:lang w:eastAsia="fr-CH"/>
+        </w:rPr>
+        <w:drawing>
+          <wp:inline distT="0" distB="0" distL="0" distR="0" wp14:anchorId="383DF608" wp14:editId="68A48AC4">
+            <wp:extent cx="5391509" cy="311414"/>
+            <wp:effectExtent l="0" t="0" r="1270" b="0"/>
+            <wp:docPr id="54" name="Image 54"/>
+            <wp:cNvGraphicFramePr>
+              <a:graphicFrameLocks xmlns:a="http://schemas.openxmlformats.org/drawingml/2006/main" noChangeAspect="1"/>
+            </wp:cNvGraphicFramePr>
+            <a:graphic xmlns:a="http://schemas.openxmlformats.org/drawingml/2006/main">
+              <a:graphicData uri="http://schemas.openxmlformats.org/drawingml/2006/picture">
+                <pic:pic xmlns:pic="http://schemas.openxmlformats.org/drawingml/2006/picture">
+                  <pic:nvPicPr>
+                    <pic:cNvPr id="1" name=""/>
+                    <pic:cNvPicPr/>
+                  </pic:nvPicPr>
+                  <pic:blipFill>
+                    <a:blip r:embed="rId60"/>
+                    <a:stretch>
+                      <a:fillRect/>
+                    </a:stretch>
+                  </pic:blipFill>
+                  <pic:spPr>
+                    <a:xfrm>
+                      <a:off x="0" y="0"/>
+                      <a:ext cx="5391509" cy="311414"/>
+                    </a:xfrm>
+                    <a:prstGeom prst="rect">
+                      <a:avLst/>
+                    </a:prstGeom>
+                  </pic:spPr>
+                </pic:pic>
+              </a:graphicData>
+            </a:graphic>
+          </wp:inline>
+        </w:drawing>
+      </w:r>
+    </w:p>
+    <w:p>
+      <w:pPr>
+        <w:pStyle w:val="Titre2"/>
+        <w:ind w:firstLine="284"/>
+      </w:pPr>
+      <w:r>
+        <w:lastRenderedPageBreak/>
+        <w:t>3.7</w:t>
+      </w:r>
+      <w:r>
+        <w:t xml:space="preserve"> </w:t>
+      </w:r>
+      <w:r>
+        <w:t xml:space="preserve">Description </w:t>
+      </w:r>
+      <w:r>
+        <w:t>des tests effectués</w:t>
+      </w:r>
+      <w:bookmarkEnd w:id="12"/>
+    </w:p>
+    <w:p>
+      <w:pPr>
+        <w:pStyle w:val="Paragraphedeliste"/>
+        <w:ind w:left="284"/>
+        <w:jc w:val="both"/>
+      </w:pPr>
+      <w:r>
+        <w:t xml:space="preserve">On sait depuis longtemps que travailler avec du texte lisible et contenant du sens est source de distractions, et empêche de se concentrer sur la mise en page elle-même. L'avantage du Lorem Ipsum sur un texte générique comme 'Du texte. Du texte. Du texte.' est qu'il possède une distribution de lettres plus ou moins normale, </w:t>
+      </w:r>
+    </w:p>
+    <w:p>
+      <w:pPr>
+        <w:pStyle w:val="Paragraphedeliste"/>
+        <w:ind w:left="284"/>
+        <w:jc w:val="both"/>
+      </w:pPr>
+    </w:p>
+    <w:p>
+      <w:pPr>
+        <w:pStyle w:val="Titre2"/>
+        <w:ind w:firstLine="284"/>
+      </w:pPr>
+      <w:bookmarkStart w:id="14" w:name="_Toc167458634"/>
+      <w:r>
+        <w:t>3.</w:t>
+      </w:r>
+      <w:r>
+        <w:t>8</w:t>
+      </w:r>
+      <w:r>
+        <w:t xml:space="preserve"> </w:t>
+      </w:r>
+      <w:r>
+        <w:t>Problèmes rencontrer</w:t>
+      </w:r>
+      <w:bookmarkEnd w:id="14"/>
+    </w:p>
+    <w:p>
+      <w:pPr>
+        <w:pStyle w:val="Paragraphedeliste"/>
+        <w:ind w:left="284"/>
+        <w:jc w:val="both"/>
+        <w:rPr>
+          <w:rFonts w:ascii="Calibri" w:hAnsi="Calibri" w:cs="Calibri"/>
+          <w:b/>
+          <w:bCs/>
+        </w:rPr>
+      </w:pPr>
+      <w:r>
+        <w:t xml:space="preserve">On sait depuis longtemps que travailler avec du texte lisible et contenant du sens est source de distractions, et empêche de se concentrer sur la mise en page elle-même. L'avantage du Lorem Ipsum sur un texte générique comme 'Du texte. Du texte. Du texte.' est qu'il possède une distribution de lettres plus ou moins normale, </w:t>
+      </w:r>
+    </w:p>
+    <w:p>
+      <w:pPr>
+        <w:pStyle w:val="Titre1"/>
+        <w:numPr>
+          <w:ilvl w:val="0"/>
+          <w:numId w:val="1"/>
+        </w:numPr>
+        <w:ind w:left="284"/>
+        <w:rPr>
+          <w:rFonts w:asciiTheme="minorHAnsi" w:hAnsiTheme="minorHAnsi" w:cstheme="minorHAnsi"/>
+          <w:b/>
+          <w:bCs/>
+          <w:noProof/>
+          <w:color w:val="000000" w:themeColor="text1"/>
+        </w:rPr>
+        <w:sectPr>
+          <w:footerReference w:type="default" r:id="rId61"/>
+          <w:pgSz w:w="11906" w:h="16838"/>
+          <w:pgMar w:top="851" w:right="1417" w:bottom="1417" w:left="1417" w:header="708" w:footer="567" w:gutter="0"/>
+          <w:pgBorders w:offsetFrom="page">
+            <w:top w:val="single" w:sz="4" w:space="24" w:color="808080" w:themeColor="background1" w:themeShade="80"/>
+            <w:left w:val="single" w:sz="4" w:space="24" w:color="808080" w:themeColor="background1" w:themeShade="80"/>
+            <w:bottom w:val="single" w:sz="4" w:space="24" w:color="808080" w:themeColor="background1" w:themeShade="80"/>
+            <w:right w:val="single" w:sz="4" w:space="24" w:color="808080" w:themeColor="background1" w:themeShade="80"/>
+          </w:pgBorders>
+          <w:cols w:space="708"/>
+          <w:docGrid w:linePitch="360"/>
+        </w:sectPr>
+      </w:pPr>
+      <w:bookmarkStart w:id="15" w:name="_Toc167458635"/>
+      <w:r>
+        <w:rPr>
+          <w:rFonts w:asciiTheme="minorHAnsi" w:hAnsiTheme="minorHAnsi" w:cstheme="minorHAnsi"/>
+          <w:b/>
+          <w:bCs/>
+          <w:noProof/>
+          <w:color w:val="000000" w:themeColor="text1"/>
+        </w:rPr>
+        <w:t>Conclusion</w:t>
+      </w:r>
+      <w:bookmarkEnd w:id="15"/>
+    </w:p>
+    <w:p>
+      <w:pPr>
+        <w:pStyle w:val="Titre1"/>
+        <w:numPr>
+          <w:ilvl w:val="0"/>
+          <w:numId w:val="1"/>
+        </w:numPr>
+        <w:ind w:left="284"/>
+        <w:rPr>
+          <w:rFonts w:asciiTheme="minorHAnsi" w:hAnsiTheme="minorHAnsi" w:cstheme="minorHAnsi"/>
+          <w:b/>
+          <w:bCs/>
+          <w:noProof/>
+          <w:color w:val="000000" w:themeColor="text1"/>
+        </w:rPr>
+      </w:pPr>
+      <w:bookmarkStart w:id="16" w:name="_Toc167458636"/>
+      <w:r>
+        <w:rPr>
+          <w:rFonts w:asciiTheme="minorHAnsi" w:hAnsiTheme="minorHAnsi" w:cstheme="minorHAnsi"/>
+          <w:b/>
+          <w:bCs/>
+          <w:noProof/>
+          <w:color w:val="000000" w:themeColor="text1"/>
+        </w:rPr>
+        <w:lastRenderedPageBreak/>
+        <w:t>Annexes</w:t>
+      </w:r>
+      <w:bookmarkEnd w:id="16"/>
+    </w:p>
+    <w:p>
+      <w:pPr>
+        <w:pStyle w:val="Paragraphedeliste"/>
+        <w:numPr>
+          <w:ilvl w:val="1"/>
+          <w:numId w:val="1"/>
+        </w:numPr>
+        <w:ind w:left="567" w:hanging="426"/>
+        <w:rPr>
+          <w:rFonts w:ascii="Calibri" w:hAnsi="Calibri" w:cs="Calibri"/>
+          <w:b/>
+          <w:bCs/>
+        </w:rPr>
+      </w:pPr>
+      <w:r>
+        <w:rPr>
+          <w:rFonts w:ascii="Calibri" w:hAnsi="Calibri" w:cs="Calibri"/>
+          <w:b/>
+          <w:bCs/>
+        </w:rPr>
+        <w:t>Résumé du rapport du TPI</w:t>
+      </w:r>
+    </w:p>
+    <w:p>
+      <w:pPr>
+        <w:pStyle w:val="Paragraphedeliste"/>
+        <w:ind w:left="284"/>
+        <w:jc w:val="both"/>
+      </w:pPr>
+      <w:r>
+        <w:t xml:space="preserve">On sait depuis longtemps que travailler avec du texte lisible et contenant du sens est source de distractions, et empêche de se concentrer sur la mise en page elle-même. L'avantage du Lorem Ipsum sur un texte générique comme 'Du texte. Du texte. Du texte.' est qu'il possède une distribution de lettres plus ou moins normale, </w:t>
+      </w:r>
+    </w:p>
+    <w:p>
+      <w:pPr>
+        <w:pStyle w:val="Paragraphedeliste"/>
+        <w:ind w:left="284"/>
+        <w:jc w:val="both"/>
+      </w:pPr>
+    </w:p>
+    <w:p>
+      <w:pPr>
+        <w:pStyle w:val="Paragraphedeliste"/>
+        <w:numPr>
+          <w:ilvl w:val="1"/>
+          <w:numId w:val="1"/>
+        </w:numPr>
+        <w:ind w:left="567" w:hanging="426"/>
+        <w:rPr>
+          <w:rFonts w:ascii="Calibri" w:hAnsi="Calibri" w:cs="Calibri"/>
+          <w:b/>
+          <w:bCs/>
+        </w:rPr>
+      </w:pPr>
+      <w:r>
+        <w:rPr>
+          <w:rFonts w:ascii="Calibri" w:hAnsi="Calibri" w:cs="Calibri"/>
+          <w:b/>
+          <w:bCs/>
+        </w:rPr>
+        <w:t>Sources</w:t>
+      </w:r>
+    </w:p>
+    <w:p>
+      <w:pPr>
+        <w:pStyle w:val="Paragraphedeliste"/>
+        <w:numPr>
+          <w:ilvl w:val="1"/>
+          <w:numId w:val="1"/>
+        </w:numPr>
+        <w:ind w:left="567" w:hanging="426"/>
+        <w:rPr>
+          <w:rFonts w:ascii="Calibri" w:hAnsi="Calibri" w:cs="Calibri"/>
+          <w:b/>
+          <w:bCs/>
+        </w:rPr>
+      </w:pPr>
+      <w:r>
+        <w:rPr>
+          <w:rFonts w:ascii="Calibri" w:hAnsi="Calibri" w:cs="Calibri"/>
+          <w:b/>
+          <w:bCs/>
+        </w:rPr>
+        <w:t>Planification Initial</w:t>
+      </w:r>
+    </w:p>
+    <w:p>
+      <w:pPr>
+        <w:ind w:left="141"/>
+        <w:rPr>
+          <w:rFonts w:ascii="Calibri" w:hAnsi="Calibri" w:cs="Calibri"/>
+          <w:b/>
+          <w:bCs/>
+        </w:rPr>
+      </w:pPr>
+      <w:r>
+        <w:rPr>
+          <w:noProof/>
+          <w:lang w:eastAsia="fr-CH"/>
+        </w:rPr>
+        <w:drawing>
+          <wp:inline distT="0" distB="0" distL="0" distR="0" wp14:anchorId="18B62FCD" wp14:editId="58DCC819">
+            <wp:extent cx="8831775" cy="3536207"/>
+            <wp:effectExtent l="0" t="0" r="7620" b="7620"/>
+            <wp:docPr id="19" name="Image 19"/>
+            <wp:cNvGraphicFramePr>
+              <a:graphicFrameLocks xmlns:a="http://schemas.openxmlformats.org/drawingml/2006/main" noChangeAspect="1"/>
+            </wp:cNvGraphicFramePr>
+            <a:graphic xmlns:a="http://schemas.openxmlformats.org/drawingml/2006/main">
+              <a:graphicData uri="http://schemas.openxmlformats.org/drawingml/2006/picture">
+                <pic:pic xmlns:pic="http://schemas.openxmlformats.org/drawingml/2006/picture">
+                  <pic:nvPicPr>
+                    <pic:cNvPr id="1" name=""/>
+                    <pic:cNvPicPr/>
+                  </pic:nvPicPr>
+                  <pic:blipFill>
+                    <a:blip r:embed="rId62"/>
+                    <a:stretch>
+                      <a:fillRect/>
+                    </a:stretch>
+                  </pic:blipFill>
+                  <pic:spPr>
+                    <a:xfrm>
+                      <a:off x="0" y="0"/>
                       <a:ext cx="8909105" cy="3567170"/>
                     </a:xfrm>
                     <a:prstGeom prst="rect">
@@ -6838,7 +8163,7 @@
           <w:bCs/>
         </w:rPr>
         <w:sectPr>
-          <w:footerReference w:type="default" r:id="rId52"/>
+          <w:footerReference w:type="default" r:id="rId63"/>
           <w:pgSz w:w="16838" w:h="11906" w:orient="landscape"/>
           <w:pgMar w:top="1417" w:right="851" w:bottom="1417" w:left="1417" w:header="708" w:footer="567" w:gutter="0"/>
           <w:pgBorders w:offsetFrom="page">
@@ -6917,7 +8242,7 @@
         </w:rPr>
         <w:pict w14:anchorId="08227073">
           <v:shape id="_x0000_i1026" type="#_x0000_t75" style="width:652.1pt;height:366.1pt">
-            <v:imagedata r:id="rId53" o:title="Connexion"/>
+            <v:imagedata r:id="rId64" o:title="Connexion"/>
           </v:shape>
         </w:pict>
       </w:r>
@@ -6941,7 +8266,7 @@
         <w:lastRenderedPageBreak/>
         <w:pict w14:anchorId="7818209F">
           <v:shape id="_x0000_i1027" type="#_x0000_t75" style="width:665pt;height:374.25pt">
-            <v:imagedata r:id="rId54" o:title="Login"/>
+            <v:imagedata r:id="rId65" o:title="Login"/>
           </v:shape>
         </w:pict>
       </w:r>
@@ -6965,7 +8290,7 @@
         <w:lastRenderedPageBreak/>
         <w:pict w14:anchorId="70DD8F00">
           <v:shape id="_x0000_i1028" type="#_x0000_t75" style="width:622.85pt;height:350.5pt">
-            <v:imagedata r:id="rId55" o:title="Connexion attente"/>
+            <v:imagedata r:id="rId66" o:title="Connexion attente"/>
           </v:shape>
         </w:pict>
       </w:r>
@@ -7059,7 +8384,7 @@
         <w:lastRenderedPageBreak/>
         <w:pict w14:anchorId="7C2E8888">
           <v:shape id="_x0000_i1029" type="#_x0000_t75" style="width:673.15pt;height:377.65pt">
-            <v:imagedata r:id="rId56" o:title="Vos Sondages"/>
+            <v:imagedata r:id="rId67" o:title="Vos Sondages"/>
           </v:shape>
         </w:pict>
       </w:r>
@@ -7083,7 +8408,7 @@
         <w:lastRenderedPageBreak/>
         <w:pict w14:anchorId="646B45D0">
           <v:shape id="_x0000_i1030" type="#_x0000_t75" style="width:652.1pt;height:366.1pt">
-            <v:imagedata r:id="rId57" o:title="DashBoard Sondage"/>
+            <v:imagedata r:id="rId68" o:title="DashBoard Sondage"/>
           </v:shape>
         </w:pict>
       </w:r>
@@ -7107,7 +8432,7 @@
         <w:lastRenderedPageBreak/>
         <w:pict w14:anchorId="5EF2D94D">
           <v:shape id="_x0000_i1031" type="#_x0000_t75" style="width:652.75pt;height:366.8pt">
-            <v:imagedata r:id="rId58" o:title="Supprimer Sondage"/>
+            <v:imagedata r:id="rId69" o:title="Supprimer Sondage"/>
           </v:shape>
         </w:pict>
       </w:r>
@@ -7141,7 +8466,7 @@
         <w:lastRenderedPageBreak/>
         <w:pict w14:anchorId="26EE7C44">
           <v:shape id="_x0000_i1032" type="#_x0000_t75" style="width:622.2pt;height:415.7pt">
-            <v:imagedata r:id="rId59" o:title="Modifier Sondage Text"/>
+            <v:imagedata r:id="rId70" o:title="Modifier Sondage Text"/>
           </v:shape>
         </w:pict>
       </w:r>
@@ -7165,7 +8490,7 @@
         <w:lastRenderedPageBreak/>
         <w:pict w14:anchorId="7DA8DF6B">
           <v:shape id="_x0000_i1033" type="#_x0000_t75" style="width:624.25pt;height:417.05pt">
-            <v:imagedata r:id="rId60" o:title="Création Sondage Text"/>
+            <v:imagedata r:id="rId71" o:title="Création Sondage Text"/>
           </v:shape>
         </w:pict>
       </w:r>
@@ -7189,7 +8514,7 @@
         <w:lastRenderedPageBreak/>
         <w:pict w14:anchorId="298AB61C">
           <v:shape id="_x0000_i1034" type="#_x0000_t75" style="width:662.25pt;height:371.55pt">
-            <v:imagedata r:id="rId61" o:title="Création Sondage Contenu"/>
+            <v:imagedata r:id="rId72" o:title="Création Sondage Contenu"/>
           </v:shape>
         </w:pict>
       </w:r>
@@ -7246,7 +8571,7 @@
         <w:lastRenderedPageBreak/>
         <w:pict w14:anchorId="7A52530C">
           <v:shape id="_x0000_i1035" type="#_x0000_t75" style="width:555.6pt;height:453.05pt">
-            <v:imagedata r:id="rId62" o:title="Création Sondage Réponse"/>
+            <v:imagedata r:id="rId73" o:title="Création Sondage Réponse"/>
           </v:shape>
         </w:pict>
       </w:r>
@@ -7270,7 +8595,7 @@
         <w:lastRenderedPageBreak/>
         <w:pict w14:anchorId="74151BB5">
           <v:shape id="_x0000_i1036" type="#_x0000_t75" style="width:636.45pt;height:357.3pt">
-            <v:imagedata r:id="rId63" o:title="DashBoard Question"/>
+            <v:imagedata r:id="rId74" o:title="DashBoard Question"/>
           </v:shape>
         </w:pict>
       </w:r>
@@ -7304,7 +8629,7 @@
         <w:lastRenderedPageBreak/>
         <w:pict w14:anchorId="702A0D39">
           <v:shape id="_x0000_i1037" type="#_x0000_t75" style="width:643.9pt;height:362.05pt">
-            <v:imagedata r:id="rId64" o:title="Création Question Text"/>
+            <v:imagedata r:id="rId75" o:title="Création Question Text"/>
           </v:shape>
         </w:pict>
       </w:r>
@@ -7317,7 +8642,7 @@
         <w:lastRenderedPageBreak/>
         <w:pict w14:anchorId="78080A15">
           <v:shape id="_x0000_i1038" type="#_x0000_t75" style="width:626.95pt;height:432.7pt">
-            <v:imagedata r:id="rId65" o:title="Création Question Select"/>
+            <v:imagedata r:id="rId76" o:title="Création Question Select"/>
           </v:shape>
         </w:pict>
       </w:r>
@@ -7330,7 +8655,7 @@
         <w:lastRenderedPageBreak/>
         <w:pict w14:anchorId="28A9B471">
           <v:shape id="_x0000_i1039" type="#_x0000_t75" style="width:555.6pt;height:453.05pt">
-            <v:imagedata r:id="rId66" o:title="Création Sondage Question"/>
+            <v:imagedata r:id="rId77" o:title="Création Sondage Question"/>
           </v:shape>
         </w:pict>
       </w:r>
@@ -7354,7 +8679,7 @@
         <w:lastRenderedPageBreak/>
         <w:pict w14:anchorId="2505E9D9">
           <v:shape id="_x0000_i1040" type="#_x0000_t75" style="width:506.7pt;height:453.05pt">
-            <v:imagedata r:id="rId67" o:title="Modifier Utilisateur"/>
+            <v:imagedata r:id="rId78" o:title="Modifier Utilisateur"/>
           </v:shape>
         </w:pict>
       </w:r>
@@ -7394,7 +8719,7 @@
         </w:rPr>
         <w:pict w14:anchorId="4BB54D45">
           <v:shape id="_x0000_i1041" type="#_x0000_t75" style="width:676.55pt;height:380.4pt">
-            <v:imagedata r:id="rId68" o:title="DashBoard Utilisateur"/>
+            <v:imagedata r:id="rId79" o:title="DashBoard Utilisateur"/>
           </v:shape>
         </w:pict>
       </w:r>
@@ -7416,7 +8741,7 @@
         <w:lastRenderedPageBreak/>
         <w:pict w14:anchorId="3F423185">
           <v:shape id="_x0000_i1042" type="#_x0000_t75" style="width:637.15pt;height:358.65pt">
-            <v:imagedata r:id="rId69" o:title="Exportation Créateur"/>
+            <v:imagedata r:id="rId80" o:title="Exportation Créateur"/>
           </v:shape>
         </w:pict>
       </w:r>
@@ -7456,7 +8781,7 @@
         <w:lastRenderedPageBreak/>
         <w:pict w14:anchorId="2B9A50C9">
           <v:shape id="_x0000_i1043" type="#_x0000_t75" style="width:674.5pt;height:379pt">
-            <v:imagedata r:id="rId70" o:title="Valid Utilisateur"/>
+            <v:imagedata r:id="rId81" o:title="Valid Utilisateur"/>
           </v:shape>
         </w:pict>
       </w:r>
@@ -7478,7 +8803,7 @@
         <w:lastRenderedPageBreak/>
         <w:pict w14:anchorId="684B5192">
           <v:shape id="_x0000_i1044" type="#_x0000_t75" style="width:671.75pt;height:377.65pt">
-            <v:imagedata r:id="rId71" o:title="Rejeter Utilisateur"/>
+            <v:imagedata r:id="rId82" o:title="Rejeter Utilisateur"/>
           </v:shape>
         </w:pict>
       </w:r>
@@ -7500,7 +8825,7 @@
         <w:lastRenderedPageBreak/>
         <w:pict w14:anchorId="3B8D0B9A">
           <v:shape id="_x0000_i1045" type="#_x0000_t75" style="width:683.3pt;height:383.75pt">
-            <v:imagedata r:id="rId72" o:title="Confirmer User"/>
+            <v:imagedata r:id="rId83" o:title="Confirmer User"/>
           </v:shape>
         </w:pict>
       </w:r>
@@ -7522,7 +8847,7 @@
         <w:lastRenderedPageBreak/>
         <w:pict w14:anchorId="2915C8BF">
           <v:shape id="_x0000_i1046" type="#_x0000_t75" style="width:677.9pt;height:381.05pt">
-            <v:imagedata r:id="rId73" o:title="Création Utilisateur"/>
+            <v:imagedata r:id="rId84" o:title="Création Utilisateur"/>
           </v:shape>
         </w:pict>
       </w:r>
@@ -7544,7 +8869,7 @@
         <w:lastRenderedPageBreak/>
         <w:pict w14:anchorId="27458209">
           <v:shape id="_x0000_i1047" type="#_x0000_t75" style="width:527.75pt;height:453.75pt">
-            <v:imagedata r:id="rId74" o:title="Modifier Utilisateur"/>
+            <v:imagedata r:id="rId85" o:title="Modifier Utilisateur"/>
           </v:shape>
         </w:pict>
       </w:r>
@@ -7556,7 +8881,7 @@
         <w:lastRenderedPageBreak/>
         <w:pict w14:anchorId="7293EE10">
           <v:shape id="_x0000_i1048" type="#_x0000_t75" style="width:637.15pt;height:358.65pt">
-            <v:imagedata r:id="rId75" o:title="DashBoard Sondage Admin"/>
+            <v:imagedata r:id="rId86" o:title="DashBoard Sondage Admin"/>
           </v:shape>
         </w:pict>
       </w:r>
@@ -7578,7 +8903,7 @@
         <w:lastRenderedPageBreak/>
         <w:pict w14:anchorId="7BD6A809">
           <v:shape id="_x0000_i1049" type="#_x0000_t75" style="width:643.9pt;height:362.05pt">
-            <v:imagedata r:id="rId76" o:title="Exportation Sondage"/>
+            <v:imagedata r:id="rId87" o:title="Exportation Sondage"/>
           </v:shape>
         </w:pict>
       </w:r>
@@ -7601,7 +8926,7 @@
         <w:lastRenderedPageBreak/>
         <w:pict w14:anchorId="335F7A8B">
           <v:shape id="_x0000_i1050" type="#_x0000_t75" style="width:555.6pt;height:453.05pt">
-            <v:imagedata r:id="rId77" o:title="Création Sondage Réponse"/>
+            <v:imagedata r:id="rId88" o:title="Création Sondage Réponse"/>
           </v:shape>
         </w:pict>
       </w:r>
@@ -7652,7 +8977,7 @@
                     </pic:cNvPicPr>
                   </pic:nvPicPr>
                   <pic:blipFill>
-                    <a:blip r:embed="rId78" cstate="print">
+                    <a:blip r:embed="rId89" cstate="print">
                       <a:extLst>
                         <a:ext uri="{28A0092B-C50C-407E-A947-70E740481C1C}">
                           <a14:useLocalDpi xmlns:a14="http://schemas.microsoft.com/office/drawing/2010/main" val="0"/>
@@ -7781,7 +9106,7 @@
         </w:rPr>
         <w:pict w14:anchorId="428614C8">
           <v:shape id="_x0000_i1051" type="#_x0000_t75" style="width:501.95pt;height:409.6pt">
-            <v:imagedata r:id="rId79" o:title="User Sondage"/>
+            <v:imagedata r:id="rId90" o:title="User Sondage"/>
           </v:shape>
         </w:pict>
       </w:r>
@@ -7843,7 +9168,7 @@
       </w:r>
     </w:p>
     <w:sectPr>
-      <w:footerReference w:type="default" r:id="rId80"/>
+      <w:footerReference w:type="default" r:id="rId91"/>
       <w:pgSz w:w="16838" w:h="11906" w:orient="landscape"/>
       <w:pgMar w:top="1417" w:right="851" w:bottom="1417" w:left="1417" w:header="708" w:footer="567" w:gutter="0"/>
       <w:pgBorders w:offsetFrom="page">
@@ -8073,7 +9398,7 @@
             <w:sz w:val="18"/>
             <w:lang w:val="fr-FR"/>
           </w:rPr>
-          <w:t>11</w:t>
+          <w:t>14</w:t>
         </w:r>
         <w:r>
           <w:rPr>
@@ -13199,7 +14524,6 @@
   <w:style w:type="character" w:default="1" w:styleId="Policepardfaut">
     <w:name w:val="Default Paragraph Font"/>
     <w:uiPriority w:val="1"/>
-    <w:semiHidden/>
     <w:unhideWhenUsed/>
   </w:style>
   <w:style w:type="table" w:default="1" w:styleId="TableauNormal">
@@ -13863,7 +15187,7 @@
 </file>
 
 <file path=customXml/itemProps1.xml><?xml version="1.0" encoding="utf-8"?>
-<ds:datastoreItem xmlns:ds="http://schemas.openxmlformats.org/officeDocument/2006/customXml" ds:itemID="{1E6F5AC4-5B70-45F6-A9A2-408469FAF6C5}">
+<ds:datastoreItem xmlns:ds="http://schemas.openxmlformats.org/officeDocument/2006/customXml" ds:itemID="{0EEE832F-5BAF-44C3-8647-17D4C027BD85}">
   <ds:schemaRefs>
     <ds:schemaRef ds:uri="http://schemas.openxmlformats.org/officeDocument/2006/bibliography"/>
   </ds:schemaRefs>

</xml_diff>

<commit_message>
Requête envoyer via un tag a
</commit_message>
<xml_diff>
--- a/doc/Rapport-Lombardo-TPI.docx
+++ b/doc/Rapport-Lombardo-TPI.docx
@@ -4445,6 +4445,85 @@
         <w:jc w:val="both"/>
       </w:pPr>
       <w:r>
+        <w:rPr>
+          <w:noProof/>
+          <w:lang w:eastAsia="fr-CH"/>
+        </w:rPr>
+        <w:drawing>
+          <wp:anchor distT="0" distB="0" distL="114300" distR="114300" simplePos="0" relativeHeight="251667456" behindDoc="0" locked="0" layoutInCell="1" allowOverlap="1" wp14:anchorId="21E00C67" wp14:editId="546805A8">
+            <wp:simplePos x="0" y="0"/>
+            <wp:positionH relativeFrom="column">
+              <wp:posOffset>1308100</wp:posOffset>
+            </wp:positionH>
+            <wp:positionV relativeFrom="paragraph">
+              <wp:posOffset>383540</wp:posOffset>
+            </wp:positionV>
+            <wp:extent cx="1569720" cy="180340"/>
+            <wp:effectExtent l="0" t="0" r="0" b="0"/>
+            <wp:wrapSquare wrapText="bothSides"/>
+            <wp:docPr id="1628307520" name="Image 1628307520"/>
+            <wp:cNvGraphicFramePr>
+              <a:graphicFrameLocks xmlns:a="http://schemas.openxmlformats.org/drawingml/2006/main" noChangeAspect="1"/>
+            </wp:cNvGraphicFramePr>
+            <a:graphic xmlns:a="http://schemas.openxmlformats.org/drawingml/2006/main">
+              <a:graphicData uri="http://schemas.openxmlformats.org/drawingml/2006/picture">
+                <pic:pic xmlns:pic="http://schemas.openxmlformats.org/drawingml/2006/picture">
+                  <pic:nvPicPr>
+                    <pic:cNvPr id="1" name=""/>
+                    <pic:cNvPicPr/>
+                  </pic:nvPicPr>
+                  <pic:blipFill>
+                    <a:blip r:embed="rId32">
+                      <a:extLst>
+                        <a:ext uri="{28A0092B-C50C-407E-A947-70E740481C1C}">
+                          <a14:useLocalDpi xmlns:a14="http://schemas.microsoft.com/office/drawing/2010/main" val="0"/>
+                        </a:ext>
+                      </a:extLst>
+                    </a:blip>
+                    <a:stretch>
+                      <a:fillRect/>
+                    </a:stretch>
+                  </pic:blipFill>
+                  <pic:spPr>
+                    <a:xfrm>
+                      <a:off x="0" y="0"/>
+                      <a:ext cx="1569720" cy="180340"/>
+                    </a:xfrm>
+                    <a:prstGeom prst="rect">
+                      <a:avLst/>
+                    </a:prstGeom>
+                  </pic:spPr>
+                </pic:pic>
+              </a:graphicData>
+            </a:graphic>
+            <wp14:sizeRelH relativeFrom="margin">
+              <wp14:pctWidth>0</wp14:pctWidth>
+            </wp14:sizeRelH>
+            <wp14:sizeRelV relativeFrom="margin">
+              <wp14:pctHeight>0</wp14:pctHeight>
+            </wp14:sizeRelV>
+          </wp:anchor>
+        </w:drawing>
+      </w:r>
+      <w:r>
+        <w:t>Attention, la création d’un lien symbolique est obligatoire pour permettre à l’application d’enregistrer les images fournit par l’utilisateur.</w:t>
+      </w:r>
+      <w:r>
+        <w:t xml:space="preserve"> Ce lien se créer grâce à la commande cette commande va donc créer un lien entre le répertoire public et le répertoire où son stocker les images.</w:t>
+      </w:r>
+    </w:p>
+    <w:p>
+      <w:pPr>
+        <w:ind w:left="284"/>
+        <w:jc w:val="both"/>
+      </w:pPr>
+    </w:p>
+    <w:p>
+      <w:pPr>
+        <w:ind w:left="284"/>
+        <w:jc w:val="both"/>
+      </w:pPr>
+      <w:r>
         <w:t xml:space="preserve">La fonctionnalité </w:t>
       </w:r>
       <w:r>
@@ -4506,7 +4585,7 @@
                     <pic:cNvPicPr/>
                   </pic:nvPicPr>
                   <pic:blipFill rotWithShape="1">
-                    <a:blip r:embed="rId32"/>
+                    <a:blip r:embed="rId33"/>
                     <a:srcRect l="323" r="468" b="11681"/>
                     <a:stretch/>
                   </pic:blipFill>
@@ -4545,6 +4624,7 @@
         <w:jc w:val="both"/>
       </w:pPr>
       <w:r>
+        <w:lastRenderedPageBreak/>
         <w:t>La fonctionnalité </w:t>
       </w:r>
       <w:r>
@@ -4606,7 +4686,6 @@
         <w:jc w:val="both"/>
       </w:pPr>
       <w:r>
-        <w:lastRenderedPageBreak/>
         <w:t>Pour le front, l</w:t>
       </w:r>
       <w:r>
@@ -4677,127 +4756,6 @@
             <wp:extent cx="2886075" cy="571500"/>
             <wp:effectExtent l="0" t="0" r="9525" b="0"/>
             <wp:docPr id="9" name="Image 9"/>
-            <wp:cNvGraphicFramePr>
-              <a:graphicFrameLocks xmlns:a="http://schemas.openxmlformats.org/drawingml/2006/main" noChangeAspect="1"/>
-            </wp:cNvGraphicFramePr>
-            <a:graphic xmlns:a="http://schemas.openxmlformats.org/drawingml/2006/main">
-              <a:graphicData uri="http://schemas.openxmlformats.org/drawingml/2006/picture">
-                <pic:pic xmlns:pic="http://schemas.openxmlformats.org/drawingml/2006/picture">
-                  <pic:nvPicPr>
-                    <pic:cNvPr id="1" name=""/>
-                    <pic:cNvPicPr/>
-                  </pic:nvPicPr>
-                  <pic:blipFill>
-                    <a:blip r:embed="rId33"/>
-                    <a:stretch>
-                      <a:fillRect/>
-                    </a:stretch>
-                  </pic:blipFill>
-                  <pic:spPr>
-                    <a:xfrm>
-                      <a:off x="0" y="0"/>
-                      <a:ext cx="2886075" cy="571500"/>
-                    </a:xfrm>
-                    <a:prstGeom prst="rect">
-                      <a:avLst/>
-                    </a:prstGeom>
-                  </pic:spPr>
-                </pic:pic>
-              </a:graphicData>
-            </a:graphic>
-          </wp:inline>
-        </w:drawing>
-      </w:r>
-    </w:p>
-    <w:p>
-      <w:pPr>
-        <w:ind w:left="284"/>
-        <w:jc w:val="both"/>
-      </w:pPr>
-      <w:r>
-        <w:t xml:space="preserve">Un point très important est que les méthodes </w:t>
-      </w:r>
-      <w:r>
-        <w:rPr>
-          <w:b/>
-        </w:rPr>
-        <w:t>PUT</w:t>
-      </w:r>
-      <w:r>
-        <w:rPr>
-          <w:b/>
-        </w:rPr>
-        <w:t xml:space="preserve"> </w:t>
-      </w:r>
-      <w:r>
-        <w:t xml:space="preserve">et </w:t>
-      </w:r>
-      <w:r>
-        <w:rPr>
-          <w:b/>
-        </w:rPr>
-        <w:t xml:space="preserve">PATCH </w:t>
-      </w:r>
-      <w:r>
-        <w:t>ne fonctionne pas pour l’envoie d’</w:t>
-      </w:r>
-      <w:r>
-        <w:t xml:space="preserve">image vers le </w:t>
-      </w:r>
-      <w:proofErr w:type="spellStart"/>
-      <w:r>
-        <w:t>controller</w:t>
-      </w:r>
-      <w:proofErr w:type="spellEnd"/>
-      <w:r>
-        <w:t xml:space="preserve">. </w:t>
-      </w:r>
-      <w:r>
-        <w:t xml:space="preserve">Donc la seule méthode permettant d’envoyer </w:t>
-      </w:r>
-      <w:r>
-        <w:t>des données restante</w:t>
-      </w:r>
-      <w:r>
-        <w:t xml:space="preserve"> e</w:t>
-      </w:r>
-      <w:r>
-        <w:t>s</w:t>
-      </w:r>
-      <w:r>
-        <w:t xml:space="preserve">t la méthode </w:t>
-      </w:r>
-      <w:r>
-        <w:rPr>
-          <w:b/>
-        </w:rPr>
-        <w:t>POST</w:t>
-      </w:r>
-      <w:r>
-        <w:t xml:space="preserve">. </w:t>
-      </w:r>
-    </w:p>
-    <w:p>
-      <w:pPr>
-        <w:ind w:left="284"/>
-        <w:jc w:val="both"/>
-      </w:pPr>
-    </w:p>
-    <w:p>
-      <w:pPr>
-        <w:ind w:left="284"/>
-        <w:jc w:val="center"/>
-      </w:pPr>
-      <w:r>
-        <w:rPr>
-          <w:noProof/>
-          <w:lang w:eastAsia="fr-CH"/>
-        </w:rPr>
-        <w:drawing>
-          <wp:inline distT="0" distB="0" distL="0" distR="0" wp14:anchorId="14071C62" wp14:editId="6FD888C8">
-            <wp:extent cx="3971925" cy="552450"/>
-            <wp:effectExtent l="0" t="0" r="9525" b="0"/>
-            <wp:docPr id="34" name="Image 34"/>
             <wp:cNvGraphicFramePr>
               <a:graphicFrameLocks xmlns:a="http://schemas.openxmlformats.org/drawingml/2006/main" noChangeAspect="1"/>
             </wp:cNvGraphicFramePr>
@@ -4817,7 +4775,7 @@
                   <pic:spPr>
                     <a:xfrm>
                       <a:off x="0" y="0"/>
-                      <a:ext cx="3971925" cy="552450"/>
+                      <a:ext cx="2886075" cy="571500"/>
                     </a:xfrm>
                     <a:prstGeom prst="rect">
                       <a:avLst/>
@@ -4836,22 +4794,34 @@
         <w:jc w:val="both"/>
       </w:pPr>
       <w:r>
-        <w:t xml:space="preserve">Ensuite après avoir récupérer toutes les valeurs du formulaire (le fonctionnement est le même que pour la fonctionnalité </w:t>
-      </w:r>
-      <w:r>
-        <w:rPr>
-          <w:b/>
-        </w:rPr>
-        <w:t>CREATE</w:t>
-      </w:r>
-      <w:r>
-        <w:t>)</w:t>
-      </w:r>
-      <w:r>
-        <w:t>.</w:t>
-      </w:r>
-      <w:r>
-        <w:t xml:space="preserve"> Le </w:t>
+        <w:t xml:space="preserve">Un point très important est que les méthodes </w:t>
+      </w:r>
+      <w:r>
+        <w:rPr>
+          <w:b/>
+        </w:rPr>
+        <w:t>PUT</w:t>
+      </w:r>
+      <w:r>
+        <w:rPr>
+          <w:b/>
+        </w:rPr>
+        <w:t xml:space="preserve"> </w:t>
+      </w:r>
+      <w:r>
+        <w:t xml:space="preserve">et </w:t>
+      </w:r>
+      <w:r>
+        <w:rPr>
+          <w:b/>
+        </w:rPr>
+        <w:t xml:space="preserve">PATCH </w:t>
+      </w:r>
+      <w:r>
+        <w:t>ne fonctionne pas pour l’envoie d’</w:t>
+      </w:r>
+      <w:r>
+        <w:t xml:space="preserve">image vers le </w:t>
       </w:r>
       <w:proofErr w:type="spellStart"/>
       <w:r>
@@ -4859,10 +4829,31 @@
       </w:r>
       <w:proofErr w:type="spellEnd"/>
       <w:r>
-        <w:t xml:space="preserve"> doit s’occuper des différentes modifications. Appliquer les modifications aux champs se retrouvant d</w:t>
-      </w:r>
-      <w:r>
-        <w:t>ans le formulaire.</w:t>
+        <w:t xml:space="preserve">. </w:t>
+      </w:r>
+      <w:r>
+        <w:t xml:space="preserve">Donc la seule méthode permettant d’envoyer </w:t>
+      </w:r>
+      <w:r>
+        <w:t>des données restante</w:t>
+      </w:r>
+      <w:r>
+        <w:t xml:space="preserve"> e</w:t>
+      </w:r>
+      <w:r>
+        <w:t>s</w:t>
+      </w:r>
+      <w:r>
+        <w:t xml:space="preserve">t la méthode </w:t>
+      </w:r>
+      <w:r>
+        <w:rPr>
+          <w:b/>
+        </w:rPr>
+        <w:t>POST</w:t>
+      </w:r>
+      <w:r>
+        <w:t xml:space="preserve">. </w:t>
       </w:r>
     </w:p>
     <w:p>
@@ -4882,10 +4873,10 @@
           <w:lang w:eastAsia="fr-CH"/>
         </w:rPr>
         <w:drawing>
-          <wp:inline distT="0" distB="0" distL="0" distR="0" wp14:anchorId="4B5821FD" wp14:editId="2082B505">
-            <wp:extent cx="5526157" cy="2163071"/>
-            <wp:effectExtent l="0" t="0" r="0" b="8890"/>
-            <wp:docPr id="10" name="Image 10"/>
+          <wp:inline distT="0" distB="0" distL="0" distR="0" wp14:anchorId="14071C62" wp14:editId="6FD888C8">
+            <wp:extent cx="3971925" cy="552450"/>
+            <wp:effectExtent l="0" t="0" r="9525" b="0"/>
+            <wp:docPr id="34" name="Image 34"/>
             <wp:cNvGraphicFramePr>
               <a:graphicFrameLocks xmlns:a="http://schemas.openxmlformats.org/drawingml/2006/main" noChangeAspect="1"/>
             </wp:cNvGraphicFramePr>
@@ -4905,7 +4896,7 @@
                   <pic:spPr>
                     <a:xfrm>
                       <a:off x="0" y="0"/>
-                      <a:ext cx="5533015" cy="2165755"/>
+                      <a:ext cx="3971925" cy="552450"/>
                     </a:xfrm>
                     <a:prstGeom prst="rect">
                       <a:avLst/>
@@ -4924,7 +4915,22 @@
         <w:jc w:val="both"/>
       </w:pPr>
       <w:r>
-        <w:t xml:space="preserve">Le </w:t>
+        <w:t xml:space="preserve">Ensuite après avoir récupérer toutes les valeurs du formulaire (le fonctionnement est le même que pour la fonctionnalité </w:t>
+      </w:r>
+      <w:r>
+        <w:rPr>
+          <w:b/>
+        </w:rPr>
+        <w:t>CREATE</w:t>
+      </w:r>
+      <w:r>
+        <w:t>)</w:t>
+      </w:r>
+      <w:r>
+        <w:t>.</w:t>
+      </w:r>
+      <w:r>
+        <w:t xml:space="preserve"> Le </w:t>
       </w:r>
       <w:proofErr w:type="spellStart"/>
       <w:r>
@@ -4932,33 +4938,10 @@
       </w:r>
       <w:proofErr w:type="spellEnd"/>
       <w:r>
-        <w:t xml:space="preserve"> va vérifier si l’utilisateur à bien remplis tous les champs en procédant de la même manière que pour la fonctionnalités </w:t>
-      </w:r>
-      <w:r>
-        <w:rPr>
-          <w:b/>
-        </w:rPr>
-        <w:t>CREATE</w:t>
-      </w:r>
-      <w:r>
-        <w:rPr>
-          <w:b/>
-        </w:rPr>
-        <w:t xml:space="preserve"> </w:t>
-      </w:r>
-      <w:r>
-        <w:t xml:space="preserve">mais dans le fichier </w:t>
-      </w:r>
-      <w:proofErr w:type="spellStart"/>
-      <w:r>
-        <w:rPr>
-          <w:b/>
-        </w:rPr>
-        <w:t>UpdateSurveyRequest.php</w:t>
-      </w:r>
-      <w:proofErr w:type="spellEnd"/>
-      <w:r>
-        <w:t xml:space="preserve">. </w:t>
+        <w:t xml:space="preserve"> doit s’occuper des différentes modifications. Appliquer les modifications aux champs se retrouvant d</w:t>
+      </w:r>
+      <w:r>
+        <w:t>ans le formulaire.</w:t>
       </w:r>
     </w:p>
     <w:p>
@@ -4978,10 +4961,10 @@
           <w:lang w:eastAsia="fr-CH"/>
         </w:rPr>
         <w:drawing>
-          <wp:inline distT="0" distB="0" distL="0" distR="0" wp14:anchorId="6935DBED" wp14:editId="5242F986">
-            <wp:extent cx="3857625" cy="1104900"/>
-            <wp:effectExtent l="0" t="0" r="9525" b="0"/>
-            <wp:docPr id="30" name="Image 30"/>
+          <wp:inline distT="0" distB="0" distL="0" distR="0" wp14:anchorId="4B5821FD" wp14:editId="2082B505">
+            <wp:extent cx="5526157" cy="2163071"/>
+            <wp:effectExtent l="0" t="0" r="0" b="8890"/>
+            <wp:docPr id="10" name="Image 10"/>
             <wp:cNvGraphicFramePr>
               <a:graphicFrameLocks xmlns:a="http://schemas.openxmlformats.org/drawingml/2006/main" noChangeAspect="1"/>
             </wp:cNvGraphicFramePr>
@@ -5001,6 +4984,102 @@
                   <pic:spPr>
                     <a:xfrm>
                       <a:off x="0" y="0"/>
+                      <a:ext cx="5533015" cy="2165755"/>
+                    </a:xfrm>
+                    <a:prstGeom prst="rect">
+                      <a:avLst/>
+                    </a:prstGeom>
+                  </pic:spPr>
+                </pic:pic>
+              </a:graphicData>
+            </a:graphic>
+          </wp:inline>
+        </w:drawing>
+      </w:r>
+    </w:p>
+    <w:p>
+      <w:pPr>
+        <w:ind w:left="284"/>
+        <w:jc w:val="both"/>
+      </w:pPr>
+      <w:r>
+        <w:t xml:space="preserve">Le </w:t>
+      </w:r>
+      <w:proofErr w:type="spellStart"/>
+      <w:r>
+        <w:t>controller</w:t>
+      </w:r>
+      <w:proofErr w:type="spellEnd"/>
+      <w:r>
+        <w:t xml:space="preserve"> va vérifier si l’utilisateur à bien remplis tous les champs en procédant de la même manière que pour la fonctionnalités </w:t>
+      </w:r>
+      <w:r>
+        <w:rPr>
+          <w:b/>
+        </w:rPr>
+        <w:t>CREATE</w:t>
+      </w:r>
+      <w:r>
+        <w:rPr>
+          <w:b/>
+        </w:rPr>
+        <w:t xml:space="preserve"> </w:t>
+      </w:r>
+      <w:r>
+        <w:t xml:space="preserve">mais dans le fichier </w:t>
+      </w:r>
+      <w:proofErr w:type="spellStart"/>
+      <w:r>
+        <w:rPr>
+          <w:b/>
+        </w:rPr>
+        <w:t>UpdateSurveyRequest.php</w:t>
+      </w:r>
+      <w:proofErr w:type="spellEnd"/>
+      <w:r>
+        <w:t xml:space="preserve">. </w:t>
+      </w:r>
+    </w:p>
+    <w:p>
+      <w:pPr>
+        <w:ind w:left="284"/>
+        <w:jc w:val="both"/>
+      </w:pPr>
+    </w:p>
+    <w:p>
+      <w:pPr>
+        <w:ind w:left="284"/>
+        <w:jc w:val="center"/>
+      </w:pPr>
+      <w:r>
+        <w:rPr>
+          <w:noProof/>
+          <w:lang w:eastAsia="fr-CH"/>
+        </w:rPr>
+        <w:drawing>
+          <wp:inline distT="0" distB="0" distL="0" distR="0" wp14:anchorId="6935DBED" wp14:editId="5242F986">
+            <wp:extent cx="3857625" cy="1104900"/>
+            <wp:effectExtent l="0" t="0" r="9525" b="0"/>
+            <wp:docPr id="30" name="Image 30"/>
+            <wp:cNvGraphicFramePr>
+              <a:graphicFrameLocks xmlns:a="http://schemas.openxmlformats.org/drawingml/2006/main" noChangeAspect="1"/>
+            </wp:cNvGraphicFramePr>
+            <a:graphic xmlns:a="http://schemas.openxmlformats.org/drawingml/2006/main">
+              <a:graphicData uri="http://schemas.openxmlformats.org/drawingml/2006/picture">
+                <pic:pic xmlns:pic="http://schemas.openxmlformats.org/drawingml/2006/picture">
+                  <pic:nvPicPr>
+                    <pic:cNvPr id="1" name=""/>
+                    <pic:cNvPicPr/>
+                  </pic:nvPicPr>
+                  <pic:blipFill>
+                    <a:blip r:embed="rId37"/>
+                    <a:stretch>
+                      <a:fillRect/>
+                    </a:stretch>
+                  </pic:blipFill>
+                  <pic:spPr>
+                    <a:xfrm>
+                      <a:off x="0" y="0"/>
                       <a:ext cx="3857625" cy="1104900"/>
                     </a:xfrm>
                     <a:prstGeom prst="rect">
@@ -5061,6 +5140,7 @@
         <w:jc w:val="both"/>
       </w:pPr>
       <w:r>
+        <w:lastRenderedPageBreak/>
         <w:t>La fonction</w:t>
       </w:r>
       <w:r>
@@ -5113,8 +5193,13 @@
         <w:ind w:left="284"/>
         <w:jc w:val="both"/>
       </w:pPr>
-      <w:r>
-        <w:lastRenderedPageBreak/>
+    </w:p>
+    <w:p>
+      <w:pPr>
+        <w:ind w:left="284"/>
+        <w:jc w:val="both"/>
+      </w:pPr>
+      <w:r>
         <w:t xml:space="preserve">Cette opération doit être effectuer lors de la création de la DB. Donc dans les fichiers de migration qui vont être impacté par la suppression. Dans ce cas </w:t>
       </w:r>
       <w:r>
@@ -5195,7 +5280,7 @@
                     <pic:cNvPicPr/>
                   </pic:nvPicPr>
                   <pic:blipFill rotWithShape="1">
-                    <a:blip r:embed="rId37"/>
+                    <a:blip r:embed="rId38"/>
                     <a:srcRect l="370" t="1" r="291" b="13706"/>
                     <a:stretch/>
                   </pic:blipFill>
@@ -5308,7 +5393,7 @@
                     <pic:cNvPicPr/>
                   </pic:nvPicPr>
                   <pic:blipFill>
-                    <a:blip r:embed="rId38"/>
+                    <a:blip r:embed="rId39"/>
                     <a:stretch>
                       <a:fillRect/>
                     </a:stretch>
@@ -5425,77 +5510,6 @@
             <wp:extent cx="5049079" cy="1959078"/>
             <wp:effectExtent l="0" t="0" r="0" b="3175"/>
             <wp:docPr id="14" name="Image 14"/>
-            <wp:cNvGraphicFramePr>
-              <a:graphicFrameLocks xmlns:a="http://schemas.openxmlformats.org/drawingml/2006/main" noChangeAspect="1"/>
-            </wp:cNvGraphicFramePr>
-            <a:graphic xmlns:a="http://schemas.openxmlformats.org/drawingml/2006/main">
-              <a:graphicData uri="http://schemas.openxmlformats.org/drawingml/2006/picture">
-                <pic:pic xmlns:pic="http://schemas.openxmlformats.org/drawingml/2006/picture">
-                  <pic:nvPicPr>
-                    <pic:cNvPr id="1" name=""/>
-                    <pic:cNvPicPr/>
-                  </pic:nvPicPr>
-                  <pic:blipFill>
-                    <a:blip r:embed="rId39"/>
-                    <a:stretch>
-                      <a:fillRect/>
-                    </a:stretch>
-                  </pic:blipFill>
-                  <pic:spPr>
-                    <a:xfrm>
-                      <a:off x="0" y="0"/>
-                      <a:ext cx="5077526" cy="1970116"/>
-                    </a:xfrm>
-                    <a:prstGeom prst="rect">
-                      <a:avLst/>
-                    </a:prstGeom>
-                  </pic:spPr>
-                </pic:pic>
-              </a:graphicData>
-            </a:graphic>
-          </wp:inline>
-        </w:drawing>
-      </w:r>
-    </w:p>
-    <w:p>
-      <w:pPr>
-        <w:ind w:left="284"/>
-        <w:jc w:val="both"/>
-      </w:pPr>
-    </w:p>
-    <w:p>
-      <w:pPr>
-        <w:ind w:left="284"/>
-        <w:jc w:val="both"/>
-      </w:pPr>
-      <w:r>
-        <w:t xml:space="preserve">Pour pouvoir utilisé correctement ces composants, </w:t>
-      </w:r>
-      <w:r>
-        <w:t>ceux-ci ont besoin de variables ou fonctions à leur déclanchement. Et pour récupérer les informations de l’objet à supprimer, c’est transmis lorsque l’utilisateur appuie sur le bouton de suppression.</w:t>
-      </w:r>
-    </w:p>
-    <w:p>
-      <w:pPr>
-        <w:ind w:left="284"/>
-        <w:jc w:val="center"/>
-      </w:pPr>
-    </w:p>
-    <w:p>
-      <w:pPr>
-        <w:ind w:left="284"/>
-        <w:jc w:val="center"/>
-      </w:pPr>
-      <w:r>
-        <w:rPr>
-          <w:noProof/>
-          <w:lang w:eastAsia="fr-CH"/>
-        </w:rPr>
-        <w:drawing>
-          <wp:inline distT="0" distB="0" distL="0" distR="0" wp14:anchorId="53EE514C" wp14:editId="78B1B60F">
-            <wp:extent cx="3505200" cy="533400"/>
-            <wp:effectExtent l="0" t="0" r="0" b="0"/>
-            <wp:docPr id="15" name="Image 15"/>
             <wp:cNvGraphicFramePr>
               <a:graphicFrameLocks xmlns:a="http://schemas.openxmlformats.org/drawingml/2006/main" noChangeAspect="1"/>
             </wp:cNvGraphicFramePr>
@@ -5515,7 +5529,7 @@
                   <pic:spPr>
                     <a:xfrm>
                       <a:off x="0" y="0"/>
-                      <a:ext cx="3505200" cy="533400"/>
+                      <a:ext cx="5077526" cy="1970116"/>
                     </a:xfrm>
                     <a:prstGeom prst="rect">
                       <a:avLst/>
@@ -5530,35 +5544,15 @@
     </w:p>
     <w:p>
       <w:pPr>
+        <w:ind w:left="284"/>
         <w:jc w:val="both"/>
       </w:pPr>
-    </w:p>
-    <w:p>
-      <w:pPr>
-        <w:ind w:left="284"/>
-        <w:jc w:val="both"/>
-      </w:pPr>
-      <w:r>
-        <w:lastRenderedPageBreak/>
-        <w:t xml:space="preserve">Finalement, pour préserver le scroll de la page. Celui-ci s’applique à l’envoie de la requête de suppression sur le front. En plus d’envoyer l’id de l’élément à supprimer, rajouter la variable </w:t>
-      </w:r>
-      <w:proofErr w:type="spellStart"/>
-      <w:r>
-        <w:rPr>
-          <w:b/>
-        </w:rPr>
-        <w:t>preserveScroll</w:t>
-      </w:r>
-      <w:proofErr w:type="spellEnd"/>
-      <w:r>
-        <w:t xml:space="preserve"> en paramètre. </w:t>
-      </w:r>
-    </w:p>
-    <w:p>
-      <w:pPr>
-        <w:ind w:left="284"/>
-        <w:jc w:val="both"/>
-      </w:pPr>
+      <w:r>
+        <w:t xml:space="preserve">Pour pouvoir utilisé correctement ces composants, </w:t>
+      </w:r>
+      <w:r>
+        <w:t>ceux-ci ont besoin de variables ou fonctions à leur déclanchement. Et pour récupérer les informations de l’objet à supprimer, c’est transmis lorsque l’utilisateur appuie sur le bouton de suppression.</w:t>
+      </w:r>
     </w:p>
     <w:p>
       <w:pPr>
@@ -5571,10 +5565,10 @@
           <w:lang w:eastAsia="fr-CH"/>
         </w:rPr>
         <w:drawing>
-          <wp:inline distT="0" distB="0" distL="0" distR="0" wp14:anchorId="2C3E49C0" wp14:editId="6CA00318">
-            <wp:extent cx="4343400" cy="714375"/>
-            <wp:effectExtent l="0" t="0" r="0" b="9525"/>
-            <wp:docPr id="13" name="Image 13"/>
+          <wp:inline distT="0" distB="0" distL="0" distR="0" wp14:anchorId="53EE514C" wp14:editId="3E873FBB">
+            <wp:extent cx="3422355" cy="517585"/>
+            <wp:effectExtent l="0" t="0" r="6985" b="0"/>
+            <wp:docPr id="15" name="Image 15"/>
             <wp:cNvGraphicFramePr>
               <a:graphicFrameLocks xmlns:a="http://schemas.openxmlformats.org/drawingml/2006/main" noChangeAspect="1"/>
             </wp:cNvGraphicFramePr>
@@ -5594,7 +5588,7 @@
                   <pic:spPr>
                     <a:xfrm>
                       <a:off x="0" y="0"/>
-                      <a:ext cx="4343400" cy="714375"/>
+                      <a:ext cx="3490931" cy="527956"/>
                     </a:xfrm>
                     <a:prstGeom prst="rect">
                       <a:avLst/>
@@ -5612,140 +5606,20 @@
         <w:ind w:left="284"/>
         <w:jc w:val="both"/>
       </w:pPr>
-    </w:p>
-    <w:p>
-      <w:pPr>
-        <w:pStyle w:val="Titre2"/>
-        <w:ind w:left="284"/>
-      </w:pPr>
-      <w:bookmarkStart w:id="11" w:name="_Toc167458632"/>
-      <w:r>
-        <w:t>3.5</w:t>
-      </w:r>
-      <w:r>
-        <w:t xml:space="preserve"> Graphique</w:t>
-      </w:r>
-      <w:bookmarkEnd w:id="11"/>
-    </w:p>
-    <w:p>
-      <w:pPr>
-        <w:ind w:left="284"/>
-        <w:jc w:val="both"/>
-      </w:pPr>
-      <w:r>
-        <w:t>Pour l’</w:t>
-      </w:r>
-      <w:r>
-        <w:t>implémentation</w:t>
-      </w:r>
-      <w:r>
-        <w:t xml:space="preserve"> du</w:t>
-      </w:r>
-      <w:r>
-        <w:t xml:space="preserve"> graphiq</w:t>
-      </w:r>
-      <w:r>
-        <w:t>ue, une méthode assez simple pour générer des graphiques de qualités et de manière dynamique est d’utiliser</w:t>
-      </w:r>
-      <w:r>
-        <w:t xml:space="preserve"> la librairie</w:t>
-      </w:r>
-      <w:r>
-        <w:t xml:space="preserve"> </w:t>
-      </w:r>
-      <w:r>
-        <w:rPr>
-          <w:b/>
-        </w:rPr>
-        <w:t>Chart.js</w:t>
-      </w:r>
-      <w:r>
-        <w:t>.</w:t>
-      </w:r>
-      <w:r>
-        <w:t xml:space="preserve"> Son installati</w:t>
-      </w:r>
-      <w:r>
-        <w:t>on à déjà été présenter dans</w:t>
-      </w:r>
-      <w:r>
-        <w:t xml:space="preserve"> </w:t>
-      </w:r>
-      <w:r>
-        <w:rPr>
-          <w:b/>
-        </w:rPr>
-        <w:fldChar w:fldCharType="begin"/>
-      </w:r>
-      <w:r>
-        <w:rPr>
-          <w:b/>
-        </w:rPr>
-        <w:instrText xml:space="preserve"> REF _Ref167452578 \h </w:instrText>
-      </w:r>
-      <w:r>
-        <w:rPr>
-          <w:b/>
-        </w:rPr>
-        <w:instrText xml:space="preserve"> \* MERGEFORMAT </w:instrText>
-      </w:r>
-      <w:r>
-        <w:rPr>
-          <w:b/>
-        </w:rPr>
-      </w:r>
-      <w:r>
-        <w:rPr>
-          <w:b/>
-        </w:rPr>
-        <w:fldChar w:fldCharType="separate"/>
-      </w:r>
-      <w:r>
-        <w:rPr>
-          <w:b/>
-        </w:rPr>
-        <w:t>3.1 Mise en place de l’environnement</w:t>
-      </w:r>
-      <w:r>
-        <w:rPr>
-          <w:b/>
-        </w:rPr>
-        <w:fldChar w:fldCharType="end"/>
-      </w:r>
-      <w:r>
-        <w:t>.</w:t>
-      </w:r>
-      <w:r>
-        <w:t xml:space="preserve"> </w:t>
-      </w:r>
-    </w:p>
-    <w:p>
-      <w:pPr>
-        <w:ind w:left="284"/>
-        <w:jc w:val="both"/>
-      </w:pPr>
-    </w:p>
-    <w:p>
-      <w:pPr>
-        <w:ind w:left="284"/>
-        <w:jc w:val="both"/>
-      </w:pPr>
-      <w:r>
-        <w:t xml:space="preserve">Le graphique s’affiche sur la </w:t>
+      <w:r>
+        <w:lastRenderedPageBreak/>
+        <w:t xml:space="preserve">Finalement, pour préserver le scroll de la page. Celui-ci s’applique à l’envoie de la requête de suppression sur le front. En plus d’envoyer l’id de l’élément à supprimer, rajouter la variable </w:t>
       </w:r>
       <w:proofErr w:type="spellStart"/>
       <w:r>
         <w:rPr>
           <w:b/>
         </w:rPr>
-        <w:t>Homepage</w:t>
+        <w:t>preserveScroll</w:t>
       </w:r>
       <w:proofErr w:type="spellEnd"/>
       <w:r>
-        <w:t xml:space="preserve"> de l’application.</w:t>
-      </w:r>
-      <w:r>
-        <w:t xml:space="preserve"> Donc pour y afficher un graphique importer sur la page ces éléments :</w:t>
+        <w:t xml:space="preserve"> en paramètre. </w:t>
       </w:r>
     </w:p>
     <w:p>
@@ -5765,10 +5639,10 @@
           <w:lang w:eastAsia="fr-CH"/>
         </w:rPr>
         <w:drawing>
-          <wp:inline distT="0" distB="0" distL="0" distR="0" wp14:anchorId="0AEB6801" wp14:editId="04019FE5">
-            <wp:extent cx="3419475" cy="400050"/>
-            <wp:effectExtent l="0" t="0" r="9525" b="0"/>
-            <wp:docPr id="35" name="Image 35"/>
+          <wp:inline distT="0" distB="0" distL="0" distR="0" wp14:anchorId="2C3E49C0" wp14:editId="6CA00318">
+            <wp:extent cx="4343400" cy="714375"/>
+            <wp:effectExtent l="0" t="0" r="0" b="9525"/>
+            <wp:docPr id="13" name="Image 13"/>
             <wp:cNvGraphicFramePr>
               <a:graphicFrameLocks xmlns:a="http://schemas.openxmlformats.org/drawingml/2006/main" noChangeAspect="1"/>
             </wp:cNvGraphicFramePr>
@@ -5788,7 +5662,7 @@
                   <pic:spPr>
                     <a:xfrm>
                       <a:off x="0" y="0"/>
-                      <a:ext cx="3419475" cy="400050"/>
+                      <a:ext cx="4343400" cy="714375"/>
                     </a:xfrm>
                     <a:prstGeom prst="rect">
                       <a:avLst/>
@@ -5804,64 +5678,142 @@
     <w:p>
       <w:pPr>
         <w:ind w:left="284"/>
-        <w:jc w:val="center"/>
-      </w:pPr>
-    </w:p>
-    <w:p>
-      <w:pPr>
-        <w:ind w:left="284"/>
         <w:jc w:val="both"/>
       </w:pPr>
-      <w:r>
-        <w:t xml:space="preserve">Le premier permet d’utiliser la classe </w:t>
-      </w:r>
-      <w:r>
-        <w:rPr>
-          <w:b/>
-        </w:rPr>
-        <w:t>Chart</w:t>
-      </w:r>
-      <w:r>
-        <w:rPr>
-          <w:b/>
-        </w:rPr>
+    </w:p>
+    <w:p>
+      <w:pPr>
+        <w:pStyle w:val="Titre2"/>
+        <w:ind w:left="284"/>
+      </w:pPr>
+      <w:bookmarkStart w:id="11" w:name="_Toc167458632"/>
+      <w:r>
+        <w:t>3.5</w:t>
+      </w:r>
+      <w:r>
+        <w:t xml:space="preserve"> Graphique</w:t>
+      </w:r>
+      <w:bookmarkEnd w:id="11"/>
+    </w:p>
+    <w:p>
+      <w:pPr>
+        <w:ind w:left="284"/>
+        <w:jc w:val="both"/>
+      </w:pPr>
+      <w:r>
+        <w:t>Pour l’</w:t>
+      </w:r>
+      <w:r>
+        <w:t>implémentation</w:t>
+      </w:r>
+      <w:r>
+        <w:t xml:space="preserve"> du</w:t>
+      </w:r>
+      <w:r>
+        <w:t xml:space="preserve"> graphiq</w:t>
+      </w:r>
+      <w:r>
+        <w:t>ue, une méthode assez simple pour générer des graphiques de qualités et de manière dynamique est d’utiliser</w:t>
+      </w:r>
+      <w:r>
+        <w:t xml:space="preserve"> la librairie</w:t>
+      </w:r>
+      <w:r>
         <w:t xml:space="preserve"> </w:t>
       </w:r>
       <w:r>
-        <w:t xml:space="preserve">qui sers à la génération et l’affichage du graphique. </w:t>
+        <w:rPr>
+          <w:b/>
+        </w:rPr>
+        <w:t>Chart.js</w:t>
+      </w:r>
+      <w:r>
+        <w:t>.</w:t>
+      </w:r>
+      <w:r>
+        <w:t xml:space="preserve"> Son installati</w:t>
+      </w:r>
+      <w:r>
+        <w:t>on à déjà été présenter dans</w:t>
+      </w:r>
+      <w:r>
+        <w:t xml:space="preserve"> </w:t>
+      </w:r>
+      <w:r>
+        <w:rPr>
+          <w:b/>
+        </w:rPr>
+        <w:fldChar w:fldCharType="begin"/>
+      </w:r>
+      <w:r>
+        <w:rPr>
+          <w:b/>
+        </w:rPr>
+        <w:instrText xml:space="preserve"> REF _Ref167452578 \h </w:instrText>
+      </w:r>
+      <w:r>
+        <w:rPr>
+          <w:b/>
+        </w:rPr>
+        <w:instrText xml:space="preserve"> \* MERGEFORMAT </w:instrText>
+      </w:r>
+      <w:r>
+        <w:rPr>
+          <w:b/>
+        </w:rPr>
+      </w:r>
+      <w:r>
+        <w:rPr>
+          <w:b/>
+        </w:rPr>
+        <w:fldChar w:fldCharType="separate"/>
+      </w:r>
+      <w:r>
+        <w:rPr>
+          <w:b/>
+        </w:rPr>
+        <w:t>3.1 Mise en place de l’environnement</w:t>
+      </w:r>
+      <w:r>
+        <w:rPr>
+          <w:b/>
+        </w:rPr>
+        <w:fldChar w:fldCharType="end"/>
+      </w:r>
+      <w:r>
+        <w:t>.</w:t>
+      </w:r>
+      <w:r>
+        <w:t xml:space="preserve"> </w:t>
+      </w:r>
+    </w:p>
+    <w:p>
+      <w:pPr>
+        <w:ind w:left="284"/>
+        <w:jc w:val="both"/>
+      </w:pPr>
+    </w:p>
+    <w:p>
+      <w:pPr>
+        <w:ind w:left="284"/>
+        <w:jc w:val="both"/>
+      </w:pPr>
+      <w:r>
+        <w:t xml:space="preserve">Le graphique s’affiche sur la </w:t>
       </w:r>
       <w:proofErr w:type="spellStart"/>
-      <w:proofErr w:type="gramStart"/>
-      <w:r>
-        <w:rPr>
-          <w:b/>
-        </w:rPr>
-        <w:t>onBeforeMount</w:t>
+      <w:r>
+        <w:rPr>
+          <w:b/>
+        </w:rPr>
+        <w:t>Homepage</w:t>
       </w:r>
       <w:proofErr w:type="spellEnd"/>
-      <w:proofErr w:type="gramEnd"/>
-      <w:r>
-        <w:rPr>
-          <w:b/>
-        </w:rPr>
-        <w:t xml:space="preserve"> </w:t>
-      </w:r>
-      <w:r>
-        <w:t>permet de charger des données avant la génération de l’affichage</w:t>
-      </w:r>
-      <w:r>
-        <w:t xml:space="preserve"> et </w:t>
-      </w:r>
-      <w:proofErr w:type="spellStart"/>
-      <w:r>
-        <w:rPr>
-          <w:b/>
-        </w:rPr>
-        <w:t>onMounted</w:t>
-      </w:r>
-      <w:proofErr w:type="spellEnd"/>
-      <w:r>
-        <w:t xml:space="preserve"> va afficher le graphique.</w:t>
+      <w:r>
+        <w:t xml:space="preserve"> de l’application.</w:t>
+      </w:r>
+      <w:r>
+        <w:t xml:space="preserve"> Donc pour y afficher un graphique importer sur la page ces éléments :</w:t>
       </w:r>
     </w:p>
     <w:p>
@@ -5881,10 +5833,10 @@
           <w:lang w:eastAsia="fr-CH"/>
         </w:rPr>
         <w:drawing>
-          <wp:inline distT="0" distB="0" distL="0" distR="0" wp14:anchorId="119B7741" wp14:editId="143AC32C">
-            <wp:extent cx="4505325" cy="1609725"/>
-            <wp:effectExtent l="0" t="0" r="9525" b="9525"/>
-            <wp:docPr id="36" name="Image 36"/>
+          <wp:inline distT="0" distB="0" distL="0" distR="0" wp14:anchorId="0AEB6801" wp14:editId="04019FE5">
+            <wp:extent cx="3419475" cy="400050"/>
+            <wp:effectExtent l="0" t="0" r="9525" b="0"/>
+            <wp:docPr id="35" name="Image 35"/>
             <wp:cNvGraphicFramePr>
               <a:graphicFrameLocks xmlns:a="http://schemas.openxmlformats.org/drawingml/2006/main" noChangeAspect="1"/>
             </wp:cNvGraphicFramePr>
@@ -5904,7 +5856,7 @@
                   <pic:spPr>
                     <a:xfrm>
                       <a:off x="0" y="0"/>
-                      <a:ext cx="4505325" cy="1609725"/>
+                      <a:ext cx="3419475" cy="400050"/>
                     </a:xfrm>
                     <a:prstGeom prst="rect">
                       <a:avLst/>
@@ -5920,13 +5872,64 @@
     <w:p>
       <w:pPr>
         <w:ind w:left="284"/>
+        <w:jc w:val="center"/>
+      </w:pPr>
+    </w:p>
+    <w:p>
+      <w:pPr>
+        <w:ind w:left="284"/>
         <w:jc w:val="both"/>
       </w:pPr>
       <w:r>
-        <w:t xml:space="preserve">Ensuite la création d’une variable </w:t>
-      </w:r>
-      <w:r>
-        <w:t>permettant par la suite de transmettre au graphique les données à afficher.</w:t>
+        <w:t xml:space="preserve">Le premier permet d’utiliser la classe </w:t>
+      </w:r>
+      <w:r>
+        <w:rPr>
+          <w:b/>
+        </w:rPr>
+        <w:t>Chart</w:t>
+      </w:r>
+      <w:r>
+        <w:rPr>
+          <w:b/>
+        </w:rPr>
+        <w:t xml:space="preserve"> </w:t>
+      </w:r>
+      <w:r>
+        <w:t xml:space="preserve">qui sers à la génération et l’affichage du graphique. </w:t>
+      </w:r>
+      <w:proofErr w:type="spellStart"/>
+      <w:proofErr w:type="gramStart"/>
+      <w:r>
+        <w:rPr>
+          <w:b/>
+        </w:rPr>
+        <w:t>onBeforeMount</w:t>
+      </w:r>
+      <w:proofErr w:type="spellEnd"/>
+      <w:proofErr w:type="gramEnd"/>
+      <w:r>
+        <w:rPr>
+          <w:b/>
+        </w:rPr>
+        <w:t xml:space="preserve"> </w:t>
+      </w:r>
+      <w:r>
+        <w:t>permet de charger des données avant la génération de l’affichage</w:t>
+      </w:r>
+      <w:r>
+        <w:t xml:space="preserve"> et </w:t>
+      </w:r>
+      <w:proofErr w:type="spellStart"/>
+      <w:r>
+        <w:rPr>
+          <w:b/>
+        </w:rPr>
+        <w:t>onMounted</w:t>
+      </w:r>
+      <w:proofErr w:type="spellEnd"/>
+      <w:r>
+        <w:t xml:space="preserve"> va afficher le graphique.</w:t>
       </w:r>
     </w:p>
     <w:p>
@@ -5946,10 +5949,10 @@
           <w:lang w:eastAsia="fr-CH"/>
         </w:rPr>
         <w:drawing>
-          <wp:inline distT="0" distB="0" distL="0" distR="0" wp14:anchorId="556D329D" wp14:editId="593B997C">
-            <wp:extent cx="4724400" cy="1447800"/>
-            <wp:effectExtent l="0" t="0" r="0" b="0"/>
-            <wp:docPr id="46" name="Image 46"/>
+          <wp:inline distT="0" distB="0" distL="0" distR="0" wp14:anchorId="119B7741" wp14:editId="143AC32C">
+            <wp:extent cx="4505325" cy="1609725"/>
+            <wp:effectExtent l="0" t="0" r="9525" b="9525"/>
+            <wp:docPr id="36" name="Image 36"/>
             <wp:cNvGraphicFramePr>
               <a:graphicFrameLocks xmlns:a="http://schemas.openxmlformats.org/drawingml/2006/main" noChangeAspect="1"/>
             </wp:cNvGraphicFramePr>
@@ -5969,7 +5972,7 @@
                   <pic:spPr>
                     <a:xfrm>
                       <a:off x="0" y="0"/>
-                      <a:ext cx="4724400" cy="1447800"/>
+                      <a:ext cx="4505325" cy="1609725"/>
                     </a:xfrm>
                     <a:prstGeom prst="rect">
                       <a:avLst/>
@@ -5987,32 +5990,18 @@
         <w:ind w:left="284"/>
         <w:jc w:val="both"/>
       </w:pPr>
+      <w:r>
+        <w:t xml:space="preserve">Ensuite la création d’une variable </w:t>
+      </w:r>
+      <w:r>
+        <w:t>permettant par la suite de transmettre au graphique les données à afficher.</w:t>
+      </w:r>
     </w:p>
     <w:p>
       <w:pPr>
         <w:ind w:left="284"/>
         <w:jc w:val="both"/>
       </w:pPr>
-      <w:r>
-        <w:t xml:space="preserve">Pour permettre au graphique d’avoir accès aux données, la méthode </w:t>
-      </w:r>
-      <w:proofErr w:type="spellStart"/>
-      <w:r>
-        <w:rPr>
-          <w:b/>
-        </w:rPr>
-        <w:t>onBeforeMount</w:t>
-      </w:r>
-      <w:proofErr w:type="spellEnd"/>
-      <w:r>
-        <w:rPr>
-          <w:b/>
-        </w:rPr>
-        <w:t xml:space="preserve"> </w:t>
-      </w:r>
-      <w:r>
-        <w:t>se charge de transmettre les données à la variable.</w:t>
-      </w:r>
     </w:p>
     <w:p>
       <w:pPr>
@@ -6024,12 +6013,11 @@
           <w:noProof/>
           <w:lang w:eastAsia="fr-CH"/>
         </w:rPr>
-        <w:lastRenderedPageBreak/>
         <w:drawing>
-          <wp:inline distT="0" distB="0" distL="0" distR="0" wp14:anchorId="66D0C0C6" wp14:editId="7180690F">
-            <wp:extent cx="3762375" cy="2686050"/>
-            <wp:effectExtent l="0" t="0" r="9525" b="0"/>
-            <wp:docPr id="47" name="Image 47"/>
+          <wp:inline distT="0" distB="0" distL="0" distR="0" wp14:anchorId="556D329D" wp14:editId="593B997C">
+            <wp:extent cx="4724400" cy="1447800"/>
+            <wp:effectExtent l="0" t="0" r="0" b="0"/>
+            <wp:docPr id="46" name="Image 46"/>
             <wp:cNvGraphicFramePr>
               <a:graphicFrameLocks xmlns:a="http://schemas.openxmlformats.org/drawingml/2006/main" noChangeAspect="1"/>
             </wp:cNvGraphicFramePr>
@@ -6049,7 +6037,7 @@
                   <pic:spPr>
                     <a:xfrm>
                       <a:off x="0" y="0"/>
-                      <a:ext cx="3762375" cy="2686050"/>
+                      <a:ext cx="4724400" cy="1447800"/>
                     </a:xfrm>
                     <a:prstGeom prst="rect">
                       <a:avLst/>
@@ -6064,69 +6052,49 @@
     </w:p>
     <w:p>
       <w:pPr>
+        <w:spacing w:after="160" w:line="259" w:lineRule="auto"/>
+      </w:pPr>
+      <w:r>
+        <w:br w:type="page"/>
+      </w:r>
+    </w:p>
+    <w:p>
+      <w:pPr>
         <w:ind w:left="284"/>
         <w:jc w:val="both"/>
       </w:pPr>
+      <w:r>
+        <w:lastRenderedPageBreak/>
+        <w:t xml:space="preserve">Pour permettre au graphique d’avoir accès aux données, la méthode </w:t>
+      </w:r>
+      <w:proofErr w:type="spellStart"/>
+      <w:r>
+        <w:rPr>
+          <w:b/>
+        </w:rPr>
+        <w:t>onBeforeMount</w:t>
+      </w:r>
+      <w:proofErr w:type="spellEnd"/>
+      <w:r>
+        <w:rPr>
+          <w:b/>
+        </w:rPr>
+        <w:t xml:space="preserve"> </w:t>
+      </w:r>
+      <w:r>
+        <w:t>se charge de transmettre les données à la variable.</w:t>
+      </w:r>
     </w:p>
     <w:p>
       <w:pPr>
         <w:ind w:left="284"/>
         <w:jc w:val="both"/>
       </w:pPr>
-      <w:r>
-        <w:t xml:space="preserve">Ici, le graphique est créé avec les données qui viennent d’être récupérer. </w:t>
-      </w:r>
-      <w:r>
-        <w:t>Cette méthode récupère</w:t>
-      </w:r>
-      <w:r>
-        <w:t xml:space="preserve"> aussi un élément html avec grâce à l’</w:t>
-      </w:r>
-      <w:r>
-        <w:t xml:space="preserve">id </w:t>
-      </w:r>
-      <w:proofErr w:type="spellStart"/>
-      <w:r>
-        <w:rPr>
-          <w:b/>
-        </w:rPr>
-        <w:t>myChart</w:t>
-      </w:r>
-      <w:proofErr w:type="spellEnd"/>
-      <w:r>
-        <w:t xml:space="preserve">. </w:t>
-      </w:r>
-      <w:r>
-        <w:t xml:space="preserve">Cette élément doit être de type </w:t>
-      </w:r>
-      <w:proofErr w:type="spellStart"/>
-      <w:r>
-        <w:rPr>
-          <w:b/>
-        </w:rPr>
-        <w:t>canvas</w:t>
-      </w:r>
-      <w:proofErr w:type="spellEnd"/>
-      <w:r>
-        <w:rPr>
-          <w:b/>
-        </w:rPr>
-        <w:t xml:space="preserve"> </w:t>
-      </w:r>
-      <w:r>
-        <w:t>pour pouvoir afficher le graph.</w:t>
-      </w:r>
-    </w:p>
-    <w:p>
-      <w:pPr>
-        <w:ind w:left="284"/>
-        <w:jc w:val="both"/>
-      </w:pPr>
-    </w:p>
-    <w:p>
-      <w:pPr>
-        <w:ind w:left="284"/>
-        <w:jc w:val="both"/>
+    </w:p>
+    <w:p>
+      <w:pPr>
+        <w:ind w:left="284"/>
+        <w:jc w:val="center"/>
       </w:pPr>
       <w:r>
         <w:rPr>
@@ -6134,10 +6102,10 @@
           <w:lang w:eastAsia="fr-CH"/>
         </w:rPr>
         <w:drawing>
-          <wp:inline distT="0" distB="0" distL="0" distR="0" wp14:anchorId="56A63A60" wp14:editId="79651A5A">
-            <wp:extent cx="5760720" cy="1283970"/>
-            <wp:effectExtent l="0" t="0" r="0" b="0"/>
-            <wp:docPr id="49" name="Image 49"/>
+          <wp:inline distT="0" distB="0" distL="0" distR="0" wp14:anchorId="66D0C0C6" wp14:editId="7180690F">
+            <wp:extent cx="3762375" cy="2686050"/>
+            <wp:effectExtent l="0" t="0" r="9525" b="0"/>
+            <wp:docPr id="47" name="Image 47"/>
             <wp:cNvGraphicFramePr>
               <a:graphicFrameLocks xmlns:a="http://schemas.openxmlformats.org/drawingml/2006/main" noChangeAspect="1"/>
             </wp:cNvGraphicFramePr>
@@ -6157,7 +6125,7 @@
                   <pic:spPr>
                     <a:xfrm>
                       <a:off x="0" y="0"/>
-                      <a:ext cx="5760720" cy="1283970"/>
+                      <a:ext cx="3762375" cy="2686050"/>
                     </a:xfrm>
                     <a:prstGeom prst="rect">
                       <a:avLst/>
@@ -6182,13 +6150,47 @@
         <w:jc w:val="both"/>
       </w:pPr>
       <w:r>
-        <w:t>Voici à quoi ressemble la partie html permettant l’affichage</w:t>
-      </w:r>
-      <w:r>
-        <w:t>, de plus si l’utilisateur n’a pas encore créer de sondage, le graph ne s’affiche pas mais à la place, du texte lui est afficher.</w:t>
-      </w:r>
-      <w:r>
-        <w:t xml:space="preserve"> Celui-ci lui dit qu’aucun sondage n’a été créée par l’utilisateur et un bouton est aussi afficher lui proposant de créer son premier sondage.</w:t>
+        <w:t xml:space="preserve">Ici, le graphique est créé avec les données qui viennent d’être récupérer. </w:t>
+      </w:r>
+      <w:r>
+        <w:t>Cette méthode récupère</w:t>
+      </w:r>
+      <w:r>
+        <w:t xml:space="preserve"> aussi un élément html avec grâce à l’</w:t>
+      </w:r>
+      <w:r>
+        <w:t xml:space="preserve">id </w:t>
+      </w:r>
+      <w:proofErr w:type="spellStart"/>
+      <w:r>
+        <w:rPr>
+          <w:b/>
+        </w:rPr>
+        <w:t>myChart</w:t>
+      </w:r>
+      <w:proofErr w:type="spellEnd"/>
+      <w:r>
+        <w:t xml:space="preserve">. </w:t>
+      </w:r>
+      <w:r>
+        <w:t xml:space="preserve">Cette élément doit être de type </w:t>
+      </w:r>
+      <w:proofErr w:type="spellStart"/>
+      <w:r>
+        <w:rPr>
+          <w:b/>
+        </w:rPr>
+        <w:t>canvas</w:t>
+      </w:r>
+      <w:proofErr w:type="spellEnd"/>
+      <w:r>
+        <w:rPr>
+          <w:b/>
+        </w:rPr>
+        <w:t xml:space="preserve"> </w:t>
+      </w:r>
+      <w:r>
+        <w:t>pour pouvoir afficher le graph.</w:t>
       </w:r>
     </w:p>
     <w:p>
@@ -6208,10 +6210,10 @@
           <w:lang w:eastAsia="fr-CH"/>
         </w:rPr>
         <w:drawing>
-          <wp:inline distT="0" distB="0" distL="0" distR="0" wp14:anchorId="23B696D9" wp14:editId="579B79E3">
-            <wp:extent cx="4094922" cy="3076607"/>
-            <wp:effectExtent l="0" t="0" r="1270" b="0"/>
-            <wp:docPr id="50" name="Image 50"/>
+          <wp:inline distT="0" distB="0" distL="0" distR="0" wp14:anchorId="56A63A60" wp14:editId="5BB7E4A6">
+            <wp:extent cx="5434641" cy="1211292"/>
+            <wp:effectExtent l="0" t="0" r="0" b="8255"/>
+            <wp:docPr id="49" name="Image 49"/>
             <wp:cNvGraphicFramePr>
               <a:graphicFrameLocks xmlns:a="http://schemas.openxmlformats.org/drawingml/2006/main" noChangeAspect="1"/>
             </wp:cNvGraphicFramePr>
@@ -6231,7 +6233,7 @@
                   <pic:spPr>
                     <a:xfrm>
                       <a:off x="0" y="0"/>
-                      <a:ext cx="4125088" cy="3099271"/>
+                      <a:ext cx="5492953" cy="1224289"/>
                     </a:xfrm>
                     <a:prstGeom prst="rect">
                       <a:avLst/>
@@ -6249,83 +6251,20 @@
         <w:ind w:left="284"/>
         <w:jc w:val="both"/>
       </w:pPr>
-      <w:r>
-        <w:lastRenderedPageBreak/>
-        <w:t>Jusqu’ici ce n’était que la partie front.</w:t>
-      </w:r>
-      <w:r>
-        <w:t xml:space="preserve"> Pour le </w:t>
-      </w:r>
-      <w:proofErr w:type="spellStart"/>
-      <w:r>
-        <w:t>backend</w:t>
-      </w:r>
-      <w:proofErr w:type="spellEnd"/>
-      <w:r>
-        <w:t xml:space="preserve">, une information à savoir est qu’une des </w:t>
-      </w:r>
-      <w:proofErr w:type="spellStart"/>
-      <w:r>
-        <w:rPr>
-          <w:b/>
-        </w:rPr>
-        <w:t>good</w:t>
-      </w:r>
-      <w:r>
-        <w:rPr>
-          <w:b/>
-        </w:rPr>
-        <w:t>s</w:t>
-      </w:r>
-      <w:proofErr w:type="spellEnd"/>
-      <w:r>
-        <w:rPr>
-          <w:b/>
-        </w:rPr>
-        <w:t xml:space="preserve"> practices </w:t>
-      </w:r>
-      <w:r>
-        <w:t xml:space="preserve">de l’utilisation de </w:t>
-      </w:r>
-      <w:r>
-        <w:rPr>
-          <w:b/>
-        </w:rPr>
-        <w:t>Chart.js</w:t>
-      </w:r>
-      <w:r>
-        <w:t xml:space="preserve"> est la création de son propre </w:t>
-      </w:r>
-      <w:proofErr w:type="spellStart"/>
-      <w:r>
-        <w:t>controller</w:t>
-      </w:r>
-      <w:proofErr w:type="spellEnd"/>
-      <w:r>
-        <w:t>.</w:t>
-      </w:r>
-      <w:r>
-        <w:t xml:space="preserve"> Donc la création de </w:t>
-      </w:r>
-      <w:proofErr w:type="spellStart"/>
-      <w:r>
-        <w:rPr>
-          <w:b/>
-        </w:rPr>
-        <w:t>ChartController.php</w:t>
-      </w:r>
-      <w:proofErr w:type="spellEnd"/>
-      <w:r>
-        <w:t xml:space="preserve"> est nécessaire</w:t>
-      </w:r>
-      <w:r>
-        <w:t>.</w:t>
-      </w:r>
-      <w:r>
-        <w:t xml:space="preserve"> A l’intérieur</w:t>
-      </w:r>
-      <w:r>
-        <w:t xml:space="preserve"> de celui-ci, une seule fonction est nécessaire car l’application n’utilise qu’un seul graphique.</w:t>
+    </w:p>
+    <w:p>
+      <w:pPr>
+        <w:ind w:left="284"/>
+        <w:jc w:val="both"/>
+      </w:pPr>
+      <w:r>
+        <w:t>Voici à quoi ressemble la partie html permettant l’affichage</w:t>
+      </w:r>
+      <w:r>
+        <w:t>, de plus si l’utilisateur n’a pas encore créer de sondage, le graph ne s’affiche pas mais à la place, du texte lui est afficher.</w:t>
+      </w:r>
+      <w:r>
+        <w:t xml:space="preserve"> Celui-ci lui dit qu’aucun sondage n’a été créée par l’utilisateur et un bouton est aussi afficher lui proposant de créer son premier sondage.</w:t>
       </w:r>
     </w:p>
     <w:p>
@@ -6345,10 +6284,10 @@
           <w:lang w:eastAsia="fr-CH"/>
         </w:rPr>
         <w:drawing>
-          <wp:inline distT="0" distB="0" distL="0" distR="0" wp14:anchorId="2CA8A8B1" wp14:editId="7B25B8AD">
-            <wp:extent cx="4993420" cy="1291838"/>
-            <wp:effectExtent l="0" t="0" r="0" b="3810"/>
-            <wp:docPr id="52" name="Image 52"/>
+          <wp:inline distT="0" distB="0" distL="0" distR="0" wp14:anchorId="23B696D9" wp14:editId="665BE400">
+            <wp:extent cx="3673871" cy="2691441"/>
+            <wp:effectExtent l="0" t="0" r="3175" b="0"/>
+            <wp:docPr id="50" name="Image 50"/>
             <wp:cNvGraphicFramePr>
               <a:graphicFrameLocks xmlns:a="http://schemas.openxmlformats.org/drawingml/2006/main" noChangeAspect="1"/>
             </wp:cNvGraphicFramePr>
@@ -6368,7 +6307,7 @@
                   <pic:spPr>
                     <a:xfrm>
                       <a:off x="0" y="0"/>
-                      <a:ext cx="5004712" cy="1294759"/>
+                      <a:ext cx="3783926" cy="2772066"/>
                     </a:xfrm>
                     <a:prstGeom prst="rect">
                       <a:avLst/>
@@ -6386,68 +6325,90 @@
         <w:ind w:left="284"/>
         <w:jc w:val="both"/>
       </w:pPr>
+      <w:r>
+        <w:lastRenderedPageBreak/>
+        <w:t>Jusqu’ici ce n’était que la partie front.</w:t>
+      </w:r>
+      <w:r>
+        <w:t xml:space="preserve"> Pour le </w:t>
+      </w:r>
+      <w:proofErr w:type="spellStart"/>
+      <w:r>
+        <w:t>backend</w:t>
+      </w:r>
+      <w:proofErr w:type="spellEnd"/>
+      <w:r>
+        <w:t xml:space="preserve">, une information à savoir est qu’une des </w:t>
+      </w:r>
+      <w:proofErr w:type="spellStart"/>
+      <w:r>
+        <w:rPr>
+          <w:b/>
+        </w:rPr>
+        <w:t>good</w:t>
+      </w:r>
+      <w:r>
+        <w:rPr>
+          <w:b/>
+        </w:rPr>
+        <w:t>s</w:t>
+      </w:r>
+      <w:proofErr w:type="spellEnd"/>
+      <w:r>
+        <w:rPr>
+          <w:b/>
+        </w:rPr>
+        <w:t xml:space="preserve"> practices </w:t>
+      </w:r>
+      <w:r>
+        <w:t xml:space="preserve">de l’utilisation de </w:t>
+      </w:r>
+      <w:r>
+        <w:rPr>
+          <w:b/>
+        </w:rPr>
+        <w:t>Chart.js</w:t>
+      </w:r>
+      <w:r>
+        <w:t xml:space="preserve"> est la création de son propre </w:t>
+      </w:r>
+      <w:proofErr w:type="spellStart"/>
+      <w:r>
+        <w:t>controller</w:t>
+      </w:r>
+      <w:proofErr w:type="spellEnd"/>
+      <w:r>
+        <w:t>.</w:t>
+      </w:r>
+      <w:r>
+        <w:t xml:space="preserve"> Donc la création de </w:t>
+      </w:r>
+      <w:proofErr w:type="spellStart"/>
+      <w:r>
+        <w:rPr>
+          <w:b/>
+        </w:rPr>
+        <w:t>ChartController.php</w:t>
+      </w:r>
+      <w:proofErr w:type="spellEnd"/>
+      <w:r>
+        <w:t xml:space="preserve"> est nécessaire</w:t>
+      </w:r>
+      <w:r>
+        <w:t>.</w:t>
+      </w:r>
+      <w:r>
+        <w:t xml:space="preserve"> A l’intérieur</w:t>
+      </w:r>
+      <w:r>
+        <w:t xml:space="preserve"> de celui-ci, une seule fonction est nécessaire car l’application n’utilise qu’un seul graphique.</w:t>
+      </w:r>
     </w:p>
     <w:p>
       <w:pPr>
         <w:ind w:left="284"/>
         <w:jc w:val="both"/>
       </w:pPr>
-      <w:r>
-        <w:t>Cette fonction doit retourner uniquement les sondages créer par l’utilisateur et le nombre de personne ayant répondu au sondage.</w:t>
-      </w:r>
-      <w:r>
-        <w:t xml:space="preserve"> Dès que ces informations sont récupérées, celle-ci sont transmise</w:t>
-      </w:r>
-      <w:r>
-        <w:t>s</w:t>
-      </w:r>
-      <w:r>
-        <w:t xml:space="preserve"> au fichier </w:t>
-      </w:r>
-      <w:proofErr w:type="spellStart"/>
-      <w:r>
-        <w:rPr>
-          <w:b/>
-        </w:rPr>
-        <w:t>ChartResource</w:t>
-      </w:r>
-      <w:r>
-        <w:rPr>
-          <w:b/>
-        </w:rPr>
-        <w:t>.php</w:t>
-      </w:r>
-      <w:proofErr w:type="spellEnd"/>
-      <w:r>
-        <w:rPr>
-          <w:b/>
-        </w:rPr>
-        <w:t xml:space="preserve"> </w:t>
-      </w:r>
-      <w:r>
-        <w:t xml:space="preserve">qui a été créer au préalable. </w:t>
-      </w:r>
-      <w:r>
-        <w:t xml:space="preserve">Ce fichier </w:t>
-      </w:r>
-      <w:r>
-        <w:t>sert</w:t>
-      </w:r>
-      <w:r>
-        <w:t xml:space="preserve"> à séparer</w:t>
-      </w:r>
-      <w:r>
-        <w:t xml:space="preserve"> les </w:t>
-      </w:r>
-      <w:r>
-        <w:t>données</w:t>
-      </w:r>
-      <w:r>
-        <w:t xml:space="preserve"> inutiles dans certain cas pour éviter de surcharger le front avec des informations que celle-ci n’</w:t>
-      </w:r>
-      <w:r>
-        <w:t>utilise pas comme par exemple ici : la date de création, la date de dernière modification ou encore l’image dans ce cas.</w:t>
-      </w:r>
     </w:p>
     <w:p>
       <w:pPr>
@@ -6460,10 +6421,10 @@
           <w:lang w:eastAsia="fr-CH"/>
         </w:rPr>
         <w:drawing>
-          <wp:inline distT="0" distB="0" distL="0" distR="0" wp14:anchorId="37BFFBAC" wp14:editId="5B26C98D">
-            <wp:extent cx="3543300" cy="1438275"/>
-            <wp:effectExtent l="0" t="0" r="0" b="9525"/>
-            <wp:docPr id="53" name="Image 53"/>
+          <wp:inline distT="0" distB="0" distL="0" distR="0" wp14:anchorId="2CA8A8B1" wp14:editId="7B25B8AD">
+            <wp:extent cx="4993420" cy="1291838"/>
+            <wp:effectExtent l="0" t="0" r="0" b="3810"/>
+            <wp:docPr id="52" name="Image 52"/>
             <wp:cNvGraphicFramePr>
               <a:graphicFrameLocks xmlns:a="http://schemas.openxmlformats.org/drawingml/2006/main" noChangeAspect="1"/>
             </wp:cNvGraphicFramePr>
@@ -6483,6 +6444,121 @@
                   <pic:spPr>
                     <a:xfrm>
                       <a:off x="0" y="0"/>
+                      <a:ext cx="5004712" cy="1294759"/>
+                    </a:xfrm>
+                    <a:prstGeom prst="rect">
+                      <a:avLst/>
+                    </a:prstGeom>
+                  </pic:spPr>
+                </pic:pic>
+              </a:graphicData>
+            </a:graphic>
+          </wp:inline>
+        </w:drawing>
+      </w:r>
+    </w:p>
+    <w:p>
+      <w:pPr>
+        <w:ind w:left="284"/>
+        <w:jc w:val="both"/>
+      </w:pPr>
+    </w:p>
+    <w:p>
+      <w:pPr>
+        <w:ind w:left="284"/>
+        <w:jc w:val="both"/>
+      </w:pPr>
+      <w:r>
+        <w:t>Cette fonction doit retourner uniquement les sondages créer par l’utilisateur et le nombre de personne ayant répondu au sondage.</w:t>
+      </w:r>
+      <w:r>
+        <w:t xml:space="preserve"> Dès que ces informations sont récupérées, celle-ci sont transmise</w:t>
+      </w:r>
+      <w:r>
+        <w:t>s</w:t>
+      </w:r>
+      <w:r>
+        <w:t xml:space="preserve"> au fichier </w:t>
+      </w:r>
+      <w:proofErr w:type="spellStart"/>
+      <w:r>
+        <w:rPr>
+          <w:b/>
+        </w:rPr>
+        <w:t>ChartResource</w:t>
+      </w:r>
+      <w:r>
+        <w:rPr>
+          <w:b/>
+        </w:rPr>
+        <w:t>.php</w:t>
+      </w:r>
+      <w:proofErr w:type="spellEnd"/>
+      <w:r>
+        <w:rPr>
+          <w:b/>
+        </w:rPr>
+        <w:t xml:space="preserve"> </w:t>
+      </w:r>
+      <w:r>
+        <w:t xml:space="preserve">qui a été créer au préalable. </w:t>
+      </w:r>
+      <w:r>
+        <w:t xml:space="preserve">Ce fichier </w:t>
+      </w:r>
+      <w:r>
+        <w:t>sert</w:t>
+      </w:r>
+      <w:r>
+        <w:t xml:space="preserve"> à séparer</w:t>
+      </w:r>
+      <w:r>
+        <w:t xml:space="preserve"> les </w:t>
+      </w:r>
+      <w:r>
+        <w:t>données</w:t>
+      </w:r>
+      <w:r>
+        <w:t xml:space="preserve"> inutiles dans certain cas pour éviter de surcharger le front avec des informations que celle-ci n’</w:t>
+      </w:r>
+      <w:r>
+        <w:t>utilise pas comme par exemple ici : la date de création, la date de dernière modification ou encore l’image dans ce cas.</w:t>
+      </w:r>
+    </w:p>
+    <w:p>
+      <w:pPr>
+        <w:ind w:left="284"/>
+        <w:jc w:val="center"/>
+      </w:pPr>
+      <w:r>
+        <w:rPr>
+          <w:noProof/>
+          <w:lang w:eastAsia="fr-CH"/>
+        </w:rPr>
+        <w:drawing>
+          <wp:inline distT="0" distB="0" distL="0" distR="0" wp14:anchorId="37BFFBAC" wp14:editId="5B26C98D">
+            <wp:extent cx="3543300" cy="1438275"/>
+            <wp:effectExtent l="0" t="0" r="0" b="9525"/>
+            <wp:docPr id="53" name="Image 53"/>
+            <wp:cNvGraphicFramePr>
+              <a:graphicFrameLocks xmlns:a="http://schemas.openxmlformats.org/drawingml/2006/main" noChangeAspect="1"/>
+            </wp:cNvGraphicFramePr>
+            <a:graphic xmlns:a="http://schemas.openxmlformats.org/drawingml/2006/main">
+              <a:graphicData uri="http://schemas.openxmlformats.org/drawingml/2006/picture">
+                <pic:pic xmlns:pic="http://schemas.openxmlformats.org/drawingml/2006/picture">
+                  <pic:nvPicPr>
+                    <pic:cNvPr id="1" name=""/>
+                    <pic:cNvPicPr/>
+                  </pic:nvPicPr>
+                  <pic:blipFill>
+                    <a:blip r:embed="rId50"/>
+                    <a:stretch>
+                      <a:fillRect/>
+                    </a:stretch>
+                  </pic:blipFill>
+                  <pic:spPr>
+                    <a:xfrm>
+                      <a:off x="0" y="0"/>
                       <a:ext cx="3543300" cy="1438275"/>
                     </a:xfrm>
                     <a:prstGeom prst="rect">
@@ -6622,7 +6698,7 @@
                     <pic:cNvPicPr/>
                   </pic:nvPicPr>
                   <pic:blipFill rotWithShape="1">
-                    <a:blip r:embed="rId50"/>
+                    <a:blip r:embed="rId51"/>
                     <a:srcRect l="-1" r="399" b="-5883"/>
                     <a:stretch/>
                   </pic:blipFill>
@@ -6711,7 +6787,7 @@
                     <pic:cNvPicPr/>
                   </pic:nvPicPr>
                   <pic:blipFill>
-                    <a:blip r:embed="rId51"/>
+                    <a:blip r:embed="rId52"/>
                     <a:stretch>
                       <a:fillRect/>
                     </a:stretch>
@@ -6772,7 +6848,7 @@
                     <pic:cNvPicPr/>
                   </pic:nvPicPr>
                   <pic:blipFill>
-                    <a:blip r:embed="rId52">
+                    <a:blip r:embed="rId53">
                       <a:extLst>
                         <a:ext uri="{28A0092B-C50C-407E-A947-70E740481C1C}">
                           <a14:useLocalDpi xmlns:a14="http://schemas.microsoft.com/office/drawing/2010/main" val="0"/>
@@ -6869,7 +6945,7 @@
                     <pic:cNvPicPr/>
                   </pic:nvPicPr>
                   <pic:blipFill>
-                    <a:blip r:embed="rId53"/>
+                    <a:blip r:embed="rId54"/>
                     <a:stretch>
                       <a:fillRect/>
                     </a:stretch>
@@ -7109,7 +7185,7 @@
                     <pic:cNvPicPr/>
                   </pic:nvPicPr>
                   <pic:blipFill>
-                    <a:blip r:embed="rId54"/>
+                    <a:blip r:embed="rId55"/>
                     <a:stretch>
                       <a:fillRect/>
                     </a:stretch>
@@ -7240,7 +7316,7 @@
                     <pic:cNvPicPr/>
                   </pic:nvPicPr>
                   <pic:blipFill>
-                    <a:blip r:embed="rId55"/>
+                    <a:blip r:embed="rId56"/>
                     <a:stretch>
                       <a:fillRect/>
                     </a:stretch>
@@ -7295,7 +7371,7 @@
                     <pic:cNvPicPr/>
                   </pic:nvPicPr>
                   <pic:blipFill>
-                    <a:blip r:embed="rId56">
+                    <a:blip r:embed="rId57">
                       <a:extLst>
                         <a:ext uri="{28A0092B-C50C-407E-A947-70E740481C1C}">
                           <a14:useLocalDpi xmlns:a14="http://schemas.microsoft.com/office/drawing/2010/main" val="0"/>
@@ -7402,7 +7478,7 @@
                     <pic:cNvPicPr/>
                   </pic:nvPicPr>
                   <pic:blipFill>
-                    <a:blip r:embed="rId57"/>
+                    <a:blip r:embed="rId58"/>
                     <a:stretch>
                       <a:fillRect/>
                     </a:stretch>
@@ -7612,8 +7688,6 @@
       <w:r>
         <w:t>comment c’</w:t>
       </w:r>
-      <w:bookmarkStart w:id="13" w:name="_GoBack"/>
-      <w:bookmarkEnd w:id="13"/>
       <w:r>
         <w:t>est appliqué</w:t>
       </w:r>
@@ -7668,101 +7742,6 @@
             <wp:extent cx="5365630" cy="152594"/>
             <wp:effectExtent l="0" t="0" r="0" b="0"/>
             <wp:docPr id="43" name="Image 43"/>
-            <wp:cNvGraphicFramePr>
-              <a:graphicFrameLocks xmlns:a="http://schemas.openxmlformats.org/drawingml/2006/main" noChangeAspect="1"/>
-            </wp:cNvGraphicFramePr>
-            <a:graphic xmlns:a="http://schemas.openxmlformats.org/drawingml/2006/main">
-              <a:graphicData uri="http://schemas.openxmlformats.org/drawingml/2006/picture">
-                <pic:pic xmlns:pic="http://schemas.openxmlformats.org/drawingml/2006/picture">
-                  <pic:nvPicPr>
-                    <pic:cNvPr id="1" name=""/>
-                    <pic:cNvPicPr/>
-                  </pic:nvPicPr>
-                  <pic:blipFill>
-                    <a:blip r:embed="rId58"/>
-                    <a:stretch>
-                      <a:fillRect/>
-                    </a:stretch>
-                  </pic:blipFill>
-                  <pic:spPr>
-                    <a:xfrm>
-                      <a:off x="0" y="0"/>
-                      <a:ext cx="5511072" cy="156730"/>
-                    </a:xfrm>
-                    <a:prstGeom prst="rect">
-                      <a:avLst/>
-                    </a:prstGeom>
-                  </pic:spPr>
-                </pic:pic>
-              </a:graphicData>
-            </a:graphic>
-          </wp:inline>
-        </w:drawing>
-      </w:r>
-    </w:p>
-    <w:p>
-      <w:pPr>
-        <w:ind w:left="284"/>
-        <w:jc w:val="both"/>
-      </w:pPr>
-    </w:p>
-    <w:p>
-      <w:pPr>
-        <w:ind w:left="284"/>
-        <w:jc w:val="both"/>
-      </w:pPr>
-      <w:r>
-        <w:t xml:space="preserve">Voici l’affichage à quoi ressemble le </w:t>
-      </w:r>
-      <w:r>
-        <w:rPr>
-          <w:b/>
-        </w:rPr>
-        <w:t>Header</w:t>
-      </w:r>
-      <w:r>
-        <w:t xml:space="preserve"> d’un utilisateur ayant le </w:t>
-      </w:r>
-      <w:r>
-        <w:t>rôle</w:t>
-      </w:r>
-      <w:r>
-        <w:t xml:space="preserve"> « </w:t>
-      </w:r>
-      <w:r>
-        <w:rPr>
-          <w:b/>
-        </w:rPr>
-        <w:t>admin</w:t>
-      </w:r>
-      <w:r>
-        <w:t> »</w:t>
-      </w:r>
-      <w:r>
-        <w:t> :</w:t>
-      </w:r>
-    </w:p>
-    <w:p>
-      <w:pPr>
-        <w:ind w:left="284"/>
-        <w:jc w:val="both"/>
-      </w:pPr>
-    </w:p>
-    <w:p>
-      <w:pPr>
-        <w:ind w:left="284"/>
-        <w:jc w:val="center"/>
-      </w:pPr>
-      <w:r>
-        <w:rPr>
-          <w:noProof/>
-          <w:lang w:eastAsia="fr-CH"/>
-        </w:rPr>
-        <w:drawing>
-          <wp:inline distT="0" distB="0" distL="0" distR="0" wp14:anchorId="4F5E21D8" wp14:editId="352AE3A9">
-            <wp:extent cx="5382883" cy="303203"/>
-            <wp:effectExtent l="0" t="0" r="0" b="1905"/>
-            <wp:docPr id="51" name="Image 51"/>
             <wp:cNvGraphicFramePr>
               <a:graphicFrameLocks xmlns:a="http://schemas.openxmlformats.org/drawingml/2006/main" noChangeAspect="1"/>
             </wp:cNvGraphicFramePr>
@@ -7782,7 +7761,7 @@
                   <pic:spPr>
                     <a:xfrm>
                       <a:off x="0" y="0"/>
-                      <a:ext cx="5382883" cy="303203"/>
+                      <a:ext cx="5511072" cy="156730"/>
                     </a:xfrm>
                     <a:prstGeom prst="rect">
                       <a:avLst/>
@@ -7798,16 +7777,43 @@
     <w:p>
       <w:pPr>
         <w:ind w:left="284"/>
-        <w:jc w:val="center"/>
-      </w:pPr>
-    </w:p>
-    <w:p>
-      <w:pPr>
-        <w:ind w:left="284"/>
         <w:jc w:val="both"/>
       </w:pPr>
-      <w:r>
-        <w:t>Et voici celui d’un utilisateur ne disposant pas de ce rôle :</w:t>
+    </w:p>
+    <w:p>
+      <w:pPr>
+        <w:ind w:left="284"/>
+        <w:jc w:val="both"/>
+      </w:pPr>
+      <w:r>
+        <w:t xml:space="preserve">Voici l’affichage à quoi ressemble le </w:t>
+      </w:r>
+      <w:r>
+        <w:rPr>
+          <w:b/>
+        </w:rPr>
+        <w:t>Header</w:t>
+      </w:r>
+      <w:r>
+        <w:t xml:space="preserve"> d’un utilisateur ayant le </w:t>
+      </w:r>
+      <w:r>
+        <w:t>rôle</w:t>
+      </w:r>
+      <w:r>
+        <w:t xml:space="preserve"> « </w:t>
+      </w:r>
+      <w:r>
+        <w:rPr>
+          <w:b/>
+        </w:rPr>
+        <w:t>admin</w:t>
+      </w:r>
+      <w:r>
+        <w:t> »</w:t>
+      </w:r>
+      <w:r>
+        <w:t> :</w:t>
       </w:r>
     </w:p>
     <w:p>
@@ -7827,10 +7833,10 @@
           <w:lang w:eastAsia="fr-CH"/>
         </w:rPr>
         <w:drawing>
-          <wp:inline distT="0" distB="0" distL="0" distR="0" wp14:anchorId="383DF608" wp14:editId="68A48AC4">
-            <wp:extent cx="5391509" cy="311414"/>
-            <wp:effectExtent l="0" t="0" r="1270" b="0"/>
-            <wp:docPr id="54" name="Image 54"/>
+          <wp:inline distT="0" distB="0" distL="0" distR="0" wp14:anchorId="4F5E21D8" wp14:editId="352AE3A9">
+            <wp:extent cx="5382883" cy="303203"/>
+            <wp:effectExtent l="0" t="0" r="0" b="1905"/>
+            <wp:docPr id="51" name="Image 51"/>
             <wp:cNvGraphicFramePr>
               <a:graphicFrameLocks xmlns:a="http://schemas.openxmlformats.org/drawingml/2006/main" noChangeAspect="1"/>
             </wp:cNvGraphicFramePr>
@@ -7850,6 +7856,74 @@
                   <pic:spPr>
                     <a:xfrm>
                       <a:off x="0" y="0"/>
+                      <a:ext cx="5382883" cy="303203"/>
+                    </a:xfrm>
+                    <a:prstGeom prst="rect">
+                      <a:avLst/>
+                    </a:prstGeom>
+                  </pic:spPr>
+                </pic:pic>
+              </a:graphicData>
+            </a:graphic>
+          </wp:inline>
+        </w:drawing>
+      </w:r>
+    </w:p>
+    <w:p>
+      <w:pPr>
+        <w:ind w:left="284"/>
+        <w:jc w:val="center"/>
+      </w:pPr>
+    </w:p>
+    <w:p>
+      <w:pPr>
+        <w:ind w:left="284"/>
+        <w:jc w:val="both"/>
+      </w:pPr>
+      <w:r>
+        <w:t>Et voici celui d’un utilisateur ne disposant pas de ce rôle :</w:t>
+      </w:r>
+    </w:p>
+    <w:p>
+      <w:pPr>
+        <w:ind w:left="284"/>
+        <w:jc w:val="both"/>
+      </w:pPr>
+    </w:p>
+    <w:p>
+      <w:pPr>
+        <w:ind w:left="284"/>
+        <w:jc w:val="center"/>
+      </w:pPr>
+      <w:r>
+        <w:rPr>
+          <w:noProof/>
+          <w:lang w:eastAsia="fr-CH"/>
+        </w:rPr>
+        <w:drawing>
+          <wp:inline distT="0" distB="0" distL="0" distR="0" wp14:anchorId="383DF608" wp14:editId="68A48AC4">
+            <wp:extent cx="5391509" cy="311414"/>
+            <wp:effectExtent l="0" t="0" r="1270" b="0"/>
+            <wp:docPr id="54" name="Image 54"/>
+            <wp:cNvGraphicFramePr>
+              <a:graphicFrameLocks xmlns:a="http://schemas.openxmlformats.org/drawingml/2006/main" noChangeAspect="1"/>
+            </wp:cNvGraphicFramePr>
+            <a:graphic xmlns:a="http://schemas.openxmlformats.org/drawingml/2006/main">
+              <a:graphicData uri="http://schemas.openxmlformats.org/drawingml/2006/picture">
+                <pic:pic xmlns:pic="http://schemas.openxmlformats.org/drawingml/2006/picture">
+                  <pic:nvPicPr>
+                    <pic:cNvPr id="1" name=""/>
+                    <pic:cNvPicPr/>
+                  </pic:nvPicPr>
+                  <pic:blipFill>
+                    <a:blip r:embed="rId61"/>
+                    <a:stretch>
+                      <a:fillRect/>
+                    </a:stretch>
+                  </pic:blipFill>
+                  <pic:spPr>
+                    <a:xfrm>
+                      <a:off x="0" y="0"/>
                       <a:ext cx="5391509" cy="311414"/>
                     </a:xfrm>
                     <a:prstGeom prst="rect">
@@ -7870,47 +7944,480 @@
       </w:pPr>
       <w:r>
         <w:lastRenderedPageBreak/>
-        <w:t>3.7</w:t>
-      </w:r>
-      <w:r>
+        <w:t>3.7 Export PDF</w:t>
+      </w:r>
+    </w:p>
+    <w:p>
+      <w:pPr>
+        <w:ind w:left="284"/>
+        <w:jc w:val="both"/>
+      </w:pPr>
+      <w:r>
+        <w:t xml:space="preserve">La librairie permettant les exports PDF </w:t>
+      </w:r>
+      <w:proofErr w:type="spellStart"/>
+      <w:r>
+        <w:t>à</w:t>
+      </w:r>
+      <w:proofErr w:type="spellEnd"/>
+      <w:r>
+        <w:t xml:space="preserve"> aussi été installer au début de l’application. L’export se déroule en deux étapes, la première est de permettre à l’utilisateur de sélectionner quels champs vont être exporter et en second vient la génération du fichier PDF et son affichage.</w:t>
+      </w:r>
+    </w:p>
+    <w:p>
+      <w:pPr>
+        <w:ind w:left="284"/>
+        <w:jc w:val="both"/>
+      </w:pPr>
+    </w:p>
+    <w:p>
+      <w:pPr>
+        <w:ind w:left="284"/>
+        <w:jc w:val="both"/>
+      </w:pPr>
+      <w:r>
+        <w:t xml:space="preserve">La création d’un </w:t>
+      </w:r>
+      <w:proofErr w:type="spellStart"/>
+      <w:r>
+        <w:t>controller</w:t>
+      </w:r>
+      <w:proofErr w:type="spellEnd"/>
+      <w:r>
+        <w:t xml:space="preserve"> pour la gestion des exports </w:t>
+      </w:r>
+      <w:proofErr w:type="spellStart"/>
+      <w:r>
+        <w:t>pdf</w:t>
+      </w:r>
+      <w:proofErr w:type="spellEnd"/>
+      <w:r>
+        <w:t xml:space="preserve"> est conseillé. Donc créer ce fichier dans celui-ci deux méthodes, une pour chaque étape de l’export.</w:t>
+      </w:r>
+    </w:p>
+    <w:p>
+      <w:pPr>
+        <w:ind w:left="284"/>
+        <w:jc w:val="both"/>
+      </w:pPr>
+    </w:p>
+    <w:p>
+      <w:pPr>
+        <w:ind w:left="284"/>
+        <w:jc w:val="center"/>
+      </w:pPr>
+      <w:r>
+        <w:rPr>
+          <w:noProof/>
+          <w:lang w:eastAsia="fr-CH"/>
+        </w:rPr>
+        <w:drawing>
+          <wp:inline distT="0" distB="0" distL="0" distR="0" wp14:anchorId="35C60572" wp14:editId="08CBC5A7">
+            <wp:extent cx="5431809" cy="1874669"/>
+            <wp:effectExtent l="0" t="0" r="0" b="0"/>
+            <wp:docPr id="1628307548" name="Image 1" descr="Une image contenant texte, Police, ligne, capture d’écran&#10;&#10;Description générée automatiquement"/>
+            <wp:cNvGraphicFramePr>
+              <a:graphicFrameLocks xmlns:a="http://schemas.openxmlformats.org/drawingml/2006/main" noChangeAspect="1"/>
+            </wp:cNvGraphicFramePr>
+            <a:graphic xmlns:a="http://schemas.openxmlformats.org/drawingml/2006/main">
+              <a:graphicData uri="http://schemas.openxmlformats.org/drawingml/2006/picture">
+                <pic:pic xmlns:pic="http://schemas.openxmlformats.org/drawingml/2006/picture">
+                  <pic:nvPicPr>
+                    <pic:cNvPr id="1628307548" name="Image 1" descr="Une image contenant texte, Police, ligne, capture d’écran&#10;&#10;Description générée automatiquement"/>
+                    <pic:cNvPicPr/>
+                  </pic:nvPicPr>
+                  <pic:blipFill>
+                    <a:blip r:embed="rId62"/>
+                    <a:stretch>
+                      <a:fillRect/>
+                    </a:stretch>
+                  </pic:blipFill>
+                  <pic:spPr>
+                    <a:xfrm>
+                      <a:off x="0" y="0"/>
+                      <a:ext cx="5442626" cy="1878402"/>
+                    </a:xfrm>
+                    <a:prstGeom prst="rect">
+                      <a:avLst/>
+                    </a:prstGeom>
+                  </pic:spPr>
+                </pic:pic>
+              </a:graphicData>
+            </a:graphic>
+          </wp:inline>
+        </w:drawing>
+      </w:r>
+    </w:p>
+    <w:p>
+      <w:pPr>
+        <w:ind w:left="284"/>
+        <w:jc w:val="both"/>
+      </w:pPr>
+    </w:p>
+    <w:p>
+      <w:pPr>
+        <w:ind w:left="284"/>
+        <w:jc w:val="both"/>
+      </w:pPr>
+      <w:r>
+        <w:t xml:space="preserve">L’objet </w:t>
+      </w:r>
+      <w:r>
+        <w:rPr>
+          <w:b/>
+          <w:bCs/>
+        </w:rPr>
+        <w:t>PDF</w:t>
+      </w:r>
+      <w:r>
+        <w:t xml:space="preserve"> dans la fonction « export » sers à générer le document dans un premier temps et ensuite à l’afficher. Pour pouvoir afficher le PDF, la création d’un modèle de </w:t>
+      </w:r>
+      <w:proofErr w:type="spellStart"/>
+      <w:r>
+        <w:t>pdf</w:t>
+      </w:r>
+      <w:proofErr w:type="spellEnd"/>
+      <w:r>
+        <w:t xml:space="preserve"> est nécessaire. Dans le dossier « ressources/</w:t>
+      </w:r>
+      <w:proofErr w:type="spellStart"/>
+      <w:r>
+        <w:t>views</w:t>
+      </w:r>
+      <w:proofErr w:type="spellEnd"/>
+      <w:r>
+        <w:t xml:space="preserve"> » créer un nouveau dossier « </w:t>
+      </w:r>
+      <w:proofErr w:type="spellStart"/>
+      <w:r>
+        <w:t>pdf</w:t>
+      </w:r>
+      <w:proofErr w:type="spellEnd"/>
+      <w:r>
+        <w:t xml:space="preserve"> » est à l’intérieur de celui-ci, créer un fichier se nommant « </w:t>
+      </w:r>
+      <w:proofErr w:type="spellStart"/>
+      <w:r>
+        <w:t>pdf.blade.php</w:t>
+      </w:r>
+      <w:proofErr w:type="spellEnd"/>
+      <w:r>
+        <w:t> » qui sers donc de modèle.</w:t>
+      </w:r>
+    </w:p>
+    <w:p>
+      <w:pPr>
+        <w:ind w:left="284"/>
+        <w:jc w:val="both"/>
+      </w:pPr>
+    </w:p>
+    <w:p>
+      <w:pPr>
+        <w:ind w:left="284"/>
+        <w:jc w:val="both"/>
+      </w:pPr>
+      <w:r>
+        <w:rPr>
+          <w:noProof/>
+          <w:lang w:eastAsia="fr-CH"/>
+        </w:rPr>
+        <w:drawing>
+          <wp:inline distT="0" distB="0" distL="0" distR="0" wp14:anchorId="0C6A45FA" wp14:editId="640B4509">
+            <wp:extent cx="5760720" cy="2578100"/>
+            <wp:effectExtent l="0" t="0" r="0" b="0"/>
+            <wp:docPr id="1088562686" name="Image 1" descr="Une image contenant texte, capture d’écran, Police, ligne&#10;&#10;Description générée automatiquement"/>
+            <wp:cNvGraphicFramePr>
+              <a:graphicFrameLocks xmlns:a="http://schemas.openxmlformats.org/drawingml/2006/main" noChangeAspect="1"/>
+            </wp:cNvGraphicFramePr>
+            <a:graphic xmlns:a="http://schemas.openxmlformats.org/drawingml/2006/main">
+              <a:graphicData uri="http://schemas.openxmlformats.org/drawingml/2006/picture">
+                <pic:pic xmlns:pic="http://schemas.openxmlformats.org/drawingml/2006/picture">
+                  <pic:nvPicPr>
+                    <pic:cNvPr id="1088562686" name="Image 1" descr="Une image contenant texte, capture d’écran, Police, ligne&#10;&#10;Description générée automatiquement"/>
+                    <pic:cNvPicPr/>
+                  </pic:nvPicPr>
+                  <pic:blipFill>
+                    <a:blip r:embed="rId63"/>
+                    <a:stretch>
+                      <a:fillRect/>
+                    </a:stretch>
+                  </pic:blipFill>
+                  <pic:spPr>
+                    <a:xfrm>
+                      <a:off x="0" y="0"/>
+                      <a:ext cx="5760720" cy="2578100"/>
+                    </a:xfrm>
+                    <a:prstGeom prst="rect">
+                      <a:avLst/>
+                    </a:prstGeom>
+                  </pic:spPr>
+                </pic:pic>
+              </a:graphicData>
+            </a:graphic>
+          </wp:inline>
+        </w:drawing>
+      </w:r>
+    </w:p>
+    <w:p>
+      <w:pPr>
+        <w:ind w:left="284"/>
+        <w:jc w:val="both"/>
+      </w:pPr>
+    </w:p>
+    <w:p>
+      <w:pPr>
+        <w:ind w:left="284"/>
+        <w:jc w:val="both"/>
+      </w:pPr>
+      <w:r>
+        <w:t xml:space="preserve">Le fichier se comporte plus ou moins comme un fichier </w:t>
+      </w:r>
+      <w:proofErr w:type="spellStart"/>
+      <w:r>
+        <w:t>php</w:t>
+      </w:r>
+      <w:proofErr w:type="spellEnd"/>
+      <w:r>
+        <w:t xml:space="preserve"> standard. Dans celui-ci une simple boucle traversant tout le tableau contenant les sondages et affiche les différents champs que l’utilisateur </w:t>
+      </w:r>
+      <w:r>
+        <w:t>a</w:t>
+      </w:r>
+      <w:r>
+        <w:t xml:space="preserve"> choisi. Les images ne sont pour le moment pas exportées, un problème fait que toutes les requêtes retournent des time-outs dès que la ligne commenter est active.</w:t>
+      </w:r>
+    </w:p>
+    <w:p>
+      <w:pPr>
+        <w:spacing w:after="160" w:line="259" w:lineRule="auto"/>
+      </w:pPr>
+      <w:r>
+        <w:br w:type="page"/>
+      </w:r>
+    </w:p>
+    <w:p>
+      <w:pPr>
+        <w:ind w:left="284"/>
+        <w:jc w:val="both"/>
+      </w:pPr>
+      <w:r>
+        <w:lastRenderedPageBreak/>
+        <w:t xml:space="preserve">Le dernier point est de créer une vue qui permet d’afficher les champs que l’utilisateur souhaite exporter. Pour ce faire un simple petit formulaire contenant les différents champs possibles à l’exportation. La seule spécificité est que le formulaire doit être envoyer au travers d’un </w:t>
+      </w:r>
+      <w:r>
+        <w:rPr>
+          <w:b/>
+          <w:bCs/>
+        </w:rPr>
+        <w:t>GET</w:t>
+      </w:r>
+      <w:r>
+        <w:rPr>
+          <w:b/>
+          <w:bCs/>
+        </w:rPr>
         <w:t xml:space="preserve"> </w:t>
       </w:r>
       <w:r>
-        <w:t xml:space="preserve">Description </w:t>
-      </w:r>
-      <w:r>
-        <w:t>des tests effectués</w:t>
-      </w:r>
-      <w:bookmarkEnd w:id="12"/>
-    </w:p>
-    <w:p>
-      <w:pPr>
-        <w:pStyle w:val="Paragraphedeliste"/>
+        <w:t xml:space="preserve">et via un tag « </w:t>
+      </w:r>
+      <w:r>
+        <w:rPr>
+          <w:b/>
+          <w:bCs/>
+        </w:rPr>
+        <w:t>a</w:t>
+      </w:r>
+      <w:r>
+        <w:t> ».</w:t>
+      </w:r>
+    </w:p>
+    <w:p>
+      <w:pPr>
         <w:ind w:left="284"/>
         <w:jc w:val="both"/>
       </w:pPr>
-      <w:r>
-        <w:t xml:space="preserve">On sait depuis longtemps que travailler avec du texte lisible et contenant du sens est source de distractions, et empêche de se concentrer sur la mise en page elle-même. L'avantage du Lorem Ipsum sur un texte générique comme 'Du texte. Du texte. Du texte.' est qu'il possède une distribution de lettres plus ou moins normale, </w:t>
-      </w:r>
-    </w:p>
-    <w:p>
-      <w:pPr>
-        <w:pStyle w:val="Paragraphedeliste"/>
+    </w:p>
+    <w:p>
+      <w:pPr>
+        <w:ind w:left="284"/>
+        <w:jc w:val="center"/>
+      </w:pPr>
+      <w:r>
+        <w:rPr>
+          <w:noProof/>
+          <w:lang w:eastAsia="fr-CH"/>
+        </w:rPr>
+        <w:drawing>
+          <wp:inline distT="0" distB="0" distL="0" distR="0" wp14:anchorId="1F645379" wp14:editId="66E2FD54">
+            <wp:extent cx="4981433" cy="1802145"/>
+            <wp:effectExtent l="0" t="0" r="0" b="7620"/>
+            <wp:docPr id="1760132791" name="Image 1" descr="Une image contenant texte, capture d’écran, Police&#10;&#10;Description générée automatiquement"/>
+            <wp:cNvGraphicFramePr>
+              <a:graphicFrameLocks xmlns:a="http://schemas.openxmlformats.org/drawingml/2006/main" noChangeAspect="1"/>
+            </wp:cNvGraphicFramePr>
+            <a:graphic xmlns:a="http://schemas.openxmlformats.org/drawingml/2006/main">
+              <a:graphicData uri="http://schemas.openxmlformats.org/drawingml/2006/picture">
+                <pic:pic xmlns:pic="http://schemas.openxmlformats.org/drawingml/2006/picture">
+                  <pic:nvPicPr>
+                    <pic:cNvPr id="1760132791" name="Image 1" descr="Une image contenant texte, capture d’écran, Police&#10;&#10;Description générée automatiquement"/>
+                    <pic:cNvPicPr/>
+                  </pic:nvPicPr>
+                  <pic:blipFill>
+                    <a:blip r:embed="rId64"/>
+                    <a:stretch>
+                      <a:fillRect/>
+                    </a:stretch>
+                  </pic:blipFill>
+                  <pic:spPr>
+                    <a:xfrm>
+                      <a:off x="0" y="0"/>
+                      <a:ext cx="4999897" cy="1808825"/>
+                    </a:xfrm>
+                    <a:prstGeom prst="rect">
+                      <a:avLst/>
+                    </a:prstGeom>
+                  </pic:spPr>
+                </pic:pic>
+              </a:graphicData>
+            </a:graphic>
+          </wp:inline>
+        </w:drawing>
+      </w:r>
+    </w:p>
+    <w:p>
+      <w:pPr>
+        <w:ind w:left="284"/>
+        <w:jc w:val="center"/>
+      </w:pPr>
+    </w:p>
+    <w:p>
+      <w:pPr>
         <w:ind w:left="284"/>
         <w:jc w:val="both"/>
       </w:pPr>
+      <w:r>
+        <w:t>Et voici l’affichage qui est retourner à l’utilisateur :</w:t>
+      </w:r>
+    </w:p>
+    <w:p>
+      <w:pPr>
+        <w:ind w:left="284"/>
+        <w:jc w:val="both"/>
+      </w:pPr>
+    </w:p>
+    <w:p>
+      <w:pPr>
+        <w:ind w:left="284"/>
+        <w:jc w:val="center"/>
+      </w:pPr>
+      <w:r>
+        <w:rPr>
+          <w:noProof/>
+          <w:lang w:eastAsia="fr-CH"/>
+        </w:rPr>
+        <w:drawing>
+          <wp:inline distT="0" distB="0" distL="0" distR="0" wp14:anchorId="2D1D7E72" wp14:editId="30EA0DF2">
+            <wp:extent cx="5014595" cy="1940943"/>
+            <wp:effectExtent l="0" t="0" r="0" b="2540"/>
+            <wp:docPr id="1884088977" name="Image 1" descr="Une image contenant texte, capture d’écran, Police, conception&#10;&#10;Description générée automatiquement"/>
+            <wp:cNvGraphicFramePr>
+              <a:graphicFrameLocks xmlns:a="http://schemas.openxmlformats.org/drawingml/2006/main" noChangeAspect="1"/>
+            </wp:cNvGraphicFramePr>
+            <a:graphic xmlns:a="http://schemas.openxmlformats.org/drawingml/2006/main">
+              <a:graphicData uri="http://schemas.openxmlformats.org/drawingml/2006/picture">
+                <pic:pic xmlns:pic="http://schemas.openxmlformats.org/drawingml/2006/picture">
+                  <pic:nvPicPr>
+                    <pic:cNvPr id="1884088977" name="Image 1" descr="Une image contenant texte, capture d’écran, Police, conception&#10;&#10;Description générée automatiquement"/>
+                    <pic:cNvPicPr/>
+                  </pic:nvPicPr>
+                  <pic:blipFill rotWithShape="1">
+                    <a:blip r:embed="rId65"/>
+                    <a:srcRect t="14547" b="11058"/>
+                    <a:stretch/>
+                  </pic:blipFill>
+                  <pic:spPr bwMode="auto">
+                    <a:xfrm>
+                      <a:off x="0" y="0"/>
+                      <a:ext cx="5019683" cy="1942912"/>
+                    </a:xfrm>
+                    <a:prstGeom prst="rect">
+                      <a:avLst/>
+                    </a:prstGeom>
+                    <a:ln>
+                      <a:noFill/>
+                    </a:ln>
+                    <a:extLst>
+                      <a:ext uri="{53640926-AAD7-44D8-BBD7-CCE9431645EC}">
+                        <a14:shadowObscured xmlns:a14="http://schemas.microsoft.com/office/drawing/2010/main"/>
+                      </a:ext>
+                    </a:extLst>
+                  </pic:spPr>
+                </pic:pic>
+              </a:graphicData>
+            </a:graphic>
+          </wp:inline>
+        </w:drawing>
+      </w:r>
+    </w:p>
+    <w:p>
+      <w:pPr>
+        <w:ind w:left="284"/>
+        <w:jc w:val="center"/>
+      </w:pPr>
+      <w:bookmarkStart w:id="13" w:name="_GoBack"/>
+      <w:bookmarkEnd w:id="13"/>
     </w:p>
     <w:p>
       <w:pPr>
         <w:pStyle w:val="Titre2"/>
         <w:ind w:firstLine="284"/>
       </w:pPr>
+      <w:r>
+        <w:t>3.</w:t>
+      </w:r>
+      <w:r>
+        <w:t>8</w:t>
+      </w:r>
+      <w:r>
+        <w:t xml:space="preserve"> </w:t>
+      </w:r>
+      <w:r>
+        <w:t xml:space="preserve">Description </w:t>
+      </w:r>
+      <w:r>
+        <w:t>des tests effectués</w:t>
+      </w:r>
+      <w:bookmarkEnd w:id="12"/>
+    </w:p>
+    <w:p>
+      <w:pPr>
+        <w:pStyle w:val="Paragraphedeliste"/>
+        <w:ind w:left="284"/>
+        <w:jc w:val="both"/>
+      </w:pPr>
+      <w:r>
+        <w:t xml:space="preserve">On sait depuis longtemps que travailler avec du texte lisible et contenant du sens est source de distractions, et empêche de se concentrer sur la mise en page elle-même. L'avantage du Lorem Ipsum sur un texte générique comme 'Du texte. Du texte. Du texte.' est qu'il possède une distribution de lettres plus ou moins normale, </w:t>
+      </w:r>
+    </w:p>
+    <w:p>
+      <w:pPr>
+        <w:pStyle w:val="Paragraphedeliste"/>
+        <w:ind w:left="284"/>
+        <w:jc w:val="both"/>
+      </w:pPr>
+    </w:p>
+    <w:p>
+      <w:pPr>
+        <w:pStyle w:val="Titre2"/>
+        <w:ind w:firstLine="284"/>
+      </w:pPr>
       <w:bookmarkStart w:id="14" w:name="_Toc167458634"/>
       <w:r>
         <w:t>3.</w:t>
       </w:r>
       <w:r>
-        <w:t>8</w:t>
+        <w:t>9</w:t>
       </w:r>
       <w:r>
         <w:t xml:space="preserve"> </w:t>
@@ -7951,7 +8458,7 @@
           <w:color w:val="000000" w:themeColor="text1"/>
         </w:rPr>
         <w:sectPr>
-          <w:footerReference w:type="default" r:id="rId61"/>
+          <w:footerReference w:type="default" r:id="rId66"/>
           <w:pgSz w:w="11906" w:h="16838"/>
           <w:pgMar w:top="851" w:right="1417" w:bottom="1417" w:left="1417" w:header="708" w:footer="567" w:gutter="0"/>
           <w:pgBorders w:offsetFrom="page">
@@ -8123,7 +8630,7 @@
                     <pic:cNvPicPr/>
                   </pic:nvPicPr>
                   <pic:blipFill>
-                    <a:blip r:embed="rId62"/>
+                    <a:blip r:embed="rId67"/>
                     <a:stretch>
                       <a:fillRect/>
                     </a:stretch>
@@ -8163,7 +8670,7 @@
           <w:bCs/>
         </w:rPr>
         <w:sectPr>
-          <w:footerReference w:type="default" r:id="rId63"/>
+          <w:footerReference w:type="default" r:id="rId68"/>
           <w:pgSz w:w="16838" w:h="11906" w:orient="landscape"/>
           <w:pgMar w:top="1417" w:right="851" w:bottom="1417" w:left="1417" w:header="708" w:footer="567" w:gutter="0"/>
           <w:pgBorders w:offsetFrom="page">
@@ -8242,7 +8749,7 @@
         </w:rPr>
         <w:pict w14:anchorId="08227073">
           <v:shape id="_x0000_i1026" type="#_x0000_t75" style="width:652.1pt;height:366.1pt">
-            <v:imagedata r:id="rId64" o:title="Connexion"/>
+            <v:imagedata r:id="rId69" o:title="Connexion"/>
           </v:shape>
         </w:pict>
       </w:r>
@@ -8266,7 +8773,7 @@
         <w:lastRenderedPageBreak/>
         <w:pict w14:anchorId="7818209F">
           <v:shape id="_x0000_i1027" type="#_x0000_t75" style="width:665pt;height:374.25pt">
-            <v:imagedata r:id="rId65" o:title="Login"/>
+            <v:imagedata r:id="rId70" o:title="Login"/>
           </v:shape>
         </w:pict>
       </w:r>
@@ -8290,7 +8797,7 @@
         <w:lastRenderedPageBreak/>
         <w:pict w14:anchorId="70DD8F00">
           <v:shape id="_x0000_i1028" type="#_x0000_t75" style="width:622.85pt;height:350.5pt">
-            <v:imagedata r:id="rId66" o:title="Connexion attente"/>
+            <v:imagedata r:id="rId71" o:title="Connexion attente"/>
           </v:shape>
         </w:pict>
       </w:r>
@@ -8384,7 +8891,7 @@
         <w:lastRenderedPageBreak/>
         <w:pict w14:anchorId="7C2E8888">
           <v:shape id="_x0000_i1029" type="#_x0000_t75" style="width:673.15pt;height:377.65pt">
-            <v:imagedata r:id="rId67" o:title="Vos Sondages"/>
+            <v:imagedata r:id="rId72" o:title="Vos Sondages"/>
           </v:shape>
         </w:pict>
       </w:r>
@@ -8408,7 +8915,7 @@
         <w:lastRenderedPageBreak/>
         <w:pict w14:anchorId="646B45D0">
           <v:shape id="_x0000_i1030" type="#_x0000_t75" style="width:652.1pt;height:366.1pt">
-            <v:imagedata r:id="rId68" o:title="DashBoard Sondage"/>
+            <v:imagedata r:id="rId73" o:title="DashBoard Sondage"/>
           </v:shape>
         </w:pict>
       </w:r>
@@ -8432,7 +8939,7 @@
         <w:lastRenderedPageBreak/>
         <w:pict w14:anchorId="5EF2D94D">
           <v:shape id="_x0000_i1031" type="#_x0000_t75" style="width:652.75pt;height:366.8pt">
-            <v:imagedata r:id="rId69" o:title="Supprimer Sondage"/>
+            <v:imagedata r:id="rId74" o:title="Supprimer Sondage"/>
           </v:shape>
         </w:pict>
       </w:r>
@@ -8466,7 +8973,7 @@
         <w:lastRenderedPageBreak/>
         <w:pict w14:anchorId="26EE7C44">
           <v:shape id="_x0000_i1032" type="#_x0000_t75" style="width:622.2pt;height:415.7pt">
-            <v:imagedata r:id="rId70" o:title="Modifier Sondage Text"/>
+            <v:imagedata r:id="rId75" o:title="Modifier Sondage Text"/>
           </v:shape>
         </w:pict>
       </w:r>
@@ -8490,7 +8997,7 @@
         <w:lastRenderedPageBreak/>
         <w:pict w14:anchorId="7DA8DF6B">
           <v:shape id="_x0000_i1033" type="#_x0000_t75" style="width:624.25pt;height:417.05pt">
-            <v:imagedata r:id="rId71" o:title="Création Sondage Text"/>
+            <v:imagedata r:id="rId76" o:title="Création Sondage Text"/>
           </v:shape>
         </w:pict>
       </w:r>
@@ -8514,7 +9021,7 @@
         <w:lastRenderedPageBreak/>
         <w:pict w14:anchorId="298AB61C">
           <v:shape id="_x0000_i1034" type="#_x0000_t75" style="width:662.25pt;height:371.55pt">
-            <v:imagedata r:id="rId72" o:title="Création Sondage Contenu"/>
+            <v:imagedata r:id="rId77" o:title="Création Sondage Contenu"/>
           </v:shape>
         </w:pict>
       </w:r>
@@ -8571,7 +9078,7 @@
         <w:lastRenderedPageBreak/>
         <w:pict w14:anchorId="7A52530C">
           <v:shape id="_x0000_i1035" type="#_x0000_t75" style="width:555.6pt;height:453.05pt">
-            <v:imagedata r:id="rId73" o:title="Création Sondage Réponse"/>
+            <v:imagedata r:id="rId78" o:title="Création Sondage Réponse"/>
           </v:shape>
         </w:pict>
       </w:r>
@@ -8595,7 +9102,7 @@
         <w:lastRenderedPageBreak/>
         <w:pict w14:anchorId="74151BB5">
           <v:shape id="_x0000_i1036" type="#_x0000_t75" style="width:636.45pt;height:357.3pt">
-            <v:imagedata r:id="rId74" o:title="DashBoard Question"/>
+            <v:imagedata r:id="rId79" o:title="DashBoard Question"/>
           </v:shape>
         </w:pict>
       </w:r>
@@ -8629,7 +9136,7 @@
         <w:lastRenderedPageBreak/>
         <w:pict w14:anchorId="702A0D39">
           <v:shape id="_x0000_i1037" type="#_x0000_t75" style="width:643.9pt;height:362.05pt">
-            <v:imagedata r:id="rId75" o:title="Création Question Text"/>
+            <v:imagedata r:id="rId80" o:title="Création Question Text"/>
           </v:shape>
         </w:pict>
       </w:r>
@@ -8642,7 +9149,7 @@
         <w:lastRenderedPageBreak/>
         <w:pict w14:anchorId="78080A15">
           <v:shape id="_x0000_i1038" type="#_x0000_t75" style="width:626.95pt;height:432.7pt">
-            <v:imagedata r:id="rId76" o:title="Création Question Select"/>
+            <v:imagedata r:id="rId81" o:title="Création Question Select"/>
           </v:shape>
         </w:pict>
       </w:r>
@@ -8655,7 +9162,7 @@
         <w:lastRenderedPageBreak/>
         <w:pict w14:anchorId="28A9B471">
           <v:shape id="_x0000_i1039" type="#_x0000_t75" style="width:555.6pt;height:453.05pt">
-            <v:imagedata r:id="rId77" o:title="Création Sondage Question"/>
+            <v:imagedata r:id="rId82" o:title="Création Sondage Question"/>
           </v:shape>
         </w:pict>
       </w:r>
@@ -8679,7 +9186,7 @@
         <w:lastRenderedPageBreak/>
         <w:pict w14:anchorId="2505E9D9">
           <v:shape id="_x0000_i1040" type="#_x0000_t75" style="width:506.7pt;height:453.05pt">
-            <v:imagedata r:id="rId78" o:title="Modifier Utilisateur"/>
+            <v:imagedata r:id="rId83" o:title="Modifier Utilisateur"/>
           </v:shape>
         </w:pict>
       </w:r>
@@ -8719,7 +9226,7 @@
         </w:rPr>
         <w:pict w14:anchorId="4BB54D45">
           <v:shape id="_x0000_i1041" type="#_x0000_t75" style="width:676.55pt;height:380.4pt">
-            <v:imagedata r:id="rId79" o:title="DashBoard Utilisateur"/>
+            <v:imagedata r:id="rId84" o:title="DashBoard Utilisateur"/>
           </v:shape>
         </w:pict>
       </w:r>
@@ -8741,7 +9248,7 @@
         <w:lastRenderedPageBreak/>
         <w:pict w14:anchorId="3F423185">
           <v:shape id="_x0000_i1042" type="#_x0000_t75" style="width:637.15pt;height:358.65pt">
-            <v:imagedata r:id="rId80" o:title="Exportation Créateur"/>
+            <v:imagedata r:id="rId85" o:title="Exportation Créateur"/>
           </v:shape>
         </w:pict>
       </w:r>
@@ -8781,7 +9288,7 @@
         <w:lastRenderedPageBreak/>
         <w:pict w14:anchorId="2B9A50C9">
           <v:shape id="_x0000_i1043" type="#_x0000_t75" style="width:674.5pt;height:379pt">
-            <v:imagedata r:id="rId81" o:title="Valid Utilisateur"/>
+            <v:imagedata r:id="rId86" o:title="Valid Utilisateur"/>
           </v:shape>
         </w:pict>
       </w:r>
@@ -8803,7 +9310,7 @@
         <w:lastRenderedPageBreak/>
         <w:pict w14:anchorId="684B5192">
           <v:shape id="_x0000_i1044" type="#_x0000_t75" style="width:671.75pt;height:377.65pt">
-            <v:imagedata r:id="rId82" o:title="Rejeter Utilisateur"/>
+            <v:imagedata r:id="rId87" o:title="Rejeter Utilisateur"/>
           </v:shape>
         </w:pict>
       </w:r>
@@ -8825,7 +9332,7 @@
         <w:lastRenderedPageBreak/>
         <w:pict w14:anchorId="3B8D0B9A">
           <v:shape id="_x0000_i1045" type="#_x0000_t75" style="width:683.3pt;height:383.75pt">
-            <v:imagedata r:id="rId83" o:title="Confirmer User"/>
+            <v:imagedata r:id="rId88" o:title="Confirmer User"/>
           </v:shape>
         </w:pict>
       </w:r>
@@ -8847,7 +9354,7 @@
         <w:lastRenderedPageBreak/>
         <w:pict w14:anchorId="2915C8BF">
           <v:shape id="_x0000_i1046" type="#_x0000_t75" style="width:677.9pt;height:381.05pt">
-            <v:imagedata r:id="rId84" o:title="Création Utilisateur"/>
+            <v:imagedata r:id="rId89" o:title="Création Utilisateur"/>
           </v:shape>
         </w:pict>
       </w:r>
@@ -8869,7 +9376,7 @@
         <w:lastRenderedPageBreak/>
         <w:pict w14:anchorId="27458209">
           <v:shape id="_x0000_i1047" type="#_x0000_t75" style="width:527.75pt;height:453.75pt">
-            <v:imagedata r:id="rId85" o:title="Modifier Utilisateur"/>
+            <v:imagedata r:id="rId90" o:title="Modifier Utilisateur"/>
           </v:shape>
         </w:pict>
       </w:r>
@@ -8881,7 +9388,7 @@
         <w:lastRenderedPageBreak/>
         <w:pict w14:anchorId="7293EE10">
           <v:shape id="_x0000_i1048" type="#_x0000_t75" style="width:637.15pt;height:358.65pt">
-            <v:imagedata r:id="rId86" o:title="DashBoard Sondage Admin"/>
+            <v:imagedata r:id="rId91" o:title="DashBoard Sondage Admin"/>
           </v:shape>
         </w:pict>
       </w:r>
@@ -8903,7 +9410,7 @@
         <w:lastRenderedPageBreak/>
         <w:pict w14:anchorId="7BD6A809">
           <v:shape id="_x0000_i1049" type="#_x0000_t75" style="width:643.9pt;height:362.05pt">
-            <v:imagedata r:id="rId87" o:title="Exportation Sondage"/>
+            <v:imagedata r:id="rId92" o:title="Exportation Sondage"/>
           </v:shape>
         </w:pict>
       </w:r>
@@ -8926,7 +9433,7 @@
         <w:lastRenderedPageBreak/>
         <w:pict w14:anchorId="335F7A8B">
           <v:shape id="_x0000_i1050" type="#_x0000_t75" style="width:555.6pt;height:453.05pt">
-            <v:imagedata r:id="rId88" o:title="Création Sondage Réponse"/>
+            <v:imagedata r:id="rId93" o:title="Création Sondage Réponse"/>
           </v:shape>
         </w:pict>
       </w:r>
@@ -8977,7 +9484,7 @@
                     </pic:cNvPicPr>
                   </pic:nvPicPr>
                   <pic:blipFill>
-                    <a:blip r:embed="rId89" cstate="print">
+                    <a:blip r:embed="rId94" cstate="print">
                       <a:extLst>
                         <a:ext uri="{28A0092B-C50C-407E-A947-70E740481C1C}">
                           <a14:useLocalDpi xmlns:a14="http://schemas.microsoft.com/office/drawing/2010/main" val="0"/>
@@ -9106,7 +9613,7 @@
         </w:rPr>
         <w:pict w14:anchorId="428614C8">
           <v:shape id="_x0000_i1051" type="#_x0000_t75" style="width:501.95pt;height:409.6pt">
-            <v:imagedata r:id="rId90" o:title="User Sondage"/>
+            <v:imagedata r:id="rId95" o:title="User Sondage"/>
           </v:shape>
         </w:pict>
       </w:r>
@@ -9168,7 +9675,7 @@
       </w:r>
     </w:p>
     <w:sectPr>
-      <w:footerReference w:type="default" r:id="rId91"/>
+      <w:footerReference w:type="default" r:id="rId96"/>
       <w:pgSz w:w="16838" w:h="11906" w:orient="landscape"/>
       <w:pgMar w:top="1417" w:right="851" w:bottom="1417" w:left="1417" w:header="708" w:footer="567" w:gutter="0"/>
       <w:pgBorders w:offsetFrom="page">
@@ -9398,7 +9905,7 @@
             <w:sz w:val="18"/>
             <w:lang w:val="fr-FR"/>
           </w:rPr>
-          <w:t>14</w:t>
+          <w:t>15</w:t>
         </w:r>
         <w:r>
           <w:rPr>
@@ -14524,6 +15031,7 @@
   <w:style w:type="character" w:default="1" w:styleId="Policepardfaut">
     <w:name w:val="Default Paragraph Font"/>
     <w:uiPriority w:val="1"/>
+    <w:semiHidden/>
     <w:unhideWhenUsed/>
   </w:style>
   <w:style w:type="table" w:default="1" w:styleId="TableauNormal">
@@ -15187,7 +15695,7 @@
 </file>
 
 <file path=customXml/itemProps1.xml><?xml version="1.0" encoding="utf-8"?>
-<ds:datastoreItem xmlns:ds="http://schemas.openxmlformats.org/officeDocument/2006/customXml" ds:itemID="{0EEE832F-5BAF-44C3-8647-17D4C027BD85}">
+<ds:datastoreItem xmlns:ds="http://schemas.openxmlformats.org/officeDocument/2006/customXml" ds:itemID="{43D489CC-CF40-44A0-A43F-4EB49C44A6EB}">
   <ds:schemaRefs>
     <ds:schemaRef ds:uri="http://schemas.openxmlformats.org/officeDocument/2006/bibliography"/>
   </ds:schemaRefs>

</xml_diff>

<commit_message>
Ajouter les tests dans la doc
</commit_message>
<xml_diff>
--- a/doc/Rapport-Lombardo-TPI.docx
+++ b/doc/Rapport-Lombardo-TPI.docx
@@ -1,6 +1,6 @@
 
 <file path=word/document.xml><?xml version="1.0" encoding="utf-8"?>
-<w:document xmlns:wpc="http://schemas.microsoft.com/office/word/2010/wordprocessingCanvas" xmlns:cx="http://schemas.microsoft.com/office/drawing/2014/chartex" xmlns:cx1="http://schemas.microsoft.com/office/drawing/2015/9/8/chartex" xmlns:mc="http://schemas.openxmlformats.org/markup-compatibility/2006" xmlns:o="urn:schemas-microsoft-com:office:office" xmlns:r="http://schemas.openxmlformats.org/officeDocument/2006/relationships" xmlns:m="http://schemas.openxmlformats.org/officeDocument/2006/math" xmlns:v="urn:schemas-microsoft-com:vml" xmlns:wp14="http://schemas.microsoft.com/office/word/2010/wordprocessingDrawing" xmlns:wp="http://schemas.openxmlformats.org/drawingml/2006/wordprocessingDrawing" xmlns:w10="urn:schemas-microsoft-com:office:word" xmlns:w="http://schemas.openxmlformats.org/wordprocessingml/2006/main" xmlns:w14="http://schemas.microsoft.com/office/word/2010/wordml" xmlns:w15="http://schemas.microsoft.com/office/word/2012/wordml" xmlns:w16se="http://schemas.microsoft.com/office/word/2015/wordml/symex" xmlns:wpg="http://schemas.microsoft.com/office/word/2010/wordprocessingGroup" xmlns:wpi="http://schemas.microsoft.com/office/word/2010/wordprocessingInk" xmlns:wne="http://schemas.microsoft.com/office/word/2006/wordml" xmlns:wps="http://schemas.microsoft.com/office/word/2010/wordprocessingShape" mc:Ignorable="w14 w15 w16se wp14">
+<w:document xmlns:wpc="http://schemas.microsoft.com/office/word/2010/wordprocessingCanvas" xmlns:cx="http://schemas.microsoft.com/office/drawing/2014/chartex" xmlns:cx1="http://schemas.microsoft.com/office/drawing/2015/9/8/chartex" xmlns:cx2="http://schemas.microsoft.com/office/drawing/2015/10/21/chartex" xmlns:cx3="http://schemas.microsoft.com/office/drawing/2016/5/9/chartex" xmlns:cx4="http://schemas.microsoft.com/office/drawing/2016/5/10/chartex" xmlns:cx5="http://schemas.microsoft.com/office/drawing/2016/5/11/chartex" xmlns:cx6="http://schemas.microsoft.com/office/drawing/2016/5/12/chartex" xmlns:cx7="http://schemas.microsoft.com/office/drawing/2016/5/13/chartex" xmlns:cx8="http://schemas.microsoft.com/office/drawing/2016/5/14/chartex" xmlns:mc="http://schemas.openxmlformats.org/markup-compatibility/2006" xmlns:aink="http://schemas.microsoft.com/office/drawing/2016/ink" xmlns:am3d="http://schemas.microsoft.com/office/drawing/2017/model3d" xmlns:o="urn:schemas-microsoft-com:office:office" xmlns:oel="http://schemas.microsoft.com/office/2019/extlst" xmlns:r="http://schemas.openxmlformats.org/officeDocument/2006/relationships" xmlns:m="http://schemas.openxmlformats.org/officeDocument/2006/math" xmlns:v="urn:schemas-microsoft-com:vml" xmlns:wp14="http://schemas.microsoft.com/office/word/2010/wordprocessingDrawing" xmlns:wp="http://schemas.openxmlformats.org/drawingml/2006/wordprocessingDrawing" xmlns:w10="urn:schemas-microsoft-com:office:word" xmlns:w="http://schemas.openxmlformats.org/wordprocessingml/2006/main" xmlns:w14="http://schemas.microsoft.com/office/word/2010/wordml" xmlns:w15="http://schemas.microsoft.com/office/word/2012/wordml" xmlns:w16cex="http://schemas.microsoft.com/office/word/2018/wordml/cex" xmlns:w16cid="http://schemas.microsoft.com/office/word/2016/wordml/cid" xmlns:w16="http://schemas.microsoft.com/office/word/2018/wordml" xmlns:w16du="http://schemas.microsoft.com/office/word/2023/wordml/word16du" xmlns:w16sdtdh="http://schemas.microsoft.com/office/word/2020/wordml/sdtdatahash" xmlns:w16se="http://schemas.microsoft.com/office/word/2015/wordml/symex" xmlns:wpg="http://schemas.microsoft.com/office/word/2010/wordprocessingGroup" xmlns:wpi="http://schemas.microsoft.com/office/word/2010/wordprocessingInk" xmlns:wne="http://schemas.microsoft.com/office/word/2006/wordml" xmlns:wps="http://schemas.microsoft.com/office/word/2010/wordprocessingShape" mc:Ignorable="w14 w15 w16se w16cid w16 w16cex w16sdtdh w16du wp14">
   <w:body>
     <w:p>
       <w:pPr>
@@ -407,8 +407,6 @@
         </w:rPr>
         <w:t>Version :  6.0</w:t>
       </w:r>
-      <w:bookmarkStart w:id="0" w:name="_GoBack"/>
-      <w:bookmarkEnd w:id="0"/>
     </w:p>
     <w:p>
       <w:pPr>
@@ -2535,7 +2533,7 @@
           <w:color w:val="000000" w:themeColor="text1"/>
         </w:rPr>
       </w:pPr>
-      <w:bookmarkStart w:id="1" w:name="_Toc168307531"/>
+      <w:bookmarkStart w:id="0" w:name="_Toc168307531"/>
       <w:r>
         <w:rPr>
           <w:rFonts w:asciiTheme="minorHAnsi" w:hAnsiTheme="minorHAnsi" w:cstheme="minorHAnsi"/>
@@ -2547,7 +2545,7 @@
         <w:lastRenderedPageBreak/>
         <w:t>Presentation du projet</w:t>
       </w:r>
-      <w:bookmarkEnd w:id="1"/>
+      <w:bookmarkEnd w:id="0"/>
     </w:p>
     <w:p>
       <w:pPr>
@@ -2593,7 +2591,7 @@
           <w:lang w:eastAsia="fr-CH"/>
         </w:rPr>
         <w:drawing>
-          <wp:inline distT="0" distB="0" distL="0" distR="0" wp14:anchorId="5AE15028" wp14:editId="20852DED">
+          <wp:inline distT="0" distB="0" distL="0" distR="0" wp14:anchorId="5AE15028" wp14:editId="7CF71F33">
             <wp:extent cx="2067339" cy="701036"/>
             <wp:effectExtent l="0" t="0" r="0" b="4445"/>
             <wp:docPr id="5" name="Image 5" descr="Laravel: Using Vue3 with Inertia. Learn how to build a modern monolith… |  by Jacob Fitzpatrick | Medium"/>
@@ -2860,7 +2858,7 @@
           <w:color w:val="000000" w:themeColor="text1"/>
         </w:rPr>
       </w:pPr>
-      <w:bookmarkStart w:id="2" w:name="_Toc168307532"/>
+      <w:bookmarkStart w:id="1" w:name="_Toc168307532"/>
       <w:r>
         <w:rPr>
           <w:rFonts w:asciiTheme="minorHAnsi" w:hAnsiTheme="minorHAnsi" w:cstheme="minorHAnsi"/>
@@ -2872,18 +2870,18 @@
         <w:lastRenderedPageBreak/>
         <w:t>Analyse / Conception</w:t>
       </w:r>
-      <w:bookmarkEnd w:id="2"/>
+      <w:bookmarkEnd w:id="1"/>
     </w:p>
     <w:p>
       <w:pPr>
         <w:pStyle w:val="Titre2"/>
         <w:ind w:firstLine="284"/>
       </w:pPr>
-      <w:bookmarkStart w:id="3" w:name="_Toc168307533"/>
+      <w:bookmarkStart w:id="2" w:name="_Toc168307533"/>
       <w:r>
         <w:t>2.1 Base de données</w:t>
       </w:r>
-      <w:bookmarkEnd w:id="3"/>
+      <w:bookmarkEnd w:id="2"/>
     </w:p>
     <w:p>
       <w:pPr>
@@ -3077,12 +3075,12 @@
         <w:pStyle w:val="Titre2"/>
         <w:ind w:firstLine="284"/>
       </w:pPr>
-      <w:bookmarkStart w:id="4" w:name="_Toc168307534"/>
+      <w:bookmarkStart w:id="3" w:name="_Toc168307534"/>
       <w:r>
         <w:lastRenderedPageBreak/>
         <w:t>2.2 Stratégie de test</w:t>
       </w:r>
-      <w:bookmarkEnd w:id="4"/>
+      <w:bookmarkEnd w:id="3"/>
     </w:p>
     <w:p>
       <w:pPr>
@@ -3144,6 +3142,39 @@
       </w:r>
       <w:r>
         <w:t xml:space="preserve"> les tests unitaires ne peuvent pas vérifier le bon affichage du graphique, mais plutôt uniquement les données que celui-ci affiche.</w:t>
+      </w:r>
+      <w:r>
+        <w:t xml:space="preserve"> Donc un test est </w:t>
+      </w:r>
+      <w:r>
+        <w:t>effectué</w:t>
+      </w:r>
+      <w:r>
+        <w:t xml:space="preserve"> pour </w:t>
+      </w:r>
+      <w:r>
+        <w:t>chaque</w:t>
+      </w:r>
+      <w:r>
+        <w:t xml:space="preserve"> fonctions de </w:t>
+      </w:r>
+      <w:r>
+        <w:t>chaque</w:t>
+      </w:r>
+      <w:r>
+        <w:t xml:space="preserve"> </w:t>
+      </w:r>
+      <w:proofErr w:type="spellStart"/>
+      <w:r>
+        <w:rPr>
+          <w:b/>
+          <w:bCs/>
+        </w:rPr>
+        <w:t>controller</w:t>
+      </w:r>
+      <w:proofErr w:type="spellEnd"/>
+      <w:r>
+        <w:t>.</w:t>
       </w:r>
     </w:p>
     <w:p>
@@ -3156,39 +3187,37 @@
         <w:ind w:left="284"/>
         <w:rPr>
           <w:rFonts w:asciiTheme="minorHAnsi" w:hAnsiTheme="minorHAnsi" w:cstheme="minorHAnsi"/>
+          <w:noProof/>
+          <w:color w:val="000000" w:themeColor="text1"/>
+        </w:rPr>
+      </w:pPr>
+      <w:bookmarkStart w:id="4" w:name="_Ref167452559"/>
+      <w:bookmarkStart w:id="5" w:name="_Toc168307535"/>
+      <w:r>
+        <w:rPr>
+          <w:rFonts w:asciiTheme="minorHAnsi" w:hAnsiTheme="minorHAnsi" w:cstheme="minorHAnsi"/>
           <w:b/>
           <w:bCs/>
           <w:noProof/>
           <w:color w:val="000000" w:themeColor="text1"/>
         </w:rPr>
-      </w:pPr>
-      <w:bookmarkStart w:id="5" w:name="_Ref167452559"/>
-      <w:bookmarkStart w:id="6" w:name="_Toc168307535"/>
-      <w:r>
-        <w:rPr>
-          <w:rFonts w:asciiTheme="minorHAnsi" w:hAnsiTheme="minorHAnsi" w:cstheme="minorHAnsi"/>
-          <w:b/>
-          <w:bCs/>
-          <w:noProof/>
-          <w:color w:val="000000" w:themeColor="text1"/>
-        </w:rPr>
         <w:t>Implémentation</w:t>
       </w:r>
+      <w:bookmarkEnd w:id="4"/>
       <w:bookmarkEnd w:id="5"/>
-      <w:bookmarkEnd w:id="6"/>
     </w:p>
     <w:p>
       <w:pPr>
         <w:pStyle w:val="Titre2"/>
         <w:ind w:firstLine="284"/>
       </w:pPr>
-      <w:bookmarkStart w:id="7" w:name="_Ref167452578"/>
-      <w:bookmarkStart w:id="8" w:name="_Toc168307536"/>
+      <w:bookmarkStart w:id="6" w:name="_Ref167452578"/>
+      <w:bookmarkStart w:id="7" w:name="_Toc168307536"/>
       <w:r>
         <w:t>3.1 Mise en place de l’environnement</w:t>
       </w:r>
+      <w:bookmarkEnd w:id="6"/>
       <w:bookmarkEnd w:id="7"/>
-      <w:bookmarkEnd w:id="8"/>
     </w:p>
     <w:p>
       <w:pPr>
@@ -3778,11 +3807,11 @@
         <w:pStyle w:val="Titre2"/>
         <w:ind w:firstLine="284"/>
       </w:pPr>
-      <w:bookmarkStart w:id="9" w:name="_Toc168307537"/>
+      <w:bookmarkStart w:id="8" w:name="_Toc168307537"/>
       <w:r>
         <w:t>3.2 Model</w:t>
       </w:r>
-      <w:bookmarkEnd w:id="9"/>
+      <w:bookmarkEnd w:id="8"/>
     </w:p>
     <w:p>
       <w:pPr>
@@ -3884,15 +3913,7 @@
       </w:r>
       <w:proofErr w:type="spellEnd"/>
       <w:r>
-        <w:t xml:space="preserve">, le </w:t>
-      </w:r>
-      <w:proofErr w:type="spellStart"/>
-      <w:r>
-        <w:t>seeder</w:t>
-      </w:r>
-      <w:proofErr w:type="spellEnd"/>
-      <w:r>
-        <w:t xml:space="preserve"> et encore d’autres fichiers. La création et la configuration de ces éléments est donc obligatoire pour</w:t>
+        <w:t>, le seeder et encore d’autres fichiers. La création et la configuration de ces éléments est donc obligatoire pour</w:t>
       </w:r>
       <w:r>
         <w:t xml:space="preserve"> que des données soient retournées</w:t>
@@ -4089,7 +4110,7 @@
         <w:pStyle w:val="Titre2"/>
         <w:ind w:firstLine="284"/>
       </w:pPr>
-      <w:bookmarkStart w:id="10" w:name="_Toc168307538"/>
+      <w:bookmarkStart w:id="9" w:name="_Toc168307538"/>
       <w:r>
         <w:lastRenderedPageBreak/>
         <w:t xml:space="preserve">3.3 </w:t>
@@ -4100,39 +4121,26 @@
       </w:r>
       <w:proofErr w:type="spellEnd"/>
       <w:r>
-        <w:t>/</w:t>
+        <w:t>/Seeder</w:t>
+      </w:r>
+      <w:bookmarkEnd w:id="9"/>
+    </w:p>
+    <w:p>
+      <w:pPr>
+        <w:pStyle w:val="Paragraphedeliste"/>
+        <w:ind w:left="284"/>
+        <w:jc w:val="both"/>
+      </w:pPr>
+      <w:r>
+        <w:t xml:space="preserve">Les </w:t>
       </w:r>
       <w:proofErr w:type="spellStart"/>
       <w:r>
-        <w:t>Seeder</w:t>
-      </w:r>
-      <w:bookmarkEnd w:id="10"/>
+        <w:t>fakers</w:t>
+      </w:r>
       <w:proofErr w:type="spellEnd"/>
-    </w:p>
-    <w:p>
-      <w:pPr>
-        <w:pStyle w:val="Paragraphedeliste"/>
-        <w:ind w:left="284"/>
-        <w:jc w:val="both"/>
-      </w:pPr>
-      <w:r>
-        <w:t xml:space="preserve">Les </w:t>
-      </w:r>
-      <w:proofErr w:type="spellStart"/>
-      <w:r>
-        <w:t>fakers</w:t>
-      </w:r>
-      <w:proofErr w:type="spellEnd"/>
-      <w:r>
-        <w:t xml:space="preserve"> et </w:t>
-      </w:r>
-      <w:proofErr w:type="spellStart"/>
-      <w:r>
-        <w:t>seeders</w:t>
-      </w:r>
-      <w:proofErr w:type="spellEnd"/>
-      <w:r>
-        <w:t xml:space="preserve"> sont utilisés</w:t>
+      <w:r>
+        <w:t xml:space="preserve"> et seeders sont utilisés</w:t>
       </w:r>
       <w:r>
         <w:t xml:space="preserve"> pour la génération de données de tes</w:t>
@@ -4415,11 +4423,11 @@
         <w:pStyle w:val="Titre2"/>
         <w:ind w:firstLine="284"/>
       </w:pPr>
-      <w:bookmarkStart w:id="11" w:name="_Toc168307539"/>
+      <w:bookmarkStart w:id="10" w:name="_Toc168307539"/>
       <w:r>
         <w:t>3.4 CRUD pour les sondages</w:t>
       </w:r>
-      <w:bookmarkEnd w:id="11"/>
+      <w:bookmarkEnd w:id="10"/>
     </w:p>
     <w:p>
       <w:pPr>
@@ -6397,11 +6405,11 @@
         <w:pStyle w:val="Titre2"/>
         <w:ind w:left="284"/>
       </w:pPr>
-      <w:bookmarkStart w:id="12" w:name="_Toc168307540"/>
+      <w:bookmarkStart w:id="11" w:name="_Toc168307540"/>
       <w:r>
         <w:t>3.5 Graphique</w:t>
       </w:r>
-      <w:bookmarkEnd w:id="12"/>
+      <w:bookmarkEnd w:id="11"/>
     </w:p>
     <w:p>
       <w:pPr>
@@ -6872,7 +6880,15 @@
         <w:t>HTML</w:t>
       </w:r>
       <w:r>
-        <w:t xml:space="preserve"> avec grâce à l’id </w:t>
+        <w:t xml:space="preserve"> avec grâce à </w:t>
+      </w:r>
+      <w:proofErr w:type="spellStart"/>
+      <w:r>
+        <w:t>l’id</w:t>
+      </w:r>
+      <w:proofErr w:type="spellEnd"/>
+      <w:r>
+        <w:t xml:space="preserve"> </w:t>
       </w:r>
       <w:proofErr w:type="spellStart"/>
       <w:r>
@@ -7398,11 +7414,11 @@
         <w:pStyle w:val="Titre2"/>
         <w:ind w:firstLine="284"/>
       </w:pPr>
-      <w:bookmarkStart w:id="13" w:name="_Toc168307541"/>
+      <w:bookmarkStart w:id="12" w:name="_Toc168307541"/>
       <w:r>
         <w:t>3.6 Rôles et permissions</w:t>
       </w:r>
-      <w:bookmarkEnd w:id="13"/>
+      <w:bookmarkEnd w:id="12"/>
     </w:p>
     <w:p>
       <w:pPr>
@@ -8315,14 +8331,12 @@
       <w:r>
         <w:t xml:space="preserve">Le dernier endroit où utiliser ces fichiers est dans le </w:t>
       </w:r>
-      <w:proofErr w:type="spellStart"/>
       <w:r>
         <w:rPr>
           <w:b/>
         </w:rPr>
         <w:t>frontend</w:t>
       </w:r>
-      <w:proofErr w:type="spellEnd"/>
       <w:r>
         <w:t xml:space="preserve"> avec </w:t>
       </w:r>
@@ -8628,12 +8642,12 @@
         <w:pStyle w:val="Titre2"/>
         <w:ind w:firstLine="284"/>
       </w:pPr>
-      <w:bookmarkStart w:id="14" w:name="_Toc168307542"/>
+      <w:bookmarkStart w:id="13" w:name="_Toc168307542"/>
       <w:r>
         <w:lastRenderedPageBreak/>
         <w:t>3.7 Export PDF</w:t>
       </w:r>
-      <w:bookmarkEnd w:id="14"/>
+      <w:bookmarkEnd w:id="13"/>
     </w:p>
     <w:p>
       <w:pPr>
@@ -9115,11 +9129,11 @@
         <w:pStyle w:val="Titre2"/>
         <w:ind w:firstLine="284"/>
       </w:pPr>
-      <w:bookmarkStart w:id="15" w:name="_Toc168307543"/>
+      <w:bookmarkStart w:id="14" w:name="_Toc168307543"/>
       <w:r>
         <w:t>3.8 Export Excel</w:t>
       </w:r>
-      <w:bookmarkEnd w:id="15"/>
+      <w:bookmarkEnd w:id="14"/>
     </w:p>
     <w:p>
       <w:pPr>
@@ -10049,7 +10063,7 @@
         <w:pStyle w:val="Titre2"/>
         <w:ind w:firstLine="284"/>
       </w:pPr>
-      <w:bookmarkStart w:id="16" w:name="_Toc168307544"/>
+      <w:bookmarkStart w:id="15" w:name="_Toc168307544"/>
       <w:r>
         <w:lastRenderedPageBreak/>
         <w:t xml:space="preserve">3.9 </w:t>
@@ -10063,7 +10077,7 @@
       <w:r>
         <w:t>s</w:t>
       </w:r>
-      <w:bookmarkEnd w:id="16"/>
+      <w:bookmarkEnd w:id="15"/>
     </w:p>
     <w:p>
       <w:pPr>
@@ -10769,7 +10783,7 @@
         <w:pStyle w:val="Titre2"/>
         <w:ind w:firstLine="284"/>
       </w:pPr>
-      <w:bookmarkStart w:id="17" w:name="_Toc168307545"/>
+      <w:bookmarkStart w:id="16" w:name="_Toc168307545"/>
       <w:r>
         <w:lastRenderedPageBreak/>
         <w:t>3.1</w:t>
@@ -10780,7 +10794,7 @@
       <w:r>
         <w:t xml:space="preserve"> Affichage des réponses</w:t>
       </w:r>
-      <w:bookmarkEnd w:id="17"/>
+      <w:bookmarkEnd w:id="16"/>
     </w:p>
     <w:p>
       <w:pPr>
@@ -10797,63 +10811,46 @@
         <w:t>l</w:t>
       </w:r>
       <w:r>
-        <w:t>a page de réponse affiche uniquement le nombre de personne</w:t>
-      </w:r>
-      <w:r>
-        <w:t>s</w:t>
-      </w:r>
-      <w:r>
-        <w:t xml:space="preserve"> ayant choisi </w:t>
-      </w:r>
-      <w:r>
-        <w:t>cette</w:t>
-      </w:r>
-      <w:r>
-        <w:t xml:space="preserve"> réponse pour les questions de type </w:t>
-      </w:r>
-      <w:r>
-        <w:rPr>
-          <w:b/>
-        </w:rPr>
-        <w:t xml:space="preserve">Select </w:t>
-      </w:r>
-      <w:r>
-        <w:t xml:space="preserve">et </w:t>
-      </w:r>
-      <w:proofErr w:type="spellStart"/>
-      <w:r>
-        <w:rPr>
-          <w:b/>
-        </w:rPr>
-        <w:t>CheckBox</w:t>
-      </w:r>
-      <w:proofErr w:type="spellEnd"/>
+        <w:t xml:space="preserve">a page de réponse affiche </w:t>
+      </w:r>
+      <w:r>
+        <w:t xml:space="preserve">toutes les réponses de chaque </w:t>
+      </w:r>
+      <w:r>
+        <w:t>répondant</w:t>
+      </w:r>
+      <w:r>
+        <w:t xml:space="preserve">, </w:t>
+      </w:r>
+      <w:r>
+        <w:t xml:space="preserve">ces réponses dispose de deux formes. Quand celles-ci sont minimiser, seulement le </w:t>
+      </w:r>
+      <w:r>
+        <w:t>n</w:t>
+      </w:r>
+      <w:r>
+        <w:t>om d</w:t>
+      </w:r>
+      <w:r>
+        <w:t>u répondant</w:t>
+      </w:r>
+      <w:r>
+        <w:t xml:space="preserve">. Et quand l’utilisateur clique sur la petite flèche, toutes les informations du répondant sont </w:t>
+      </w:r>
+      <w:r>
+        <w:t>affichées</w:t>
+      </w:r>
+      <w:r>
+        <w:t xml:space="preserve"> en plus de ces choix.</w:t>
+      </w:r>
+      <w:r>
+        <w:t xml:space="preserve"> Bien sûr, pour éviter de surcharger la page, une pagination est effectu</w:t>
+      </w:r>
+      <w:r>
+        <w:t>ée</w:t>
+      </w:r>
       <w:r>
         <w:t>.</w:t>
-      </w:r>
-      <w:r>
-        <w:t xml:space="preserve"> Et le</w:t>
-      </w:r>
-      <w:r>
-        <w:t xml:space="preserve">s réponses de type </w:t>
-      </w:r>
-      <w:proofErr w:type="spellStart"/>
-      <w:r>
-        <w:rPr>
-          <w:b/>
-          <w:bCs/>
-        </w:rPr>
-        <w:t>Text</w:t>
-      </w:r>
-      <w:proofErr w:type="spellEnd"/>
-      <w:r>
-        <w:t>, affiche</w:t>
-      </w:r>
-      <w:r>
-        <w:t>nt</w:t>
-      </w:r>
-      <w:r>
-        <w:t xml:space="preserve"> le contenu de celle-ci dans un conteneur avec une pagination.</w:t>
       </w:r>
     </w:p>
     <w:p>
@@ -10873,10 +10870,10 @@
           <w:lang w:eastAsia="fr-CH"/>
         </w:rPr>
         <w:drawing>
-          <wp:inline distT="0" distB="0" distL="0" distR="0" wp14:anchorId="189B8986" wp14:editId="0E625017">
-            <wp:extent cx="4101152" cy="4203319"/>
-            <wp:effectExtent l="0" t="0" r="0" b="6985"/>
-            <wp:docPr id="106987172" name="Image 1" descr="Une image contenant texte, capture d’écran, Police, nombre&#10;&#10;Description générée automatiquement"/>
+          <wp:inline distT="0" distB="0" distL="0" distR="0" wp14:anchorId="7D276FD4" wp14:editId="120BEA84">
+            <wp:extent cx="5031885" cy="3792772"/>
+            <wp:effectExtent l="0" t="0" r="0" b="0"/>
+            <wp:docPr id="469812491" name="Image 1" descr="Une image contenant texte, capture d’écran, Police, nombre&#10;&#10;Description générée automatiquement"/>
             <wp:cNvGraphicFramePr>
               <a:graphicFrameLocks xmlns:a="http://schemas.openxmlformats.org/drawingml/2006/main" noChangeAspect="1"/>
             </wp:cNvGraphicFramePr>
@@ -10884,7 +10881,7 @@
               <a:graphicData uri="http://schemas.openxmlformats.org/drawingml/2006/picture">
                 <pic:pic xmlns:pic="http://schemas.openxmlformats.org/drawingml/2006/picture">
                   <pic:nvPicPr>
-                    <pic:cNvPr id="106987172" name="Image 1" descr="Une image contenant texte, capture d’écran, Police, nombre&#10;&#10;Description générée automatiquement"/>
+                    <pic:cNvPr id="469812491" name="Image 1" descr="Une image contenant texte, capture d’écran, Police, nombre&#10;&#10;Description générée automatiquement"/>
                     <pic:cNvPicPr/>
                   </pic:nvPicPr>
                   <pic:blipFill>
@@ -10896,7 +10893,7 @@
                   <pic:spPr>
                     <a:xfrm>
                       <a:off x="0" y="0"/>
-                      <a:ext cx="4109242" cy="4211610"/>
+                      <a:ext cx="5040892" cy="3799561"/>
                     </a:xfrm>
                     <a:prstGeom prst="rect">
                       <a:avLst/>
@@ -10967,44 +10964,6 @@
       <w:r>
         <w:t xml:space="preserve"> par questions.</w:t>
       </w:r>
-      <w:r>
-        <w:t xml:space="preserve"> Si la question est de type </w:t>
-      </w:r>
-      <w:proofErr w:type="spellStart"/>
-      <w:r>
-        <w:rPr>
-          <w:b/>
-          <w:bCs/>
-        </w:rPr>
-        <w:t>Text</w:t>
-      </w:r>
-      <w:proofErr w:type="spellEnd"/>
-      <w:r>
-        <w:t xml:space="preserve">, le </w:t>
-      </w:r>
-      <w:proofErr w:type="spellStart"/>
-      <w:r>
-        <w:t>controller</w:t>
-      </w:r>
-      <w:proofErr w:type="spellEnd"/>
-      <w:r>
-        <w:t xml:space="preserve"> retourne le contenu de toutes les</w:t>
-      </w:r>
-      <w:r>
-        <w:t xml:space="preserve"> réponses que celui-ci à trouvées</w:t>
-      </w:r>
-      <w:r>
-        <w:t xml:space="preserve"> avec une pagination.</w:t>
-      </w:r>
-      <w:r>
-        <w:t xml:space="preserve"> Si la question n’est pas de ce type, le contenu est </w:t>
-      </w:r>
-      <w:r>
-        <w:t>retourné</w:t>
-      </w:r>
-      <w:r>
-        <w:t xml:space="preserve"> en plus du nombre de fois que les utilisateurs ont choisi cette réponse.</w:t>
-      </w:r>
     </w:p>
     <w:p>
       <w:pPr>
@@ -11018,15 +10977,11 @@
         <w:jc w:val="center"/>
       </w:pPr>
       <w:r>
-        <w:rPr>
-          <w:noProof/>
-          <w:lang w:eastAsia="fr-CH"/>
-        </w:rPr>
         <w:drawing>
-          <wp:inline distT="0" distB="0" distL="0" distR="0" wp14:anchorId="3634CD79" wp14:editId="36D1A972">
-            <wp:extent cx="5349923" cy="2007401"/>
-            <wp:effectExtent l="0" t="0" r="3175" b="0"/>
-            <wp:docPr id="1484847635" name="Image 1" descr="Une image contenant texte, capture d’écran, Police&#10;&#10;Description générée automatiquement"/>
+          <wp:inline distT="0" distB="0" distL="0" distR="0" wp14:anchorId="01105859" wp14:editId="3B0ABB15">
+            <wp:extent cx="5327374" cy="2159841"/>
+            <wp:effectExtent l="0" t="0" r="6985" b="0"/>
+            <wp:docPr id="1359507436" name="Image 1" descr="Une image contenant texte, capture d’écran, Police, ligne&#10;&#10;Description générée automatiquement"/>
             <wp:cNvGraphicFramePr>
               <a:graphicFrameLocks xmlns:a="http://schemas.openxmlformats.org/drawingml/2006/main" noChangeAspect="1"/>
             </wp:cNvGraphicFramePr>
@@ -11034,7 +10989,7 @@
               <a:graphicData uri="http://schemas.openxmlformats.org/drawingml/2006/picture">
                 <pic:pic xmlns:pic="http://schemas.openxmlformats.org/drawingml/2006/picture">
                   <pic:nvPicPr>
-                    <pic:cNvPr id="1484847635" name="Image 1" descr="Une image contenant texte, capture d’écran, Police&#10;&#10;Description générée automatiquement"/>
+                    <pic:cNvPr id="1359507436" name="Image 1" descr="Une image contenant texte, capture d’écran, Police, ligne&#10;&#10;Description générée automatiquement"/>
                     <pic:cNvPicPr/>
                   </pic:nvPicPr>
                   <pic:blipFill>
@@ -11046,7 +11001,7 @@
                   <pic:spPr>
                     <a:xfrm>
                       <a:off x="0" y="0"/>
-                      <a:ext cx="5354880" cy="2009261"/>
+                      <a:ext cx="5341240" cy="2165463"/>
                     </a:xfrm>
                     <a:prstGeom prst="rect">
                       <a:avLst/>
@@ -11061,34 +11016,156 @@
     </w:p>
     <w:p>
       <w:pPr>
-        <w:ind w:left="284"/>
-        <w:jc w:val="center"/>
-      </w:pPr>
-    </w:p>
-    <w:p>
-      <w:pPr>
-        <w:ind w:left="284"/>
-        <w:jc w:val="both"/>
-      </w:pPr>
-    </w:p>
-    <w:p>
-      <w:pPr>
-        <w:ind w:left="284"/>
-        <w:jc w:val="center"/>
-      </w:pPr>
+        <w:spacing w:after="160" w:line="259" w:lineRule="auto"/>
+      </w:pPr>
+      <w:r>
+        <w:br w:type="page"/>
+      </w:r>
     </w:p>
     <w:p>
       <w:pPr>
         <w:pStyle w:val="Titre2"/>
         <w:ind w:firstLine="284"/>
       </w:pPr>
-      <w:bookmarkStart w:id="18" w:name="_Toc168307546"/>
+      <w:bookmarkStart w:id="17" w:name="_Toc168307546"/>
       <w:r>
         <w:lastRenderedPageBreak/>
+        <w:t>3.11 Sécurisation de la DB</w:t>
+      </w:r>
+    </w:p>
+    <w:p>
+      <w:pPr>
+        <w:ind w:left="284"/>
+        <w:jc w:val="both"/>
+      </w:pPr>
+      <w:r>
+        <w:t>Sachant que la</w:t>
+      </w:r>
+      <w:r>
+        <w:t xml:space="preserve"> base de données est </w:t>
+      </w:r>
+      <w:r>
+        <w:t>hébergée</w:t>
+      </w:r>
+      <w:r>
+        <w:t xml:space="preserve"> sur un environnement mutualisé, </w:t>
+      </w:r>
+      <w:r>
+        <w:t xml:space="preserve">la sécurisation de celle-ci est obligatoire. </w:t>
+      </w:r>
+      <w:r>
+        <w:t>Le niveau de sécurisation va dépendre des données qui son stocker.</w:t>
+      </w:r>
+      <w:r>
+        <w:t xml:space="preserve"> Pour commencer, le compte qui permet le traitement des données dispose d’un mot de passe robuste</w:t>
+      </w:r>
+      <w:r>
+        <w:t xml:space="preserve"> qui est configurer dans le fichier .env.</w:t>
+      </w:r>
+    </w:p>
+    <w:p>
+      <w:pPr>
+        <w:ind w:left="284"/>
+        <w:jc w:val="both"/>
+      </w:pPr>
+    </w:p>
+    <w:p>
+      <w:pPr>
+        <w:ind w:left="284"/>
+        <w:jc w:val="center"/>
+      </w:pPr>
+      <w:r>
+        <w:drawing>
+          <wp:inline distT="0" distB="0" distL="0" distR="0" wp14:anchorId="24559D07" wp14:editId="0375E233">
+            <wp:extent cx="2467319" cy="333422"/>
+            <wp:effectExtent l="0" t="0" r="0" b="9525"/>
+            <wp:docPr id="845121192" name="Image 1"/>
+            <wp:cNvGraphicFramePr>
+              <a:graphicFrameLocks xmlns:a="http://schemas.openxmlformats.org/drawingml/2006/main" noChangeAspect="1"/>
+            </wp:cNvGraphicFramePr>
+            <a:graphic xmlns:a="http://schemas.openxmlformats.org/drawingml/2006/main">
+              <a:graphicData uri="http://schemas.openxmlformats.org/drawingml/2006/picture">
+                <pic:pic xmlns:pic="http://schemas.openxmlformats.org/drawingml/2006/picture">
+                  <pic:nvPicPr>
+                    <pic:cNvPr id="845121192" name=""/>
+                    <pic:cNvPicPr/>
+                  </pic:nvPicPr>
+                  <pic:blipFill>
+                    <a:blip r:embed="rId83"/>
+                    <a:stretch>
+                      <a:fillRect/>
+                    </a:stretch>
+                  </pic:blipFill>
+                  <pic:spPr>
+                    <a:xfrm>
+                      <a:off x="0" y="0"/>
+                      <a:ext cx="2467319" cy="333422"/>
+                    </a:xfrm>
+                    <a:prstGeom prst="rect">
+                      <a:avLst/>
+                    </a:prstGeom>
+                  </pic:spPr>
+                </pic:pic>
+              </a:graphicData>
+            </a:graphic>
+          </wp:inline>
+        </w:drawing>
+      </w:r>
+    </w:p>
+    <w:p>
+      <w:pPr>
+        <w:ind w:left="284"/>
+        <w:jc w:val="both"/>
+      </w:pPr>
+    </w:p>
+    <w:p>
+      <w:pPr>
+        <w:ind w:left="284"/>
+        <w:jc w:val="both"/>
+      </w:pPr>
+      <w:r>
+        <w:t xml:space="preserve">Les mots de passe fourni par les utilisateurs sont </w:t>
+      </w:r>
+      <w:r>
+        <w:t>hachés</w:t>
+      </w:r>
+      <w:r>
+        <w:t xml:space="preserve"> et ensuite enregistrer dans </w:t>
+      </w:r>
+      <w:r>
+        <w:t>la base</w:t>
+      </w:r>
+      <w:r>
+        <w:t xml:space="preserve"> de données.</w:t>
+      </w:r>
+      <w:r>
+        <w:t xml:space="preserve"> Si l’application contenait des données sensibles celles-ci pourraient être chiffrées po</w:t>
+      </w:r>
+      <w:r>
+        <w:t xml:space="preserve">ur que si la base de données vient </w:t>
+      </w:r>
+      <w:r>
+        <w:t>a</w:t>
+      </w:r>
+      <w:r>
+        <w:t xml:space="preserve"> été compromise.</w:t>
+      </w:r>
+    </w:p>
+    <w:p>
+      <w:pPr>
+        <w:ind w:left="284"/>
+      </w:pPr>
+    </w:p>
+    <w:p>
+      <w:pPr>
+        <w:pStyle w:val="Titre2"/>
+        <w:ind w:firstLine="284"/>
+      </w:pPr>
+      <w:r>
         <w:t>3.1</w:t>
       </w:r>
       <w:r>
-        <w:t>1</w:t>
+        <w:t>2</w:t>
       </w:r>
       <w:r>
         <w:t xml:space="preserve"> </w:t>
@@ -11096,7 +11173,7 @@
       <w:r>
         <w:t>Description des tests effectués</w:t>
       </w:r>
-      <w:bookmarkEnd w:id="18"/>
+      <w:bookmarkEnd w:id="17"/>
     </w:p>
     <w:p>
       <w:pPr>
@@ -11205,7 +11282,7 @@
                     <pic:cNvPicPr/>
                   </pic:nvPicPr>
                   <pic:blipFill>
-                    <a:blip r:embed="rId83"/>
+                    <a:blip r:embed="rId84"/>
                     <a:stretch>
                       <a:fillRect/>
                     </a:stretch>
@@ -11278,7 +11355,7 @@
                     <pic:cNvPicPr/>
                   </pic:nvPicPr>
                   <pic:blipFill>
-                    <a:blip r:embed="rId84"/>
+                    <a:blip r:embed="rId85"/>
                     <a:stretch>
                       <a:fillRect/>
                     </a:stretch>
@@ -11335,6 +11412,7 @@
           <w:noProof/>
           <w:lang w:eastAsia="fr-CH"/>
         </w:rPr>
+        <w:lastRenderedPageBreak/>
         <w:drawing>
           <wp:inline distT="0" distB="0" distL="0" distR="0" wp14:anchorId="68465807" wp14:editId="75B87B69">
             <wp:extent cx="4271749" cy="1495470"/>
@@ -11351,7 +11429,7 @@
                     <pic:cNvPicPr/>
                   </pic:nvPicPr>
                   <pic:blipFill>
-                    <a:blip r:embed="rId85"/>
+                    <a:blip r:embed="rId86"/>
                     <a:stretch>
                       <a:fillRect/>
                     </a:stretch>
@@ -11457,7 +11535,7 @@
                     <pic:cNvPicPr/>
                   </pic:nvPicPr>
                   <pic:blipFill>
-                    <a:blip r:embed="rId86"/>
+                    <a:blip r:embed="rId87"/>
                     <a:stretch>
                       <a:fillRect/>
                     </a:stretch>
@@ -11480,11 +11558,9 @@
     </w:p>
     <w:p>
       <w:pPr>
-        <w:spacing w:after="160" w:line="259" w:lineRule="auto"/>
-      </w:pPr>
-      <w:r>
-        <w:br w:type="page"/>
-      </w:r>
+        <w:ind w:left="709"/>
+        <w:jc w:val="center"/>
+      </w:pPr>
     </w:p>
     <w:p>
       <w:pPr>
@@ -11497,7 +11573,6 @@
         <w:jc w:val="both"/>
       </w:pPr>
       <w:r>
-        <w:lastRenderedPageBreak/>
         <w:t>Création d’un compte utilisateur :</w:t>
       </w:r>
     </w:p>
@@ -11547,7 +11622,7 @@
                     <pic:cNvPicPr/>
                   </pic:nvPicPr>
                   <pic:blipFill>
-                    <a:blip r:embed="rId87"/>
+                    <a:blip r:embed="rId88"/>
                     <a:stretch>
                       <a:fillRect/>
                     </a:stretch>
@@ -11620,7 +11695,7 @@
                     <pic:cNvPicPr/>
                   </pic:nvPicPr>
                   <pic:blipFill>
-                    <a:blip r:embed="rId88"/>
+                    <a:blip r:embed="rId89"/>
                     <a:stretch>
                       <a:fillRect/>
                     </a:stretch>
@@ -11649,10 +11724,17 @@
     </w:p>
     <w:p>
       <w:pPr>
-        <w:ind w:left="284"/>
-        <w:jc w:val="both"/>
-      </w:pPr>
-      <w:r>
+        <w:ind w:left="709"/>
+        <w:jc w:val="center"/>
+      </w:pPr>
+    </w:p>
+    <w:p>
+      <w:pPr>
+        <w:ind w:left="284"/>
+        <w:jc w:val="both"/>
+      </w:pPr>
+      <w:r>
+        <w:lastRenderedPageBreak/>
         <w:t>Les résultats attendus sont que l’utilisateur puisse accéder</w:t>
       </w:r>
       <w:r>
@@ -11706,7 +11788,7 @@
                     <pic:cNvPicPr/>
                   </pic:nvPicPr>
                   <pic:blipFill>
-                    <a:blip r:embed="rId89"/>
+                    <a:blip r:embed="rId90"/>
                     <a:stretch>
                       <a:fillRect/>
                     </a:stretch>
@@ -11788,7 +11870,7 @@
                     <pic:cNvPicPr/>
                   </pic:nvPicPr>
                   <pic:blipFill>
-                    <a:blip r:embed="rId90"/>
+                    <a:blip r:embed="rId91"/>
                     <a:stretch>
                       <a:fillRect/>
                     </a:stretch>
@@ -11811,18 +11893,15 @@
     </w:p>
     <w:p>
       <w:pPr>
-        <w:pStyle w:val="Paragraphedeliste"/>
-        <w:numPr>
-          <w:ilvl w:val="1"/>
-          <w:numId w:val="4"/>
-        </w:numPr>
-        <w:jc w:val="both"/>
-      </w:pPr>
-      <w:r>
-        <w:br w:type="page"/>
-      </w:r>
-      <w:r>
-        <w:lastRenderedPageBreak/>
+        <w:ind w:left="709"/>
+        <w:jc w:val="center"/>
+      </w:pPr>
+    </w:p>
+    <w:p>
+      <w:pPr>
+        <w:jc w:val="both"/>
+      </w:pPr>
+      <w:r>
         <w:t xml:space="preserve">L’utilisateur peut se connecter avec son nouveau mot de passe : </w:t>
       </w:r>
     </w:p>
@@ -11844,10 +11923,10 @@
           <w:lang w:eastAsia="fr-CH"/>
         </w:rPr>
         <w:drawing>
-          <wp:inline distT="0" distB="0" distL="0" distR="0" wp14:anchorId="13CED539" wp14:editId="03E17F9B">
+          <wp:inline distT="0" distB="0" distL="0" distR="0" wp14:anchorId="377D1E47" wp14:editId="6845B8DC">
             <wp:extent cx="4192438" cy="1970298"/>
             <wp:effectExtent l="0" t="0" r="0" b="0"/>
-            <wp:docPr id="808888483" name="Image 808888483"/>
+            <wp:docPr id="808888483" name="Image 808888483" descr="Une image contenant texte, capture d’écran, Police&#10;&#10;Description générée automatiquement"/>
             <wp:cNvGraphicFramePr>
               <a:graphicFrameLocks xmlns:a="http://schemas.openxmlformats.org/drawingml/2006/main" noChangeAspect="1"/>
             </wp:cNvGraphicFramePr>
@@ -11855,11 +11934,11 @@
               <a:graphicData uri="http://schemas.openxmlformats.org/drawingml/2006/picture">
                 <pic:pic xmlns:pic="http://schemas.openxmlformats.org/drawingml/2006/picture">
                   <pic:nvPicPr>
-                    <pic:cNvPr id="1" name=""/>
+                    <pic:cNvPr id="808888483" name="Image 808888483" descr="Une image contenant texte, capture d’écran, Police&#10;&#10;Description générée automatiquement"/>
                     <pic:cNvPicPr/>
                   </pic:nvPicPr>
                   <pic:blipFill>
-                    <a:blip r:embed="rId91"/>
+                    <a:blip r:embed="rId92"/>
                     <a:stretch>
                       <a:fillRect/>
                     </a:stretch>
@@ -11886,25 +11965,13 @@
         <w:jc w:val="both"/>
       </w:pPr>
       <w:r>
-        <w:t xml:space="preserve">Les résultats attendus sont que la modification du mot de passe </w:t>
-      </w:r>
-      <w:r>
-        <w:t>a bien été effectuée</w:t>
-      </w:r>
-      <w:r>
-        <w:t>. Et que l’utilisateur puiss</w:t>
-      </w:r>
-      <w:r>
-        <w:t>e</w:t>
-      </w:r>
-      <w:r>
-        <w:t xml:space="preserve"> se connecter avec son nouveau mot de passe. Voici les résultats obtenu</w:t>
-      </w:r>
-      <w:r>
-        <w:t>s</w:t>
-      </w:r>
-      <w:r>
-        <w:t xml:space="preserve"> suite à l’exécution des tests :</w:t>
+        <w:t xml:space="preserve">Les résultats attendus sont que la modification du mot de passe a bien été effectuée. Et que l’utilisateur puisse se connecter avec son nouveau mot de passe. Voici les résultats obtenus </w:t>
+      </w:r>
+      <w:r>
+        <w:t>par suite de</w:t>
+      </w:r>
+      <w:r>
+        <w:t xml:space="preserve"> l’exécution des tests :</w:t>
       </w:r>
     </w:p>
     <w:p>
@@ -11924,10 +11991,10 @@
           <w:lang w:eastAsia="fr-CH"/>
         </w:rPr>
         <w:drawing>
-          <wp:inline distT="0" distB="0" distL="0" distR="0" wp14:anchorId="40841020" wp14:editId="256B7085">
+          <wp:inline distT="0" distB="0" distL="0" distR="0" wp14:anchorId="3F92E710" wp14:editId="55D1B6CD">
             <wp:extent cx="2667000" cy="495300"/>
             <wp:effectExtent l="0" t="0" r="0" b="0"/>
-            <wp:docPr id="808888484" name="Image 808888484"/>
+            <wp:docPr id="808888484" name="Image 808888484" descr="Une image contenant texte, Police, capture d’écran, blanc&#10;&#10;Description générée automatiquement"/>
             <wp:cNvGraphicFramePr>
               <a:graphicFrameLocks xmlns:a="http://schemas.openxmlformats.org/drawingml/2006/main" noChangeAspect="1"/>
             </wp:cNvGraphicFramePr>
@@ -11935,11 +12002,11 @@
               <a:graphicData uri="http://schemas.openxmlformats.org/drawingml/2006/picture">
                 <pic:pic xmlns:pic="http://schemas.openxmlformats.org/drawingml/2006/picture">
                   <pic:nvPicPr>
-                    <pic:cNvPr id="1" name=""/>
+                    <pic:cNvPr id="808888484" name="Image 808888484" descr="Une image contenant texte, Police, capture d’écran, blanc&#10;&#10;Description générée automatiquement"/>
                     <pic:cNvPicPr/>
                   </pic:nvPicPr>
                   <pic:blipFill>
-                    <a:blip r:embed="rId92"/>
+                    <a:blip r:embed="rId93"/>
                     <a:stretch>
                       <a:fillRect/>
                     </a:stretch>
@@ -11962,89 +12029,95 @@
     </w:p>
     <w:p>
       <w:pPr>
-        <w:pStyle w:val="Paragraphedeliste"/>
-        <w:ind w:left="284"/>
-        <w:jc w:val="both"/>
-      </w:pPr>
-    </w:p>
-    <w:p>
-      <w:pPr>
-        <w:pStyle w:val="Titre2"/>
-        <w:ind w:firstLine="284"/>
-      </w:pPr>
-      <w:bookmarkStart w:id="19" w:name="_Toc168307547"/>
-      <w:r>
-        <w:t>3.1</w:t>
-      </w:r>
-      <w:r>
-        <w:t>2</w:t>
-      </w:r>
-      <w:r>
-        <w:t xml:space="preserve"> </w:t>
-      </w:r>
-      <w:r>
-        <w:t>Erreurs restantes</w:t>
-      </w:r>
-      <w:bookmarkEnd w:id="19"/>
+        <w:ind w:left="709"/>
+        <w:jc w:val="center"/>
+      </w:pPr>
+    </w:p>
+    <w:p>
+      <w:pPr>
+        <w:spacing w:after="160" w:line="259" w:lineRule="auto"/>
+      </w:pPr>
+      <w:r>
+        <w:br w:type="page"/>
+      </w:r>
     </w:p>
     <w:p>
       <w:pPr>
         <w:pStyle w:val="Paragraphedeliste"/>
         <w:numPr>
           <w:ilvl w:val="0"/>
-          <w:numId w:val="5"/>
+          <w:numId w:val="4"/>
         </w:numPr>
-        <w:jc w:val="both"/>
-      </w:pPr>
-      <w:r>
-        <w:t>Lo</w:t>
-      </w:r>
-      <w:r>
-        <w:t>rsqu’un utilisateur se connecte, celui-ci arrive</w:t>
-      </w:r>
-      <w:r>
-        <w:t xml:space="preserve"> forcément sur la page d’accueil avec un message disant </w:t>
-      </w:r>
-      <w:r>
-        <w:t>que son compte doit être vérifié</w:t>
-      </w:r>
-      <w:r>
-        <w:t xml:space="preserve"> par un administrateur.</w:t>
-      </w:r>
-      <w:r>
-        <w:t xml:space="preserve"> </w:t>
-      </w:r>
-      <w:r>
-        <w:t>Une correction possible est de réussir à récupérer le rôle de l’utilisateur sur la page d’</w:t>
-      </w:r>
-      <w:r>
-        <w:t>accueil</w:t>
-      </w:r>
-      <w:r>
-        <w:t>.</w:t>
+        <w:ind w:left="284" w:firstLine="0"/>
+        <w:jc w:val="both"/>
+      </w:pPr>
+      <w:r>
+        <w:lastRenderedPageBreak/>
+        <w:t xml:space="preserve">Test des fonctions du </w:t>
+      </w:r>
+      <w:proofErr w:type="spellStart"/>
+      <w:r>
+        <w:rPr>
+          <w:b/>
+          <w:bCs/>
+        </w:rPr>
+        <w:t>controller</w:t>
+      </w:r>
+      <w:proofErr w:type="spellEnd"/>
+      <w:r>
+        <w:t xml:space="preserve"> « </w:t>
+      </w:r>
+      <w:proofErr w:type="spellStart"/>
+      <w:r>
+        <w:t>Answer</w:t>
+      </w:r>
+      <w:proofErr w:type="spellEnd"/>
+      <w:r>
+        <w:t> » :</w:t>
       </w:r>
     </w:p>
     <w:p>
       <w:pPr>
         <w:pStyle w:val="Paragraphedeliste"/>
-        <w:jc w:val="both"/>
-      </w:pPr>
+        <w:numPr>
+          <w:ilvl w:val="1"/>
+          <w:numId w:val="4"/>
+        </w:numPr>
+        <w:ind w:left="709" w:hanging="425"/>
+        <w:jc w:val="both"/>
+      </w:pPr>
+      <w:r>
+        <w:t>Enregistrement des réponses fournies par l’utilisateur :</w:t>
+      </w:r>
     </w:p>
     <w:p>
       <w:pPr>
         <w:pStyle w:val="Paragraphedeliste"/>
+        <w:ind w:left="284"/>
+        <w:jc w:val="both"/>
+      </w:pPr>
+      <w:r>
+        <w:t>Simule un utilisateur soumettant des réponses au sondage. Les données de la requête incluent le prénom, le nom, la ville de l'utilisateur et leurs réponses aux trois questions.</w:t>
+      </w:r>
+    </w:p>
+    <w:p>
+      <w:pPr>
+        <w:pStyle w:val="Paragraphedeliste"/>
+        <w:ind w:left="709"/>
+        <w:jc w:val="both"/>
+      </w:pPr>
+    </w:p>
+    <w:p>
+      <w:pPr>
+        <w:ind w:left="284"/>
         <w:jc w:val="center"/>
       </w:pPr>
       <w:r>
-        <w:rPr>
-          <w:noProof/>
-          <w:lang w:eastAsia="fr-CH"/>
-        </w:rPr>
         <w:drawing>
-          <wp:inline distT="0" distB="0" distL="0" distR="0" wp14:anchorId="6BF8DD7F" wp14:editId="45563910">
-            <wp:extent cx="4419600" cy="2152650"/>
+          <wp:inline distT="0" distB="0" distL="0" distR="0" wp14:anchorId="2184C1E3" wp14:editId="0783DF2F">
+            <wp:extent cx="4253118" cy="4007457"/>
             <wp:effectExtent l="0" t="0" r="0" b="0"/>
-            <wp:docPr id="808888485" name="Image 808888485"/>
+            <wp:docPr id="1249837015" name="Image 1" descr="Une image contenant texte, capture d’écran, Police, nombre&#10;&#10;Description générée automatiquement"/>
             <wp:cNvGraphicFramePr>
               <a:graphicFrameLocks xmlns:a="http://schemas.openxmlformats.org/drawingml/2006/main" noChangeAspect="1"/>
             </wp:cNvGraphicFramePr>
@@ -12052,11 +12125,11 @@
               <a:graphicData uri="http://schemas.openxmlformats.org/drawingml/2006/picture">
                 <pic:pic xmlns:pic="http://schemas.openxmlformats.org/drawingml/2006/picture">
                   <pic:nvPicPr>
-                    <pic:cNvPr id="1" name=""/>
+                    <pic:cNvPr id="1249837015" name="Image 1" descr="Une image contenant texte, capture d’écran, Police, nombre&#10;&#10;Description générée automatiquement"/>
                     <pic:cNvPicPr/>
                   </pic:nvPicPr>
                   <pic:blipFill>
-                    <a:blip r:embed="rId93"/>
+                    <a:blip r:embed="rId94"/>
                     <a:stretch>
                       <a:fillRect/>
                     </a:stretch>
@@ -12064,7 +12137,7 @@
                   <pic:spPr>
                     <a:xfrm>
                       <a:off x="0" y="0"/>
-                      <a:ext cx="4419600" cy="2152650"/>
+                      <a:ext cx="4269871" cy="4023242"/>
                     </a:xfrm>
                     <a:prstGeom prst="rect">
                       <a:avLst/>
@@ -12076,6 +12149,863 @@
           </wp:inline>
         </w:drawing>
       </w:r>
+    </w:p>
+    <w:p>
+      <w:pPr>
+        <w:ind w:left="284"/>
+        <w:jc w:val="center"/>
+      </w:pPr>
+    </w:p>
+    <w:p>
+      <w:pPr>
+        <w:ind w:left="284"/>
+        <w:jc w:val="both"/>
+      </w:pPr>
+      <w:r>
+        <w:t xml:space="preserve">Le résultat attendu est que </w:t>
+      </w:r>
+      <w:r>
+        <w:t xml:space="preserve">L'utilisateur est redirigé vers la page </w:t>
+      </w:r>
+      <w:r>
+        <w:t>« </w:t>
+      </w:r>
+      <w:r>
+        <w:t>/</w:t>
+      </w:r>
+      <w:proofErr w:type="spellStart"/>
+      <w:r>
+        <w:t>answers</w:t>
+      </w:r>
+      <w:proofErr w:type="spellEnd"/>
+      <w:r>
+        <w:t>/{</w:t>
+      </w:r>
+      <w:proofErr w:type="spellStart"/>
+      <w:r>
+        <w:t>survey_</w:t>
+      </w:r>
+      <w:proofErr w:type="gramStart"/>
+      <w:r>
+        <w:t>id</w:t>
+      </w:r>
+      <w:proofErr w:type="spellEnd"/>
+      <w:r>
+        <w:t>}/</w:t>
+      </w:r>
+      <w:proofErr w:type="spellStart"/>
+      <w:proofErr w:type="gramEnd"/>
+      <w:r>
+        <w:t>thanks</w:t>
+      </w:r>
+      <w:proofErr w:type="spellEnd"/>
+      <w:r>
+        <w:t> »</w:t>
+      </w:r>
+      <w:r>
+        <w:t xml:space="preserve"> après avoir soumis les réponses.</w:t>
+      </w:r>
+    </w:p>
+    <w:p>
+      <w:pPr>
+        <w:ind w:left="709"/>
+        <w:jc w:val="both"/>
+      </w:pPr>
+    </w:p>
+    <w:p>
+      <w:pPr>
+        <w:ind w:left="284"/>
+        <w:jc w:val="both"/>
+      </w:pPr>
+      <w:r>
+        <w:t>4.2 Affichage de la page de remerciement :</w:t>
+      </w:r>
+    </w:p>
+    <w:p>
+      <w:pPr>
+        <w:ind w:left="284"/>
+        <w:jc w:val="center"/>
+      </w:pPr>
+      <w:r>
+        <w:drawing>
+          <wp:inline distT="0" distB="0" distL="0" distR="0" wp14:anchorId="4AE1E070" wp14:editId="095BFEB3">
+            <wp:extent cx="5058481" cy="1781424"/>
+            <wp:effectExtent l="0" t="0" r="0" b="9525"/>
+            <wp:docPr id="879423706" name="Image 1" descr="Une image contenant texte, capture d’écran, Police, ligne&#10;&#10;Description générée automatiquement"/>
+            <wp:cNvGraphicFramePr>
+              <a:graphicFrameLocks xmlns:a="http://schemas.openxmlformats.org/drawingml/2006/main" noChangeAspect="1"/>
+            </wp:cNvGraphicFramePr>
+            <a:graphic xmlns:a="http://schemas.openxmlformats.org/drawingml/2006/main">
+              <a:graphicData uri="http://schemas.openxmlformats.org/drawingml/2006/picture">
+                <pic:pic xmlns:pic="http://schemas.openxmlformats.org/drawingml/2006/picture">
+                  <pic:nvPicPr>
+                    <pic:cNvPr id="879423706" name="Image 1" descr="Une image contenant texte, capture d’écran, Police, ligne&#10;&#10;Description générée automatiquement"/>
+                    <pic:cNvPicPr/>
+                  </pic:nvPicPr>
+                  <pic:blipFill>
+                    <a:blip r:embed="rId95"/>
+                    <a:stretch>
+                      <a:fillRect/>
+                    </a:stretch>
+                  </pic:blipFill>
+                  <pic:spPr>
+                    <a:xfrm>
+                      <a:off x="0" y="0"/>
+                      <a:ext cx="5058481" cy="1781424"/>
+                    </a:xfrm>
+                    <a:prstGeom prst="rect">
+                      <a:avLst/>
+                    </a:prstGeom>
+                  </pic:spPr>
+                </pic:pic>
+              </a:graphicData>
+            </a:graphic>
+          </wp:inline>
+        </w:drawing>
+      </w:r>
+    </w:p>
+    <w:p>
+      <w:pPr>
+        <w:ind w:left="284"/>
+        <w:jc w:val="center"/>
+      </w:pPr>
+    </w:p>
+    <w:p>
+      <w:pPr>
+        <w:ind w:left="284"/>
+        <w:jc w:val="both"/>
+      </w:pPr>
+      <w:r>
+        <w:t>Le résultat attendu est que la</w:t>
+      </w:r>
+      <w:r>
+        <w:t xml:space="preserve"> page de remerciement se charge avec succès avec un statut 200 et affiche le composant Survey/</w:t>
+      </w:r>
+      <w:proofErr w:type="spellStart"/>
+      <w:r>
+        <w:t>ThanksSurvey</w:t>
+      </w:r>
+      <w:proofErr w:type="spellEnd"/>
+      <w:r>
+        <w:t>.</w:t>
+      </w:r>
+    </w:p>
+    <w:p>
+      <w:pPr>
+        <w:spacing w:after="160" w:line="259" w:lineRule="auto"/>
+      </w:pPr>
+    </w:p>
+    <w:p>
+      <w:pPr>
+        <w:spacing w:after="160" w:line="259" w:lineRule="auto"/>
+      </w:pPr>
+    </w:p>
+    <w:p>
+      <w:pPr>
+        <w:spacing w:after="160" w:line="259" w:lineRule="auto"/>
+      </w:pPr>
+    </w:p>
+    <w:p>
+      <w:pPr>
+        <w:spacing w:after="160" w:line="259" w:lineRule="auto"/>
+        <w:ind w:left="284"/>
+      </w:pPr>
+      <w:r>
+        <w:lastRenderedPageBreak/>
+        <w:t>4.3 Vérification de l’affichage de formulaire d’édition de réponse :</w:t>
+      </w:r>
+    </w:p>
+    <w:p>
+      <w:pPr>
+        <w:spacing w:after="160" w:line="259" w:lineRule="auto"/>
+        <w:jc w:val="center"/>
+      </w:pPr>
+      <w:r>
+        <w:drawing>
+          <wp:inline distT="0" distB="0" distL="0" distR="0" wp14:anchorId="3D65D237" wp14:editId="1116439F">
+            <wp:extent cx="5344073" cy="1979875"/>
+            <wp:effectExtent l="0" t="0" r="0" b="1905"/>
+            <wp:docPr id="815750760" name="Image 1" descr="Une image contenant texte, capture d’écran, Police, nombre&#10;&#10;Description générée automatiquement"/>
+            <wp:cNvGraphicFramePr>
+              <a:graphicFrameLocks xmlns:a="http://schemas.openxmlformats.org/drawingml/2006/main" noChangeAspect="1"/>
+            </wp:cNvGraphicFramePr>
+            <a:graphic xmlns:a="http://schemas.openxmlformats.org/drawingml/2006/main">
+              <a:graphicData uri="http://schemas.openxmlformats.org/drawingml/2006/picture">
+                <pic:pic xmlns:pic="http://schemas.openxmlformats.org/drawingml/2006/picture">
+                  <pic:nvPicPr>
+                    <pic:cNvPr id="815750760" name="Image 1" descr="Une image contenant texte, capture d’écran, Police, nombre&#10;&#10;Description générée automatiquement"/>
+                    <pic:cNvPicPr/>
+                  </pic:nvPicPr>
+                  <pic:blipFill>
+                    <a:blip r:embed="rId96"/>
+                    <a:stretch>
+                      <a:fillRect/>
+                    </a:stretch>
+                  </pic:blipFill>
+                  <pic:spPr>
+                    <a:xfrm>
+                      <a:off x="0" y="0"/>
+                      <a:ext cx="5359328" cy="1985527"/>
+                    </a:xfrm>
+                    <a:prstGeom prst="rect">
+                      <a:avLst/>
+                    </a:prstGeom>
+                  </pic:spPr>
+                </pic:pic>
+              </a:graphicData>
+            </a:graphic>
+          </wp:inline>
+        </w:drawing>
+      </w:r>
+    </w:p>
+    <w:p>
+      <w:pPr>
+        <w:spacing w:after="160" w:line="259" w:lineRule="auto"/>
+        <w:ind w:left="284"/>
+        <w:jc w:val="both"/>
+      </w:pPr>
+      <w:r>
+        <w:t>Le résultat attendu est que l</w:t>
+      </w:r>
+      <w:r>
+        <w:t>e formulaire d'édition se charge avec succès avec un statut 200 et affiche le composant Admin/</w:t>
+      </w:r>
+      <w:proofErr w:type="spellStart"/>
+      <w:r>
+        <w:t>EditAnswer</w:t>
+      </w:r>
+      <w:proofErr w:type="spellEnd"/>
+      <w:r>
+        <w:t>.</w:t>
+      </w:r>
+    </w:p>
+    <w:p>
+      <w:pPr>
+        <w:spacing w:after="160" w:line="259" w:lineRule="auto"/>
+        <w:ind w:left="284"/>
+      </w:pPr>
+      <w:r>
+        <w:t>4.4</w:t>
+      </w:r>
+      <w:r>
+        <w:t xml:space="preserve"> Vérification de la mise à jour d’un</w:t>
+      </w:r>
+      <w:r>
+        <w:t xml:space="preserve">e </w:t>
+      </w:r>
+      <w:r>
+        <w:t>réponse.</w:t>
+      </w:r>
+    </w:p>
+    <w:p>
+      <w:pPr>
+        <w:spacing w:after="160" w:line="259" w:lineRule="auto"/>
+        <w:jc w:val="center"/>
+      </w:pPr>
+      <w:r>
+        <w:drawing>
+          <wp:inline distT="0" distB="0" distL="0" distR="0" wp14:anchorId="6F001DEA" wp14:editId="439584CA">
+            <wp:extent cx="4198289" cy="2365645"/>
+            <wp:effectExtent l="0" t="0" r="0" b="0"/>
+            <wp:docPr id="1151896794" name="Image 1" descr="Une image contenant texte, capture d’écran, Police, nombre&#10;&#10;Description générée automatiquement"/>
+            <wp:cNvGraphicFramePr>
+              <a:graphicFrameLocks xmlns:a="http://schemas.openxmlformats.org/drawingml/2006/main" noChangeAspect="1"/>
+            </wp:cNvGraphicFramePr>
+            <a:graphic xmlns:a="http://schemas.openxmlformats.org/drawingml/2006/main">
+              <a:graphicData uri="http://schemas.openxmlformats.org/drawingml/2006/picture">
+                <pic:pic xmlns:pic="http://schemas.openxmlformats.org/drawingml/2006/picture">
+                  <pic:nvPicPr>
+                    <pic:cNvPr id="1151896794" name="Image 1" descr="Une image contenant texte, capture d’écran, Police, nombre&#10;&#10;Description générée automatiquement"/>
+                    <pic:cNvPicPr/>
+                  </pic:nvPicPr>
+                  <pic:blipFill>
+                    <a:blip r:embed="rId97"/>
+                    <a:stretch>
+                      <a:fillRect/>
+                    </a:stretch>
+                  </pic:blipFill>
+                  <pic:spPr>
+                    <a:xfrm>
+                      <a:off x="0" y="0"/>
+                      <a:ext cx="4218938" cy="2377280"/>
+                    </a:xfrm>
+                    <a:prstGeom prst="rect">
+                      <a:avLst/>
+                    </a:prstGeom>
+                  </pic:spPr>
+                </pic:pic>
+              </a:graphicData>
+            </a:graphic>
+          </wp:inline>
+        </w:drawing>
+      </w:r>
+    </w:p>
+    <w:p>
+      <w:pPr>
+        <w:spacing w:after="160" w:line="259" w:lineRule="auto"/>
+        <w:ind w:left="284"/>
+        <w:jc w:val="both"/>
+      </w:pPr>
+      <w:r>
+        <w:t>Le résultat attendu est que l</w:t>
+      </w:r>
+      <w:r>
+        <w:t>a réponse est redirigée vers /</w:t>
+      </w:r>
+      <w:proofErr w:type="spellStart"/>
+      <w:r>
+        <w:t>surveys</w:t>
+      </w:r>
+      <w:proofErr w:type="spellEnd"/>
+      <w:r>
+        <w:t>/{</w:t>
+      </w:r>
+      <w:proofErr w:type="spellStart"/>
+      <w:r>
+        <w:t>survey_</w:t>
+      </w:r>
+      <w:proofErr w:type="gramStart"/>
+      <w:r>
+        <w:t>id</w:t>
+      </w:r>
+      <w:proofErr w:type="spellEnd"/>
+      <w:r>
+        <w:t>}/</w:t>
+      </w:r>
+      <w:proofErr w:type="spellStart"/>
+      <w:proofErr w:type="gramEnd"/>
+      <w:r>
+        <w:t>answer</w:t>
+      </w:r>
+      <w:proofErr w:type="spellEnd"/>
+      <w:r>
+        <w:t xml:space="preserve"> après la mise à jour et le contenu de la réponse est correctement mis à jour.</w:t>
+      </w:r>
+    </w:p>
+    <w:p>
+      <w:pPr>
+        <w:spacing w:after="160" w:line="259" w:lineRule="auto"/>
+        <w:ind w:left="284"/>
+      </w:pPr>
+      <w:r>
+        <w:t>4.5</w:t>
+      </w:r>
+      <w:r>
+        <w:t xml:space="preserve"> Supprimer une réponse :</w:t>
+      </w:r>
+    </w:p>
+    <w:p>
+      <w:pPr>
+        <w:spacing w:after="160" w:line="259" w:lineRule="auto"/>
+        <w:jc w:val="center"/>
+      </w:pPr>
+      <w:r>
+        <w:drawing>
+          <wp:inline distT="0" distB="0" distL="0" distR="0" wp14:anchorId="4464AFA0" wp14:editId="761BF669">
+            <wp:extent cx="3941377" cy="1987826"/>
+            <wp:effectExtent l="0" t="0" r="2540" b="0"/>
+            <wp:docPr id="1259366864" name="Image 1" descr="Une image contenant texte, capture d’écran, Police, nombre&#10;&#10;Description générée automatiquement"/>
+            <wp:cNvGraphicFramePr>
+              <a:graphicFrameLocks xmlns:a="http://schemas.openxmlformats.org/drawingml/2006/main" noChangeAspect="1"/>
+            </wp:cNvGraphicFramePr>
+            <a:graphic xmlns:a="http://schemas.openxmlformats.org/drawingml/2006/main">
+              <a:graphicData uri="http://schemas.openxmlformats.org/drawingml/2006/picture">
+                <pic:pic xmlns:pic="http://schemas.openxmlformats.org/drawingml/2006/picture">
+                  <pic:nvPicPr>
+                    <pic:cNvPr id="1259366864" name="Image 1" descr="Une image contenant texte, capture d’écran, Police, nombre&#10;&#10;Description générée automatiquement"/>
+                    <pic:cNvPicPr/>
+                  </pic:nvPicPr>
+                  <pic:blipFill>
+                    <a:blip r:embed="rId98"/>
+                    <a:stretch>
+                      <a:fillRect/>
+                    </a:stretch>
+                  </pic:blipFill>
+                  <pic:spPr>
+                    <a:xfrm>
+                      <a:off x="0" y="0"/>
+                      <a:ext cx="3983580" cy="2009111"/>
+                    </a:xfrm>
+                    <a:prstGeom prst="rect">
+                      <a:avLst/>
+                    </a:prstGeom>
+                  </pic:spPr>
+                </pic:pic>
+              </a:graphicData>
+            </a:graphic>
+          </wp:inline>
+        </w:drawing>
+      </w:r>
+    </w:p>
+    <w:p>
+      <w:pPr>
+        <w:spacing w:after="160" w:line="259" w:lineRule="auto"/>
+        <w:ind w:left="284"/>
+        <w:jc w:val="both"/>
+      </w:pPr>
+      <w:r>
+        <w:t>Le résultat attendu est que l</w:t>
+      </w:r>
+      <w:r>
+        <w:t>e statut de la requête DELETE est 200 et la réponse est absente de la base de données.</w:t>
+      </w:r>
+    </w:p>
+    <w:p>
+      <w:pPr>
+        <w:pStyle w:val="Paragraphedeliste"/>
+        <w:numPr>
+          <w:ilvl w:val="0"/>
+          <w:numId w:val="4"/>
+        </w:numPr>
+        <w:ind w:left="284" w:firstLine="0"/>
+        <w:jc w:val="both"/>
+      </w:pPr>
+      <w:r>
+        <w:lastRenderedPageBreak/>
+        <w:t xml:space="preserve">Test des fonctions du </w:t>
+      </w:r>
+      <w:proofErr w:type="spellStart"/>
+      <w:r>
+        <w:rPr>
+          <w:b/>
+          <w:bCs/>
+        </w:rPr>
+        <w:t>controller</w:t>
+      </w:r>
+      <w:proofErr w:type="spellEnd"/>
+      <w:r>
+        <w:t xml:space="preserve"> « </w:t>
+      </w:r>
+      <w:r>
+        <w:t>Chart</w:t>
+      </w:r>
+      <w:r>
+        <w:t> » :</w:t>
+      </w:r>
+    </w:p>
+    <w:p>
+      <w:pPr>
+        <w:pStyle w:val="Paragraphedeliste"/>
+        <w:numPr>
+          <w:ilvl w:val="1"/>
+          <w:numId w:val="4"/>
+        </w:numPr>
+        <w:ind w:left="709"/>
+        <w:jc w:val="both"/>
+      </w:pPr>
+      <w:r>
+        <w:t>Vérification des statistique</w:t>
+      </w:r>
+      <w:r>
+        <w:t>s</w:t>
+      </w:r>
+      <w:r>
+        <w:t xml:space="preserve"> affich</w:t>
+      </w:r>
+      <w:r>
+        <w:t>és</w:t>
+      </w:r>
+      <w:r>
+        <w:t xml:space="preserve"> à l’administrateur</w:t>
+      </w:r>
+      <w:r>
+        <w:t> :</w:t>
+      </w:r>
+    </w:p>
+    <w:p>
+      <w:pPr>
+        <w:pStyle w:val="Paragraphedeliste"/>
+        <w:ind w:left="709"/>
+        <w:jc w:val="center"/>
+      </w:pPr>
+      <w:r>
+        <w:drawing>
+          <wp:inline distT="0" distB="0" distL="0" distR="0" wp14:anchorId="67185E4E" wp14:editId="2E7C40E9">
+            <wp:extent cx="3562847" cy="1867161"/>
+            <wp:effectExtent l="0" t="0" r="0" b="0"/>
+            <wp:docPr id="1588760536" name="Image 1" descr="Une image contenant texte, capture d’écran, Police&#10;&#10;Description générée automatiquement"/>
+            <wp:cNvGraphicFramePr>
+              <a:graphicFrameLocks xmlns:a="http://schemas.openxmlformats.org/drawingml/2006/main" noChangeAspect="1"/>
+            </wp:cNvGraphicFramePr>
+            <a:graphic xmlns:a="http://schemas.openxmlformats.org/drawingml/2006/main">
+              <a:graphicData uri="http://schemas.openxmlformats.org/drawingml/2006/picture">
+                <pic:pic xmlns:pic="http://schemas.openxmlformats.org/drawingml/2006/picture">
+                  <pic:nvPicPr>
+                    <pic:cNvPr id="1588760536" name="Image 1" descr="Une image contenant texte, capture d’écran, Police&#10;&#10;Description générée automatiquement"/>
+                    <pic:cNvPicPr/>
+                  </pic:nvPicPr>
+                  <pic:blipFill>
+                    <a:blip r:embed="rId99"/>
+                    <a:stretch>
+                      <a:fillRect/>
+                    </a:stretch>
+                  </pic:blipFill>
+                  <pic:spPr>
+                    <a:xfrm>
+                      <a:off x="0" y="0"/>
+                      <a:ext cx="3562847" cy="1867161"/>
+                    </a:xfrm>
+                    <a:prstGeom prst="rect">
+                      <a:avLst/>
+                    </a:prstGeom>
+                  </pic:spPr>
+                </pic:pic>
+              </a:graphicData>
+            </a:graphic>
+          </wp:inline>
+        </w:drawing>
+      </w:r>
+    </w:p>
+    <w:p>
+      <w:pPr>
+        <w:pStyle w:val="Paragraphedeliste"/>
+        <w:ind w:left="709"/>
+        <w:jc w:val="center"/>
+      </w:pPr>
+    </w:p>
+    <w:p>
+      <w:pPr>
+        <w:pStyle w:val="Paragraphedeliste"/>
+        <w:ind w:left="284"/>
+        <w:jc w:val="both"/>
+      </w:pPr>
+      <w:r>
+        <w:t>Le résultat attendu est que l</w:t>
+      </w:r>
+      <w:r>
+        <w:t>a page d'accueil se charge avec succès avec un statut 200 et affiche les statistiques de l'administrateur.</w:t>
+      </w:r>
+    </w:p>
+    <w:p>
+      <w:pPr>
+        <w:pStyle w:val="Paragraphedeliste"/>
+        <w:ind w:left="709"/>
+        <w:jc w:val="both"/>
+      </w:pPr>
+    </w:p>
+    <w:p>
+      <w:pPr>
+        <w:pStyle w:val="Paragraphedeliste"/>
+        <w:numPr>
+          <w:ilvl w:val="1"/>
+          <w:numId w:val="4"/>
+        </w:numPr>
+        <w:ind w:left="709"/>
+        <w:jc w:val="both"/>
+      </w:pPr>
+      <w:r>
+        <w:t>Vérification des données afficher dans les graphiques :</w:t>
+      </w:r>
+    </w:p>
+    <w:p>
+      <w:pPr>
+        <w:ind w:left="277"/>
+        <w:jc w:val="center"/>
+      </w:pPr>
+      <w:r>
+        <w:drawing>
+          <wp:inline distT="0" distB="0" distL="0" distR="0" wp14:anchorId="71F947D2" wp14:editId="59BEA999">
+            <wp:extent cx="4715289" cy="1618022"/>
+            <wp:effectExtent l="0" t="0" r="9525" b="1270"/>
+            <wp:docPr id="2122867767" name="Image 1" descr="Une image contenant texte, capture d’écran, Police&#10;&#10;Description générée automatiquement"/>
+            <wp:cNvGraphicFramePr>
+              <a:graphicFrameLocks xmlns:a="http://schemas.openxmlformats.org/drawingml/2006/main" noChangeAspect="1"/>
+            </wp:cNvGraphicFramePr>
+            <a:graphic xmlns:a="http://schemas.openxmlformats.org/drawingml/2006/main">
+              <a:graphicData uri="http://schemas.openxmlformats.org/drawingml/2006/picture">
+                <pic:pic xmlns:pic="http://schemas.openxmlformats.org/drawingml/2006/picture">
+                  <pic:nvPicPr>
+                    <pic:cNvPr id="2122867767" name="Image 1" descr="Une image contenant texte, capture d’écran, Police&#10;&#10;Description générée automatiquement"/>
+                    <pic:cNvPicPr/>
+                  </pic:nvPicPr>
+                  <pic:blipFill>
+                    <a:blip r:embed="rId100"/>
+                    <a:stretch>
+                      <a:fillRect/>
+                    </a:stretch>
+                  </pic:blipFill>
+                  <pic:spPr>
+                    <a:xfrm>
+                      <a:off x="0" y="0"/>
+                      <a:ext cx="4722976" cy="1620660"/>
+                    </a:xfrm>
+                    <a:prstGeom prst="rect">
+                      <a:avLst/>
+                    </a:prstGeom>
+                  </pic:spPr>
+                </pic:pic>
+              </a:graphicData>
+            </a:graphic>
+          </wp:inline>
+        </w:drawing>
+      </w:r>
+    </w:p>
+    <w:p>
+      <w:pPr>
+        <w:ind w:left="277"/>
+        <w:jc w:val="center"/>
+      </w:pPr>
+    </w:p>
+    <w:p>
+      <w:pPr>
+        <w:ind w:left="277"/>
+        <w:jc w:val="both"/>
+      </w:pPr>
+      <w:r>
+        <w:t xml:space="preserve">Le résultat attendu est que </w:t>
+      </w:r>
+      <w:r>
+        <w:t>l</w:t>
+      </w:r>
+      <w:r>
+        <w:t>a page d'accueil se charge avec succès avec un statut 200 et affiche le graphique des sondages créés par l'utilisateur authentifié.</w:t>
+      </w:r>
+    </w:p>
+    <w:p>
+      <w:pPr>
+        <w:ind w:left="277"/>
+        <w:jc w:val="both"/>
+      </w:pPr>
+    </w:p>
+    <w:p>
+      <w:pPr>
+        <w:pStyle w:val="Paragraphedeliste"/>
+        <w:numPr>
+          <w:ilvl w:val="0"/>
+          <w:numId w:val="4"/>
+        </w:numPr>
+        <w:ind w:hanging="76"/>
+        <w:jc w:val="both"/>
+      </w:pPr>
+      <w:r>
+        <w:t xml:space="preserve">Test des fonctions du </w:t>
+      </w:r>
+      <w:proofErr w:type="spellStart"/>
+      <w:r>
+        <w:rPr>
+          <w:b/>
+          <w:bCs/>
+        </w:rPr>
+        <w:t>controller</w:t>
+      </w:r>
+      <w:proofErr w:type="spellEnd"/>
+      <w:r>
+        <w:rPr>
+          <w:b/>
+          <w:bCs/>
+        </w:rPr>
+        <w:t xml:space="preserve"> </w:t>
+      </w:r>
+      <w:r>
+        <w:t>« Excel »</w:t>
+      </w:r>
+      <w:r>
+        <w:t> :</w:t>
+      </w:r>
+    </w:p>
+    <w:p>
+      <w:pPr>
+        <w:pStyle w:val="Paragraphedeliste"/>
+        <w:numPr>
+          <w:ilvl w:val="1"/>
+          <w:numId w:val="4"/>
+        </w:numPr>
+        <w:ind w:left="709"/>
+        <w:jc w:val="both"/>
+      </w:pPr>
+      <w:r>
+        <w:t>Vérification de l’affichage de la page d’export :</w:t>
+      </w:r>
+    </w:p>
+    <w:p>
+      <w:pPr>
+        <w:pStyle w:val="Paragraphedeliste"/>
+        <w:ind w:left="709"/>
+        <w:jc w:val="both"/>
+      </w:pPr>
+    </w:p>
+    <w:p>
+      <w:pPr>
+        <w:ind w:left="360"/>
+        <w:jc w:val="center"/>
+      </w:pPr>
+      <w:r>
+        <w:drawing>
+          <wp:inline distT="0" distB="0" distL="0" distR="0" wp14:anchorId="00CAA7B7" wp14:editId="3FB90DDB">
+            <wp:extent cx="3705742" cy="1790950"/>
+            <wp:effectExtent l="0" t="0" r="9525" b="0"/>
+            <wp:docPr id="582193235" name="Image 1" descr="Une image contenant texte, capture d’écran, Police, ligne&#10;&#10;Description générée automatiquement"/>
+            <wp:cNvGraphicFramePr>
+              <a:graphicFrameLocks xmlns:a="http://schemas.openxmlformats.org/drawingml/2006/main" noChangeAspect="1"/>
+            </wp:cNvGraphicFramePr>
+            <a:graphic xmlns:a="http://schemas.openxmlformats.org/drawingml/2006/main">
+              <a:graphicData uri="http://schemas.openxmlformats.org/drawingml/2006/picture">
+                <pic:pic xmlns:pic="http://schemas.openxmlformats.org/drawingml/2006/picture">
+                  <pic:nvPicPr>
+                    <pic:cNvPr id="582193235" name="Image 1" descr="Une image contenant texte, capture d’écran, Police, ligne&#10;&#10;Description générée automatiquement"/>
+                    <pic:cNvPicPr/>
+                  </pic:nvPicPr>
+                  <pic:blipFill>
+                    <a:blip r:embed="rId101"/>
+                    <a:stretch>
+                      <a:fillRect/>
+                    </a:stretch>
+                  </pic:blipFill>
+                  <pic:spPr>
+                    <a:xfrm>
+                      <a:off x="0" y="0"/>
+                      <a:ext cx="3705742" cy="1790950"/>
+                    </a:xfrm>
+                    <a:prstGeom prst="rect">
+                      <a:avLst/>
+                    </a:prstGeom>
+                  </pic:spPr>
+                </pic:pic>
+              </a:graphicData>
+            </a:graphic>
+          </wp:inline>
+        </w:drawing>
+      </w:r>
+    </w:p>
+    <w:p>
+      <w:pPr>
+        <w:ind w:left="360"/>
+        <w:jc w:val="center"/>
+      </w:pPr>
+    </w:p>
+    <w:p>
+      <w:pPr>
+        <w:ind w:left="284"/>
+        <w:jc w:val="both"/>
+      </w:pPr>
+      <w:r>
+        <w:t xml:space="preserve">Le résultat attendu est que </w:t>
+      </w:r>
+      <w:r>
+        <w:t>La page d'exportation se charge avec succès avec un statut 200 et affiche le composant Admin/</w:t>
+      </w:r>
+      <w:proofErr w:type="spellStart"/>
+      <w:r>
+        <w:t>ExportExcel</w:t>
+      </w:r>
+      <w:proofErr w:type="spellEnd"/>
+      <w:r>
+        <w:t>.</w:t>
+      </w:r>
+    </w:p>
+    <w:p>
+      <w:pPr>
+        <w:spacing w:after="160" w:line="259" w:lineRule="auto"/>
+      </w:pPr>
+      <w:r>
+        <w:br w:type="page"/>
+      </w:r>
+    </w:p>
+    <w:p>
+      <w:pPr>
+        <w:pStyle w:val="Paragraphedeliste"/>
+        <w:numPr>
+          <w:ilvl w:val="1"/>
+          <w:numId w:val="4"/>
+        </w:numPr>
+        <w:ind w:left="709"/>
+        <w:jc w:val="both"/>
+      </w:pPr>
+      <w:r>
+        <w:lastRenderedPageBreak/>
+        <w:t>Vérification de la génération du fichier Excel :</w:t>
+      </w:r>
+    </w:p>
+    <w:p>
+      <w:pPr>
+        <w:pStyle w:val="Paragraphedeliste"/>
+        <w:ind w:left="709"/>
+        <w:jc w:val="both"/>
+      </w:pPr>
+    </w:p>
+    <w:p>
+      <w:pPr>
+        <w:spacing w:after="160" w:line="259" w:lineRule="auto"/>
+        <w:ind w:left="284"/>
+        <w:jc w:val="center"/>
+      </w:pPr>
+      <w:r>
+        <w:drawing>
+          <wp:inline distT="0" distB="0" distL="0" distR="0" wp14:anchorId="73A6CD40" wp14:editId="339F7D96">
+            <wp:extent cx="5073021" cy="1160890"/>
+            <wp:effectExtent l="0" t="0" r="0" b="1270"/>
+            <wp:docPr id="1813856549" name="Image 1" descr="Une image contenant texte, Police, ligne, capture d’écran&#10;&#10;Description générée automatiquement"/>
+            <wp:cNvGraphicFramePr>
+              <a:graphicFrameLocks xmlns:a="http://schemas.openxmlformats.org/drawingml/2006/main" noChangeAspect="1"/>
+            </wp:cNvGraphicFramePr>
+            <a:graphic xmlns:a="http://schemas.openxmlformats.org/drawingml/2006/main">
+              <a:graphicData uri="http://schemas.openxmlformats.org/drawingml/2006/picture">
+                <pic:pic xmlns:pic="http://schemas.openxmlformats.org/drawingml/2006/picture">
+                  <pic:nvPicPr>
+                    <pic:cNvPr id="1813856549" name="Image 1" descr="Une image contenant texte, Police, ligne, capture d’écran&#10;&#10;Description générée automatiquement"/>
+                    <pic:cNvPicPr/>
+                  </pic:nvPicPr>
+                  <pic:blipFill>
+                    <a:blip r:embed="rId102"/>
+                    <a:stretch>
+                      <a:fillRect/>
+                    </a:stretch>
+                  </pic:blipFill>
+                  <pic:spPr>
+                    <a:xfrm>
+                      <a:off x="0" y="0"/>
+                      <a:ext cx="5103801" cy="1167934"/>
+                    </a:xfrm>
+                    <a:prstGeom prst="rect">
+                      <a:avLst/>
+                    </a:prstGeom>
+                  </pic:spPr>
+                </pic:pic>
+              </a:graphicData>
+            </a:graphic>
+          </wp:inline>
+        </w:drawing>
+      </w:r>
+    </w:p>
+    <w:p>
+      <w:pPr>
+        <w:spacing w:after="160" w:line="259" w:lineRule="auto"/>
+        <w:ind w:left="284"/>
+        <w:jc w:val="both"/>
+      </w:pPr>
+      <w:r>
+        <w:t>Le résultat attendu est que l</w:t>
+      </w:r>
+      <w:r>
+        <w:t>es utilisateurs sont exportés avec succès au format Excel avec un statut 200 et le type de contenu de la réponse est correct.</w:t>
+      </w:r>
+    </w:p>
+    <w:p>
+      <w:pPr>
+        <w:spacing w:after="160" w:line="259" w:lineRule="auto"/>
+        <w:ind w:left="284"/>
+        <w:jc w:val="both"/>
+      </w:pPr>
+    </w:p>
+    <w:p>
+      <w:pPr>
+        <w:pStyle w:val="Titre2"/>
+        <w:ind w:firstLine="284"/>
+      </w:pPr>
+      <w:bookmarkStart w:id="18" w:name="_Toc168307547"/>
+      <w:r>
+        <w:t>3.1</w:t>
+      </w:r>
+      <w:r>
+        <w:t>3</w:t>
+      </w:r>
+      <w:r>
+        <w:t xml:space="preserve"> </w:t>
+      </w:r>
+      <w:r>
+        <w:t>Erreurs restantes</w:t>
+      </w:r>
+      <w:bookmarkEnd w:id="18"/>
     </w:p>
     <w:p>
       <w:pPr>
@@ -12167,7 +13097,7 @@
                     <pic:cNvPicPr/>
                   </pic:nvPicPr>
                   <pic:blipFill>
-                    <a:blip r:embed="rId94"/>
+                    <a:blip r:embed="rId103"/>
                     <a:stretch>
                       <a:fillRect/>
                     </a:stretch>
@@ -12243,6 +13173,20 @@
     </w:p>
     <w:p>
       <w:pPr>
+        <w:spacing w:after="160" w:line="259" w:lineRule="auto"/>
+      </w:pPr>
+      <w:r>
+        <w:br w:type="page"/>
+      </w:r>
+    </w:p>
+    <w:p>
+      <w:pPr>
+        <w:pStyle w:val="Paragraphedeliste"/>
+        <w:jc w:val="both"/>
+      </w:pPr>
+    </w:p>
+    <w:p>
+      <w:pPr>
         <w:pStyle w:val="Titre1"/>
         <w:numPr>
           <w:ilvl w:val="0"/>
@@ -12257,7 +13201,7 @@
           <w:color w:val="000000" w:themeColor="text1"/>
         </w:rPr>
       </w:pPr>
-      <w:bookmarkStart w:id="20" w:name="_Toc168307548"/>
+      <w:bookmarkStart w:id="19" w:name="_Toc168307548"/>
       <w:r>
         <w:rPr>
           <w:rFonts w:asciiTheme="minorHAnsi" w:hAnsiTheme="minorHAnsi" w:cstheme="minorHAnsi"/>
@@ -12266,21 +13210,20 @@
           <w:noProof/>
           <w:color w:val="000000" w:themeColor="text1"/>
         </w:rPr>
-        <w:lastRenderedPageBreak/>
         <w:t>Conclusion</w:t>
       </w:r>
-      <w:bookmarkEnd w:id="20"/>
+      <w:bookmarkEnd w:id="19"/>
     </w:p>
     <w:p>
       <w:pPr>
         <w:pStyle w:val="Titre2"/>
         <w:ind w:firstLine="284"/>
       </w:pPr>
-      <w:bookmarkStart w:id="21" w:name="_Toc168307549"/>
+      <w:bookmarkStart w:id="20" w:name="_Toc168307549"/>
       <w:r>
         <w:t>4.1 Bilan personnel</w:t>
       </w:r>
-      <w:bookmarkEnd w:id="21"/>
+      <w:bookmarkEnd w:id="20"/>
     </w:p>
     <w:p>
       <w:pPr>
@@ -12466,11 +13409,11 @@
         <w:pStyle w:val="Titre2"/>
         <w:ind w:firstLine="284"/>
       </w:pPr>
-      <w:bookmarkStart w:id="22" w:name="_Toc168307550"/>
+      <w:bookmarkStart w:id="21" w:name="_Toc168307550"/>
       <w:r>
         <w:t>4.2 Comparaison planification initial et journal de travail</w:t>
       </w:r>
-      <w:bookmarkEnd w:id="22"/>
+      <w:bookmarkEnd w:id="21"/>
     </w:p>
     <w:p>
       <w:pPr>
@@ -12582,7 +13525,11 @@
         <w:t>.</w:t>
       </w:r>
       <w:r>
-        <w:t xml:space="preserve"> La planification et l’analyse ont pris environ 15 heures dans la </w:t>
+        <w:t xml:space="preserve"> La planification </w:t>
+      </w:r>
+      <w:r>
+        <w:lastRenderedPageBreak/>
+        <w:t xml:space="preserve">et l’analyse ont pris environ 15 heures dans la </w:t>
       </w:r>
       <w:r>
         <w:t>durée</w:t>
@@ -12605,12 +13552,11 @@
         <w:pStyle w:val="Titre2"/>
         <w:ind w:firstLine="284"/>
       </w:pPr>
-      <w:bookmarkStart w:id="23" w:name="_Toc168307551"/>
-      <w:r>
-        <w:lastRenderedPageBreak/>
+      <w:bookmarkStart w:id="22" w:name="_Toc168307551"/>
+      <w:r>
         <w:t>4.3 Résumé du rapport</w:t>
       </w:r>
-      <w:bookmarkEnd w:id="23"/>
+      <w:bookmarkEnd w:id="22"/>
     </w:p>
     <w:p/>
     <w:p>
@@ -13163,7 +14109,7 @@
           <w:color w:val="000000" w:themeColor="text1"/>
         </w:rPr>
       </w:pPr>
-      <w:bookmarkStart w:id="24" w:name="_Toc168307552"/>
+      <w:bookmarkStart w:id="23" w:name="_Toc168307552"/>
       <w:r>
         <w:rPr>
           <w:rFonts w:asciiTheme="minorHAnsi" w:hAnsiTheme="minorHAnsi" w:cstheme="minorHAnsi"/>
@@ -13175,7 +14121,7 @@
         <w:lastRenderedPageBreak/>
         <w:t>Soucres – Webographie</w:t>
       </w:r>
-      <w:bookmarkEnd w:id="24"/>
+      <w:bookmarkEnd w:id="23"/>
     </w:p>
     <w:p>
       <w:pPr>
@@ -13202,7 +14148,7 @@
       <w:r>
         <w:t xml:space="preserve"> </w:t>
       </w:r>
-      <w:hyperlink r:id="rId95" w:history="1">
+      <w:hyperlink r:id="rId104" w:history="1">
         <w:r>
           <w:rPr>
             <w:rStyle w:val="Lienhypertexte"/>
@@ -13229,7 +14175,7 @@
         <w:pStyle w:val="Paragraphedeliste"/>
         <w:ind w:left="284" w:right="536"/>
       </w:pPr>
-      <w:hyperlink r:id="rId96" w:history="1">
+      <w:hyperlink r:id="rId105" w:history="1">
         <w:r>
           <w:rPr>
             <w:rStyle w:val="Lienhypertexte"/>
@@ -13270,7 +14216,7 @@
       <w:r>
         <w:t xml:space="preserve"> : </w:t>
       </w:r>
-      <w:hyperlink r:id="rId97" w:history="1">
+      <w:hyperlink r:id="rId106" w:history="1">
         <w:r>
           <w:rPr>
             <w:rStyle w:val="Lienhypertexte"/>
@@ -13291,7 +14237,7 @@
       <w:r>
         <w:t xml:space="preserve">Supprimer un lien symbolique : </w:t>
       </w:r>
-      <w:hyperlink r:id="rId98" w:history="1">
+      <w:hyperlink r:id="rId107" w:history="1">
         <w:r>
           <w:rPr>
             <w:rStyle w:val="Lienhypertexte"/>
@@ -13318,7 +14264,7 @@
         <w:pStyle w:val="Paragraphedeliste"/>
         <w:ind w:left="284" w:right="536"/>
       </w:pPr>
-      <w:hyperlink r:id="rId99" w:history="1">
+      <w:hyperlink r:id="rId108" w:history="1">
         <w:r>
           <w:rPr>
             <w:rStyle w:val="Lienhypertexte"/>
@@ -13348,7 +14294,7 @@
           <w:rStyle w:val="Lienhypertexte"/>
         </w:rPr>
       </w:pPr>
-      <w:hyperlink r:id="rId100" w:history="1">
+      <w:hyperlink r:id="rId109" w:history="1">
         <w:r>
           <w:rPr>
             <w:rStyle w:val="Lienhypertexte"/>
@@ -13375,7 +14321,7 @@
         <w:pStyle w:val="Paragraphedeliste"/>
         <w:ind w:left="284" w:right="536"/>
       </w:pPr>
-      <w:hyperlink r:id="rId101" w:history="1">
+      <w:hyperlink r:id="rId110" w:history="1">
         <w:r>
           <w:rPr>
             <w:rStyle w:val="Lienhypertexte"/>
@@ -13428,7 +14374,7 @@
       <w:r>
         <w:t xml:space="preserve"> </w:t>
       </w:r>
-      <w:hyperlink r:id="rId102" w:history="1">
+      <w:hyperlink r:id="rId111" w:history="1">
         <w:r>
           <w:rPr>
             <w:rStyle w:val="Lienhypertexte"/>
@@ -13466,7 +14412,7 @@
         <w:pStyle w:val="Paragraphedeliste"/>
         <w:ind w:left="284" w:right="536"/>
       </w:pPr>
-      <w:hyperlink r:id="rId103" w:history="1">
+      <w:hyperlink r:id="rId112" w:history="1">
         <w:r>
           <w:rPr>
             <w:rStyle w:val="Lienhypertexte"/>
@@ -13501,7 +14447,7 @@
         <w:pStyle w:val="Paragraphedeliste"/>
         <w:ind w:left="284" w:right="536"/>
       </w:pPr>
-      <w:hyperlink r:id="rId104" w:history="1">
+      <w:hyperlink r:id="rId113" w:history="1">
         <w:r>
           <w:rPr>
             <w:rStyle w:val="Lienhypertexte"/>
@@ -13528,7 +14474,7 @@
         <w:pStyle w:val="Paragraphedeliste"/>
         <w:ind w:left="284" w:right="536"/>
       </w:pPr>
-      <w:hyperlink r:id="rId105" w:history="1">
+      <w:hyperlink r:id="rId114" w:history="1">
         <w:r>
           <w:rPr>
             <w:rStyle w:val="Lienhypertexte"/>
@@ -13563,7 +14509,7 @@
         <w:pStyle w:val="Paragraphedeliste"/>
         <w:ind w:left="284" w:right="536"/>
       </w:pPr>
-      <w:hyperlink r:id="rId106" w:history="1">
+      <w:hyperlink r:id="rId115" w:history="1">
         <w:r>
           <w:rPr>
             <w:rStyle w:val="Lienhypertexte"/>
@@ -13589,7 +14535,7 @@
       <w:r>
         <w:t xml:space="preserve">Pour la réalisation des maquettes : </w:t>
       </w:r>
-      <w:hyperlink r:id="rId107" w:history="1">
+      <w:hyperlink r:id="rId116" w:history="1">
         <w:r>
           <w:rPr>
             <w:rStyle w:val="Lienhypertexte"/>
@@ -13615,7 +14561,7 @@
       <w:pPr>
         <w:ind w:left="284" w:right="536"/>
       </w:pPr>
-      <w:hyperlink r:id="rId108" w:history="1">
+      <w:hyperlink r:id="rId117" w:history="1">
         <w:r>
           <w:rPr>
             <w:rStyle w:val="Lienhypertexte"/>
@@ -13641,7 +14587,7 @@
       <w:pPr>
         <w:ind w:left="284" w:right="536"/>
       </w:pPr>
-      <w:hyperlink r:id="rId109" w:history="1">
+      <w:hyperlink r:id="rId118" w:history="1">
         <w:r>
           <w:rPr>
             <w:rStyle w:val="Lienhypertexte"/>
@@ -13684,7 +14630,7 @@
         <w:pStyle w:val="Paragraphedeliste"/>
         <w:ind w:left="284" w:right="536"/>
       </w:pPr>
-      <w:hyperlink r:id="rId110" w:history="1">
+      <w:hyperlink r:id="rId119" w:history="1">
         <w:r>
           <w:rPr>
             <w:rStyle w:val="Lienhypertexte"/>
@@ -13721,7 +14667,7 @@
           <w:color w:val="000000" w:themeColor="text1"/>
         </w:rPr>
       </w:pPr>
-      <w:bookmarkStart w:id="25" w:name="_Toc168307553"/>
+      <w:bookmarkStart w:id="24" w:name="_Toc168307553"/>
       <w:r>
         <w:rPr>
           <w:rFonts w:asciiTheme="minorHAnsi" w:hAnsiTheme="minorHAnsi" w:cstheme="minorHAnsi"/>
@@ -13733,7 +14679,7 @@
         <w:lastRenderedPageBreak/>
         <w:t>Glossaire</w:t>
       </w:r>
-      <w:bookmarkEnd w:id="25"/>
+      <w:bookmarkEnd w:id="24"/>
     </w:p>
     <w:p>
       <w:pPr>
@@ -13883,14 +14829,12 @@
         <w:rPr>
           <w:b/>
           <w:bCs/>
-          <w:lang w:val="en-US"/>
         </w:rPr>
       </w:pPr>
       <w:r>
         <w:rPr>
           <w:b/>
           <w:bCs/>
-          <w:lang w:val="en-US"/>
         </w:rPr>
         <w:t>FK</w:t>
       </w:r>
@@ -13898,27 +14842,24 @@
         <w:rPr>
           <w:b/>
           <w:bCs/>
-          <w:lang w:val="en-US"/>
-        </w:rPr>
-        <w:t xml:space="preserve"> </w:t>
+        </w:rPr>
+        <w:t xml:space="preserve"> ou </w:t>
       </w:r>
       <w:proofErr w:type="spellStart"/>
       <w:r>
         <w:rPr>
           <w:b/>
           <w:bCs/>
-          <w:lang w:val="en-US"/>
-        </w:rPr>
-        <w:t>ou</w:t>
+        </w:rPr>
+        <w:t>Foreign</w:t>
       </w:r>
       <w:proofErr w:type="spellEnd"/>
       <w:r>
         <w:rPr>
           <w:b/>
           <w:bCs/>
-          <w:lang w:val="en-US"/>
-        </w:rPr>
-        <w:t xml:space="preserve"> Foreign Key</w:t>
+        </w:rPr>
+        <w:t xml:space="preserve"> Key</w:t>
       </w:r>
     </w:p>
     <w:p>
@@ -13947,7 +14888,6 @@
         <w:rPr>
           <w:b/>
           <w:bCs/>
-          <w:lang w:val="en-US"/>
         </w:rPr>
       </w:pPr>
       <w:proofErr w:type="spellStart"/>
@@ -13955,7 +14895,6 @@
         <w:rPr>
           <w:b/>
           <w:bCs/>
-          <w:lang w:val="en-US"/>
         </w:rPr>
         <w:t>GitFlow</w:t>
       </w:r>
@@ -14308,7 +15247,7 @@
           <w:color w:val="000000" w:themeColor="text1"/>
         </w:rPr>
         <w:sectPr>
-          <w:footerReference w:type="default" r:id="rId111"/>
+          <w:footerReference w:type="default" r:id="rId120"/>
           <w:pgSz w:w="11906" w:h="16838"/>
           <w:pgMar w:top="851" w:right="1417" w:bottom="1417" w:left="1417" w:header="708" w:footer="567" w:gutter="0"/>
           <w:pgBorders w:offsetFrom="page">
@@ -14338,7 +15277,7 @@
           <w:color w:val="000000" w:themeColor="text1"/>
         </w:rPr>
       </w:pPr>
-      <w:bookmarkStart w:id="26" w:name="_Toc168307554"/>
+      <w:bookmarkStart w:id="25" w:name="_Toc168307554"/>
       <w:r>
         <w:rPr>
           <w:rFonts w:asciiTheme="minorHAnsi" w:hAnsiTheme="minorHAnsi" w:cstheme="minorHAnsi"/>
@@ -14350,7 +15289,7 @@
         <w:lastRenderedPageBreak/>
         <w:t>Annexes</w:t>
       </w:r>
-      <w:bookmarkEnd w:id="26"/>
+      <w:bookmarkEnd w:id="25"/>
     </w:p>
     <w:p/>
     <w:p>
@@ -14417,7 +15356,7 @@
                     <pic:cNvPicPr/>
                   </pic:nvPicPr>
                   <pic:blipFill>
-                    <a:blip r:embed="rId112"/>
+                    <a:blip r:embed="rId121"/>
                     <a:stretch>
                       <a:fillRect/>
                     </a:stretch>
@@ -14525,7 +15464,7 @@
                     <pic:cNvPicPr/>
                   </pic:nvPicPr>
                   <pic:blipFill>
-                    <a:blip r:embed="rId113"/>
+                    <a:blip r:embed="rId122"/>
                     <a:stretch>
                       <a:fillRect/>
                     </a:stretch>
@@ -14592,7 +15531,7 @@
                     <pic:cNvPicPr/>
                   </pic:nvPicPr>
                   <pic:blipFill>
-                    <a:blip r:embed="rId114"/>
+                    <a:blip r:embed="rId123"/>
                     <a:stretch>
                       <a:fillRect/>
                     </a:stretch>
@@ -14647,7 +15586,7 @@
                     <pic:cNvPicPr/>
                   </pic:nvPicPr>
                   <pic:blipFill>
-                    <a:blip r:embed="rId115"/>
+                    <a:blip r:embed="rId124"/>
                     <a:stretch>
                       <a:fillRect/>
                     </a:stretch>
@@ -14731,7 +15670,7 @@
                     <pic:cNvPicPr/>
                   </pic:nvPicPr>
                   <pic:blipFill>
-                    <a:blip r:embed="rId116"/>
+                    <a:blip r:embed="rId125"/>
                     <a:stretch>
                       <a:fillRect/>
                     </a:stretch>
@@ -14794,7 +15733,7 @@
                     <pic:cNvPicPr/>
                   </pic:nvPicPr>
                   <pic:blipFill>
-                    <a:blip r:embed="rId117"/>
+                    <a:blip r:embed="rId126"/>
                     <a:stretch>
                       <a:fillRect/>
                     </a:stretch>
@@ -14844,7 +15783,7 @@
           <w:bCs/>
         </w:rPr>
         <w:sectPr>
-          <w:footerReference w:type="default" r:id="rId118"/>
+          <w:footerReference w:type="default" r:id="rId127"/>
           <w:pgSz w:w="16838" w:h="11906" w:orient="landscape"/>
           <w:pgMar w:top="1417" w:right="851" w:bottom="1417" w:left="1417" w:header="708" w:footer="567" w:gutter="0"/>
           <w:pgBorders w:offsetFrom="page">
@@ -14879,7 +15818,7 @@
                     <pic:cNvPicPr/>
                   </pic:nvPicPr>
                   <pic:blipFill>
-                    <a:blip r:embed="rId119"/>
+                    <a:blip r:embed="rId128"/>
                     <a:stretch>
                       <a:fillRect/>
                     </a:stretch>
@@ -14985,7 +15924,7 @@
           <w:lang w:eastAsia="fr-CH"/>
         </w:rPr>
         <w:drawing>
-          <wp:inline distT="0" distB="0" distL="0" distR="0" wp14:anchorId="6E0E830F" wp14:editId="76D568CE">
+          <wp:inline distT="0" distB="0" distL="0" distR="0" wp14:anchorId="6E0E830F" wp14:editId="680E0588">
             <wp:extent cx="7703389" cy="4324813"/>
             <wp:effectExtent l="0" t="0" r="0" b="0"/>
             <wp:docPr id="1267766829" name="Image 1267766829" descr="Connexion"/>
@@ -15002,7 +15941,7 @@
                     </pic:cNvPicPr>
                   </pic:nvPicPr>
                   <pic:blipFill>
-                    <a:blip r:embed="rId120" cstate="print">
+                    <a:blip r:embed="rId129" cstate="print">
                       <a:extLst>
                         <a:ext uri="{28A0092B-C50C-407E-A947-70E740481C1C}">
                           <a14:useLocalDpi xmlns:a14="http://schemas.microsoft.com/office/drawing/2010/main" val="0"/>
@@ -15071,7 +16010,7 @@
                     </pic:cNvPicPr>
                   </pic:nvPicPr>
                   <pic:blipFill>
-                    <a:blip r:embed="rId121">
+                    <a:blip r:embed="rId130">
                       <a:extLst>
                         <a:ext uri="{28A0092B-C50C-407E-A947-70E740481C1C}">
                           <a14:useLocalDpi xmlns:a14="http://schemas.microsoft.com/office/drawing/2010/main" val="0"/>
@@ -15135,7 +16074,7 @@
                     <pic:cNvPicPr/>
                   </pic:nvPicPr>
                   <pic:blipFill>
-                    <a:blip r:embed="rId122"/>
+                    <a:blip r:embed="rId131"/>
                     <a:stretch>
                       <a:fillRect/>
                     </a:stretch>
@@ -15263,7 +16202,7 @@
                     </pic:cNvPicPr>
                   </pic:nvPicPr>
                   <pic:blipFill>
-                    <a:blip r:embed="rId123">
+                    <a:blip r:embed="rId132">
                       <a:extLst>
                         <a:ext uri="{28A0092B-C50C-407E-A947-70E740481C1C}">
                           <a14:useLocalDpi xmlns:a14="http://schemas.microsoft.com/office/drawing/2010/main" val="0"/>
@@ -15332,7 +16271,7 @@
                     </pic:cNvPicPr>
                   </pic:nvPicPr>
                   <pic:blipFill>
-                    <a:blip r:embed="rId124">
+                    <a:blip r:embed="rId133">
                       <a:extLst>
                         <a:ext uri="{28A0092B-C50C-407E-A947-70E740481C1C}">
                           <a14:useLocalDpi xmlns:a14="http://schemas.microsoft.com/office/drawing/2010/main" val="0"/>
@@ -15401,7 +16340,7 @@
                     </pic:cNvPicPr>
                   </pic:nvPicPr>
                   <pic:blipFill>
-                    <a:blip r:embed="rId125">
+                    <a:blip r:embed="rId134">
                       <a:extLst>
                         <a:ext uri="{28A0092B-C50C-407E-A947-70E740481C1C}">
                           <a14:useLocalDpi xmlns:a14="http://schemas.microsoft.com/office/drawing/2010/main" val="0"/>
@@ -15463,7 +16402,7 @@
         </w:rPr>
         <w:lastRenderedPageBreak/>
         <w:drawing>
-          <wp:inline distT="0" distB="0" distL="0" distR="0" wp14:anchorId="7C3E4EFE" wp14:editId="7C0D2D06">
+          <wp:inline distT="0" distB="0" distL="0" distR="0" wp14:anchorId="7C3E4EFE" wp14:editId="37B64F53">
             <wp:extent cx="7901940" cy="5279390"/>
             <wp:effectExtent l="0" t="0" r="3810" b="0"/>
             <wp:docPr id="1267766823" name="Image 1267766823" descr="Modifier Sondage Text"/>
@@ -15480,7 +16419,7 @@
                     </pic:cNvPicPr>
                   </pic:nvPicPr>
                   <pic:blipFill>
-                    <a:blip r:embed="rId126" cstate="print">
+                    <a:blip r:embed="rId135" cstate="print">
                       <a:extLst>
                         <a:ext uri="{28A0092B-C50C-407E-A947-70E740481C1C}">
                           <a14:useLocalDpi xmlns:a14="http://schemas.microsoft.com/office/drawing/2010/main" val="0"/>
@@ -15532,7 +16471,7 @@
         </w:rPr>
         <w:lastRenderedPageBreak/>
         <w:drawing>
-          <wp:inline distT="0" distB="0" distL="0" distR="0" wp14:anchorId="7D695D68" wp14:editId="41FF592F">
+          <wp:inline distT="0" distB="0" distL="0" distR="0" wp14:anchorId="7D695D68" wp14:editId="501E5BD8">
             <wp:extent cx="7927975" cy="5296535"/>
             <wp:effectExtent l="0" t="0" r="0" b="0"/>
             <wp:docPr id="1267766822" name="Image 1267766822" descr="Création Sondage Text"/>
@@ -15549,7 +16488,7 @@
                     </pic:cNvPicPr>
                   </pic:nvPicPr>
                   <pic:blipFill>
-                    <a:blip r:embed="rId127" cstate="print">
+                    <a:blip r:embed="rId136" cstate="print">
                       <a:extLst>
                         <a:ext uri="{28A0092B-C50C-407E-A947-70E740481C1C}">
                           <a14:useLocalDpi xmlns:a14="http://schemas.microsoft.com/office/drawing/2010/main" val="0"/>
@@ -15618,7 +16557,7 @@
                     </pic:cNvPicPr>
                   </pic:nvPicPr>
                   <pic:blipFill>
-                    <a:blip r:embed="rId128">
+                    <a:blip r:embed="rId137">
                       <a:extLst>
                         <a:ext uri="{28A0092B-C50C-407E-A947-70E740481C1C}">
                           <a14:useLocalDpi xmlns:a14="http://schemas.microsoft.com/office/drawing/2010/main" val="0"/>
@@ -15703,7 +16642,7 @@
         </w:rPr>
         <w:lastRenderedPageBreak/>
         <w:drawing>
-          <wp:inline distT="0" distB="0" distL="0" distR="0" wp14:anchorId="57B6B40D" wp14:editId="6B088C68">
+          <wp:inline distT="0" distB="0" distL="0" distR="0" wp14:anchorId="57B6B40D" wp14:editId="28409199">
             <wp:extent cx="7056120" cy="5753735"/>
             <wp:effectExtent l="0" t="0" r="0" b="0"/>
             <wp:docPr id="1267766820" name="Image 1267766820" descr="Création Sondage Réponse"/>
@@ -15720,7 +16659,7 @@
                     </pic:cNvPicPr>
                   </pic:nvPicPr>
                   <pic:blipFill>
-                    <a:blip r:embed="rId129" cstate="print">
+                    <a:blip r:embed="rId138" cstate="print">
                       <a:extLst>
                         <a:ext uri="{28A0092B-C50C-407E-A947-70E740481C1C}">
                           <a14:useLocalDpi xmlns:a14="http://schemas.microsoft.com/office/drawing/2010/main" val="0"/>
@@ -15789,7 +16728,7 @@
                     </pic:cNvPicPr>
                   </pic:nvPicPr>
                   <pic:blipFill>
-                    <a:blip r:embed="rId130">
+                    <a:blip r:embed="rId139">
                       <a:extLst>
                         <a:ext uri="{28A0092B-C50C-407E-A947-70E740481C1C}">
                           <a14:useLocalDpi xmlns:a14="http://schemas.microsoft.com/office/drawing/2010/main" val="0"/>
@@ -15868,7 +16807,7 @@
                     </pic:cNvPicPr>
                   </pic:nvPicPr>
                   <pic:blipFill>
-                    <a:blip r:embed="rId131">
+                    <a:blip r:embed="rId140">
                       <a:extLst>
                         <a:ext uri="{28A0092B-C50C-407E-A947-70E740481C1C}">
                           <a14:useLocalDpi xmlns:a14="http://schemas.microsoft.com/office/drawing/2010/main" val="0"/>
@@ -15926,7 +16865,7 @@
                     </pic:cNvPicPr>
                   </pic:nvPicPr>
                   <pic:blipFill>
-                    <a:blip r:embed="rId132">
+                    <a:blip r:embed="rId141">
                       <a:extLst>
                         <a:ext uri="{28A0092B-C50C-407E-A947-70E740481C1C}">
                           <a14:useLocalDpi xmlns:a14="http://schemas.microsoft.com/office/drawing/2010/main" val="0"/>
@@ -15967,7 +16906,7 @@
         </w:rPr>
         <w:lastRenderedPageBreak/>
         <w:drawing>
-          <wp:inline distT="0" distB="0" distL="0" distR="0" wp14:anchorId="6B196E6E" wp14:editId="1EFD007D">
+          <wp:inline distT="0" distB="0" distL="0" distR="0" wp14:anchorId="6B196E6E" wp14:editId="1AC23A3A">
             <wp:extent cx="7056120" cy="5753735"/>
             <wp:effectExtent l="0" t="0" r="0" b="0"/>
             <wp:docPr id="1267766816" name="Image 1267766816" descr="Création Sondage Question"/>
@@ -15984,7 +16923,7 @@
                     </pic:cNvPicPr>
                   </pic:nvPicPr>
                   <pic:blipFill>
-                    <a:blip r:embed="rId133" cstate="print">
+                    <a:blip r:embed="rId142" cstate="print">
                       <a:extLst>
                         <a:ext uri="{28A0092B-C50C-407E-A947-70E740481C1C}">
                           <a14:useLocalDpi xmlns:a14="http://schemas.microsoft.com/office/drawing/2010/main" val="0"/>
@@ -16036,7 +16975,7 @@
         </w:rPr>
         <w:lastRenderedPageBreak/>
         <w:drawing>
-          <wp:inline distT="0" distB="0" distL="0" distR="0" wp14:anchorId="49AE5A69" wp14:editId="239ED278">
+          <wp:inline distT="0" distB="0" distL="0" distR="0" wp14:anchorId="49AE5A69" wp14:editId="57EC2E8A">
             <wp:extent cx="6435090" cy="5753735"/>
             <wp:effectExtent l="0" t="0" r="3810" b="0"/>
             <wp:docPr id="63" name="Image 63" descr="Modifier Utilisateur"/>
@@ -16053,7 +16992,7 @@
                     </pic:cNvPicPr>
                   </pic:nvPicPr>
                   <pic:blipFill>
-                    <a:blip r:embed="rId134" cstate="print">
+                    <a:blip r:embed="rId143" cstate="print">
                       <a:extLst>
                         <a:ext uri="{28A0092B-C50C-407E-A947-70E740481C1C}">
                           <a14:useLocalDpi xmlns:a14="http://schemas.microsoft.com/office/drawing/2010/main" val="0"/>
@@ -16136,7 +17075,7 @@
                     </pic:cNvPicPr>
                   </pic:nvPicPr>
                   <pic:blipFill>
-                    <a:blip r:embed="rId135">
+                    <a:blip r:embed="rId144">
                       <a:extLst>
                         <a:ext uri="{28A0092B-C50C-407E-A947-70E740481C1C}">
                           <a14:useLocalDpi xmlns:a14="http://schemas.microsoft.com/office/drawing/2010/main" val="0"/>
@@ -16201,7 +17140,7 @@
                     </pic:cNvPicPr>
                   </pic:nvPicPr>
                   <pic:blipFill>
-                    <a:blip r:embed="rId136">
+                    <a:blip r:embed="rId145">
                       <a:extLst>
                         <a:ext uri="{28A0092B-C50C-407E-A947-70E740481C1C}">
                           <a14:useLocalDpi xmlns:a14="http://schemas.microsoft.com/office/drawing/2010/main" val="0"/>
@@ -16284,7 +17223,7 @@
                     </pic:cNvPicPr>
                   </pic:nvPicPr>
                   <pic:blipFill>
-                    <a:blip r:embed="rId137">
+                    <a:blip r:embed="rId146">
                       <a:extLst>
                         <a:ext uri="{28A0092B-C50C-407E-A947-70E740481C1C}">
                           <a14:useLocalDpi xmlns:a14="http://schemas.microsoft.com/office/drawing/2010/main" val="0"/>
@@ -16349,7 +17288,7 @@
                     </pic:cNvPicPr>
                   </pic:nvPicPr>
                   <pic:blipFill>
-                    <a:blip r:embed="rId138">
+                    <a:blip r:embed="rId147">
                       <a:extLst>
                         <a:ext uri="{28A0092B-C50C-407E-A947-70E740481C1C}">
                           <a14:useLocalDpi xmlns:a14="http://schemas.microsoft.com/office/drawing/2010/main" val="0"/>
@@ -16414,7 +17353,7 @@
                     </pic:cNvPicPr>
                   </pic:nvPicPr>
                   <pic:blipFill>
-                    <a:blip r:embed="rId139">
+                    <a:blip r:embed="rId148">
                       <a:extLst>
                         <a:ext uri="{28A0092B-C50C-407E-A947-70E740481C1C}">
                           <a14:useLocalDpi xmlns:a14="http://schemas.microsoft.com/office/drawing/2010/main" val="0"/>
@@ -16479,7 +17418,7 @@
                     </pic:cNvPicPr>
                   </pic:nvPicPr>
                   <pic:blipFill>
-                    <a:blip r:embed="rId140">
+                    <a:blip r:embed="rId149">
                       <a:extLst>
                         <a:ext uri="{28A0092B-C50C-407E-A947-70E740481C1C}">
                           <a14:useLocalDpi xmlns:a14="http://schemas.microsoft.com/office/drawing/2010/main" val="0"/>
@@ -16527,7 +17466,7 @@
         </w:rPr>
         <w:lastRenderedPageBreak/>
         <w:drawing>
-          <wp:inline distT="0" distB="0" distL="0" distR="0" wp14:anchorId="108730BE" wp14:editId="2E08D34C">
+          <wp:inline distT="0" distB="0" distL="0" distR="0" wp14:anchorId="108730BE" wp14:editId="22D81D63">
             <wp:extent cx="6702425" cy="5762625"/>
             <wp:effectExtent l="0" t="0" r="3175" b="9525"/>
             <wp:docPr id="56" name="Image 56" descr="Modifier Utilisateur"/>
@@ -16544,7 +17483,7 @@
                     </pic:cNvPicPr>
                   </pic:nvPicPr>
                   <pic:blipFill>
-                    <a:blip r:embed="rId141" cstate="print">
+                    <a:blip r:embed="rId150" cstate="print">
                       <a:extLst>
                         <a:ext uri="{28A0092B-C50C-407E-A947-70E740481C1C}">
                           <a14:useLocalDpi xmlns:a14="http://schemas.microsoft.com/office/drawing/2010/main" val="0"/>
@@ -16599,7 +17538,7 @@
                     </pic:cNvPicPr>
                   </pic:nvPicPr>
                   <pic:blipFill>
-                    <a:blip r:embed="rId142">
+                    <a:blip r:embed="rId151">
                       <a:extLst>
                         <a:ext uri="{28A0092B-C50C-407E-A947-70E740481C1C}">
                           <a14:useLocalDpi xmlns:a14="http://schemas.microsoft.com/office/drawing/2010/main" val="0"/>
@@ -16664,7 +17603,7 @@
                     </pic:cNvPicPr>
                   </pic:nvPicPr>
                   <pic:blipFill>
-                    <a:blip r:embed="rId143">
+                    <a:blip r:embed="rId152">
                       <a:extLst>
                         <a:ext uri="{28A0092B-C50C-407E-A947-70E740481C1C}">
                           <a14:useLocalDpi xmlns:a14="http://schemas.microsoft.com/office/drawing/2010/main" val="0"/>
@@ -16713,7 +17652,7 @@
         </w:rPr>
         <w:lastRenderedPageBreak/>
         <w:drawing>
-          <wp:inline distT="0" distB="0" distL="0" distR="0" wp14:anchorId="0F41F202" wp14:editId="61DE73AE">
+          <wp:inline distT="0" distB="0" distL="0" distR="0" wp14:anchorId="0F41F202" wp14:editId="584D26D8">
             <wp:extent cx="7056120" cy="5753735"/>
             <wp:effectExtent l="0" t="0" r="0" b="0"/>
             <wp:docPr id="44" name="Image 44" descr="Création Sondage Réponse"/>
@@ -16730,7 +17669,7 @@
                     </pic:cNvPicPr>
                   </pic:nvPicPr>
                   <pic:blipFill>
-                    <a:blip r:embed="rId144" cstate="print">
+                    <a:blip r:embed="rId153" cstate="print">
                       <a:extLst>
                         <a:ext uri="{28A0092B-C50C-407E-A947-70E740481C1C}">
                           <a14:useLocalDpi xmlns:a14="http://schemas.microsoft.com/office/drawing/2010/main" val="0"/>
@@ -16791,7 +17730,7 @@
           <w:lang w:eastAsia="fr-CH"/>
         </w:rPr>
         <w:drawing>
-          <wp:inline distT="0" distB="0" distL="0" distR="0" wp14:anchorId="17C6D6E8" wp14:editId="638AE0C9">
+          <wp:inline distT="0" distB="0" distL="0" distR="0" wp14:anchorId="17C6D6E8" wp14:editId="6936043A">
             <wp:extent cx="7791450" cy="4381500"/>
             <wp:effectExtent l="0" t="0" r="0" b="0"/>
             <wp:docPr id="42" name="Image 42" descr="C:\Users\pg78vgj\AppData\Local\Microsoft\Windows\INetCache\Content.Word\Contenu Réponse.png"/>
@@ -16808,7 +17747,7 @@
                     </pic:cNvPicPr>
                   </pic:nvPicPr>
                   <pic:blipFill>
-                    <a:blip r:embed="rId145" cstate="print">
+                    <a:blip r:embed="rId154" cstate="print">
                       <a:extLst>
                         <a:ext uri="{28A0092B-C50C-407E-A947-70E740481C1C}">
                           <a14:useLocalDpi xmlns:a14="http://schemas.microsoft.com/office/drawing/2010/main" val="0"/>
@@ -16938,7 +17877,7 @@
           <w:lang w:eastAsia="fr-CH"/>
         </w:rPr>
         <w:drawing>
-          <wp:inline distT="0" distB="0" distL="0" distR="0" wp14:anchorId="6FEDDF2F" wp14:editId="5EBF14B9">
+          <wp:inline distT="0" distB="0" distL="0" distR="0" wp14:anchorId="6FEDDF2F" wp14:editId="602E3F0F">
             <wp:extent cx="6374765" cy="5201920"/>
             <wp:effectExtent l="0" t="0" r="6985" b="0"/>
             <wp:docPr id="33" name="Image 33" descr="User Sondage"/>
@@ -16955,7 +17894,7 @@
                     </pic:cNvPicPr>
                   </pic:nvPicPr>
                   <pic:blipFill>
-                    <a:blip r:embed="rId146" cstate="print">
+                    <a:blip r:embed="rId155" cstate="print">
                       <a:extLst>
                         <a:ext uri="{28A0092B-C50C-407E-A947-70E740481C1C}">
                           <a14:useLocalDpi xmlns:a14="http://schemas.microsoft.com/office/drawing/2010/main" val="0"/>
@@ -16999,7 +17938,7 @@
       </w:pPr>
     </w:p>
     <w:sectPr>
-      <w:footerReference w:type="default" r:id="rId147"/>
+      <w:footerReference w:type="default" r:id="rId156"/>
       <w:pgSz w:w="16838" w:h="11906" w:orient="landscape"/>
       <w:pgMar w:top="1417" w:right="851" w:bottom="1417" w:left="1417" w:header="708" w:footer="567" w:gutter="0"/>
       <w:pgBorders w:offsetFrom="page">
@@ -17016,7 +17955,7 @@
 </file>
 
 <file path=word/endnotes.xml><?xml version="1.0" encoding="utf-8"?>
-<w:endnotes xmlns:wpc="http://schemas.microsoft.com/office/word/2010/wordprocessingCanvas" xmlns:cx="http://schemas.microsoft.com/office/drawing/2014/chartex" xmlns:cx1="http://schemas.microsoft.com/office/drawing/2015/9/8/chartex" xmlns:mc="http://schemas.openxmlformats.org/markup-compatibility/2006" xmlns:o="urn:schemas-microsoft-com:office:office" xmlns:r="http://schemas.openxmlformats.org/officeDocument/2006/relationships" xmlns:m="http://schemas.openxmlformats.org/officeDocument/2006/math" xmlns:v="urn:schemas-microsoft-com:vml" xmlns:wp14="http://schemas.microsoft.com/office/word/2010/wordprocessingDrawing" xmlns:wp="http://schemas.openxmlformats.org/drawingml/2006/wordprocessingDrawing" xmlns:w10="urn:schemas-microsoft-com:office:word" xmlns:w="http://schemas.openxmlformats.org/wordprocessingml/2006/main" xmlns:w14="http://schemas.microsoft.com/office/word/2010/wordml" xmlns:w15="http://schemas.microsoft.com/office/word/2012/wordml" xmlns:w16se="http://schemas.microsoft.com/office/word/2015/wordml/symex" xmlns:wpg="http://schemas.microsoft.com/office/word/2010/wordprocessingGroup" xmlns:wpi="http://schemas.microsoft.com/office/word/2010/wordprocessingInk" xmlns:wne="http://schemas.microsoft.com/office/word/2006/wordml" xmlns:wps="http://schemas.microsoft.com/office/word/2010/wordprocessingShape" mc:Ignorable="w14 w15 w16se wp14">
+<w:endnotes xmlns:wpc="http://schemas.microsoft.com/office/word/2010/wordprocessingCanvas" xmlns:cx="http://schemas.microsoft.com/office/drawing/2014/chartex" xmlns:cx1="http://schemas.microsoft.com/office/drawing/2015/9/8/chartex" xmlns:cx2="http://schemas.microsoft.com/office/drawing/2015/10/21/chartex" xmlns:cx3="http://schemas.microsoft.com/office/drawing/2016/5/9/chartex" xmlns:cx4="http://schemas.microsoft.com/office/drawing/2016/5/10/chartex" xmlns:cx5="http://schemas.microsoft.com/office/drawing/2016/5/11/chartex" xmlns:cx6="http://schemas.microsoft.com/office/drawing/2016/5/12/chartex" xmlns:cx7="http://schemas.microsoft.com/office/drawing/2016/5/13/chartex" xmlns:cx8="http://schemas.microsoft.com/office/drawing/2016/5/14/chartex" xmlns:mc="http://schemas.openxmlformats.org/markup-compatibility/2006" xmlns:aink="http://schemas.microsoft.com/office/drawing/2016/ink" xmlns:am3d="http://schemas.microsoft.com/office/drawing/2017/model3d" xmlns:o="urn:schemas-microsoft-com:office:office" xmlns:oel="http://schemas.microsoft.com/office/2019/extlst" xmlns:r="http://schemas.openxmlformats.org/officeDocument/2006/relationships" xmlns:m="http://schemas.openxmlformats.org/officeDocument/2006/math" xmlns:v="urn:schemas-microsoft-com:vml" xmlns:wp14="http://schemas.microsoft.com/office/word/2010/wordprocessingDrawing" xmlns:wp="http://schemas.openxmlformats.org/drawingml/2006/wordprocessingDrawing" xmlns:w10="urn:schemas-microsoft-com:office:word" xmlns:w="http://schemas.openxmlformats.org/wordprocessingml/2006/main" xmlns:w14="http://schemas.microsoft.com/office/word/2010/wordml" xmlns:w15="http://schemas.microsoft.com/office/word/2012/wordml" xmlns:w16cex="http://schemas.microsoft.com/office/word/2018/wordml/cex" xmlns:w16cid="http://schemas.microsoft.com/office/word/2016/wordml/cid" xmlns:w16="http://schemas.microsoft.com/office/word/2018/wordml" xmlns:w16du="http://schemas.microsoft.com/office/word/2023/wordml/word16du" xmlns:w16sdtdh="http://schemas.microsoft.com/office/word/2020/wordml/sdtdatahash" xmlns:w16se="http://schemas.microsoft.com/office/word/2015/wordml/symex" xmlns:wpg="http://schemas.microsoft.com/office/word/2010/wordprocessingGroup" xmlns:wpi="http://schemas.microsoft.com/office/word/2010/wordprocessingInk" xmlns:wne="http://schemas.microsoft.com/office/word/2006/wordml" xmlns:wps="http://schemas.microsoft.com/office/word/2010/wordprocessingShape" mc:Ignorable="w14 w15 w16se w16cid w16 w16cex w16sdtdh w16du wp14">
   <w:endnote w:type="separator" w:id="-1">
     <w:p>
       <w:r>
@@ -17035,7 +17974,7 @@
 </file>
 
 <file path=word/footer1.xml><?xml version="1.0" encoding="utf-8"?>
-<w:ftr xmlns:wpc="http://schemas.microsoft.com/office/word/2010/wordprocessingCanvas" xmlns:cx="http://schemas.microsoft.com/office/drawing/2014/chartex" xmlns:cx1="http://schemas.microsoft.com/office/drawing/2015/9/8/chartex" xmlns:mc="http://schemas.openxmlformats.org/markup-compatibility/2006" xmlns:o="urn:schemas-microsoft-com:office:office" xmlns:r="http://schemas.openxmlformats.org/officeDocument/2006/relationships" xmlns:m="http://schemas.openxmlformats.org/officeDocument/2006/math" xmlns:v="urn:schemas-microsoft-com:vml" xmlns:wp14="http://schemas.microsoft.com/office/word/2010/wordprocessingDrawing" xmlns:wp="http://schemas.openxmlformats.org/drawingml/2006/wordprocessingDrawing" xmlns:w10="urn:schemas-microsoft-com:office:word" xmlns:w="http://schemas.openxmlformats.org/wordprocessingml/2006/main" xmlns:w14="http://schemas.microsoft.com/office/word/2010/wordml" xmlns:w15="http://schemas.microsoft.com/office/word/2012/wordml" xmlns:w16se="http://schemas.microsoft.com/office/word/2015/wordml/symex" xmlns:wpg="http://schemas.microsoft.com/office/word/2010/wordprocessingGroup" xmlns:wpi="http://schemas.microsoft.com/office/word/2010/wordprocessingInk" xmlns:wne="http://schemas.microsoft.com/office/word/2006/wordml" xmlns:wps="http://schemas.microsoft.com/office/word/2010/wordprocessingShape" mc:Ignorable="w14 w15 w16se wp14">
+<w:ftr xmlns:wpc="http://schemas.microsoft.com/office/word/2010/wordprocessingCanvas" xmlns:cx="http://schemas.microsoft.com/office/drawing/2014/chartex" xmlns:cx1="http://schemas.microsoft.com/office/drawing/2015/9/8/chartex" xmlns:cx2="http://schemas.microsoft.com/office/drawing/2015/10/21/chartex" xmlns:cx3="http://schemas.microsoft.com/office/drawing/2016/5/9/chartex" xmlns:cx4="http://schemas.microsoft.com/office/drawing/2016/5/10/chartex" xmlns:cx5="http://schemas.microsoft.com/office/drawing/2016/5/11/chartex" xmlns:cx6="http://schemas.microsoft.com/office/drawing/2016/5/12/chartex" xmlns:cx7="http://schemas.microsoft.com/office/drawing/2016/5/13/chartex" xmlns:cx8="http://schemas.microsoft.com/office/drawing/2016/5/14/chartex" xmlns:mc="http://schemas.openxmlformats.org/markup-compatibility/2006" xmlns:aink="http://schemas.microsoft.com/office/drawing/2016/ink" xmlns:am3d="http://schemas.microsoft.com/office/drawing/2017/model3d" xmlns:o="urn:schemas-microsoft-com:office:office" xmlns:oel="http://schemas.microsoft.com/office/2019/extlst" xmlns:r="http://schemas.openxmlformats.org/officeDocument/2006/relationships" xmlns:m="http://schemas.openxmlformats.org/officeDocument/2006/math" xmlns:v="urn:schemas-microsoft-com:vml" xmlns:wp14="http://schemas.microsoft.com/office/word/2010/wordprocessingDrawing" xmlns:wp="http://schemas.openxmlformats.org/drawingml/2006/wordprocessingDrawing" xmlns:w10="urn:schemas-microsoft-com:office:word" xmlns:w="http://schemas.openxmlformats.org/wordprocessingml/2006/main" xmlns:w14="http://schemas.microsoft.com/office/word/2010/wordml" xmlns:w15="http://schemas.microsoft.com/office/word/2012/wordml" xmlns:w16cex="http://schemas.microsoft.com/office/word/2018/wordml/cex" xmlns:w16cid="http://schemas.microsoft.com/office/word/2016/wordml/cid" xmlns:w16="http://schemas.microsoft.com/office/word/2018/wordml" xmlns:w16du="http://schemas.microsoft.com/office/word/2023/wordml/word16du" xmlns:w16sdtdh="http://schemas.microsoft.com/office/word/2020/wordml/sdtdatahash" xmlns:w16se="http://schemas.microsoft.com/office/word/2015/wordml/symex" xmlns:wpg="http://schemas.microsoft.com/office/word/2010/wordprocessingGroup" xmlns:wpi="http://schemas.microsoft.com/office/word/2010/wordprocessingInk" xmlns:wne="http://schemas.microsoft.com/office/word/2006/wordml" xmlns:wps="http://schemas.microsoft.com/office/word/2010/wordprocessingShape" mc:Ignorable="w14 w15 w16se w16cid w16 w16cex w16sdtdh w16du wp14">
   <w:p>
     <w:pPr>
       <w:pStyle w:val="Pieddepage"/>
@@ -17060,7 +17999,6 @@
           <w:docPartUnique/>
         </w:docPartObj>
       </w:sdtPr>
-      <w:sdtEndPr/>
       <w:sdtContent>
         <w:r>
           <w:fldChar w:fldCharType="begin"/>
@@ -17105,7 +18043,7 @@
 </file>
 
 <file path=word/footer2.xml><?xml version="1.0" encoding="utf-8"?>
-<w:ftr xmlns:wpc="http://schemas.microsoft.com/office/word/2010/wordprocessingCanvas" xmlns:cx="http://schemas.microsoft.com/office/drawing/2014/chartex" xmlns:cx1="http://schemas.microsoft.com/office/drawing/2015/9/8/chartex" xmlns:mc="http://schemas.openxmlformats.org/markup-compatibility/2006" xmlns:o="urn:schemas-microsoft-com:office:office" xmlns:r="http://schemas.openxmlformats.org/officeDocument/2006/relationships" xmlns:m="http://schemas.openxmlformats.org/officeDocument/2006/math" xmlns:v="urn:schemas-microsoft-com:vml" xmlns:wp14="http://schemas.microsoft.com/office/word/2010/wordprocessingDrawing" xmlns:wp="http://schemas.openxmlformats.org/drawingml/2006/wordprocessingDrawing" xmlns:w10="urn:schemas-microsoft-com:office:word" xmlns:w="http://schemas.openxmlformats.org/wordprocessingml/2006/main" xmlns:w14="http://schemas.microsoft.com/office/word/2010/wordml" xmlns:w15="http://schemas.microsoft.com/office/word/2012/wordml" xmlns:w16se="http://schemas.microsoft.com/office/word/2015/wordml/symex" xmlns:wpg="http://schemas.microsoft.com/office/word/2010/wordprocessingGroup" xmlns:wpi="http://schemas.microsoft.com/office/word/2010/wordprocessingInk" xmlns:wne="http://schemas.microsoft.com/office/word/2006/wordml" xmlns:wps="http://schemas.microsoft.com/office/word/2010/wordprocessingShape" mc:Ignorable="w14 w15 w16se wp14">
+<w:ftr xmlns:wpc="http://schemas.microsoft.com/office/word/2010/wordprocessingCanvas" xmlns:cx="http://schemas.microsoft.com/office/drawing/2014/chartex" xmlns:cx1="http://schemas.microsoft.com/office/drawing/2015/9/8/chartex" xmlns:cx2="http://schemas.microsoft.com/office/drawing/2015/10/21/chartex" xmlns:cx3="http://schemas.microsoft.com/office/drawing/2016/5/9/chartex" xmlns:cx4="http://schemas.microsoft.com/office/drawing/2016/5/10/chartex" xmlns:cx5="http://schemas.microsoft.com/office/drawing/2016/5/11/chartex" xmlns:cx6="http://schemas.microsoft.com/office/drawing/2016/5/12/chartex" xmlns:cx7="http://schemas.microsoft.com/office/drawing/2016/5/13/chartex" xmlns:cx8="http://schemas.microsoft.com/office/drawing/2016/5/14/chartex" xmlns:mc="http://schemas.openxmlformats.org/markup-compatibility/2006" xmlns:aink="http://schemas.microsoft.com/office/drawing/2016/ink" xmlns:am3d="http://schemas.microsoft.com/office/drawing/2017/model3d" xmlns:o="urn:schemas-microsoft-com:office:office" xmlns:oel="http://schemas.microsoft.com/office/2019/extlst" xmlns:r="http://schemas.openxmlformats.org/officeDocument/2006/relationships" xmlns:m="http://schemas.openxmlformats.org/officeDocument/2006/math" xmlns:v="urn:schemas-microsoft-com:vml" xmlns:wp14="http://schemas.microsoft.com/office/word/2010/wordprocessingDrawing" xmlns:wp="http://schemas.openxmlformats.org/drawingml/2006/wordprocessingDrawing" xmlns:w10="urn:schemas-microsoft-com:office:word" xmlns:w="http://schemas.openxmlformats.org/wordprocessingml/2006/main" xmlns:w14="http://schemas.microsoft.com/office/word/2010/wordml" xmlns:w15="http://schemas.microsoft.com/office/word/2012/wordml" xmlns:w16cex="http://schemas.microsoft.com/office/word/2018/wordml/cex" xmlns:w16cid="http://schemas.microsoft.com/office/word/2016/wordml/cid" xmlns:w16="http://schemas.microsoft.com/office/word/2018/wordml" xmlns:w16du="http://schemas.microsoft.com/office/word/2023/wordml/word16du" xmlns:w16sdtdh="http://schemas.microsoft.com/office/word/2020/wordml/sdtdatahash" xmlns:w16se="http://schemas.microsoft.com/office/word/2015/wordml/symex" xmlns:wpg="http://schemas.microsoft.com/office/word/2010/wordprocessingGroup" xmlns:wpi="http://schemas.microsoft.com/office/word/2010/wordprocessingInk" xmlns:wne="http://schemas.microsoft.com/office/word/2006/wordml" xmlns:wps="http://schemas.microsoft.com/office/word/2010/wordprocessingShape" mc:Ignorable="w14 w15 w16se w16cid w16 w16cex w16sdtdh w16du wp14">
   <w:p>
     <w:pPr>
       <w:pStyle w:val="Pieddepage"/>
@@ -17130,7 +18068,6 @@
           <w:docPartUnique/>
         </w:docPartObj>
       </w:sdtPr>
-      <w:sdtEndPr/>
       <w:sdtContent>
         <w:r>
           <w:fldChar w:fldCharType="begin"/>
@@ -17172,7 +18109,7 @@
 </file>
 
 <file path=word/footer3.xml><?xml version="1.0" encoding="utf-8"?>
-<w:ftr xmlns:wpc="http://schemas.microsoft.com/office/word/2010/wordprocessingCanvas" xmlns:cx="http://schemas.microsoft.com/office/drawing/2014/chartex" xmlns:cx1="http://schemas.microsoft.com/office/drawing/2015/9/8/chartex" xmlns:mc="http://schemas.openxmlformats.org/markup-compatibility/2006" xmlns:o="urn:schemas-microsoft-com:office:office" xmlns:r="http://schemas.openxmlformats.org/officeDocument/2006/relationships" xmlns:m="http://schemas.openxmlformats.org/officeDocument/2006/math" xmlns:v="urn:schemas-microsoft-com:vml" xmlns:wp14="http://schemas.microsoft.com/office/word/2010/wordprocessingDrawing" xmlns:wp="http://schemas.openxmlformats.org/drawingml/2006/wordprocessingDrawing" xmlns:w10="urn:schemas-microsoft-com:office:word" xmlns:w="http://schemas.openxmlformats.org/wordprocessingml/2006/main" xmlns:w14="http://schemas.microsoft.com/office/word/2010/wordml" xmlns:w15="http://schemas.microsoft.com/office/word/2012/wordml" xmlns:w16se="http://schemas.microsoft.com/office/word/2015/wordml/symex" xmlns:wpg="http://schemas.microsoft.com/office/word/2010/wordprocessingGroup" xmlns:wpi="http://schemas.microsoft.com/office/word/2010/wordprocessingInk" xmlns:wne="http://schemas.microsoft.com/office/word/2006/wordml" xmlns:wps="http://schemas.microsoft.com/office/word/2010/wordprocessingShape" mc:Ignorable="w14 w15 w16se wp14">
+<w:ftr xmlns:wpc="http://schemas.microsoft.com/office/word/2010/wordprocessingCanvas" xmlns:cx="http://schemas.microsoft.com/office/drawing/2014/chartex" xmlns:cx1="http://schemas.microsoft.com/office/drawing/2015/9/8/chartex" xmlns:cx2="http://schemas.microsoft.com/office/drawing/2015/10/21/chartex" xmlns:cx3="http://schemas.microsoft.com/office/drawing/2016/5/9/chartex" xmlns:cx4="http://schemas.microsoft.com/office/drawing/2016/5/10/chartex" xmlns:cx5="http://schemas.microsoft.com/office/drawing/2016/5/11/chartex" xmlns:cx6="http://schemas.microsoft.com/office/drawing/2016/5/12/chartex" xmlns:cx7="http://schemas.microsoft.com/office/drawing/2016/5/13/chartex" xmlns:cx8="http://schemas.microsoft.com/office/drawing/2016/5/14/chartex" xmlns:mc="http://schemas.openxmlformats.org/markup-compatibility/2006" xmlns:aink="http://schemas.microsoft.com/office/drawing/2016/ink" xmlns:am3d="http://schemas.microsoft.com/office/drawing/2017/model3d" xmlns:o="urn:schemas-microsoft-com:office:office" xmlns:oel="http://schemas.microsoft.com/office/2019/extlst" xmlns:r="http://schemas.openxmlformats.org/officeDocument/2006/relationships" xmlns:m="http://schemas.openxmlformats.org/officeDocument/2006/math" xmlns:v="urn:schemas-microsoft-com:vml" xmlns:wp14="http://schemas.microsoft.com/office/word/2010/wordprocessingDrawing" xmlns:wp="http://schemas.openxmlformats.org/drawingml/2006/wordprocessingDrawing" xmlns:w10="urn:schemas-microsoft-com:office:word" xmlns:w="http://schemas.openxmlformats.org/wordprocessingml/2006/main" xmlns:w14="http://schemas.microsoft.com/office/word/2010/wordml" xmlns:w15="http://schemas.microsoft.com/office/word/2012/wordml" xmlns:w16cex="http://schemas.microsoft.com/office/word/2018/wordml/cex" xmlns:w16cid="http://schemas.microsoft.com/office/word/2016/wordml/cid" xmlns:w16="http://schemas.microsoft.com/office/word/2018/wordml" xmlns:w16du="http://schemas.microsoft.com/office/word/2023/wordml/word16du" xmlns:w16sdtdh="http://schemas.microsoft.com/office/word/2020/wordml/sdtdatahash" xmlns:w16se="http://schemas.microsoft.com/office/word/2015/wordml/symex" xmlns:wpg="http://schemas.microsoft.com/office/word/2010/wordprocessingGroup" xmlns:wpi="http://schemas.microsoft.com/office/word/2010/wordprocessingInk" xmlns:wne="http://schemas.microsoft.com/office/word/2006/wordml" xmlns:wps="http://schemas.microsoft.com/office/word/2010/wordprocessingShape" mc:Ignorable="w14 w15 w16se w16cid w16 w16cex w16sdtdh w16du wp14">
   <w:p>
     <w:pPr>
       <w:pStyle w:val="Pieddepage"/>
@@ -17180,19 +18117,11 @@
         <w:sz w:val="18"/>
       </w:rPr>
     </w:pPr>
-    <w:proofErr w:type="spellStart"/>
     <w:r>
       <w:rPr>
         <w:sz w:val="18"/>
       </w:rPr>
-      <w:t>Robustiano</w:t>
-    </w:r>
-    <w:proofErr w:type="spellEnd"/>
-    <w:r>
-      <w:rPr>
-        <w:sz w:val="18"/>
-      </w:rPr>
-      <w:t xml:space="preserve"> Lombardo</w:t>
+      <w:t>Robustiano Lombardo</w:t>
     </w:r>
     <w:r>
       <w:rPr>
@@ -17211,7 +18140,6 @@
           <w:docPartUnique/>
         </w:docPartObj>
       </w:sdtPr>
-      <w:sdtEndPr/>
       <w:sdtContent>
         <w:r>
           <w:rPr>
@@ -17276,7 +18204,7 @@
         <w:noProof/>
         <w:sz w:val="18"/>
       </w:rPr>
-      <w:t>03.06.2024</w:t>
+      <w:t>11.06.2024</w:t>
     </w:r>
     <w:r>
       <w:rPr>
@@ -17297,7 +18225,7 @@
 </file>
 
 <file path=word/footer4.xml><?xml version="1.0" encoding="utf-8"?>
-<w:ftr xmlns:wpc="http://schemas.microsoft.com/office/word/2010/wordprocessingCanvas" xmlns:cx="http://schemas.microsoft.com/office/drawing/2014/chartex" xmlns:cx1="http://schemas.microsoft.com/office/drawing/2015/9/8/chartex" xmlns:mc="http://schemas.openxmlformats.org/markup-compatibility/2006" xmlns:o="urn:schemas-microsoft-com:office:office" xmlns:r="http://schemas.openxmlformats.org/officeDocument/2006/relationships" xmlns:m="http://schemas.openxmlformats.org/officeDocument/2006/math" xmlns:v="urn:schemas-microsoft-com:vml" xmlns:wp14="http://schemas.microsoft.com/office/word/2010/wordprocessingDrawing" xmlns:wp="http://schemas.openxmlformats.org/drawingml/2006/wordprocessingDrawing" xmlns:w10="urn:schemas-microsoft-com:office:word" xmlns:w="http://schemas.openxmlformats.org/wordprocessingml/2006/main" xmlns:w14="http://schemas.microsoft.com/office/word/2010/wordml" xmlns:w15="http://schemas.microsoft.com/office/word/2012/wordml" xmlns:w16se="http://schemas.microsoft.com/office/word/2015/wordml/symex" xmlns:wpg="http://schemas.microsoft.com/office/word/2010/wordprocessingGroup" xmlns:wpi="http://schemas.microsoft.com/office/word/2010/wordprocessingInk" xmlns:wne="http://schemas.microsoft.com/office/word/2006/wordml" xmlns:wps="http://schemas.microsoft.com/office/word/2010/wordprocessingShape" mc:Ignorable="w14 w15 w16se wp14">
+<w:ftr xmlns:wpc="http://schemas.microsoft.com/office/word/2010/wordprocessingCanvas" xmlns:cx="http://schemas.microsoft.com/office/drawing/2014/chartex" xmlns:cx1="http://schemas.microsoft.com/office/drawing/2015/9/8/chartex" xmlns:cx2="http://schemas.microsoft.com/office/drawing/2015/10/21/chartex" xmlns:cx3="http://schemas.microsoft.com/office/drawing/2016/5/9/chartex" xmlns:cx4="http://schemas.microsoft.com/office/drawing/2016/5/10/chartex" xmlns:cx5="http://schemas.microsoft.com/office/drawing/2016/5/11/chartex" xmlns:cx6="http://schemas.microsoft.com/office/drawing/2016/5/12/chartex" xmlns:cx7="http://schemas.microsoft.com/office/drawing/2016/5/13/chartex" xmlns:cx8="http://schemas.microsoft.com/office/drawing/2016/5/14/chartex" xmlns:mc="http://schemas.openxmlformats.org/markup-compatibility/2006" xmlns:aink="http://schemas.microsoft.com/office/drawing/2016/ink" xmlns:am3d="http://schemas.microsoft.com/office/drawing/2017/model3d" xmlns:o="urn:schemas-microsoft-com:office:office" xmlns:oel="http://schemas.microsoft.com/office/2019/extlst" xmlns:r="http://schemas.openxmlformats.org/officeDocument/2006/relationships" xmlns:m="http://schemas.openxmlformats.org/officeDocument/2006/math" xmlns:v="urn:schemas-microsoft-com:vml" xmlns:wp14="http://schemas.microsoft.com/office/word/2010/wordprocessingDrawing" xmlns:wp="http://schemas.openxmlformats.org/drawingml/2006/wordprocessingDrawing" xmlns:w10="urn:schemas-microsoft-com:office:word" xmlns:w="http://schemas.openxmlformats.org/wordprocessingml/2006/main" xmlns:w14="http://schemas.microsoft.com/office/word/2010/wordml" xmlns:w15="http://schemas.microsoft.com/office/word/2012/wordml" xmlns:w16cex="http://schemas.microsoft.com/office/word/2018/wordml/cex" xmlns:w16cid="http://schemas.microsoft.com/office/word/2016/wordml/cid" xmlns:w16="http://schemas.microsoft.com/office/word/2018/wordml" xmlns:w16du="http://schemas.microsoft.com/office/word/2023/wordml/word16du" xmlns:w16sdtdh="http://schemas.microsoft.com/office/word/2020/wordml/sdtdatahash" xmlns:w16se="http://schemas.microsoft.com/office/word/2015/wordml/symex" xmlns:wpg="http://schemas.microsoft.com/office/word/2010/wordprocessingGroup" xmlns:wpi="http://schemas.microsoft.com/office/word/2010/wordprocessingInk" xmlns:wne="http://schemas.microsoft.com/office/word/2006/wordml" xmlns:wps="http://schemas.microsoft.com/office/word/2010/wordprocessingShape" mc:Ignorable="w14 w15 w16se w16cid w16 w16cex w16sdtdh w16du wp14">
   <w:p>
     <w:pPr>
       <w:pStyle w:val="Pieddepage"/>
@@ -17305,19 +18233,11 @@
         <w:sz w:val="18"/>
       </w:rPr>
     </w:pPr>
-    <w:proofErr w:type="spellStart"/>
     <w:r>
       <w:rPr>
         <w:sz w:val="18"/>
       </w:rPr>
-      <w:t>Robustiano</w:t>
-    </w:r>
-    <w:proofErr w:type="spellEnd"/>
-    <w:r>
-      <w:rPr>
-        <w:sz w:val="18"/>
-      </w:rPr>
-      <w:t xml:space="preserve"> Lombardo</w:t>
+      <w:t>Robustiano Lombardo</w:t>
     </w:r>
     <w:r>
       <w:rPr>
@@ -17396,7 +18316,7 @@
         <w:noProof/>
         <w:sz w:val="18"/>
       </w:rPr>
-      <w:t>03.06.2024</w:t>
+      <w:t>11.06.2024</w:t>
     </w:r>
     <w:r>
       <w:rPr>
@@ -17417,7 +18337,7 @@
 </file>
 
 <file path=word/footer5.xml><?xml version="1.0" encoding="utf-8"?>
-<w:ftr xmlns:wpc="http://schemas.microsoft.com/office/word/2010/wordprocessingCanvas" xmlns:cx="http://schemas.microsoft.com/office/drawing/2014/chartex" xmlns:cx1="http://schemas.microsoft.com/office/drawing/2015/9/8/chartex" xmlns:mc="http://schemas.openxmlformats.org/markup-compatibility/2006" xmlns:o="urn:schemas-microsoft-com:office:office" xmlns:r="http://schemas.openxmlformats.org/officeDocument/2006/relationships" xmlns:m="http://schemas.openxmlformats.org/officeDocument/2006/math" xmlns:v="urn:schemas-microsoft-com:vml" xmlns:wp14="http://schemas.microsoft.com/office/word/2010/wordprocessingDrawing" xmlns:wp="http://schemas.openxmlformats.org/drawingml/2006/wordprocessingDrawing" xmlns:w10="urn:schemas-microsoft-com:office:word" xmlns:w="http://schemas.openxmlformats.org/wordprocessingml/2006/main" xmlns:w14="http://schemas.microsoft.com/office/word/2010/wordml" xmlns:w15="http://schemas.microsoft.com/office/word/2012/wordml" xmlns:w16se="http://schemas.microsoft.com/office/word/2015/wordml/symex" xmlns:wpg="http://schemas.microsoft.com/office/word/2010/wordprocessingGroup" xmlns:wpi="http://schemas.microsoft.com/office/word/2010/wordprocessingInk" xmlns:wne="http://schemas.microsoft.com/office/word/2006/wordml" xmlns:wps="http://schemas.microsoft.com/office/word/2010/wordprocessingShape" mc:Ignorable="w14 w15 w16se wp14">
+<w:ftr xmlns:wpc="http://schemas.microsoft.com/office/word/2010/wordprocessingCanvas" xmlns:cx="http://schemas.microsoft.com/office/drawing/2014/chartex" xmlns:cx1="http://schemas.microsoft.com/office/drawing/2015/9/8/chartex" xmlns:cx2="http://schemas.microsoft.com/office/drawing/2015/10/21/chartex" xmlns:cx3="http://schemas.microsoft.com/office/drawing/2016/5/9/chartex" xmlns:cx4="http://schemas.microsoft.com/office/drawing/2016/5/10/chartex" xmlns:cx5="http://schemas.microsoft.com/office/drawing/2016/5/11/chartex" xmlns:cx6="http://schemas.microsoft.com/office/drawing/2016/5/12/chartex" xmlns:cx7="http://schemas.microsoft.com/office/drawing/2016/5/13/chartex" xmlns:cx8="http://schemas.microsoft.com/office/drawing/2016/5/14/chartex" xmlns:mc="http://schemas.openxmlformats.org/markup-compatibility/2006" xmlns:aink="http://schemas.microsoft.com/office/drawing/2016/ink" xmlns:am3d="http://schemas.microsoft.com/office/drawing/2017/model3d" xmlns:o="urn:schemas-microsoft-com:office:office" xmlns:oel="http://schemas.microsoft.com/office/2019/extlst" xmlns:r="http://schemas.openxmlformats.org/officeDocument/2006/relationships" xmlns:m="http://schemas.openxmlformats.org/officeDocument/2006/math" xmlns:v="urn:schemas-microsoft-com:vml" xmlns:wp14="http://schemas.microsoft.com/office/word/2010/wordprocessingDrawing" xmlns:wp="http://schemas.openxmlformats.org/drawingml/2006/wordprocessingDrawing" xmlns:w10="urn:schemas-microsoft-com:office:word" xmlns:w="http://schemas.openxmlformats.org/wordprocessingml/2006/main" xmlns:w14="http://schemas.microsoft.com/office/word/2010/wordml" xmlns:w15="http://schemas.microsoft.com/office/word/2012/wordml" xmlns:w16cex="http://schemas.microsoft.com/office/word/2018/wordml/cex" xmlns:w16cid="http://schemas.microsoft.com/office/word/2016/wordml/cid" xmlns:w16="http://schemas.microsoft.com/office/word/2018/wordml" xmlns:w16du="http://schemas.microsoft.com/office/word/2023/wordml/word16du" xmlns:w16sdtdh="http://schemas.microsoft.com/office/word/2020/wordml/sdtdatahash" xmlns:w16se="http://schemas.microsoft.com/office/word/2015/wordml/symex" xmlns:wpg="http://schemas.microsoft.com/office/word/2010/wordprocessingGroup" xmlns:wpi="http://schemas.microsoft.com/office/word/2010/wordprocessingInk" xmlns:wne="http://schemas.microsoft.com/office/word/2006/wordml" xmlns:wps="http://schemas.microsoft.com/office/word/2010/wordprocessingShape" mc:Ignorable="w14 w15 w16se w16cid w16 w16cex w16sdtdh w16du wp14">
   <w:p>
     <w:pPr>
       <w:pStyle w:val="Pieddepage"/>
@@ -17425,19 +18345,11 @@
         <w:sz w:val="18"/>
       </w:rPr>
     </w:pPr>
-    <w:proofErr w:type="spellStart"/>
     <w:r>
       <w:rPr>
         <w:sz w:val="18"/>
       </w:rPr>
-      <w:t>Robustiano</w:t>
-    </w:r>
-    <w:proofErr w:type="spellEnd"/>
-    <w:r>
-      <w:rPr>
-        <w:sz w:val="18"/>
-      </w:rPr>
-      <w:t xml:space="preserve"> Lombardo</w:t>
+      <w:t>Robustiano Lombardo</w:t>
     </w:r>
     <w:r>
       <w:rPr>
@@ -17516,7 +18428,7 @@
         <w:noProof/>
         <w:sz w:val="18"/>
       </w:rPr>
-      <w:t>03.06.2024</w:t>
+      <w:t>11.06.2024</w:t>
     </w:r>
     <w:r>
       <w:rPr>
@@ -17542,7 +18454,7 @@
 </file>
 
 <file path=word/footnotes.xml><?xml version="1.0" encoding="utf-8"?>
-<w:footnotes xmlns:wpc="http://schemas.microsoft.com/office/word/2010/wordprocessingCanvas" xmlns:cx="http://schemas.microsoft.com/office/drawing/2014/chartex" xmlns:cx1="http://schemas.microsoft.com/office/drawing/2015/9/8/chartex" xmlns:mc="http://schemas.openxmlformats.org/markup-compatibility/2006" xmlns:o="urn:schemas-microsoft-com:office:office" xmlns:r="http://schemas.openxmlformats.org/officeDocument/2006/relationships" xmlns:m="http://schemas.openxmlformats.org/officeDocument/2006/math" xmlns:v="urn:schemas-microsoft-com:vml" xmlns:wp14="http://schemas.microsoft.com/office/word/2010/wordprocessingDrawing" xmlns:wp="http://schemas.openxmlformats.org/drawingml/2006/wordprocessingDrawing" xmlns:w10="urn:schemas-microsoft-com:office:word" xmlns:w="http://schemas.openxmlformats.org/wordprocessingml/2006/main" xmlns:w14="http://schemas.microsoft.com/office/word/2010/wordml" xmlns:w15="http://schemas.microsoft.com/office/word/2012/wordml" xmlns:w16se="http://schemas.microsoft.com/office/word/2015/wordml/symex" xmlns:wpg="http://schemas.microsoft.com/office/word/2010/wordprocessingGroup" xmlns:wpi="http://schemas.microsoft.com/office/word/2010/wordprocessingInk" xmlns:wne="http://schemas.microsoft.com/office/word/2006/wordml" xmlns:wps="http://schemas.microsoft.com/office/word/2010/wordprocessingShape" mc:Ignorable="w14 w15 w16se wp14">
+<w:footnotes xmlns:wpc="http://schemas.microsoft.com/office/word/2010/wordprocessingCanvas" xmlns:cx="http://schemas.microsoft.com/office/drawing/2014/chartex" xmlns:cx1="http://schemas.microsoft.com/office/drawing/2015/9/8/chartex" xmlns:cx2="http://schemas.microsoft.com/office/drawing/2015/10/21/chartex" xmlns:cx3="http://schemas.microsoft.com/office/drawing/2016/5/9/chartex" xmlns:cx4="http://schemas.microsoft.com/office/drawing/2016/5/10/chartex" xmlns:cx5="http://schemas.microsoft.com/office/drawing/2016/5/11/chartex" xmlns:cx6="http://schemas.microsoft.com/office/drawing/2016/5/12/chartex" xmlns:cx7="http://schemas.microsoft.com/office/drawing/2016/5/13/chartex" xmlns:cx8="http://schemas.microsoft.com/office/drawing/2016/5/14/chartex" xmlns:mc="http://schemas.openxmlformats.org/markup-compatibility/2006" xmlns:aink="http://schemas.microsoft.com/office/drawing/2016/ink" xmlns:am3d="http://schemas.microsoft.com/office/drawing/2017/model3d" xmlns:o="urn:schemas-microsoft-com:office:office" xmlns:oel="http://schemas.microsoft.com/office/2019/extlst" xmlns:r="http://schemas.openxmlformats.org/officeDocument/2006/relationships" xmlns:m="http://schemas.openxmlformats.org/officeDocument/2006/math" xmlns:v="urn:schemas-microsoft-com:vml" xmlns:wp14="http://schemas.microsoft.com/office/word/2010/wordprocessingDrawing" xmlns:wp="http://schemas.openxmlformats.org/drawingml/2006/wordprocessingDrawing" xmlns:w10="urn:schemas-microsoft-com:office:word" xmlns:w="http://schemas.openxmlformats.org/wordprocessingml/2006/main" xmlns:w14="http://schemas.microsoft.com/office/word/2010/wordml" xmlns:w15="http://schemas.microsoft.com/office/word/2012/wordml" xmlns:w16cex="http://schemas.microsoft.com/office/word/2018/wordml/cex" xmlns:w16cid="http://schemas.microsoft.com/office/word/2016/wordml/cid" xmlns:w16="http://schemas.microsoft.com/office/word/2018/wordml" xmlns:w16du="http://schemas.microsoft.com/office/word/2023/wordml/word16du" xmlns:w16sdtdh="http://schemas.microsoft.com/office/word/2020/wordml/sdtdatahash" xmlns:w16se="http://schemas.microsoft.com/office/word/2015/wordml/symex" xmlns:wpg="http://schemas.microsoft.com/office/word/2010/wordprocessingGroup" xmlns:wpi="http://schemas.microsoft.com/office/word/2010/wordprocessingInk" xmlns:wne="http://schemas.microsoft.com/office/word/2006/wordml" xmlns:wps="http://schemas.microsoft.com/office/word/2010/wordprocessingShape" mc:Ignorable="w14 w15 w16se w16cid w16 w16cex w16sdtdh w16du wp14">
   <w:footnote w:type="separator" w:id="-1">
     <w:p>
       <w:r>
@@ -17561,8 +18473,94 @@
 </file>
 
 <file path=word/numbering.xml><?xml version="1.0" encoding="utf-8"?>
-<w:numbering xmlns:wpc="http://schemas.microsoft.com/office/word/2010/wordprocessingCanvas" xmlns:cx="http://schemas.microsoft.com/office/drawing/2014/chartex" xmlns:cx1="http://schemas.microsoft.com/office/drawing/2015/9/8/chartex" xmlns:mc="http://schemas.openxmlformats.org/markup-compatibility/2006" xmlns:o="urn:schemas-microsoft-com:office:office" xmlns:r="http://schemas.openxmlformats.org/officeDocument/2006/relationships" xmlns:m="http://schemas.openxmlformats.org/officeDocument/2006/math" xmlns:v="urn:schemas-microsoft-com:vml" xmlns:wp14="http://schemas.microsoft.com/office/word/2010/wordprocessingDrawing" xmlns:wp="http://schemas.openxmlformats.org/drawingml/2006/wordprocessingDrawing" xmlns:w10="urn:schemas-microsoft-com:office:word" xmlns:w="http://schemas.openxmlformats.org/wordprocessingml/2006/main" xmlns:w14="http://schemas.microsoft.com/office/word/2010/wordml" xmlns:w15="http://schemas.microsoft.com/office/word/2012/wordml" xmlns:w16se="http://schemas.microsoft.com/office/word/2015/wordml/symex" xmlns:wpg="http://schemas.microsoft.com/office/word/2010/wordprocessingGroup" xmlns:wpi="http://schemas.microsoft.com/office/word/2010/wordprocessingInk" xmlns:wne="http://schemas.microsoft.com/office/word/2006/wordml" xmlns:wps="http://schemas.microsoft.com/office/word/2010/wordprocessingShape" mc:Ignorable="w14 w15 w16se wp14">
+<w:numbering xmlns:wpc="http://schemas.microsoft.com/office/word/2010/wordprocessingCanvas" xmlns:cx="http://schemas.microsoft.com/office/drawing/2014/chartex" xmlns:cx1="http://schemas.microsoft.com/office/drawing/2015/9/8/chartex" xmlns:cx2="http://schemas.microsoft.com/office/drawing/2015/10/21/chartex" xmlns:cx3="http://schemas.microsoft.com/office/drawing/2016/5/9/chartex" xmlns:cx4="http://schemas.microsoft.com/office/drawing/2016/5/10/chartex" xmlns:cx5="http://schemas.microsoft.com/office/drawing/2016/5/11/chartex" xmlns:cx6="http://schemas.microsoft.com/office/drawing/2016/5/12/chartex" xmlns:cx7="http://schemas.microsoft.com/office/drawing/2016/5/13/chartex" xmlns:cx8="http://schemas.microsoft.com/office/drawing/2016/5/14/chartex" xmlns:mc="http://schemas.openxmlformats.org/markup-compatibility/2006" xmlns:aink="http://schemas.microsoft.com/office/drawing/2016/ink" xmlns:am3d="http://schemas.microsoft.com/office/drawing/2017/model3d" xmlns:o="urn:schemas-microsoft-com:office:office" xmlns:oel="http://schemas.microsoft.com/office/2019/extlst" xmlns:r="http://schemas.openxmlformats.org/officeDocument/2006/relationships" xmlns:m="http://schemas.openxmlformats.org/officeDocument/2006/math" xmlns:v="urn:schemas-microsoft-com:vml" xmlns:wp14="http://schemas.microsoft.com/office/word/2010/wordprocessingDrawing" xmlns:wp="http://schemas.openxmlformats.org/drawingml/2006/wordprocessingDrawing" xmlns:w10="urn:schemas-microsoft-com:office:word" xmlns:w="http://schemas.openxmlformats.org/wordprocessingml/2006/main" xmlns:w14="http://schemas.microsoft.com/office/word/2010/wordml" xmlns:w15="http://schemas.microsoft.com/office/word/2012/wordml" xmlns:w16cex="http://schemas.microsoft.com/office/word/2018/wordml/cex" xmlns:w16cid="http://schemas.microsoft.com/office/word/2016/wordml/cid" xmlns:w16="http://schemas.microsoft.com/office/word/2018/wordml" xmlns:w16du="http://schemas.microsoft.com/office/word/2023/wordml/word16du" xmlns:w16sdtdh="http://schemas.microsoft.com/office/word/2020/wordml/sdtdatahash" xmlns:w16se="http://schemas.microsoft.com/office/word/2015/wordml/symex" xmlns:wpg="http://schemas.microsoft.com/office/word/2010/wordprocessingGroup" xmlns:wpi="http://schemas.microsoft.com/office/word/2010/wordprocessingInk" xmlns:wne="http://schemas.microsoft.com/office/word/2006/wordml" xmlns:wps="http://schemas.microsoft.com/office/word/2010/wordprocessingShape" mc:Ignorable="w14 w15 w16se w16cid w16 w16cex w16sdtdh w16du wp14">
   <w:abstractNum w:abstractNumId="0" w15:restartNumberingAfterBreak="0">
+    <w:nsid w:val="08AD05C0"/>
+    <w:multiLevelType w:val="hybridMultilevel"/>
+    <w:tmpl w:val="940AD448"/>
+    <w:lvl w:ilvl="0" w:tplc="100C000F">
+      <w:start w:val="1"/>
+      <w:numFmt w:val="decimal"/>
+      <w:lvlText w:val="%1."/>
+      <w:lvlJc w:val="left"/>
+      <w:pPr>
+        <w:ind w:left="1776" w:hanging="360"/>
+      </w:pPr>
+    </w:lvl>
+    <w:lvl w:ilvl="1" w:tplc="100C0019" w:tentative="1">
+      <w:start w:val="1"/>
+      <w:numFmt w:val="lowerLetter"/>
+      <w:lvlText w:val="%2."/>
+      <w:lvlJc w:val="left"/>
+      <w:pPr>
+        <w:ind w:left="2496" w:hanging="360"/>
+      </w:pPr>
+    </w:lvl>
+    <w:lvl w:ilvl="2" w:tplc="100C001B" w:tentative="1">
+      <w:start w:val="1"/>
+      <w:numFmt w:val="lowerRoman"/>
+      <w:lvlText w:val="%3."/>
+      <w:lvlJc w:val="right"/>
+      <w:pPr>
+        <w:ind w:left="3216" w:hanging="180"/>
+      </w:pPr>
+    </w:lvl>
+    <w:lvl w:ilvl="3" w:tplc="100C000F" w:tentative="1">
+      <w:start w:val="1"/>
+      <w:numFmt w:val="decimal"/>
+      <w:lvlText w:val="%4."/>
+      <w:lvlJc w:val="left"/>
+      <w:pPr>
+        <w:ind w:left="3936" w:hanging="360"/>
+      </w:pPr>
+    </w:lvl>
+    <w:lvl w:ilvl="4" w:tplc="100C0019" w:tentative="1">
+      <w:start w:val="1"/>
+      <w:numFmt w:val="lowerLetter"/>
+      <w:lvlText w:val="%5."/>
+      <w:lvlJc w:val="left"/>
+      <w:pPr>
+        <w:ind w:left="4656" w:hanging="360"/>
+      </w:pPr>
+    </w:lvl>
+    <w:lvl w:ilvl="5" w:tplc="100C001B" w:tentative="1">
+      <w:start w:val="1"/>
+      <w:numFmt w:val="lowerRoman"/>
+      <w:lvlText w:val="%6."/>
+      <w:lvlJc w:val="right"/>
+      <w:pPr>
+        <w:ind w:left="5376" w:hanging="180"/>
+      </w:pPr>
+    </w:lvl>
+    <w:lvl w:ilvl="6" w:tplc="100C000F" w:tentative="1">
+      <w:start w:val="1"/>
+      <w:numFmt w:val="decimal"/>
+      <w:lvlText w:val="%7."/>
+      <w:lvlJc w:val="left"/>
+      <w:pPr>
+        <w:ind w:left="6096" w:hanging="360"/>
+      </w:pPr>
+    </w:lvl>
+    <w:lvl w:ilvl="7" w:tplc="100C0019" w:tentative="1">
+      <w:start w:val="1"/>
+      <w:numFmt w:val="lowerLetter"/>
+      <w:lvlText w:val="%8."/>
+      <w:lvlJc w:val="left"/>
+      <w:pPr>
+        <w:ind w:left="6816" w:hanging="360"/>
+      </w:pPr>
+    </w:lvl>
+    <w:lvl w:ilvl="8" w:tplc="100C001B" w:tentative="1">
+      <w:start w:val="1"/>
+      <w:numFmt w:val="lowerRoman"/>
+      <w:lvlText w:val="%9."/>
+      <w:lvlJc w:val="right"/>
+      <w:pPr>
+        <w:ind w:left="7536" w:hanging="180"/>
+      </w:pPr>
+    </w:lvl>
+  </w:abstractNum>
+  <w:abstractNum w:abstractNumId="1" w15:restartNumberingAfterBreak="0">
     <w:nsid w:val="157B3C32"/>
     <w:multiLevelType w:val="multilevel"/>
     <w:tmpl w:val="100C001F"/>
@@ -17648,7 +18646,7 @@
       </w:pPr>
     </w:lvl>
   </w:abstractNum>
-  <w:abstractNum w:abstractNumId="1" w15:restartNumberingAfterBreak="0">
+  <w:abstractNum w:abstractNumId="2" w15:restartNumberingAfterBreak="0">
     <w:nsid w:val="20B627E7"/>
     <w:multiLevelType w:val="hybridMultilevel"/>
     <w:tmpl w:val="02F8330A"/>
@@ -17761,7 +18759,7 @@
       </w:rPr>
     </w:lvl>
   </w:abstractNum>
-  <w:abstractNum w:abstractNumId="2" w15:restartNumberingAfterBreak="0">
+  <w:abstractNum w:abstractNumId="3" w15:restartNumberingAfterBreak="0">
     <w:nsid w:val="267F7E67"/>
     <w:multiLevelType w:val="multilevel"/>
     <w:tmpl w:val="E75E995A"/>
@@ -17882,7 +18880,7 @@
       </w:rPr>
     </w:lvl>
   </w:abstractNum>
-  <w:abstractNum w:abstractNumId="3" w15:restartNumberingAfterBreak="0">
+  <w:abstractNum w:abstractNumId="4" w15:restartNumberingAfterBreak="0">
     <w:nsid w:val="27912F51"/>
     <w:multiLevelType w:val="hybridMultilevel"/>
     <w:tmpl w:val="76342D5A"/>
@@ -17995,7 +18993,93 @@
       </w:rPr>
     </w:lvl>
   </w:abstractNum>
-  <w:abstractNum w:abstractNumId="4" w15:restartNumberingAfterBreak="0">
+  <w:abstractNum w:abstractNumId="5" w15:restartNumberingAfterBreak="0">
+    <w:nsid w:val="499061BB"/>
+    <w:multiLevelType w:val="hybridMultilevel"/>
+    <w:tmpl w:val="324C0240"/>
+    <w:lvl w:ilvl="0" w:tplc="100C000F">
+      <w:start w:val="1"/>
+      <w:numFmt w:val="decimal"/>
+      <w:lvlText w:val="%1."/>
+      <w:lvlJc w:val="left"/>
+      <w:pPr>
+        <w:ind w:left="1004" w:hanging="360"/>
+      </w:pPr>
+    </w:lvl>
+    <w:lvl w:ilvl="1" w:tplc="100C0019" w:tentative="1">
+      <w:start w:val="1"/>
+      <w:numFmt w:val="lowerLetter"/>
+      <w:lvlText w:val="%2."/>
+      <w:lvlJc w:val="left"/>
+      <w:pPr>
+        <w:ind w:left="1724" w:hanging="360"/>
+      </w:pPr>
+    </w:lvl>
+    <w:lvl w:ilvl="2" w:tplc="100C001B" w:tentative="1">
+      <w:start w:val="1"/>
+      <w:numFmt w:val="lowerRoman"/>
+      <w:lvlText w:val="%3."/>
+      <w:lvlJc w:val="right"/>
+      <w:pPr>
+        <w:ind w:left="2444" w:hanging="180"/>
+      </w:pPr>
+    </w:lvl>
+    <w:lvl w:ilvl="3" w:tplc="100C000F" w:tentative="1">
+      <w:start w:val="1"/>
+      <w:numFmt w:val="decimal"/>
+      <w:lvlText w:val="%4."/>
+      <w:lvlJc w:val="left"/>
+      <w:pPr>
+        <w:ind w:left="3164" w:hanging="360"/>
+      </w:pPr>
+    </w:lvl>
+    <w:lvl w:ilvl="4" w:tplc="100C0019" w:tentative="1">
+      <w:start w:val="1"/>
+      <w:numFmt w:val="lowerLetter"/>
+      <w:lvlText w:val="%5."/>
+      <w:lvlJc w:val="left"/>
+      <w:pPr>
+        <w:ind w:left="3884" w:hanging="360"/>
+      </w:pPr>
+    </w:lvl>
+    <w:lvl w:ilvl="5" w:tplc="100C001B" w:tentative="1">
+      <w:start w:val="1"/>
+      <w:numFmt w:val="lowerRoman"/>
+      <w:lvlText w:val="%6."/>
+      <w:lvlJc w:val="right"/>
+      <w:pPr>
+        <w:ind w:left="4604" w:hanging="180"/>
+      </w:pPr>
+    </w:lvl>
+    <w:lvl w:ilvl="6" w:tplc="100C000F" w:tentative="1">
+      <w:start w:val="1"/>
+      <w:numFmt w:val="decimal"/>
+      <w:lvlText w:val="%7."/>
+      <w:lvlJc w:val="left"/>
+      <w:pPr>
+        <w:ind w:left="5324" w:hanging="360"/>
+      </w:pPr>
+    </w:lvl>
+    <w:lvl w:ilvl="7" w:tplc="100C0019" w:tentative="1">
+      <w:start w:val="1"/>
+      <w:numFmt w:val="lowerLetter"/>
+      <w:lvlText w:val="%8."/>
+      <w:lvlJc w:val="left"/>
+      <w:pPr>
+        <w:ind w:left="6044" w:hanging="360"/>
+      </w:pPr>
+    </w:lvl>
+    <w:lvl w:ilvl="8" w:tplc="100C001B" w:tentative="1">
+      <w:start w:val="1"/>
+      <w:numFmt w:val="lowerRoman"/>
+      <w:lvlText w:val="%9."/>
+      <w:lvlJc w:val="right"/>
+      <w:pPr>
+        <w:ind w:left="6764" w:hanging="180"/>
+      </w:pPr>
+    </w:lvl>
+  </w:abstractNum>
+  <w:abstractNum w:abstractNumId="6" w15:restartNumberingAfterBreak="0">
     <w:nsid w:val="50870366"/>
     <w:multiLevelType w:val="hybridMultilevel"/>
     <w:tmpl w:val="22D463DE"/>
@@ -18108,7 +19192,7 @@
       </w:rPr>
     </w:lvl>
   </w:abstractNum>
-  <w:abstractNum w:abstractNumId="5" w15:restartNumberingAfterBreak="0">
+  <w:abstractNum w:abstractNumId="7" w15:restartNumberingAfterBreak="0">
     <w:nsid w:val="52D74FBC"/>
     <w:multiLevelType w:val="multilevel"/>
     <w:tmpl w:val="DBB0913C"/>
@@ -18226,7 +19310,7 @@
       </w:rPr>
     </w:lvl>
   </w:abstractNum>
-  <w:abstractNum w:abstractNumId="6" w15:restartNumberingAfterBreak="0">
+  <w:abstractNum w:abstractNumId="8" w15:restartNumberingAfterBreak="0">
     <w:nsid w:val="77525CE9"/>
     <w:multiLevelType w:val="multilevel"/>
     <w:tmpl w:val="DBB0913C"/>
@@ -18344,33 +19428,39 @@
       </w:rPr>
     </w:lvl>
   </w:abstractNum>
-  <w:num w:numId="1">
+  <w:num w:numId="1" w16cid:durableId="2125419946">
+    <w:abstractNumId w:val="3"/>
+  </w:num>
+  <w:num w:numId="2" w16cid:durableId="370804457">
+    <w:abstractNumId w:val="7"/>
+  </w:num>
+  <w:num w:numId="3" w16cid:durableId="1821341972">
+    <w:abstractNumId w:val="4"/>
+  </w:num>
+  <w:num w:numId="4" w16cid:durableId="1084258382">
+    <w:abstractNumId w:val="1"/>
+  </w:num>
+  <w:num w:numId="5" w16cid:durableId="659314745">
     <w:abstractNumId w:val="2"/>
   </w:num>
-  <w:num w:numId="2">
+  <w:num w:numId="6" w16cid:durableId="1751582731">
+    <w:abstractNumId w:val="8"/>
+  </w:num>
+  <w:num w:numId="7" w16cid:durableId="424613770">
+    <w:abstractNumId w:val="6"/>
+  </w:num>
+  <w:num w:numId="8" w16cid:durableId="599945828">
     <w:abstractNumId w:val="5"/>
   </w:num>
-  <w:num w:numId="3">
-    <w:abstractNumId w:val="3"/>
-  </w:num>
-  <w:num w:numId="4">
+  <w:num w:numId="9" w16cid:durableId="2085299572">
     <w:abstractNumId w:val="0"/>
-  </w:num>
-  <w:num w:numId="5">
-    <w:abstractNumId w:val="1"/>
-  </w:num>
-  <w:num w:numId="6">
-    <w:abstractNumId w:val="6"/>
-  </w:num>
-  <w:num w:numId="7">
-    <w:abstractNumId w:val="4"/>
   </w:num>
   <w:numIdMacAtCleanup w:val="5"/>
 </w:numbering>
 </file>
 
 <file path=word/styles.xml><?xml version="1.0" encoding="utf-8"?>
-<w:styles xmlns:mc="http://schemas.openxmlformats.org/markup-compatibility/2006" xmlns:r="http://schemas.openxmlformats.org/officeDocument/2006/relationships" xmlns:w="http://schemas.openxmlformats.org/wordprocessingml/2006/main" xmlns:w14="http://schemas.microsoft.com/office/word/2010/wordml" xmlns:w15="http://schemas.microsoft.com/office/word/2012/wordml" xmlns:w16se="http://schemas.microsoft.com/office/word/2015/wordml/symex" mc:Ignorable="w14 w15 w16se">
+<w:styles xmlns:mc="http://schemas.openxmlformats.org/markup-compatibility/2006" xmlns:r="http://schemas.openxmlformats.org/officeDocument/2006/relationships" xmlns:w="http://schemas.openxmlformats.org/wordprocessingml/2006/main" xmlns:w14="http://schemas.microsoft.com/office/word/2010/wordml" xmlns:w15="http://schemas.microsoft.com/office/word/2012/wordml" xmlns:w16cex="http://schemas.microsoft.com/office/word/2018/wordml/cex" xmlns:w16cid="http://schemas.microsoft.com/office/word/2016/wordml/cid" xmlns:w16="http://schemas.microsoft.com/office/word/2018/wordml" xmlns:w16du="http://schemas.microsoft.com/office/word/2023/wordml/word16du" xmlns:w16sdtdh="http://schemas.microsoft.com/office/word/2020/wordml/sdtdatahash" xmlns:w16se="http://schemas.microsoft.com/office/word/2015/wordml/symex" mc:Ignorable="w14 w15 w16se w16cid w16 w16cex w16sdtdh w16du">
   <w:docDefaults>
     <w:rPrDefault>
       <w:rPr>
@@ -18386,7 +19476,7 @@
       </w:pPr>
     </w:pPrDefault>
   </w:docDefaults>
-  <w:latentStyles w:defLockedState="0" w:defUIPriority="99" w:defSemiHidden="0" w:defUnhideWhenUsed="0" w:defQFormat="0" w:count="371">
+  <w:latentStyles w:defLockedState="0" w:defUIPriority="99" w:defSemiHidden="0" w:defUnhideWhenUsed="0" w:defQFormat="0" w:count="376">
     <w:lsdException w:name="Normal" w:uiPriority="0" w:qFormat="1"/>
     <w:lsdException w:name="heading 1" w:uiPriority="9" w:qFormat="1"/>
     <w:lsdException w:name="heading 2" w:semiHidden="1" w:uiPriority="9" w:unhideWhenUsed="1" w:qFormat="1"/>
@@ -18758,6 +19848,11 @@
     <w:lsdException w:name="List Table 5 Dark Accent 6" w:uiPriority="50"/>
     <w:lsdException w:name="List Table 6 Colorful Accent 6" w:uiPriority="51"/>
     <w:lsdException w:name="List Table 7 Colorful Accent 6" w:uiPriority="52"/>
+    <w:lsdException w:name="Mention" w:semiHidden="1" w:unhideWhenUsed="1"/>
+    <w:lsdException w:name="Smart Hyperlink" w:semiHidden="1" w:unhideWhenUsed="1"/>
+    <w:lsdException w:name="Hashtag" w:semiHidden="1" w:unhideWhenUsed="1"/>
+    <w:lsdException w:name="Unresolved Mention" w:semiHidden="1" w:unhideWhenUsed="1"/>
+    <w:lsdException w:name="Smart Link" w:semiHidden="1" w:unhideWhenUsed="1"/>
   </w:latentStyles>
   <w:style w:type="paragraph" w:default="1" w:styleId="Normal">
     <w:name w:val="Normal"/>

</xml_diff>